<commit_message>
teste compra de divida - versão: 07/09 - 13:54
teste compra de divida - versão: 07/09 - 13:54
</commit_message>
<xml_diff>
--- a/DocumentoMutuo3.docx
+++ b/DocumentoMutuo3.docx
@@ -22,7 +22,7 @@
           <w:szCs w:val="24"/>
         </w:rPr>
         <w:drawing>
-          <wp:anchor distT="0" distB="0" distL="114300" distR="114300" simplePos="0" relativeHeight="251659264" behindDoc="0" locked="0" layoutInCell="1" allowOverlap="1" wp14:anchorId="7D4AE543" wp14:editId="215B1BB7">
+          <wp:anchor distT="0" distB="0" distL="114300" distR="114300" simplePos="0" relativeHeight="251659264" behindDoc="0" locked="0" layoutInCell="1" allowOverlap="1" wp14:anchorId="7D4AE543" wp14:editId="1472266A">
             <wp:simplePos x="0" y="0"/>
             <wp:positionH relativeFrom="margin">
               <wp:posOffset>-811530</wp:posOffset>
@@ -4853,7 +4853,61 @@
           <w:sz w:val="20"/>
           <w:lang w:eastAsia="en-US"/>
         </w:rPr>
-        <w:t xml:space="preserve"> Cartão de Crédito Consignado</w:t>
+        <w:t xml:space="preserve"> Cartão de Crédito Consignado </w:t>
+      </w:r>
+      <w:proofErr w:type="gramStart"/>
+      <w:r>
+        <w:rPr>
+          <w:rFonts w:ascii="Calibri" w:eastAsia="Aptos" w:hAnsi="Calibri" w:cs="Calibri"/>
+          <w:sz w:val="20"/>
+          <w:lang w:eastAsia="en-US"/>
+        </w:rPr>
+        <w:t>[ ]</w:t>
+      </w:r>
+      <w:proofErr w:type="gramEnd"/>
+      <w:r>
+        <w:rPr>
+          <w:rFonts w:ascii="Calibri" w:eastAsia="Aptos" w:hAnsi="Calibri" w:cs="Calibri"/>
+          <w:sz w:val="20"/>
+          <w:lang w:eastAsia="en-US"/>
+        </w:rPr>
+        <w:t xml:space="preserve"> Cartão Benefício Consignado </w:t>
+      </w:r>
+      <w:proofErr w:type="gramStart"/>
+      <w:r>
+        <w:rPr>
+          <w:rFonts w:ascii="Calibri" w:eastAsia="Aptos" w:hAnsi="Calibri" w:cs="Calibri"/>
+          <w:sz w:val="20"/>
+          <w:lang w:eastAsia="en-US"/>
+        </w:rPr>
+        <w:t>[ ]</w:t>
+      </w:r>
+      <w:proofErr w:type="gramEnd"/>
+      <w:r>
+        <w:rPr>
+          <w:rFonts w:ascii="Calibri" w:eastAsia="Aptos" w:hAnsi="Calibri" w:cs="Calibri"/>
+          <w:sz w:val="20"/>
+          <w:lang w:eastAsia="en-US"/>
+        </w:rPr>
+        <w:t xml:space="preserve"> Cartão de Adiantamento Salarial</w:t>
+      </w:r>
+      <w:r>
+        <w:rPr>
+          <w:rFonts w:ascii="Calibri" w:eastAsia="Aptos" w:hAnsi="Calibri" w:cs="Calibri"/>
+          <w:sz w:val="20"/>
+          <w:lang w:eastAsia="en-US"/>
+        </w:rPr>
+        <w:br/>
+      </w:r>
+      <w:r>
+        <w:rPr>
+          <w:rFonts w:ascii="Calibri" w:eastAsia="Aptos" w:hAnsi="Calibri" w:cs="Calibri"/>
+          <w:b/>
+          <w:bCs/>
+          <w:sz w:val="20"/>
+          <w:lang w:eastAsia="en-US"/>
+        </w:rPr>
+        <w:t>Tipo de Operação:</w:t>
       </w:r>
       <w:r>
         <w:rPr>
@@ -4879,15 +4933,7 @@
           <w:sz w:val="20"/>
           <w:lang w:eastAsia="en-US"/>
         </w:rPr>
-        <w:t xml:space="preserve"> Cartão Benefício Consignado</w:t>
-      </w:r>
-      <w:r>
-        <w:rPr>
-          <w:rFonts w:ascii="Calibri" w:eastAsia="Aptos" w:hAnsi="Calibri" w:cs="Calibri"/>
-          <w:sz w:val="20"/>
-          <w:lang w:eastAsia="en-US"/>
-        </w:rPr>
-        <w:t xml:space="preserve"> </w:t>
+        <w:t xml:space="preserve"> Saque </w:t>
       </w:r>
       <w:proofErr w:type="gramStart"/>
       <w:r>
@@ -4905,85 +4951,7 @@
           <w:sz w:val="20"/>
           <w:lang w:eastAsia="en-US"/>
         </w:rPr>
-        <w:t xml:space="preserve"> Cartão de Adiantamento Salarial</w:t>
-      </w:r>
-      <w:r>
-        <w:rPr>
-          <w:rFonts w:ascii="Calibri" w:eastAsia="Aptos" w:hAnsi="Calibri" w:cs="Calibri"/>
-          <w:sz w:val="20"/>
-          <w:lang w:eastAsia="en-US"/>
-        </w:rPr>
-        <w:br/>
-      </w:r>
-      <w:r>
-        <w:rPr>
-          <w:rFonts w:ascii="Calibri" w:eastAsia="Aptos" w:hAnsi="Calibri" w:cs="Calibri"/>
-          <w:b/>
-          <w:bCs/>
-          <w:sz w:val="20"/>
-          <w:lang w:eastAsia="en-US"/>
-        </w:rPr>
-        <w:t>Tipo de Operação:</w:t>
-      </w:r>
-      <w:r>
-        <w:rPr>
-          <w:rFonts w:ascii="Calibri" w:eastAsia="Aptos" w:hAnsi="Calibri" w:cs="Calibri"/>
-          <w:sz w:val="20"/>
-          <w:lang w:eastAsia="en-US"/>
-        </w:rPr>
-        <w:t xml:space="preserve"> </w:t>
-      </w:r>
-      <w:proofErr w:type="gramStart"/>
-      <w:r>
-        <w:rPr>
-          <w:rFonts w:ascii="Calibri" w:eastAsia="Aptos" w:hAnsi="Calibri" w:cs="Calibri"/>
-          <w:sz w:val="20"/>
-          <w:lang w:eastAsia="en-US"/>
-        </w:rPr>
-        <w:t>[ ]</w:t>
-      </w:r>
-      <w:proofErr w:type="gramEnd"/>
-      <w:r>
-        <w:rPr>
-          <w:rFonts w:ascii="Calibri" w:eastAsia="Aptos" w:hAnsi="Calibri" w:cs="Calibri"/>
-          <w:sz w:val="20"/>
-          <w:lang w:eastAsia="en-US"/>
-        </w:rPr>
-        <w:t xml:space="preserve"> Saque</w:t>
-      </w:r>
-      <w:r>
-        <w:rPr>
-          <w:rFonts w:ascii="Calibri" w:eastAsia="Aptos" w:hAnsi="Calibri" w:cs="Calibri"/>
-          <w:sz w:val="20"/>
-          <w:lang w:eastAsia="en-US"/>
-        </w:rPr>
-        <w:t xml:space="preserve"> </w:t>
-      </w:r>
-      <w:proofErr w:type="gramStart"/>
-      <w:r>
-        <w:rPr>
-          <w:rFonts w:ascii="Calibri" w:eastAsia="Aptos" w:hAnsi="Calibri" w:cs="Calibri"/>
-          <w:sz w:val="20"/>
-          <w:lang w:eastAsia="en-US"/>
-        </w:rPr>
-        <w:t>[ ]</w:t>
-      </w:r>
-      <w:proofErr w:type="gramEnd"/>
-      <w:r>
-        <w:rPr>
-          <w:rFonts w:ascii="Calibri" w:eastAsia="Aptos" w:hAnsi="Calibri" w:cs="Calibri"/>
-          <w:sz w:val="20"/>
-          <w:lang w:eastAsia="en-US"/>
-        </w:rPr>
-        <w:t xml:space="preserve"> Saque Refinanciamento</w:t>
-      </w:r>
-      <w:r>
-        <w:rPr>
-          <w:rFonts w:ascii="Calibri" w:eastAsia="Aptos" w:hAnsi="Calibri" w:cs="Calibri"/>
-          <w:sz w:val="20"/>
-          <w:lang w:eastAsia="en-US"/>
-        </w:rPr>
-        <w:t xml:space="preserve"> </w:t>
+        <w:t xml:space="preserve"> Saque Refinanciamento </w:t>
       </w:r>
       <w:proofErr w:type="gramStart"/>
       <w:r>
@@ -5767,7 +5735,7 @@
               <w:right w:val="nil"/>
             </w:tcBorders>
             <w:noWrap/>
-            <w:vAlign w:val="center"/>
+            <w:vAlign w:val="bottom"/>
             <w:hideMark/>
           </w:tcPr>
           <w:p>
@@ -6982,7 +6950,7 @@
               <w:right w:val="nil"/>
             </w:tcBorders>
             <w:noWrap/>
-            <w:vAlign w:val="center"/>
+            <w:vAlign w:val="bottom"/>
             <w:hideMark/>
           </w:tcPr>
           <w:p>
@@ -7008,17 +6976,6 @@
               </w:rPr>
               <w:t>DADOS FUNCIONAIS</w:t>
             </w:r>
-          </w:p>
-          <w:p>
-            <w:pPr>
-              <w:rPr>
-                <w:rFonts w:ascii="Calibri" w:hAnsi="Calibri" w:cs="Calibri"/>
-                <w:b/>
-                <w:bCs/>
-                <w:color w:val="000000"/>
-                <w:sz w:val="20"/>
-              </w:rPr>
-            </w:pPr>
           </w:p>
         </w:tc>
         <w:tc>
@@ -7094,7 +7051,7 @@
                 <w:highlight w:val="yellow"/>
                 <w:lang w:eastAsia="en-US"/>
               </w:rPr>
-              <w:t>{{</w:t>
+              <w:t>{{empregador</w:t>
             </w:r>
             <w:proofErr w:type="gramStart"/>
             <w:r>
@@ -7104,7 +7061,15 @@
                 <w:highlight w:val="yellow"/>
                 <w:lang w:eastAsia="en-US"/>
               </w:rPr>
-              <w:t>empregador}</w:t>
+              <w:t>}</w:t>
+            </w:r>
+            <w:r>
+              <w:rPr>
+                <w:rFonts w:ascii="Calibri" w:eastAsia="Aptos" w:hAnsi="Calibri" w:cs="Calibri"/>
+                <w:sz w:val="20"/>
+                <w:lang w:eastAsia="en-US"/>
+              </w:rPr>
+              <w:t>}</w:t>
             </w:r>
             <w:r>
               <w:rPr>
@@ -7281,8 +7246,8 @@
       </w:tblPr>
       <w:tblGrid>
         <w:gridCol w:w="5480"/>
-        <w:gridCol w:w="3152"/>
-        <w:gridCol w:w="1574"/>
+        <w:gridCol w:w="2600"/>
+        <w:gridCol w:w="2126"/>
       </w:tblGrid>
       <w:tr>
         <w:trPr>
@@ -7290,7 +7255,7 @@
         </w:trPr>
         <w:tc>
           <w:tcPr>
-            <w:tcW w:w="8632" w:type="dxa"/>
+            <w:tcW w:w="8080" w:type="dxa"/>
             <w:gridSpan w:val="2"/>
             <w:tcBorders>
               <w:top w:val="nil"/>
@@ -7320,6 +7285,16 @@
                 <w:color w:val="000000"/>
                 <w:sz w:val="20"/>
               </w:rPr>
+              <w:t xml:space="preserve">5 - </w:t>
+            </w:r>
+            <w:r>
+              <w:rPr>
+                <w:rFonts w:ascii="Calibri" w:hAnsi="Calibri" w:cs="Calibri"/>
+                <w:b/>
+                <w:bCs/>
+                <w:color w:val="000000"/>
+                <w:sz w:val="20"/>
+              </w:rPr>
               <w:t>DADOS DA OPERAÇÃO DE TRANSFERENCIA DE DÍVIDA DO CARTÃO DE CRÉDITO COM GARANTIA DE DESCONTO</w:t>
             </w:r>
             <w:r>
@@ -7354,21 +7329,10 @@
               </w:rPr>
             </w:pPr>
           </w:p>
-          <w:p>
-            <w:pPr>
-              <w:rPr>
-                <w:rFonts w:ascii="Calibri" w:hAnsi="Calibri" w:cs="Calibri"/>
-                <w:b/>
-                <w:bCs/>
-                <w:color w:val="000000"/>
-                <w:sz w:val="20"/>
-              </w:rPr>
-            </w:pPr>
-          </w:p>
         </w:tc>
         <w:tc>
           <w:tcPr>
-            <w:tcW w:w="1574" w:type="dxa"/>
+            <w:tcW w:w="2126" w:type="dxa"/>
             <w:tcBorders>
               <w:top w:val="nil"/>
               <w:left w:val="nil"/>
@@ -7856,7 +7820,7 @@
         </w:tc>
         <w:tc>
           <w:tcPr>
-            <w:tcW w:w="0" w:type="auto"/>
+            <w:tcW w:w="2600" w:type="dxa"/>
             <w:tcBorders>
               <w:top w:val="nil"/>
               <w:left w:val="nil"/>
@@ -7903,7 +7867,7 @@
         </w:tc>
         <w:tc>
           <w:tcPr>
-            <w:tcW w:w="1574" w:type="dxa"/>
+            <w:tcW w:w="2126" w:type="dxa"/>
             <w:tcBorders>
               <w:top w:val="nil"/>
               <w:left w:val="nil"/>
@@ -8003,7 +7967,7 @@
         </w:tc>
         <w:tc>
           <w:tcPr>
-            <w:tcW w:w="0" w:type="auto"/>
+            <w:tcW w:w="2600" w:type="dxa"/>
             <w:tcBorders>
               <w:top w:val="nil"/>
               <w:left w:val="nil"/>
@@ -8050,7 +8014,7 @@
         </w:tc>
         <w:tc>
           <w:tcPr>
-            <w:tcW w:w="1574" w:type="dxa"/>
+            <w:tcW w:w="2126" w:type="dxa"/>
             <w:tcBorders>
               <w:top w:val="nil"/>
               <w:left w:val="nil"/>
@@ -8126,7 +8090,6 @@
                 <w:color w:val="000000"/>
                 <w:sz w:val="20"/>
               </w:rPr>
-              <w:lastRenderedPageBreak/>
               <w:t xml:space="preserve">5.15 Vencimento 1ª Parcela: </w:t>
             </w:r>
             <w:r>
@@ -8142,7 +8105,7 @@
         </w:tc>
         <w:tc>
           <w:tcPr>
-            <w:tcW w:w="0" w:type="auto"/>
+            <w:tcW w:w="2600" w:type="dxa"/>
             <w:tcBorders>
               <w:top w:val="nil"/>
               <w:left w:val="nil"/>
@@ -8180,7 +8143,7 @@
         </w:tc>
         <w:tc>
           <w:tcPr>
-            <w:tcW w:w="1574" w:type="dxa"/>
+            <w:tcW w:w="2126" w:type="dxa"/>
             <w:tcBorders>
               <w:top w:val="nil"/>
               <w:left w:val="nil"/>
@@ -8256,6 +8219,7 @@
                 <w:color w:val="000000"/>
                 <w:sz w:val="20"/>
               </w:rPr>
+              <w:lastRenderedPageBreak/>
               <w:t xml:space="preserve">5.18. Data do Último Repasse </w:t>
             </w:r>
           </w:p>
@@ -8331,12 +8295,24 @@
     <w:p>
       <w:pPr>
         <w:spacing w:before="100" w:beforeAutospacing="1" w:after="100" w:afterAutospacing="1" w:line="259" w:lineRule="auto"/>
+        <w:ind w:right="-567"/>
+        <w:jc w:val="both"/>
+        <w:rPr>
+          <w:rFonts w:ascii="Calibri" w:eastAsia="Aptos" w:hAnsi="Calibri" w:cs="Calibri"/>
+          <w:b/>
+          <w:bCs/>
+          <w:sz w:val="20"/>
+          <w:lang w:eastAsia="en-US"/>
+        </w:rPr>
+      </w:pPr>
+    </w:p>
+    <w:p>
+      <w:pPr>
+        <w:spacing w:before="100" w:beforeAutospacing="1" w:after="100" w:afterAutospacing="1" w:line="259" w:lineRule="auto"/>
         <w:ind w:left="-674" w:right="-567"/>
         <w:jc w:val="both"/>
         <w:rPr>
           <w:rFonts w:ascii="Calibri" w:eastAsia="Aptos" w:hAnsi="Calibri" w:cs="Calibri"/>
-          <w:b/>
-          <w:bCs/>
           <w:sz w:val="20"/>
           <w:lang w:eastAsia="en-US"/>
         </w:rPr>
@@ -8418,28 +8394,56 @@
     </w:p>
     <w:p>
       <w:pPr>
-        <w:pBdr>
-          <w:top w:val="single" w:sz="4" w:space="1" w:color="auto"/>
-          <w:left w:val="single" w:sz="4" w:space="4" w:color="auto"/>
-          <w:bottom w:val="single" w:sz="4" w:space="1" w:color="auto"/>
-          <w:right w:val="single" w:sz="4" w:space="4" w:color="auto"/>
-        </w:pBdr>
         <w:spacing w:line="259" w:lineRule="auto"/>
         <w:ind w:left="-674" w:right="-567"/>
-        <w:jc w:val="both"/>
-        <w:rPr>
-          <w:rFonts w:ascii="Calibri" w:eastAsia="Aptos" w:hAnsi="Calibri" w:cs="Calibri"/>
-          <w:sz w:val="20"/>
-          <w:lang w:eastAsia="en-US"/>
-        </w:rPr>
-      </w:pPr>
-      <w:r>
-        <w:rPr>
-          <w:rFonts w:ascii="Calibri" w:eastAsia="Aptos" w:hAnsi="Calibri" w:cs="Calibri"/>
-          <w:sz w:val="20"/>
-          <w:lang w:eastAsia="en-US"/>
-        </w:rPr>
-        <w:t xml:space="preserve">O recebimento do crédito, em moeda corrente nacional, referente à liquidação do saldo devedor descrito no Campo 5 – Item 5.2 (Saldo Devedor Atualizado e Consolidado), será efetivado mediante crédito na conta digital de titularidade do cliente </w:t>
+        <w:jc w:val="center"/>
+        <w:rPr>
+          <w:rFonts w:ascii="Calibri" w:eastAsia="Aptos" w:hAnsi="Calibri" w:cs="Calibri"/>
+          <w:b/>
+          <w:bCs/>
+          <w:sz w:val="20"/>
+          <w:lang w:eastAsia="en-US"/>
+        </w:rPr>
+      </w:pPr>
+      <w:r>
+        <w:rPr>
+          <w:rFonts w:ascii="Calibri" w:eastAsia="Aptos" w:hAnsi="Calibri" w:cs="Calibri"/>
+          <w:b/>
+          <w:bCs/>
+          <w:sz w:val="20"/>
+          <w:lang w:eastAsia="en-US"/>
+        </w:rPr>
+        <w:t>O recebimento do crédito, em moeda corrente nacional, referente à liquidação do saldo devedor descrito no Campo 5 – Item 5.2 (Saldo Devedor Atualizado e Consolidado), será efetivado mediante crédito na conta digital</w:t>
+      </w:r>
+      <w:r>
+        <w:rPr>
+          <w:rFonts w:ascii="Calibri" w:eastAsia="Aptos" w:hAnsi="Calibri" w:cs="Calibri"/>
+          <w:b/>
+          <w:bCs/>
+          <w:sz w:val="20"/>
+          <w:lang w:eastAsia="en-US"/>
+        </w:rPr>
+        <w:t xml:space="preserve"> </w:t>
+      </w:r>
+      <w:r>
+        <w:rPr>
+          <w:rFonts w:ascii="Calibri" w:eastAsia="Aptos" w:hAnsi="Calibri" w:cs="Calibri"/>
+          <w:b/>
+          <w:bCs/>
+          <w:sz w:val="20"/>
+          <w:lang w:eastAsia="en-US"/>
+        </w:rPr>
+        <w:t>de titularidade do cliente</w:t>
+      </w:r>
+      <w:r>
+        <w:rPr>
+          <w:rFonts w:ascii="Calibri" w:eastAsia="Aptos" w:hAnsi="Calibri" w:cs="Calibri"/>
+          <w:b/>
+          <w:bCs/>
+          <w:sz w:val="20"/>
+          <w:lang w:eastAsia="en-US"/>
+        </w:rPr>
+        <w:t>.</w:t>
       </w:r>
     </w:p>
     <w:p>

</xml_diff>

<commit_message>
teste compra Alvo - 07/09 - 14:07
teste compra Alvo - 07/09 - 14:07
</commit_message>
<xml_diff>
--- a/DocumentoMutuo3.docx
+++ b/DocumentoMutuo3.docx
@@ -22,7 +22,7 @@
           <w:szCs w:val="24"/>
         </w:rPr>
         <w:drawing>
-          <wp:anchor distT="0" distB="0" distL="114300" distR="114300" simplePos="0" relativeHeight="251659264" behindDoc="0" locked="0" layoutInCell="1" allowOverlap="1" wp14:anchorId="7D4AE543" wp14:editId="1472266A">
+          <wp:anchor distT="0" distB="0" distL="114300" distR="114300" simplePos="0" relativeHeight="251659264" behindDoc="0" locked="0" layoutInCell="1" allowOverlap="1" wp14:anchorId="7D4AE543" wp14:editId="7CDD9029">
             <wp:simplePos x="0" y="0"/>
             <wp:positionH relativeFrom="margin">
               <wp:posOffset>-811530</wp:posOffset>
@@ -4688,6 +4688,20 @@
           <w14:ligatures w14:val="standardContextual"/>
         </w:rPr>
       </w:pPr>
+    </w:p>
+    <w:p>
+      <w:pPr>
+        <w:jc w:val="both"/>
+        <w:rPr>
+          <w:rFonts w:ascii="Calibri" w:eastAsiaTheme="minorHAnsi" w:hAnsi="Calibri" w:cs="Calibri"/>
+          <w:b/>
+          <w:bCs/>
+          <w:kern w:val="2"/>
+          <w:sz w:val="20"/>
+          <w:lang w:eastAsia="en-US"/>
+          <w14:ligatures w14:val="standardContextual"/>
+        </w:rPr>
+      </w:pPr>
       <w:r>
         <w:rPr>
           <w:rFonts w:ascii="Calibri" w:eastAsiaTheme="minorHAnsi" w:hAnsi="Calibri" w:cs="Calibri"/>
@@ -5705,8 +5719,9 @@
     </w:p>
     <w:tbl>
       <w:tblPr>
-        <w:tblW w:w="10212" w:type="dxa"/>
+        <w:tblW w:w="9639" w:type="dxa"/>
         <w:tblInd w:w="-567" w:type="dxa"/>
+        <w:tblLayout w:type="fixed"/>
         <w:tblCellMar>
           <w:left w:w="70" w:type="dxa"/>
           <w:right w:w="70" w:type="dxa"/>
@@ -5718,7 +5733,7 @@
         <w:gridCol w:w="2410"/>
         <w:gridCol w:w="2414"/>
         <w:gridCol w:w="279"/>
-        <w:gridCol w:w="2274"/>
+        <w:gridCol w:w="1701"/>
       </w:tblGrid>
       <w:tr>
         <w:trPr>
@@ -5776,7 +5791,7 @@
         </w:tc>
         <w:tc>
           <w:tcPr>
-            <w:tcW w:w="2274" w:type="dxa"/>
+            <w:tcW w:w="1701" w:type="dxa"/>
             <w:tcBorders>
               <w:top w:val="nil"/>
               <w:left w:val="nil"/>
@@ -6021,7 +6036,7 @@
         </w:tc>
         <w:tc>
           <w:tcPr>
-            <w:tcW w:w="2553" w:type="dxa"/>
+            <w:tcW w:w="1980" w:type="dxa"/>
             <w:gridSpan w:val="2"/>
             <w:tcBorders>
               <w:top w:val="single" w:sz="8" w:space="0" w:color="A6A6A6"/>
@@ -6278,7 +6293,7 @@
         </w:tc>
         <w:tc>
           <w:tcPr>
-            <w:tcW w:w="2553" w:type="dxa"/>
+            <w:tcW w:w="1980" w:type="dxa"/>
             <w:gridSpan w:val="2"/>
             <w:tcBorders>
               <w:top w:val="single" w:sz="8" w:space="0" w:color="A6A6A6"/>
@@ -6426,7 +6441,7 @@
         </w:tc>
         <w:tc>
           <w:tcPr>
-            <w:tcW w:w="4967" w:type="dxa"/>
+            <w:tcW w:w="4394" w:type="dxa"/>
             <w:gridSpan w:val="3"/>
             <w:tcBorders>
               <w:top w:val="single" w:sz="8" w:space="0" w:color="A6A6A6"/>
@@ -6838,7 +6853,7 @@
         </w:tc>
         <w:tc>
           <w:tcPr>
-            <w:tcW w:w="2553" w:type="dxa"/>
+            <w:tcW w:w="1980" w:type="dxa"/>
             <w:gridSpan w:val="2"/>
             <w:tcBorders>
               <w:top w:val="single" w:sz="8" w:space="0" w:color="A6A6A6"/>
@@ -6921,7 +6936,7 @@
     </w:p>
     <w:tbl>
       <w:tblPr>
-        <w:tblW w:w="10212" w:type="dxa"/>
+        <w:tblW w:w="9639" w:type="dxa"/>
         <w:tblInd w:w="-567" w:type="dxa"/>
         <w:tblCellMar>
           <w:left w:w="70" w:type="dxa"/>
@@ -6933,7 +6948,7 @@
         <w:gridCol w:w="3404"/>
         <w:gridCol w:w="3404"/>
         <w:gridCol w:w="1130"/>
-        <w:gridCol w:w="2274"/>
+        <w:gridCol w:w="1701"/>
       </w:tblGrid>
       <w:tr>
         <w:trPr>
@@ -6980,7 +6995,7 @@
         </w:tc>
         <w:tc>
           <w:tcPr>
-            <w:tcW w:w="2274" w:type="dxa"/>
+            <w:tcW w:w="1701" w:type="dxa"/>
             <w:tcBorders>
               <w:top w:val="nil"/>
               <w:left w:val="nil"/>
@@ -7165,7 +7180,7 @@
         </w:tc>
         <w:tc>
           <w:tcPr>
-            <w:tcW w:w="3404" w:type="dxa"/>
+            <w:tcW w:w="2831" w:type="dxa"/>
             <w:gridSpan w:val="2"/>
             <w:tcBorders>
               <w:top w:val="single" w:sz="8" w:space="0" w:color="A6A6A6"/>
@@ -7236,7 +7251,7 @@
     </w:p>
     <w:tbl>
       <w:tblPr>
-        <w:tblW w:w="10206" w:type="dxa"/>
+        <w:tblW w:w="9639" w:type="dxa"/>
         <w:tblInd w:w="-567" w:type="dxa"/>
         <w:tblCellMar>
           <w:left w:w="70" w:type="dxa"/>
@@ -7247,7 +7262,7 @@
       <w:tblGrid>
         <w:gridCol w:w="5480"/>
         <w:gridCol w:w="2600"/>
-        <w:gridCol w:w="2126"/>
+        <w:gridCol w:w="1559"/>
       </w:tblGrid>
       <w:tr>
         <w:trPr>
@@ -7332,7 +7347,7 @@
         </w:tc>
         <w:tc>
           <w:tcPr>
-            <w:tcW w:w="2126" w:type="dxa"/>
+            <w:tcW w:w="1559" w:type="dxa"/>
             <w:tcBorders>
               <w:top w:val="nil"/>
               <w:left w:val="nil"/>
@@ -7409,7 +7424,7 @@
         </w:tc>
         <w:tc>
           <w:tcPr>
-            <w:tcW w:w="4726" w:type="dxa"/>
+            <w:tcW w:w="4159" w:type="dxa"/>
             <w:gridSpan w:val="2"/>
             <w:tcBorders>
               <w:top w:val="single" w:sz="8" w:space="0" w:color="A6A6A6"/>
@@ -7510,7 +7525,7 @@
         </w:tc>
         <w:tc>
           <w:tcPr>
-            <w:tcW w:w="4726" w:type="dxa"/>
+            <w:tcW w:w="4159" w:type="dxa"/>
             <w:gridSpan w:val="2"/>
             <w:tcBorders>
               <w:top w:val="single" w:sz="8" w:space="0" w:color="A6A6A6"/>
@@ -7620,7 +7635,7 @@
         </w:tc>
         <w:tc>
           <w:tcPr>
-            <w:tcW w:w="4726" w:type="dxa"/>
+            <w:tcW w:w="4159" w:type="dxa"/>
             <w:gridSpan w:val="2"/>
             <w:tcBorders>
               <w:top w:val="single" w:sz="8" w:space="0" w:color="A6A6A6"/>
@@ -7720,7 +7735,7 @@
         </w:tc>
         <w:tc>
           <w:tcPr>
-            <w:tcW w:w="4726" w:type="dxa"/>
+            <w:tcW w:w="4159" w:type="dxa"/>
             <w:gridSpan w:val="2"/>
             <w:tcBorders>
               <w:top w:val="single" w:sz="8" w:space="0" w:color="A6A6A6"/>
@@ -7867,7 +7882,7 @@
         </w:tc>
         <w:tc>
           <w:tcPr>
-            <w:tcW w:w="2126" w:type="dxa"/>
+            <w:tcW w:w="1559" w:type="dxa"/>
             <w:tcBorders>
               <w:top w:val="nil"/>
               <w:left w:val="nil"/>
@@ -8014,7 +8029,7 @@
         </w:tc>
         <w:tc>
           <w:tcPr>
-            <w:tcW w:w="2126" w:type="dxa"/>
+            <w:tcW w:w="1559" w:type="dxa"/>
             <w:tcBorders>
               <w:top w:val="nil"/>
               <w:left w:val="nil"/>
@@ -8090,6 +8105,7 @@
                 <w:color w:val="000000"/>
                 <w:sz w:val="20"/>
               </w:rPr>
+              <w:lastRenderedPageBreak/>
               <w:t xml:space="preserve">5.15 Vencimento 1ª Parcela: </w:t>
             </w:r>
             <w:r>
@@ -8143,7 +8159,7 @@
         </w:tc>
         <w:tc>
           <w:tcPr>
-            <w:tcW w:w="2126" w:type="dxa"/>
+            <w:tcW w:w="1559" w:type="dxa"/>
             <w:tcBorders>
               <w:top w:val="nil"/>
               <w:left w:val="nil"/>
@@ -8219,7 +8235,6 @@
                 <w:color w:val="000000"/>
                 <w:sz w:val="20"/>
               </w:rPr>
-              <w:lastRenderedPageBreak/>
               <w:t xml:space="preserve">5.18. Data do Último Repasse </w:t>
             </w:r>
           </w:p>
@@ -8244,7 +8259,7 @@
         </w:tc>
         <w:tc>
           <w:tcPr>
-            <w:tcW w:w="4726" w:type="dxa"/>
+            <w:tcW w:w="4159" w:type="dxa"/>
             <w:gridSpan w:val="2"/>
             <w:tcBorders>
               <w:top w:val="single" w:sz="8" w:space="0" w:color="A6A6A6"/>
@@ -8356,6 +8371,18 @@
     </w:p>
     <w:p>
       <w:pPr>
+        <w:spacing w:before="100" w:beforeAutospacing="1" w:after="100" w:afterAutospacing="1" w:line="259" w:lineRule="auto"/>
+        <w:ind w:left="-674" w:right="-567"/>
+        <w:jc w:val="both"/>
+        <w:rPr>
+          <w:rFonts w:ascii="Calibri" w:eastAsia="Aptos" w:hAnsi="Calibri" w:cs="Calibri"/>
+          <w:sz w:val="20"/>
+          <w:lang w:eastAsia="en-US"/>
+        </w:rPr>
+      </w:pPr>
+    </w:p>
+    <w:p>
+      <w:pPr>
         <w:spacing w:line="259" w:lineRule="auto"/>
         <w:ind w:left="-674" w:right="-567"/>
         <w:jc w:val="both"/>
@@ -8413,37 +8440,7 @@
           <w:sz w:val="20"/>
           <w:lang w:eastAsia="en-US"/>
         </w:rPr>
-        <w:t>O recebimento do crédito, em moeda corrente nacional, referente à liquidação do saldo devedor descrito no Campo 5 – Item 5.2 (Saldo Devedor Atualizado e Consolidado), será efetivado mediante crédito na conta digital</w:t>
-      </w:r>
-      <w:r>
-        <w:rPr>
-          <w:rFonts w:ascii="Calibri" w:eastAsia="Aptos" w:hAnsi="Calibri" w:cs="Calibri"/>
-          <w:b/>
-          <w:bCs/>
-          <w:sz w:val="20"/>
-          <w:lang w:eastAsia="en-US"/>
-        </w:rPr>
-        <w:t xml:space="preserve"> </w:t>
-      </w:r>
-      <w:r>
-        <w:rPr>
-          <w:rFonts w:ascii="Calibri" w:eastAsia="Aptos" w:hAnsi="Calibri" w:cs="Calibri"/>
-          <w:b/>
-          <w:bCs/>
-          <w:sz w:val="20"/>
-          <w:lang w:eastAsia="en-US"/>
-        </w:rPr>
-        <w:t>de titularidade do cliente</w:t>
-      </w:r>
-      <w:r>
-        <w:rPr>
-          <w:rFonts w:ascii="Calibri" w:eastAsia="Aptos" w:hAnsi="Calibri" w:cs="Calibri"/>
-          <w:b/>
-          <w:bCs/>
-          <w:sz w:val="20"/>
-          <w:lang w:eastAsia="en-US"/>
-        </w:rPr>
-        <w:t>.</w:t>
+        <w:t>O recebimento do crédito, em moeda corrente nacional, referente à liquidação do saldo devedor descrito no Campo 5 – Item 5.2 (Saldo Devedor Atualizado e Consolidado), será efetivado mediante crédito na conta digital de titularidade do cliente.</w:t>
       </w:r>
     </w:p>
     <w:p>
@@ -9643,7 +9640,16 @@
           <w:sz w:val="20"/>
           <w:lang w:eastAsia="en-US"/>
         </w:rPr>
-        <w:t xml:space="preserve"> (</w:t>
+        <w:t xml:space="preserve"> </w:t>
+      </w:r>
+      <w:r>
+        <w:rPr>
+          <w:rFonts w:ascii="Calibri" w:eastAsia="Aptos" w:hAnsi="Calibri" w:cs="Calibri"/>
+          <w:sz w:val="20"/>
+          <w:lang w:eastAsia="en-US"/>
+        </w:rPr>
+        <w:lastRenderedPageBreak/>
+        <w:t>(</w:t>
       </w:r>
       <w:r>
         <w:rPr>
@@ -9930,7 +9936,6 @@
           <w:sz w:val="20"/>
           <w:lang w:eastAsia="en-US"/>
         </w:rPr>
-        <w:lastRenderedPageBreak/>
         <w:t>PARÁGRAFO SEGUNDO</w:t>
       </w:r>
       <w:r>
@@ -10542,6 +10547,20 @@
         </w:rPr>
         <w:t>por meio eletrônico, dispensada a assinatura de testemunhas na forma do artigo 784, §4º do Código de Processo Civil.</w:t>
       </w:r>
+    </w:p>
+    <w:p>
+      <w:pPr>
+        <w:spacing w:line="259" w:lineRule="auto"/>
+        <w:ind w:left="-674" w:right="-567"/>
+        <w:jc w:val="both"/>
+        <w:rPr>
+          <w:rFonts w:ascii="Calibri" w:eastAsia="Aptos" w:hAnsi="Calibri" w:cs="Calibri"/>
+          <w:color w:val="000000"/>
+          <w:spacing w:val="-3"/>
+          <w:sz w:val="20"/>
+          <w:lang w:eastAsia="en-US"/>
+        </w:rPr>
+      </w:pPr>
     </w:p>
     <w:p>
       <w:pPr>

</xml_diff>

<commit_message>
teste compra alvo - 07/09 - 14:17
teste compra alvo - 07/09 - 14:17
</commit_message>
<xml_diff>
--- a/DocumentoMutuo3.docx
+++ b/DocumentoMutuo3.docx
@@ -22,7 +22,7 @@
           <w:szCs w:val="24"/>
         </w:rPr>
         <w:drawing>
-          <wp:anchor distT="0" distB="0" distL="114300" distR="114300" simplePos="0" relativeHeight="251659264" behindDoc="0" locked="0" layoutInCell="1" allowOverlap="1" wp14:anchorId="7D4AE543" wp14:editId="7CDD9029">
+          <wp:anchor distT="0" distB="0" distL="114300" distR="114300" simplePos="0" relativeHeight="251659264" behindDoc="0" locked="0" layoutInCell="1" allowOverlap="1" wp14:anchorId="7D4AE543" wp14:editId="53902524">
             <wp:simplePos x="0" y="0"/>
             <wp:positionH relativeFrom="margin">
               <wp:posOffset>-811530</wp:posOffset>
@@ -5719,8 +5719,8 @@
     </w:p>
     <w:tbl>
       <w:tblPr>
-        <w:tblW w:w="9639" w:type="dxa"/>
-        <w:tblInd w:w="-567" w:type="dxa"/>
+        <w:tblW w:w="9214" w:type="dxa"/>
+        <w:tblInd w:w="-142" w:type="dxa"/>
         <w:tblLayout w:type="fixed"/>
         <w:tblCellMar>
           <w:left w:w="70" w:type="dxa"/>
@@ -5729,7 +5729,7 @@
         <w:tblLook w:val="04A0" w:firstRow="1" w:lastRow="0" w:firstColumn="1" w:lastColumn="0" w:noHBand="0" w:noVBand="1"/>
       </w:tblPr>
       <w:tblGrid>
-        <w:gridCol w:w="2835"/>
+        <w:gridCol w:w="2410"/>
         <w:gridCol w:w="2410"/>
         <w:gridCol w:w="2414"/>
         <w:gridCol w:w="279"/>
@@ -5741,7 +5741,7 @@
         </w:trPr>
         <w:tc>
           <w:tcPr>
-            <w:tcW w:w="7938" w:type="dxa"/>
+            <w:tcW w:w="7513" w:type="dxa"/>
             <w:gridSpan w:val="4"/>
             <w:tcBorders>
               <w:top w:val="nil"/>
@@ -5799,6 +5799,7 @@
               <w:right w:val="nil"/>
             </w:tcBorders>
             <w:noWrap/>
+            <w:vAlign w:val="bottom"/>
             <w:hideMark/>
           </w:tcPr>
           <w:p>
@@ -5820,7 +5821,7 @@
         </w:trPr>
         <w:tc>
           <w:tcPr>
-            <w:tcW w:w="2835" w:type="dxa"/>
+            <w:tcW w:w="2410" w:type="dxa"/>
             <w:tcBorders>
               <w:top w:val="single" w:sz="8" w:space="0" w:color="A6A6A6"/>
               <w:left w:val="single" w:sz="8" w:space="0" w:color="A6A6A6"/>
@@ -6126,7 +6127,7 @@
         </w:trPr>
         <w:tc>
           <w:tcPr>
-            <w:tcW w:w="2835" w:type="dxa"/>
+            <w:tcW w:w="2410" w:type="dxa"/>
             <w:tcBorders>
               <w:top w:val="single" w:sz="8" w:space="0" w:color="A6A6A6"/>
               <w:left w:val="single" w:sz="8" w:space="0" w:color="A6A6A6"/>
@@ -6372,7 +6373,7 @@
         </w:trPr>
         <w:tc>
           <w:tcPr>
-            <w:tcW w:w="5245" w:type="dxa"/>
+            <w:tcW w:w="4820" w:type="dxa"/>
             <w:gridSpan w:val="2"/>
             <w:tcBorders>
               <w:top w:val="single" w:sz="8" w:space="0" w:color="A6A6A6"/>
@@ -6617,7 +6618,7 @@
         </w:trPr>
         <w:tc>
           <w:tcPr>
-            <w:tcW w:w="2835" w:type="dxa"/>
+            <w:tcW w:w="2410" w:type="dxa"/>
             <w:tcBorders>
               <w:top w:val="single" w:sz="8" w:space="0" w:color="A6A6A6"/>
               <w:left w:val="single" w:sz="8" w:space="0" w:color="A6A6A6"/>
@@ -6936,8 +6937,8 @@
     </w:p>
     <w:tbl>
       <w:tblPr>
-        <w:tblW w:w="9639" w:type="dxa"/>
-        <w:tblInd w:w="-567" w:type="dxa"/>
+        <w:tblW w:w="9214" w:type="dxa"/>
+        <w:tblInd w:w="-142" w:type="dxa"/>
         <w:tblCellMar>
           <w:left w:w="70" w:type="dxa"/>
           <w:right w:w="70" w:type="dxa"/>
@@ -6945,7 +6946,7 @@
         <w:tblLook w:val="04A0" w:firstRow="1" w:lastRow="0" w:firstColumn="1" w:lastColumn="0" w:noHBand="0" w:noVBand="1"/>
       </w:tblPr>
       <w:tblGrid>
-        <w:gridCol w:w="3404"/>
+        <w:gridCol w:w="2979"/>
         <w:gridCol w:w="3404"/>
         <w:gridCol w:w="1130"/>
         <w:gridCol w:w="1701"/>
@@ -6956,7 +6957,7 @@
         </w:trPr>
         <w:tc>
           <w:tcPr>
-            <w:tcW w:w="7938" w:type="dxa"/>
+            <w:tcW w:w="7513" w:type="dxa"/>
             <w:gridSpan w:val="3"/>
             <w:tcBorders>
               <w:top w:val="nil"/>
@@ -7024,7 +7025,7 @@
         </w:trPr>
         <w:tc>
           <w:tcPr>
-            <w:tcW w:w="3404" w:type="dxa"/>
+            <w:tcW w:w="2979" w:type="dxa"/>
             <w:tcBorders>
               <w:top w:val="single" w:sz="8" w:space="0" w:color="A6A6A6"/>
               <w:left w:val="single" w:sz="8" w:space="0" w:color="A6A6A6"/>
@@ -7251,8 +7252,8 @@
     </w:p>
     <w:tbl>
       <w:tblPr>
-        <w:tblW w:w="9639" w:type="dxa"/>
-        <w:tblInd w:w="-567" w:type="dxa"/>
+        <w:tblW w:w="9214" w:type="dxa"/>
+        <w:tblInd w:w="-142" w:type="dxa"/>
         <w:tblCellMar>
           <w:left w:w="70" w:type="dxa"/>
           <w:right w:w="70" w:type="dxa"/>
@@ -7260,7 +7261,7 @@
         <w:tblLook w:val="04A0" w:firstRow="1" w:lastRow="0" w:firstColumn="1" w:lastColumn="0" w:noHBand="0" w:noVBand="1"/>
       </w:tblPr>
       <w:tblGrid>
-        <w:gridCol w:w="5480"/>
+        <w:gridCol w:w="5055"/>
         <w:gridCol w:w="2600"/>
         <w:gridCol w:w="1559"/>
       </w:tblGrid>
@@ -7270,7 +7271,7 @@
         </w:trPr>
         <w:tc>
           <w:tcPr>
-            <w:tcW w:w="8080" w:type="dxa"/>
+            <w:tcW w:w="7655" w:type="dxa"/>
             <w:gridSpan w:val="2"/>
             <w:tcBorders>
               <w:top w:val="nil"/>
@@ -7376,7 +7377,7 @@
         </w:trPr>
         <w:tc>
           <w:tcPr>
-            <w:tcW w:w="5480" w:type="dxa"/>
+            <w:tcW w:w="5055" w:type="dxa"/>
             <w:tcBorders>
               <w:top w:val="single" w:sz="8" w:space="0" w:color="A6A6A6"/>
               <w:left w:val="single" w:sz="8" w:space="0" w:color="A6A6A6"/>
@@ -7477,7 +7478,7 @@
         </w:trPr>
         <w:tc>
           <w:tcPr>
-            <w:tcW w:w="5480" w:type="dxa"/>
+            <w:tcW w:w="5055" w:type="dxa"/>
             <w:tcBorders>
               <w:top w:val="single" w:sz="8" w:space="0" w:color="A6A6A6"/>
               <w:left w:val="single" w:sz="8" w:space="0" w:color="A6A6A6"/>
@@ -7587,7 +7588,7 @@
         </w:trPr>
         <w:tc>
           <w:tcPr>
-            <w:tcW w:w="5480" w:type="dxa"/>
+            <w:tcW w:w="5055" w:type="dxa"/>
             <w:tcBorders>
               <w:top w:val="single" w:sz="8" w:space="0" w:color="A6A6A6"/>
               <w:left w:val="single" w:sz="8" w:space="0" w:color="A6A6A6"/>
@@ -7688,7 +7689,7 @@
         </w:trPr>
         <w:tc>
           <w:tcPr>
-            <w:tcW w:w="5480" w:type="dxa"/>
+            <w:tcW w:w="5055" w:type="dxa"/>
             <w:tcBorders>
               <w:top w:val="single" w:sz="8" w:space="0" w:color="A6A6A6"/>
               <w:left w:val="single" w:sz="8" w:space="0" w:color="A6A6A6"/>
@@ -7788,7 +7789,7 @@
         </w:trPr>
         <w:tc>
           <w:tcPr>
-            <w:tcW w:w="5480" w:type="dxa"/>
+            <w:tcW w:w="5055" w:type="dxa"/>
             <w:tcBorders>
               <w:top w:val="single" w:sz="8" w:space="0" w:color="A6A6A6"/>
               <w:left w:val="single" w:sz="8" w:space="0" w:color="A6A6A6"/>
@@ -7934,7 +7935,7 @@
         </w:trPr>
         <w:tc>
           <w:tcPr>
-            <w:tcW w:w="5480" w:type="dxa"/>
+            <w:tcW w:w="5055" w:type="dxa"/>
             <w:tcBorders>
               <w:top w:val="single" w:sz="8" w:space="0" w:color="A6A6A6"/>
               <w:left w:val="single" w:sz="8" w:space="0" w:color="A6A6A6"/>
@@ -8081,7 +8082,7 @@
         </w:trPr>
         <w:tc>
           <w:tcPr>
-            <w:tcW w:w="5480" w:type="dxa"/>
+            <w:tcW w:w="5055" w:type="dxa"/>
             <w:tcBorders>
               <w:top w:val="single" w:sz="8" w:space="0" w:color="A6A6A6"/>
               <w:left w:val="single" w:sz="8" w:space="0" w:color="A6A6A6"/>
@@ -8211,7 +8212,7 @@
         </w:trPr>
         <w:tc>
           <w:tcPr>
-            <w:tcW w:w="5480" w:type="dxa"/>
+            <w:tcW w:w="5055" w:type="dxa"/>
             <w:tcBorders>
               <w:top w:val="single" w:sz="8" w:space="0" w:color="A6A6A6"/>
               <w:left w:val="single" w:sz="8" w:space="0" w:color="A6A6A6"/>

</xml_diff>

<commit_message>
teste compra algvo - 07/09 - 14:31
</commit_message>
<xml_diff>
--- a/DocumentoMutuo3.docx
+++ b/DocumentoMutuo3.docx
@@ -22,13 +22,13 @@
           <w:szCs w:val="24"/>
         </w:rPr>
         <w:drawing>
-          <wp:anchor distT="0" distB="0" distL="114300" distR="114300" simplePos="0" relativeHeight="251659264" behindDoc="0" locked="0" layoutInCell="1" allowOverlap="1" wp14:anchorId="7D4AE543" wp14:editId="53902524">
+          <wp:anchor distT="0" distB="0" distL="114300" distR="114300" simplePos="0" relativeHeight="251659264" behindDoc="0" locked="0" layoutInCell="1" allowOverlap="1" wp14:anchorId="7D4AE543" wp14:editId="71E3396D">
             <wp:simplePos x="0" y="0"/>
             <wp:positionH relativeFrom="margin">
-              <wp:posOffset>-811530</wp:posOffset>
+              <wp:posOffset>-1002917</wp:posOffset>
             </wp:positionH>
             <wp:positionV relativeFrom="topMargin">
-              <wp:posOffset>139700</wp:posOffset>
+              <wp:posOffset>75905</wp:posOffset>
             </wp:positionV>
             <wp:extent cx="1050925" cy="590550"/>
             <wp:effectExtent l="0" t="0" r="0" b="0"/>
@@ -2806,6 +2806,7 @@
           <w:bCs/>
           <w:sz w:val="20"/>
         </w:rPr>
+        <w:lastRenderedPageBreak/>
         <w:t>2</w:t>
       </w:r>
       <w:r>
@@ -2960,16 +2961,7 @@
           <w:bCs/>
           <w:sz w:val="20"/>
         </w:rPr>
-        <w:t xml:space="preserve"> não afetará a parte considerada válida, desde que as obrigações sejam desmembráveis entre si. Ocorrendo o disposto nesta Cláusula, as Partes desde já se comprometem a negociar, no menor prazo possível, em substituição à cláusula invalidada, a inclusão </w:t>
-      </w:r>
-      <w:r>
-        <w:rPr>
-          <w:rFonts w:ascii="Calibri" w:eastAsia="Calibri" w:hAnsi="Calibri" w:cs="Calibri"/>
-          <w:bCs/>
-          <w:sz w:val="20"/>
-        </w:rPr>
-        <w:lastRenderedPageBreak/>
-        <w:t>de termos e condições válidos que reflitam os termos e condições da cláusula invalidada, observados a intenção e objetivo das Partes quando da negociação da cláusula invalidada e o contexto em que se insere.</w:t>
+        <w:t xml:space="preserve"> não afetará a parte considerada válida, desde que as obrigações sejam desmembráveis entre si. Ocorrendo o disposto nesta Cláusula, as Partes desde já se comprometem a negociar, no menor prazo possível, em substituição à cláusula invalidada, a inclusão de termos e condições válidos que reflitam os termos e condições da cláusula invalidada, observados a intenção e objetivo das Partes quando da negociação da cláusula invalidada e o contexto em que se insere.</w:t>
       </w:r>
     </w:p>
     <w:p>
@@ -3977,66 +3969,11 @@
       <w:pPr>
         <w:rPr>
           <w:rFonts w:ascii="Calibri" w:hAnsi="Calibri" w:cs="Calibri"/>
-          <w:sz w:val="20"/>
-        </w:rPr>
-      </w:pPr>
-    </w:p>
-    <w:p>
-      <w:pPr>
-        <w:rPr>
-          <w:rFonts w:ascii="Calibri" w:hAnsi="Calibri" w:cs="Calibri"/>
-          <w:sz w:val="20"/>
-        </w:rPr>
-      </w:pPr>
-    </w:p>
-    <w:p>
-      <w:pPr>
-        <w:rPr>
-          <w:rFonts w:ascii="Calibri" w:hAnsi="Calibri" w:cs="Calibri"/>
-          <w:sz w:val="20"/>
-        </w:rPr>
-      </w:pPr>
-    </w:p>
-    <w:p>
-      <w:pPr>
-        <w:rPr>
-          <w:rFonts w:ascii="Calibri" w:hAnsi="Calibri" w:cs="Calibri"/>
-          <w:sz w:val="20"/>
-        </w:rPr>
-      </w:pPr>
-    </w:p>
-    <w:p>
-      <w:pPr>
-        <w:rPr>
-          <w:rFonts w:ascii="Calibri" w:hAnsi="Calibri" w:cs="Calibri"/>
-          <w:sz w:val="20"/>
-        </w:rPr>
-      </w:pPr>
-    </w:p>
-    <w:p>
-      <w:pPr>
-        <w:rPr>
-          <w:rFonts w:ascii="Calibri" w:hAnsi="Calibri" w:cs="Calibri"/>
-          <w:sz w:val="20"/>
-        </w:rPr>
-      </w:pPr>
-    </w:p>
-    <w:p>
-      <w:pPr>
-        <w:rPr>
-          <w:rFonts w:ascii="Calibri" w:hAnsi="Calibri" w:cs="Calibri"/>
-          <w:b/>
-          <w:bCs/>
-          <w:sz w:val="20"/>
-        </w:rPr>
-      </w:pPr>
-      <w:r>
-        <w:rPr>
-          <w:rFonts w:ascii="Calibri" w:hAnsi="Calibri" w:cs="Calibri"/>
-          <w:sz w:val="20"/>
-        </w:rPr>
-        <w:br w:type="page"/>
-      </w:r>
+          <w:b/>
+          <w:bCs/>
+          <w:sz w:val="20"/>
+        </w:rPr>
+      </w:pPr>
     </w:p>
     <w:p>
       <w:pPr>
@@ -4119,10 +4056,10 @@
         <w:tblLook w:val="04A0" w:firstRow="1" w:lastRow="0" w:firstColumn="1" w:lastColumn="0" w:noHBand="0" w:noVBand="1"/>
       </w:tblPr>
       <w:tblGrid>
-        <w:gridCol w:w="2386"/>
-        <w:gridCol w:w="2393"/>
-        <w:gridCol w:w="2245"/>
-        <w:gridCol w:w="2036"/>
+        <w:gridCol w:w="2244"/>
+        <w:gridCol w:w="2251"/>
+        <w:gridCol w:w="2080"/>
+        <w:gridCol w:w="1919"/>
       </w:tblGrid>
       <w:tr>
         <w:tc>
@@ -5719,8 +5656,8 @@
     </w:p>
     <w:tbl>
       <w:tblPr>
-        <w:tblW w:w="9214" w:type="dxa"/>
-        <w:tblInd w:w="-142" w:type="dxa"/>
+        <w:tblW w:w="9498" w:type="dxa"/>
+        <w:tblInd w:w="-426" w:type="dxa"/>
         <w:tblLayout w:type="fixed"/>
         <w:tblCellMar>
           <w:left w:w="70" w:type="dxa"/>
@@ -5729,7 +5666,7 @@
         <w:tblLook w:val="04A0" w:firstRow="1" w:lastRow="0" w:firstColumn="1" w:lastColumn="0" w:noHBand="0" w:noVBand="1"/>
       </w:tblPr>
       <w:tblGrid>
-        <w:gridCol w:w="2410"/>
+        <w:gridCol w:w="2694"/>
         <w:gridCol w:w="2410"/>
         <w:gridCol w:w="2414"/>
         <w:gridCol w:w="279"/>
@@ -5741,7 +5678,7 @@
         </w:trPr>
         <w:tc>
           <w:tcPr>
-            <w:tcW w:w="7513" w:type="dxa"/>
+            <w:tcW w:w="7797" w:type="dxa"/>
             <w:gridSpan w:val="4"/>
             <w:tcBorders>
               <w:top w:val="nil"/>
@@ -5821,7 +5758,7 @@
         </w:trPr>
         <w:tc>
           <w:tcPr>
-            <w:tcW w:w="2410" w:type="dxa"/>
+            <w:tcW w:w="2694" w:type="dxa"/>
             <w:tcBorders>
               <w:top w:val="single" w:sz="8" w:space="0" w:color="A6A6A6"/>
               <w:left w:val="single" w:sz="8" w:space="0" w:color="A6A6A6"/>
@@ -6127,7 +6064,7 @@
         </w:trPr>
         <w:tc>
           <w:tcPr>
-            <w:tcW w:w="2410" w:type="dxa"/>
+            <w:tcW w:w="2694" w:type="dxa"/>
             <w:tcBorders>
               <w:top w:val="single" w:sz="8" w:space="0" w:color="A6A6A6"/>
               <w:left w:val="single" w:sz="8" w:space="0" w:color="A6A6A6"/>
@@ -6373,7 +6310,7 @@
         </w:trPr>
         <w:tc>
           <w:tcPr>
-            <w:tcW w:w="4820" w:type="dxa"/>
+            <w:tcW w:w="5104" w:type="dxa"/>
             <w:gridSpan w:val="2"/>
             <w:tcBorders>
               <w:top w:val="single" w:sz="8" w:space="0" w:color="A6A6A6"/>
@@ -6618,7 +6555,7 @@
         </w:trPr>
         <w:tc>
           <w:tcPr>
-            <w:tcW w:w="2410" w:type="dxa"/>
+            <w:tcW w:w="2694" w:type="dxa"/>
             <w:tcBorders>
               <w:top w:val="single" w:sz="8" w:space="0" w:color="A6A6A6"/>
               <w:left w:val="single" w:sz="8" w:space="0" w:color="A6A6A6"/>
@@ -6937,8 +6874,8 @@
     </w:p>
     <w:tbl>
       <w:tblPr>
-        <w:tblW w:w="9214" w:type="dxa"/>
-        <w:tblInd w:w="-142" w:type="dxa"/>
+        <w:tblW w:w="9498" w:type="dxa"/>
+        <w:tblInd w:w="-426" w:type="dxa"/>
         <w:tblCellMar>
           <w:left w:w="70" w:type="dxa"/>
           <w:right w:w="70" w:type="dxa"/>
@@ -6946,7 +6883,7 @@
         <w:tblLook w:val="04A0" w:firstRow="1" w:lastRow="0" w:firstColumn="1" w:lastColumn="0" w:noHBand="0" w:noVBand="1"/>
       </w:tblPr>
       <w:tblGrid>
-        <w:gridCol w:w="2979"/>
+        <w:gridCol w:w="3263"/>
         <w:gridCol w:w="3404"/>
         <w:gridCol w:w="1130"/>
         <w:gridCol w:w="1701"/>
@@ -6957,7 +6894,7 @@
         </w:trPr>
         <w:tc>
           <w:tcPr>
-            <w:tcW w:w="7513" w:type="dxa"/>
+            <w:tcW w:w="7797" w:type="dxa"/>
             <w:gridSpan w:val="3"/>
             <w:tcBorders>
               <w:top w:val="nil"/>
@@ -7025,7 +6962,7 @@
         </w:trPr>
         <w:tc>
           <w:tcPr>
-            <w:tcW w:w="2979" w:type="dxa"/>
+            <w:tcW w:w="3263" w:type="dxa"/>
             <w:tcBorders>
               <w:top w:val="single" w:sz="8" w:space="0" w:color="A6A6A6"/>
               <w:left w:val="single" w:sz="8" w:space="0" w:color="A6A6A6"/>
@@ -7252,8 +7189,8 @@
     </w:p>
     <w:tbl>
       <w:tblPr>
-        <w:tblW w:w="9214" w:type="dxa"/>
-        <w:tblInd w:w="-142" w:type="dxa"/>
+        <w:tblW w:w="9498" w:type="dxa"/>
+        <w:tblInd w:w="-426" w:type="dxa"/>
         <w:tblCellMar>
           <w:left w:w="70" w:type="dxa"/>
           <w:right w:w="70" w:type="dxa"/>
@@ -7261,7 +7198,7 @@
         <w:tblLook w:val="04A0" w:firstRow="1" w:lastRow="0" w:firstColumn="1" w:lastColumn="0" w:noHBand="0" w:noVBand="1"/>
       </w:tblPr>
       <w:tblGrid>
-        <w:gridCol w:w="5055"/>
+        <w:gridCol w:w="5339"/>
         <w:gridCol w:w="2600"/>
         <w:gridCol w:w="1559"/>
       </w:tblGrid>
@@ -7271,7 +7208,7 @@
         </w:trPr>
         <w:tc>
           <w:tcPr>
-            <w:tcW w:w="7655" w:type="dxa"/>
+            <w:tcW w:w="7939" w:type="dxa"/>
             <w:gridSpan w:val="2"/>
             <w:tcBorders>
               <w:top w:val="nil"/>
@@ -7377,7 +7314,7 @@
         </w:trPr>
         <w:tc>
           <w:tcPr>
-            <w:tcW w:w="5055" w:type="dxa"/>
+            <w:tcW w:w="5339" w:type="dxa"/>
             <w:tcBorders>
               <w:top w:val="single" w:sz="8" w:space="0" w:color="A6A6A6"/>
               <w:left w:val="single" w:sz="8" w:space="0" w:color="A6A6A6"/>
@@ -7478,7 +7415,7 @@
         </w:trPr>
         <w:tc>
           <w:tcPr>
-            <w:tcW w:w="5055" w:type="dxa"/>
+            <w:tcW w:w="5339" w:type="dxa"/>
             <w:tcBorders>
               <w:top w:val="single" w:sz="8" w:space="0" w:color="A6A6A6"/>
               <w:left w:val="single" w:sz="8" w:space="0" w:color="A6A6A6"/>
@@ -7588,7 +7525,7 @@
         </w:trPr>
         <w:tc>
           <w:tcPr>
-            <w:tcW w:w="5055" w:type="dxa"/>
+            <w:tcW w:w="5339" w:type="dxa"/>
             <w:tcBorders>
               <w:top w:val="single" w:sz="8" w:space="0" w:color="A6A6A6"/>
               <w:left w:val="single" w:sz="8" w:space="0" w:color="A6A6A6"/>
@@ -7689,7 +7626,7 @@
         </w:trPr>
         <w:tc>
           <w:tcPr>
-            <w:tcW w:w="5055" w:type="dxa"/>
+            <w:tcW w:w="5339" w:type="dxa"/>
             <w:tcBorders>
               <w:top w:val="single" w:sz="8" w:space="0" w:color="A6A6A6"/>
               <w:left w:val="single" w:sz="8" w:space="0" w:color="A6A6A6"/>
@@ -7789,7 +7726,7 @@
         </w:trPr>
         <w:tc>
           <w:tcPr>
-            <w:tcW w:w="5055" w:type="dxa"/>
+            <w:tcW w:w="5339" w:type="dxa"/>
             <w:tcBorders>
               <w:top w:val="single" w:sz="8" w:space="0" w:color="A6A6A6"/>
               <w:left w:val="single" w:sz="8" w:space="0" w:color="A6A6A6"/>
@@ -7935,7 +7872,7 @@
         </w:trPr>
         <w:tc>
           <w:tcPr>
-            <w:tcW w:w="5055" w:type="dxa"/>
+            <w:tcW w:w="5339" w:type="dxa"/>
             <w:tcBorders>
               <w:top w:val="single" w:sz="8" w:space="0" w:color="A6A6A6"/>
               <w:left w:val="single" w:sz="8" w:space="0" w:color="A6A6A6"/>
@@ -8082,7 +8019,7 @@
         </w:trPr>
         <w:tc>
           <w:tcPr>
-            <w:tcW w:w="5055" w:type="dxa"/>
+            <w:tcW w:w="5339" w:type="dxa"/>
             <w:tcBorders>
               <w:top w:val="single" w:sz="8" w:space="0" w:color="A6A6A6"/>
               <w:left w:val="single" w:sz="8" w:space="0" w:color="A6A6A6"/>
@@ -8212,7 +8149,7 @@
         </w:trPr>
         <w:tc>
           <w:tcPr>
-            <w:tcW w:w="5055" w:type="dxa"/>
+            <w:tcW w:w="5339" w:type="dxa"/>
             <w:tcBorders>
               <w:top w:val="single" w:sz="8" w:space="0" w:color="A6A6A6"/>
               <w:left w:val="single" w:sz="8" w:space="0" w:color="A6A6A6"/>
@@ -9633,24 +9570,26 @@
           <w:sz w:val="20"/>
           <w:lang w:eastAsia="en-US"/>
         </w:rPr>
-        <w:t>Averbadora do Sistema de Consignação</w:t>
-      </w:r>
-      <w:r>
-        <w:rPr>
-          <w:rFonts w:ascii="Calibri" w:eastAsia="Aptos" w:hAnsi="Calibri" w:cs="Calibri"/>
-          <w:sz w:val="20"/>
-          <w:lang w:eastAsia="en-US"/>
-        </w:rPr>
-        <w:t xml:space="preserve"> </w:t>
-      </w:r>
-      <w:r>
-        <w:rPr>
-          <w:rFonts w:ascii="Calibri" w:eastAsia="Aptos" w:hAnsi="Calibri" w:cs="Calibri"/>
+        <w:t xml:space="preserve">Averbadora do Sistema de </w:t>
+      </w:r>
+      <w:r>
+        <w:rPr>
+          <w:rFonts w:ascii="Calibri" w:eastAsia="Aptos" w:hAnsi="Calibri" w:cs="Calibri"/>
+          <w:b/>
+          <w:bCs/>
           <w:sz w:val="20"/>
           <w:lang w:eastAsia="en-US"/>
         </w:rPr>
         <w:lastRenderedPageBreak/>
-        <w:t>(</w:t>
+        <w:t>Consignação</w:t>
+      </w:r>
+      <w:r>
+        <w:rPr>
+          <w:rFonts w:ascii="Calibri" w:eastAsia="Aptos" w:hAnsi="Calibri" w:cs="Calibri"/>
+          <w:sz w:val="20"/>
+          <w:lang w:eastAsia="en-US"/>
+        </w:rPr>
+        <w:t xml:space="preserve"> (</w:t>
       </w:r>
       <w:r>
         <w:rPr>
@@ -10603,8 +10542,8 @@
     </w:p>
     <w:sectPr>
       <w:footerReference w:type="default" r:id="rId9"/>
-      <w:pgSz w:w="11906" w:h="16838"/>
-      <w:pgMar w:top="1418" w:right="1418" w:bottom="1134" w:left="1418" w:header="709" w:footer="709" w:gutter="0"/>
+      <w:pgSz w:w="11906" w:h="16838" w:code="9"/>
+      <w:pgMar w:top="1418" w:right="1701" w:bottom="1134" w:left="1701" w:header="709" w:footer="709" w:gutter="0"/>
       <w:cols w:space="708"/>
       <w:docGrid w:linePitch="360"/>
     </w:sectPr>

</xml_diff>

<commit_message>
teste compra alvo - 07/09 - 14:54
teste compra alvo - 07/09 - 14:54
</commit_message>
<xml_diff>
--- a/DocumentoMutuo3.docx
+++ b/DocumentoMutuo3.docx
@@ -17,6 +17,74 @@
       </w:pPr>
       <w:r>
         <w:rPr>
+          <w:noProof/>
+          <w:szCs w:val="24"/>
+        </w:rPr>
+        <w:drawing>
+          <wp:anchor distT="0" distB="0" distL="114300" distR="114300" simplePos="0" relativeHeight="251659264" behindDoc="1" locked="0" layoutInCell="1" allowOverlap="1" wp14:anchorId="47522BCA" wp14:editId="2AAF4CCA">
+            <wp:simplePos x="0" y="0"/>
+            <wp:positionH relativeFrom="margin">
+              <wp:posOffset>-858520</wp:posOffset>
+            </wp:positionH>
+            <wp:positionV relativeFrom="topMargin">
+              <wp:posOffset>34925</wp:posOffset>
+            </wp:positionV>
+            <wp:extent cx="1050925" cy="590550"/>
+            <wp:effectExtent l="0" t="0" r="0" b="0"/>
+            <wp:wrapNone/>
+            <wp:docPr id="345347656" name="Imagem 19" descr="Ícone&#10;&#10;Descrição gerada automaticamente"/>
+            <wp:cNvGraphicFramePr>
+              <a:graphicFrameLocks xmlns:a="http://schemas.openxmlformats.org/drawingml/2006/main" noChangeAspect="1"/>
+            </wp:cNvGraphicFramePr>
+            <a:graphic xmlns:a="http://schemas.openxmlformats.org/drawingml/2006/main">
+              <a:graphicData uri="http://schemas.openxmlformats.org/drawingml/2006/picture">
+                <pic:pic xmlns:pic="http://schemas.openxmlformats.org/drawingml/2006/picture">
+                  <pic:nvPicPr>
+                    <pic:cNvPr id="345347656" name="Imagem 19" descr="Ícone&#10;&#10;Descrição gerada automaticamente"/>
+                    <pic:cNvPicPr>
+                      <a:picLocks noChangeAspect="1" noChangeArrowheads="1"/>
+                    </pic:cNvPicPr>
+                  </pic:nvPicPr>
+                  <pic:blipFill>
+                    <a:blip r:embed="rId6" cstate="print">
+                      <a:extLst>
+                        <a:ext uri="{28A0092B-C50C-407E-A947-70E740481C1C}">
+                          <a14:useLocalDpi xmlns:a14="http://schemas.microsoft.com/office/drawing/2010/main" val="0"/>
+                        </a:ext>
+                      </a:extLst>
+                    </a:blip>
+                    <a:srcRect/>
+                    <a:stretch>
+                      <a:fillRect/>
+                    </a:stretch>
+                  </pic:blipFill>
+                  <pic:spPr bwMode="auto">
+                    <a:xfrm>
+                      <a:off x="0" y="0"/>
+                      <a:ext cx="1050925" cy="590550"/>
+                    </a:xfrm>
+                    <a:prstGeom prst="rect">
+                      <a:avLst/>
+                    </a:prstGeom>
+                    <a:noFill/>
+                    <a:ln>
+                      <a:noFill/>
+                    </a:ln>
+                  </pic:spPr>
+                </pic:pic>
+              </a:graphicData>
+            </a:graphic>
+            <wp14:sizeRelH relativeFrom="margin">
+              <wp14:pctWidth>0</wp14:pctWidth>
+            </wp14:sizeRelH>
+            <wp14:sizeRelV relativeFrom="margin">
+              <wp14:pctHeight>0</wp14:pctHeight>
+            </wp14:sizeRelV>
+          </wp:anchor>
+        </w:drawing>
+      </w:r>
+      <w:r>
+        <w:rPr>
           <w:rFonts w:ascii="Calibri" w:hAnsi="Calibri" w:cs="Calibri"/>
           <w:b/>
           <w:bCs/>
@@ -933,6 +1001,18 @@
         </w:rPr>
         <w:br/>
       </w:r>
+    </w:p>
+    <w:p>
+      <w:pPr>
+        <w:spacing w:after="160" w:line="259" w:lineRule="auto"/>
+        <w:ind w:left="-454" w:right="-567"/>
+        <w:jc w:val="both"/>
+        <w:rPr>
+          <w:rFonts w:ascii="Calibri" w:eastAsia="Aptos" w:hAnsi="Calibri" w:cs="Calibri"/>
+          <w:sz w:val="20"/>
+          <w:lang w:eastAsia="en-US"/>
+        </w:rPr>
+      </w:pPr>
     </w:p>
     <w:tbl>
       <w:tblPr>
@@ -3148,6 +3228,7 @@
                 <w:color w:val="000000"/>
                 <w:sz w:val="20"/>
               </w:rPr>
+              <w:lastRenderedPageBreak/>
               <w:t>5.12- Outros (R$)</w:t>
             </w:r>
           </w:p>
@@ -3295,7 +3376,6 @@
                 <w:color w:val="000000"/>
                 <w:sz w:val="20"/>
               </w:rPr>
-              <w:lastRenderedPageBreak/>
               <w:t xml:space="preserve">5.15 Vencimento 1ª Parcela: </w:t>
             </w:r>
             <w:r>
@@ -4804,6 +4884,7 @@
           <w:sz w:val="20"/>
           <w:lang w:eastAsia="en-US"/>
         </w:rPr>
+        <w:lastRenderedPageBreak/>
         <w:t>Consignante</w:t>
       </w:r>
       <w:r>
@@ -4830,16 +4911,7 @@
           <w:sz w:val="20"/>
           <w:lang w:eastAsia="en-US"/>
         </w:rPr>
-        <w:t xml:space="preserve"> </w:t>
-      </w:r>
-      <w:r>
-        <w:rPr>
-          <w:rFonts w:ascii="Calibri" w:eastAsia="Aptos" w:hAnsi="Calibri" w:cs="Calibri"/>
-          <w:sz w:val="20"/>
-          <w:lang w:eastAsia="en-US"/>
-        </w:rPr>
-        <w:lastRenderedPageBreak/>
-        <w:t>(</w:t>
+        <w:t xml:space="preserve"> (</w:t>
       </w:r>
       <w:r>
         <w:rPr>
@@ -5792,7 +5864,7 @@
     </w:p>
     <w:p/>
     <w:sectPr>
-      <w:footerReference w:type="default" r:id="rId4"/>
+      <w:footerReference w:type="default" r:id="rId7"/>
       <w:pgSz w:w="11906" w:h="16838" w:code="9"/>
       <w:pgMar w:top="1418" w:right="1418" w:bottom="1134" w:left="1418" w:header="709" w:footer="709" w:gutter="0"/>
       <w:cols w:space="708"/>
@@ -5800,6 +5872,25 @@
     </w:sectPr>
   </w:body>
 </w:document>
+</file>
+
+<file path=word/endnotes.xml><?xml version="1.0" encoding="utf-8"?>
+<w:endnotes xmlns:wpc="http://schemas.microsoft.com/office/word/2010/wordprocessingCanvas" xmlns:cx="http://schemas.microsoft.com/office/drawing/2014/chartex" xmlns:cx1="http://schemas.microsoft.com/office/drawing/2015/9/8/chartex" xmlns:cx2="http://schemas.microsoft.com/office/drawing/2015/10/21/chartex" xmlns:cx3="http://schemas.microsoft.com/office/drawing/2016/5/9/chartex" xmlns:cx4="http://schemas.microsoft.com/office/drawing/2016/5/10/chartex" xmlns:cx5="http://schemas.microsoft.com/office/drawing/2016/5/11/chartex" xmlns:cx6="http://schemas.microsoft.com/office/drawing/2016/5/12/chartex" xmlns:cx7="http://schemas.microsoft.com/office/drawing/2016/5/13/chartex" xmlns:cx8="http://schemas.microsoft.com/office/drawing/2016/5/14/chartex" xmlns:mc="http://schemas.openxmlformats.org/markup-compatibility/2006" xmlns:aink="http://schemas.microsoft.com/office/drawing/2016/ink" xmlns:am3d="http://schemas.microsoft.com/office/drawing/2017/model3d" xmlns:o="urn:schemas-microsoft-com:office:office" xmlns:oel="http://schemas.microsoft.com/office/2019/extlst" xmlns:r="http://schemas.openxmlformats.org/officeDocument/2006/relationships" xmlns:m="http://schemas.openxmlformats.org/officeDocument/2006/math" xmlns:v="urn:schemas-microsoft-com:vml" xmlns:wp14="http://schemas.microsoft.com/office/word/2010/wordprocessingDrawing" xmlns:wp="http://schemas.openxmlformats.org/drawingml/2006/wordprocessingDrawing" xmlns:w10="urn:schemas-microsoft-com:office:word" xmlns:w="http://schemas.openxmlformats.org/wordprocessingml/2006/main" xmlns:w14="http://schemas.microsoft.com/office/word/2010/wordml" xmlns:w15="http://schemas.microsoft.com/office/word/2012/wordml" xmlns:w16cex="http://schemas.microsoft.com/office/word/2018/wordml/cex" xmlns:w16cid="http://schemas.microsoft.com/office/word/2016/wordml/cid" xmlns:w16="http://schemas.microsoft.com/office/word/2018/wordml" xmlns:w16du="http://schemas.microsoft.com/office/word/2023/wordml/word16du" xmlns:w16sdtdh="http://schemas.microsoft.com/office/word/2020/wordml/sdtdatahash" xmlns:w16sdtfl="http://schemas.microsoft.com/office/word/2024/wordml/sdtformatlock" xmlns:w16se="http://schemas.microsoft.com/office/word/2015/wordml/symex" xmlns:wpg="http://schemas.microsoft.com/office/word/2010/wordprocessingGroup" xmlns:wpi="http://schemas.microsoft.com/office/word/2010/wordprocessingInk" xmlns:wne="http://schemas.microsoft.com/office/word/2006/wordml" xmlns:wps="http://schemas.microsoft.com/office/word/2010/wordprocessingShape" mc:Ignorable="w14 w15 w16se w16cid w16 w16cex w16sdtdh w16sdtfl w16du wp14">
+  <w:endnote w:type="separator" w:id="-1">
+    <w:p>
+      <w:r>
+        <w:separator/>
+      </w:r>
+    </w:p>
+  </w:endnote>
+  <w:endnote w:type="continuationSeparator" w:id="0">
+    <w:p>
+      <w:r>
+        <w:continuationSeparator/>
+      </w:r>
+    </w:p>
+  </w:endnote>
+</w:endnotes>
 </file>
 
 <file path=word/footer1.xml><?xml version="1.0" encoding="utf-8"?>
@@ -5859,6 +5950,25 @@
     </w:r>
   </w:p>
 </w:ftr>
+</file>
+
+<file path=word/footnotes.xml><?xml version="1.0" encoding="utf-8"?>
+<w:footnotes xmlns:wpc="http://schemas.microsoft.com/office/word/2010/wordprocessingCanvas" xmlns:cx="http://schemas.microsoft.com/office/drawing/2014/chartex" xmlns:cx1="http://schemas.microsoft.com/office/drawing/2015/9/8/chartex" xmlns:cx2="http://schemas.microsoft.com/office/drawing/2015/10/21/chartex" xmlns:cx3="http://schemas.microsoft.com/office/drawing/2016/5/9/chartex" xmlns:cx4="http://schemas.microsoft.com/office/drawing/2016/5/10/chartex" xmlns:cx5="http://schemas.microsoft.com/office/drawing/2016/5/11/chartex" xmlns:cx6="http://schemas.microsoft.com/office/drawing/2016/5/12/chartex" xmlns:cx7="http://schemas.microsoft.com/office/drawing/2016/5/13/chartex" xmlns:cx8="http://schemas.microsoft.com/office/drawing/2016/5/14/chartex" xmlns:mc="http://schemas.openxmlformats.org/markup-compatibility/2006" xmlns:aink="http://schemas.microsoft.com/office/drawing/2016/ink" xmlns:am3d="http://schemas.microsoft.com/office/drawing/2017/model3d" xmlns:o="urn:schemas-microsoft-com:office:office" xmlns:oel="http://schemas.microsoft.com/office/2019/extlst" xmlns:r="http://schemas.openxmlformats.org/officeDocument/2006/relationships" xmlns:m="http://schemas.openxmlformats.org/officeDocument/2006/math" xmlns:v="urn:schemas-microsoft-com:vml" xmlns:wp14="http://schemas.microsoft.com/office/word/2010/wordprocessingDrawing" xmlns:wp="http://schemas.openxmlformats.org/drawingml/2006/wordprocessingDrawing" xmlns:w10="urn:schemas-microsoft-com:office:word" xmlns:w="http://schemas.openxmlformats.org/wordprocessingml/2006/main" xmlns:w14="http://schemas.microsoft.com/office/word/2010/wordml" xmlns:w15="http://schemas.microsoft.com/office/word/2012/wordml" xmlns:w16cex="http://schemas.microsoft.com/office/word/2018/wordml/cex" xmlns:w16cid="http://schemas.microsoft.com/office/word/2016/wordml/cid" xmlns:w16="http://schemas.microsoft.com/office/word/2018/wordml" xmlns:w16du="http://schemas.microsoft.com/office/word/2023/wordml/word16du" xmlns:w16sdtdh="http://schemas.microsoft.com/office/word/2020/wordml/sdtdatahash" xmlns:w16sdtfl="http://schemas.microsoft.com/office/word/2024/wordml/sdtformatlock" xmlns:w16se="http://schemas.microsoft.com/office/word/2015/wordml/symex" xmlns:wpg="http://schemas.microsoft.com/office/word/2010/wordprocessingGroup" xmlns:wpi="http://schemas.microsoft.com/office/word/2010/wordprocessingInk" xmlns:wne="http://schemas.microsoft.com/office/word/2006/wordml" xmlns:wps="http://schemas.microsoft.com/office/word/2010/wordprocessingShape" mc:Ignorable="w14 w15 w16se w16cid w16 w16cex w16sdtdh w16sdtfl w16du wp14">
+  <w:footnote w:type="separator" w:id="-1">
+    <w:p>
+      <w:r>
+        <w:separator/>
+      </w:r>
+    </w:p>
+  </w:footnote>
+  <w:footnote w:type="continuationSeparator" w:id="0">
+    <w:p>
+      <w:r>
+        <w:continuationSeparator/>
+      </w:r>
+    </w:p>
+  </w:footnote>
+</w:footnotes>
 </file>
 
 <file path=word/styles.xml><?xml version="1.0" encoding="utf-8"?>

</xml_diff>

<commit_message>
teste compra - 07/09 - 15:06
teste compra - 07/09 - 15:06
</commit_message>
<xml_diff>
--- a/DocumentoMutuo3.docx
+++ b/DocumentoMutuo3.docx
@@ -15,74 +15,6 @@
           <w:lang w:val="pt-PT"/>
         </w:rPr>
       </w:pPr>
-      <w:r>
-        <w:rPr>
-          <w:noProof/>
-          <w:szCs w:val="24"/>
-        </w:rPr>
-        <w:drawing>
-          <wp:anchor distT="0" distB="0" distL="114300" distR="114300" simplePos="0" relativeHeight="251659264" behindDoc="1" locked="0" layoutInCell="1" allowOverlap="1" wp14:anchorId="47522BCA" wp14:editId="2AAF4CCA">
-            <wp:simplePos x="0" y="0"/>
-            <wp:positionH relativeFrom="margin">
-              <wp:posOffset>-858520</wp:posOffset>
-            </wp:positionH>
-            <wp:positionV relativeFrom="topMargin">
-              <wp:posOffset>34925</wp:posOffset>
-            </wp:positionV>
-            <wp:extent cx="1050925" cy="590550"/>
-            <wp:effectExtent l="0" t="0" r="0" b="0"/>
-            <wp:wrapNone/>
-            <wp:docPr id="345347656" name="Imagem 19" descr="Ícone&#10;&#10;Descrição gerada automaticamente"/>
-            <wp:cNvGraphicFramePr>
-              <a:graphicFrameLocks xmlns:a="http://schemas.openxmlformats.org/drawingml/2006/main" noChangeAspect="1"/>
-            </wp:cNvGraphicFramePr>
-            <a:graphic xmlns:a="http://schemas.openxmlformats.org/drawingml/2006/main">
-              <a:graphicData uri="http://schemas.openxmlformats.org/drawingml/2006/picture">
-                <pic:pic xmlns:pic="http://schemas.openxmlformats.org/drawingml/2006/picture">
-                  <pic:nvPicPr>
-                    <pic:cNvPr id="345347656" name="Imagem 19" descr="Ícone&#10;&#10;Descrição gerada automaticamente"/>
-                    <pic:cNvPicPr>
-                      <a:picLocks noChangeAspect="1" noChangeArrowheads="1"/>
-                    </pic:cNvPicPr>
-                  </pic:nvPicPr>
-                  <pic:blipFill>
-                    <a:blip r:embed="rId6" cstate="print">
-                      <a:extLst>
-                        <a:ext uri="{28A0092B-C50C-407E-A947-70E740481C1C}">
-                          <a14:useLocalDpi xmlns:a14="http://schemas.microsoft.com/office/drawing/2010/main" val="0"/>
-                        </a:ext>
-                      </a:extLst>
-                    </a:blip>
-                    <a:srcRect/>
-                    <a:stretch>
-                      <a:fillRect/>
-                    </a:stretch>
-                  </pic:blipFill>
-                  <pic:spPr bwMode="auto">
-                    <a:xfrm>
-                      <a:off x="0" y="0"/>
-                      <a:ext cx="1050925" cy="590550"/>
-                    </a:xfrm>
-                    <a:prstGeom prst="rect">
-                      <a:avLst/>
-                    </a:prstGeom>
-                    <a:noFill/>
-                    <a:ln>
-                      <a:noFill/>
-                    </a:ln>
-                  </pic:spPr>
-                </pic:pic>
-              </a:graphicData>
-            </a:graphic>
-            <wp14:sizeRelH relativeFrom="margin">
-              <wp14:pctWidth>0</wp14:pctWidth>
-            </wp14:sizeRelH>
-            <wp14:sizeRelV relativeFrom="margin">
-              <wp14:pctHeight>0</wp14:pctHeight>
-            </wp14:sizeRelV>
-          </wp:anchor>
-        </w:drawing>
-      </w:r>
       <w:r>
         <w:rPr>
           <w:rFonts w:ascii="Calibri" w:hAnsi="Calibri" w:cs="Calibri"/>
@@ -3378,6 +3310,15 @@
               </w:rPr>
               <w:t xml:space="preserve">5.15 Vencimento 1ª Parcela: </w:t>
             </w:r>
+          </w:p>
+          <w:p>
+            <w:pPr>
+              <w:rPr>
+                <w:rFonts w:ascii="Calibri" w:hAnsi="Calibri" w:cs="Calibri"/>
+                <w:color w:val="000000"/>
+                <w:sz w:val="20"/>
+              </w:rPr>
+            </w:pPr>
             <w:r>
               <w:rPr>
                 <w:rFonts w:ascii="Calibri" w:hAnsi="Calibri" w:cs="Calibri"/>
@@ -3416,6 +3357,15 @@
               </w:rPr>
               <w:t xml:space="preserve">5.16 Vencimento da Última Parcela: </w:t>
             </w:r>
+          </w:p>
+          <w:p>
+            <w:pPr>
+              <w:rPr>
+                <w:rFonts w:ascii="Calibri" w:hAnsi="Calibri" w:cs="Calibri"/>
+                <w:color w:val="000000"/>
+                <w:sz w:val="20"/>
+              </w:rPr>
+            </w:pPr>
             <w:r>
               <w:rPr>
                 <w:rFonts w:ascii="Calibri" w:hAnsi="Calibri" w:cs="Calibri"/>
@@ -5864,7 +5814,7 @@
     </w:p>
     <w:p/>
     <w:sectPr>
-      <w:footerReference w:type="default" r:id="rId7"/>
+      <w:footerReference w:type="default" r:id="rId6"/>
       <w:pgSz w:w="11906" w:h="16838" w:code="9"/>
       <w:pgMar w:top="1418" w:right="1418" w:bottom="1134" w:left="1418" w:header="709" w:footer="709" w:gutter="0"/>
       <w:cols w:space="708"/>

</xml_diff>

<commit_message>
teste compra - 07/09 - 15:26
teste compra - 07/09 - 15:26
</commit_message>
<xml_diff>
--- a/DocumentoMutuo3.docx
+++ b/DocumentoMutuo3.docx
@@ -22,13 +22,13 @@
           <w:szCs w:val="24"/>
         </w:rPr>
         <w:drawing>
-          <wp:anchor distT="0" distB="0" distL="114300" distR="114300" simplePos="0" relativeHeight="251659264" behindDoc="0" locked="0" layoutInCell="1" allowOverlap="1" wp14:anchorId="7D4AE543" wp14:editId="7D79B197">
+          <wp:anchor distT="0" distB="0" distL="114300" distR="114300" simplePos="0" relativeHeight="251659264" behindDoc="0" locked="0" layoutInCell="1" allowOverlap="1" wp14:anchorId="7D4AE543" wp14:editId="5AB8C778">
             <wp:simplePos x="0" y="0"/>
             <wp:positionH relativeFrom="margin">
-              <wp:posOffset>-643499</wp:posOffset>
+              <wp:posOffset>-826135</wp:posOffset>
             </wp:positionH>
             <wp:positionV relativeFrom="topMargin">
-              <wp:posOffset>54317</wp:posOffset>
+              <wp:posOffset>53975</wp:posOffset>
             </wp:positionV>
             <wp:extent cx="1050925" cy="590550"/>
             <wp:effectExtent l="0" t="0" r="0" b="0"/>
@@ -4049,6 +4049,26 @@
     </w:p>
     <w:p>
       <w:pPr>
+        <w:rPr>
+          <w:rFonts w:ascii="Calibri" w:hAnsi="Calibri" w:cs="Calibri"/>
+          <w:b/>
+          <w:bCs/>
+          <w:sz w:val="20"/>
+        </w:rPr>
+      </w:pPr>
+    </w:p>
+    <w:p>
+      <w:pPr>
+        <w:rPr>
+          <w:rFonts w:ascii="Calibri" w:hAnsi="Calibri" w:cs="Calibri"/>
+          <w:b/>
+          <w:bCs/>
+          <w:sz w:val="20"/>
+        </w:rPr>
+      </w:pPr>
+    </w:p>
+    <w:p>
+      <w:pPr>
         <w:jc w:val="center"/>
         <w:rPr>
           <w:rFonts w:ascii="Calibri" w:hAnsi="Calibri" w:cs="Calibri"/>
@@ -4848,61 +4868,7 @@
           <w:sz w:val="20"/>
           <w:lang w:eastAsia="en-US"/>
         </w:rPr>
-        <w:t xml:space="preserve"> </w:t>
-      </w:r>
-      <w:proofErr w:type="gramStart"/>
-      <w:r>
-        <w:rPr>
-          <w:rFonts w:ascii="Calibri" w:eastAsia="Aptos" w:hAnsi="Calibri" w:cs="Calibri"/>
-          <w:sz w:val="20"/>
-          <w:lang w:eastAsia="en-US"/>
-        </w:rPr>
-        <w:t>[ ]</w:t>
-      </w:r>
-      <w:proofErr w:type="gramEnd"/>
-      <w:r>
-        <w:rPr>
-          <w:rFonts w:ascii="Calibri" w:eastAsia="Aptos" w:hAnsi="Calibri" w:cs="Calibri"/>
-          <w:sz w:val="20"/>
-          <w:lang w:eastAsia="en-US"/>
-        </w:rPr>
-        <w:t xml:space="preserve"> Cartão de Crédito Consignado </w:t>
-      </w:r>
-      <w:proofErr w:type="gramStart"/>
-      <w:r>
-        <w:rPr>
-          <w:rFonts w:ascii="Calibri" w:eastAsia="Aptos" w:hAnsi="Calibri" w:cs="Calibri"/>
-          <w:sz w:val="20"/>
-          <w:lang w:eastAsia="en-US"/>
-        </w:rPr>
-        <w:t>[ ]</w:t>
-      </w:r>
-      <w:proofErr w:type="gramEnd"/>
-      <w:r>
-        <w:rPr>
-          <w:rFonts w:ascii="Calibri" w:eastAsia="Aptos" w:hAnsi="Calibri" w:cs="Calibri"/>
-          <w:sz w:val="20"/>
-          <w:lang w:eastAsia="en-US"/>
-        </w:rPr>
-        <w:t xml:space="preserve"> Cartão Benefício Consignado </w:t>
-      </w:r>
-      <w:proofErr w:type="gramStart"/>
-      <w:r>
-        <w:rPr>
-          <w:rFonts w:ascii="Calibri" w:eastAsia="Aptos" w:hAnsi="Calibri" w:cs="Calibri"/>
-          <w:sz w:val="20"/>
-          <w:lang w:eastAsia="en-US"/>
-        </w:rPr>
-        <w:t>[ ]</w:t>
-      </w:r>
-      <w:proofErr w:type="gramEnd"/>
-      <w:r>
-        <w:rPr>
-          <w:rFonts w:ascii="Calibri" w:eastAsia="Aptos" w:hAnsi="Calibri" w:cs="Calibri"/>
-          <w:sz w:val="20"/>
-          <w:lang w:eastAsia="en-US"/>
-        </w:rPr>
-        <w:t xml:space="preserve"> Cartão de Adiantamento Salarial</w:t>
+        <w:t xml:space="preserve"> [ ] Cartão de Crédito Consignado [ ] Cartão Benefício Consignado [ ] Cartão de Adiantamento Salarial</w:t>
       </w:r>
       <w:r>
         <w:rPr>
@@ -4928,61 +4894,7 @@
           <w:sz w:val="20"/>
           <w:lang w:eastAsia="en-US"/>
         </w:rPr>
-        <w:t xml:space="preserve"> </w:t>
-      </w:r>
-      <w:proofErr w:type="gramStart"/>
-      <w:r>
-        <w:rPr>
-          <w:rFonts w:ascii="Calibri" w:eastAsia="Aptos" w:hAnsi="Calibri" w:cs="Calibri"/>
-          <w:sz w:val="20"/>
-          <w:lang w:eastAsia="en-US"/>
-        </w:rPr>
-        <w:t>[ ]</w:t>
-      </w:r>
-      <w:proofErr w:type="gramEnd"/>
-      <w:r>
-        <w:rPr>
-          <w:rFonts w:ascii="Calibri" w:eastAsia="Aptos" w:hAnsi="Calibri" w:cs="Calibri"/>
-          <w:sz w:val="20"/>
-          <w:lang w:eastAsia="en-US"/>
-        </w:rPr>
-        <w:t xml:space="preserve"> Saque </w:t>
-      </w:r>
-      <w:proofErr w:type="gramStart"/>
-      <w:r>
-        <w:rPr>
-          <w:rFonts w:ascii="Calibri" w:eastAsia="Aptos" w:hAnsi="Calibri" w:cs="Calibri"/>
-          <w:sz w:val="20"/>
-          <w:lang w:eastAsia="en-US"/>
-        </w:rPr>
-        <w:t>[ ]</w:t>
-      </w:r>
-      <w:proofErr w:type="gramEnd"/>
-      <w:r>
-        <w:rPr>
-          <w:rFonts w:ascii="Calibri" w:eastAsia="Aptos" w:hAnsi="Calibri" w:cs="Calibri"/>
-          <w:sz w:val="20"/>
-          <w:lang w:eastAsia="en-US"/>
-        </w:rPr>
-        <w:t xml:space="preserve"> Saque Refinanciamento </w:t>
-      </w:r>
-      <w:proofErr w:type="gramStart"/>
-      <w:r>
-        <w:rPr>
-          <w:rFonts w:ascii="Calibri" w:eastAsia="Aptos" w:hAnsi="Calibri" w:cs="Calibri"/>
-          <w:sz w:val="20"/>
-          <w:lang w:eastAsia="en-US"/>
-        </w:rPr>
-        <w:t>[ ]</w:t>
-      </w:r>
-      <w:proofErr w:type="gramEnd"/>
-      <w:r>
-        <w:rPr>
-          <w:rFonts w:ascii="Calibri" w:eastAsia="Aptos" w:hAnsi="Calibri" w:cs="Calibri"/>
-          <w:sz w:val="20"/>
-          <w:lang w:eastAsia="en-US"/>
-        </w:rPr>
-        <w:t xml:space="preserve"> Transferência de Dívida</w:t>
+        <w:t xml:space="preserve"> [ ] Saque [ ] Saque Refinanciamento [ ] Transferência de Dívida</w:t>
       </w:r>
       <w:r>
         <w:rPr>
@@ -5030,19 +4942,19 @@
           <w:highlight w:val="yellow"/>
           <w:lang w:eastAsia="en-US"/>
         </w:rPr>
-        <w:t>NOME da EMPRESA ADMINISTRAÇÃO DE CARTÕES (ORIGINADOR -</w:t>
-      </w:r>
-      <w:proofErr w:type="gramStart"/>
-      <w:r>
-        <w:rPr>
-          <w:rFonts w:ascii="Calibri" w:eastAsia="Aptos" w:hAnsi="Calibri" w:cs="Calibri"/>
-          <w:b/>
-          <w:bCs/>
+        <w:t>NOME da EMPRESA ADMINISTRAÇÃO DE CARTÕES (ORIGINADOR -],</w:t>
+      </w:r>
+      <w:r>
+        <w:rPr>
+          <w:rFonts w:ascii="Calibri" w:eastAsia="Aptos" w:hAnsi="Calibri" w:cs="Calibri"/>
+          <w:b/>
+          <w:bCs/>
+          <w:color w:val="EE0000"/>
           <w:sz w:val="20"/>
           <w:highlight w:val="yellow"/>
           <w:lang w:eastAsia="en-US"/>
         </w:rPr>
-        <w:t>],</w:t>
+        <w:t>- ALVO</w:t>
       </w:r>
       <w:r>
         <w:rPr>
@@ -5051,73 +4963,26 @@
           <w:bCs/>
           <w:color w:val="EE0000"/>
           <w:sz w:val="20"/>
-          <w:highlight w:val="yellow"/>
-          <w:lang w:eastAsia="en-US"/>
-        </w:rPr>
-        <w:t>-</w:t>
-      </w:r>
-      <w:proofErr w:type="gramEnd"/>
-      <w:r>
-        <w:rPr>
-          <w:rFonts w:ascii="Calibri" w:eastAsia="Aptos" w:hAnsi="Calibri" w:cs="Calibri"/>
-          <w:b/>
-          <w:bCs/>
+          <w:lang w:eastAsia="en-US"/>
+        </w:rPr>
+        <w:t xml:space="preserve"> </w:t>
+      </w:r>
+      <w:r>
+        <w:rPr>
+          <w:rFonts w:ascii="Calibri" w:eastAsia="Aptos" w:hAnsi="Calibri" w:cs="Calibri"/>
           <w:color w:val="EE0000"/>
           <w:sz w:val="20"/>
-          <w:highlight w:val="yellow"/>
           <w:lang w:eastAsia="en-US"/>
         </w:rPr>
         <w:t xml:space="preserve"> </w:t>
       </w:r>
-      <w:proofErr w:type="gramStart"/>
-      <w:r>
-        <w:rPr>
-          <w:rFonts w:ascii="Calibri" w:eastAsia="Aptos" w:hAnsi="Calibri" w:cs="Calibri"/>
-          <w:b/>
-          <w:bCs/>
-          <w:color w:val="EE0000"/>
-          <w:sz w:val="20"/>
-          <w:highlight w:val="yellow"/>
-          <w:lang w:eastAsia="en-US"/>
-        </w:rPr>
-        <w:t>ALVO</w:t>
-      </w:r>
-      <w:r>
-        <w:rPr>
-          <w:rFonts w:ascii="Calibri" w:eastAsia="Aptos" w:hAnsi="Calibri" w:cs="Calibri"/>
-          <w:b/>
-          <w:bCs/>
-          <w:color w:val="EE0000"/>
-          <w:sz w:val="20"/>
-          <w:lang w:eastAsia="en-US"/>
-        </w:rPr>
-        <w:t xml:space="preserve"> </w:t>
-      </w:r>
-      <w:r>
-        <w:rPr>
-          <w:rFonts w:ascii="Calibri" w:eastAsia="Aptos" w:hAnsi="Calibri" w:cs="Calibri"/>
-          <w:color w:val="EE0000"/>
-          <w:sz w:val="20"/>
-          <w:lang w:eastAsia="en-US"/>
-        </w:rPr>
-        <w:t xml:space="preserve"> </w:t>
-      </w:r>
-      <w:r>
-        <w:rPr>
-          <w:rFonts w:ascii="Calibri" w:eastAsia="Aptos" w:hAnsi="Calibri" w:cs="Calibri"/>
-          <w:sz w:val="20"/>
-          <w:lang w:eastAsia="en-US"/>
-        </w:rPr>
-        <w:t>pessoa</w:t>
-      </w:r>
-      <w:proofErr w:type="gramEnd"/>
-      <w:r>
-        <w:rPr>
-          <w:rFonts w:ascii="Calibri" w:eastAsia="Aptos" w:hAnsi="Calibri" w:cs="Calibri"/>
-          <w:sz w:val="20"/>
-          <w:lang w:eastAsia="en-US"/>
-        </w:rPr>
-        <w:t xml:space="preserve"> jurídica de direito privado, inscrita no CNPJ sob o </w:t>
+      <w:r>
+        <w:rPr>
+          <w:rFonts w:ascii="Calibri" w:eastAsia="Aptos" w:hAnsi="Calibri" w:cs="Calibri"/>
+          <w:sz w:val="20"/>
+          <w:lang w:eastAsia="en-US"/>
+        </w:rPr>
+        <w:t xml:space="preserve">pessoa jurídica de direito privado, inscrita no CNPJ sob o </w:t>
       </w:r>
       <w:r>
         <w:rPr>
@@ -5905,7 +5770,6 @@
               <w:t>cpf</w:t>
             </w:r>
             <w:proofErr w:type="spellEnd"/>
-            <w:proofErr w:type="gramStart"/>
             <w:r>
               <w:rPr>
                 <w:rFonts w:ascii="Calibri" w:eastAsia="Aptos" w:hAnsi="Calibri" w:cs="Calibri"/>
@@ -5921,16 +5785,7 @@
                 <w:sz w:val="20"/>
                 <w:lang w:eastAsia="en-US"/>
               </w:rPr>
-              <w:t xml:space="preserve">   </w:t>
-            </w:r>
-            <w:proofErr w:type="gramEnd"/>
-            <w:r>
-              <w:rPr>
-                <w:rFonts w:ascii="Calibri" w:eastAsia="Aptos" w:hAnsi="Calibri" w:cs="Calibri"/>
-                <w:sz w:val="20"/>
-                <w:lang w:eastAsia="en-US"/>
-              </w:rPr>
-              <w:t xml:space="preserve"> </w:t>
+              <w:t xml:space="preserve">    </w:t>
             </w:r>
           </w:p>
         </w:tc>
@@ -5989,7 +5844,6 @@
               <w:t>rg</w:t>
             </w:r>
             <w:proofErr w:type="spellEnd"/>
-            <w:proofErr w:type="gramStart"/>
             <w:r>
               <w:rPr>
                 <w:rFonts w:ascii="Calibri" w:eastAsia="Aptos" w:hAnsi="Calibri" w:cs="Calibri"/>
@@ -6005,16 +5859,7 @@
                 <w:sz w:val="20"/>
                 <w:lang w:eastAsia="en-US"/>
               </w:rPr>
-              <w:t xml:space="preserve">   </w:t>
-            </w:r>
-            <w:proofErr w:type="gramEnd"/>
-            <w:r>
-              <w:rPr>
-                <w:rFonts w:ascii="Calibri" w:eastAsia="Aptos" w:hAnsi="Calibri" w:cs="Calibri"/>
-                <w:sz w:val="20"/>
-                <w:lang w:eastAsia="en-US"/>
-              </w:rPr>
-              <w:t xml:space="preserve">                                                                  </w:t>
+              <w:t xml:space="preserve">                                                                     </w:t>
             </w:r>
           </w:p>
         </w:tc>
@@ -6074,7 +5919,6 @@
               <w:t>ufRG</w:t>
             </w:r>
             <w:proofErr w:type="spellEnd"/>
-            <w:proofErr w:type="gramStart"/>
             <w:r>
               <w:rPr>
                 <w:rFonts w:ascii="Calibri" w:eastAsia="Aptos" w:hAnsi="Calibri" w:cs="Calibri"/>
@@ -6090,16 +5934,7 @@
                 <w:sz w:val="20"/>
                 <w:lang w:eastAsia="en-US"/>
               </w:rPr>
-              <w:t xml:space="preserve">   </w:t>
-            </w:r>
-            <w:proofErr w:type="gramEnd"/>
-            <w:r>
-              <w:rPr>
-                <w:rFonts w:ascii="Calibri" w:eastAsia="Aptos" w:hAnsi="Calibri" w:cs="Calibri"/>
-                <w:sz w:val="20"/>
-                <w:lang w:eastAsia="en-US"/>
-              </w:rPr>
-              <w:t xml:space="preserve">                             </w:t>
+              <w:t xml:space="preserve">                                </w:t>
             </w:r>
           </w:p>
         </w:tc>
@@ -6198,17 +6033,7 @@
                 <w:highlight w:val="yellow"/>
                 <w:lang w:eastAsia="en-US"/>
               </w:rPr>
-              <w:t>{{nacionalidade</w:t>
-            </w:r>
-            <w:proofErr w:type="gramStart"/>
-            <w:r>
-              <w:rPr>
-                <w:rFonts w:ascii="Calibri" w:eastAsia="Aptos" w:hAnsi="Calibri" w:cs="Calibri"/>
-                <w:sz w:val="20"/>
-                <w:highlight w:val="yellow"/>
-                <w:lang w:eastAsia="en-US"/>
-              </w:rPr>
-              <w:t>}}</w:t>
+              <w:t>{{nacionalidade}}</w:t>
             </w:r>
             <w:r>
               <w:rPr>
@@ -6216,16 +6041,7 @@
                 <w:sz w:val="20"/>
                 <w:lang w:eastAsia="en-US"/>
               </w:rPr>
-              <w:t xml:space="preserve">   </w:t>
-            </w:r>
-            <w:proofErr w:type="gramEnd"/>
-            <w:r>
-              <w:rPr>
-                <w:rFonts w:ascii="Calibri" w:eastAsia="Aptos" w:hAnsi="Calibri" w:cs="Calibri"/>
-                <w:sz w:val="20"/>
-                <w:lang w:eastAsia="en-US"/>
-              </w:rPr>
-              <w:t xml:space="preserve">                       </w:t>
+              <w:t xml:space="preserve">                          </w:t>
             </w:r>
           </w:p>
         </w:tc>
@@ -6318,17 +6134,7 @@
                 <w:highlight w:val="yellow"/>
                 <w:lang w:eastAsia="en-US"/>
               </w:rPr>
-              <w:t>{{whatsapp</w:t>
-            </w:r>
-            <w:proofErr w:type="gramStart"/>
-            <w:r>
-              <w:rPr>
-                <w:rFonts w:ascii="Calibri" w:eastAsia="Aptos" w:hAnsi="Calibri" w:cs="Calibri"/>
-                <w:sz w:val="20"/>
-                <w:highlight w:val="yellow"/>
-                <w:lang w:eastAsia="en-US"/>
-              </w:rPr>
-              <w:t>}}</w:t>
+              <w:t>{{whatsapp}}</w:t>
             </w:r>
             <w:r>
               <w:rPr>
@@ -6336,16 +6142,7 @@
                 <w:sz w:val="20"/>
                 <w:lang w:eastAsia="en-US"/>
               </w:rPr>
-              <w:t xml:space="preserve">   </w:t>
-            </w:r>
-            <w:proofErr w:type="gramEnd"/>
-            <w:r>
-              <w:rPr>
-                <w:rFonts w:ascii="Calibri" w:eastAsia="Aptos" w:hAnsi="Calibri" w:cs="Calibri"/>
-                <w:sz w:val="20"/>
-                <w:lang w:eastAsia="en-US"/>
-              </w:rPr>
-              <w:t xml:space="preserve">                                </w:t>
+              <w:t xml:space="preserve">                                   </w:t>
             </w:r>
           </w:p>
         </w:tc>
@@ -6514,20 +6311,9 @@
                 <w:highlight w:val="yellow"/>
                 <w:lang w:eastAsia="en-US"/>
               </w:rPr>
-              <w:t>logradouro_</w:t>
-            </w:r>
-            <w:proofErr w:type="gramStart"/>
-            <w:r>
-              <w:rPr>
-                <w:rFonts w:ascii="Calibri" w:eastAsia="Aptos" w:hAnsi="Calibri" w:cs="Calibri"/>
-                <w:sz w:val="20"/>
-                <w:highlight w:val="yellow"/>
-                <w:lang w:eastAsia="en-US"/>
-              </w:rPr>
-              <w:t>numero</w:t>
+              <w:t>logradouro_numero</w:t>
             </w:r>
             <w:proofErr w:type="spellEnd"/>
-            <w:proofErr w:type="gramEnd"/>
             <w:r>
               <w:rPr>
                 <w:rFonts w:ascii="Calibri" w:eastAsia="Aptos" w:hAnsi="Calibri" w:cs="Calibri"/>
@@ -6565,7 +6351,6 @@
               <w:t>logradouro_complemento</w:t>
             </w:r>
             <w:proofErr w:type="spellEnd"/>
-            <w:proofErr w:type="gramStart"/>
             <w:r>
               <w:rPr>
                 <w:rFonts w:ascii="Calibri" w:eastAsia="Aptos" w:hAnsi="Calibri" w:cs="Calibri"/>
@@ -6581,16 +6366,7 @@
                 <w:sz w:val="20"/>
                 <w:lang w:eastAsia="en-US"/>
               </w:rPr>
-              <w:t xml:space="preserve">   </w:t>
-            </w:r>
-            <w:proofErr w:type="gramEnd"/>
-            <w:r>
-              <w:rPr>
-                <w:rFonts w:ascii="Calibri" w:eastAsia="Aptos" w:hAnsi="Calibri" w:cs="Calibri"/>
-                <w:sz w:val="20"/>
-                <w:lang w:eastAsia="en-US"/>
-              </w:rPr>
-              <w:t xml:space="preserve">                            </w:t>
+              <w:t xml:space="preserve">                               </w:t>
             </w:r>
           </w:p>
         </w:tc>
@@ -6655,7 +6431,6 @@
               <w:t>logradouro_cep</w:t>
             </w:r>
             <w:proofErr w:type="spellEnd"/>
-            <w:proofErr w:type="gramStart"/>
             <w:r>
               <w:rPr>
                 <w:rFonts w:ascii="Calibri" w:eastAsia="Aptos" w:hAnsi="Calibri" w:cs="Calibri"/>
@@ -6671,16 +6446,7 @@
                 <w:sz w:val="20"/>
                 <w:lang w:eastAsia="en-US"/>
               </w:rPr>
-              <w:t xml:space="preserve">   </w:t>
-            </w:r>
-            <w:proofErr w:type="gramEnd"/>
-            <w:r>
-              <w:rPr>
-                <w:rFonts w:ascii="Calibri" w:eastAsia="Aptos" w:hAnsi="Calibri" w:cs="Calibri"/>
-                <w:sz w:val="20"/>
-                <w:lang w:eastAsia="en-US"/>
-              </w:rPr>
-              <w:t xml:space="preserve">        </w:t>
+              <w:t xml:space="preserve">           </w:t>
             </w:r>
           </w:p>
         </w:tc>
@@ -6806,7 +6572,6 @@
               <w:t>logradouro_uf</w:t>
             </w:r>
             <w:proofErr w:type="spellEnd"/>
-            <w:proofErr w:type="gramStart"/>
             <w:r>
               <w:rPr>
                 <w:rFonts w:ascii="Calibri" w:eastAsia="Aptos" w:hAnsi="Calibri" w:cs="Calibri"/>
@@ -6822,16 +6587,7 @@
                 <w:sz w:val="20"/>
                 <w:lang w:eastAsia="en-US"/>
               </w:rPr>
-              <w:t xml:space="preserve">   </w:t>
-            </w:r>
-            <w:proofErr w:type="gramEnd"/>
-            <w:r>
-              <w:rPr>
-                <w:rFonts w:ascii="Calibri" w:eastAsia="Aptos" w:hAnsi="Calibri" w:cs="Calibri"/>
-                <w:sz w:val="20"/>
-                <w:lang w:eastAsia="en-US"/>
-              </w:rPr>
-              <w:t xml:space="preserve">                                    </w:t>
+              <w:t xml:space="preserve">                                       </w:t>
             </w:r>
           </w:p>
         </w:tc>
@@ -7050,14 +6806,12 @@
                 <w:highlight w:val="yellow"/>
                 <w:lang w:eastAsia="en-US"/>
               </w:rPr>
-              <w:t>{{empregador</w:t>
+              <w:t>{{empregador}</w:t>
             </w:r>
-            <w:proofErr w:type="gramStart"/>
             <w:r>
               <w:rPr>
                 <w:rFonts w:ascii="Calibri" w:eastAsia="Aptos" w:hAnsi="Calibri" w:cs="Calibri"/>
                 <w:sz w:val="20"/>
-                <w:highlight w:val="yellow"/>
                 <w:lang w:eastAsia="en-US"/>
               </w:rPr>
               <w:t>}</w:t>
@@ -7068,24 +6822,7 @@
                 <w:sz w:val="20"/>
                 <w:lang w:eastAsia="en-US"/>
               </w:rPr>
-              <w:t>}</w:t>
-            </w:r>
-            <w:r>
-              <w:rPr>
-                <w:rFonts w:ascii="Calibri" w:eastAsia="Aptos" w:hAnsi="Calibri" w:cs="Calibri"/>
-                <w:sz w:val="20"/>
-                <w:lang w:eastAsia="en-US"/>
-              </w:rPr>
-              <w:t xml:space="preserve">   </w:t>
-            </w:r>
-            <w:proofErr w:type="gramEnd"/>
-            <w:r>
-              <w:rPr>
-                <w:rFonts w:ascii="Calibri" w:eastAsia="Aptos" w:hAnsi="Calibri" w:cs="Calibri"/>
-                <w:sz w:val="20"/>
-                <w:lang w:eastAsia="en-US"/>
-              </w:rPr>
-              <w:t xml:space="preserve">    </w:t>
+              <w:t xml:space="preserve">       </w:t>
             </w:r>
           </w:p>
         </w:tc>
@@ -7131,17 +6868,7 @@
                 <w:highlight w:val="yellow"/>
                 <w:lang w:eastAsia="en-US"/>
               </w:rPr>
-              <w:t>{{</w:t>
-            </w:r>
-            <w:proofErr w:type="gramStart"/>
-            <w:r>
-              <w:rPr>
-                <w:rFonts w:ascii="Calibri" w:eastAsia="Aptos" w:hAnsi="Calibri" w:cs="Calibri"/>
-                <w:sz w:val="20"/>
-                <w:highlight w:val="yellow"/>
-                <w:lang w:eastAsia="en-US"/>
-              </w:rPr>
-              <w:t>matricula}}</w:t>
+              <w:t>{{matricula}}</w:t>
             </w:r>
             <w:r>
               <w:rPr>
@@ -7149,16 +6876,7 @@
                 <w:sz w:val="20"/>
                 <w:lang w:eastAsia="en-US"/>
               </w:rPr>
-              <w:t xml:space="preserve">   </w:t>
-            </w:r>
-            <w:proofErr w:type="gramEnd"/>
-            <w:r>
-              <w:rPr>
-                <w:rFonts w:ascii="Calibri" w:eastAsia="Aptos" w:hAnsi="Calibri" w:cs="Calibri"/>
-                <w:sz w:val="20"/>
-                <w:lang w:eastAsia="en-US"/>
-              </w:rPr>
-              <w:t xml:space="preserve">                     </w:t>
+              <w:t xml:space="preserve">                        </w:t>
             </w:r>
           </w:p>
         </w:tc>

</xml_diff>

<commit_message>
teste compra alvo - 07/09 - 15:37
teste compra alvo - 07/09 - 15:37
</commit_message>
<xml_diff>
--- a/DocumentoMutuo3.docx
+++ b/DocumentoMutuo3.docx
@@ -22,7 +22,7 @@
           <w:szCs w:val="24"/>
         </w:rPr>
         <w:drawing>
-          <wp:anchor distT="0" distB="0" distL="114300" distR="114300" simplePos="0" relativeHeight="251659264" behindDoc="0" locked="0" layoutInCell="1" allowOverlap="1" wp14:anchorId="7D4AE543" wp14:editId="5AB8C778">
+          <wp:anchor distT="0" distB="0" distL="114300" distR="114300" simplePos="0" relativeHeight="251659264" behindDoc="0" locked="0" layoutInCell="1" allowOverlap="1" wp14:anchorId="7D4AE543" wp14:editId="06A504E9">
             <wp:simplePos x="0" y="0"/>
             <wp:positionH relativeFrom="margin">
               <wp:posOffset>-826135</wp:posOffset>
@@ -4069,6 +4069,26 @@
     </w:p>
     <w:p>
       <w:pPr>
+        <w:rPr>
+          <w:rFonts w:ascii="Calibri" w:hAnsi="Calibri" w:cs="Calibri"/>
+          <w:b/>
+          <w:bCs/>
+          <w:sz w:val="20"/>
+        </w:rPr>
+      </w:pPr>
+    </w:p>
+    <w:p>
+      <w:pPr>
+        <w:rPr>
+          <w:rFonts w:ascii="Calibri" w:hAnsi="Calibri" w:cs="Calibri"/>
+          <w:b/>
+          <w:bCs/>
+          <w:sz w:val="20"/>
+        </w:rPr>
+      </w:pPr>
+    </w:p>
+    <w:p>
+      <w:pPr>
         <w:jc w:val="center"/>
         <w:rPr>
           <w:rFonts w:ascii="Calibri" w:hAnsi="Calibri" w:cs="Calibri"/>
@@ -4868,7 +4888,61 @@
           <w:sz w:val="20"/>
           <w:lang w:eastAsia="en-US"/>
         </w:rPr>
-        <w:t xml:space="preserve"> [ ] Cartão de Crédito Consignado [ ] Cartão Benefício Consignado [ ] Cartão de Adiantamento Salarial</w:t>
+        <w:t xml:space="preserve"> </w:t>
+      </w:r>
+      <w:proofErr w:type="gramStart"/>
+      <w:r>
+        <w:rPr>
+          <w:rFonts w:ascii="Calibri" w:eastAsia="Aptos" w:hAnsi="Calibri" w:cs="Calibri"/>
+          <w:sz w:val="20"/>
+          <w:lang w:eastAsia="en-US"/>
+        </w:rPr>
+        <w:t>[ ]</w:t>
+      </w:r>
+      <w:proofErr w:type="gramEnd"/>
+      <w:r>
+        <w:rPr>
+          <w:rFonts w:ascii="Calibri" w:eastAsia="Aptos" w:hAnsi="Calibri" w:cs="Calibri"/>
+          <w:sz w:val="20"/>
+          <w:lang w:eastAsia="en-US"/>
+        </w:rPr>
+        <w:t xml:space="preserve"> Cartão de Crédito Consignado </w:t>
+      </w:r>
+      <w:proofErr w:type="gramStart"/>
+      <w:r>
+        <w:rPr>
+          <w:rFonts w:ascii="Calibri" w:eastAsia="Aptos" w:hAnsi="Calibri" w:cs="Calibri"/>
+          <w:sz w:val="20"/>
+          <w:lang w:eastAsia="en-US"/>
+        </w:rPr>
+        <w:t>[ ]</w:t>
+      </w:r>
+      <w:proofErr w:type="gramEnd"/>
+      <w:r>
+        <w:rPr>
+          <w:rFonts w:ascii="Calibri" w:eastAsia="Aptos" w:hAnsi="Calibri" w:cs="Calibri"/>
+          <w:sz w:val="20"/>
+          <w:lang w:eastAsia="en-US"/>
+        </w:rPr>
+        <w:t xml:space="preserve"> Cartão Benefício Consignado </w:t>
+      </w:r>
+      <w:proofErr w:type="gramStart"/>
+      <w:r>
+        <w:rPr>
+          <w:rFonts w:ascii="Calibri" w:eastAsia="Aptos" w:hAnsi="Calibri" w:cs="Calibri"/>
+          <w:sz w:val="20"/>
+          <w:lang w:eastAsia="en-US"/>
+        </w:rPr>
+        <w:t>[ ]</w:t>
+      </w:r>
+      <w:proofErr w:type="gramEnd"/>
+      <w:r>
+        <w:rPr>
+          <w:rFonts w:ascii="Calibri" w:eastAsia="Aptos" w:hAnsi="Calibri" w:cs="Calibri"/>
+          <w:sz w:val="20"/>
+          <w:lang w:eastAsia="en-US"/>
+        </w:rPr>
+        <w:t xml:space="preserve"> Cartão de Adiantamento Salarial</w:t>
       </w:r>
       <w:r>
         <w:rPr>
@@ -4894,7 +4968,61 @@
           <w:sz w:val="20"/>
           <w:lang w:eastAsia="en-US"/>
         </w:rPr>
-        <w:t xml:space="preserve"> [ ] Saque [ ] Saque Refinanciamento [ ] Transferência de Dívida</w:t>
+        <w:t xml:space="preserve"> </w:t>
+      </w:r>
+      <w:proofErr w:type="gramStart"/>
+      <w:r>
+        <w:rPr>
+          <w:rFonts w:ascii="Calibri" w:eastAsia="Aptos" w:hAnsi="Calibri" w:cs="Calibri"/>
+          <w:sz w:val="20"/>
+          <w:lang w:eastAsia="en-US"/>
+        </w:rPr>
+        <w:t>[ ]</w:t>
+      </w:r>
+      <w:proofErr w:type="gramEnd"/>
+      <w:r>
+        <w:rPr>
+          <w:rFonts w:ascii="Calibri" w:eastAsia="Aptos" w:hAnsi="Calibri" w:cs="Calibri"/>
+          <w:sz w:val="20"/>
+          <w:lang w:eastAsia="en-US"/>
+        </w:rPr>
+        <w:t xml:space="preserve"> Saque </w:t>
+      </w:r>
+      <w:proofErr w:type="gramStart"/>
+      <w:r>
+        <w:rPr>
+          <w:rFonts w:ascii="Calibri" w:eastAsia="Aptos" w:hAnsi="Calibri" w:cs="Calibri"/>
+          <w:sz w:val="20"/>
+          <w:lang w:eastAsia="en-US"/>
+        </w:rPr>
+        <w:t>[ ]</w:t>
+      </w:r>
+      <w:proofErr w:type="gramEnd"/>
+      <w:r>
+        <w:rPr>
+          <w:rFonts w:ascii="Calibri" w:eastAsia="Aptos" w:hAnsi="Calibri" w:cs="Calibri"/>
+          <w:sz w:val="20"/>
+          <w:lang w:eastAsia="en-US"/>
+        </w:rPr>
+        <w:t xml:space="preserve"> Saque Refinanciamento </w:t>
+      </w:r>
+      <w:proofErr w:type="gramStart"/>
+      <w:r>
+        <w:rPr>
+          <w:rFonts w:ascii="Calibri" w:eastAsia="Aptos" w:hAnsi="Calibri" w:cs="Calibri"/>
+          <w:sz w:val="20"/>
+          <w:lang w:eastAsia="en-US"/>
+        </w:rPr>
+        <w:t>[ ]</w:t>
+      </w:r>
+      <w:proofErr w:type="gramEnd"/>
+      <w:r>
+        <w:rPr>
+          <w:rFonts w:ascii="Calibri" w:eastAsia="Aptos" w:hAnsi="Calibri" w:cs="Calibri"/>
+          <w:sz w:val="20"/>
+          <w:lang w:eastAsia="en-US"/>
+        </w:rPr>
+        <w:t xml:space="preserve"> Transferência de Dívida</w:t>
       </w:r>
       <w:r>
         <w:rPr>
@@ -4942,7 +5070,19 @@
           <w:highlight w:val="yellow"/>
           <w:lang w:eastAsia="en-US"/>
         </w:rPr>
-        <w:t>NOME da EMPRESA ADMINISTRAÇÃO DE CARTÕES (ORIGINADOR -],</w:t>
+        <w:t>NOME da EMPRESA ADMINISTRAÇÃO DE CARTÕES (ORIGINADOR -</w:t>
+      </w:r>
+      <w:proofErr w:type="gramStart"/>
+      <w:r>
+        <w:rPr>
+          <w:rFonts w:ascii="Calibri" w:eastAsia="Aptos" w:hAnsi="Calibri" w:cs="Calibri"/>
+          <w:b/>
+          <w:bCs/>
+          <w:sz w:val="20"/>
+          <w:highlight w:val="yellow"/>
+          <w:lang w:eastAsia="en-US"/>
+        </w:rPr>
+        <w:t>],</w:t>
       </w:r>
       <w:r>
         <w:rPr>
@@ -4954,8 +5094,9 @@
           <w:highlight w:val="yellow"/>
           <w:lang w:eastAsia="en-US"/>
         </w:rPr>
-        <w:t>- ALVO</w:t>
-      </w:r>
+        <w:t>-</w:t>
+      </w:r>
+      <w:proofErr w:type="gramEnd"/>
       <w:r>
         <w:rPr>
           <w:rFonts w:ascii="Calibri" w:eastAsia="Aptos" w:hAnsi="Calibri" w:cs="Calibri"/>
@@ -4963,15 +5104,31 @@
           <w:bCs/>
           <w:color w:val="EE0000"/>
           <w:sz w:val="20"/>
+          <w:highlight w:val="yellow"/>
           <w:lang w:eastAsia="en-US"/>
         </w:rPr>
         <w:t xml:space="preserve"> </w:t>
       </w:r>
-      <w:r>
-        <w:rPr>
-          <w:rFonts w:ascii="Calibri" w:eastAsia="Aptos" w:hAnsi="Calibri" w:cs="Calibri"/>
+      <w:proofErr w:type="gramStart"/>
+      <w:r>
+        <w:rPr>
+          <w:rFonts w:ascii="Calibri" w:eastAsia="Aptos" w:hAnsi="Calibri" w:cs="Calibri"/>
+          <w:b/>
+          <w:bCs/>
           <w:color w:val="EE0000"/>
           <w:sz w:val="20"/>
+          <w:highlight w:val="yellow"/>
+          <w:lang w:eastAsia="en-US"/>
+        </w:rPr>
+        <w:t>ALVO</w:t>
+      </w:r>
+      <w:r>
+        <w:rPr>
+          <w:rFonts w:ascii="Calibri" w:eastAsia="Aptos" w:hAnsi="Calibri" w:cs="Calibri"/>
+          <w:b/>
+          <w:bCs/>
+          <w:color w:val="EE0000"/>
+          <w:sz w:val="20"/>
           <w:lang w:eastAsia="en-US"/>
         </w:rPr>
         <w:t xml:space="preserve"> </w:t>
@@ -4979,10 +5136,28 @@
       <w:r>
         <w:rPr>
           <w:rFonts w:ascii="Calibri" w:eastAsia="Aptos" w:hAnsi="Calibri" w:cs="Calibri"/>
-          <w:sz w:val="20"/>
-          <w:lang w:eastAsia="en-US"/>
-        </w:rPr>
-        <w:t xml:space="preserve">pessoa jurídica de direito privado, inscrita no CNPJ sob o </w:t>
+          <w:color w:val="EE0000"/>
+          <w:sz w:val="20"/>
+          <w:lang w:eastAsia="en-US"/>
+        </w:rPr>
+        <w:t xml:space="preserve"> </w:t>
+      </w:r>
+      <w:r>
+        <w:rPr>
+          <w:rFonts w:ascii="Calibri" w:eastAsia="Aptos" w:hAnsi="Calibri" w:cs="Calibri"/>
+          <w:sz w:val="20"/>
+          <w:lang w:eastAsia="en-US"/>
+        </w:rPr>
+        <w:t>pessoa</w:t>
+      </w:r>
+      <w:proofErr w:type="gramEnd"/>
+      <w:r>
+        <w:rPr>
+          <w:rFonts w:ascii="Calibri" w:eastAsia="Aptos" w:hAnsi="Calibri" w:cs="Calibri"/>
+          <w:sz w:val="20"/>
+          <w:lang w:eastAsia="en-US"/>
+        </w:rPr>
+        <w:t xml:space="preserve"> jurídica de direito privado, inscrita no CNPJ sob o </w:t>
       </w:r>
       <w:r>
         <w:rPr>
@@ -5770,6 +5945,7 @@
               <w:t>cpf</w:t>
             </w:r>
             <w:proofErr w:type="spellEnd"/>
+            <w:proofErr w:type="gramStart"/>
             <w:r>
               <w:rPr>
                 <w:rFonts w:ascii="Calibri" w:eastAsia="Aptos" w:hAnsi="Calibri" w:cs="Calibri"/>
@@ -5785,7 +5961,16 @@
                 <w:sz w:val="20"/>
                 <w:lang w:eastAsia="en-US"/>
               </w:rPr>
-              <w:t xml:space="preserve">    </w:t>
+              <w:t xml:space="preserve">   </w:t>
+            </w:r>
+            <w:proofErr w:type="gramEnd"/>
+            <w:r>
+              <w:rPr>
+                <w:rFonts w:ascii="Calibri" w:eastAsia="Aptos" w:hAnsi="Calibri" w:cs="Calibri"/>
+                <w:sz w:val="20"/>
+                <w:lang w:eastAsia="en-US"/>
+              </w:rPr>
+              <w:t xml:space="preserve"> </w:t>
             </w:r>
           </w:p>
         </w:tc>
@@ -5844,6 +6029,7 @@
               <w:t>rg</w:t>
             </w:r>
             <w:proofErr w:type="spellEnd"/>
+            <w:proofErr w:type="gramStart"/>
             <w:r>
               <w:rPr>
                 <w:rFonts w:ascii="Calibri" w:eastAsia="Aptos" w:hAnsi="Calibri" w:cs="Calibri"/>
@@ -5859,7 +6045,16 @@
                 <w:sz w:val="20"/>
                 <w:lang w:eastAsia="en-US"/>
               </w:rPr>
-              <w:t xml:space="preserve">                                                                     </w:t>
+              <w:t xml:space="preserve">   </w:t>
+            </w:r>
+            <w:proofErr w:type="gramEnd"/>
+            <w:r>
+              <w:rPr>
+                <w:rFonts w:ascii="Calibri" w:eastAsia="Aptos" w:hAnsi="Calibri" w:cs="Calibri"/>
+                <w:sz w:val="20"/>
+                <w:lang w:eastAsia="en-US"/>
+              </w:rPr>
+              <w:t xml:space="preserve">                                                                  </w:t>
             </w:r>
           </w:p>
         </w:tc>
@@ -5919,6 +6114,7 @@
               <w:t>ufRG</w:t>
             </w:r>
             <w:proofErr w:type="spellEnd"/>
+            <w:proofErr w:type="gramStart"/>
             <w:r>
               <w:rPr>
                 <w:rFonts w:ascii="Calibri" w:eastAsia="Aptos" w:hAnsi="Calibri" w:cs="Calibri"/>
@@ -5934,7 +6130,16 @@
                 <w:sz w:val="20"/>
                 <w:lang w:eastAsia="en-US"/>
               </w:rPr>
-              <w:t xml:space="preserve">                                </w:t>
+              <w:t xml:space="preserve">   </w:t>
+            </w:r>
+            <w:proofErr w:type="gramEnd"/>
+            <w:r>
+              <w:rPr>
+                <w:rFonts w:ascii="Calibri" w:eastAsia="Aptos" w:hAnsi="Calibri" w:cs="Calibri"/>
+                <w:sz w:val="20"/>
+                <w:lang w:eastAsia="en-US"/>
+              </w:rPr>
+              <w:t xml:space="preserve">                             </w:t>
             </w:r>
           </w:p>
         </w:tc>
@@ -6033,7 +6238,17 @@
                 <w:highlight w:val="yellow"/>
                 <w:lang w:eastAsia="en-US"/>
               </w:rPr>
-              <w:t>{{nacionalidade}}</w:t>
+              <w:t>{{nacionalidade</w:t>
+            </w:r>
+            <w:proofErr w:type="gramStart"/>
+            <w:r>
+              <w:rPr>
+                <w:rFonts w:ascii="Calibri" w:eastAsia="Aptos" w:hAnsi="Calibri" w:cs="Calibri"/>
+                <w:sz w:val="20"/>
+                <w:highlight w:val="yellow"/>
+                <w:lang w:eastAsia="en-US"/>
+              </w:rPr>
+              <w:t>}}</w:t>
             </w:r>
             <w:r>
               <w:rPr>
@@ -6041,7 +6256,16 @@
                 <w:sz w:val="20"/>
                 <w:lang w:eastAsia="en-US"/>
               </w:rPr>
-              <w:t xml:space="preserve">                          </w:t>
+              <w:t xml:space="preserve">   </w:t>
+            </w:r>
+            <w:proofErr w:type="gramEnd"/>
+            <w:r>
+              <w:rPr>
+                <w:rFonts w:ascii="Calibri" w:eastAsia="Aptos" w:hAnsi="Calibri" w:cs="Calibri"/>
+                <w:sz w:val="20"/>
+                <w:lang w:eastAsia="en-US"/>
+              </w:rPr>
+              <w:t xml:space="preserve">                       </w:t>
             </w:r>
           </w:p>
         </w:tc>
@@ -6134,7 +6358,17 @@
                 <w:highlight w:val="yellow"/>
                 <w:lang w:eastAsia="en-US"/>
               </w:rPr>
-              <w:t>{{whatsapp}}</w:t>
+              <w:t>{{whatsapp</w:t>
+            </w:r>
+            <w:proofErr w:type="gramStart"/>
+            <w:r>
+              <w:rPr>
+                <w:rFonts w:ascii="Calibri" w:eastAsia="Aptos" w:hAnsi="Calibri" w:cs="Calibri"/>
+                <w:sz w:val="20"/>
+                <w:highlight w:val="yellow"/>
+                <w:lang w:eastAsia="en-US"/>
+              </w:rPr>
+              <w:t>}}</w:t>
             </w:r>
             <w:r>
               <w:rPr>
@@ -6142,7 +6376,16 @@
                 <w:sz w:val="20"/>
                 <w:lang w:eastAsia="en-US"/>
               </w:rPr>
-              <w:t xml:space="preserve">                                   </w:t>
+              <w:t xml:space="preserve">   </w:t>
+            </w:r>
+            <w:proofErr w:type="gramEnd"/>
+            <w:r>
+              <w:rPr>
+                <w:rFonts w:ascii="Calibri" w:eastAsia="Aptos" w:hAnsi="Calibri" w:cs="Calibri"/>
+                <w:sz w:val="20"/>
+                <w:lang w:eastAsia="en-US"/>
+              </w:rPr>
+              <w:t xml:space="preserve">                                </w:t>
             </w:r>
           </w:p>
         </w:tc>
@@ -6311,9 +6554,20 @@
                 <w:highlight w:val="yellow"/>
                 <w:lang w:eastAsia="en-US"/>
               </w:rPr>
-              <w:t>logradouro_numero</w:t>
+              <w:t>logradouro_</w:t>
+            </w:r>
+            <w:proofErr w:type="gramStart"/>
+            <w:r>
+              <w:rPr>
+                <w:rFonts w:ascii="Calibri" w:eastAsia="Aptos" w:hAnsi="Calibri" w:cs="Calibri"/>
+                <w:sz w:val="20"/>
+                <w:highlight w:val="yellow"/>
+                <w:lang w:eastAsia="en-US"/>
+              </w:rPr>
+              <w:t>numero</w:t>
             </w:r>
             <w:proofErr w:type="spellEnd"/>
+            <w:proofErr w:type="gramEnd"/>
             <w:r>
               <w:rPr>
                 <w:rFonts w:ascii="Calibri" w:eastAsia="Aptos" w:hAnsi="Calibri" w:cs="Calibri"/>
@@ -6351,6 +6605,7 @@
               <w:t>logradouro_complemento</w:t>
             </w:r>
             <w:proofErr w:type="spellEnd"/>
+            <w:proofErr w:type="gramStart"/>
             <w:r>
               <w:rPr>
                 <w:rFonts w:ascii="Calibri" w:eastAsia="Aptos" w:hAnsi="Calibri" w:cs="Calibri"/>
@@ -6366,7 +6621,16 @@
                 <w:sz w:val="20"/>
                 <w:lang w:eastAsia="en-US"/>
               </w:rPr>
-              <w:t xml:space="preserve">                               </w:t>
+              <w:t xml:space="preserve">   </w:t>
+            </w:r>
+            <w:proofErr w:type="gramEnd"/>
+            <w:r>
+              <w:rPr>
+                <w:rFonts w:ascii="Calibri" w:eastAsia="Aptos" w:hAnsi="Calibri" w:cs="Calibri"/>
+                <w:sz w:val="20"/>
+                <w:lang w:eastAsia="en-US"/>
+              </w:rPr>
+              <w:t xml:space="preserve">                            </w:t>
             </w:r>
           </w:p>
         </w:tc>
@@ -6431,6 +6695,7 @@
               <w:t>logradouro_cep</w:t>
             </w:r>
             <w:proofErr w:type="spellEnd"/>
+            <w:proofErr w:type="gramStart"/>
             <w:r>
               <w:rPr>
                 <w:rFonts w:ascii="Calibri" w:eastAsia="Aptos" w:hAnsi="Calibri" w:cs="Calibri"/>
@@ -6446,7 +6711,16 @@
                 <w:sz w:val="20"/>
                 <w:lang w:eastAsia="en-US"/>
               </w:rPr>
-              <w:t xml:space="preserve">           </w:t>
+              <w:t xml:space="preserve">   </w:t>
+            </w:r>
+            <w:proofErr w:type="gramEnd"/>
+            <w:r>
+              <w:rPr>
+                <w:rFonts w:ascii="Calibri" w:eastAsia="Aptos" w:hAnsi="Calibri" w:cs="Calibri"/>
+                <w:sz w:val="20"/>
+                <w:lang w:eastAsia="en-US"/>
+              </w:rPr>
+              <w:t xml:space="preserve">        </w:t>
             </w:r>
           </w:p>
         </w:tc>
@@ -6572,6 +6846,7 @@
               <w:t>logradouro_uf</w:t>
             </w:r>
             <w:proofErr w:type="spellEnd"/>
+            <w:proofErr w:type="gramStart"/>
             <w:r>
               <w:rPr>
                 <w:rFonts w:ascii="Calibri" w:eastAsia="Aptos" w:hAnsi="Calibri" w:cs="Calibri"/>
@@ -6587,7 +6862,16 @@
                 <w:sz w:val="20"/>
                 <w:lang w:eastAsia="en-US"/>
               </w:rPr>
-              <w:t xml:space="preserve">                                       </w:t>
+              <w:t xml:space="preserve">   </w:t>
+            </w:r>
+            <w:proofErr w:type="gramEnd"/>
+            <w:r>
+              <w:rPr>
+                <w:rFonts w:ascii="Calibri" w:eastAsia="Aptos" w:hAnsi="Calibri" w:cs="Calibri"/>
+                <w:sz w:val="20"/>
+                <w:lang w:eastAsia="en-US"/>
+              </w:rPr>
+              <w:t xml:space="preserve">                                    </w:t>
             </w:r>
           </w:p>
         </w:tc>
@@ -6806,12 +7090,14 @@
                 <w:highlight w:val="yellow"/>
                 <w:lang w:eastAsia="en-US"/>
               </w:rPr>
-              <w:t>{{empregador}</w:t>
+              <w:t>{{empregador</w:t>
             </w:r>
+            <w:proofErr w:type="gramStart"/>
             <w:r>
               <w:rPr>
                 <w:rFonts w:ascii="Calibri" w:eastAsia="Aptos" w:hAnsi="Calibri" w:cs="Calibri"/>
                 <w:sz w:val="20"/>
+                <w:highlight w:val="yellow"/>
                 <w:lang w:eastAsia="en-US"/>
               </w:rPr>
               <w:t>}</w:t>
@@ -6822,7 +7108,24 @@
                 <w:sz w:val="20"/>
                 <w:lang w:eastAsia="en-US"/>
               </w:rPr>
-              <w:t xml:space="preserve">       </w:t>
+              <w:t>}</w:t>
+            </w:r>
+            <w:r>
+              <w:rPr>
+                <w:rFonts w:ascii="Calibri" w:eastAsia="Aptos" w:hAnsi="Calibri" w:cs="Calibri"/>
+                <w:sz w:val="20"/>
+                <w:lang w:eastAsia="en-US"/>
+              </w:rPr>
+              <w:t xml:space="preserve">   </w:t>
+            </w:r>
+            <w:proofErr w:type="gramEnd"/>
+            <w:r>
+              <w:rPr>
+                <w:rFonts w:ascii="Calibri" w:eastAsia="Aptos" w:hAnsi="Calibri" w:cs="Calibri"/>
+                <w:sz w:val="20"/>
+                <w:lang w:eastAsia="en-US"/>
+              </w:rPr>
+              <w:t xml:space="preserve">    </w:t>
             </w:r>
           </w:p>
         </w:tc>
@@ -6868,7 +7171,17 @@
                 <w:highlight w:val="yellow"/>
                 <w:lang w:eastAsia="en-US"/>
               </w:rPr>
-              <w:t>{{matricula}}</w:t>
+              <w:t>{{</w:t>
+            </w:r>
+            <w:proofErr w:type="gramStart"/>
+            <w:r>
+              <w:rPr>
+                <w:rFonts w:ascii="Calibri" w:eastAsia="Aptos" w:hAnsi="Calibri" w:cs="Calibri"/>
+                <w:sz w:val="20"/>
+                <w:highlight w:val="yellow"/>
+                <w:lang w:eastAsia="en-US"/>
+              </w:rPr>
+              <w:t>matricula}}</w:t>
             </w:r>
             <w:r>
               <w:rPr>
@@ -6876,7 +7189,16 @@
                 <w:sz w:val="20"/>
                 <w:lang w:eastAsia="en-US"/>
               </w:rPr>
-              <w:t xml:space="preserve">                        </w:t>
+              <w:t xml:space="preserve">   </w:t>
+            </w:r>
+            <w:proofErr w:type="gramEnd"/>
+            <w:r>
+              <w:rPr>
+                <w:rFonts w:ascii="Calibri" w:eastAsia="Aptos" w:hAnsi="Calibri" w:cs="Calibri"/>
+                <w:sz w:val="20"/>
+                <w:lang w:eastAsia="en-US"/>
+              </w:rPr>
+              <w:t xml:space="preserve">                     </w:t>
             </w:r>
           </w:p>
         </w:tc>

</xml_diff>

<commit_message>
teste compra Alvo - 08/09 - 10:48
teste compra Alvo - 08/09 - 10:48
</commit_message>
<xml_diff>
--- a/DocumentoMutuo3.docx
+++ b/DocumentoMutuo3.docx
@@ -22,7 +22,7 @@
           <w:szCs w:val="24"/>
         </w:rPr>
         <w:drawing>
-          <wp:anchor distT="0" distB="0" distL="114300" distR="114300" simplePos="0" relativeHeight="251659264" behindDoc="0" locked="0" layoutInCell="1" allowOverlap="1" wp14:anchorId="7D4AE543" wp14:editId="06A504E9">
+          <wp:anchor distT="0" distB="0" distL="114300" distR="114300" simplePos="0" relativeHeight="251659264" behindDoc="0" locked="0" layoutInCell="1" allowOverlap="1" wp14:anchorId="7D4AE543" wp14:editId="1D1D3D0F">
             <wp:simplePos x="0" y="0"/>
             <wp:positionH relativeFrom="margin">
               <wp:posOffset>-826135</wp:posOffset>
@@ -297,7 +297,6 @@
         </w:rPr>
         <w:t>{{</w:t>
       </w:r>
-      <w:proofErr w:type="spellStart"/>
       <w:r>
         <w:rPr>
           <w:rFonts w:ascii="Calibri" w:eastAsia="Calibri" w:hAnsi="Calibri" w:cs="Calibri"/>
@@ -306,7 +305,6 @@
         </w:rPr>
         <w:t>estado_civil</w:t>
       </w:r>
-      <w:proofErr w:type="spellEnd"/>
       <w:r>
         <w:rPr>
           <w:rFonts w:ascii="Calibri" w:eastAsia="Calibri" w:hAnsi="Calibri" w:cs="Calibri"/>
@@ -330,27 +328,7 @@
           <w:sz w:val="20"/>
           <w:highlight w:val="yellow"/>
         </w:rPr>
-        <w:t>{{</w:t>
-      </w:r>
-      <w:proofErr w:type="spellStart"/>
-      <w:r>
-        <w:rPr>
-          <w:rFonts w:ascii="Calibri" w:eastAsia="Calibri" w:hAnsi="Calibri" w:cs="Calibri"/>
-          <w:spacing w:val="-4"/>
-          <w:sz w:val="20"/>
-          <w:highlight w:val="yellow"/>
-        </w:rPr>
-        <w:t>cpf</w:t>
-      </w:r>
-      <w:proofErr w:type="spellEnd"/>
-      <w:r>
-        <w:rPr>
-          <w:rFonts w:ascii="Calibri" w:eastAsia="Calibri" w:hAnsi="Calibri" w:cs="Calibri"/>
-          <w:spacing w:val="-4"/>
-          <w:sz w:val="20"/>
-          <w:highlight w:val="yellow"/>
-        </w:rPr>
-        <w:t>}}</w:t>
+        <w:t>{{cpf}}</w:t>
       </w:r>
       <w:r>
         <w:rPr>
@@ -892,23 +870,7 @@
           <w:rFonts w:ascii="Calibri" w:eastAsia="Calibri" w:hAnsi="Calibri" w:cs="Calibri"/>
           <w:sz w:val="20"/>
         </w:rPr>
-        <w:t>(</w:t>
-      </w:r>
-      <w:proofErr w:type="spellStart"/>
-      <w:r>
-        <w:rPr>
-          <w:rFonts w:ascii="Calibri" w:eastAsia="Calibri" w:hAnsi="Calibri" w:cs="Calibri"/>
-          <w:sz w:val="20"/>
-        </w:rPr>
-        <w:t>ões</w:t>
-      </w:r>
-      <w:proofErr w:type="spellEnd"/>
-      <w:r>
-        <w:rPr>
-          <w:rFonts w:ascii="Calibri" w:eastAsia="Calibri" w:hAnsi="Calibri" w:cs="Calibri"/>
-          <w:sz w:val="20"/>
-        </w:rPr>
-        <w:t>)</w:t>
+        <w:t>(ões)</w:t>
       </w:r>
       <w:r>
         <w:rPr>
@@ -3884,6 +3846,13 @@
           <w:sz w:val="20"/>
         </w:rPr>
       </w:pPr>
+      <w:r>
+        <w:rPr>
+          <w:rFonts w:ascii="Calibri" w:hAnsi="Calibri" w:cs="Calibri"/>
+          <w:sz w:val="20"/>
+        </w:rPr>
+        <w:t>{{local_data}}</w:t>
+      </w:r>
     </w:p>
     <w:p>
       <w:pPr>
@@ -4888,61 +4857,7 @@
           <w:sz w:val="20"/>
           <w:lang w:eastAsia="en-US"/>
         </w:rPr>
-        <w:t xml:space="preserve"> </w:t>
-      </w:r>
-      <w:proofErr w:type="gramStart"/>
-      <w:r>
-        <w:rPr>
-          <w:rFonts w:ascii="Calibri" w:eastAsia="Aptos" w:hAnsi="Calibri" w:cs="Calibri"/>
-          <w:sz w:val="20"/>
-          <w:lang w:eastAsia="en-US"/>
-        </w:rPr>
-        <w:t>[ ]</w:t>
-      </w:r>
-      <w:proofErr w:type="gramEnd"/>
-      <w:r>
-        <w:rPr>
-          <w:rFonts w:ascii="Calibri" w:eastAsia="Aptos" w:hAnsi="Calibri" w:cs="Calibri"/>
-          <w:sz w:val="20"/>
-          <w:lang w:eastAsia="en-US"/>
-        </w:rPr>
-        <w:t xml:space="preserve"> Cartão de Crédito Consignado </w:t>
-      </w:r>
-      <w:proofErr w:type="gramStart"/>
-      <w:r>
-        <w:rPr>
-          <w:rFonts w:ascii="Calibri" w:eastAsia="Aptos" w:hAnsi="Calibri" w:cs="Calibri"/>
-          <w:sz w:val="20"/>
-          <w:lang w:eastAsia="en-US"/>
-        </w:rPr>
-        <w:t>[ ]</w:t>
-      </w:r>
-      <w:proofErr w:type="gramEnd"/>
-      <w:r>
-        <w:rPr>
-          <w:rFonts w:ascii="Calibri" w:eastAsia="Aptos" w:hAnsi="Calibri" w:cs="Calibri"/>
-          <w:sz w:val="20"/>
-          <w:lang w:eastAsia="en-US"/>
-        </w:rPr>
-        <w:t xml:space="preserve"> Cartão Benefício Consignado </w:t>
-      </w:r>
-      <w:proofErr w:type="gramStart"/>
-      <w:r>
-        <w:rPr>
-          <w:rFonts w:ascii="Calibri" w:eastAsia="Aptos" w:hAnsi="Calibri" w:cs="Calibri"/>
-          <w:sz w:val="20"/>
-          <w:lang w:eastAsia="en-US"/>
-        </w:rPr>
-        <w:t>[ ]</w:t>
-      </w:r>
-      <w:proofErr w:type="gramEnd"/>
-      <w:r>
-        <w:rPr>
-          <w:rFonts w:ascii="Calibri" w:eastAsia="Aptos" w:hAnsi="Calibri" w:cs="Calibri"/>
-          <w:sz w:val="20"/>
-          <w:lang w:eastAsia="en-US"/>
-        </w:rPr>
-        <w:t xml:space="preserve"> Cartão de Adiantamento Salarial</w:t>
+        <w:t xml:space="preserve"> [ ] Cartão de Crédito Consignado [ ] Cartão Benefício Consignado [ ] Cartão de Adiantamento Salarial</w:t>
       </w:r>
       <w:r>
         <w:rPr>
@@ -4968,61 +4883,7 @@
           <w:sz w:val="20"/>
           <w:lang w:eastAsia="en-US"/>
         </w:rPr>
-        <w:t xml:space="preserve"> </w:t>
-      </w:r>
-      <w:proofErr w:type="gramStart"/>
-      <w:r>
-        <w:rPr>
-          <w:rFonts w:ascii="Calibri" w:eastAsia="Aptos" w:hAnsi="Calibri" w:cs="Calibri"/>
-          <w:sz w:val="20"/>
-          <w:lang w:eastAsia="en-US"/>
-        </w:rPr>
-        <w:t>[ ]</w:t>
-      </w:r>
-      <w:proofErr w:type="gramEnd"/>
-      <w:r>
-        <w:rPr>
-          <w:rFonts w:ascii="Calibri" w:eastAsia="Aptos" w:hAnsi="Calibri" w:cs="Calibri"/>
-          <w:sz w:val="20"/>
-          <w:lang w:eastAsia="en-US"/>
-        </w:rPr>
-        <w:t xml:space="preserve"> Saque </w:t>
-      </w:r>
-      <w:proofErr w:type="gramStart"/>
-      <w:r>
-        <w:rPr>
-          <w:rFonts w:ascii="Calibri" w:eastAsia="Aptos" w:hAnsi="Calibri" w:cs="Calibri"/>
-          <w:sz w:val="20"/>
-          <w:lang w:eastAsia="en-US"/>
-        </w:rPr>
-        <w:t>[ ]</w:t>
-      </w:r>
-      <w:proofErr w:type="gramEnd"/>
-      <w:r>
-        <w:rPr>
-          <w:rFonts w:ascii="Calibri" w:eastAsia="Aptos" w:hAnsi="Calibri" w:cs="Calibri"/>
-          <w:sz w:val="20"/>
-          <w:lang w:eastAsia="en-US"/>
-        </w:rPr>
-        <w:t xml:space="preserve"> Saque Refinanciamento </w:t>
-      </w:r>
-      <w:proofErr w:type="gramStart"/>
-      <w:r>
-        <w:rPr>
-          <w:rFonts w:ascii="Calibri" w:eastAsia="Aptos" w:hAnsi="Calibri" w:cs="Calibri"/>
-          <w:sz w:val="20"/>
-          <w:lang w:eastAsia="en-US"/>
-        </w:rPr>
-        <w:t>[ ]</w:t>
-      </w:r>
-      <w:proofErr w:type="gramEnd"/>
-      <w:r>
-        <w:rPr>
-          <w:rFonts w:ascii="Calibri" w:eastAsia="Aptos" w:hAnsi="Calibri" w:cs="Calibri"/>
-          <w:sz w:val="20"/>
-          <w:lang w:eastAsia="en-US"/>
-        </w:rPr>
-        <w:t xml:space="preserve"> Transferência de Dívida</w:t>
+        <w:t xml:space="preserve"> [ ] Saque [ ] Saque Refinanciamento [ ] Transferência de Dívida</w:t>
       </w:r>
       <w:r>
         <w:rPr>
@@ -5070,19 +4931,19 @@
           <w:highlight w:val="yellow"/>
           <w:lang w:eastAsia="en-US"/>
         </w:rPr>
-        <w:t>NOME da EMPRESA ADMINISTRAÇÃO DE CARTÕES (ORIGINADOR -</w:t>
-      </w:r>
-      <w:proofErr w:type="gramStart"/>
-      <w:r>
-        <w:rPr>
-          <w:rFonts w:ascii="Calibri" w:eastAsia="Aptos" w:hAnsi="Calibri" w:cs="Calibri"/>
-          <w:b/>
-          <w:bCs/>
+        <w:t>NOME da EMPRESA ADMINISTRAÇÃO DE CARTÕES (ORIGINADOR -],</w:t>
+      </w:r>
+      <w:r>
+        <w:rPr>
+          <w:rFonts w:ascii="Calibri" w:eastAsia="Aptos" w:hAnsi="Calibri" w:cs="Calibri"/>
+          <w:b/>
+          <w:bCs/>
+          <w:color w:val="EE0000"/>
           <w:sz w:val="20"/>
           <w:highlight w:val="yellow"/>
           <w:lang w:eastAsia="en-US"/>
         </w:rPr>
-        <w:t>],</w:t>
+        <w:t>- ALVO</w:t>
       </w:r>
       <w:r>
         <w:rPr>
@@ -5091,73 +4952,26 @@
           <w:bCs/>
           <w:color w:val="EE0000"/>
           <w:sz w:val="20"/>
-          <w:highlight w:val="yellow"/>
-          <w:lang w:eastAsia="en-US"/>
-        </w:rPr>
-        <w:t>-</w:t>
-      </w:r>
-      <w:proofErr w:type="gramEnd"/>
-      <w:r>
-        <w:rPr>
-          <w:rFonts w:ascii="Calibri" w:eastAsia="Aptos" w:hAnsi="Calibri" w:cs="Calibri"/>
-          <w:b/>
-          <w:bCs/>
+          <w:lang w:eastAsia="en-US"/>
+        </w:rPr>
+        <w:t xml:space="preserve"> </w:t>
+      </w:r>
+      <w:r>
+        <w:rPr>
+          <w:rFonts w:ascii="Calibri" w:eastAsia="Aptos" w:hAnsi="Calibri" w:cs="Calibri"/>
           <w:color w:val="EE0000"/>
           <w:sz w:val="20"/>
-          <w:highlight w:val="yellow"/>
           <w:lang w:eastAsia="en-US"/>
         </w:rPr>
         <w:t xml:space="preserve"> </w:t>
       </w:r>
-      <w:proofErr w:type="gramStart"/>
-      <w:r>
-        <w:rPr>
-          <w:rFonts w:ascii="Calibri" w:eastAsia="Aptos" w:hAnsi="Calibri" w:cs="Calibri"/>
-          <w:b/>
-          <w:bCs/>
-          <w:color w:val="EE0000"/>
-          <w:sz w:val="20"/>
-          <w:highlight w:val="yellow"/>
-          <w:lang w:eastAsia="en-US"/>
-        </w:rPr>
-        <w:t>ALVO</w:t>
-      </w:r>
-      <w:r>
-        <w:rPr>
-          <w:rFonts w:ascii="Calibri" w:eastAsia="Aptos" w:hAnsi="Calibri" w:cs="Calibri"/>
-          <w:b/>
-          <w:bCs/>
-          <w:color w:val="EE0000"/>
-          <w:sz w:val="20"/>
-          <w:lang w:eastAsia="en-US"/>
-        </w:rPr>
-        <w:t xml:space="preserve"> </w:t>
-      </w:r>
-      <w:r>
-        <w:rPr>
-          <w:rFonts w:ascii="Calibri" w:eastAsia="Aptos" w:hAnsi="Calibri" w:cs="Calibri"/>
-          <w:color w:val="EE0000"/>
-          <w:sz w:val="20"/>
-          <w:lang w:eastAsia="en-US"/>
-        </w:rPr>
-        <w:t xml:space="preserve"> </w:t>
-      </w:r>
-      <w:r>
-        <w:rPr>
-          <w:rFonts w:ascii="Calibri" w:eastAsia="Aptos" w:hAnsi="Calibri" w:cs="Calibri"/>
-          <w:sz w:val="20"/>
-          <w:lang w:eastAsia="en-US"/>
-        </w:rPr>
-        <w:t>pessoa</w:t>
-      </w:r>
-      <w:proofErr w:type="gramEnd"/>
-      <w:r>
-        <w:rPr>
-          <w:rFonts w:ascii="Calibri" w:eastAsia="Aptos" w:hAnsi="Calibri" w:cs="Calibri"/>
-          <w:sz w:val="20"/>
-          <w:lang w:eastAsia="en-US"/>
-        </w:rPr>
-        <w:t xml:space="preserve"> jurídica de direito privado, inscrita no CNPJ sob o </w:t>
+      <w:r>
+        <w:rPr>
+          <w:rFonts w:ascii="Calibri" w:eastAsia="Aptos" w:hAnsi="Calibri" w:cs="Calibri"/>
+          <w:sz w:val="20"/>
+          <w:lang w:eastAsia="en-US"/>
+        </w:rPr>
+        <w:t xml:space="preserve">pessoa jurídica de direito privado, inscrita no CNPJ sob o </w:t>
       </w:r>
       <w:r>
         <w:rPr>
@@ -5932,28 +5746,7 @@
                 <w:highlight w:val="yellow"/>
                 <w:lang w:eastAsia="en-US"/>
               </w:rPr>
-              <w:t>{{</w:t>
-            </w:r>
-            <w:proofErr w:type="spellStart"/>
-            <w:r>
-              <w:rPr>
-                <w:rFonts w:ascii="Calibri" w:eastAsia="Aptos" w:hAnsi="Calibri" w:cs="Calibri"/>
-                <w:sz w:val="20"/>
-                <w:highlight w:val="yellow"/>
-                <w:lang w:eastAsia="en-US"/>
-              </w:rPr>
-              <w:t>cpf</w:t>
-            </w:r>
-            <w:proofErr w:type="spellEnd"/>
-            <w:proofErr w:type="gramStart"/>
-            <w:r>
-              <w:rPr>
-                <w:rFonts w:ascii="Calibri" w:eastAsia="Aptos" w:hAnsi="Calibri" w:cs="Calibri"/>
-                <w:sz w:val="20"/>
-                <w:highlight w:val="yellow"/>
-                <w:lang w:eastAsia="en-US"/>
-              </w:rPr>
-              <w:t>}}</w:t>
+              <w:t>{{cpf}}</w:t>
             </w:r>
             <w:r>
               <w:rPr>
@@ -5961,16 +5754,7 @@
                 <w:sz w:val="20"/>
                 <w:lang w:eastAsia="en-US"/>
               </w:rPr>
-              <w:t xml:space="preserve">   </w:t>
-            </w:r>
-            <w:proofErr w:type="gramEnd"/>
-            <w:r>
-              <w:rPr>
-                <w:rFonts w:ascii="Calibri" w:eastAsia="Aptos" w:hAnsi="Calibri" w:cs="Calibri"/>
-                <w:sz w:val="20"/>
-                <w:lang w:eastAsia="en-US"/>
-              </w:rPr>
-              <w:t xml:space="preserve"> </w:t>
+              <w:t xml:space="preserve">    </w:t>
             </w:r>
           </w:p>
         </w:tc>
@@ -6016,28 +5800,7 @@
                 <w:highlight w:val="yellow"/>
                 <w:lang w:eastAsia="en-US"/>
               </w:rPr>
-              <w:t>{{</w:t>
-            </w:r>
-            <w:proofErr w:type="spellStart"/>
-            <w:r>
-              <w:rPr>
-                <w:rFonts w:ascii="Calibri" w:eastAsia="Aptos" w:hAnsi="Calibri" w:cs="Calibri"/>
-                <w:sz w:val="20"/>
-                <w:highlight w:val="yellow"/>
-                <w:lang w:eastAsia="en-US"/>
-              </w:rPr>
-              <w:t>rg</w:t>
-            </w:r>
-            <w:proofErr w:type="spellEnd"/>
-            <w:proofErr w:type="gramStart"/>
-            <w:r>
-              <w:rPr>
-                <w:rFonts w:ascii="Calibri" w:eastAsia="Aptos" w:hAnsi="Calibri" w:cs="Calibri"/>
-                <w:sz w:val="20"/>
-                <w:highlight w:val="yellow"/>
-                <w:lang w:eastAsia="en-US"/>
-              </w:rPr>
-              <w:t>}}</w:t>
+              <w:t>{{rg}}</w:t>
             </w:r>
             <w:r>
               <w:rPr>
@@ -6045,16 +5808,7 @@
                 <w:sz w:val="20"/>
                 <w:lang w:eastAsia="en-US"/>
               </w:rPr>
-              <w:t xml:space="preserve">   </w:t>
-            </w:r>
-            <w:proofErr w:type="gramEnd"/>
-            <w:r>
-              <w:rPr>
-                <w:rFonts w:ascii="Calibri" w:eastAsia="Aptos" w:hAnsi="Calibri" w:cs="Calibri"/>
-                <w:sz w:val="20"/>
-                <w:lang w:eastAsia="en-US"/>
-              </w:rPr>
-              <w:t xml:space="preserve">                                                                  </w:t>
+              <w:t xml:space="preserve">                                                                     </w:t>
             </w:r>
           </w:p>
         </w:tc>
@@ -6101,28 +5855,7 @@
                 <w:highlight w:val="yellow"/>
                 <w:lang w:eastAsia="en-US"/>
               </w:rPr>
-              <w:t>{{</w:t>
-            </w:r>
-            <w:proofErr w:type="spellStart"/>
-            <w:r>
-              <w:rPr>
-                <w:rFonts w:ascii="Calibri" w:eastAsia="Aptos" w:hAnsi="Calibri" w:cs="Calibri"/>
-                <w:sz w:val="20"/>
-                <w:highlight w:val="yellow"/>
-                <w:lang w:eastAsia="en-US"/>
-              </w:rPr>
-              <w:t>ufRG</w:t>
-            </w:r>
-            <w:proofErr w:type="spellEnd"/>
-            <w:proofErr w:type="gramStart"/>
-            <w:r>
-              <w:rPr>
-                <w:rFonts w:ascii="Calibri" w:eastAsia="Aptos" w:hAnsi="Calibri" w:cs="Calibri"/>
-                <w:sz w:val="20"/>
-                <w:highlight w:val="yellow"/>
-                <w:lang w:eastAsia="en-US"/>
-              </w:rPr>
-              <w:t>}}</w:t>
+              <w:t>{{ufRG}}</w:t>
             </w:r>
             <w:r>
               <w:rPr>
@@ -6130,16 +5863,7 @@
                 <w:sz w:val="20"/>
                 <w:lang w:eastAsia="en-US"/>
               </w:rPr>
-              <w:t xml:space="preserve">   </w:t>
-            </w:r>
-            <w:proofErr w:type="gramEnd"/>
-            <w:r>
-              <w:rPr>
-                <w:rFonts w:ascii="Calibri" w:eastAsia="Aptos" w:hAnsi="Calibri" w:cs="Calibri"/>
-                <w:sz w:val="20"/>
-                <w:lang w:eastAsia="en-US"/>
-              </w:rPr>
-              <w:t xml:space="preserve">                             </w:t>
+              <w:t xml:space="preserve">                                </w:t>
             </w:r>
           </w:p>
         </w:tc>
@@ -6238,17 +5962,7 @@
                 <w:highlight w:val="yellow"/>
                 <w:lang w:eastAsia="en-US"/>
               </w:rPr>
-              <w:t>{{nacionalidade</w:t>
-            </w:r>
-            <w:proofErr w:type="gramStart"/>
-            <w:r>
-              <w:rPr>
-                <w:rFonts w:ascii="Calibri" w:eastAsia="Aptos" w:hAnsi="Calibri" w:cs="Calibri"/>
-                <w:sz w:val="20"/>
-                <w:highlight w:val="yellow"/>
-                <w:lang w:eastAsia="en-US"/>
-              </w:rPr>
-              <w:t>}}</w:t>
+              <w:t>{{nacionalidade}}</w:t>
             </w:r>
             <w:r>
               <w:rPr>
@@ -6256,16 +5970,7 @@
                 <w:sz w:val="20"/>
                 <w:lang w:eastAsia="en-US"/>
               </w:rPr>
-              <w:t xml:space="preserve">   </w:t>
-            </w:r>
-            <w:proofErr w:type="gramEnd"/>
-            <w:r>
-              <w:rPr>
-                <w:rFonts w:ascii="Calibri" w:eastAsia="Aptos" w:hAnsi="Calibri" w:cs="Calibri"/>
-                <w:sz w:val="20"/>
-                <w:lang w:eastAsia="en-US"/>
-              </w:rPr>
-              <w:t xml:space="preserve">                       </w:t>
+              <w:t xml:space="preserve">                          </w:t>
             </w:r>
           </w:p>
         </w:tc>
@@ -6358,17 +6063,7 @@
                 <w:highlight w:val="yellow"/>
                 <w:lang w:eastAsia="en-US"/>
               </w:rPr>
-              <w:t>{{whatsapp</w:t>
-            </w:r>
-            <w:proofErr w:type="gramStart"/>
-            <w:r>
-              <w:rPr>
-                <w:rFonts w:ascii="Calibri" w:eastAsia="Aptos" w:hAnsi="Calibri" w:cs="Calibri"/>
-                <w:sz w:val="20"/>
-                <w:highlight w:val="yellow"/>
-                <w:lang w:eastAsia="en-US"/>
-              </w:rPr>
-              <w:t>}}</w:t>
+              <w:t>{{whatsapp}}</w:t>
             </w:r>
             <w:r>
               <w:rPr>
@@ -6376,16 +6071,7 @@
                 <w:sz w:val="20"/>
                 <w:lang w:eastAsia="en-US"/>
               </w:rPr>
-              <w:t xml:space="preserve">   </w:t>
-            </w:r>
-            <w:proofErr w:type="gramEnd"/>
-            <w:r>
-              <w:rPr>
-                <w:rFonts w:ascii="Calibri" w:eastAsia="Aptos" w:hAnsi="Calibri" w:cs="Calibri"/>
-                <w:sz w:val="20"/>
-                <w:lang w:eastAsia="en-US"/>
-              </w:rPr>
-              <w:t xml:space="preserve">                                </w:t>
+              <w:t xml:space="preserve">                                   </w:t>
             </w:r>
           </w:p>
         </w:tc>
@@ -6439,27 +6125,7 @@
                 <w:highlight w:val="yellow"/>
                 <w:lang w:eastAsia="en-US"/>
               </w:rPr>
-              <w:t>{{</w:t>
-            </w:r>
-            <w:proofErr w:type="spellStart"/>
-            <w:r>
-              <w:rPr>
-                <w:rFonts w:ascii="Calibri" w:eastAsia="Aptos" w:hAnsi="Calibri" w:cs="Calibri"/>
-                <w:sz w:val="20"/>
-                <w:highlight w:val="yellow"/>
-                <w:lang w:eastAsia="en-US"/>
-              </w:rPr>
-              <w:t>email</w:t>
-            </w:r>
-            <w:proofErr w:type="spellEnd"/>
-            <w:r>
-              <w:rPr>
-                <w:rFonts w:ascii="Calibri" w:eastAsia="Aptos" w:hAnsi="Calibri" w:cs="Calibri"/>
-                <w:sz w:val="20"/>
-                <w:highlight w:val="yellow"/>
-                <w:lang w:eastAsia="en-US"/>
-              </w:rPr>
-              <w:t>}}</w:t>
+              <w:t>{{email}}</w:t>
             </w:r>
           </w:p>
         </w:tc>
@@ -6507,27 +6173,7 @@
                 <w:highlight w:val="yellow"/>
                 <w:lang w:eastAsia="en-US"/>
               </w:rPr>
-              <w:t>{{</w:t>
-            </w:r>
-            <w:proofErr w:type="spellStart"/>
-            <w:r>
-              <w:rPr>
-                <w:rFonts w:ascii="Calibri" w:eastAsia="Aptos" w:hAnsi="Calibri" w:cs="Calibri"/>
-                <w:sz w:val="20"/>
-                <w:highlight w:val="yellow"/>
-                <w:lang w:eastAsia="en-US"/>
-              </w:rPr>
-              <w:t>logradouro_endereco</w:t>
-            </w:r>
-            <w:proofErr w:type="spellEnd"/>
-            <w:r>
-              <w:rPr>
-                <w:rFonts w:ascii="Calibri" w:eastAsia="Aptos" w:hAnsi="Calibri" w:cs="Calibri"/>
-                <w:sz w:val="20"/>
-                <w:highlight w:val="yellow"/>
-                <w:lang w:eastAsia="en-US"/>
-              </w:rPr>
-              <w:t>}}</w:t>
+              <w:t>{{logradouro_endereco}}</w:t>
             </w:r>
             <w:r>
               <w:rPr>
@@ -6544,38 +6190,7 @@
                 <w:highlight w:val="yellow"/>
                 <w:lang w:eastAsia="en-US"/>
               </w:rPr>
-              <w:t>{{</w:t>
-            </w:r>
-            <w:proofErr w:type="spellStart"/>
-            <w:r>
-              <w:rPr>
-                <w:rFonts w:ascii="Calibri" w:eastAsia="Aptos" w:hAnsi="Calibri" w:cs="Calibri"/>
-                <w:sz w:val="20"/>
-                <w:highlight w:val="yellow"/>
-                <w:lang w:eastAsia="en-US"/>
-              </w:rPr>
-              <w:t>logradouro_</w:t>
-            </w:r>
-            <w:proofErr w:type="gramStart"/>
-            <w:r>
-              <w:rPr>
-                <w:rFonts w:ascii="Calibri" w:eastAsia="Aptos" w:hAnsi="Calibri" w:cs="Calibri"/>
-                <w:sz w:val="20"/>
-                <w:highlight w:val="yellow"/>
-                <w:lang w:eastAsia="en-US"/>
-              </w:rPr>
-              <w:t>numero</w:t>
-            </w:r>
-            <w:proofErr w:type="spellEnd"/>
-            <w:proofErr w:type="gramEnd"/>
-            <w:r>
-              <w:rPr>
-                <w:rFonts w:ascii="Calibri" w:eastAsia="Aptos" w:hAnsi="Calibri" w:cs="Calibri"/>
-                <w:sz w:val="20"/>
-                <w:highlight w:val="yellow"/>
-                <w:lang w:eastAsia="en-US"/>
-              </w:rPr>
-              <w:t>}}</w:t>
+              <w:t>{{logradouro_numero}}</w:t>
             </w:r>
             <w:r>
               <w:rPr>
@@ -6592,28 +6207,7 @@
                 <w:highlight w:val="yellow"/>
                 <w:lang w:eastAsia="en-US"/>
               </w:rPr>
-              <w:t>{{</w:t>
-            </w:r>
-            <w:proofErr w:type="spellStart"/>
-            <w:r>
-              <w:rPr>
-                <w:rFonts w:ascii="Calibri" w:eastAsia="Aptos" w:hAnsi="Calibri" w:cs="Calibri"/>
-                <w:sz w:val="20"/>
-                <w:highlight w:val="yellow"/>
-                <w:lang w:eastAsia="en-US"/>
-              </w:rPr>
-              <w:t>logradouro_complemento</w:t>
-            </w:r>
-            <w:proofErr w:type="spellEnd"/>
-            <w:proofErr w:type="gramStart"/>
-            <w:r>
-              <w:rPr>
-                <w:rFonts w:ascii="Calibri" w:eastAsia="Aptos" w:hAnsi="Calibri" w:cs="Calibri"/>
-                <w:sz w:val="20"/>
-                <w:highlight w:val="yellow"/>
-                <w:lang w:eastAsia="en-US"/>
-              </w:rPr>
-              <w:t>}}</w:t>
+              <w:t>{{logradouro_complemento}}</w:t>
             </w:r>
             <w:r>
               <w:rPr>
@@ -6621,16 +6215,7 @@
                 <w:sz w:val="20"/>
                 <w:lang w:eastAsia="en-US"/>
               </w:rPr>
-              <w:t xml:space="preserve">   </w:t>
-            </w:r>
-            <w:proofErr w:type="gramEnd"/>
-            <w:r>
-              <w:rPr>
-                <w:rFonts w:ascii="Calibri" w:eastAsia="Aptos" w:hAnsi="Calibri" w:cs="Calibri"/>
-                <w:sz w:val="20"/>
-                <w:lang w:eastAsia="en-US"/>
-              </w:rPr>
-              <w:t xml:space="preserve">                            </w:t>
+              <w:t xml:space="preserve">                               </w:t>
             </w:r>
           </w:p>
         </w:tc>
@@ -6682,28 +6267,7 @@
                 <w:highlight w:val="yellow"/>
                 <w:lang w:eastAsia="en-US"/>
               </w:rPr>
-              <w:t>{{</w:t>
-            </w:r>
-            <w:proofErr w:type="spellStart"/>
-            <w:r>
-              <w:rPr>
-                <w:rFonts w:ascii="Calibri" w:eastAsia="Aptos" w:hAnsi="Calibri" w:cs="Calibri"/>
-                <w:sz w:val="20"/>
-                <w:highlight w:val="yellow"/>
-                <w:lang w:eastAsia="en-US"/>
-              </w:rPr>
-              <w:t>logradouro_cep</w:t>
-            </w:r>
-            <w:proofErr w:type="spellEnd"/>
-            <w:proofErr w:type="gramStart"/>
-            <w:r>
-              <w:rPr>
-                <w:rFonts w:ascii="Calibri" w:eastAsia="Aptos" w:hAnsi="Calibri" w:cs="Calibri"/>
-                <w:sz w:val="20"/>
-                <w:highlight w:val="yellow"/>
-                <w:lang w:eastAsia="en-US"/>
-              </w:rPr>
-              <w:t>}}</w:t>
+              <w:t>{{logradouro_cep}}</w:t>
             </w:r>
             <w:r>
               <w:rPr>
@@ -6711,16 +6275,7 @@
                 <w:sz w:val="20"/>
                 <w:lang w:eastAsia="en-US"/>
               </w:rPr>
-              <w:t xml:space="preserve">   </w:t>
-            </w:r>
-            <w:proofErr w:type="gramEnd"/>
-            <w:r>
-              <w:rPr>
-                <w:rFonts w:ascii="Calibri" w:eastAsia="Aptos" w:hAnsi="Calibri" w:cs="Calibri"/>
-                <w:sz w:val="20"/>
-                <w:lang w:eastAsia="en-US"/>
-              </w:rPr>
-              <w:t xml:space="preserve">        </w:t>
+              <w:t xml:space="preserve">           </w:t>
             </w:r>
           </w:p>
         </w:tc>
@@ -6766,27 +6321,7 @@
                 <w:highlight w:val="yellow"/>
                 <w:lang w:eastAsia="en-US"/>
               </w:rPr>
-              <w:t>{{</w:t>
-            </w:r>
-            <w:proofErr w:type="spellStart"/>
-            <w:r>
-              <w:rPr>
-                <w:rFonts w:ascii="Calibri" w:eastAsia="Aptos" w:hAnsi="Calibri" w:cs="Calibri"/>
-                <w:sz w:val="20"/>
-                <w:highlight w:val="yellow"/>
-                <w:lang w:eastAsia="en-US"/>
-              </w:rPr>
-              <w:t>logradouro_cidade</w:t>
-            </w:r>
-            <w:proofErr w:type="spellEnd"/>
-            <w:r>
-              <w:rPr>
-                <w:rFonts w:ascii="Calibri" w:eastAsia="Aptos" w:hAnsi="Calibri" w:cs="Calibri"/>
-                <w:sz w:val="20"/>
-                <w:highlight w:val="yellow"/>
-                <w:lang w:eastAsia="en-US"/>
-              </w:rPr>
-              <w:t>}}</w:t>
+              <w:t>{{logradouro_cidade}}</w:t>
             </w:r>
           </w:p>
         </w:tc>
@@ -6833,28 +6368,7 @@
                 <w:highlight w:val="yellow"/>
                 <w:lang w:eastAsia="en-US"/>
               </w:rPr>
-              <w:t>{{</w:t>
-            </w:r>
-            <w:proofErr w:type="spellStart"/>
-            <w:r>
-              <w:rPr>
-                <w:rFonts w:ascii="Calibri" w:eastAsia="Aptos" w:hAnsi="Calibri" w:cs="Calibri"/>
-                <w:sz w:val="20"/>
-                <w:highlight w:val="yellow"/>
-                <w:lang w:eastAsia="en-US"/>
-              </w:rPr>
-              <w:t>logradouro_uf</w:t>
-            </w:r>
-            <w:proofErr w:type="spellEnd"/>
-            <w:proofErr w:type="gramStart"/>
-            <w:r>
-              <w:rPr>
-                <w:rFonts w:ascii="Calibri" w:eastAsia="Aptos" w:hAnsi="Calibri" w:cs="Calibri"/>
-                <w:sz w:val="20"/>
-                <w:highlight w:val="yellow"/>
-                <w:lang w:eastAsia="en-US"/>
-              </w:rPr>
-              <w:t>}}</w:t>
+              <w:t>{{logradouro_uf}}</w:t>
             </w:r>
             <w:r>
               <w:rPr>
@@ -6862,16 +6376,7 @@
                 <w:sz w:val="20"/>
                 <w:lang w:eastAsia="en-US"/>
               </w:rPr>
-              <w:t xml:space="preserve">   </w:t>
-            </w:r>
-            <w:proofErr w:type="gramEnd"/>
-            <w:r>
-              <w:rPr>
-                <w:rFonts w:ascii="Calibri" w:eastAsia="Aptos" w:hAnsi="Calibri" w:cs="Calibri"/>
-                <w:sz w:val="20"/>
-                <w:lang w:eastAsia="en-US"/>
-              </w:rPr>
-              <w:t xml:space="preserve">                                    </w:t>
+              <w:t xml:space="preserve">                                       </w:t>
             </w:r>
           </w:p>
         </w:tc>
@@ -6918,27 +6423,7 @@
                 <w:highlight w:val="yellow"/>
                 <w:lang w:eastAsia="en-US"/>
               </w:rPr>
-              <w:t>{{</w:t>
-            </w:r>
-            <w:proofErr w:type="spellStart"/>
-            <w:r>
-              <w:rPr>
-                <w:rFonts w:ascii="Calibri" w:eastAsia="Aptos" w:hAnsi="Calibri" w:cs="Calibri"/>
-                <w:sz w:val="20"/>
-                <w:highlight w:val="yellow"/>
-                <w:lang w:eastAsia="en-US"/>
-              </w:rPr>
-              <w:t>logradouro_bairro</w:t>
-            </w:r>
-            <w:proofErr w:type="spellEnd"/>
-            <w:r>
-              <w:rPr>
-                <w:rFonts w:ascii="Calibri" w:eastAsia="Aptos" w:hAnsi="Calibri" w:cs="Calibri"/>
-                <w:sz w:val="20"/>
-                <w:highlight w:val="yellow"/>
-                <w:lang w:eastAsia="en-US"/>
-              </w:rPr>
-              <w:t>}}</w:t>
+              <w:t>{{logradouro_bairro}}</w:t>
             </w:r>
           </w:p>
         </w:tc>
@@ -7090,14 +6575,12 @@
                 <w:highlight w:val="yellow"/>
                 <w:lang w:eastAsia="en-US"/>
               </w:rPr>
-              <w:t>{{empregador</w:t>
+              <w:t>{{empregador}</w:t>
             </w:r>
-            <w:proofErr w:type="gramStart"/>
             <w:r>
               <w:rPr>
                 <w:rFonts w:ascii="Calibri" w:eastAsia="Aptos" w:hAnsi="Calibri" w:cs="Calibri"/>
                 <w:sz w:val="20"/>
-                <w:highlight w:val="yellow"/>
                 <w:lang w:eastAsia="en-US"/>
               </w:rPr>
               <w:t>}</w:t>
@@ -7108,24 +6591,7 @@
                 <w:sz w:val="20"/>
                 <w:lang w:eastAsia="en-US"/>
               </w:rPr>
-              <w:t>}</w:t>
-            </w:r>
-            <w:r>
-              <w:rPr>
-                <w:rFonts w:ascii="Calibri" w:eastAsia="Aptos" w:hAnsi="Calibri" w:cs="Calibri"/>
-                <w:sz w:val="20"/>
-                <w:lang w:eastAsia="en-US"/>
-              </w:rPr>
-              <w:t xml:space="preserve">   </w:t>
-            </w:r>
-            <w:proofErr w:type="gramEnd"/>
-            <w:r>
-              <w:rPr>
-                <w:rFonts w:ascii="Calibri" w:eastAsia="Aptos" w:hAnsi="Calibri" w:cs="Calibri"/>
-                <w:sz w:val="20"/>
-                <w:lang w:eastAsia="en-US"/>
-              </w:rPr>
-              <w:t xml:space="preserve">    </w:t>
+              <w:t xml:space="preserve">       </w:t>
             </w:r>
           </w:p>
         </w:tc>
@@ -7171,17 +6637,7 @@
                 <w:highlight w:val="yellow"/>
                 <w:lang w:eastAsia="en-US"/>
               </w:rPr>
-              <w:t>{{</w:t>
-            </w:r>
-            <w:proofErr w:type="gramStart"/>
-            <w:r>
-              <w:rPr>
-                <w:rFonts w:ascii="Calibri" w:eastAsia="Aptos" w:hAnsi="Calibri" w:cs="Calibri"/>
-                <w:sz w:val="20"/>
-                <w:highlight w:val="yellow"/>
-                <w:lang w:eastAsia="en-US"/>
-              </w:rPr>
-              <w:t>matricula}}</w:t>
+              <w:t>{{matricula}}</w:t>
             </w:r>
             <w:r>
               <w:rPr>
@@ -7189,16 +6645,7 @@
                 <w:sz w:val="20"/>
                 <w:lang w:eastAsia="en-US"/>
               </w:rPr>
-              <w:t xml:space="preserve">   </w:t>
-            </w:r>
-            <w:proofErr w:type="gramEnd"/>
-            <w:r>
-              <w:rPr>
-                <w:rFonts w:ascii="Calibri" w:eastAsia="Aptos" w:hAnsi="Calibri" w:cs="Calibri"/>
-                <w:sz w:val="20"/>
-                <w:lang w:eastAsia="en-US"/>
-              </w:rPr>
-              <w:t xml:space="preserve">                     </w:t>
+              <w:t xml:space="preserve">                        </w:t>
             </w:r>
           </w:p>
         </w:tc>
@@ -8845,25 +8292,7 @@
           <w:sz w:val="20"/>
           <w:lang w:eastAsia="en-US"/>
         </w:rPr>
-        <w:t>, poderão sofrer variações de acordo com (i) o valor de margem disponível, (</w:t>
-      </w:r>
-      <w:proofErr w:type="spellStart"/>
-      <w:r>
-        <w:rPr>
-          <w:rFonts w:ascii="Calibri" w:eastAsia="Aptos" w:hAnsi="Calibri" w:cs="Calibri"/>
-          <w:sz w:val="20"/>
-          <w:lang w:eastAsia="en-US"/>
-        </w:rPr>
-        <w:t>ii</w:t>
-      </w:r>
-      <w:proofErr w:type="spellEnd"/>
-      <w:r>
-        <w:rPr>
-          <w:rFonts w:ascii="Calibri" w:eastAsia="Aptos" w:hAnsi="Calibri" w:cs="Calibri"/>
-          <w:sz w:val="20"/>
-          <w:lang w:eastAsia="en-US"/>
-        </w:rPr>
-        <w:t xml:space="preserve">) a data da concessão do crédito pela </w:t>
+        <w:t xml:space="preserve">, poderão sofrer variações de acordo com (i) o valor de margem disponível, (ii) a data da concessão do crédito pela </w:t>
       </w:r>
       <w:r>
         <w:rPr>
@@ -8898,25 +8327,7 @@
           <w:sz w:val="20"/>
           <w:lang w:eastAsia="en-US"/>
         </w:rPr>
-        <w:t>e/ou (</w:t>
-      </w:r>
-      <w:proofErr w:type="spellStart"/>
-      <w:r>
-        <w:rPr>
-          <w:rFonts w:ascii="Calibri" w:eastAsia="Aptos" w:hAnsi="Calibri" w:cs="Calibri"/>
-          <w:sz w:val="20"/>
-          <w:lang w:eastAsia="en-US"/>
-        </w:rPr>
-        <w:t>iii</w:t>
-      </w:r>
-      <w:proofErr w:type="spellEnd"/>
-      <w:r>
-        <w:rPr>
-          <w:rFonts w:ascii="Calibri" w:eastAsia="Aptos" w:hAnsi="Calibri" w:cs="Calibri"/>
-          <w:sz w:val="20"/>
-          <w:lang w:eastAsia="en-US"/>
-        </w:rPr>
-        <w:t>) a data do primeiro desconto a ser realizado.</w:t>
+        <w:t>e/ou (iii) a data do primeiro desconto a ser realizado.</w:t>
       </w:r>
     </w:p>
     <w:p>
@@ -9673,25 +9084,7 @@
           <w:sz w:val="20"/>
           <w:lang w:eastAsia="en-US"/>
         </w:rPr>
-        <w:t>) e (</w:t>
-      </w:r>
-      <w:proofErr w:type="spellStart"/>
-      <w:r>
-        <w:rPr>
-          <w:rFonts w:ascii="Calibri" w:eastAsia="Aptos" w:hAnsi="Calibri" w:cs="Calibri"/>
-          <w:sz w:val="20"/>
-          <w:lang w:eastAsia="en-US"/>
-        </w:rPr>
-        <w:t>ii</w:t>
-      </w:r>
-      <w:proofErr w:type="spellEnd"/>
-      <w:r>
-        <w:rPr>
-          <w:rFonts w:ascii="Calibri" w:eastAsia="Aptos" w:hAnsi="Calibri" w:cs="Calibri"/>
-          <w:sz w:val="20"/>
-          <w:lang w:eastAsia="en-US"/>
-        </w:rPr>
-        <w:t xml:space="preserve">) acesso a senhas e/ou tokens para fins de consultas, reserva de margem consignável e/ou averbações junto à entidade </w:t>
+        <w:t xml:space="preserve">) e (ii) acesso a senhas e/ou tokens para fins de consultas, reserva de margem consignável e/ou averbações junto à entidade </w:t>
       </w:r>
       <w:r>
         <w:rPr>
@@ -10077,25 +9470,7 @@
           <w:sz w:val="20"/>
           <w:lang w:eastAsia="en-US"/>
         </w:rPr>
-        <w:t>) e (</w:t>
-      </w:r>
-      <w:proofErr w:type="spellStart"/>
-      <w:r>
-        <w:rPr>
-          <w:rFonts w:ascii="Calibri" w:eastAsia="Aptos" w:hAnsi="Calibri" w:cs="Calibri"/>
-          <w:sz w:val="20"/>
-          <w:lang w:eastAsia="en-US"/>
-        </w:rPr>
-        <w:t>ii</w:t>
-      </w:r>
-      <w:proofErr w:type="spellEnd"/>
-      <w:r>
-        <w:rPr>
-          <w:rFonts w:ascii="Calibri" w:eastAsia="Aptos" w:hAnsi="Calibri" w:cs="Calibri"/>
-          <w:sz w:val="20"/>
-          <w:lang w:eastAsia="en-US"/>
-        </w:rPr>
-        <w:t xml:space="preserve">) acesso a senhas e/ou tokens para fins de consultas, reserva de margem consignável e/ou averbações junto à entidade </w:t>
+        <w:t xml:space="preserve">) e (ii) acesso a senhas e/ou tokens para fins de consultas, reserva de margem consignável e/ou averbações junto à entidade </w:t>
       </w:r>
       <w:r>
         <w:rPr>
@@ -10674,7 +10049,6 @@
       </w:rPr>
       <w:t>{{</w:t>
     </w:r>
-    <w:proofErr w:type="spellStart"/>
     <w:r>
       <w:rPr>
         <w:rFonts w:cstheme="minorHAnsi"/>
@@ -10702,7 +10076,6 @@
       </w:rPr>
       <w:t>data</w:t>
     </w:r>
-    <w:proofErr w:type="spellEnd"/>
     <w:r>
       <w:rPr>
         <w:rFonts w:cstheme="minorHAnsi"/>

</xml_diff>

<commit_message>
teste compra alvo - 08/09 - 13:59
teste compra alvo - 08/09 - 13:59
</commit_message>
<xml_diff>
--- a/DocumentoMutuo3.docx
+++ b/DocumentoMutuo3.docx
@@ -22,7 +22,7 @@
           <w:szCs w:val="24"/>
         </w:rPr>
         <w:drawing>
-          <wp:anchor distT="0" distB="0" distL="114300" distR="114300" simplePos="0" relativeHeight="251659264" behindDoc="0" locked="0" layoutInCell="1" allowOverlap="1" wp14:anchorId="7D4AE543" wp14:editId="1D1D3D0F">
+          <wp:anchor distT="0" distB="0" distL="114300" distR="114300" simplePos="0" relativeHeight="251659264" behindDoc="0" locked="0" layoutInCell="1" allowOverlap="1" wp14:anchorId="7D4AE543" wp14:editId="07E9F4CA">
             <wp:simplePos x="0" y="0"/>
             <wp:positionH relativeFrom="margin">
               <wp:posOffset>-826135</wp:posOffset>
@@ -297,6 +297,7 @@
         </w:rPr>
         <w:t>{{</w:t>
       </w:r>
+      <w:proofErr w:type="spellStart"/>
       <w:r>
         <w:rPr>
           <w:rFonts w:ascii="Calibri" w:eastAsia="Calibri" w:hAnsi="Calibri" w:cs="Calibri"/>
@@ -305,6 +306,7 @@
         </w:rPr>
         <w:t>estado_civil</w:t>
       </w:r>
+      <w:proofErr w:type="spellEnd"/>
       <w:r>
         <w:rPr>
           <w:rFonts w:ascii="Calibri" w:eastAsia="Calibri" w:hAnsi="Calibri" w:cs="Calibri"/>
@@ -328,7 +330,27 @@
           <w:sz w:val="20"/>
           <w:highlight w:val="yellow"/>
         </w:rPr>
-        <w:t>{{cpf}}</w:t>
+        <w:t>{{</w:t>
+      </w:r>
+      <w:proofErr w:type="spellStart"/>
+      <w:r>
+        <w:rPr>
+          <w:rFonts w:ascii="Calibri" w:eastAsia="Calibri" w:hAnsi="Calibri" w:cs="Calibri"/>
+          <w:spacing w:val="-4"/>
+          <w:sz w:val="20"/>
+          <w:highlight w:val="yellow"/>
+        </w:rPr>
+        <w:t>cpf</w:t>
+      </w:r>
+      <w:proofErr w:type="spellEnd"/>
+      <w:r>
+        <w:rPr>
+          <w:rFonts w:ascii="Calibri" w:eastAsia="Calibri" w:hAnsi="Calibri" w:cs="Calibri"/>
+          <w:spacing w:val="-4"/>
+          <w:sz w:val="20"/>
+          <w:highlight w:val="yellow"/>
+        </w:rPr>
+        <w:t>}}</w:t>
       </w:r>
       <w:r>
         <w:rPr>
@@ -870,7 +892,23 @@
           <w:rFonts w:ascii="Calibri" w:eastAsia="Calibri" w:hAnsi="Calibri" w:cs="Calibri"/>
           <w:sz w:val="20"/>
         </w:rPr>
-        <w:t>(ões)</w:t>
+        <w:t>(</w:t>
+      </w:r>
+      <w:proofErr w:type="spellStart"/>
+      <w:r>
+        <w:rPr>
+          <w:rFonts w:ascii="Calibri" w:eastAsia="Calibri" w:hAnsi="Calibri" w:cs="Calibri"/>
+          <w:sz w:val="20"/>
+        </w:rPr>
+        <w:t>ões</w:t>
+      </w:r>
+      <w:proofErr w:type="spellEnd"/>
+      <w:r>
+        <w:rPr>
+          <w:rFonts w:ascii="Calibri" w:eastAsia="Calibri" w:hAnsi="Calibri" w:cs="Calibri"/>
+          <w:sz w:val="20"/>
+        </w:rPr>
+        <w:t>)</w:t>
       </w:r>
       <w:r>
         <w:rPr>
@@ -2922,16 +2960,7 @@
           <w:bCs/>
           <w:sz w:val="20"/>
         </w:rPr>
-        <w:t xml:space="preserve"> não afetará a parte considerada válida, desde que as obrigações sejam desmembráveis entre si. Ocorrendo o disposto nesta Cláusula, as Partes desde já se comprometem a negociar, no menor prazo possível, em substituição à cláusula invalidada, a inclusão </w:t>
-      </w:r>
-      <w:r>
-        <w:rPr>
-          <w:rFonts w:ascii="Calibri" w:eastAsia="Calibri" w:hAnsi="Calibri" w:cs="Calibri"/>
-          <w:bCs/>
-          <w:sz w:val="20"/>
-        </w:rPr>
-        <w:lastRenderedPageBreak/>
-        <w:t>de termos e condições válidos que reflitam os termos e condições da cláusula invalidada, observados a intenção e objetivo das Partes quando da negociação da cláusula invalidada e o contexto em que se insere.</w:t>
+        <w:t xml:space="preserve"> não afetará a parte considerada válida, desde que as obrigações sejam desmembráveis entre si. Ocorrendo o disposto nesta Cláusula, as Partes desde já se comprometem a negociar, no menor prazo possível, em substituição à cláusula invalidada, a inclusão de termos e condições válidos que reflitam os termos e condições da cláusula invalidada, observados a intenção e objetivo das Partes quando da negociação da cláusula invalidada e o contexto em que se insere.</w:t>
       </w:r>
     </w:p>
     <w:p>
@@ -2942,91 +2971,43 @@
         <w:rPr>
           <w:rFonts w:ascii="Calibri" w:eastAsia="Calibri" w:hAnsi="Calibri" w:cs="Calibri"/>
           <w:bCs/>
-          <w:sz w:val="20"/>
-        </w:rPr>
-      </w:pPr>
-      <w:r>
-        <w:rPr>
-          <w:rFonts w:ascii="Calibri" w:eastAsia="Calibri" w:hAnsi="Calibri" w:cs="Calibri"/>
-          <w:b/>
-          <w:bCs/>
-          <w:sz w:val="20"/>
-        </w:rPr>
-        <w:t>2</w:t>
-      </w:r>
-      <w:r>
-        <w:rPr>
-          <w:rFonts w:ascii="Calibri" w:eastAsia="Calibri" w:hAnsi="Calibri" w:cs="Calibri"/>
-          <w:b/>
-          <w:bCs/>
-          <w:sz w:val="20"/>
-        </w:rPr>
-        <w:t>.5</w:t>
-      </w:r>
-      <w:r>
-        <w:rPr>
-          <w:rFonts w:ascii="Calibri" w:eastAsia="Calibri" w:hAnsi="Calibri" w:cs="Calibri"/>
-          <w:b/>
-          <w:bCs/>
-          <w:sz w:val="20"/>
-        </w:rPr>
-        <w:tab/>
-      </w:r>
-      <w:r>
-        <w:rPr>
-          <w:rFonts w:ascii="Calibri" w:eastAsia="Calibri" w:hAnsi="Calibri" w:cs="Calibri"/>
-          <w:b/>
-          <w:bCs/>
-          <w:sz w:val="20"/>
-        </w:rPr>
-        <w:t>Tolerância.</w:t>
-      </w:r>
-      <w:r>
-        <w:rPr>
-          <w:rFonts w:ascii="Calibri" w:eastAsia="Calibri" w:hAnsi="Calibri" w:cs="Calibri"/>
-          <w:sz w:val="20"/>
-        </w:rPr>
-        <w:t xml:space="preserve"> </w:t>
-      </w:r>
-      <w:r>
-        <w:rPr>
-          <w:rFonts w:ascii="Calibri" w:eastAsia="Calibri" w:hAnsi="Calibri" w:cs="Calibri"/>
-          <w:bCs/>
-          <w:sz w:val="20"/>
-        </w:rPr>
-        <w:t xml:space="preserve">A tolerância de qualquer das Partes com relação à exigência do regular e tempestivo cumprimento das obrigações de outra Parte não constituirá desistência, alteração, modificação, ou novação de quaisquer dos direitos ou obrigações estabelecidas por meio deste </w:t>
-      </w:r>
-      <w:r>
-        <w:rPr>
-          <w:rFonts w:ascii="Calibri" w:eastAsia="Calibri" w:hAnsi="Calibri" w:cs="Calibri"/>
-          <w:b/>
-          <w:sz w:val="20"/>
-        </w:rPr>
-        <w:t>Instrumento</w:t>
-      </w:r>
-      <w:r>
-        <w:rPr>
-          <w:rFonts w:ascii="Calibri" w:eastAsia="Calibri" w:hAnsi="Calibri" w:cs="Calibri"/>
-          <w:bCs/>
-          <w:sz w:val="20"/>
-        </w:rPr>
-        <w:t xml:space="preserve">, constituindo mera liberdade, que não impedirá a Parte tolerante, a qualquer tempo, de exigir da outra o fiel e cabal cumprimento deste </w:t>
-      </w:r>
-      <w:r>
-        <w:rPr>
-          <w:rFonts w:ascii="Calibri" w:eastAsia="Calibri" w:hAnsi="Calibri" w:cs="Calibri"/>
-          <w:b/>
-          <w:sz w:val="20"/>
-        </w:rPr>
-        <w:t>Instrumento</w:t>
-      </w:r>
-      <w:r>
-        <w:rPr>
-          <w:rFonts w:ascii="Calibri" w:eastAsia="Calibri" w:hAnsi="Calibri" w:cs="Calibri"/>
-          <w:bCs/>
-          <w:sz w:val="20"/>
-        </w:rPr>
-        <w:t>.</w:t>
+          <w:sz w:val="16"/>
+          <w:szCs w:val="16"/>
+        </w:rPr>
+      </w:pPr>
+    </w:p>
+    <w:p>
+      <w:pPr>
+        <w:rPr>
+          <w:rFonts w:ascii="Calibri" w:hAnsi="Calibri" w:cs="Calibri"/>
+          <w:sz w:val="20"/>
+        </w:rPr>
+      </w:pPr>
+      <w:r>
+        <w:rPr>
+          <w:rFonts w:ascii="Calibri" w:hAnsi="Calibri" w:cs="Calibri"/>
+          <w:sz w:val="20"/>
+          <w:highlight w:val="yellow"/>
+        </w:rPr>
+        <w:t>{{</w:t>
+      </w:r>
+      <w:proofErr w:type="spellStart"/>
+      <w:r>
+        <w:rPr>
+          <w:rFonts w:ascii="Calibri" w:hAnsi="Calibri" w:cs="Calibri"/>
+          <w:sz w:val="20"/>
+          <w:highlight w:val="yellow"/>
+        </w:rPr>
+        <w:t>local_data</w:t>
+      </w:r>
+      <w:proofErr w:type="spellEnd"/>
+      <w:r>
+        <w:rPr>
+          <w:rFonts w:ascii="Calibri" w:hAnsi="Calibri" w:cs="Calibri"/>
+          <w:sz w:val="20"/>
+          <w:highlight w:val="yellow"/>
+        </w:rPr>
+        <w:t>}}</w:t>
       </w:r>
     </w:p>
     <w:p>
@@ -3047,6 +3028,7 @@
           <w:bCs/>
           <w:sz w:val="20"/>
         </w:rPr>
+        <w:lastRenderedPageBreak/>
         <w:t>2</w:t>
       </w:r>
       <w:r>
@@ -3056,7 +3038,7 @@
           <w:bCs/>
           <w:sz w:val="20"/>
         </w:rPr>
-        <w:t>.6</w:t>
+        <w:t>.5</w:t>
       </w:r>
       <w:r>
         <w:rPr>
@@ -3074,7 +3056,7 @@
           <w:bCs/>
           <w:sz w:val="20"/>
         </w:rPr>
-        <w:t>Renúncia.</w:t>
+        <w:t>Tolerância.</w:t>
       </w:r>
       <w:r>
         <w:rPr>
@@ -3089,7 +3071,7 @@
           <w:bCs/>
           <w:sz w:val="20"/>
         </w:rPr>
-        <w:t xml:space="preserve">Nenhuma renúncia a exercício de direito assegurado neste </w:t>
+        <w:t xml:space="preserve">A tolerância de qualquer das Partes com relação à exigência do regular e tempestivo cumprimento das obrigações de outra Parte não constituirá desistência, alteração, modificação, ou novação de quaisquer dos direitos ou obrigações estabelecidas por meio deste </w:t>
       </w:r>
       <w:r>
         <w:rPr>
@@ -3105,7 +3087,23 @@
           <w:bCs/>
           <w:sz w:val="20"/>
         </w:rPr>
-        <w:t xml:space="preserve"> será válida, exceto se formalizada por escrito pela Parte renunciante.</w:t>
+        <w:t xml:space="preserve">, constituindo mera liberdade, que não impedirá a Parte tolerante, a qualquer tempo, de exigir da outra o fiel e cabal cumprimento deste </w:t>
+      </w:r>
+      <w:r>
+        <w:rPr>
+          <w:rFonts w:ascii="Calibri" w:eastAsia="Calibri" w:hAnsi="Calibri" w:cs="Calibri"/>
+          <w:b/>
+          <w:sz w:val="20"/>
+        </w:rPr>
+        <w:t>Instrumento</w:t>
+      </w:r>
+      <w:r>
+        <w:rPr>
+          <w:rFonts w:ascii="Calibri" w:eastAsia="Calibri" w:hAnsi="Calibri" w:cs="Calibri"/>
+          <w:bCs/>
+          <w:sz w:val="20"/>
+        </w:rPr>
+        <w:t>.</w:t>
       </w:r>
     </w:p>
     <w:p>
@@ -3114,6 +3112,85 @@
         <w:spacing w:line="240" w:lineRule="auto"/>
         <w:ind w:left="567" w:hanging="567"/>
         <w:rPr>
+          <w:rFonts w:ascii="Calibri" w:eastAsia="Calibri" w:hAnsi="Calibri" w:cs="Calibri"/>
+          <w:bCs/>
+          <w:sz w:val="20"/>
+        </w:rPr>
+      </w:pPr>
+      <w:r>
+        <w:rPr>
+          <w:rFonts w:ascii="Calibri" w:eastAsia="Calibri" w:hAnsi="Calibri" w:cs="Calibri"/>
+          <w:b/>
+          <w:bCs/>
+          <w:sz w:val="20"/>
+        </w:rPr>
+        <w:t>2</w:t>
+      </w:r>
+      <w:r>
+        <w:rPr>
+          <w:rFonts w:ascii="Calibri" w:eastAsia="Calibri" w:hAnsi="Calibri" w:cs="Calibri"/>
+          <w:b/>
+          <w:bCs/>
+          <w:sz w:val="20"/>
+        </w:rPr>
+        <w:t>.6</w:t>
+      </w:r>
+      <w:r>
+        <w:rPr>
+          <w:rFonts w:ascii="Calibri" w:eastAsia="Calibri" w:hAnsi="Calibri" w:cs="Calibri"/>
+          <w:b/>
+          <w:bCs/>
+          <w:sz w:val="20"/>
+        </w:rPr>
+        <w:tab/>
+      </w:r>
+      <w:r>
+        <w:rPr>
+          <w:rFonts w:ascii="Calibri" w:eastAsia="Calibri" w:hAnsi="Calibri" w:cs="Calibri"/>
+          <w:b/>
+          <w:bCs/>
+          <w:sz w:val="20"/>
+        </w:rPr>
+        <w:t>Renúncia.</w:t>
+      </w:r>
+      <w:r>
+        <w:rPr>
+          <w:rFonts w:ascii="Calibri" w:eastAsia="Calibri" w:hAnsi="Calibri" w:cs="Calibri"/>
+          <w:sz w:val="20"/>
+        </w:rPr>
+        <w:t xml:space="preserve"> </w:t>
+      </w:r>
+      <w:r>
+        <w:rPr>
+          <w:rFonts w:ascii="Calibri" w:eastAsia="Calibri" w:hAnsi="Calibri" w:cs="Calibri"/>
+          <w:bCs/>
+          <w:sz w:val="20"/>
+        </w:rPr>
+        <w:t xml:space="preserve">Nenhuma renúncia a exercício de direito assegurado neste </w:t>
+      </w:r>
+      <w:r>
+        <w:rPr>
+          <w:rFonts w:ascii="Calibri" w:eastAsia="Calibri" w:hAnsi="Calibri" w:cs="Calibri"/>
+          <w:b/>
+          <w:sz w:val="20"/>
+        </w:rPr>
+        <w:t>Instrumento</w:t>
+      </w:r>
+      <w:r>
+        <w:rPr>
+          <w:rFonts w:ascii="Calibri" w:eastAsia="Calibri" w:hAnsi="Calibri" w:cs="Calibri"/>
+          <w:bCs/>
+          <w:sz w:val="20"/>
+        </w:rPr>
+        <w:t xml:space="preserve"> será válida, exceto se formalizada por escrito pela Parte renunciante.</w:t>
+      </w:r>
+    </w:p>
+    <w:p>
+      <w:pPr>
+        <w:pStyle w:val="Corpodetexto"/>
+        <w:spacing w:line="240" w:lineRule="auto"/>
+        <w:ind w:left="567" w:hanging="567"/>
+        <w:rPr>
           <w:rFonts w:ascii="Calibri" w:hAnsi="Calibri" w:cs="Calibri"/>
           <w:bCs/>
           <w:sz w:val="20"/>
@@ -3846,162 +3923,231 @@
           <w:sz w:val="20"/>
         </w:rPr>
       </w:pPr>
-      <w:r>
-        <w:rPr>
-          <w:rFonts w:ascii="Calibri" w:hAnsi="Calibri" w:cs="Calibri"/>
-          <w:sz w:val="20"/>
-        </w:rPr>
-        <w:t>{{local_data}}</w:t>
-      </w:r>
-    </w:p>
-    <w:p>
-      <w:pPr>
-        <w:rPr>
-          <w:rFonts w:ascii="Calibri" w:hAnsi="Calibri" w:cs="Calibri"/>
-          <w:sz w:val="20"/>
-        </w:rPr>
-      </w:pPr>
-    </w:p>
-    <w:p>
-      <w:pPr>
-        <w:rPr>
-          <w:rFonts w:ascii="Calibri" w:hAnsi="Calibri" w:cs="Calibri"/>
-          <w:sz w:val="20"/>
-        </w:rPr>
-      </w:pPr>
-    </w:p>
-    <w:p>
-      <w:pPr>
-        <w:rPr>
-          <w:rFonts w:ascii="Calibri" w:hAnsi="Calibri" w:cs="Calibri"/>
-          <w:sz w:val="20"/>
-        </w:rPr>
-      </w:pPr>
-    </w:p>
-    <w:p>
-      <w:pPr>
-        <w:rPr>
-          <w:rFonts w:ascii="Calibri" w:hAnsi="Calibri" w:cs="Calibri"/>
-          <w:sz w:val="20"/>
-        </w:rPr>
-      </w:pPr>
-    </w:p>
-    <w:p>
-      <w:pPr>
-        <w:rPr>
-          <w:rFonts w:ascii="Calibri" w:hAnsi="Calibri" w:cs="Calibri"/>
-          <w:sz w:val="20"/>
-        </w:rPr>
-      </w:pPr>
-    </w:p>
-    <w:p>
-      <w:pPr>
-        <w:rPr>
-          <w:rFonts w:ascii="Calibri" w:hAnsi="Calibri" w:cs="Calibri"/>
-          <w:sz w:val="20"/>
-        </w:rPr>
-      </w:pPr>
-    </w:p>
-    <w:p>
-      <w:pPr>
-        <w:rPr>
-          <w:rFonts w:ascii="Calibri" w:hAnsi="Calibri" w:cs="Calibri"/>
-          <w:sz w:val="20"/>
-        </w:rPr>
-      </w:pPr>
-    </w:p>
-    <w:p>
-      <w:pPr>
-        <w:rPr>
-          <w:rFonts w:ascii="Calibri" w:hAnsi="Calibri" w:cs="Calibri"/>
-          <w:sz w:val="20"/>
-        </w:rPr>
-      </w:pPr>
-    </w:p>
-    <w:p>
-      <w:pPr>
-        <w:rPr>
-          <w:rFonts w:ascii="Calibri" w:hAnsi="Calibri" w:cs="Calibri"/>
-          <w:sz w:val="20"/>
-        </w:rPr>
-      </w:pPr>
-    </w:p>
-    <w:p>
-      <w:pPr>
-        <w:rPr>
-          <w:rFonts w:ascii="Calibri" w:hAnsi="Calibri" w:cs="Calibri"/>
-          <w:sz w:val="20"/>
-        </w:rPr>
-      </w:pPr>
-    </w:p>
-    <w:p>
-      <w:pPr>
-        <w:rPr>
-          <w:rFonts w:ascii="Calibri" w:hAnsi="Calibri" w:cs="Calibri"/>
-          <w:sz w:val="20"/>
-        </w:rPr>
-      </w:pPr>
-    </w:p>
-    <w:p>
-      <w:pPr>
-        <w:rPr>
-          <w:rFonts w:ascii="Calibri" w:hAnsi="Calibri" w:cs="Calibri"/>
-          <w:sz w:val="20"/>
-        </w:rPr>
-      </w:pPr>
-    </w:p>
-    <w:p>
-      <w:pPr>
-        <w:rPr>
-          <w:rFonts w:ascii="Calibri" w:hAnsi="Calibri" w:cs="Calibri"/>
-          <w:sz w:val="20"/>
-        </w:rPr>
-      </w:pPr>
-    </w:p>
-    <w:p>
-      <w:pPr>
-        <w:rPr>
-          <w:rFonts w:ascii="Calibri" w:hAnsi="Calibri" w:cs="Calibri"/>
-          <w:sz w:val="20"/>
-        </w:rPr>
-      </w:pPr>
-    </w:p>
-    <w:p>
-      <w:pPr>
-        <w:rPr>
-          <w:rFonts w:ascii="Calibri" w:hAnsi="Calibri" w:cs="Calibri"/>
-          <w:sz w:val="20"/>
-        </w:rPr>
-      </w:pPr>
-    </w:p>
-    <w:p>
-      <w:pPr>
-        <w:rPr>
-          <w:rFonts w:ascii="Calibri" w:hAnsi="Calibri" w:cs="Calibri"/>
-          <w:sz w:val="20"/>
-        </w:rPr>
-      </w:pPr>
-    </w:p>
-    <w:p>
-      <w:pPr>
-        <w:rPr>
-          <w:rFonts w:ascii="Calibri" w:hAnsi="Calibri" w:cs="Calibri"/>
-          <w:sz w:val="20"/>
-        </w:rPr>
-      </w:pPr>
-    </w:p>
-    <w:p>
-      <w:pPr>
-        <w:rPr>
-          <w:rFonts w:ascii="Calibri" w:hAnsi="Calibri" w:cs="Calibri"/>
-          <w:sz w:val="20"/>
-        </w:rPr>
-      </w:pPr>
-    </w:p>
-    <w:p>
-      <w:pPr>
-        <w:rPr>
-          <w:rFonts w:ascii="Calibri" w:hAnsi="Calibri" w:cs="Calibri"/>
+    </w:p>
+    <w:p>
+      <w:pPr>
+        <w:rPr>
+          <w:rFonts w:ascii="Calibri" w:hAnsi="Calibri" w:cs="Calibri"/>
+          <w:sz w:val="20"/>
+        </w:rPr>
+      </w:pPr>
+    </w:p>
+    <w:p>
+      <w:pPr>
+        <w:rPr>
+          <w:rFonts w:ascii="Calibri" w:hAnsi="Calibri" w:cs="Calibri"/>
+          <w:sz w:val="20"/>
+        </w:rPr>
+      </w:pPr>
+    </w:p>
+    <w:p>
+      <w:pPr>
+        <w:rPr>
+          <w:rFonts w:ascii="Calibri" w:hAnsi="Calibri" w:cs="Calibri"/>
+          <w:sz w:val="20"/>
+        </w:rPr>
+      </w:pPr>
+    </w:p>
+    <w:p>
+      <w:pPr>
+        <w:rPr>
+          <w:rFonts w:ascii="Calibri" w:hAnsi="Calibri" w:cs="Calibri"/>
+          <w:sz w:val="20"/>
+        </w:rPr>
+      </w:pPr>
+    </w:p>
+    <w:p>
+      <w:pPr>
+        <w:rPr>
+          <w:rFonts w:ascii="Calibri" w:hAnsi="Calibri" w:cs="Calibri"/>
+          <w:sz w:val="20"/>
+        </w:rPr>
+      </w:pPr>
+    </w:p>
+    <w:p>
+      <w:pPr>
+        <w:rPr>
+          <w:rFonts w:ascii="Calibri" w:hAnsi="Calibri" w:cs="Calibri"/>
+          <w:sz w:val="20"/>
+        </w:rPr>
+      </w:pPr>
+    </w:p>
+    <w:p>
+      <w:pPr>
+        <w:rPr>
+          <w:rFonts w:ascii="Calibri" w:hAnsi="Calibri" w:cs="Calibri"/>
+          <w:sz w:val="20"/>
+        </w:rPr>
+      </w:pPr>
+    </w:p>
+    <w:p>
+      <w:pPr>
+        <w:rPr>
+          <w:rFonts w:ascii="Calibri" w:hAnsi="Calibri" w:cs="Calibri"/>
+          <w:sz w:val="20"/>
+        </w:rPr>
+      </w:pPr>
+    </w:p>
+    <w:p>
+      <w:pPr>
+        <w:rPr>
+          <w:rFonts w:ascii="Calibri" w:hAnsi="Calibri" w:cs="Calibri"/>
+          <w:sz w:val="20"/>
+        </w:rPr>
+      </w:pPr>
+    </w:p>
+    <w:p>
+      <w:pPr>
+        <w:rPr>
+          <w:rFonts w:ascii="Calibri" w:hAnsi="Calibri" w:cs="Calibri"/>
+          <w:sz w:val="20"/>
+        </w:rPr>
+      </w:pPr>
+    </w:p>
+    <w:p>
+      <w:pPr>
+        <w:rPr>
+          <w:rFonts w:ascii="Calibri" w:hAnsi="Calibri" w:cs="Calibri"/>
+          <w:sz w:val="20"/>
+        </w:rPr>
+      </w:pPr>
+    </w:p>
+    <w:p>
+      <w:pPr>
+        <w:rPr>
+          <w:rFonts w:ascii="Calibri" w:hAnsi="Calibri" w:cs="Calibri"/>
+          <w:sz w:val="20"/>
+        </w:rPr>
+      </w:pPr>
+    </w:p>
+    <w:p>
+      <w:pPr>
+        <w:rPr>
+          <w:rFonts w:ascii="Calibri" w:hAnsi="Calibri" w:cs="Calibri"/>
+          <w:sz w:val="20"/>
+        </w:rPr>
+      </w:pPr>
+    </w:p>
+    <w:p>
+      <w:pPr>
+        <w:rPr>
+          <w:rFonts w:ascii="Calibri" w:hAnsi="Calibri" w:cs="Calibri"/>
+          <w:sz w:val="20"/>
+        </w:rPr>
+      </w:pPr>
+    </w:p>
+    <w:p>
+      <w:pPr>
+        <w:rPr>
+          <w:rFonts w:ascii="Calibri" w:hAnsi="Calibri" w:cs="Calibri"/>
+          <w:sz w:val="20"/>
+        </w:rPr>
+      </w:pPr>
+    </w:p>
+    <w:p>
+      <w:pPr>
+        <w:rPr>
+          <w:rFonts w:ascii="Calibri" w:hAnsi="Calibri" w:cs="Calibri"/>
+          <w:sz w:val="20"/>
+        </w:rPr>
+      </w:pPr>
+    </w:p>
+    <w:p>
+      <w:pPr>
+        <w:rPr>
+          <w:rFonts w:ascii="Calibri" w:hAnsi="Calibri" w:cs="Calibri"/>
+          <w:sz w:val="20"/>
+        </w:rPr>
+      </w:pPr>
+    </w:p>
+    <w:p>
+      <w:pPr>
+        <w:rPr>
+          <w:rFonts w:ascii="Calibri" w:hAnsi="Calibri" w:cs="Calibri"/>
+          <w:sz w:val="20"/>
+        </w:rPr>
+      </w:pPr>
+    </w:p>
+    <w:p>
+      <w:pPr>
+        <w:rPr>
+          <w:rFonts w:ascii="Calibri" w:hAnsi="Calibri" w:cs="Calibri"/>
+          <w:b/>
+          <w:bCs/>
+          <w:sz w:val="20"/>
+        </w:rPr>
+      </w:pPr>
+    </w:p>
+    <w:p>
+      <w:pPr>
+        <w:rPr>
+          <w:rFonts w:ascii="Calibri" w:hAnsi="Calibri" w:cs="Calibri"/>
+          <w:b/>
+          <w:bCs/>
+          <w:sz w:val="20"/>
+        </w:rPr>
+      </w:pPr>
+    </w:p>
+    <w:p>
+      <w:pPr>
+        <w:rPr>
+          <w:rFonts w:ascii="Calibri" w:hAnsi="Calibri" w:cs="Calibri"/>
+          <w:b/>
+          <w:bCs/>
+          <w:sz w:val="20"/>
+        </w:rPr>
+      </w:pPr>
+    </w:p>
+    <w:p>
+      <w:pPr>
+        <w:rPr>
+          <w:rFonts w:ascii="Calibri" w:hAnsi="Calibri" w:cs="Calibri"/>
+          <w:b/>
+          <w:bCs/>
+          <w:sz w:val="20"/>
+        </w:rPr>
+      </w:pPr>
+    </w:p>
+    <w:p>
+      <w:pPr>
+        <w:rPr>
+          <w:rFonts w:ascii="Calibri" w:hAnsi="Calibri" w:cs="Calibri"/>
+          <w:sz w:val="20"/>
+        </w:rPr>
+      </w:pPr>
+      <w:r>
+        <w:rPr>
+          <w:rFonts w:ascii="Calibri" w:hAnsi="Calibri" w:cs="Calibri"/>
+          <w:sz w:val="20"/>
+          <w:highlight w:val="yellow"/>
+        </w:rPr>
+        <w:t>{{</w:t>
+      </w:r>
+      <w:proofErr w:type="spellStart"/>
+      <w:r>
+        <w:rPr>
+          <w:rFonts w:ascii="Calibri" w:hAnsi="Calibri" w:cs="Calibri"/>
+          <w:sz w:val="20"/>
+          <w:highlight w:val="yellow"/>
+        </w:rPr>
+        <w:t>local_data</w:t>
+      </w:r>
+      <w:proofErr w:type="spellEnd"/>
+      <w:r>
+        <w:rPr>
+          <w:rFonts w:ascii="Calibri" w:hAnsi="Calibri" w:cs="Calibri"/>
+          <w:sz w:val="20"/>
+          <w:highlight w:val="yellow"/>
+        </w:rPr>
+        <w:t>}}</w:t>
+      </w:r>
+    </w:p>
+    <w:p>
+      <w:pPr>
+        <w:rPr>
+          <w:rFonts w:ascii="Calibri" w:hAnsi="Calibri" w:cs="Calibri"/>
+          <w:b/>
+          <w:bCs/>
           <w:sz w:val="20"/>
         </w:rPr>
       </w:pPr>
@@ -4757,6 +4903,410 @@
     </w:p>
     <w:p>
       <w:pPr>
+        <w:rPr>
+          <w:rFonts w:ascii="Calibri" w:hAnsi="Calibri" w:cs="Calibri"/>
+          <w:b/>
+          <w:bCs/>
+          <w:sz w:val="20"/>
+        </w:rPr>
+      </w:pPr>
+    </w:p>
+    <w:p>
+      <w:pPr>
+        <w:rPr>
+          <w:rFonts w:ascii="Calibri" w:hAnsi="Calibri" w:cs="Calibri"/>
+          <w:b/>
+          <w:bCs/>
+          <w:sz w:val="20"/>
+        </w:rPr>
+      </w:pPr>
+    </w:p>
+    <w:p>
+      <w:pPr>
+        <w:rPr>
+          <w:rFonts w:ascii="Calibri" w:hAnsi="Calibri" w:cs="Calibri"/>
+          <w:b/>
+          <w:bCs/>
+          <w:sz w:val="20"/>
+        </w:rPr>
+      </w:pPr>
+    </w:p>
+    <w:p>
+      <w:pPr>
+        <w:rPr>
+          <w:rFonts w:ascii="Calibri" w:hAnsi="Calibri" w:cs="Calibri"/>
+          <w:b/>
+          <w:bCs/>
+          <w:sz w:val="20"/>
+        </w:rPr>
+      </w:pPr>
+    </w:p>
+    <w:p>
+      <w:pPr>
+        <w:rPr>
+          <w:rFonts w:ascii="Calibri" w:hAnsi="Calibri" w:cs="Calibri"/>
+          <w:b/>
+          <w:bCs/>
+          <w:sz w:val="20"/>
+        </w:rPr>
+      </w:pPr>
+    </w:p>
+    <w:p>
+      <w:pPr>
+        <w:rPr>
+          <w:rFonts w:ascii="Calibri" w:hAnsi="Calibri" w:cs="Calibri"/>
+          <w:b/>
+          <w:bCs/>
+          <w:sz w:val="20"/>
+        </w:rPr>
+      </w:pPr>
+    </w:p>
+    <w:p>
+      <w:pPr>
+        <w:rPr>
+          <w:rFonts w:ascii="Calibri" w:hAnsi="Calibri" w:cs="Calibri"/>
+          <w:b/>
+          <w:bCs/>
+          <w:sz w:val="20"/>
+        </w:rPr>
+      </w:pPr>
+    </w:p>
+    <w:p>
+      <w:pPr>
+        <w:rPr>
+          <w:rFonts w:ascii="Calibri" w:hAnsi="Calibri" w:cs="Calibri"/>
+          <w:b/>
+          <w:bCs/>
+          <w:sz w:val="20"/>
+        </w:rPr>
+      </w:pPr>
+    </w:p>
+    <w:p>
+      <w:pPr>
+        <w:rPr>
+          <w:rFonts w:ascii="Calibri" w:hAnsi="Calibri" w:cs="Calibri"/>
+          <w:b/>
+          <w:bCs/>
+          <w:sz w:val="20"/>
+        </w:rPr>
+      </w:pPr>
+    </w:p>
+    <w:p>
+      <w:pPr>
+        <w:rPr>
+          <w:rFonts w:ascii="Calibri" w:hAnsi="Calibri" w:cs="Calibri"/>
+          <w:b/>
+          <w:bCs/>
+          <w:sz w:val="20"/>
+        </w:rPr>
+      </w:pPr>
+    </w:p>
+    <w:p>
+      <w:pPr>
+        <w:rPr>
+          <w:rFonts w:ascii="Calibri" w:hAnsi="Calibri" w:cs="Calibri"/>
+          <w:b/>
+          <w:bCs/>
+          <w:sz w:val="20"/>
+        </w:rPr>
+      </w:pPr>
+    </w:p>
+    <w:p>
+      <w:pPr>
+        <w:rPr>
+          <w:rFonts w:ascii="Calibri" w:hAnsi="Calibri" w:cs="Calibri"/>
+          <w:b/>
+          <w:bCs/>
+          <w:sz w:val="20"/>
+        </w:rPr>
+      </w:pPr>
+    </w:p>
+    <w:p>
+      <w:pPr>
+        <w:rPr>
+          <w:rFonts w:ascii="Calibri" w:hAnsi="Calibri" w:cs="Calibri"/>
+          <w:b/>
+          <w:bCs/>
+          <w:sz w:val="20"/>
+        </w:rPr>
+      </w:pPr>
+    </w:p>
+    <w:p>
+      <w:pPr>
+        <w:rPr>
+          <w:rFonts w:ascii="Calibri" w:hAnsi="Calibri" w:cs="Calibri"/>
+          <w:b/>
+          <w:bCs/>
+          <w:sz w:val="20"/>
+        </w:rPr>
+      </w:pPr>
+    </w:p>
+    <w:p>
+      <w:pPr>
+        <w:rPr>
+          <w:rFonts w:ascii="Calibri" w:hAnsi="Calibri" w:cs="Calibri"/>
+          <w:b/>
+          <w:bCs/>
+          <w:sz w:val="20"/>
+        </w:rPr>
+      </w:pPr>
+    </w:p>
+    <w:p>
+      <w:pPr>
+        <w:rPr>
+          <w:rFonts w:ascii="Calibri" w:hAnsi="Calibri" w:cs="Calibri"/>
+          <w:b/>
+          <w:bCs/>
+          <w:sz w:val="20"/>
+        </w:rPr>
+      </w:pPr>
+    </w:p>
+    <w:p>
+      <w:pPr>
+        <w:rPr>
+          <w:rFonts w:ascii="Calibri" w:hAnsi="Calibri" w:cs="Calibri"/>
+          <w:b/>
+          <w:bCs/>
+          <w:sz w:val="20"/>
+        </w:rPr>
+      </w:pPr>
+    </w:p>
+    <w:p>
+      <w:pPr>
+        <w:rPr>
+          <w:rFonts w:ascii="Calibri" w:hAnsi="Calibri" w:cs="Calibri"/>
+          <w:b/>
+          <w:bCs/>
+          <w:sz w:val="20"/>
+        </w:rPr>
+      </w:pPr>
+    </w:p>
+    <w:p>
+      <w:pPr>
+        <w:rPr>
+          <w:rFonts w:ascii="Calibri" w:hAnsi="Calibri" w:cs="Calibri"/>
+          <w:b/>
+          <w:bCs/>
+          <w:sz w:val="20"/>
+        </w:rPr>
+      </w:pPr>
+    </w:p>
+    <w:p>
+      <w:pPr>
+        <w:rPr>
+          <w:rFonts w:ascii="Calibri" w:hAnsi="Calibri" w:cs="Calibri"/>
+          <w:b/>
+          <w:bCs/>
+          <w:sz w:val="20"/>
+        </w:rPr>
+      </w:pPr>
+    </w:p>
+    <w:p>
+      <w:pPr>
+        <w:rPr>
+          <w:rFonts w:ascii="Calibri" w:hAnsi="Calibri" w:cs="Calibri"/>
+          <w:b/>
+          <w:bCs/>
+          <w:sz w:val="20"/>
+        </w:rPr>
+      </w:pPr>
+    </w:p>
+    <w:p>
+      <w:pPr>
+        <w:rPr>
+          <w:rFonts w:ascii="Calibri" w:hAnsi="Calibri" w:cs="Calibri"/>
+          <w:b/>
+          <w:bCs/>
+          <w:sz w:val="20"/>
+        </w:rPr>
+      </w:pPr>
+    </w:p>
+    <w:p>
+      <w:pPr>
+        <w:rPr>
+          <w:rFonts w:ascii="Calibri" w:hAnsi="Calibri" w:cs="Calibri"/>
+          <w:b/>
+          <w:bCs/>
+          <w:sz w:val="20"/>
+        </w:rPr>
+      </w:pPr>
+    </w:p>
+    <w:p>
+      <w:pPr>
+        <w:rPr>
+          <w:rFonts w:ascii="Calibri" w:hAnsi="Calibri" w:cs="Calibri"/>
+          <w:b/>
+          <w:bCs/>
+          <w:sz w:val="20"/>
+        </w:rPr>
+      </w:pPr>
+    </w:p>
+    <w:p>
+      <w:pPr>
+        <w:rPr>
+          <w:rFonts w:ascii="Calibri" w:hAnsi="Calibri" w:cs="Calibri"/>
+          <w:b/>
+          <w:bCs/>
+          <w:sz w:val="20"/>
+        </w:rPr>
+      </w:pPr>
+    </w:p>
+    <w:p>
+      <w:pPr>
+        <w:rPr>
+          <w:rFonts w:ascii="Calibri" w:hAnsi="Calibri" w:cs="Calibri"/>
+          <w:b/>
+          <w:bCs/>
+          <w:sz w:val="20"/>
+        </w:rPr>
+      </w:pPr>
+    </w:p>
+    <w:p>
+      <w:pPr>
+        <w:rPr>
+          <w:rFonts w:ascii="Calibri" w:hAnsi="Calibri" w:cs="Calibri"/>
+          <w:b/>
+          <w:bCs/>
+          <w:sz w:val="20"/>
+        </w:rPr>
+      </w:pPr>
+    </w:p>
+    <w:p>
+      <w:pPr>
+        <w:rPr>
+          <w:rFonts w:ascii="Calibri" w:hAnsi="Calibri" w:cs="Calibri"/>
+          <w:b/>
+          <w:bCs/>
+          <w:sz w:val="20"/>
+        </w:rPr>
+      </w:pPr>
+    </w:p>
+    <w:p>
+      <w:pPr>
+        <w:rPr>
+          <w:rFonts w:ascii="Calibri" w:hAnsi="Calibri" w:cs="Calibri"/>
+          <w:b/>
+          <w:bCs/>
+          <w:sz w:val="20"/>
+        </w:rPr>
+      </w:pPr>
+    </w:p>
+    <w:p>
+      <w:pPr>
+        <w:rPr>
+          <w:rFonts w:ascii="Calibri" w:hAnsi="Calibri" w:cs="Calibri"/>
+          <w:b/>
+          <w:bCs/>
+          <w:sz w:val="20"/>
+        </w:rPr>
+      </w:pPr>
+    </w:p>
+    <w:p>
+      <w:pPr>
+        <w:rPr>
+          <w:rFonts w:ascii="Calibri" w:hAnsi="Calibri" w:cs="Calibri"/>
+          <w:b/>
+          <w:bCs/>
+          <w:sz w:val="20"/>
+        </w:rPr>
+      </w:pPr>
+    </w:p>
+    <w:p>
+      <w:pPr>
+        <w:rPr>
+          <w:rFonts w:ascii="Calibri" w:hAnsi="Calibri" w:cs="Calibri"/>
+          <w:b/>
+          <w:bCs/>
+          <w:sz w:val="20"/>
+        </w:rPr>
+      </w:pPr>
+    </w:p>
+    <w:p>
+      <w:pPr>
+        <w:rPr>
+          <w:rFonts w:ascii="Calibri" w:hAnsi="Calibri" w:cs="Calibri"/>
+          <w:b/>
+          <w:bCs/>
+          <w:sz w:val="20"/>
+        </w:rPr>
+      </w:pPr>
+    </w:p>
+    <w:p>
+      <w:pPr>
+        <w:rPr>
+          <w:rFonts w:ascii="Calibri" w:hAnsi="Calibri" w:cs="Calibri"/>
+          <w:b/>
+          <w:bCs/>
+          <w:sz w:val="20"/>
+        </w:rPr>
+      </w:pPr>
+    </w:p>
+    <w:p>
+      <w:pPr>
+        <w:rPr>
+          <w:rFonts w:ascii="Calibri" w:hAnsi="Calibri" w:cs="Calibri"/>
+          <w:b/>
+          <w:bCs/>
+          <w:sz w:val="20"/>
+        </w:rPr>
+      </w:pPr>
+    </w:p>
+    <w:p>
+      <w:pPr>
+        <w:rPr>
+          <w:rFonts w:ascii="Calibri" w:hAnsi="Calibri" w:cs="Calibri"/>
+          <w:b/>
+          <w:bCs/>
+          <w:sz w:val="20"/>
+        </w:rPr>
+      </w:pPr>
+    </w:p>
+    <w:p>
+      <w:pPr>
+        <w:rPr>
+          <w:rFonts w:ascii="Calibri" w:hAnsi="Calibri" w:cs="Calibri"/>
+          <w:sz w:val="20"/>
+        </w:rPr>
+      </w:pPr>
+      <w:r>
+        <w:rPr>
+          <w:rFonts w:ascii="Calibri" w:hAnsi="Calibri" w:cs="Calibri"/>
+          <w:sz w:val="20"/>
+          <w:highlight w:val="yellow"/>
+        </w:rPr>
+        <w:t>{{</w:t>
+      </w:r>
+      <w:proofErr w:type="spellStart"/>
+      <w:r>
+        <w:rPr>
+          <w:rFonts w:ascii="Calibri" w:hAnsi="Calibri" w:cs="Calibri"/>
+          <w:sz w:val="20"/>
+          <w:highlight w:val="yellow"/>
+        </w:rPr>
+        <w:t>local_data</w:t>
+      </w:r>
+      <w:proofErr w:type="spellEnd"/>
+      <w:r>
+        <w:rPr>
+          <w:rFonts w:ascii="Calibri" w:hAnsi="Calibri" w:cs="Calibri"/>
+          <w:sz w:val="20"/>
+          <w:highlight w:val="yellow"/>
+        </w:rPr>
+        <w:t>}}</w:t>
+      </w:r>
+    </w:p>
+    <w:p>
+      <w:pPr>
+        <w:rPr>
+          <w:rFonts w:ascii="Calibri" w:hAnsi="Calibri" w:cs="Calibri"/>
+          <w:b/>
+          <w:bCs/>
+          <w:sz w:val="20"/>
+        </w:rPr>
+      </w:pPr>
+    </w:p>
+    <w:p>
+      <w:pPr>
         <w:ind w:left="-57" w:right="-57"/>
         <w:jc w:val="center"/>
         <w:rPr>
@@ -4796,10 +5346,57 @@
           <w:bCs/>
           <w:color w:val="000000"/>
           <w:sz w:val="20"/>
+          <w:lang w:val="pt-PT"/>
+        </w:rPr>
+        <w:t xml:space="preserve">PAGAMENTO (CONSIGNADO) </w:t>
+      </w:r>
+      <w:r>
+        <w:rPr>
+          <w:rFonts w:ascii="Calibri" w:hAnsi="Calibri" w:cs="Calibri"/>
+          <w:b/>
+          <w:bCs/>
+          <w:color w:val="000000"/>
+          <w:sz w:val="20"/>
           <w:highlight w:val="yellow"/>
           <w:lang w:val="pt-PT"/>
         </w:rPr>
-        <w:t>PAGAMENTO (CONSIGNADO) Nº</w:t>
+        <w:t>Nº</w:t>
+      </w:r>
+      <w:r>
+        <w:rPr>
+          <w:rFonts w:ascii="Calibri" w:hAnsi="Calibri" w:cs="Calibri"/>
+          <w:b/>
+          <w:bCs/>
+          <w:color w:val="000000"/>
+          <w:sz w:val="20"/>
+          <w:highlight w:val="yellow"/>
+          <w:lang w:val="pt-PT"/>
+        </w:rPr>
+        <w:t xml:space="preserve"> {{</w:t>
+      </w:r>
+      <w:r>
+        <w:rPr>
+          <w:rFonts w:ascii="Calibri" w:hAnsi="Calibri" w:cs="Calibri"/>
+          <w:b/>
+          <w:bCs/>
+          <w:color w:val="000000"/>
+          <w:sz w:val="20"/>
+          <w:highlight w:val="yellow"/>
+          <w:lang w:val="pt-PT"/>
+        </w:rPr>
+        <w:t>proposta</w:t>
+      </w:r>
+      <w:r>
+        <w:rPr>
+          <w:rFonts w:ascii="Calibri" w:hAnsi="Calibri" w:cs="Calibri"/>
+          <w:b/>
+          <w:bCs/>
+          <w:color w:val="000000"/>
+          <w:sz w:val="20"/>
+          <w:highlight w:val="yellow"/>
+          <w:lang w:val="pt-PT"/>
+        </w:rPr>
+        <w:t>}}</w:t>
       </w:r>
     </w:p>
     <w:p>
@@ -4857,7 +5454,61 @@
           <w:sz w:val="20"/>
           <w:lang w:eastAsia="en-US"/>
         </w:rPr>
-        <w:t xml:space="preserve"> [ ] Cartão de Crédito Consignado [ ] Cartão Benefício Consignado [ ] Cartão de Adiantamento Salarial</w:t>
+        <w:t xml:space="preserve"> </w:t>
+      </w:r>
+      <w:proofErr w:type="gramStart"/>
+      <w:r>
+        <w:rPr>
+          <w:rFonts w:ascii="Calibri" w:eastAsia="Aptos" w:hAnsi="Calibri" w:cs="Calibri"/>
+          <w:sz w:val="20"/>
+          <w:lang w:eastAsia="en-US"/>
+        </w:rPr>
+        <w:t>[ ]</w:t>
+      </w:r>
+      <w:proofErr w:type="gramEnd"/>
+      <w:r>
+        <w:rPr>
+          <w:rFonts w:ascii="Calibri" w:eastAsia="Aptos" w:hAnsi="Calibri" w:cs="Calibri"/>
+          <w:sz w:val="20"/>
+          <w:lang w:eastAsia="en-US"/>
+        </w:rPr>
+        <w:t xml:space="preserve"> Cartão de Crédito Consignado </w:t>
+      </w:r>
+      <w:proofErr w:type="gramStart"/>
+      <w:r>
+        <w:rPr>
+          <w:rFonts w:ascii="Calibri" w:eastAsia="Aptos" w:hAnsi="Calibri" w:cs="Calibri"/>
+          <w:sz w:val="20"/>
+          <w:lang w:eastAsia="en-US"/>
+        </w:rPr>
+        <w:t>[ ]</w:t>
+      </w:r>
+      <w:proofErr w:type="gramEnd"/>
+      <w:r>
+        <w:rPr>
+          <w:rFonts w:ascii="Calibri" w:eastAsia="Aptos" w:hAnsi="Calibri" w:cs="Calibri"/>
+          <w:sz w:val="20"/>
+          <w:lang w:eastAsia="en-US"/>
+        </w:rPr>
+        <w:t xml:space="preserve"> Cartão Benefício Consignado </w:t>
+      </w:r>
+      <w:proofErr w:type="gramStart"/>
+      <w:r>
+        <w:rPr>
+          <w:rFonts w:ascii="Calibri" w:eastAsia="Aptos" w:hAnsi="Calibri" w:cs="Calibri"/>
+          <w:sz w:val="20"/>
+          <w:lang w:eastAsia="en-US"/>
+        </w:rPr>
+        <w:t>[ ]</w:t>
+      </w:r>
+      <w:proofErr w:type="gramEnd"/>
+      <w:r>
+        <w:rPr>
+          <w:rFonts w:ascii="Calibri" w:eastAsia="Aptos" w:hAnsi="Calibri" w:cs="Calibri"/>
+          <w:sz w:val="20"/>
+          <w:lang w:eastAsia="en-US"/>
+        </w:rPr>
+        <w:t xml:space="preserve"> Cartão de Adiantamento Salarial</w:t>
       </w:r>
       <w:r>
         <w:rPr>
@@ -4883,7 +5534,61 @@
           <w:sz w:val="20"/>
           <w:lang w:eastAsia="en-US"/>
         </w:rPr>
-        <w:t xml:space="preserve"> [ ] Saque [ ] Saque Refinanciamento [ ] Transferência de Dívida</w:t>
+        <w:t xml:space="preserve"> </w:t>
+      </w:r>
+      <w:proofErr w:type="gramStart"/>
+      <w:r>
+        <w:rPr>
+          <w:rFonts w:ascii="Calibri" w:eastAsia="Aptos" w:hAnsi="Calibri" w:cs="Calibri"/>
+          <w:sz w:val="20"/>
+          <w:lang w:eastAsia="en-US"/>
+        </w:rPr>
+        <w:t>[ ]</w:t>
+      </w:r>
+      <w:proofErr w:type="gramEnd"/>
+      <w:r>
+        <w:rPr>
+          <w:rFonts w:ascii="Calibri" w:eastAsia="Aptos" w:hAnsi="Calibri" w:cs="Calibri"/>
+          <w:sz w:val="20"/>
+          <w:lang w:eastAsia="en-US"/>
+        </w:rPr>
+        <w:t xml:space="preserve"> Saque </w:t>
+      </w:r>
+      <w:proofErr w:type="gramStart"/>
+      <w:r>
+        <w:rPr>
+          <w:rFonts w:ascii="Calibri" w:eastAsia="Aptos" w:hAnsi="Calibri" w:cs="Calibri"/>
+          <w:sz w:val="20"/>
+          <w:lang w:eastAsia="en-US"/>
+        </w:rPr>
+        <w:t>[ ]</w:t>
+      </w:r>
+      <w:proofErr w:type="gramEnd"/>
+      <w:r>
+        <w:rPr>
+          <w:rFonts w:ascii="Calibri" w:eastAsia="Aptos" w:hAnsi="Calibri" w:cs="Calibri"/>
+          <w:sz w:val="20"/>
+          <w:lang w:eastAsia="en-US"/>
+        </w:rPr>
+        <w:t xml:space="preserve"> Saque Refinanciamento </w:t>
+      </w:r>
+      <w:proofErr w:type="gramStart"/>
+      <w:r>
+        <w:rPr>
+          <w:rFonts w:ascii="Calibri" w:eastAsia="Aptos" w:hAnsi="Calibri" w:cs="Calibri"/>
+          <w:sz w:val="20"/>
+          <w:lang w:eastAsia="en-US"/>
+        </w:rPr>
+        <w:t>[ ]</w:t>
+      </w:r>
+      <w:proofErr w:type="gramEnd"/>
+      <w:r>
+        <w:rPr>
+          <w:rFonts w:ascii="Calibri" w:eastAsia="Aptos" w:hAnsi="Calibri" w:cs="Calibri"/>
+          <w:sz w:val="20"/>
+          <w:lang w:eastAsia="en-US"/>
+        </w:rPr>
+        <w:t xml:space="preserve"> Transferência de Dívida</w:t>
       </w:r>
       <w:r>
         <w:rPr>
@@ -4917,40 +5622,185 @@
         <w:rPr>
           <w:rFonts w:ascii="Calibri" w:eastAsia="Aptos" w:hAnsi="Calibri" w:cs="Calibri"/>
           <w:sz w:val="20"/>
-          <w:highlight w:val="yellow"/>
-          <w:lang w:eastAsia="en-US"/>
-        </w:rPr>
-        <w:t>[-</w:t>
-      </w:r>
-      <w:r>
-        <w:rPr>
-          <w:rFonts w:ascii="Calibri" w:eastAsia="Aptos" w:hAnsi="Calibri" w:cs="Calibri"/>
-          <w:b/>
-          <w:bCs/>
-          <w:sz w:val="20"/>
-          <w:highlight w:val="yellow"/>
-          <w:lang w:eastAsia="en-US"/>
-        </w:rPr>
-        <w:t>NOME da EMPRESA ADMINISTRAÇÃO DE CARTÕES (ORIGINADOR -],</w:t>
-      </w:r>
-      <w:r>
-        <w:rPr>
-          <w:rFonts w:ascii="Calibri" w:eastAsia="Aptos" w:hAnsi="Calibri" w:cs="Calibri"/>
-          <w:b/>
-          <w:bCs/>
-          <w:color w:val="EE0000"/>
-          <w:sz w:val="20"/>
-          <w:highlight w:val="yellow"/>
-          <w:lang w:eastAsia="en-US"/>
-        </w:rPr>
-        <w:t>- ALVO</w:t>
-      </w:r>
-      <w:r>
-        <w:rPr>
-          <w:rFonts w:ascii="Calibri" w:eastAsia="Aptos" w:hAnsi="Calibri" w:cs="Calibri"/>
-          <w:b/>
-          <w:bCs/>
-          <w:color w:val="EE0000"/>
+          <w:lang w:eastAsia="en-US"/>
+        </w:rPr>
+        <w:t>ALVO CARD, sociedade de responsabilidade limitada</w:t>
+      </w:r>
+      <w:r>
+        <w:rPr>
+          <w:rFonts w:ascii="Calibri" w:eastAsia="Aptos" w:hAnsi="Calibri" w:cs="Calibri"/>
+          <w:b/>
+          <w:bCs/>
+          <w:sz w:val="20"/>
+          <w:lang w:eastAsia="en-US"/>
+        </w:rPr>
+        <w:t>,</w:t>
+      </w:r>
+      <w:r>
+        <w:rPr>
+          <w:rFonts w:ascii="Calibri" w:eastAsia="Aptos" w:hAnsi="Calibri" w:cs="Calibri"/>
+          <w:sz w:val="20"/>
+          <w:lang w:eastAsia="en-US"/>
+        </w:rPr>
+        <w:t xml:space="preserve"> pessoa</w:t>
+      </w:r>
+      <w:r>
+        <w:rPr>
+          <w:rFonts w:ascii="Calibri" w:eastAsia="Aptos" w:hAnsi="Calibri" w:cs="Calibri"/>
+          <w:sz w:val="20"/>
+          <w:lang w:eastAsia="en-US"/>
+        </w:rPr>
+        <w:t xml:space="preserve"> jurídica de direito privado, inscrita no CNPJ sob o nº </w:t>
+      </w:r>
+      <w:r>
+        <w:rPr>
+          <w:rFonts w:ascii="Calibri" w:eastAsia="Aptos" w:hAnsi="Calibri" w:cs="Calibri"/>
+          <w:sz w:val="20"/>
+          <w:lang w:eastAsia="en-US"/>
+        </w:rPr>
+        <w:t>28.517.294/0001-42</w:t>
+      </w:r>
+      <w:r>
+        <w:rPr>
+          <w:rFonts w:ascii="Calibri" w:eastAsia="Aptos" w:hAnsi="Calibri" w:cs="Calibri"/>
+          <w:sz w:val="20"/>
+          <w:lang w:eastAsia="en-US"/>
+        </w:rPr>
+        <w:t xml:space="preserve">, com sede na Rua/Alameda/Avenida </w:t>
+      </w:r>
+      <w:r>
+        <w:rPr>
+          <w:rFonts w:ascii="Calibri" w:eastAsia="Aptos" w:hAnsi="Calibri" w:cs="Calibri"/>
+          <w:sz w:val="20"/>
+          <w:lang w:eastAsia="en-US"/>
+        </w:rPr>
+        <w:t>Jose Silva de Azevedo Neto</w:t>
+      </w:r>
+      <w:r>
+        <w:rPr>
+          <w:rFonts w:ascii="Calibri" w:eastAsia="Aptos" w:hAnsi="Calibri" w:cs="Calibri"/>
+          <w:sz w:val="20"/>
+          <w:lang w:eastAsia="en-US"/>
+        </w:rPr>
+        <w:t xml:space="preserve">, nº </w:t>
+      </w:r>
+      <w:r>
+        <w:rPr>
+          <w:rFonts w:ascii="Calibri" w:eastAsia="Aptos" w:hAnsi="Calibri" w:cs="Calibri"/>
+          <w:sz w:val="20"/>
+          <w:lang w:eastAsia="en-US"/>
+        </w:rPr>
+        <w:t>00200</w:t>
+      </w:r>
+      <w:r>
+        <w:rPr>
+          <w:rFonts w:ascii="Calibri" w:eastAsia="Aptos" w:hAnsi="Calibri" w:cs="Calibri"/>
+          <w:sz w:val="20"/>
+          <w:lang w:eastAsia="en-US"/>
+        </w:rPr>
+        <w:t xml:space="preserve">, </w:t>
+      </w:r>
+      <w:r>
+        <w:rPr>
+          <w:rFonts w:ascii="Calibri" w:eastAsia="Aptos" w:hAnsi="Calibri" w:cs="Calibri"/>
+          <w:sz w:val="20"/>
+          <w:lang w:eastAsia="en-US"/>
+        </w:rPr>
+        <w:t>BL 005 Loja 0103</w:t>
+      </w:r>
+      <w:r>
+        <w:rPr>
+          <w:rFonts w:ascii="Calibri" w:eastAsia="Aptos" w:hAnsi="Calibri" w:cs="Calibri"/>
+          <w:sz w:val="20"/>
+          <w:lang w:eastAsia="en-US"/>
+        </w:rPr>
+        <w:t xml:space="preserve">, no Município de </w:t>
+      </w:r>
+      <w:r>
+        <w:rPr>
+          <w:rFonts w:ascii="Calibri" w:eastAsia="Aptos" w:hAnsi="Calibri" w:cs="Calibri"/>
+          <w:sz w:val="20"/>
+          <w:lang w:eastAsia="en-US"/>
+        </w:rPr>
+        <w:t>Rio de Janeiro</w:t>
+      </w:r>
+      <w:r>
+        <w:rPr>
+          <w:rFonts w:ascii="Calibri" w:eastAsia="Aptos" w:hAnsi="Calibri" w:cs="Calibri"/>
+          <w:sz w:val="20"/>
+          <w:lang w:eastAsia="en-US"/>
+        </w:rPr>
+        <w:t xml:space="preserve">, Estado </w:t>
+      </w:r>
+      <w:r>
+        <w:rPr>
+          <w:rFonts w:ascii="Calibri" w:eastAsia="Aptos" w:hAnsi="Calibri" w:cs="Calibri"/>
+          <w:sz w:val="20"/>
+          <w:lang w:eastAsia="en-US"/>
+        </w:rPr>
+        <w:t>RJ</w:t>
+      </w:r>
+      <w:r>
+        <w:rPr>
+          <w:rFonts w:ascii="Calibri" w:eastAsia="Aptos" w:hAnsi="Calibri" w:cs="Calibri"/>
+          <w:sz w:val="20"/>
+          <w:lang w:eastAsia="en-US"/>
+        </w:rPr>
+        <w:t xml:space="preserve">, CEP </w:t>
+      </w:r>
+      <w:r>
+        <w:rPr>
+          <w:rFonts w:ascii="Calibri" w:eastAsia="Aptos" w:hAnsi="Calibri" w:cs="Calibri"/>
+          <w:sz w:val="20"/>
+          <w:lang w:eastAsia="en-US"/>
+        </w:rPr>
+        <w:t>22775-056</w:t>
+      </w:r>
+      <w:r>
+        <w:rPr>
+          <w:rFonts w:ascii="Calibri" w:eastAsia="Aptos" w:hAnsi="Calibri" w:cs="Calibri"/>
+          <w:sz w:val="20"/>
+          <w:lang w:eastAsia="en-US"/>
+        </w:rPr>
+        <w:t xml:space="preserve"> denominada simplesmente </w:t>
+      </w:r>
+      <w:r>
+        <w:rPr>
+          <w:rFonts w:ascii="Calibri" w:eastAsia="Aptos" w:hAnsi="Calibri" w:cs="Calibri"/>
+          <w:sz w:val="20"/>
+          <w:lang w:eastAsia="en-US"/>
+        </w:rPr>
+        <w:t>“</w:t>
+      </w:r>
+      <w:r>
+        <w:rPr>
+          <w:rFonts w:ascii="Calibri" w:eastAsia="Aptos" w:hAnsi="Calibri" w:cs="Calibri"/>
+          <w:sz w:val="20"/>
+          <w:lang w:eastAsia="en-US"/>
+        </w:rPr>
+        <w:t>CONSIGNATÁRIA” na</w:t>
+      </w:r>
+      <w:r>
+        <w:rPr>
+          <w:rFonts w:ascii="Calibri" w:eastAsia="Aptos" w:hAnsi="Calibri" w:cs="Calibri"/>
+          <w:sz w:val="20"/>
+          <w:lang w:eastAsia="en-US"/>
+        </w:rPr>
+        <w:t xml:space="preserve"> qualidade de conveniada ao </w:t>
+      </w:r>
+      <w:r>
+        <w:rPr>
+          <w:rFonts w:ascii="Calibri" w:eastAsia="Aptos" w:hAnsi="Calibri" w:cs="Calibri"/>
+          <w:b/>
+          <w:bCs/>
+          <w:sz w:val="20"/>
+          <w:lang w:eastAsia="en-US"/>
+        </w:rPr>
+        <w:t>Órgão Consignante.</w:t>
+      </w:r>
+      <w:r>
+        <w:rPr>
+          <w:rFonts w:ascii="Calibri" w:eastAsia="Aptos" w:hAnsi="Calibri" w:cs="Calibri"/>
           <w:sz w:val="20"/>
           <w:lang w:eastAsia="en-US"/>
         </w:rPr>
@@ -4959,7 +5809,200 @@
       <w:r>
         <w:rPr>
           <w:rFonts w:ascii="Calibri" w:eastAsia="Aptos" w:hAnsi="Calibri" w:cs="Calibri"/>
-          <w:color w:val="EE0000"/>
+          <w:sz w:val="20"/>
+          <w:lang w:eastAsia="en-US"/>
+        </w:rPr>
+        <w:t>A ALVO CARD, sociedade de responsabilidade limitada ,</w:t>
+      </w:r>
+      <w:r>
+        <w:rPr>
+          <w:rFonts w:ascii="Calibri" w:eastAsia="Aptos" w:hAnsi="Calibri" w:cs="Calibri"/>
+          <w:sz w:val="20"/>
+          <w:lang w:eastAsia="en-US"/>
+        </w:rPr>
+        <w:t xml:space="preserve">pessoa jurídica de direito privado, </w:t>
+      </w:r>
+      <w:r>
+        <w:rPr>
+          <w:rFonts w:ascii="Calibri" w:eastAsia="Aptos" w:hAnsi="Calibri" w:cs="Calibri"/>
+          <w:sz w:val="20"/>
+          <w:lang w:eastAsia="en-US"/>
+        </w:rPr>
+        <w:t>inscrita no CNPJ sob o nº 28.517.294/0001-42</w:t>
+      </w:r>
+      <w:r>
+        <w:rPr>
+          <w:rFonts w:ascii="Calibri" w:eastAsia="Aptos" w:hAnsi="Calibri" w:cs="Calibri"/>
+          <w:sz w:val="20"/>
+          <w:lang w:eastAsia="en-US"/>
+        </w:rPr>
+        <w:t>, com sede na Rua/Alameda/</w:t>
+      </w:r>
+      <w:r>
+        <w:rPr>
+          <w:rFonts w:ascii="Calibri" w:eastAsia="Aptos" w:hAnsi="Calibri" w:cs="Calibri"/>
+          <w:sz w:val="20"/>
+          <w:lang w:eastAsia="en-US"/>
+        </w:rPr>
+        <w:t xml:space="preserve"> Jose Silva de Azevedo Neto, nº 00200, BL 005 Loja 0103, no Município de Rio de Janeiro, Estado RJ, CEP 22775-056</w:t>
+      </w:r>
+      <w:r>
+        <w:rPr>
+          <w:rFonts w:ascii="Calibri" w:eastAsia="Aptos" w:hAnsi="Calibri" w:cs="Calibri"/>
+          <w:sz w:val="20"/>
+          <w:lang w:eastAsia="en-US"/>
+        </w:rPr>
+        <w:t xml:space="preserve">, doravante denominada simplesmente “Correspondente Bancário”, na qualidade de </w:t>
+      </w:r>
+      <w:r>
+        <w:rPr>
+          <w:rFonts w:ascii="Calibri" w:eastAsia="Aptos" w:hAnsi="Calibri" w:cs="Calibri"/>
+          <w:b/>
+          <w:bCs/>
+          <w:sz w:val="20"/>
+          <w:lang w:eastAsia="en-US"/>
+        </w:rPr>
+        <w:t>Correspondente Bancário</w:t>
+      </w:r>
+      <w:r>
+        <w:rPr>
+          <w:rFonts w:ascii="Calibri" w:eastAsia="Aptos" w:hAnsi="Calibri" w:cs="Calibri"/>
+          <w:sz w:val="20"/>
+          <w:lang w:eastAsia="en-US"/>
+        </w:rPr>
+        <w:t xml:space="preserve"> da </w:t>
+      </w:r>
+      <w:r>
+        <w:rPr>
+          <w:rFonts w:ascii="Calibri" w:eastAsia="Aptos" w:hAnsi="Calibri" w:cs="Calibri"/>
+          <w:sz w:val="20"/>
+          <w:lang w:eastAsia="en-US"/>
+        </w:rPr>
+        <w:t>BMP SOCIEDADE DE CREDITO DIRETO S.A</w:t>
+      </w:r>
+      <w:r>
+        <w:rPr>
+          <w:rFonts w:ascii="Calibri" w:eastAsia="Aptos" w:hAnsi="Calibri" w:cs="Calibri"/>
+          <w:sz w:val="20"/>
+          <w:lang w:eastAsia="en-US"/>
+        </w:rPr>
+        <w:t xml:space="preserve">, pessoa jurídica de direito privado, inscrita no CNPJ sob o nº </w:t>
+      </w:r>
+      <w:r>
+        <w:rPr>
+          <w:rFonts w:ascii="Calibri" w:eastAsia="Aptos" w:hAnsi="Calibri" w:cs="Calibri"/>
+          <w:sz w:val="20"/>
+          <w:lang w:eastAsia="en-US"/>
+        </w:rPr>
+        <w:t>34.337.707/0001-00</w:t>
+      </w:r>
+      <w:r>
+        <w:rPr>
+          <w:rFonts w:ascii="Calibri" w:eastAsia="Aptos" w:hAnsi="Calibri" w:cs="Calibri"/>
+          <w:sz w:val="20"/>
+          <w:lang w:eastAsia="en-US"/>
+        </w:rPr>
+        <w:t>, com sede na Rua/Alameda/Avenida</w:t>
+      </w:r>
+      <w:r>
+        <w:rPr>
+          <w:rFonts w:ascii="Calibri" w:eastAsia="Aptos" w:hAnsi="Calibri" w:cs="Calibri"/>
+          <w:sz w:val="20"/>
+          <w:lang w:eastAsia="en-US"/>
+        </w:rPr>
+        <w:t xml:space="preserve"> Paulista</w:t>
+      </w:r>
+      <w:r>
+        <w:rPr>
+          <w:rFonts w:ascii="Calibri" w:eastAsia="Aptos" w:hAnsi="Calibri" w:cs="Calibri"/>
+          <w:sz w:val="20"/>
+          <w:lang w:eastAsia="en-US"/>
+        </w:rPr>
+        <w:t xml:space="preserve">, nº </w:t>
+      </w:r>
+      <w:r>
+        <w:rPr>
+          <w:rFonts w:ascii="Calibri" w:eastAsia="Aptos" w:hAnsi="Calibri" w:cs="Calibri"/>
+          <w:sz w:val="20"/>
+          <w:lang w:eastAsia="en-US"/>
+        </w:rPr>
+        <w:t>1294</w:t>
+      </w:r>
+      <w:r>
+        <w:rPr>
+          <w:rFonts w:ascii="Calibri" w:eastAsia="Aptos" w:hAnsi="Calibri" w:cs="Calibri"/>
+          <w:sz w:val="20"/>
+          <w:lang w:eastAsia="en-US"/>
+        </w:rPr>
+        <w:t xml:space="preserve">, </w:t>
+      </w:r>
+      <w:r>
+        <w:rPr>
+          <w:rFonts w:ascii="Calibri" w:eastAsia="Aptos" w:hAnsi="Calibri" w:cs="Calibri"/>
+          <w:sz w:val="20"/>
+          <w:lang w:eastAsia="en-US"/>
+        </w:rPr>
+        <w:t>6º andar</w:t>
+      </w:r>
+      <w:r>
+        <w:rPr>
+          <w:rFonts w:ascii="Calibri" w:eastAsia="Aptos" w:hAnsi="Calibri" w:cs="Calibri"/>
+          <w:sz w:val="20"/>
+          <w:lang w:eastAsia="en-US"/>
+        </w:rPr>
+        <w:t xml:space="preserve">, no Município de </w:t>
+      </w:r>
+      <w:r>
+        <w:rPr>
+          <w:rFonts w:ascii="Calibri" w:eastAsia="Aptos" w:hAnsi="Calibri" w:cs="Calibri"/>
+          <w:sz w:val="20"/>
+          <w:lang w:eastAsia="en-US"/>
+        </w:rPr>
+        <w:t>São Paulo</w:t>
+      </w:r>
+      <w:r>
+        <w:rPr>
+          <w:rFonts w:ascii="Calibri" w:eastAsia="Aptos" w:hAnsi="Calibri" w:cs="Calibri"/>
+          <w:sz w:val="20"/>
+          <w:lang w:eastAsia="en-US"/>
+        </w:rPr>
+        <w:t xml:space="preserve">, Estado </w:t>
+      </w:r>
+      <w:r>
+        <w:rPr>
+          <w:rFonts w:ascii="Calibri" w:eastAsia="Aptos" w:hAnsi="Calibri" w:cs="Calibri"/>
+          <w:sz w:val="20"/>
+          <w:lang w:eastAsia="en-US"/>
+        </w:rPr>
+        <w:t>SP</w:t>
+      </w:r>
+      <w:r>
+        <w:rPr>
+          <w:rFonts w:ascii="Calibri" w:eastAsia="Aptos" w:hAnsi="Calibri" w:cs="Calibri"/>
+          <w:sz w:val="20"/>
+          <w:lang w:eastAsia="en-US"/>
+        </w:rPr>
+        <w:t>, CEP</w:t>
+      </w:r>
+      <w:r>
+        <w:rPr>
+          <w:rFonts w:ascii="Calibri" w:eastAsia="Aptos" w:hAnsi="Calibri" w:cs="Calibri"/>
+          <w:sz w:val="20"/>
+          <w:lang w:eastAsia="en-US"/>
+        </w:rPr>
+        <w:t xml:space="preserve"> 01310-100</w:t>
+      </w:r>
+      <w:r>
+        <w:rPr>
+          <w:rFonts w:ascii="Calibri" w:eastAsia="Aptos" w:hAnsi="Calibri" w:cs="Calibri"/>
+          <w:sz w:val="20"/>
+          <w:lang w:eastAsia="en-US"/>
+        </w:rPr>
+        <w:t>,</w:t>
+      </w:r>
+      <w:r>
+        <w:rPr>
+          <w:rFonts w:ascii="Calibri" w:eastAsia="Aptos" w:hAnsi="Calibri" w:cs="Calibri"/>
           <w:sz w:val="20"/>
           <w:lang w:eastAsia="en-US"/>
         </w:rPr>
@@ -4971,513 +6014,7 @@
           <w:sz w:val="20"/>
           <w:lang w:eastAsia="en-US"/>
         </w:rPr>
-        <w:t xml:space="preserve">pessoa jurídica de direito privado, inscrita no CNPJ sob o </w:t>
-      </w:r>
-      <w:r>
-        <w:rPr>
-          <w:rFonts w:ascii="Calibri" w:eastAsia="Aptos" w:hAnsi="Calibri" w:cs="Calibri"/>
-          <w:sz w:val="20"/>
-          <w:highlight w:val="yellow"/>
-          <w:lang w:eastAsia="en-US"/>
-        </w:rPr>
-        <w:t>nº [--]</w:t>
-      </w:r>
-      <w:r>
-        <w:rPr>
-          <w:rFonts w:ascii="Calibri" w:eastAsia="Aptos" w:hAnsi="Calibri" w:cs="Calibri"/>
-          <w:sz w:val="20"/>
-          <w:lang w:eastAsia="en-US"/>
-        </w:rPr>
-        <w:t xml:space="preserve">, com sede na </w:t>
-      </w:r>
-      <w:r>
-        <w:rPr>
-          <w:rFonts w:ascii="Calibri" w:eastAsia="Aptos" w:hAnsi="Calibri" w:cs="Calibri"/>
-          <w:sz w:val="20"/>
-          <w:highlight w:val="yellow"/>
-          <w:lang w:eastAsia="en-US"/>
-        </w:rPr>
-        <w:t>Rua/Alameda/Avenida</w:t>
-      </w:r>
-      <w:r>
-        <w:rPr>
-          <w:rFonts w:ascii="Calibri" w:eastAsia="Aptos" w:hAnsi="Calibri" w:cs="Calibri"/>
-          <w:sz w:val="20"/>
-          <w:lang w:eastAsia="en-US"/>
-        </w:rPr>
-        <w:t xml:space="preserve"> </w:t>
-      </w:r>
-      <w:r>
-        <w:rPr>
-          <w:rFonts w:ascii="Calibri" w:eastAsia="Aptos" w:hAnsi="Calibri" w:cs="Calibri"/>
-          <w:sz w:val="20"/>
-          <w:highlight w:val="yellow"/>
-          <w:lang w:eastAsia="en-US"/>
-        </w:rPr>
-        <w:t>[--]</w:t>
-      </w:r>
-      <w:r>
-        <w:rPr>
-          <w:rFonts w:ascii="Calibri" w:eastAsia="Aptos" w:hAnsi="Calibri" w:cs="Calibri"/>
-          <w:sz w:val="20"/>
-          <w:lang w:eastAsia="en-US"/>
-        </w:rPr>
-        <w:t xml:space="preserve">, </w:t>
-      </w:r>
-      <w:r>
-        <w:rPr>
-          <w:rFonts w:ascii="Calibri" w:eastAsia="Aptos" w:hAnsi="Calibri" w:cs="Calibri"/>
-          <w:sz w:val="20"/>
-          <w:highlight w:val="yellow"/>
-          <w:lang w:eastAsia="en-US"/>
-        </w:rPr>
-        <w:t>nº [--]</w:t>
-      </w:r>
-      <w:r>
-        <w:rPr>
-          <w:rFonts w:ascii="Calibri" w:eastAsia="Aptos" w:hAnsi="Calibri" w:cs="Calibri"/>
-          <w:sz w:val="20"/>
-          <w:lang w:eastAsia="en-US"/>
-        </w:rPr>
-        <w:t xml:space="preserve">, </w:t>
-      </w:r>
-      <w:r>
-        <w:rPr>
-          <w:rFonts w:ascii="Calibri" w:eastAsia="Aptos" w:hAnsi="Calibri" w:cs="Calibri"/>
-          <w:sz w:val="20"/>
-          <w:highlight w:val="yellow"/>
-          <w:lang w:eastAsia="en-US"/>
-        </w:rPr>
-        <w:t>[complemento]</w:t>
-      </w:r>
-      <w:r>
-        <w:rPr>
-          <w:rFonts w:ascii="Calibri" w:eastAsia="Aptos" w:hAnsi="Calibri" w:cs="Calibri"/>
-          <w:sz w:val="20"/>
-          <w:lang w:eastAsia="en-US"/>
-        </w:rPr>
-        <w:t xml:space="preserve">, no </w:t>
-      </w:r>
-      <w:r>
-        <w:rPr>
-          <w:rFonts w:ascii="Calibri" w:eastAsia="Aptos" w:hAnsi="Calibri" w:cs="Calibri"/>
-          <w:sz w:val="20"/>
-          <w:highlight w:val="yellow"/>
-          <w:lang w:eastAsia="en-US"/>
-        </w:rPr>
-        <w:t>Município de</w:t>
-      </w:r>
-      <w:r>
-        <w:rPr>
-          <w:rFonts w:ascii="Calibri" w:eastAsia="Aptos" w:hAnsi="Calibri" w:cs="Calibri"/>
-          <w:sz w:val="20"/>
-          <w:lang w:eastAsia="en-US"/>
-        </w:rPr>
-        <w:t xml:space="preserve"> </w:t>
-      </w:r>
-      <w:r>
-        <w:rPr>
-          <w:rFonts w:ascii="Calibri" w:eastAsia="Aptos" w:hAnsi="Calibri" w:cs="Calibri"/>
-          <w:sz w:val="20"/>
-          <w:highlight w:val="yellow"/>
-          <w:lang w:eastAsia="en-US"/>
-        </w:rPr>
-        <w:t>[--]</w:t>
-      </w:r>
-      <w:r>
-        <w:rPr>
-          <w:rFonts w:ascii="Calibri" w:eastAsia="Aptos" w:hAnsi="Calibri" w:cs="Calibri"/>
-          <w:sz w:val="20"/>
-          <w:lang w:eastAsia="en-US"/>
-        </w:rPr>
-        <w:t xml:space="preserve">, </w:t>
-      </w:r>
-      <w:r>
-        <w:rPr>
-          <w:rFonts w:ascii="Calibri" w:eastAsia="Aptos" w:hAnsi="Calibri" w:cs="Calibri"/>
-          <w:sz w:val="20"/>
-          <w:highlight w:val="yellow"/>
-          <w:lang w:eastAsia="en-US"/>
-        </w:rPr>
-        <w:t>Estado [--]</w:t>
-      </w:r>
-      <w:r>
-        <w:rPr>
-          <w:rFonts w:ascii="Calibri" w:eastAsia="Aptos" w:hAnsi="Calibri" w:cs="Calibri"/>
-          <w:sz w:val="20"/>
-          <w:lang w:eastAsia="en-US"/>
-        </w:rPr>
-        <w:t xml:space="preserve">, </w:t>
-      </w:r>
-      <w:r>
-        <w:rPr>
-          <w:rFonts w:ascii="Calibri" w:eastAsia="Aptos" w:hAnsi="Calibri" w:cs="Calibri"/>
-          <w:sz w:val="20"/>
-          <w:highlight w:val="yellow"/>
-          <w:lang w:eastAsia="en-US"/>
-        </w:rPr>
-        <w:t>CEP [--]</w:t>
-      </w:r>
-      <w:r>
-        <w:rPr>
-          <w:rFonts w:ascii="Calibri" w:eastAsia="Aptos" w:hAnsi="Calibri" w:cs="Calibri"/>
-          <w:sz w:val="20"/>
-          <w:lang w:eastAsia="en-US"/>
-        </w:rPr>
-        <w:t xml:space="preserve"> denominada simplesmente “CONSIGNATÁRIA “na qualidade de conveniada ao </w:t>
-      </w:r>
-      <w:r>
-        <w:rPr>
-          <w:rFonts w:ascii="Calibri" w:eastAsia="Aptos" w:hAnsi="Calibri" w:cs="Calibri"/>
-          <w:b/>
-          <w:bCs/>
-          <w:sz w:val="20"/>
-          <w:lang w:eastAsia="en-US"/>
-        </w:rPr>
-        <w:t>Órgão Consignante.</w:t>
-      </w:r>
-      <w:r>
-        <w:rPr>
-          <w:rFonts w:ascii="Calibri" w:eastAsia="Aptos" w:hAnsi="Calibri" w:cs="Calibri"/>
-          <w:sz w:val="20"/>
-          <w:lang w:eastAsia="en-US"/>
-        </w:rPr>
-        <w:t xml:space="preserve"> </w:t>
-      </w:r>
-      <w:r>
-        <w:rPr>
-          <w:rFonts w:ascii="Calibri" w:eastAsia="Aptos" w:hAnsi="Calibri" w:cs="Calibri"/>
-          <w:sz w:val="20"/>
-          <w:highlight w:val="yellow"/>
-          <w:lang w:eastAsia="en-US"/>
-        </w:rPr>
-        <w:t>[-</w:t>
-      </w:r>
-      <w:r>
-        <w:rPr>
-          <w:rFonts w:ascii="Calibri" w:eastAsia="Aptos" w:hAnsi="Calibri" w:cs="Calibri"/>
-          <w:b/>
-          <w:bCs/>
-          <w:sz w:val="20"/>
-          <w:highlight w:val="yellow"/>
-          <w:lang w:eastAsia="en-US"/>
-        </w:rPr>
-        <w:t xml:space="preserve"> </w:t>
-      </w:r>
-      <w:r>
-        <w:rPr>
-          <w:rFonts w:ascii="Calibri" w:eastAsia="Aptos" w:hAnsi="Calibri" w:cs="Calibri"/>
-          <w:b/>
-          <w:bCs/>
-          <w:color w:val="EE0000"/>
-          <w:sz w:val="20"/>
-          <w:highlight w:val="yellow"/>
-          <w:lang w:eastAsia="en-US"/>
-        </w:rPr>
-        <w:t>Dados da ALVO -],</w:t>
-      </w:r>
-      <w:r>
-        <w:rPr>
-          <w:rFonts w:ascii="Calibri" w:eastAsia="Aptos" w:hAnsi="Calibri" w:cs="Calibri"/>
-          <w:color w:val="EE0000"/>
-          <w:sz w:val="20"/>
-          <w:lang w:eastAsia="en-US"/>
-        </w:rPr>
-        <w:t xml:space="preserve"> </w:t>
-      </w:r>
-      <w:r>
-        <w:rPr>
-          <w:rFonts w:ascii="Calibri" w:eastAsia="Aptos" w:hAnsi="Calibri" w:cs="Calibri"/>
-          <w:sz w:val="20"/>
-          <w:lang w:eastAsia="en-US"/>
-        </w:rPr>
-        <w:t xml:space="preserve">pessoa jurídica de direito privado, inscrita no </w:t>
-      </w:r>
-      <w:r>
-        <w:rPr>
-          <w:rFonts w:ascii="Calibri" w:eastAsia="Aptos" w:hAnsi="Calibri" w:cs="Calibri"/>
-          <w:sz w:val="20"/>
-          <w:highlight w:val="yellow"/>
-          <w:lang w:eastAsia="en-US"/>
-        </w:rPr>
-        <w:t>CNPJ sob o nº</w:t>
-      </w:r>
-      <w:r>
-        <w:rPr>
-          <w:rFonts w:ascii="Calibri" w:eastAsia="Aptos" w:hAnsi="Calibri" w:cs="Calibri"/>
-          <w:sz w:val="20"/>
-          <w:lang w:eastAsia="en-US"/>
-        </w:rPr>
-        <w:t xml:space="preserve"> </w:t>
-      </w:r>
-      <w:r>
-        <w:rPr>
-          <w:rFonts w:ascii="Calibri" w:eastAsia="Aptos" w:hAnsi="Calibri" w:cs="Calibri"/>
-          <w:sz w:val="20"/>
-          <w:highlight w:val="yellow"/>
-          <w:lang w:eastAsia="en-US"/>
-        </w:rPr>
-        <w:t>[--]</w:t>
-      </w:r>
-      <w:r>
-        <w:rPr>
-          <w:rFonts w:ascii="Calibri" w:eastAsia="Aptos" w:hAnsi="Calibri" w:cs="Calibri"/>
-          <w:sz w:val="20"/>
-          <w:lang w:eastAsia="en-US"/>
-        </w:rPr>
-        <w:t xml:space="preserve">, com sede na Rua/Alameda/Avenida </w:t>
-      </w:r>
-      <w:r>
-        <w:rPr>
-          <w:rFonts w:ascii="Calibri" w:eastAsia="Aptos" w:hAnsi="Calibri" w:cs="Calibri"/>
-          <w:sz w:val="20"/>
-          <w:highlight w:val="yellow"/>
-          <w:lang w:eastAsia="en-US"/>
-        </w:rPr>
-        <w:t>[--]</w:t>
-      </w:r>
-      <w:r>
-        <w:rPr>
-          <w:rFonts w:ascii="Calibri" w:eastAsia="Aptos" w:hAnsi="Calibri" w:cs="Calibri"/>
-          <w:sz w:val="20"/>
-          <w:lang w:eastAsia="en-US"/>
-        </w:rPr>
-        <w:t xml:space="preserve">, nº </w:t>
-      </w:r>
-      <w:r>
-        <w:rPr>
-          <w:rFonts w:ascii="Calibri" w:eastAsia="Aptos" w:hAnsi="Calibri" w:cs="Calibri"/>
-          <w:sz w:val="20"/>
-          <w:highlight w:val="yellow"/>
-          <w:lang w:eastAsia="en-US"/>
-        </w:rPr>
-        <w:t>[--]</w:t>
-      </w:r>
-      <w:r>
-        <w:rPr>
-          <w:rFonts w:ascii="Calibri" w:eastAsia="Aptos" w:hAnsi="Calibri" w:cs="Calibri"/>
-          <w:sz w:val="20"/>
-          <w:lang w:eastAsia="en-US"/>
-        </w:rPr>
-        <w:t xml:space="preserve">, </w:t>
-      </w:r>
-      <w:r>
-        <w:rPr>
-          <w:rFonts w:ascii="Calibri" w:eastAsia="Aptos" w:hAnsi="Calibri" w:cs="Calibri"/>
-          <w:sz w:val="20"/>
-          <w:highlight w:val="yellow"/>
-          <w:lang w:eastAsia="en-US"/>
-        </w:rPr>
-        <w:t>[complemento]</w:t>
-      </w:r>
-      <w:r>
-        <w:rPr>
-          <w:rFonts w:ascii="Calibri" w:eastAsia="Aptos" w:hAnsi="Calibri" w:cs="Calibri"/>
-          <w:sz w:val="20"/>
-          <w:lang w:eastAsia="en-US"/>
-        </w:rPr>
-        <w:t xml:space="preserve">, no </w:t>
-      </w:r>
-      <w:r>
-        <w:rPr>
-          <w:rFonts w:ascii="Calibri" w:eastAsia="Aptos" w:hAnsi="Calibri" w:cs="Calibri"/>
-          <w:sz w:val="20"/>
-          <w:highlight w:val="yellow"/>
-          <w:lang w:eastAsia="en-US"/>
-        </w:rPr>
-        <w:t>Município de</w:t>
-      </w:r>
-      <w:r>
-        <w:rPr>
-          <w:rFonts w:ascii="Calibri" w:eastAsia="Aptos" w:hAnsi="Calibri" w:cs="Calibri"/>
-          <w:sz w:val="20"/>
-          <w:lang w:eastAsia="en-US"/>
-        </w:rPr>
-        <w:t xml:space="preserve"> </w:t>
-      </w:r>
-      <w:r>
-        <w:rPr>
-          <w:rFonts w:ascii="Calibri" w:eastAsia="Aptos" w:hAnsi="Calibri" w:cs="Calibri"/>
-          <w:sz w:val="20"/>
-          <w:highlight w:val="yellow"/>
-          <w:lang w:eastAsia="en-US"/>
-        </w:rPr>
-        <w:t>[--]</w:t>
-      </w:r>
-      <w:r>
-        <w:rPr>
-          <w:rFonts w:ascii="Calibri" w:eastAsia="Aptos" w:hAnsi="Calibri" w:cs="Calibri"/>
-          <w:sz w:val="20"/>
-          <w:lang w:eastAsia="en-US"/>
-        </w:rPr>
-        <w:t xml:space="preserve">, </w:t>
-      </w:r>
-      <w:r>
-        <w:rPr>
-          <w:rFonts w:ascii="Calibri" w:eastAsia="Aptos" w:hAnsi="Calibri" w:cs="Calibri"/>
-          <w:sz w:val="20"/>
-          <w:highlight w:val="yellow"/>
-          <w:lang w:eastAsia="en-US"/>
-        </w:rPr>
-        <w:t>Estado</w:t>
-      </w:r>
-      <w:r>
-        <w:rPr>
-          <w:rFonts w:ascii="Calibri" w:eastAsia="Aptos" w:hAnsi="Calibri" w:cs="Calibri"/>
-          <w:sz w:val="20"/>
-          <w:lang w:eastAsia="en-US"/>
-        </w:rPr>
-        <w:t xml:space="preserve"> </w:t>
-      </w:r>
-      <w:r>
-        <w:rPr>
-          <w:rFonts w:ascii="Calibri" w:eastAsia="Aptos" w:hAnsi="Calibri" w:cs="Calibri"/>
-          <w:sz w:val="20"/>
-          <w:highlight w:val="yellow"/>
-          <w:lang w:eastAsia="en-US"/>
-        </w:rPr>
-        <w:t>[--]</w:t>
-      </w:r>
-      <w:r>
-        <w:rPr>
-          <w:rFonts w:ascii="Calibri" w:eastAsia="Aptos" w:hAnsi="Calibri" w:cs="Calibri"/>
-          <w:sz w:val="20"/>
-          <w:lang w:eastAsia="en-US"/>
-        </w:rPr>
-        <w:t xml:space="preserve">, </w:t>
-      </w:r>
-      <w:r>
-        <w:rPr>
-          <w:rFonts w:ascii="Calibri" w:eastAsia="Aptos" w:hAnsi="Calibri" w:cs="Calibri"/>
-          <w:sz w:val="20"/>
-          <w:highlight w:val="yellow"/>
-          <w:lang w:eastAsia="en-US"/>
-        </w:rPr>
-        <w:t>CEP</w:t>
-      </w:r>
-      <w:r>
-        <w:rPr>
-          <w:rFonts w:ascii="Calibri" w:eastAsia="Aptos" w:hAnsi="Calibri" w:cs="Calibri"/>
-          <w:sz w:val="20"/>
-          <w:lang w:eastAsia="en-US"/>
-        </w:rPr>
-        <w:t xml:space="preserve"> </w:t>
-      </w:r>
-      <w:r>
-        <w:rPr>
-          <w:rFonts w:ascii="Calibri" w:eastAsia="Aptos" w:hAnsi="Calibri" w:cs="Calibri"/>
-          <w:sz w:val="20"/>
-          <w:highlight w:val="yellow"/>
-          <w:lang w:eastAsia="en-US"/>
-        </w:rPr>
-        <w:t>[--]</w:t>
-      </w:r>
-      <w:r>
-        <w:rPr>
-          <w:rFonts w:ascii="Calibri" w:eastAsia="Aptos" w:hAnsi="Calibri" w:cs="Calibri"/>
-          <w:sz w:val="20"/>
-          <w:lang w:eastAsia="en-US"/>
-        </w:rPr>
-        <w:t xml:space="preserve">, doravante denominada simplesmente “Correspondente Bancário”, na qualidade de </w:t>
-      </w:r>
-      <w:r>
-        <w:rPr>
-          <w:rFonts w:ascii="Calibri" w:eastAsia="Aptos" w:hAnsi="Calibri" w:cs="Calibri"/>
-          <w:b/>
-          <w:bCs/>
-          <w:sz w:val="20"/>
-          <w:lang w:eastAsia="en-US"/>
-        </w:rPr>
-        <w:t>Correspondente Bancário</w:t>
-      </w:r>
-      <w:r>
-        <w:rPr>
-          <w:rFonts w:ascii="Calibri" w:eastAsia="Aptos" w:hAnsi="Calibri" w:cs="Calibri"/>
-          <w:sz w:val="20"/>
-          <w:lang w:eastAsia="en-US"/>
-        </w:rPr>
-        <w:t xml:space="preserve"> da </w:t>
-      </w:r>
-      <w:r>
-        <w:rPr>
-          <w:rFonts w:ascii="Calibri" w:eastAsia="Aptos" w:hAnsi="Calibri" w:cs="Calibri"/>
-          <w:sz w:val="20"/>
-          <w:highlight w:val="yellow"/>
-          <w:lang w:eastAsia="en-US"/>
-        </w:rPr>
-        <w:t xml:space="preserve">[ </w:t>
-      </w:r>
-      <w:r>
-        <w:rPr>
-          <w:rFonts w:ascii="Calibri" w:eastAsia="Aptos" w:hAnsi="Calibri" w:cs="Calibri"/>
-          <w:b/>
-          <w:bCs/>
-          <w:color w:val="EE0000"/>
-          <w:sz w:val="20"/>
-          <w:highlight w:val="yellow"/>
-          <w:lang w:eastAsia="en-US"/>
-        </w:rPr>
-        <w:t>Dados da BMP</w:t>
-      </w:r>
-      <w:r>
-        <w:rPr>
-          <w:rFonts w:ascii="Calibri" w:eastAsia="Aptos" w:hAnsi="Calibri" w:cs="Calibri"/>
-          <w:color w:val="EE0000"/>
-          <w:sz w:val="20"/>
-          <w:highlight w:val="yellow"/>
-          <w:lang w:eastAsia="en-US"/>
-        </w:rPr>
-        <w:t xml:space="preserve"> </w:t>
-      </w:r>
-      <w:r>
-        <w:rPr>
-          <w:rFonts w:ascii="Calibri" w:eastAsia="Aptos" w:hAnsi="Calibri" w:cs="Calibri"/>
-          <w:sz w:val="20"/>
-          <w:highlight w:val="yellow"/>
-          <w:lang w:eastAsia="en-US"/>
-        </w:rPr>
-        <w:t>]</w:t>
-      </w:r>
-      <w:r>
-        <w:rPr>
-          <w:rFonts w:ascii="Calibri" w:eastAsia="Aptos" w:hAnsi="Calibri" w:cs="Calibri"/>
-          <w:sz w:val="20"/>
-          <w:lang w:eastAsia="en-US"/>
-        </w:rPr>
-        <w:t xml:space="preserve">, pessoa jurídica de direito privado, inscrita no CNPJ sob o nº </w:t>
-      </w:r>
-      <w:r>
-        <w:rPr>
-          <w:rFonts w:ascii="Calibri" w:eastAsia="Aptos" w:hAnsi="Calibri" w:cs="Calibri"/>
-          <w:sz w:val="20"/>
-          <w:highlight w:val="yellow"/>
-          <w:lang w:eastAsia="en-US"/>
-        </w:rPr>
-        <w:t>[--]</w:t>
-      </w:r>
-      <w:r>
-        <w:rPr>
-          <w:rFonts w:ascii="Calibri" w:eastAsia="Aptos" w:hAnsi="Calibri" w:cs="Calibri"/>
-          <w:sz w:val="20"/>
-          <w:lang w:eastAsia="en-US"/>
-        </w:rPr>
-        <w:t xml:space="preserve">, com sede na Rua/Alameda/Avenida Jose Silva de Azevedo Neto, nº </w:t>
-      </w:r>
-      <w:r>
-        <w:rPr>
-          <w:rFonts w:ascii="Calibri" w:eastAsia="Aptos" w:hAnsi="Calibri" w:cs="Calibri"/>
-          <w:sz w:val="20"/>
-          <w:lang w:val="pt-PT" w:eastAsia="en-US"/>
-        </w:rPr>
-        <w:t>00200</w:t>
-      </w:r>
-      <w:r>
-        <w:rPr>
-          <w:rFonts w:ascii="Calibri" w:eastAsia="Aptos" w:hAnsi="Calibri" w:cs="Calibri"/>
-          <w:sz w:val="20"/>
-          <w:lang w:eastAsia="en-US"/>
-        </w:rPr>
-        <w:t>, Complemento BL 005 Loja 0103, no Município de Rio de janeiro, Estado Rio de Janeiro, CEP 22.775-056,doravante denominada simplesmente “</w:t>
+        <w:t>doravante denominada simplesmente “</w:t>
       </w:r>
       <w:r>
         <w:rPr>
@@ -5746,7 +6283,28 @@
                 <w:highlight w:val="yellow"/>
                 <w:lang w:eastAsia="en-US"/>
               </w:rPr>
-              <w:t>{{cpf}}</w:t>
+              <w:t>{{</w:t>
+            </w:r>
+            <w:proofErr w:type="spellStart"/>
+            <w:r>
+              <w:rPr>
+                <w:rFonts w:ascii="Calibri" w:eastAsia="Aptos" w:hAnsi="Calibri" w:cs="Calibri"/>
+                <w:sz w:val="20"/>
+                <w:highlight w:val="yellow"/>
+                <w:lang w:eastAsia="en-US"/>
+              </w:rPr>
+              <w:t>cpf</w:t>
+            </w:r>
+            <w:proofErr w:type="spellEnd"/>
+            <w:proofErr w:type="gramStart"/>
+            <w:r>
+              <w:rPr>
+                <w:rFonts w:ascii="Calibri" w:eastAsia="Aptos" w:hAnsi="Calibri" w:cs="Calibri"/>
+                <w:sz w:val="20"/>
+                <w:highlight w:val="yellow"/>
+                <w:lang w:eastAsia="en-US"/>
+              </w:rPr>
+              <w:t>}}</w:t>
             </w:r>
             <w:r>
               <w:rPr>
@@ -5754,7 +6312,16 @@
                 <w:sz w:val="20"/>
                 <w:lang w:eastAsia="en-US"/>
               </w:rPr>
-              <w:t xml:space="preserve">    </w:t>
+              <w:t xml:space="preserve">   </w:t>
+            </w:r>
+            <w:proofErr w:type="gramEnd"/>
+            <w:r>
+              <w:rPr>
+                <w:rFonts w:ascii="Calibri" w:eastAsia="Aptos" w:hAnsi="Calibri" w:cs="Calibri"/>
+                <w:sz w:val="20"/>
+                <w:lang w:eastAsia="en-US"/>
+              </w:rPr>
+              <w:t xml:space="preserve"> </w:t>
             </w:r>
           </w:p>
         </w:tc>
@@ -5800,7 +6367,28 @@
                 <w:highlight w:val="yellow"/>
                 <w:lang w:eastAsia="en-US"/>
               </w:rPr>
-              <w:t>{{rg}}</w:t>
+              <w:t>{{</w:t>
+            </w:r>
+            <w:proofErr w:type="spellStart"/>
+            <w:r>
+              <w:rPr>
+                <w:rFonts w:ascii="Calibri" w:eastAsia="Aptos" w:hAnsi="Calibri" w:cs="Calibri"/>
+                <w:sz w:val="20"/>
+                <w:highlight w:val="yellow"/>
+                <w:lang w:eastAsia="en-US"/>
+              </w:rPr>
+              <w:t>rg</w:t>
+            </w:r>
+            <w:proofErr w:type="spellEnd"/>
+            <w:proofErr w:type="gramStart"/>
+            <w:r>
+              <w:rPr>
+                <w:rFonts w:ascii="Calibri" w:eastAsia="Aptos" w:hAnsi="Calibri" w:cs="Calibri"/>
+                <w:sz w:val="20"/>
+                <w:highlight w:val="yellow"/>
+                <w:lang w:eastAsia="en-US"/>
+              </w:rPr>
+              <w:t>}}</w:t>
             </w:r>
             <w:r>
               <w:rPr>
@@ -5808,7 +6396,16 @@
                 <w:sz w:val="20"/>
                 <w:lang w:eastAsia="en-US"/>
               </w:rPr>
-              <w:t xml:space="preserve">                                                                     </w:t>
+              <w:t xml:space="preserve">   </w:t>
+            </w:r>
+            <w:proofErr w:type="gramEnd"/>
+            <w:r>
+              <w:rPr>
+                <w:rFonts w:ascii="Calibri" w:eastAsia="Aptos" w:hAnsi="Calibri" w:cs="Calibri"/>
+                <w:sz w:val="20"/>
+                <w:lang w:eastAsia="en-US"/>
+              </w:rPr>
+              <w:t xml:space="preserve">                                                                  </w:t>
             </w:r>
           </w:p>
         </w:tc>
@@ -5855,7 +6452,28 @@
                 <w:highlight w:val="yellow"/>
                 <w:lang w:eastAsia="en-US"/>
               </w:rPr>
-              <w:t>{{ufRG}}</w:t>
+              <w:t>{{</w:t>
+            </w:r>
+            <w:proofErr w:type="spellStart"/>
+            <w:r>
+              <w:rPr>
+                <w:rFonts w:ascii="Calibri" w:eastAsia="Aptos" w:hAnsi="Calibri" w:cs="Calibri"/>
+                <w:sz w:val="20"/>
+                <w:highlight w:val="yellow"/>
+                <w:lang w:eastAsia="en-US"/>
+              </w:rPr>
+              <w:t>ufRG</w:t>
+            </w:r>
+            <w:proofErr w:type="spellEnd"/>
+            <w:proofErr w:type="gramStart"/>
+            <w:r>
+              <w:rPr>
+                <w:rFonts w:ascii="Calibri" w:eastAsia="Aptos" w:hAnsi="Calibri" w:cs="Calibri"/>
+                <w:sz w:val="20"/>
+                <w:highlight w:val="yellow"/>
+                <w:lang w:eastAsia="en-US"/>
+              </w:rPr>
+              <w:t>}}</w:t>
             </w:r>
             <w:r>
               <w:rPr>
@@ -5863,7 +6481,16 @@
                 <w:sz w:val="20"/>
                 <w:lang w:eastAsia="en-US"/>
               </w:rPr>
-              <w:t xml:space="preserve">                                </w:t>
+              <w:t xml:space="preserve">   </w:t>
+            </w:r>
+            <w:proofErr w:type="gramEnd"/>
+            <w:r>
+              <w:rPr>
+                <w:rFonts w:ascii="Calibri" w:eastAsia="Aptos" w:hAnsi="Calibri" w:cs="Calibri"/>
+                <w:sz w:val="20"/>
+                <w:lang w:eastAsia="en-US"/>
+              </w:rPr>
+              <w:t xml:space="preserve">                             </w:t>
             </w:r>
           </w:p>
         </w:tc>
@@ -5962,7 +6589,17 @@
                 <w:highlight w:val="yellow"/>
                 <w:lang w:eastAsia="en-US"/>
               </w:rPr>
-              <w:t>{{nacionalidade}}</w:t>
+              <w:t>{{nacionalidade</w:t>
+            </w:r>
+            <w:proofErr w:type="gramStart"/>
+            <w:r>
+              <w:rPr>
+                <w:rFonts w:ascii="Calibri" w:eastAsia="Aptos" w:hAnsi="Calibri" w:cs="Calibri"/>
+                <w:sz w:val="20"/>
+                <w:highlight w:val="yellow"/>
+                <w:lang w:eastAsia="en-US"/>
+              </w:rPr>
+              <w:t>}}</w:t>
             </w:r>
             <w:r>
               <w:rPr>
@@ -5970,7 +6607,16 @@
                 <w:sz w:val="20"/>
                 <w:lang w:eastAsia="en-US"/>
               </w:rPr>
-              <w:t xml:space="preserve">                          </w:t>
+              <w:t xml:space="preserve">   </w:t>
+            </w:r>
+            <w:proofErr w:type="gramEnd"/>
+            <w:r>
+              <w:rPr>
+                <w:rFonts w:ascii="Calibri" w:eastAsia="Aptos" w:hAnsi="Calibri" w:cs="Calibri"/>
+                <w:sz w:val="20"/>
+                <w:lang w:eastAsia="en-US"/>
+              </w:rPr>
+              <w:t xml:space="preserve">                       </w:t>
             </w:r>
           </w:p>
         </w:tc>
@@ -6063,7 +6709,17 @@
                 <w:highlight w:val="yellow"/>
                 <w:lang w:eastAsia="en-US"/>
               </w:rPr>
-              <w:t>{{whatsapp}}</w:t>
+              <w:t>{{whatsapp</w:t>
+            </w:r>
+            <w:proofErr w:type="gramStart"/>
+            <w:r>
+              <w:rPr>
+                <w:rFonts w:ascii="Calibri" w:eastAsia="Aptos" w:hAnsi="Calibri" w:cs="Calibri"/>
+                <w:sz w:val="20"/>
+                <w:highlight w:val="yellow"/>
+                <w:lang w:eastAsia="en-US"/>
+              </w:rPr>
+              <w:t>}}</w:t>
             </w:r>
             <w:r>
               <w:rPr>
@@ -6071,7 +6727,16 @@
                 <w:sz w:val="20"/>
                 <w:lang w:eastAsia="en-US"/>
               </w:rPr>
-              <w:t xml:space="preserve">                                   </w:t>
+              <w:t xml:space="preserve">   </w:t>
+            </w:r>
+            <w:proofErr w:type="gramEnd"/>
+            <w:r>
+              <w:rPr>
+                <w:rFonts w:ascii="Calibri" w:eastAsia="Aptos" w:hAnsi="Calibri" w:cs="Calibri"/>
+                <w:sz w:val="20"/>
+                <w:lang w:eastAsia="en-US"/>
+              </w:rPr>
+              <w:t xml:space="preserve">                                </w:t>
             </w:r>
           </w:p>
         </w:tc>
@@ -6125,7 +6790,27 @@
                 <w:highlight w:val="yellow"/>
                 <w:lang w:eastAsia="en-US"/>
               </w:rPr>
-              <w:t>{{email}}</w:t>
+              <w:t>{{</w:t>
+            </w:r>
+            <w:proofErr w:type="spellStart"/>
+            <w:r>
+              <w:rPr>
+                <w:rFonts w:ascii="Calibri" w:eastAsia="Aptos" w:hAnsi="Calibri" w:cs="Calibri"/>
+                <w:sz w:val="20"/>
+                <w:highlight w:val="yellow"/>
+                <w:lang w:eastAsia="en-US"/>
+              </w:rPr>
+              <w:t>email</w:t>
+            </w:r>
+            <w:proofErr w:type="spellEnd"/>
+            <w:r>
+              <w:rPr>
+                <w:rFonts w:ascii="Calibri" w:eastAsia="Aptos" w:hAnsi="Calibri" w:cs="Calibri"/>
+                <w:sz w:val="20"/>
+                <w:highlight w:val="yellow"/>
+                <w:lang w:eastAsia="en-US"/>
+              </w:rPr>
+              <w:t>}}</w:t>
             </w:r>
           </w:p>
         </w:tc>
@@ -6173,7 +6858,27 @@
                 <w:highlight w:val="yellow"/>
                 <w:lang w:eastAsia="en-US"/>
               </w:rPr>
-              <w:t>{{logradouro_endereco}}</w:t>
+              <w:t>{{</w:t>
+            </w:r>
+            <w:proofErr w:type="spellStart"/>
+            <w:r>
+              <w:rPr>
+                <w:rFonts w:ascii="Calibri" w:eastAsia="Aptos" w:hAnsi="Calibri" w:cs="Calibri"/>
+                <w:sz w:val="20"/>
+                <w:highlight w:val="yellow"/>
+                <w:lang w:eastAsia="en-US"/>
+              </w:rPr>
+              <w:t>logradouro_endereco</w:t>
+            </w:r>
+            <w:proofErr w:type="spellEnd"/>
+            <w:r>
+              <w:rPr>
+                <w:rFonts w:ascii="Calibri" w:eastAsia="Aptos" w:hAnsi="Calibri" w:cs="Calibri"/>
+                <w:sz w:val="20"/>
+                <w:highlight w:val="yellow"/>
+                <w:lang w:eastAsia="en-US"/>
+              </w:rPr>
+              <w:t>}}</w:t>
             </w:r>
             <w:r>
               <w:rPr>
@@ -6190,7 +6895,38 @@
                 <w:highlight w:val="yellow"/>
                 <w:lang w:eastAsia="en-US"/>
               </w:rPr>
-              <w:t>{{logradouro_numero}}</w:t>
+              <w:t>{{</w:t>
+            </w:r>
+            <w:proofErr w:type="spellStart"/>
+            <w:r>
+              <w:rPr>
+                <w:rFonts w:ascii="Calibri" w:eastAsia="Aptos" w:hAnsi="Calibri" w:cs="Calibri"/>
+                <w:sz w:val="20"/>
+                <w:highlight w:val="yellow"/>
+                <w:lang w:eastAsia="en-US"/>
+              </w:rPr>
+              <w:t>logradouro_</w:t>
+            </w:r>
+            <w:proofErr w:type="gramStart"/>
+            <w:r>
+              <w:rPr>
+                <w:rFonts w:ascii="Calibri" w:eastAsia="Aptos" w:hAnsi="Calibri" w:cs="Calibri"/>
+                <w:sz w:val="20"/>
+                <w:highlight w:val="yellow"/>
+                <w:lang w:eastAsia="en-US"/>
+              </w:rPr>
+              <w:t>numero</w:t>
+            </w:r>
+            <w:proofErr w:type="spellEnd"/>
+            <w:proofErr w:type="gramEnd"/>
+            <w:r>
+              <w:rPr>
+                <w:rFonts w:ascii="Calibri" w:eastAsia="Aptos" w:hAnsi="Calibri" w:cs="Calibri"/>
+                <w:sz w:val="20"/>
+                <w:highlight w:val="yellow"/>
+                <w:lang w:eastAsia="en-US"/>
+              </w:rPr>
+              <w:t>}}</w:t>
             </w:r>
             <w:r>
               <w:rPr>
@@ -6207,7 +6943,28 @@
                 <w:highlight w:val="yellow"/>
                 <w:lang w:eastAsia="en-US"/>
               </w:rPr>
-              <w:t>{{logradouro_complemento}}</w:t>
+              <w:t>{{</w:t>
+            </w:r>
+            <w:proofErr w:type="spellStart"/>
+            <w:r>
+              <w:rPr>
+                <w:rFonts w:ascii="Calibri" w:eastAsia="Aptos" w:hAnsi="Calibri" w:cs="Calibri"/>
+                <w:sz w:val="20"/>
+                <w:highlight w:val="yellow"/>
+                <w:lang w:eastAsia="en-US"/>
+              </w:rPr>
+              <w:t>logradouro_complemento</w:t>
+            </w:r>
+            <w:proofErr w:type="spellEnd"/>
+            <w:proofErr w:type="gramStart"/>
+            <w:r>
+              <w:rPr>
+                <w:rFonts w:ascii="Calibri" w:eastAsia="Aptos" w:hAnsi="Calibri" w:cs="Calibri"/>
+                <w:sz w:val="20"/>
+                <w:highlight w:val="yellow"/>
+                <w:lang w:eastAsia="en-US"/>
+              </w:rPr>
+              <w:t>}}</w:t>
             </w:r>
             <w:r>
               <w:rPr>
@@ -6215,7 +6972,16 @@
                 <w:sz w:val="20"/>
                 <w:lang w:eastAsia="en-US"/>
               </w:rPr>
-              <w:t xml:space="preserve">                               </w:t>
+              <w:t xml:space="preserve">   </w:t>
+            </w:r>
+            <w:proofErr w:type="gramEnd"/>
+            <w:r>
+              <w:rPr>
+                <w:rFonts w:ascii="Calibri" w:eastAsia="Aptos" w:hAnsi="Calibri" w:cs="Calibri"/>
+                <w:sz w:val="20"/>
+                <w:lang w:eastAsia="en-US"/>
+              </w:rPr>
+              <w:t xml:space="preserve">                            </w:t>
             </w:r>
           </w:p>
         </w:tc>
@@ -6267,7 +7033,28 @@
                 <w:highlight w:val="yellow"/>
                 <w:lang w:eastAsia="en-US"/>
               </w:rPr>
-              <w:t>{{logradouro_cep}}</w:t>
+              <w:t>{{</w:t>
+            </w:r>
+            <w:proofErr w:type="spellStart"/>
+            <w:r>
+              <w:rPr>
+                <w:rFonts w:ascii="Calibri" w:eastAsia="Aptos" w:hAnsi="Calibri" w:cs="Calibri"/>
+                <w:sz w:val="20"/>
+                <w:highlight w:val="yellow"/>
+                <w:lang w:eastAsia="en-US"/>
+              </w:rPr>
+              <w:t>logradouro_cep</w:t>
+            </w:r>
+            <w:proofErr w:type="spellEnd"/>
+            <w:proofErr w:type="gramStart"/>
+            <w:r>
+              <w:rPr>
+                <w:rFonts w:ascii="Calibri" w:eastAsia="Aptos" w:hAnsi="Calibri" w:cs="Calibri"/>
+                <w:sz w:val="20"/>
+                <w:highlight w:val="yellow"/>
+                <w:lang w:eastAsia="en-US"/>
+              </w:rPr>
+              <w:t>}}</w:t>
             </w:r>
             <w:r>
               <w:rPr>
@@ -6275,7 +7062,16 @@
                 <w:sz w:val="20"/>
                 <w:lang w:eastAsia="en-US"/>
               </w:rPr>
-              <w:t xml:space="preserve">           </w:t>
+              <w:t xml:space="preserve">   </w:t>
+            </w:r>
+            <w:proofErr w:type="gramEnd"/>
+            <w:r>
+              <w:rPr>
+                <w:rFonts w:ascii="Calibri" w:eastAsia="Aptos" w:hAnsi="Calibri" w:cs="Calibri"/>
+                <w:sz w:val="20"/>
+                <w:lang w:eastAsia="en-US"/>
+              </w:rPr>
+              <w:t xml:space="preserve">        </w:t>
             </w:r>
           </w:p>
         </w:tc>
@@ -6321,7 +7117,27 @@
                 <w:highlight w:val="yellow"/>
                 <w:lang w:eastAsia="en-US"/>
               </w:rPr>
-              <w:t>{{logradouro_cidade}}</w:t>
+              <w:t>{{</w:t>
+            </w:r>
+            <w:proofErr w:type="spellStart"/>
+            <w:r>
+              <w:rPr>
+                <w:rFonts w:ascii="Calibri" w:eastAsia="Aptos" w:hAnsi="Calibri" w:cs="Calibri"/>
+                <w:sz w:val="20"/>
+                <w:highlight w:val="yellow"/>
+                <w:lang w:eastAsia="en-US"/>
+              </w:rPr>
+              <w:t>logradouro_cidade</w:t>
+            </w:r>
+            <w:proofErr w:type="spellEnd"/>
+            <w:r>
+              <w:rPr>
+                <w:rFonts w:ascii="Calibri" w:eastAsia="Aptos" w:hAnsi="Calibri" w:cs="Calibri"/>
+                <w:sz w:val="20"/>
+                <w:highlight w:val="yellow"/>
+                <w:lang w:eastAsia="en-US"/>
+              </w:rPr>
+              <w:t>}}</w:t>
             </w:r>
           </w:p>
         </w:tc>
@@ -6368,7 +7184,28 @@
                 <w:highlight w:val="yellow"/>
                 <w:lang w:eastAsia="en-US"/>
               </w:rPr>
-              <w:t>{{logradouro_uf}}</w:t>
+              <w:t>{{</w:t>
+            </w:r>
+            <w:proofErr w:type="spellStart"/>
+            <w:r>
+              <w:rPr>
+                <w:rFonts w:ascii="Calibri" w:eastAsia="Aptos" w:hAnsi="Calibri" w:cs="Calibri"/>
+                <w:sz w:val="20"/>
+                <w:highlight w:val="yellow"/>
+                <w:lang w:eastAsia="en-US"/>
+              </w:rPr>
+              <w:t>logradouro_uf</w:t>
+            </w:r>
+            <w:proofErr w:type="spellEnd"/>
+            <w:proofErr w:type="gramStart"/>
+            <w:r>
+              <w:rPr>
+                <w:rFonts w:ascii="Calibri" w:eastAsia="Aptos" w:hAnsi="Calibri" w:cs="Calibri"/>
+                <w:sz w:val="20"/>
+                <w:highlight w:val="yellow"/>
+                <w:lang w:eastAsia="en-US"/>
+              </w:rPr>
+              <w:t>}}</w:t>
             </w:r>
             <w:r>
               <w:rPr>
@@ -6376,7 +7213,16 @@
                 <w:sz w:val="20"/>
                 <w:lang w:eastAsia="en-US"/>
               </w:rPr>
-              <w:t xml:space="preserve">                                       </w:t>
+              <w:t xml:space="preserve">   </w:t>
+            </w:r>
+            <w:proofErr w:type="gramEnd"/>
+            <w:r>
+              <w:rPr>
+                <w:rFonts w:ascii="Calibri" w:eastAsia="Aptos" w:hAnsi="Calibri" w:cs="Calibri"/>
+                <w:sz w:val="20"/>
+                <w:lang w:eastAsia="en-US"/>
+              </w:rPr>
+              <w:t xml:space="preserve">                                    </w:t>
             </w:r>
           </w:p>
         </w:tc>
@@ -6423,7 +7269,27 @@
                 <w:highlight w:val="yellow"/>
                 <w:lang w:eastAsia="en-US"/>
               </w:rPr>
-              <w:t>{{logradouro_bairro}}</w:t>
+              <w:t>{{</w:t>
+            </w:r>
+            <w:proofErr w:type="spellStart"/>
+            <w:r>
+              <w:rPr>
+                <w:rFonts w:ascii="Calibri" w:eastAsia="Aptos" w:hAnsi="Calibri" w:cs="Calibri"/>
+                <w:sz w:val="20"/>
+                <w:highlight w:val="yellow"/>
+                <w:lang w:eastAsia="en-US"/>
+              </w:rPr>
+              <w:t>logradouro_bairro</w:t>
+            </w:r>
+            <w:proofErr w:type="spellEnd"/>
+            <w:r>
+              <w:rPr>
+                <w:rFonts w:ascii="Calibri" w:eastAsia="Aptos" w:hAnsi="Calibri" w:cs="Calibri"/>
+                <w:sz w:val="20"/>
+                <w:highlight w:val="yellow"/>
+                <w:lang w:eastAsia="en-US"/>
+              </w:rPr>
+              <w:t>}}</w:t>
             </w:r>
           </w:p>
         </w:tc>
@@ -6575,12 +7441,14 @@
                 <w:highlight w:val="yellow"/>
                 <w:lang w:eastAsia="en-US"/>
               </w:rPr>
-              <w:t>{{empregador}</w:t>
+              <w:t>{{empregador</w:t>
             </w:r>
+            <w:proofErr w:type="gramStart"/>
             <w:r>
               <w:rPr>
                 <w:rFonts w:ascii="Calibri" w:eastAsia="Aptos" w:hAnsi="Calibri" w:cs="Calibri"/>
                 <w:sz w:val="20"/>
+                <w:highlight w:val="yellow"/>
                 <w:lang w:eastAsia="en-US"/>
               </w:rPr>
               <w:t>}</w:t>
@@ -6591,7 +7459,24 @@
                 <w:sz w:val="20"/>
                 <w:lang w:eastAsia="en-US"/>
               </w:rPr>
-              <w:t xml:space="preserve">       </w:t>
+              <w:t>}</w:t>
+            </w:r>
+            <w:r>
+              <w:rPr>
+                <w:rFonts w:ascii="Calibri" w:eastAsia="Aptos" w:hAnsi="Calibri" w:cs="Calibri"/>
+                <w:sz w:val="20"/>
+                <w:lang w:eastAsia="en-US"/>
+              </w:rPr>
+              <w:t xml:space="preserve">   </w:t>
+            </w:r>
+            <w:proofErr w:type="gramEnd"/>
+            <w:r>
+              <w:rPr>
+                <w:rFonts w:ascii="Calibri" w:eastAsia="Aptos" w:hAnsi="Calibri" w:cs="Calibri"/>
+                <w:sz w:val="20"/>
+                <w:lang w:eastAsia="en-US"/>
+              </w:rPr>
+              <w:t xml:space="preserve">    </w:t>
             </w:r>
           </w:p>
         </w:tc>
@@ -6637,7 +7522,17 @@
                 <w:highlight w:val="yellow"/>
                 <w:lang w:eastAsia="en-US"/>
               </w:rPr>
-              <w:t>{{matricula}}</w:t>
+              <w:t>{{</w:t>
+            </w:r>
+            <w:proofErr w:type="gramStart"/>
+            <w:r>
+              <w:rPr>
+                <w:rFonts w:ascii="Calibri" w:eastAsia="Aptos" w:hAnsi="Calibri" w:cs="Calibri"/>
+                <w:sz w:val="20"/>
+                <w:highlight w:val="yellow"/>
+                <w:lang w:eastAsia="en-US"/>
+              </w:rPr>
+              <w:t>matricula}}</w:t>
             </w:r>
             <w:r>
               <w:rPr>
@@ -6645,7 +7540,16 @@
                 <w:sz w:val="20"/>
                 <w:lang w:eastAsia="en-US"/>
               </w:rPr>
-              <w:t xml:space="preserve">                        </w:t>
+              <w:t xml:space="preserve">   </w:t>
+            </w:r>
+            <w:proofErr w:type="gramEnd"/>
+            <w:r>
+              <w:rPr>
+                <w:rFonts w:ascii="Calibri" w:eastAsia="Aptos" w:hAnsi="Calibri" w:cs="Calibri"/>
+                <w:sz w:val="20"/>
+                <w:lang w:eastAsia="en-US"/>
+              </w:rPr>
+              <w:t xml:space="preserve">                     </w:t>
             </w:r>
           </w:p>
         </w:tc>
@@ -7401,7 +8305,6 @@
                 <w:color w:val="000000"/>
                 <w:sz w:val="20"/>
               </w:rPr>
-              <w:lastRenderedPageBreak/>
               <w:t>5.12- Outros (R$)</w:t>
             </w:r>
           </w:p>
@@ -7549,6 +8452,7 @@
                 <w:color w:val="000000"/>
                 <w:sz w:val="20"/>
               </w:rPr>
+              <w:lastRenderedPageBreak/>
               <w:t xml:space="preserve">5.15 Vencimento 1ª Parcela: </w:t>
             </w:r>
           </w:p>
@@ -8292,7 +9196,25 @@
           <w:sz w:val="20"/>
           <w:lang w:eastAsia="en-US"/>
         </w:rPr>
-        <w:t xml:space="preserve">, poderão sofrer variações de acordo com (i) o valor de margem disponível, (ii) a data da concessão do crédito pela </w:t>
+        <w:t>, poderão sofrer variações de acordo com (i) o valor de margem disponível, (</w:t>
+      </w:r>
+      <w:proofErr w:type="spellStart"/>
+      <w:r>
+        <w:rPr>
+          <w:rFonts w:ascii="Calibri" w:eastAsia="Aptos" w:hAnsi="Calibri" w:cs="Calibri"/>
+          <w:sz w:val="20"/>
+          <w:lang w:eastAsia="en-US"/>
+        </w:rPr>
+        <w:t>ii</w:t>
+      </w:r>
+      <w:proofErr w:type="spellEnd"/>
+      <w:r>
+        <w:rPr>
+          <w:rFonts w:ascii="Calibri" w:eastAsia="Aptos" w:hAnsi="Calibri" w:cs="Calibri"/>
+          <w:sz w:val="20"/>
+          <w:lang w:eastAsia="en-US"/>
+        </w:rPr>
+        <w:t xml:space="preserve">) a data da concessão do crédito pela </w:t>
       </w:r>
       <w:r>
         <w:rPr>
@@ -8327,7 +9249,25 @@
           <w:sz w:val="20"/>
           <w:lang w:eastAsia="en-US"/>
         </w:rPr>
-        <w:t>e/ou (iii) a data do primeiro desconto a ser realizado.</w:t>
+        <w:t>e/ou (</w:t>
+      </w:r>
+      <w:proofErr w:type="spellStart"/>
+      <w:r>
+        <w:rPr>
+          <w:rFonts w:ascii="Calibri" w:eastAsia="Aptos" w:hAnsi="Calibri" w:cs="Calibri"/>
+          <w:sz w:val="20"/>
+          <w:lang w:eastAsia="en-US"/>
+        </w:rPr>
+        <w:t>iii</w:t>
+      </w:r>
+      <w:proofErr w:type="spellEnd"/>
+      <w:r>
+        <w:rPr>
+          <w:rFonts w:ascii="Calibri" w:eastAsia="Aptos" w:hAnsi="Calibri" w:cs="Calibri"/>
+          <w:sz w:val="20"/>
+          <w:lang w:eastAsia="en-US"/>
+        </w:rPr>
+        <w:t>) a data do primeiro desconto a ser realizado.</w:t>
       </w:r>
     </w:p>
     <w:p>
@@ -9039,7 +9979,6 @@
           <w:sz w:val="20"/>
           <w:lang w:eastAsia="en-US"/>
         </w:rPr>
-        <w:lastRenderedPageBreak/>
         <w:t>Consignante</w:t>
       </w:r>
       <w:r>
@@ -9084,7 +10023,25 @@
           <w:sz w:val="20"/>
           <w:lang w:eastAsia="en-US"/>
         </w:rPr>
-        <w:t xml:space="preserve">) e (ii) acesso a senhas e/ou tokens para fins de consultas, reserva de margem consignável e/ou averbações junto à entidade </w:t>
+        <w:t>) e (</w:t>
+      </w:r>
+      <w:proofErr w:type="spellStart"/>
+      <w:r>
+        <w:rPr>
+          <w:rFonts w:ascii="Calibri" w:eastAsia="Aptos" w:hAnsi="Calibri" w:cs="Calibri"/>
+          <w:sz w:val="20"/>
+          <w:lang w:eastAsia="en-US"/>
+        </w:rPr>
+        <w:t>ii</w:t>
+      </w:r>
+      <w:proofErr w:type="spellEnd"/>
+      <w:r>
+        <w:rPr>
+          <w:rFonts w:ascii="Calibri" w:eastAsia="Aptos" w:hAnsi="Calibri" w:cs="Calibri"/>
+          <w:sz w:val="20"/>
+          <w:lang w:eastAsia="en-US"/>
+        </w:rPr>
+        <w:t xml:space="preserve">) acesso a senhas e/ou tokens para fins de consultas, reserva de margem consignável e/ou averbações junto à entidade </w:t>
       </w:r>
       <w:r>
         <w:rPr>
@@ -9142,178 +10099,33 @@
           <w:sz w:val="20"/>
           <w:lang w:eastAsia="en-US"/>
         </w:rPr>
-        <w:t>PARÁGRAFO PRIMEIRO</w:t>
-      </w:r>
-      <w:r>
-        <w:rPr>
-          <w:rFonts w:ascii="Calibri" w:eastAsia="Aptos" w:hAnsi="Calibri" w:cs="Calibri"/>
-          <w:sz w:val="20"/>
-          <w:lang w:eastAsia="en-US"/>
-        </w:rPr>
-        <w:t xml:space="preserve">: Caso aceite a </w:t>
-      </w:r>
-      <w:r>
-        <w:rPr>
-          <w:rFonts w:ascii="Calibri" w:eastAsia="Aptos" w:hAnsi="Calibri" w:cs="Calibri"/>
-          <w:b/>
-          <w:bCs/>
-          <w:sz w:val="20"/>
-          <w:lang w:eastAsia="en-US"/>
-        </w:rPr>
-        <w:t>Proposta</w:t>
-      </w:r>
-      <w:r>
-        <w:rPr>
-          <w:rFonts w:ascii="Calibri" w:eastAsia="Aptos" w:hAnsi="Calibri" w:cs="Calibri"/>
-          <w:sz w:val="20"/>
-          <w:lang w:eastAsia="en-US"/>
-        </w:rPr>
-        <w:t xml:space="preserve"> e formalize a operação de crédito junto à </w:t>
-      </w:r>
-      <w:r>
-        <w:rPr>
-          <w:rFonts w:ascii="Calibri" w:eastAsia="Aptos" w:hAnsi="Calibri" w:cs="Calibri"/>
-          <w:b/>
-          <w:bCs/>
-          <w:sz w:val="20"/>
-          <w:lang w:eastAsia="en-US"/>
-        </w:rPr>
-        <w:t>Instituição</w:t>
-      </w:r>
-      <w:r>
-        <w:rPr>
-          <w:rFonts w:ascii="Calibri" w:eastAsia="Aptos" w:hAnsi="Calibri" w:cs="Calibri"/>
-          <w:sz w:val="20"/>
-          <w:lang w:eastAsia="en-US"/>
-        </w:rPr>
-        <w:t xml:space="preserve"> </w:t>
-      </w:r>
-      <w:r>
-        <w:rPr>
-          <w:rFonts w:ascii="Calibri" w:eastAsia="Aptos" w:hAnsi="Calibri" w:cs="Calibri"/>
-          <w:b/>
-          <w:bCs/>
-          <w:sz w:val="20"/>
-          <w:lang w:eastAsia="en-US"/>
-        </w:rPr>
-        <w:t>Financeira</w:t>
-      </w:r>
-      <w:r>
-        <w:rPr>
-          <w:rFonts w:ascii="Calibri" w:eastAsia="Aptos" w:hAnsi="Calibri" w:cs="Calibri"/>
-          <w:sz w:val="20"/>
-          <w:lang w:eastAsia="en-US"/>
-        </w:rPr>
-        <w:t xml:space="preserve">, o(a) </w:t>
-      </w:r>
-      <w:r>
-        <w:rPr>
-          <w:rFonts w:ascii="Calibri" w:eastAsia="Aptos" w:hAnsi="Calibri" w:cs="Calibri"/>
-          <w:b/>
-          <w:bCs/>
-          <w:sz w:val="20"/>
-          <w:lang w:eastAsia="en-US"/>
-        </w:rPr>
-        <w:t>Cliente</w:t>
-      </w:r>
-      <w:r>
-        <w:rPr>
-          <w:rFonts w:ascii="Calibri" w:eastAsia="Aptos" w:hAnsi="Calibri" w:cs="Calibri"/>
-          <w:sz w:val="20"/>
-          <w:lang w:eastAsia="en-US"/>
-        </w:rPr>
-        <w:t xml:space="preserve"> compromete-se, em caráter irrevogável e irretratável, sob pena de responsabilidade civil e criminal, a </w:t>
-      </w:r>
-      <w:r>
-        <w:rPr>
-          <w:rFonts w:ascii="Calibri" w:eastAsia="Aptos" w:hAnsi="Calibri" w:cs="Calibri"/>
-          <w:b/>
-          <w:bCs/>
-          <w:sz w:val="20"/>
-          <w:u w:val="single"/>
-          <w:lang w:eastAsia="en-US"/>
-        </w:rPr>
-        <w:t>NÃO</w:t>
-      </w:r>
-      <w:r>
-        <w:rPr>
-          <w:rFonts w:ascii="Calibri" w:eastAsia="Aptos" w:hAnsi="Calibri" w:cs="Calibri"/>
-          <w:sz w:val="20"/>
-          <w:lang w:eastAsia="en-US"/>
-        </w:rPr>
-        <w:t xml:space="preserve"> revogar o acesso a senhas e/ou tokens para fins de consultas, reserva de margem consignável e/ou averbações junto à entidade </w:t>
-      </w:r>
-      <w:r>
-        <w:rPr>
-          <w:rFonts w:ascii="Calibri" w:eastAsia="Aptos" w:hAnsi="Calibri" w:cs="Calibri"/>
-          <w:b/>
-          <w:bCs/>
-          <w:sz w:val="20"/>
-          <w:lang w:eastAsia="en-US"/>
-        </w:rPr>
-        <w:t>Averbadora do Sistema de Consignação</w:t>
-      </w:r>
-      <w:r>
-        <w:rPr>
-          <w:rFonts w:ascii="Calibri" w:eastAsia="Aptos" w:hAnsi="Calibri" w:cs="Calibri"/>
-          <w:sz w:val="20"/>
-          <w:lang w:eastAsia="en-US"/>
-        </w:rPr>
-        <w:t xml:space="preserve"> (</w:t>
-      </w:r>
-      <w:r>
-        <w:rPr>
-          <w:rFonts w:ascii="Calibri" w:eastAsia="Aptos" w:hAnsi="Calibri" w:cs="Calibri"/>
-          <w:b/>
-          <w:bCs/>
-          <w:sz w:val="20"/>
-          <w:lang w:eastAsia="en-US"/>
-        </w:rPr>
-        <w:t>Gestora de Imagem</w:t>
-      </w:r>
-      <w:r>
-        <w:rPr>
-          <w:rFonts w:ascii="Calibri" w:eastAsia="Aptos" w:hAnsi="Calibri" w:cs="Calibri"/>
-          <w:sz w:val="20"/>
-          <w:lang w:eastAsia="en-US"/>
-        </w:rPr>
-        <w:t xml:space="preserve">), sem prévia e expressa comunicação ao </w:t>
-      </w:r>
-      <w:r>
-        <w:rPr>
-          <w:rFonts w:ascii="Calibri" w:eastAsia="Aptos" w:hAnsi="Calibri" w:cs="Calibri"/>
-          <w:b/>
-          <w:bCs/>
-          <w:sz w:val="20"/>
-          <w:lang w:eastAsia="en-US"/>
-        </w:rPr>
-        <w:t>Correspondente</w:t>
-      </w:r>
-      <w:r>
-        <w:rPr>
-          <w:rFonts w:ascii="Calibri" w:eastAsia="Aptos" w:hAnsi="Calibri" w:cs="Calibri"/>
-          <w:sz w:val="20"/>
-          <w:lang w:eastAsia="en-US"/>
-        </w:rPr>
-        <w:t xml:space="preserve"> </w:t>
-      </w:r>
-      <w:r>
-        <w:rPr>
-          <w:rFonts w:ascii="Calibri" w:eastAsia="Aptos" w:hAnsi="Calibri" w:cs="Calibri"/>
-          <w:b/>
-          <w:bCs/>
-          <w:sz w:val="20"/>
-          <w:lang w:eastAsia="en-US"/>
-        </w:rPr>
-        <w:t>Bancário</w:t>
-      </w:r>
-      <w:r>
-        <w:rPr>
-          <w:rFonts w:ascii="Calibri" w:eastAsia="Aptos" w:hAnsi="Calibri" w:cs="Calibri"/>
-          <w:sz w:val="20"/>
-          <w:lang w:eastAsia="en-US"/>
-        </w:rPr>
-        <w:t>.</w:t>
+        <w:br/>
+      </w:r>
+      <w:r>
+        <w:rPr>
+          <w:rFonts w:ascii="Calibri" w:hAnsi="Calibri" w:cs="Calibri"/>
+          <w:sz w:val="20"/>
+          <w:highlight w:val="yellow"/>
+        </w:rPr>
+        <w:t>{{</w:t>
+      </w:r>
+      <w:proofErr w:type="spellStart"/>
+      <w:r>
+        <w:rPr>
+          <w:rFonts w:ascii="Calibri" w:hAnsi="Calibri" w:cs="Calibri"/>
+          <w:sz w:val="20"/>
+          <w:highlight w:val="yellow"/>
+        </w:rPr>
+        <w:t>local_data</w:t>
+      </w:r>
+      <w:proofErr w:type="spellEnd"/>
+      <w:r>
+        <w:rPr>
+          <w:rFonts w:ascii="Calibri" w:hAnsi="Calibri" w:cs="Calibri"/>
+          <w:sz w:val="20"/>
+          <w:highlight w:val="yellow"/>
+        </w:rPr>
+        <w:t>}}</w:t>
       </w:r>
     </w:p>
     <w:p>
@@ -9335,7 +10147,8 @@
           <w:sz w:val="20"/>
           <w:lang w:eastAsia="en-US"/>
         </w:rPr>
-        <w:t>PARÁGRAFO SEGUNDO</w:t>
+        <w:lastRenderedPageBreak/>
+        <w:t>PARÁGRAFO PRIMEIRO</w:t>
       </w:r>
       <w:r>
         <w:rPr>
@@ -9434,79 +10247,7 @@
           <w:sz w:val="20"/>
           <w:lang w:eastAsia="en-US"/>
         </w:rPr>
-        <w:t xml:space="preserve"> fornecer a outras entidades, instituições financeiras, correspondentes bancários, entre outros, (i) autorização de acesso a quaisquer tipos de consultas junto à entidade </w:t>
-      </w:r>
-      <w:r>
-        <w:rPr>
-          <w:rFonts w:ascii="Calibri" w:eastAsia="Aptos" w:hAnsi="Calibri" w:cs="Calibri"/>
-          <w:b/>
-          <w:bCs/>
-          <w:sz w:val="20"/>
-          <w:lang w:eastAsia="en-US"/>
-        </w:rPr>
-        <w:t>Averbadora do Sistema de Consignação</w:t>
-      </w:r>
-      <w:r>
-        <w:rPr>
-          <w:rFonts w:ascii="Calibri" w:eastAsia="Aptos" w:hAnsi="Calibri" w:cs="Calibri"/>
-          <w:sz w:val="20"/>
-          <w:lang w:eastAsia="en-US"/>
-        </w:rPr>
-        <w:t xml:space="preserve"> (</w:t>
-      </w:r>
-      <w:r>
-        <w:rPr>
-          <w:rFonts w:ascii="Calibri" w:eastAsia="Aptos" w:hAnsi="Calibri" w:cs="Calibri"/>
-          <w:b/>
-          <w:bCs/>
-          <w:sz w:val="20"/>
-          <w:lang w:eastAsia="en-US"/>
-        </w:rPr>
-        <w:t>Gestora de Imagem</w:t>
-      </w:r>
-      <w:r>
-        <w:rPr>
-          <w:rFonts w:ascii="Calibri" w:eastAsia="Aptos" w:hAnsi="Calibri" w:cs="Calibri"/>
-          <w:sz w:val="20"/>
-          <w:lang w:eastAsia="en-US"/>
-        </w:rPr>
-        <w:t xml:space="preserve">) e (ii) acesso a senhas e/ou tokens para fins de consultas, reserva de margem consignável e/ou averbações junto à entidade </w:t>
-      </w:r>
-      <w:r>
-        <w:rPr>
-          <w:rFonts w:ascii="Calibri" w:eastAsia="Aptos" w:hAnsi="Calibri" w:cs="Calibri"/>
-          <w:b/>
-          <w:bCs/>
-          <w:sz w:val="20"/>
-          <w:lang w:eastAsia="en-US"/>
-        </w:rPr>
-        <w:t>Averbadora do Sistema de Consignação</w:t>
-      </w:r>
-      <w:r>
-        <w:rPr>
-          <w:rFonts w:ascii="Calibri" w:eastAsia="Aptos" w:hAnsi="Calibri" w:cs="Calibri"/>
-          <w:sz w:val="20"/>
-          <w:lang w:eastAsia="en-US"/>
-        </w:rPr>
-        <w:t xml:space="preserve"> (</w:t>
-      </w:r>
-      <w:r>
-        <w:rPr>
-          <w:rFonts w:ascii="Calibri" w:eastAsia="Aptos" w:hAnsi="Calibri" w:cs="Calibri"/>
-          <w:b/>
-          <w:bCs/>
-          <w:sz w:val="20"/>
-          <w:lang w:eastAsia="en-US"/>
-        </w:rPr>
-        <w:t>Gestora de Imagem</w:t>
-      </w:r>
-      <w:r>
-        <w:rPr>
-          <w:rFonts w:ascii="Calibri" w:eastAsia="Aptos" w:hAnsi="Calibri" w:cs="Calibri"/>
-          <w:sz w:val="20"/>
-          <w:lang w:eastAsia="en-US"/>
-        </w:rPr>
-        <w:t>).</w:t>
+        <w:t xml:space="preserve"> revogar o acesso a </w:t>
       </w:r>
     </w:p>
     <w:p>
@@ -9520,150 +10261,6 @@
           <w:lang w:eastAsia="en-US"/>
         </w:rPr>
       </w:pPr>
-      <w:r>
-        <w:rPr>
-          <w:rFonts w:ascii="Calibri" w:eastAsia="Aptos" w:hAnsi="Calibri" w:cs="Calibri"/>
-          <w:b/>
-          <w:bCs/>
-          <w:sz w:val="20"/>
-          <w:lang w:eastAsia="en-US"/>
-        </w:rPr>
-        <w:t>CLÁSULA SÉTIMA</w:t>
-      </w:r>
-      <w:r>
-        <w:rPr>
-          <w:rFonts w:ascii="Calibri" w:eastAsia="Aptos" w:hAnsi="Calibri" w:cs="Calibri"/>
-          <w:sz w:val="20"/>
-          <w:lang w:eastAsia="en-US"/>
-        </w:rPr>
-        <w:t xml:space="preserve">: Caso aceite a </w:t>
-      </w:r>
-      <w:r>
-        <w:rPr>
-          <w:rFonts w:ascii="Calibri" w:eastAsia="Aptos" w:hAnsi="Calibri" w:cs="Calibri"/>
-          <w:b/>
-          <w:bCs/>
-          <w:sz w:val="20"/>
-          <w:lang w:eastAsia="en-US"/>
-        </w:rPr>
-        <w:t>Proposta</w:t>
-      </w:r>
-      <w:r>
-        <w:rPr>
-          <w:rFonts w:ascii="Calibri" w:eastAsia="Aptos" w:hAnsi="Calibri" w:cs="Calibri"/>
-          <w:sz w:val="20"/>
-          <w:lang w:eastAsia="en-US"/>
-        </w:rPr>
-        <w:t xml:space="preserve"> e formalize a operação de crédito junto à </w:t>
-      </w:r>
-      <w:r>
-        <w:rPr>
-          <w:rFonts w:ascii="Calibri" w:eastAsia="Aptos" w:hAnsi="Calibri" w:cs="Calibri"/>
-          <w:b/>
-          <w:bCs/>
-          <w:sz w:val="20"/>
-          <w:lang w:eastAsia="en-US"/>
-        </w:rPr>
-        <w:t>Instituição</w:t>
-      </w:r>
-      <w:r>
-        <w:rPr>
-          <w:rFonts w:ascii="Calibri" w:eastAsia="Aptos" w:hAnsi="Calibri" w:cs="Calibri"/>
-          <w:sz w:val="20"/>
-          <w:lang w:eastAsia="en-US"/>
-        </w:rPr>
-        <w:t xml:space="preserve"> </w:t>
-      </w:r>
-      <w:r>
-        <w:rPr>
-          <w:rFonts w:ascii="Calibri" w:eastAsia="Aptos" w:hAnsi="Calibri" w:cs="Calibri"/>
-          <w:b/>
-          <w:bCs/>
-          <w:sz w:val="20"/>
-          <w:lang w:eastAsia="en-US"/>
-        </w:rPr>
-        <w:t>Financeira</w:t>
-      </w:r>
-      <w:r>
-        <w:rPr>
-          <w:rFonts w:ascii="Calibri" w:eastAsia="Aptos" w:hAnsi="Calibri" w:cs="Calibri"/>
-          <w:sz w:val="20"/>
-          <w:lang w:eastAsia="en-US"/>
-        </w:rPr>
-        <w:t xml:space="preserve">, o(a) </w:t>
-      </w:r>
-      <w:r>
-        <w:rPr>
-          <w:rFonts w:ascii="Calibri" w:eastAsia="Aptos" w:hAnsi="Calibri" w:cs="Calibri"/>
-          <w:b/>
-          <w:bCs/>
-          <w:sz w:val="20"/>
-          <w:lang w:eastAsia="en-US"/>
-        </w:rPr>
-        <w:t>Cliente</w:t>
-      </w:r>
-      <w:r>
-        <w:rPr>
-          <w:rFonts w:ascii="Calibri" w:eastAsia="Aptos" w:hAnsi="Calibri" w:cs="Calibri"/>
-          <w:sz w:val="20"/>
-          <w:lang w:eastAsia="en-US"/>
-        </w:rPr>
-        <w:t xml:space="preserve"> compromete-se, em caráter irrevogável e irretratável, a gerar autorização de averbação para o </w:t>
-      </w:r>
-      <w:r>
-        <w:rPr>
-          <w:rFonts w:ascii="Calibri" w:eastAsia="Aptos" w:hAnsi="Calibri" w:cs="Calibri"/>
-          <w:b/>
-          <w:bCs/>
-          <w:sz w:val="20"/>
-          <w:lang w:eastAsia="en-US"/>
-        </w:rPr>
-        <w:t>Correspondente</w:t>
-      </w:r>
-      <w:r>
-        <w:rPr>
-          <w:rFonts w:ascii="Calibri" w:eastAsia="Aptos" w:hAnsi="Calibri" w:cs="Calibri"/>
-          <w:sz w:val="20"/>
-          <w:lang w:eastAsia="en-US"/>
-        </w:rPr>
-        <w:t xml:space="preserve"> </w:t>
-      </w:r>
-      <w:r>
-        <w:rPr>
-          <w:rFonts w:ascii="Calibri" w:eastAsia="Aptos" w:hAnsi="Calibri" w:cs="Calibri"/>
-          <w:b/>
-          <w:bCs/>
-          <w:sz w:val="20"/>
-          <w:lang w:eastAsia="en-US"/>
-        </w:rPr>
-        <w:t>Bancário</w:t>
-      </w:r>
-      <w:r>
-        <w:rPr>
-          <w:rFonts w:ascii="Calibri" w:eastAsia="Aptos" w:hAnsi="Calibri" w:cs="Calibri"/>
-          <w:sz w:val="20"/>
-          <w:lang w:eastAsia="en-US"/>
-        </w:rPr>
-        <w:t xml:space="preserve">, tantas e quantas vezes se fizerem necessárias, para efetivação da operação de crédito da </w:t>
-      </w:r>
-      <w:r>
-        <w:rPr>
-          <w:rFonts w:ascii="Calibri" w:eastAsia="Aptos" w:hAnsi="Calibri" w:cs="Calibri"/>
-          <w:b/>
-          <w:bCs/>
-          <w:sz w:val="20"/>
-          <w:lang w:eastAsia="en-US"/>
-        </w:rPr>
-        <w:t>Proposta</w:t>
-      </w:r>
-      <w:r>
-        <w:rPr>
-          <w:rFonts w:ascii="Calibri" w:eastAsia="Aptos" w:hAnsi="Calibri" w:cs="Calibri"/>
-          <w:sz w:val="20"/>
-          <w:lang w:eastAsia="en-US"/>
-        </w:rPr>
-        <w:t>.</w:t>
-      </w:r>
     </w:p>
     <w:p>
       <w:pPr>
@@ -9679,12 +10276,56 @@
       <w:r>
         <w:rPr>
           <w:rFonts w:ascii="Calibri" w:eastAsia="Aptos" w:hAnsi="Calibri" w:cs="Calibri"/>
-          <w:b/>
-          <w:bCs/>
-          <w:sz w:val="20"/>
-          <w:lang w:eastAsia="en-US"/>
-        </w:rPr>
-        <w:t>CLÁUSULA OITAVA:</w:t>
+          <w:sz w:val="20"/>
+          <w:lang w:eastAsia="en-US"/>
+        </w:rPr>
+        <w:t xml:space="preserve">senhas e/ou tokens para fins de consultas, reserva de margem consignável e/ou averbações junto à entidade </w:t>
+      </w:r>
+      <w:r>
+        <w:rPr>
+          <w:rFonts w:ascii="Calibri" w:eastAsia="Aptos" w:hAnsi="Calibri" w:cs="Calibri"/>
+          <w:b/>
+          <w:bCs/>
+          <w:sz w:val="20"/>
+          <w:lang w:eastAsia="en-US"/>
+        </w:rPr>
+        <w:t>Averbadora do Sistema de Consignação</w:t>
+      </w:r>
+      <w:r>
+        <w:rPr>
+          <w:rFonts w:ascii="Calibri" w:eastAsia="Aptos" w:hAnsi="Calibri" w:cs="Calibri"/>
+          <w:sz w:val="20"/>
+          <w:lang w:eastAsia="en-US"/>
+        </w:rPr>
+        <w:t xml:space="preserve"> (</w:t>
+      </w:r>
+      <w:r>
+        <w:rPr>
+          <w:rFonts w:ascii="Calibri" w:eastAsia="Aptos" w:hAnsi="Calibri" w:cs="Calibri"/>
+          <w:b/>
+          <w:bCs/>
+          <w:sz w:val="20"/>
+          <w:lang w:eastAsia="en-US"/>
+        </w:rPr>
+        <w:t>Gestora de Imagem</w:t>
+      </w:r>
+      <w:r>
+        <w:rPr>
+          <w:rFonts w:ascii="Calibri" w:eastAsia="Aptos" w:hAnsi="Calibri" w:cs="Calibri"/>
+          <w:sz w:val="20"/>
+          <w:lang w:eastAsia="en-US"/>
+        </w:rPr>
+        <w:t xml:space="preserve">), sem prévia e expressa comunicação ao </w:t>
+      </w:r>
+      <w:r>
+        <w:rPr>
+          <w:rFonts w:ascii="Calibri" w:eastAsia="Aptos" w:hAnsi="Calibri" w:cs="Calibri"/>
+          <w:b/>
+          <w:bCs/>
+          <w:sz w:val="20"/>
+          <w:lang w:eastAsia="en-US"/>
+        </w:rPr>
+        <w:t>Correspondente</w:t>
       </w:r>
       <w:r>
         <w:rPr>
@@ -9694,53 +10335,24 @@
         </w:rPr>
         <w:t xml:space="preserve"> </w:t>
       </w:r>
-      <w:bookmarkStart w:id="4" w:name="_Hlk129089262"/>
-      <w:r>
-        <w:rPr>
-          <w:rFonts w:ascii="Calibri" w:eastAsia="Aptos" w:hAnsi="Calibri" w:cs="Calibri"/>
-          <w:sz w:val="20"/>
-          <w:lang w:eastAsia="en-US"/>
-        </w:rPr>
-        <w:t xml:space="preserve">O(a) </w:t>
-      </w:r>
-      <w:r>
-        <w:rPr>
-          <w:rFonts w:ascii="Calibri" w:eastAsia="Aptos" w:hAnsi="Calibri" w:cs="Calibri"/>
-          <w:b/>
-          <w:bCs/>
-          <w:sz w:val="20"/>
-          <w:lang w:eastAsia="en-US"/>
-        </w:rPr>
-        <w:t>Cliente</w:t>
-      </w:r>
-      <w:r>
-        <w:rPr>
-          <w:rFonts w:ascii="Calibri" w:eastAsia="Aptos" w:hAnsi="Calibri" w:cs="Calibri"/>
-          <w:sz w:val="20"/>
-          <w:lang w:eastAsia="en-US"/>
-        </w:rPr>
-        <w:t xml:space="preserve"> ratifica, em caráter irrevogável e irretratável, como válida a sua assinatura desta </w:t>
-      </w:r>
-      <w:r>
-        <w:rPr>
-          <w:rFonts w:ascii="Calibri" w:eastAsia="Aptos" w:hAnsi="Calibri" w:cs="Calibri"/>
-          <w:b/>
-          <w:bCs/>
-          <w:sz w:val="20"/>
-          <w:lang w:eastAsia="en-US"/>
-        </w:rPr>
-        <w:t>Proposta</w:t>
-      </w:r>
-      <w:r>
-        <w:rPr>
-          <w:rFonts w:ascii="Calibri" w:eastAsia="Aptos" w:hAnsi="Calibri" w:cs="Calibri"/>
-          <w:sz w:val="20"/>
-          <w:lang w:eastAsia="en-US"/>
-        </w:rPr>
-        <w:t>, pelo meio físico, e/ou pelo meio de assinatura eletrônica, e/ou pelo meio digitalizado, e/ou pelo meio de gravação de voz, e/ou, e ainda por último, mas não menos válido, por WhatsApp.</w:t>
-      </w:r>
-      <w:bookmarkStart w:id="5" w:name="_Hlk129089348"/>
-      <w:bookmarkEnd w:id="4"/>
+      <w:r>
+        <w:rPr>
+          <w:rFonts w:ascii="Calibri" w:eastAsia="Aptos" w:hAnsi="Calibri" w:cs="Calibri"/>
+          <w:b/>
+          <w:bCs/>
+          <w:sz w:val="20"/>
+          <w:lang w:eastAsia="en-US"/>
+        </w:rPr>
+        <w:t>Bancário</w:t>
+      </w:r>
+      <w:r>
+        <w:rPr>
+          <w:rFonts w:ascii="Calibri" w:eastAsia="Aptos" w:hAnsi="Calibri" w:cs="Calibri"/>
+          <w:sz w:val="20"/>
+          <w:lang w:eastAsia="en-US"/>
+        </w:rPr>
+        <w:t>.</w:t>
+      </w:r>
     </w:p>
     <w:p>
       <w:pPr>
@@ -9761,15 +10373,69 @@
           <w:sz w:val="20"/>
           <w:lang w:eastAsia="en-US"/>
         </w:rPr>
-        <w:t>CLÁUSULA NONA</w:t>
-      </w:r>
-      <w:r>
-        <w:rPr>
-          <w:rFonts w:ascii="Calibri" w:eastAsia="Aptos" w:hAnsi="Calibri" w:cs="Calibri"/>
-          <w:sz w:val="20"/>
-          <w:lang w:eastAsia="en-US"/>
-        </w:rPr>
-        <w:t xml:space="preserve">: O(a) </w:t>
+        <w:t>PARÁGRAFO SEGUNDO</w:t>
+      </w:r>
+      <w:r>
+        <w:rPr>
+          <w:rFonts w:ascii="Calibri" w:eastAsia="Aptos" w:hAnsi="Calibri" w:cs="Calibri"/>
+          <w:sz w:val="20"/>
+          <w:lang w:eastAsia="en-US"/>
+        </w:rPr>
+        <w:t xml:space="preserve">: Caso aceite a </w:t>
+      </w:r>
+      <w:r>
+        <w:rPr>
+          <w:rFonts w:ascii="Calibri" w:eastAsia="Aptos" w:hAnsi="Calibri" w:cs="Calibri"/>
+          <w:b/>
+          <w:bCs/>
+          <w:sz w:val="20"/>
+          <w:lang w:eastAsia="en-US"/>
+        </w:rPr>
+        <w:t>Proposta</w:t>
+      </w:r>
+      <w:r>
+        <w:rPr>
+          <w:rFonts w:ascii="Calibri" w:eastAsia="Aptos" w:hAnsi="Calibri" w:cs="Calibri"/>
+          <w:sz w:val="20"/>
+          <w:lang w:eastAsia="en-US"/>
+        </w:rPr>
+        <w:t xml:space="preserve"> e formalize a operação de crédito junto à </w:t>
+      </w:r>
+      <w:r>
+        <w:rPr>
+          <w:rFonts w:ascii="Calibri" w:eastAsia="Aptos" w:hAnsi="Calibri" w:cs="Calibri"/>
+          <w:b/>
+          <w:bCs/>
+          <w:sz w:val="20"/>
+          <w:lang w:eastAsia="en-US"/>
+        </w:rPr>
+        <w:t>Instituição</w:t>
+      </w:r>
+      <w:r>
+        <w:rPr>
+          <w:rFonts w:ascii="Calibri" w:eastAsia="Aptos" w:hAnsi="Calibri" w:cs="Calibri"/>
+          <w:sz w:val="20"/>
+          <w:lang w:eastAsia="en-US"/>
+        </w:rPr>
+        <w:t xml:space="preserve"> </w:t>
+      </w:r>
+      <w:r>
+        <w:rPr>
+          <w:rFonts w:ascii="Calibri" w:eastAsia="Aptos" w:hAnsi="Calibri" w:cs="Calibri"/>
+          <w:b/>
+          <w:bCs/>
+          <w:sz w:val="20"/>
+          <w:lang w:eastAsia="en-US"/>
+        </w:rPr>
+        <w:t>Financeira</w:t>
+      </w:r>
+      <w:r>
+        <w:rPr>
+          <w:rFonts w:ascii="Calibri" w:eastAsia="Aptos" w:hAnsi="Calibri" w:cs="Calibri"/>
+          <w:sz w:val="20"/>
+          <w:lang w:eastAsia="en-US"/>
+        </w:rPr>
+        <w:t xml:space="preserve">, o(a) </w:t>
       </w:r>
       <w:r>
         <w:rPr>
@@ -9787,43 +10453,116 @@
           <w:sz w:val="20"/>
           <w:lang w:eastAsia="en-US"/>
         </w:rPr>
-        <w:t xml:space="preserve"> declara que leu previamente a presente </w:t>
-      </w:r>
-      <w:r>
-        <w:rPr>
-          <w:rFonts w:ascii="Calibri" w:eastAsia="Aptos" w:hAnsi="Calibri" w:cs="Calibri"/>
-          <w:b/>
-          <w:bCs/>
-          <w:sz w:val="20"/>
-          <w:lang w:eastAsia="en-US"/>
-        </w:rPr>
-        <w:t>Proposta</w:t>
-      </w:r>
-      <w:r>
-        <w:rPr>
-          <w:rFonts w:ascii="Calibri" w:eastAsia="Aptos" w:hAnsi="Calibri" w:cs="Calibri"/>
-          <w:sz w:val="20"/>
-          <w:lang w:eastAsia="en-US"/>
-        </w:rPr>
-        <w:t xml:space="preserve"> e os demais instrumentos que a integram, recebendo uma cópia. Declara ainda que não possui dúvidas sobre qualquer cláusula, bem como sobre os </w:t>
-      </w:r>
-      <w:r>
-        <w:rPr>
-          <w:rFonts w:ascii="Calibri" w:eastAsia="Aptos" w:hAnsi="Calibri" w:cs="Calibri"/>
-          <w:b/>
-          <w:bCs/>
-          <w:sz w:val="20"/>
-          <w:lang w:eastAsia="en-US"/>
-        </w:rPr>
-        <w:t>Dados da Operação</w:t>
-      </w:r>
-      <w:r>
-        <w:rPr>
-          <w:rFonts w:ascii="Calibri" w:eastAsia="Aptos" w:hAnsi="Calibri" w:cs="Calibri"/>
-          <w:sz w:val="20"/>
-          <w:lang w:eastAsia="en-US"/>
-        </w:rPr>
-        <w:t>.</w:t>
+        <w:t xml:space="preserve"> compromete-se, em caráter irrevogável e irretratável, sob pena de responsabilidade civil e criminal, a </w:t>
+      </w:r>
+      <w:r>
+        <w:rPr>
+          <w:rFonts w:ascii="Calibri" w:eastAsia="Aptos" w:hAnsi="Calibri" w:cs="Calibri"/>
+          <w:b/>
+          <w:bCs/>
+          <w:sz w:val="20"/>
+          <w:u w:val="single"/>
+          <w:lang w:eastAsia="en-US"/>
+        </w:rPr>
+        <w:t>NÃO</w:t>
+      </w:r>
+      <w:r>
+        <w:rPr>
+          <w:rFonts w:ascii="Calibri" w:eastAsia="Aptos" w:hAnsi="Calibri" w:cs="Calibri"/>
+          <w:sz w:val="20"/>
+          <w:lang w:eastAsia="en-US"/>
+        </w:rPr>
+        <w:t xml:space="preserve"> fornecer a outras entidades, instituições financeiras, correspondentes bancários, entre outros, (i) autorização de acesso a quaisquer tipos de consultas junto à entidade </w:t>
+      </w:r>
+      <w:r>
+        <w:rPr>
+          <w:rFonts w:ascii="Calibri" w:eastAsia="Aptos" w:hAnsi="Calibri" w:cs="Calibri"/>
+          <w:b/>
+          <w:bCs/>
+          <w:sz w:val="20"/>
+          <w:lang w:eastAsia="en-US"/>
+        </w:rPr>
+        <w:t>Averbadora do Sistema de Consignação</w:t>
+      </w:r>
+      <w:r>
+        <w:rPr>
+          <w:rFonts w:ascii="Calibri" w:eastAsia="Aptos" w:hAnsi="Calibri" w:cs="Calibri"/>
+          <w:sz w:val="20"/>
+          <w:lang w:eastAsia="en-US"/>
+        </w:rPr>
+        <w:t xml:space="preserve"> (</w:t>
+      </w:r>
+      <w:r>
+        <w:rPr>
+          <w:rFonts w:ascii="Calibri" w:eastAsia="Aptos" w:hAnsi="Calibri" w:cs="Calibri"/>
+          <w:b/>
+          <w:bCs/>
+          <w:sz w:val="20"/>
+          <w:lang w:eastAsia="en-US"/>
+        </w:rPr>
+        <w:t>Gestora de Imagem</w:t>
+      </w:r>
+      <w:r>
+        <w:rPr>
+          <w:rFonts w:ascii="Calibri" w:eastAsia="Aptos" w:hAnsi="Calibri" w:cs="Calibri"/>
+          <w:sz w:val="20"/>
+          <w:lang w:eastAsia="en-US"/>
+        </w:rPr>
+        <w:t>) e (</w:t>
+      </w:r>
+      <w:proofErr w:type="spellStart"/>
+      <w:r>
+        <w:rPr>
+          <w:rFonts w:ascii="Calibri" w:eastAsia="Aptos" w:hAnsi="Calibri" w:cs="Calibri"/>
+          <w:sz w:val="20"/>
+          <w:lang w:eastAsia="en-US"/>
+        </w:rPr>
+        <w:t>ii</w:t>
+      </w:r>
+      <w:proofErr w:type="spellEnd"/>
+      <w:r>
+        <w:rPr>
+          <w:rFonts w:ascii="Calibri" w:eastAsia="Aptos" w:hAnsi="Calibri" w:cs="Calibri"/>
+          <w:sz w:val="20"/>
+          <w:lang w:eastAsia="en-US"/>
+        </w:rPr>
+        <w:t xml:space="preserve">) acesso a senhas e/ou tokens para fins de consultas, reserva de margem consignável e/ou averbações junto à entidade </w:t>
+      </w:r>
+      <w:r>
+        <w:rPr>
+          <w:rFonts w:ascii="Calibri" w:eastAsia="Aptos" w:hAnsi="Calibri" w:cs="Calibri"/>
+          <w:b/>
+          <w:bCs/>
+          <w:sz w:val="20"/>
+          <w:lang w:eastAsia="en-US"/>
+        </w:rPr>
+        <w:t>Averbadora do Sistema de Consignação</w:t>
+      </w:r>
+      <w:r>
+        <w:rPr>
+          <w:rFonts w:ascii="Calibri" w:eastAsia="Aptos" w:hAnsi="Calibri" w:cs="Calibri"/>
+          <w:sz w:val="20"/>
+          <w:lang w:eastAsia="en-US"/>
+        </w:rPr>
+        <w:t xml:space="preserve"> (</w:t>
+      </w:r>
+      <w:r>
+        <w:rPr>
+          <w:rFonts w:ascii="Calibri" w:eastAsia="Aptos" w:hAnsi="Calibri" w:cs="Calibri"/>
+          <w:b/>
+          <w:bCs/>
+          <w:sz w:val="20"/>
+          <w:lang w:eastAsia="en-US"/>
+        </w:rPr>
+        <w:t>Gestora de Imagem</w:t>
+      </w:r>
+      <w:r>
+        <w:rPr>
+          <w:rFonts w:ascii="Calibri" w:eastAsia="Aptos" w:hAnsi="Calibri" w:cs="Calibri"/>
+          <w:sz w:val="20"/>
+          <w:lang w:eastAsia="en-US"/>
+        </w:rPr>
+        <w:t>).</w:t>
       </w:r>
     </w:p>
     <w:p>
@@ -9845,15 +10584,15 @@
           <w:sz w:val="20"/>
           <w:lang w:eastAsia="en-US"/>
         </w:rPr>
-        <w:t>CLÁUSULA DÉCIMA</w:t>
-      </w:r>
-      <w:r>
-        <w:rPr>
-          <w:rFonts w:ascii="Calibri" w:eastAsia="Aptos" w:hAnsi="Calibri" w:cs="Calibri"/>
-          <w:sz w:val="20"/>
-          <w:lang w:eastAsia="en-US"/>
-        </w:rPr>
-        <w:t xml:space="preserve">: As partes elegem o Foro da Comarca de São Paulo para dirimir quaisquer questões resultantes desta </w:t>
+        <w:t>CLÁSULA SÉTIMA</w:t>
+      </w:r>
+      <w:r>
+        <w:rPr>
+          <w:rFonts w:ascii="Calibri" w:eastAsia="Aptos" w:hAnsi="Calibri" w:cs="Calibri"/>
+          <w:sz w:val="20"/>
+          <w:lang w:eastAsia="en-US"/>
+        </w:rPr>
+        <w:t xml:space="preserve">: Caso aceite a </w:t>
       </w:r>
       <w:r>
         <w:rPr>
@@ -9871,9 +10610,116 @@
           <w:sz w:val="20"/>
           <w:lang w:eastAsia="en-US"/>
         </w:rPr>
+        <w:t xml:space="preserve"> e formalize a operação de crédito junto à </w:t>
+      </w:r>
+      <w:r>
+        <w:rPr>
+          <w:rFonts w:ascii="Calibri" w:eastAsia="Aptos" w:hAnsi="Calibri" w:cs="Calibri"/>
+          <w:b/>
+          <w:bCs/>
+          <w:sz w:val="20"/>
+          <w:lang w:eastAsia="en-US"/>
+        </w:rPr>
+        <w:t>Instituição</w:t>
+      </w:r>
+      <w:r>
+        <w:rPr>
+          <w:rFonts w:ascii="Calibri" w:eastAsia="Aptos" w:hAnsi="Calibri" w:cs="Calibri"/>
+          <w:sz w:val="20"/>
+          <w:lang w:eastAsia="en-US"/>
+        </w:rPr>
+        <w:t xml:space="preserve"> </w:t>
+      </w:r>
+      <w:r>
+        <w:rPr>
+          <w:rFonts w:ascii="Calibri" w:eastAsia="Aptos" w:hAnsi="Calibri" w:cs="Calibri"/>
+          <w:b/>
+          <w:bCs/>
+          <w:sz w:val="20"/>
+          <w:lang w:eastAsia="en-US"/>
+        </w:rPr>
+        <w:t>Financeira</w:t>
+      </w:r>
+      <w:r>
+        <w:rPr>
+          <w:rFonts w:ascii="Calibri" w:eastAsia="Aptos" w:hAnsi="Calibri" w:cs="Calibri"/>
+          <w:sz w:val="20"/>
+          <w:lang w:eastAsia="en-US"/>
+        </w:rPr>
+        <w:t xml:space="preserve">, o(a) </w:t>
+      </w:r>
+      <w:r>
+        <w:rPr>
+          <w:rFonts w:ascii="Calibri" w:eastAsia="Aptos" w:hAnsi="Calibri" w:cs="Calibri"/>
+          <w:b/>
+          <w:bCs/>
+          <w:sz w:val="20"/>
+          <w:lang w:eastAsia="en-US"/>
+        </w:rPr>
+        <w:t>Cliente</w:t>
+      </w:r>
+      <w:r>
+        <w:rPr>
+          <w:rFonts w:ascii="Calibri" w:eastAsia="Aptos" w:hAnsi="Calibri" w:cs="Calibri"/>
+          <w:sz w:val="20"/>
+          <w:lang w:eastAsia="en-US"/>
+        </w:rPr>
+        <w:t xml:space="preserve"> compromete-se, em caráter irrevogável e irretratável, a gerar autorização de averbação para o </w:t>
+      </w:r>
+      <w:r>
+        <w:rPr>
+          <w:rFonts w:ascii="Calibri" w:eastAsia="Aptos" w:hAnsi="Calibri" w:cs="Calibri"/>
+          <w:b/>
+          <w:bCs/>
+          <w:sz w:val="20"/>
+          <w:lang w:eastAsia="en-US"/>
+        </w:rPr>
+        <w:t>Correspondente</w:t>
+      </w:r>
+      <w:r>
+        <w:rPr>
+          <w:rFonts w:ascii="Calibri" w:eastAsia="Aptos" w:hAnsi="Calibri" w:cs="Calibri"/>
+          <w:sz w:val="20"/>
+          <w:lang w:eastAsia="en-US"/>
+        </w:rPr>
+        <w:t xml:space="preserve"> </w:t>
+      </w:r>
+      <w:r>
+        <w:rPr>
+          <w:rFonts w:ascii="Calibri" w:eastAsia="Aptos" w:hAnsi="Calibri" w:cs="Calibri"/>
+          <w:b/>
+          <w:bCs/>
+          <w:sz w:val="20"/>
+          <w:lang w:eastAsia="en-US"/>
+        </w:rPr>
+        <w:t>Bancário</w:t>
+      </w:r>
+      <w:r>
+        <w:rPr>
+          <w:rFonts w:ascii="Calibri" w:eastAsia="Aptos" w:hAnsi="Calibri" w:cs="Calibri"/>
+          <w:sz w:val="20"/>
+          <w:lang w:eastAsia="en-US"/>
+        </w:rPr>
+        <w:t xml:space="preserve">, tantas e quantas vezes se fizerem necessárias, para efetivação da operação de crédito da </w:t>
+      </w:r>
+      <w:r>
+        <w:rPr>
+          <w:rFonts w:ascii="Calibri" w:eastAsia="Aptos" w:hAnsi="Calibri" w:cs="Calibri"/>
+          <w:b/>
+          <w:bCs/>
+          <w:sz w:val="20"/>
+          <w:lang w:eastAsia="en-US"/>
+        </w:rPr>
+        <w:t>Proposta</w:t>
+      </w:r>
+      <w:r>
+        <w:rPr>
+          <w:rFonts w:ascii="Calibri" w:eastAsia="Aptos" w:hAnsi="Calibri" w:cs="Calibri"/>
+          <w:sz w:val="20"/>
+          <w:lang w:eastAsia="en-US"/>
+        </w:rPr>
         <w:t>.</w:t>
       </w:r>
-      <w:bookmarkEnd w:id="5"/>
     </w:p>
     <w:p>
       <w:pPr>
@@ -9882,52 +10728,75 @@
         <w:jc w:val="both"/>
         <w:rPr>
           <w:rFonts w:ascii="Calibri" w:eastAsia="Aptos" w:hAnsi="Calibri" w:cs="Calibri"/>
-          <w:color w:val="000000"/>
-          <w:spacing w:val="-3"/>
-          <w:sz w:val="20"/>
-          <w:lang w:eastAsia="en-US"/>
-        </w:rPr>
-      </w:pPr>
-      <w:r>
-        <w:rPr>
-          <w:rFonts w:ascii="Calibri" w:eastAsia="Aptos" w:hAnsi="Calibri" w:cs="Calibri"/>
-          <w:color w:val="000000"/>
-          <w:spacing w:val="-3"/>
-          <w:sz w:val="20"/>
-          <w:lang w:eastAsia="en-US"/>
-        </w:rPr>
-        <w:t xml:space="preserve">E por estarem assim, justas e contratadas, assinam as Partes o presente </w:t>
-      </w:r>
-      <w:r>
-        <w:rPr>
-          <w:rFonts w:ascii="Calibri" w:eastAsia="Aptos" w:hAnsi="Calibri" w:cs="Calibri"/>
-          <w:b/>
-          <w:bCs/>
-          <w:color w:val="000000"/>
-          <w:sz w:val="20"/>
-          <w:lang w:eastAsia="en-US"/>
-        </w:rPr>
-        <w:t>proposta</w:t>
-      </w:r>
-      <w:r>
-        <w:rPr>
-          <w:rFonts w:ascii="Calibri" w:eastAsia="Aptos" w:hAnsi="Calibri" w:cs="Calibri"/>
-          <w:color w:val="000000"/>
+          <w:sz w:val="20"/>
+          <w:lang w:eastAsia="en-US"/>
+        </w:rPr>
+      </w:pPr>
+      <w:r>
+        <w:rPr>
+          <w:rFonts w:ascii="Calibri" w:eastAsia="Aptos" w:hAnsi="Calibri" w:cs="Calibri"/>
+          <w:b/>
+          <w:bCs/>
+          <w:sz w:val="20"/>
+          <w:lang w:eastAsia="en-US"/>
+        </w:rPr>
+        <w:t>CLÁUSULA OITAVA:</w:t>
+      </w:r>
+      <w:r>
+        <w:rPr>
+          <w:rFonts w:ascii="Calibri" w:eastAsia="Aptos" w:hAnsi="Calibri" w:cs="Calibri"/>
           <w:sz w:val="20"/>
           <w:lang w:eastAsia="en-US"/>
         </w:rPr>
         <w:t xml:space="preserve"> </w:t>
       </w:r>
-      <w:r>
-        <w:rPr>
-          <w:rFonts w:ascii="Calibri" w:eastAsia="Aptos" w:hAnsi="Calibri" w:cs="Calibri"/>
-          <w:color w:val="000000"/>
-          <w:spacing w:val="-3"/>
-          <w:sz w:val="20"/>
-          <w:lang w:eastAsia="en-US"/>
-        </w:rPr>
-        <w:t>por meio eletrônico, dispensada a assinatura de testemunhas na forma do artigo 784, §4º do Código de Processo Civil.</w:t>
-      </w:r>
+      <w:bookmarkStart w:id="4" w:name="_Hlk129089262"/>
+      <w:r>
+        <w:rPr>
+          <w:rFonts w:ascii="Calibri" w:eastAsia="Aptos" w:hAnsi="Calibri" w:cs="Calibri"/>
+          <w:sz w:val="20"/>
+          <w:lang w:eastAsia="en-US"/>
+        </w:rPr>
+        <w:t xml:space="preserve">O(a) </w:t>
+      </w:r>
+      <w:r>
+        <w:rPr>
+          <w:rFonts w:ascii="Calibri" w:eastAsia="Aptos" w:hAnsi="Calibri" w:cs="Calibri"/>
+          <w:b/>
+          <w:bCs/>
+          <w:sz w:val="20"/>
+          <w:lang w:eastAsia="en-US"/>
+        </w:rPr>
+        <w:t>Cliente</w:t>
+      </w:r>
+      <w:r>
+        <w:rPr>
+          <w:rFonts w:ascii="Calibri" w:eastAsia="Aptos" w:hAnsi="Calibri" w:cs="Calibri"/>
+          <w:sz w:val="20"/>
+          <w:lang w:eastAsia="en-US"/>
+        </w:rPr>
+        <w:t xml:space="preserve"> ratifica, em caráter irrevogável e irretratável, como válida a sua assinatura desta </w:t>
+      </w:r>
+      <w:r>
+        <w:rPr>
+          <w:rFonts w:ascii="Calibri" w:eastAsia="Aptos" w:hAnsi="Calibri" w:cs="Calibri"/>
+          <w:b/>
+          <w:bCs/>
+          <w:sz w:val="20"/>
+          <w:lang w:eastAsia="en-US"/>
+        </w:rPr>
+        <w:t>Proposta</w:t>
+      </w:r>
+      <w:r>
+        <w:rPr>
+          <w:rFonts w:ascii="Calibri" w:eastAsia="Aptos" w:hAnsi="Calibri" w:cs="Calibri"/>
+          <w:sz w:val="20"/>
+          <w:lang w:eastAsia="en-US"/>
+        </w:rPr>
+        <w:t>, pelo meio físico, e/ou pelo meio de assinatura eletrônica, e/ou pelo meio digitalizado, e/ou pelo meio de gravação de voz, e/ou, e ainda por último, mas não menos válido, por WhatsApp.</w:t>
+      </w:r>
+      <w:bookmarkStart w:id="5" w:name="_Hlk129089348"/>
+      <w:bookmarkEnd w:id="4"/>
     </w:p>
     <w:p>
       <w:pPr>
@@ -9936,12 +10805,82 @@
         <w:jc w:val="both"/>
         <w:rPr>
           <w:rFonts w:ascii="Calibri" w:eastAsia="Aptos" w:hAnsi="Calibri" w:cs="Calibri"/>
-          <w:color w:val="000000"/>
-          <w:spacing w:val="-3"/>
-          <w:sz w:val="20"/>
-          <w:lang w:eastAsia="en-US"/>
-        </w:rPr>
-      </w:pPr>
+          <w:sz w:val="20"/>
+          <w:lang w:eastAsia="en-US"/>
+        </w:rPr>
+      </w:pPr>
+      <w:r>
+        <w:rPr>
+          <w:rFonts w:ascii="Calibri" w:eastAsia="Aptos" w:hAnsi="Calibri" w:cs="Calibri"/>
+          <w:b/>
+          <w:bCs/>
+          <w:sz w:val="20"/>
+          <w:lang w:eastAsia="en-US"/>
+        </w:rPr>
+        <w:t>CLÁUSULA NONA</w:t>
+      </w:r>
+      <w:r>
+        <w:rPr>
+          <w:rFonts w:ascii="Calibri" w:eastAsia="Aptos" w:hAnsi="Calibri" w:cs="Calibri"/>
+          <w:sz w:val="20"/>
+          <w:lang w:eastAsia="en-US"/>
+        </w:rPr>
+        <w:t xml:space="preserve">: O(a) </w:t>
+      </w:r>
+      <w:r>
+        <w:rPr>
+          <w:rFonts w:ascii="Calibri" w:eastAsia="Aptos" w:hAnsi="Calibri" w:cs="Calibri"/>
+          <w:b/>
+          <w:bCs/>
+          <w:sz w:val="20"/>
+          <w:lang w:eastAsia="en-US"/>
+        </w:rPr>
+        <w:t>Cliente</w:t>
+      </w:r>
+      <w:r>
+        <w:rPr>
+          <w:rFonts w:ascii="Calibri" w:eastAsia="Aptos" w:hAnsi="Calibri" w:cs="Calibri"/>
+          <w:sz w:val="20"/>
+          <w:lang w:eastAsia="en-US"/>
+        </w:rPr>
+        <w:t xml:space="preserve"> declara que leu previamente a presente </w:t>
+      </w:r>
+      <w:r>
+        <w:rPr>
+          <w:rFonts w:ascii="Calibri" w:eastAsia="Aptos" w:hAnsi="Calibri" w:cs="Calibri"/>
+          <w:b/>
+          <w:bCs/>
+          <w:sz w:val="20"/>
+          <w:lang w:eastAsia="en-US"/>
+        </w:rPr>
+        <w:t>Proposta</w:t>
+      </w:r>
+      <w:r>
+        <w:rPr>
+          <w:rFonts w:ascii="Calibri" w:eastAsia="Aptos" w:hAnsi="Calibri" w:cs="Calibri"/>
+          <w:sz w:val="20"/>
+          <w:lang w:eastAsia="en-US"/>
+        </w:rPr>
+        <w:t xml:space="preserve"> e os demais instrumentos que a integram, recebendo uma cópia. Declara ainda que não possui dúvidas sobre qualquer cláusula, bem como sobre os </w:t>
+      </w:r>
+      <w:r>
+        <w:rPr>
+          <w:rFonts w:ascii="Calibri" w:eastAsia="Aptos" w:hAnsi="Calibri" w:cs="Calibri"/>
+          <w:b/>
+          <w:bCs/>
+          <w:sz w:val="20"/>
+          <w:lang w:eastAsia="en-US"/>
+        </w:rPr>
+        <w:t>Dados da Operação</w:t>
+      </w:r>
+      <w:r>
+        <w:rPr>
+          <w:rFonts w:ascii="Calibri" w:eastAsia="Aptos" w:hAnsi="Calibri" w:cs="Calibri"/>
+          <w:sz w:val="20"/>
+          <w:lang w:eastAsia="en-US"/>
+        </w:rPr>
+        <w:t>.</w:t>
+      </w:r>
     </w:p>
     <w:p>
       <w:pPr>
@@ -9954,6 +10893,43 @@
           <w:lang w:eastAsia="en-US"/>
         </w:rPr>
       </w:pPr>
+      <w:r>
+        <w:rPr>
+          <w:rFonts w:ascii="Calibri" w:eastAsia="Aptos" w:hAnsi="Calibri" w:cs="Calibri"/>
+          <w:b/>
+          <w:bCs/>
+          <w:sz w:val="20"/>
+          <w:lang w:eastAsia="en-US"/>
+        </w:rPr>
+        <w:t>CLÁUSULA DÉCIMA</w:t>
+      </w:r>
+      <w:r>
+        <w:rPr>
+          <w:rFonts w:ascii="Calibri" w:eastAsia="Aptos" w:hAnsi="Calibri" w:cs="Calibri"/>
+          <w:sz w:val="20"/>
+          <w:lang w:eastAsia="en-US"/>
+        </w:rPr>
+        <w:t xml:space="preserve">: As partes elegem o Foro da Comarca de São Paulo para dirimir quaisquer questões resultantes desta </w:t>
+      </w:r>
+      <w:r>
+        <w:rPr>
+          <w:rFonts w:ascii="Calibri" w:eastAsia="Aptos" w:hAnsi="Calibri" w:cs="Calibri"/>
+          <w:b/>
+          <w:bCs/>
+          <w:sz w:val="20"/>
+          <w:lang w:eastAsia="en-US"/>
+        </w:rPr>
+        <w:t>Proposta</w:t>
+      </w:r>
+      <w:r>
+        <w:rPr>
+          <w:rFonts w:ascii="Calibri" w:eastAsia="Aptos" w:hAnsi="Calibri" w:cs="Calibri"/>
+          <w:sz w:val="20"/>
+          <w:lang w:eastAsia="en-US"/>
+        </w:rPr>
+        <w:t>.</w:t>
+      </w:r>
+      <w:bookmarkEnd w:id="5"/>
     </w:p>
     <w:p>
       <w:pPr>
@@ -9962,6 +10938,86 @@
         <w:jc w:val="both"/>
         <w:rPr>
           <w:rFonts w:ascii="Calibri" w:eastAsia="Aptos" w:hAnsi="Calibri" w:cs="Calibri"/>
+          <w:color w:val="000000"/>
+          <w:spacing w:val="-3"/>
+          <w:sz w:val="20"/>
+          <w:lang w:eastAsia="en-US"/>
+        </w:rPr>
+      </w:pPr>
+      <w:r>
+        <w:rPr>
+          <w:rFonts w:ascii="Calibri" w:eastAsia="Aptos" w:hAnsi="Calibri" w:cs="Calibri"/>
+          <w:color w:val="000000"/>
+          <w:spacing w:val="-3"/>
+          <w:sz w:val="20"/>
+          <w:lang w:eastAsia="en-US"/>
+        </w:rPr>
+        <w:t xml:space="preserve">E por estarem assim, justas e contratadas, assinam as Partes o presente </w:t>
+      </w:r>
+      <w:r>
+        <w:rPr>
+          <w:rFonts w:ascii="Calibri" w:eastAsia="Aptos" w:hAnsi="Calibri" w:cs="Calibri"/>
+          <w:b/>
+          <w:bCs/>
+          <w:color w:val="000000"/>
+          <w:sz w:val="20"/>
+          <w:lang w:eastAsia="en-US"/>
+        </w:rPr>
+        <w:t>proposta</w:t>
+      </w:r>
+      <w:r>
+        <w:rPr>
+          <w:rFonts w:ascii="Calibri" w:eastAsia="Aptos" w:hAnsi="Calibri" w:cs="Calibri"/>
+          <w:color w:val="000000"/>
+          <w:sz w:val="20"/>
+          <w:lang w:eastAsia="en-US"/>
+        </w:rPr>
+        <w:t xml:space="preserve"> </w:t>
+      </w:r>
+      <w:r>
+        <w:rPr>
+          <w:rFonts w:ascii="Calibri" w:eastAsia="Aptos" w:hAnsi="Calibri" w:cs="Calibri"/>
+          <w:color w:val="000000"/>
+          <w:spacing w:val="-3"/>
+          <w:sz w:val="20"/>
+          <w:lang w:eastAsia="en-US"/>
+        </w:rPr>
+        <w:t>por meio eletrônico, dispensada a assinatura de testemunhas na forma do artigo 784, §4º do Código de Processo Civil.</w:t>
+      </w:r>
+    </w:p>
+    <w:p>
+      <w:pPr>
+        <w:spacing w:line="259" w:lineRule="auto"/>
+        <w:ind w:left="-674" w:right="-567"/>
+        <w:jc w:val="both"/>
+        <w:rPr>
+          <w:rFonts w:ascii="Calibri" w:eastAsia="Aptos" w:hAnsi="Calibri" w:cs="Calibri"/>
+          <w:color w:val="000000"/>
+          <w:spacing w:val="-3"/>
+          <w:sz w:val="20"/>
+          <w:lang w:eastAsia="en-US"/>
+        </w:rPr>
+      </w:pPr>
+    </w:p>
+    <w:p>
+      <w:pPr>
+        <w:spacing w:line="259" w:lineRule="auto"/>
+        <w:ind w:left="-674" w:right="-567"/>
+        <w:jc w:val="both"/>
+        <w:rPr>
+          <w:rFonts w:ascii="Calibri" w:eastAsia="Aptos" w:hAnsi="Calibri" w:cs="Calibri"/>
+          <w:sz w:val="20"/>
+          <w:lang w:eastAsia="en-US"/>
+        </w:rPr>
+      </w:pPr>
+    </w:p>
+    <w:p>
+      <w:pPr>
+        <w:spacing w:line="259" w:lineRule="auto"/>
+        <w:ind w:left="-674" w:right="-567"/>
+        <w:jc w:val="both"/>
+        <w:rPr>
+          <w:rFonts w:ascii="Calibri" w:eastAsia="Aptos" w:hAnsi="Calibri" w:cs="Calibri"/>
           <w:b/>
           <w:bCs/>
           <w:sz w:val="20"/>
@@ -9981,21 +11037,456 @@
         <w:t>DOCUMENTO ASSINADO ELETRONICAMENTE</w:t>
       </w:r>
     </w:p>
-    <w:p/>
-    <w:p>
-      <w:pPr>
-        <w:rPr>
-          <w:rFonts w:ascii="Calibri" w:hAnsi="Calibri" w:cs="Calibri"/>
-          <w:b/>
-          <w:bCs/>
-          <w:sz w:val="20"/>
-        </w:rPr>
-      </w:pPr>
+    <w:p>
+      <w:pPr>
+        <w:spacing w:line="259" w:lineRule="auto"/>
+        <w:ind w:left="-674" w:right="-567"/>
+        <w:jc w:val="both"/>
+        <w:rPr>
+          <w:rFonts w:ascii="Calibri" w:eastAsia="Aptos" w:hAnsi="Calibri" w:cs="Calibri"/>
+          <w:b/>
+          <w:bCs/>
+          <w:sz w:val="20"/>
+          <w:lang w:eastAsia="en-US"/>
+        </w:rPr>
+      </w:pPr>
+    </w:p>
+    <w:p>
+      <w:pPr>
+        <w:spacing w:line="259" w:lineRule="auto"/>
+        <w:ind w:left="-674" w:right="-567"/>
+        <w:jc w:val="both"/>
+        <w:rPr>
+          <w:rFonts w:ascii="Calibri" w:eastAsia="Aptos" w:hAnsi="Calibri" w:cs="Calibri"/>
+          <w:b/>
+          <w:bCs/>
+          <w:sz w:val="20"/>
+          <w:lang w:eastAsia="en-US"/>
+        </w:rPr>
+      </w:pPr>
+    </w:p>
+    <w:p>
+      <w:pPr>
+        <w:spacing w:line="259" w:lineRule="auto"/>
+        <w:ind w:left="-674" w:right="-567"/>
+        <w:jc w:val="both"/>
+        <w:rPr>
+          <w:rFonts w:ascii="Calibri" w:eastAsia="Aptos" w:hAnsi="Calibri" w:cs="Calibri"/>
+          <w:b/>
+          <w:bCs/>
+          <w:sz w:val="20"/>
+          <w:lang w:eastAsia="en-US"/>
+        </w:rPr>
+      </w:pPr>
+    </w:p>
+    <w:p>
+      <w:pPr>
+        <w:spacing w:line="259" w:lineRule="auto"/>
+        <w:ind w:left="-674" w:right="-567"/>
+        <w:jc w:val="both"/>
+        <w:rPr>
+          <w:rFonts w:ascii="Calibri" w:eastAsia="Aptos" w:hAnsi="Calibri" w:cs="Calibri"/>
+          <w:b/>
+          <w:bCs/>
+          <w:sz w:val="20"/>
+          <w:lang w:eastAsia="en-US"/>
+        </w:rPr>
+      </w:pPr>
+    </w:p>
+    <w:p>
+      <w:pPr>
+        <w:spacing w:line="259" w:lineRule="auto"/>
+        <w:ind w:left="-674" w:right="-567"/>
+        <w:jc w:val="both"/>
+        <w:rPr>
+          <w:rFonts w:ascii="Calibri" w:eastAsia="Aptos" w:hAnsi="Calibri" w:cs="Calibri"/>
+          <w:b/>
+          <w:bCs/>
+          <w:sz w:val="20"/>
+          <w:lang w:eastAsia="en-US"/>
+        </w:rPr>
+      </w:pPr>
+    </w:p>
+    <w:p>
+      <w:pPr>
+        <w:spacing w:line="259" w:lineRule="auto"/>
+        <w:ind w:left="-674" w:right="-567"/>
+        <w:jc w:val="both"/>
+        <w:rPr>
+          <w:rFonts w:ascii="Calibri" w:eastAsia="Aptos" w:hAnsi="Calibri" w:cs="Calibri"/>
+          <w:b/>
+          <w:bCs/>
+          <w:sz w:val="20"/>
+          <w:lang w:eastAsia="en-US"/>
+        </w:rPr>
+      </w:pPr>
+    </w:p>
+    <w:p>
+      <w:pPr>
+        <w:spacing w:line="259" w:lineRule="auto"/>
+        <w:ind w:left="-674" w:right="-567"/>
+        <w:jc w:val="both"/>
+        <w:rPr>
+          <w:rFonts w:ascii="Calibri" w:eastAsia="Aptos" w:hAnsi="Calibri" w:cs="Calibri"/>
+          <w:b/>
+          <w:bCs/>
+          <w:sz w:val="20"/>
+          <w:lang w:eastAsia="en-US"/>
+        </w:rPr>
+      </w:pPr>
+    </w:p>
+    <w:p>
+      <w:pPr>
+        <w:spacing w:line="259" w:lineRule="auto"/>
+        <w:ind w:left="-674" w:right="-567"/>
+        <w:jc w:val="both"/>
+        <w:rPr>
+          <w:rFonts w:ascii="Calibri" w:eastAsia="Aptos" w:hAnsi="Calibri" w:cs="Calibri"/>
+          <w:b/>
+          <w:bCs/>
+          <w:sz w:val="20"/>
+          <w:lang w:eastAsia="en-US"/>
+        </w:rPr>
+      </w:pPr>
+    </w:p>
+    <w:p>
+      <w:pPr>
+        <w:spacing w:line="259" w:lineRule="auto"/>
+        <w:ind w:left="-674" w:right="-567"/>
+        <w:jc w:val="both"/>
+        <w:rPr>
+          <w:rFonts w:ascii="Calibri" w:eastAsia="Aptos" w:hAnsi="Calibri" w:cs="Calibri"/>
+          <w:b/>
+          <w:bCs/>
+          <w:sz w:val="20"/>
+          <w:lang w:eastAsia="en-US"/>
+        </w:rPr>
+      </w:pPr>
+    </w:p>
+    <w:p>
+      <w:pPr>
+        <w:spacing w:line="259" w:lineRule="auto"/>
+        <w:ind w:left="-674" w:right="-567"/>
+        <w:jc w:val="both"/>
+        <w:rPr>
+          <w:rFonts w:ascii="Calibri" w:eastAsia="Aptos" w:hAnsi="Calibri" w:cs="Calibri"/>
+          <w:b/>
+          <w:bCs/>
+          <w:sz w:val="20"/>
+          <w:lang w:eastAsia="en-US"/>
+        </w:rPr>
+      </w:pPr>
+    </w:p>
+    <w:p>
+      <w:pPr>
+        <w:spacing w:line="259" w:lineRule="auto"/>
+        <w:ind w:left="-674" w:right="-567"/>
+        <w:jc w:val="both"/>
+        <w:rPr>
+          <w:rFonts w:ascii="Calibri" w:eastAsia="Aptos" w:hAnsi="Calibri" w:cs="Calibri"/>
+          <w:b/>
+          <w:bCs/>
+          <w:sz w:val="20"/>
+          <w:lang w:eastAsia="en-US"/>
+        </w:rPr>
+      </w:pPr>
+    </w:p>
+    <w:p>
+      <w:pPr>
+        <w:spacing w:line="259" w:lineRule="auto"/>
+        <w:ind w:left="-674" w:right="-567"/>
+        <w:jc w:val="both"/>
+        <w:rPr>
+          <w:rFonts w:ascii="Calibri" w:eastAsia="Aptos" w:hAnsi="Calibri" w:cs="Calibri"/>
+          <w:b/>
+          <w:bCs/>
+          <w:sz w:val="20"/>
+          <w:lang w:eastAsia="en-US"/>
+        </w:rPr>
+      </w:pPr>
+    </w:p>
+    <w:p>
+      <w:pPr>
+        <w:spacing w:line="259" w:lineRule="auto"/>
+        <w:ind w:left="-674" w:right="-567"/>
+        <w:jc w:val="both"/>
+        <w:rPr>
+          <w:rFonts w:ascii="Calibri" w:eastAsia="Aptos" w:hAnsi="Calibri" w:cs="Calibri"/>
+          <w:b/>
+          <w:bCs/>
+          <w:sz w:val="20"/>
+          <w:lang w:eastAsia="en-US"/>
+        </w:rPr>
+      </w:pPr>
+    </w:p>
+    <w:p>
+      <w:pPr>
+        <w:spacing w:line="259" w:lineRule="auto"/>
+        <w:ind w:left="-674" w:right="-567"/>
+        <w:jc w:val="both"/>
+        <w:rPr>
+          <w:rFonts w:ascii="Calibri" w:eastAsia="Aptos" w:hAnsi="Calibri" w:cs="Calibri"/>
+          <w:b/>
+          <w:bCs/>
+          <w:sz w:val="20"/>
+          <w:lang w:eastAsia="en-US"/>
+        </w:rPr>
+      </w:pPr>
+    </w:p>
+    <w:p>
+      <w:pPr>
+        <w:spacing w:line="259" w:lineRule="auto"/>
+        <w:ind w:left="-674" w:right="-567"/>
+        <w:jc w:val="both"/>
+        <w:rPr>
+          <w:rFonts w:ascii="Calibri" w:eastAsia="Aptos" w:hAnsi="Calibri" w:cs="Calibri"/>
+          <w:b/>
+          <w:bCs/>
+          <w:sz w:val="20"/>
+          <w:lang w:eastAsia="en-US"/>
+        </w:rPr>
+      </w:pPr>
+    </w:p>
+    <w:p>
+      <w:pPr>
+        <w:spacing w:line="259" w:lineRule="auto"/>
+        <w:ind w:left="-674" w:right="-567"/>
+        <w:jc w:val="both"/>
+        <w:rPr>
+          <w:rFonts w:ascii="Calibri" w:eastAsia="Aptos" w:hAnsi="Calibri" w:cs="Calibri"/>
+          <w:b/>
+          <w:bCs/>
+          <w:sz w:val="20"/>
+          <w:lang w:eastAsia="en-US"/>
+        </w:rPr>
+      </w:pPr>
+    </w:p>
+    <w:p>
+      <w:pPr>
+        <w:spacing w:line="259" w:lineRule="auto"/>
+        <w:ind w:left="-674" w:right="-567"/>
+        <w:jc w:val="both"/>
+        <w:rPr>
+          <w:rFonts w:ascii="Calibri" w:eastAsia="Aptos" w:hAnsi="Calibri" w:cs="Calibri"/>
+          <w:b/>
+          <w:bCs/>
+          <w:sz w:val="20"/>
+          <w:lang w:eastAsia="en-US"/>
+        </w:rPr>
+      </w:pPr>
+    </w:p>
+    <w:p>
+      <w:pPr>
+        <w:spacing w:line="259" w:lineRule="auto"/>
+        <w:ind w:left="-674" w:right="-567"/>
+        <w:jc w:val="both"/>
+        <w:rPr>
+          <w:rFonts w:ascii="Calibri" w:eastAsia="Aptos" w:hAnsi="Calibri" w:cs="Calibri"/>
+          <w:b/>
+          <w:bCs/>
+          <w:sz w:val="20"/>
+          <w:lang w:eastAsia="en-US"/>
+        </w:rPr>
+      </w:pPr>
+    </w:p>
+    <w:p>
+      <w:pPr>
+        <w:spacing w:line="259" w:lineRule="auto"/>
+        <w:ind w:left="-674" w:right="-567"/>
+        <w:jc w:val="both"/>
+        <w:rPr>
+          <w:rFonts w:ascii="Calibri" w:eastAsia="Aptos" w:hAnsi="Calibri" w:cs="Calibri"/>
+          <w:b/>
+          <w:bCs/>
+          <w:sz w:val="20"/>
+          <w:lang w:eastAsia="en-US"/>
+        </w:rPr>
+      </w:pPr>
+    </w:p>
+    <w:p>
+      <w:pPr>
+        <w:spacing w:line="259" w:lineRule="auto"/>
+        <w:ind w:left="-674" w:right="-567"/>
+        <w:jc w:val="both"/>
+        <w:rPr>
+          <w:rFonts w:ascii="Calibri" w:eastAsia="Aptos" w:hAnsi="Calibri" w:cs="Calibri"/>
+          <w:b/>
+          <w:bCs/>
+          <w:sz w:val="20"/>
+          <w:lang w:eastAsia="en-US"/>
+        </w:rPr>
+      </w:pPr>
+    </w:p>
+    <w:p>
+      <w:pPr>
+        <w:spacing w:line="259" w:lineRule="auto"/>
+        <w:ind w:left="-674" w:right="-567"/>
+        <w:jc w:val="both"/>
+        <w:rPr>
+          <w:rFonts w:ascii="Calibri" w:eastAsia="Aptos" w:hAnsi="Calibri" w:cs="Calibri"/>
+          <w:b/>
+          <w:bCs/>
+          <w:sz w:val="20"/>
+          <w:lang w:eastAsia="en-US"/>
+        </w:rPr>
+      </w:pPr>
+    </w:p>
+    <w:p>
+      <w:pPr>
+        <w:spacing w:line="259" w:lineRule="auto"/>
+        <w:ind w:left="-674" w:right="-567"/>
+        <w:jc w:val="both"/>
+        <w:rPr>
+          <w:rFonts w:ascii="Calibri" w:eastAsia="Aptos" w:hAnsi="Calibri" w:cs="Calibri"/>
+          <w:b/>
+          <w:bCs/>
+          <w:sz w:val="20"/>
+          <w:lang w:eastAsia="en-US"/>
+        </w:rPr>
+      </w:pPr>
+    </w:p>
+    <w:p>
+      <w:pPr>
+        <w:spacing w:line="259" w:lineRule="auto"/>
+        <w:ind w:left="-674" w:right="-567"/>
+        <w:jc w:val="both"/>
+        <w:rPr>
+          <w:rFonts w:ascii="Calibri" w:eastAsia="Aptos" w:hAnsi="Calibri" w:cs="Calibri"/>
+          <w:b/>
+          <w:bCs/>
+          <w:sz w:val="20"/>
+          <w:lang w:eastAsia="en-US"/>
+        </w:rPr>
+      </w:pPr>
+    </w:p>
+    <w:p>
+      <w:pPr>
+        <w:spacing w:line="259" w:lineRule="auto"/>
+        <w:ind w:left="-674" w:right="-567"/>
+        <w:jc w:val="both"/>
+        <w:rPr>
+          <w:rFonts w:ascii="Calibri" w:eastAsia="Aptos" w:hAnsi="Calibri" w:cs="Calibri"/>
+          <w:b/>
+          <w:bCs/>
+          <w:sz w:val="20"/>
+          <w:lang w:eastAsia="en-US"/>
+        </w:rPr>
+      </w:pPr>
+    </w:p>
+    <w:p>
+      <w:pPr>
+        <w:spacing w:line="259" w:lineRule="auto"/>
+        <w:ind w:left="-674" w:right="-567"/>
+        <w:jc w:val="both"/>
+        <w:rPr>
+          <w:rFonts w:ascii="Calibri" w:eastAsia="Aptos" w:hAnsi="Calibri" w:cs="Calibri"/>
+          <w:b/>
+          <w:bCs/>
+          <w:sz w:val="20"/>
+          <w:lang w:eastAsia="en-US"/>
+        </w:rPr>
+      </w:pPr>
+    </w:p>
+    <w:p>
+      <w:pPr>
+        <w:spacing w:line="259" w:lineRule="auto"/>
+        <w:ind w:left="-674" w:right="-567"/>
+        <w:jc w:val="both"/>
+        <w:rPr>
+          <w:rFonts w:ascii="Calibri" w:eastAsia="Aptos" w:hAnsi="Calibri" w:cs="Calibri"/>
+          <w:b/>
+          <w:bCs/>
+          <w:sz w:val="20"/>
+          <w:lang w:eastAsia="en-US"/>
+        </w:rPr>
+      </w:pPr>
+    </w:p>
+    <w:p>
+      <w:pPr>
+        <w:spacing w:line="259" w:lineRule="auto"/>
+        <w:ind w:left="-674" w:right="-567"/>
+        <w:jc w:val="both"/>
+        <w:rPr>
+          <w:rFonts w:ascii="Calibri" w:eastAsia="Aptos" w:hAnsi="Calibri" w:cs="Calibri"/>
+          <w:b/>
+          <w:bCs/>
+          <w:sz w:val="20"/>
+          <w:lang w:eastAsia="en-US"/>
+        </w:rPr>
+      </w:pPr>
+    </w:p>
+    <w:p>
+      <w:pPr>
+        <w:spacing w:line="259" w:lineRule="auto"/>
+        <w:ind w:left="-674" w:right="-567"/>
+        <w:jc w:val="both"/>
+        <w:rPr>
+          <w:rFonts w:ascii="Calibri" w:eastAsia="Aptos" w:hAnsi="Calibri" w:cs="Calibri"/>
+          <w:b/>
+          <w:bCs/>
+          <w:sz w:val="20"/>
+          <w:lang w:eastAsia="en-US"/>
+        </w:rPr>
+      </w:pPr>
+    </w:p>
+    <w:p>
+      <w:pPr>
+        <w:spacing w:line="259" w:lineRule="auto"/>
+        <w:ind w:left="-674" w:right="-567"/>
+        <w:jc w:val="both"/>
+        <w:rPr>
+          <w:rFonts w:ascii="Calibri" w:eastAsia="Aptos" w:hAnsi="Calibri" w:cs="Calibri"/>
+          <w:b/>
+          <w:bCs/>
+          <w:sz w:val="20"/>
+          <w:lang w:eastAsia="en-US"/>
+        </w:rPr>
+      </w:pPr>
+    </w:p>
+    <w:p>
+      <w:pPr>
+        <w:spacing w:line="259" w:lineRule="auto"/>
+        <w:ind w:left="-674" w:right="-567"/>
+        <w:jc w:val="both"/>
+        <w:rPr>
+          <w:rFonts w:ascii="Calibri" w:eastAsia="Aptos" w:hAnsi="Calibri" w:cs="Calibri"/>
+          <w:b/>
+          <w:bCs/>
+          <w:sz w:val="20"/>
+          <w:lang w:eastAsia="en-US"/>
+        </w:rPr>
+      </w:pPr>
+      <w:r>
+        <w:rPr>
+          <w:rFonts w:ascii="Calibri" w:hAnsi="Calibri" w:cs="Calibri"/>
+          <w:sz w:val="20"/>
+          <w:highlight w:val="yellow"/>
+        </w:rPr>
+        <w:t>{{</w:t>
+      </w:r>
+      <w:proofErr w:type="spellStart"/>
+      <w:r>
+        <w:rPr>
+          <w:rFonts w:ascii="Calibri" w:hAnsi="Calibri" w:cs="Calibri"/>
+          <w:sz w:val="20"/>
+          <w:highlight w:val="yellow"/>
+        </w:rPr>
+        <w:t>local_data</w:t>
+      </w:r>
+      <w:proofErr w:type="spellEnd"/>
+      <w:r>
+        <w:rPr>
+          <w:rFonts w:ascii="Calibri" w:hAnsi="Calibri" w:cs="Calibri"/>
+          <w:sz w:val="20"/>
+          <w:highlight w:val="yellow"/>
+        </w:rPr>
+        <w:t>}}</w:t>
+      </w:r>
     </w:p>
     <w:sectPr>
       <w:footerReference w:type="default" r:id="rId9"/>
       <w:pgSz w:w="11906" w:h="16838" w:code="9"/>
-      <w:pgMar w:top="1418" w:right="1418" w:bottom="1134" w:left="1418" w:header="709" w:footer="709" w:gutter="0"/>
+      <w:pgMar w:top="1418" w:right="1418" w:bottom="0" w:left="1418" w:header="0" w:footer="0" w:gutter="0"/>
       <w:cols w:space="708"/>
       <w:docGrid w:linePitch="360"/>
     </w:sectPr>
@@ -10026,73 +11517,20 @@
 <w:ftr xmlns:wpc="http://schemas.microsoft.com/office/word/2010/wordprocessingCanvas" xmlns:cx="http://schemas.microsoft.com/office/drawing/2014/chartex" xmlns:cx1="http://schemas.microsoft.com/office/drawing/2015/9/8/chartex" xmlns:cx2="http://schemas.microsoft.com/office/drawing/2015/10/21/chartex" xmlns:cx3="http://schemas.microsoft.com/office/drawing/2016/5/9/chartex" xmlns:cx4="http://schemas.microsoft.com/office/drawing/2016/5/10/chartex" xmlns:cx5="http://schemas.microsoft.com/office/drawing/2016/5/11/chartex" xmlns:cx6="http://schemas.microsoft.com/office/drawing/2016/5/12/chartex" xmlns:cx7="http://schemas.microsoft.com/office/drawing/2016/5/13/chartex" xmlns:cx8="http://schemas.microsoft.com/office/drawing/2016/5/14/chartex" xmlns:mc="http://schemas.openxmlformats.org/markup-compatibility/2006" xmlns:aink="http://schemas.microsoft.com/office/drawing/2016/ink" xmlns:am3d="http://schemas.microsoft.com/office/drawing/2017/model3d" xmlns:o="urn:schemas-microsoft-com:office:office" xmlns:oel="http://schemas.microsoft.com/office/2019/extlst" xmlns:r="http://schemas.openxmlformats.org/officeDocument/2006/relationships" xmlns:m="http://schemas.openxmlformats.org/officeDocument/2006/math" xmlns:v="urn:schemas-microsoft-com:vml" xmlns:wp14="http://schemas.microsoft.com/office/word/2010/wordprocessingDrawing" xmlns:wp="http://schemas.openxmlformats.org/drawingml/2006/wordprocessingDrawing" xmlns:w10="urn:schemas-microsoft-com:office:word" xmlns:w="http://schemas.openxmlformats.org/wordprocessingml/2006/main" xmlns:w14="http://schemas.microsoft.com/office/word/2010/wordml" xmlns:w15="http://schemas.microsoft.com/office/word/2012/wordml" xmlns:w16cex="http://schemas.microsoft.com/office/word/2018/wordml/cex" xmlns:w16cid="http://schemas.microsoft.com/office/word/2016/wordml/cid" xmlns:w16="http://schemas.microsoft.com/office/word/2018/wordml" xmlns:w16du="http://schemas.microsoft.com/office/word/2023/wordml/word16du" xmlns:w16sdtdh="http://schemas.microsoft.com/office/word/2020/wordml/sdtdatahash" xmlns:w16sdtfl="http://schemas.microsoft.com/office/word/2024/wordml/sdtformatlock" xmlns:w16se="http://schemas.microsoft.com/office/word/2015/wordml/symex" xmlns:wpg="http://schemas.microsoft.com/office/word/2010/wordprocessingGroup" xmlns:wpi="http://schemas.microsoft.com/office/word/2010/wordprocessingInk" xmlns:wne="http://schemas.microsoft.com/office/word/2006/wordml" xmlns:wps="http://schemas.microsoft.com/office/word/2010/wordprocessingShape" mc:Ignorable="w14 w15 w16se w16cid w16 w16cex w16sdtdh w16sdtfl w16du wp14">
   <w:p>
     <w:pPr>
+      <w:rPr>
+        <w:rFonts w:ascii="Calibri" w:hAnsi="Calibri" w:cs="Calibri"/>
+        <w:sz w:val="20"/>
+      </w:rPr>
+    </w:pPr>
+  </w:p>
+  <w:p>
+    <w:pPr>
       <w:pStyle w:val="Corpodetexto"/>
       <w:spacing w:before="8"/>
       <w:rPr>
         <w:sz w:val="14"/>
       </w:rPr>
     </w:pPr>
-  </w:p>
-  <w:p>
-    <w:pPr>
-      <w:jc w:val="both"/>
-      <w:rPr>
-        <w:rFonts w:ascii="Times New Roman"/>
-      </w:rPr>
-    </w:pPr>
-    <w:r>
-      <w:rPr>
-        <w:rFonts w:cstheme="minorHAnsi"/>
-        <w:sz w:val="18"/>
-        <w:szCs w:val="18"/>
-        <w:highlight w:val="yellow"/>
-      </w:rPr>
-      <w:t>{{</w:t>
-    </w:r>
-    <w:r>
-      <w:rPr>
-        <w:rFonts w:cstheme="minorHAnsi"/>
-        <w:sz w:val="18"/>
-        <w:szCs w:val="18"/>
-        <w:highlight w:val="yellow"/>
-      </w:rPr>
-      <w:t>local</w:t>
-    </w:r>
-    <w:r>
-      <w:rPr>
-        <w:rFonts w:cstheme="minorHAnsi"/>
-        <w:sz w:val="18"/>
-        <w:szCs w:val="18"/>
-        <w:highlight w:val="yellow"/>
-      </w:rPr>
-      <w:t>_</w:t>
-    </w:r>
-    <w:r>
-      <w:rPr>
-        <w:rFonts w:cstheme="minorHAnsi"/>
-        <w:sz w:val="18"/>
-        <w:szCs w:val="18"/>
-        <w:highlight w:val="yellow"/>
-      </w:rPr>
-      <w:t>data</w:t>
-    </w:r>
-    <w:r>
-      <w:rPr>
-        <w:rFonts w:cstheme="minorHAnsi"/>
-        <w:sz w:val="18"/>
-        <w:szCs w:val="18"/>
-        <w:highlight w:val="yellow"/>
-      </w:rPr>
-      <w:t>}}</w:t>
-    </w:r>
-    <w:r>
-      <w:rPr>
-        <w:rFonts w:cstheme="minorHAnsi"/>
-        <w:sz w:val="18"/>
-        <w:szCs w:val="18"/>
-      </w:rPr>
-      <w:t xml:space="preserve">                                                                    </w:t>
-    </w:r>
   </w:p>
 </w:ftr>
 </file>

</xml_diff>

<commit_message>
teste compra - 08/09 - 14:21
teste compra - 08/09 - 14:21
</commit_message>
<xml_diff>
--- a/DocumentoMutuo3.docx
+++ b/DocumentoMutuo3.docx
@@ -22,7 +22,7 @@
           <w:szCs w:val="24"/>
         </w:rPr>
         <w:drawing>
-          <wp:anchor distT="0" distB="0" distL="114300" distR="114300" simplePos="0" relativeHeight="251659264" behindDoc="0" locked="0" layoutInCell="1" allowOverlap="1" wp14:anchorId="7D4AE543" wp14:editId="07E9F4CA">
+          <wp:anchor distT="0" distB="0" distL="114300" distR="114300" simplePos="0" relativeHeight="251659264" behindDoc="0" locked="0" layoutInCell="1" allowOverlap="1" wp14:anchorId="7D4AE543" wp14:editId="2E19032D">
             <wp:simplePos x="0" y="0"/>
             <wp:positionH relativeFrom="margin">
               <wp:posOffset>-826135</wp:posOffset>
@@ -3012,6 +3012,38 @@
     </w:p>
     <w:p>
       <w:pPr>
+        <w:rPr>
+          <w:rFonts w:ascii="Calibri" w:hAnsi="Calibri" w:cs="Calibri"/>
+          <w:sz w:val="20"/>
+        </w:rPr>
+      </w:pPr>
+    </w:p>
+    <w:p>
+      <w:pPr>
+        <w:rPr>
+          <w:rFonts w:ascii="Calibri" w:hAnsi="Calibri" w:cs="Calibri"/>
+          <w:sz w:val="20"/>
+        </w:rPr>
+      </w:pPr>
+    </w:p>
+    <w:p>
+      <w:pPr>
+        <w:rPr>
+          <w:rFonts w:ascii="Calibri" w:hAnsi="Calibri" w:cs="Calibri"/>
+          <w:sz w:val="20"/>
+        </w:rPr>
+      </w:pPr>
+    </w:p>
+    <w:p>
+      <w:pPr>
+        <w:rPr>
+          <w:rFonts w:ascii="Calibri" w:hAnsi="Calibri" w:cs="Calibri"/>
+          <w:sz w:val="20"/>
+        </w:rPr>
+      </w:pPr>
+    </w:p>
+    <w:p>
+      <w:pPr>
         <w:pStyle w:val="Corpodetexto"/>
         <w:spacing w:line="240" w:lineRule="auto"/>
         <w:ind w:left="567" w:hanging="567"/>
@@ -3028,7 +3060,6 @@
           <w:bCs/>
           <w:sz w:val="20"/>
         </w:rPr>
-        <w:lastRenderedPageBreak/>
         <w:t>2</w:t>
       </w:r>
       <w:r>
@@ -4064,36 +4095,6 @@
       <w:pPr>
         <w:rPr>
           <w:rFonts w:ascii="Calibri" w:hAnsi="Calibri" w:cs="Calibri"/>
-          <w:sz w:val="20"/>
-        </w:rPr>
-      </w:pPr>
-    </w:p>
-    <w:p>
-      <w:pPr>
-        <w:rPr>
-          <w:rFonts w:ascii="Calibri" w:hAnsi="Calibri" w:cs="Calibri"/>
-          <w:b/>
-          <w:bCs/>
-          <w:sz w:val="20"/>
-        </w:rPr>
-      </w:pPr>
-    </w:p>
-    <w:p>
-      <w:pPr>
-        <w:rPr>
-          <w:rFonts w:ascii="Calibri" w:hAnsi="Calibri" w:cs="Calibri"/>
-          <w:b/>
-          <w:bCs/>
-          <w:sz w:val="20"/>
-        </w:rPr>
-      </w:pPr>
-    </w:p>
-    <w:p>
-      <w:pPr>
-        <w:rPr>
-          <w:rFonts w:ascii="Calibri" w:hAnsi="Calibri" w:cs="Calibri"/>
-          <w:b/>
-          <w:bCs/>
           <w:sz w:val="20"/>
         </w:rPr>
       </w:pPr>
@@ -5297,17 +5298,7 @@
     </w:p>
     <w:p>
       <w:pPr>
-        <w:rPr>
-          <w:rFonts w:ascii="Calibri" w:hAnsi="Calibri" w:cs="Calibri"/>
-          <w:b/>
-          <w:bCs/>
-          <w:sz w:val="20"/>
-        </w:rPr>
-      </w:pPr>
-    </w:p>
-    <w:p>
-      <w:pPr>
-        <w:ind w:left="-57" w:right="-57"/>
+        <w:ind w:right="-57"/>
         <w:jc w:val="center"/>
         <w:rPr>
           <w:rFonts w:ascii="Calibri" w:hAnsi="Calibri" w:cs="Calibri"/>
@@ -5384,7 +5375,7 @@
           <w:highlight w:val="yellow"/>
           <w:lang w:val="pt-PT"/>
         </w:rPr>
-        <w:t>proposta</w:t>
+        <w:t>chave</w:t>
       </w:r>
       <w:r>
         <w:rPr>
@@ -10135,19 +10126,326 @@
         <w:jc w:val="both"/>
         <w:rPr>
           <w:rFonts w:ascii="Calibri" w:eastAsia="Aptos" w:hAnsi="Calibri" w:cs="Calibri"/>
-          <w:sz w:val="20"/>
-          <w:lang w:eastAsia="en-US"/>
-        </w:rPr>
-      </w:pPr>
-      <w:r>
-        <w:rPr>
-          <w:rFonts w:ascii="Calibri" w:eastAsia="Aptos" w:hAnsi="Calibri" w:cs="Calibri"/>
-          <w:b/>
-          <w:bCs/>
-          <w:sz w:val="20"/>
-          <w:lang w:eastAsia="en-US"/>
-        </w:rPr>
-        <w:lastRenderedPageBreak/>
+          <w:b/>
+          <w:bCs/>
+          <w:sz w:val="20"/>
+          <w:lang w:eastAsia="en-US"/>
+        </w:rPr>
+      </w:pPr>
+    </w:p>
+    <w:p>
+      <w:pPr>
+        <w:spacing w:line="259" w:lineRule="auto"/>
+        <w:ind w:left="-674" w:right="-567"/>
+        <w:jc w:val="both"/>
+        <w:rPr>
+          <w:rFonts w:ascii="Calibri" w:eastAsia="Aptos" w:hAnsi="Calibri" w:cs="Calibri"/>
+          <w:b/>
+          <w:bCs/>
+          <w:sz w:val="20"/>
+          <w:lang w:eastAsia="en-US"/>
+        </w:rPr>
+      </w:pPr>
+    </w:p>
+    <w:p>
+      <w:pPr>
+        <w:spacing w:line="259" w:lineRule="auto"/>
+        <w:ind w:left="-674" w:right="-567"/>
+        <w:jc w:val="both"/>
+        <w:rPr>
+          <w:rFonts w:ascii="Calibri" w:eastAsia="Aptos" w:hAnsi="Calibri" w:cs="Calibri"/>
+          <w:b/>
+          <w:bCs/>
+          <w:sz w:val="20"/>
+          <w:lang w:eastAsia="en-US"/>
+        </w:rPr>
+      </w:pPr>
+    </w:p>
+    <w:p>
+      <w:pPr>
+        <w:spacing w:line="259" w:lineRule="auto"/>
+        <w:ind w:left="-674" w:right="-567"/>
+        <w:jc w:val="both"/>
+        <w:rPr>
+          <w:rFonts w:ascii="Calibri" w:eastAsia="Aptos" w:hAnsi="Calibri" w:cs="Calibri"/>
+          <w:b/>
+          <w:bCs/>
+          <w:sz w:val="20"/>
+          <w:lang w:eastAsia="en-US"/>
+        </w:rPr>
+      </w:pPr>
+    </w:p>
+    <w:p>
+      <w:pPr>
+        <w:spacing w:line="259" w:lineRule="auto"/>
+        <w:ind w:left="-674" w:right="-567"/>
+        <w:jc w:val="both"/>
+        <w:rPr>
+          <w:rFonts w:ascii="Calibri" w:eastAsia="Aptos" w:hAnsi="Calibri" w:cs="Calibri"/>
+          <w:b/>
+          <w:bCs/>
+          <w:sz w:val="20"/>
+          <w:lang w:eastAsia="en-US"/>
+        </w:rPr>
+      </w:pPr>
+    </w:p>
+    <w:p>
+      <w:pPr>
+        <w:spacing w:line="259" w:lineRule="auto"/>
+        <w:ind w:left="-674" w:right="-567"/>
+        <w:jc w:val="both"/>
+        <w:rPr>
+          <w:rFonts w:ascii="Calibri" w:eastAsia="Aptos" w:hAnsi="Calibri" w:cs="Calibri"/>
+          <w:b/>
+          <w:bCs/>
+          <w:sz w:val="20"/>
+          <w:lang w:eastAsia="en-US"/>
+        </w:rPr>
+      </w:pPr>
+    </w:p>
+    <w:p>
+      <w:pPr>
+        <w:spacing w:line="259" w:lineRule="auto"/>
+        <w:ind w:left="-674" w:right="-567"/>
+        <w:jc w:val="both"/>
+        <w:rPr>
+          <w:rFonts w:ascii="Calibri" w:eastAsia="Aptos" w:hAnsi="Calibri" w:cs="Calibri"/>
+          <w:b/>
+          <w:bCs/>
+          <w:sz w:val="20"/>
+          <w:lang w:eastAsia="en-US"/>
+        </w:rPr>
+      </w:pPr>
+    </w:p>
+    <w:p>
+      <w:pPr>
+        <w:spacing w:line="259" w:lineRule="auto"/>
+        <w:ind w:left="-674" w:right="-567"/>
+        <w:jc w:val="both"/>
+        <w:rPr>
+          <w:rFonts w:ascii="Calibri" w:eastAsia="Aptos" w:hAnsi="Calibri" w:cs="Calibri"/>
+          <w:b/>
+          <w:bCs/>
+          <w:sz w:val="20"/>
+          <w:lang w:eastAsia="en-US"/>
+        </w:rPr>
+      </w:pPr>
+    </w:p>
+    <w:p>
+      <w:pPr>
+        <w:spacing w:line="259" w:lineRule="auto"/>
+        <w:ind w:left="-674" w:right="-567"/>
+        <w:jc w:val="both"/>
+        <w:rPr>
+          <w:rFonts w:ascii="Calibri" w:eastAsia="Aptos" w:hAnsi="Calibri" w:cs="Calibri"/>
+          <w:b/>
+          <w:bCs/>
+          <w:sz w:val="20"/>
+          <w:lang w:eastAsia="en-US"/>
+        </w:rPr>
+      </w:pPr>
+    </w:p>
+    <w:p>
+      <w:pPr>
+        <w:spacing w:line="259" w:lineRule="auto"/>
+        <w:ind w:left="-674" w:right="-567"/>
+        <w:jc w:val="both"/>
+        <w:rPr>
+          <w:rFonts w:ascii="Calibri" w:eastAsia="Aptos" w:hAnsi="Calibri" w:cs="Calibri"/>
+          <w:b/>
+          <w:bCs/>
+          <w:sz w:val="20"/>
+          <w:lang w:eastAsia="en-US"/>
+        </w:rPr>
+      </w:pPr>
+    </w:p>
+    <w:p>
+      <w:pPr>
+        <w:spacing w:line="259" w:lineRule="auto"/>
+        <w:ind w:left="-674" w:right="-567"/>
+        <w:jc w:val="both"/>
+        <w:rPr>
+          <w:rFonts w:ascii="Calibri" w:eastAsia="Aptos" w:hAnsi="Calibri" w:cs="Calibri"/>
+          <w:b/>
+          <w:bCs/>
+          <w:sz w:val="20"/>
+          <w:lang w:eastAsia="en-US"/>
+        </w:rPr>
+      </w:pPr>
+    </w:p>
+    <w:p>
+      <w:pPr>
+        <w:spacing w:line="259" w:lineRule="auto"/>
+        <w:ind w:left="-674" w:right="-567"/>
+        <w:jc w:val="both"/>
+        <w:rPr>
+          <w:rFonts w:ascii="Calibri" w:eastAsia="Aptos" w:hAnsi="Calibri" w:cs="Calibri"/>
+          <w:b/>
+          <w:bCs/>
+          <w:sz w:val="20"/>
+          <w:lang w:eastAsia="en-US"/>
+        </w:rPr>
+      </w:pPr>
+    </w:p>
+    <w:p>
+      <w:pPr>
+        <w:spacing w:line="259" w:lineRule="auto"/>
+        <w:ind w:left="-674" w:right="-567"/>
+        <w:jc w:val="both"/>
+        <w:rPr>
+          <w:rFonts w:ascii="Calibri" w:eastAsia="Aptos" w:hAnsi="Calibri" w:cs="Calibri"/>
+          <w:b/>
+          <w:bCs/>
+          <w:sz w:val="20"/>
+          <w:lang w:eastAsia="en-US"/>
+        </w:rPr>
+      </w:pPr>
+    </w:p>
+    <w:p>
+      <w:pPr>
+        <w:spacing w:line="259" w:lineRule="auto"/>
+        <w:ind w:left="-674" w:right="-567"/>
+        <w:jc w:val="both"/>
+        <w:rPr>
+          <w:rFonts w:ascii="Calibri" w:eastAsia="Aptos" w:hAnsi="Calibri" w:cs="Calibri"/>
+          <w:b/>
+          <w:bCs/>
+          <w:sz w:val="20"/>
+          <w:lang w:eastAsia="en-US"/>
+        </w:rPr>
+      </w:pPr>
+    </w:p>
+    <w:p>
+      <w:pPr>
+        <w:spacing w:line="259" w:lineRule="auto"/>
+        <w:ind w:left="-674" w:right="-567"/>
+        <w:jc w:val="both"/>
+        <w:rPr>
+          <w:rFonts w:ascii="Calibri" w:eastAsia="Aptos" w:hAnsi="Calibri" w:cs="Calibri"/>
+          <w:b/>
+          <w:bCs/>
+          <w:sz w:val="20"/>
+          <w:lang w:eastAsia="en-US"/>
+        </w:rPr>
+      </w:pPr>
+    </w:p>
+    <w:p>
+      <w:pPr>
+        <w:spacing w:line="259" w:lineRule="auto"/>
+        <w:ind w:left="-674" w:right="-567"/>
+        <w:jc w:val="both"/>
+        <w:rPr>
+          <w:rFonts w:ascii="Calibri" w:eastAsia="Aptos" w:hAnsi="Calibri" w:cs="Calibri"/>
+          <w:b/>
+          <w:bCs/>
+          <w:sz w:val="20"/>
+          <w:lang w:eastAsia="en-US"/>
+        </w:rPr>
+      </w:pPr>
+    </w:p>
+    <w:p>
+      <w:pPr>
+        <w:spacing w:line="259" w:lineRule="auto"/>
+        <w:ind w:left="-674" w:right="-567"/>
+        <w:jc w:val="both"/>
+        <w:rPr>
+          <w:rFonts w:ascii="Calibri" w:eastAsia="Aptos" w:hAnsi="Calibri" w:cs="Calibri"/>
+          <w:b/>
+          <w:bCs/>
+          <w:sz w:val="20"/>
+          <w:lang w:eastAsia="en-US"/>
+        </w:rPr>
+      </w:pPr>
+    </w:p>
+    <w:p>
+      <w:pPr>
+        <w:spacing w:line="259" w:lineRule="auto"/>
+        <w:ind w:left="-674" w:right="-567"/>
+        <w:jc w:val="both"/>
+        <w:rPr>
+          <w:rFonts w:ascii="Calibri" w:eastAsia="Aptos" w:hAnsi="Calibri" w:cs="Calibri"/>
+          <w:b/>
+          <w:bCs/>
+          <w:sz w:val="20"/>
+          <w:lang w:eastAsia="en-US"/>
+        </w:rPr>
+      </w:pPr>
+    </w:p>
+    <w:p>
+      <w:pPr>
+        <w:spacing w:line="259" w:lineRule="auto"/>
+        <w:ind w:left="-674" w:right="-567"/>
+        <w:jc w:val="both"/>
+        <w:rPr>
+          <w:rFonts w:ascii="Calibri" w:eastAsia="Aptos" w:hAnsi="Calibri" w:cs="Calibri"/>
+          <w:b/>
+          <w:bCs/>
+          <w:sz w:val="20"/>
+          <w:lang w:eastAsia="en-US"/>
+        </w:rPr>
+      </w:pPr>
+    </w:p>
+    <w:p>
+      <w:pPr>
+        <w:spacing w:line="259" w:lineRule="auto"/>
+        <w:ind w:left="-674" w:right="-567"/>
+        <w:jc w:val="both"/>
+        <w:rPr>
+          <w:rFonts w:ascii="Calibri" w:eastAsia="Aptos" w:hAnsi="Calibri" w:cs="Calibri"/>
+          <w:b/>
+          <w:bCs/>
+          <w:sz w:val="20"/>
+          <w:lang w:eastAsia="en-US"/>
+        </w:rPr>
+      </w:pPr>
+    </w:p>
+    <w:p>
+      <w:pPr>
+        <w:spacing w:line="259" w:lineRule="auto"/>
+        <w:ind w:left="-674" w:right="-567"/>
+        <w:jc w:val="both"/>
+        <w:rPr>
+          <w:rFonts w:ascii="Calibri" w:eastAsia="Aptos" w:hAnsi="Calibri" w:cs="Calibri"/>
+          <w:b/>
+          <w:bCs/>
+          <w:sz w:val="20"/>
+          <w:lang w:eastAsia="en-US"/>
+        </w:rPr>
+      </w:pPr>
+    </w:p>
+    <w:p>
+      <w:pPr>
+        <w:spacing w:line="259" w:lineRule="auto"/>
+        <w:ind w:left="-674" w:right="-567"/>
+        <w:jc w:val="both"/>
+        <w:rPr>
+          <w:rFonts w:ascii="Calibri" w:eastAsia="Aptos" w:hAnsi="Calibri" w:cs="Calibri"/>
+          <w:b/>
+          <w:bCs/>
+          <w:sz w:val="20"/>
+          <w:lang w:eastAsia="en-US"/>
+        </w:rPr>
+      </w:pPr>
+    </w:p>
+    <w:p>
+      <w:pPr>
+        <w:spacing w:line="259" w:lineRule="auto"/>
+        <w:ind w:left="-674" w:right="-567"/>
+        <w:jc w:val="both"/>
+        <w:rPr>
+          <w:rFonts w:ascii="Calibri" w:eastAsia="Aptos" w:hAnsi="Calibri" w:cs="Calibri"/>
+          <w:sz w:val="20"/>
+          <w:lang w:eastAsia="en-US"/>
+        </w:rPr>
+      </w:pPr>
+      <w:r>
+        <w:rPr>
+          <w:rFonts w:ascii="Calibri" w:eastAsia="Aptos" w:hAnsi="Calibri" w:cs="Calibri"/>
+          <w:b/>
+          <w:bCs/>
+          <w:sz w:val="20"/>
+          <w:lang w:eastAsia="en-US"/>
+        </w:rPr>
         <w:t>PARÁGRAFO PRIMEIRO</w:t>
       </w:r>
       <w:r>

</xml_diff>

<commit_message>
teste compra alvo - 08/09 - 14:41
teste compra alvo - 08/09 - 14:41
</commit_message>
<xml_diff>
--- a/DocumentoMutuo3.docx
+++ b/DocumentoMutuo3.docx
@@ -22,7 +22,7 @@
           <w:szCs w:val="24"/>
         </w:rPr>
         <w:drawing>
-          <wp:anchor distT="0" distB="0" distL="114300" distR="114300" simplePos="0" relativeHeight="251659264" behindDoc="0" locked="0" layoutInCell="1" allowOverlap="1" wp14:anchorId="7D4AE543" wp14:editId="2E19032D">
+          <wp:anchor distT="0" distB="0" distL="114300" distR="114300" simplePos="0" relativeHeight="251659264" behindDoc="0" locked="0" layoutInCell="1" allowOverlap="1" wp14:anchorId="7D4AE543" wp14:editId="43557C43">
             <wp:simplePos x="0" y="0"/>
             <wp:positionH relativeFrom="margin">
               <wp:posOffset>-826135</wp:posOffset>
@@ -5375,7 +5375,7 @@
           <w:highlight w:val="yellow"/>
           <w:lang w:val="pt-PT"/>
         </w:rPr>
-        <w:t>chave</w:t>
+        <w:t>ccb</w:t>
       </w:r>
       <w:r>
         <w:rPr>
@@ -10082,42 +10082,6 @@
           <w:lang w:eastAsia="en-US"/>
         </w:rPr>
       </w:pPr>
-      <w:r>
-        <w:rPr>
-          <w:rFonts w:ascii="Calibri" w:eastAsia="Aptos" w:hAnsi="Calibri" w:cs="Calibri"/>
-          <w:b/>
-          <w:bCs/>
-          <w:sz w:val="20"/>
-          <w:lang w:eastAsia="en-US"/>
-        </w:rPr>
-        <w:br/>
-      </w:r>
-      <w:r>
-        <w:rPr>
-          <w:rFonts w:ascii="Calibri" w:hAnsi="Calibri" w:cs="Calibri"/>
-          <w:sz w:val="20"/>
-          <w:highlight w:val="yellow"/>
-        </w:rPr>
-        <w:t>{{</w:t>
-      </w:r>
-      <w:proofErr w:type="spellStart"/>
-      <w:r>
-        <w:rPr>
-          <w:rFonts w:ascii="Calibri" w:hAnsi="Calibri" w:cs="Calibri"/>
-          <w:sz w:val="20"/>
-          <w:highlight w:val="yellow"/>
-        </w:rPr>
-        <w:t>local_data</w:t>
-      </w:r>
-      <w:proofErr w:type="spellEnd"/>
-      <w:r>
-        <w:rPr>
-          <w:rFonts w:ascii="Calibri" w:hAnsi="Calibri" w:cs="Calibri"/>
-          <w:sz w:val="20"/>
-          <w:highlight w:val="yellow"/>
-        </w:rPr>
-        <w:t>}}</w:t>
-      </w:r>
     </w:p>
     <w:p>
       <w:pPr>
@@ -10126,12 +10090,47 @@
         <w:jc w:val="both"/>
         <w:rPr>
           <w:rFonts w:ascii="Calibri" w:eastAsia="Aptos" w:hAnsi="Calibri" w:cs="Calibri"/>
-          <w:b/>
-          <w:bCs/>
-          <w:sz w:val="20"/>
-          <w:lang w:eastAsia="en-US"/>
-        </w:rPr>
-      </w:pPr>
+          <w:sz w:val="20"/>
+          <w:lang w:eastAsia="en-US"/>
+        </w:rPr>
+      </w:pPr>
+      <w:r>
+        <w:rPr>
+          <w:rFonts w:ascii="Calibri" w:eastAsia="Aptos" w:hAnsi="Calibri" w:cs="Calibri"/>
+          <w:b/>
+          <w:bCs/>
+          <w:sz w:val="20"/>
+          <w:lang w:eastAsia="en-US"/>
+        </w:rPr>
+        <w:lastRenderedPageBreak/>
+        <w:br/>
+      </w:r>
+      <w:r>
+        <w:rPr>
+          <w:rFonts w:ascii="Calibri" w:hAnsi="Calibri" w:cs="Calibri"/>
+          <w:sz w:val="20"/>
+          <w:highlight w:val="yellow"/>
+        </w:rPr>
+        <w:t>{{</w:t>
+      </w:r>
+      <w:proofErr w:type="spellStart"/>
+      <w:r>
+        <w:rPr>
+          <w:rFonts w:ascii="Calibri" w:hAnsi="Calibri" w:cs="Calibri"/>
+          <w:sz w:val="20"/>
+          <w:highlight w:val="yellow"/>
+        </w:rPr>
+        <w:t>local_data</w:t>
+      </w:r>
+      <w:proofErr w:type="spellEnd"/>
+      <w:r>
+        <w:rPr>
+          <w:rFonts w:ascii="Calibri" w:hAnsi="Calibri" w:cs="Calibri"/>
+          <w:sz w:val="20"/>
+          <w:highlight w:val="yellow"/>
+        </w:rPr>
+        <w:t>}}</w:t>
+      </w:r>
     </w:p>
     <w:p>
       <w:pPr>
@@ -10196,12 +10195,119 @@
         <w:jc w:val="both"/>
         <w:rPr>
           <w:rFonts w:ascii="Calibri" w:eastAsia="Aptos" w:hAnsi="Calibri" w:cs="Calibri"/>
-          <w:b/>
-          <w:bCs/>
-          <w:sz w:val="20"/>
-          <w:lang w:eastAsia="en-US"/>
-        </w:rPr>
-      </w:pPr>
+          <w:sz w:val="20"/>
+          <w:lang w:eastAsia="en-US"/>
+        </w:rPr>
+      </w:pPr>
+      <w:r>
+        <w:rPr>
+          <w:rFonts w:ascii="Calibri" w:eastAsia="Aptos" w:hAnsi="Calibri" w:cs="Calibri"/>
+          <w:b/>
+          <w:bCs/>
+          <w:sz w:val="20"/>
+          <w:lang w:eastAsia="en-US"/>
+        </w:rPr>
+        <w:t>PARÁGRAFO PRIMEIRO</w:t>
+      </w:r>
+      <w:r>
+        <w:rPr>
+          <w:rFonts w:ascii="Calibri" w:eastAsia="Aptos" w:hAnsi="Calibri" w:cs="Calibri"/>
+          <w:sz w:val="20"/>
+          <w:lang w:eastAsia="en-US"/>
+        </w:rPr>
+        <w:t xml:space="preserve">: Caso aceite a </w:t>
+      </w:r>
+      <w:r>
+        <w:rPr>
+          <w:rFonts w:ascii="Calibri" w:eastAsia="Aptos" w:hAnsi="Calibri" w:cs="Calibri"/>
+          <w:b/>
+          <w:bCs/>
+          <w:sz w:val="20"/>
+          <w:lang w:eastAsia="en-US"/>
+        </w:rPr>
+        <w:t>Proposta</w:t>
+      </w:r>
+      <w:r>
+        <w:rPr>
+          <w:rFonts w:ascii="Calibri" w:eastAsia="Aptos" w:hAnsi="Calibri" w:cs="Calibri"/>
+          <w:sz w:val="20"/>
+          <w:lang w:eastAsia="en-US"/>
+        </w:rPr>
+        <w:t xml:space="preserve"> e formalize a operação de crédito junto à </w:t>
+      </w:r>
+      <w:r>
+        <w:rPr>
+          <w:rFonts w:ascii="Calibri" w:eastAsia="Aptos" w:hAnsi="Calibri" w:cs="Calibri"/>
+          <w:b/>
+          <w:bCs/>
+          <w:sz w:val="20"/>
+          <w:lang w:eastAsia="en-US"/>
+        </w:rPr>
+        <w:t>Instituição</w:t>
+      </w:r>
+      <w:r>
+        <w:rPr>
+          <w:rFonts w:ascii="Calibri" w:eastAsia="Aptos" w:hAnsi="Calibri" w:cs="Calibri"/>
+          <w:sz w:val="20"/>
+          <w:lang w:eastAsia="en-US"/>
+        </w:rPr>
+        <w:t xml:space="preserve"> </w:t>
+      </w:r>
+      <w:r>
+        <w:rPr>
+          <w:rFonts w:ascii="Calibri" w:eastAsia="Aptos" w:hAnsi="Calibri" w:cs="Calibri"/>
+          <w:b/>
+          <w:bCs/>
+          <w:sz w:val="20"/>
+          <w:lang w:eastAsia="en-US"/>
+        </w:rPr>
+        <w:t>Financeira</w:t>
+      </w:r>
+      <w:r>
+        <w:rPr>
+          <w:rFonts w:ascii="Calibri" w:eastAsia="Aptos" w:hAnsi="Calibri" w:cs="Calibri"/>
+          <w:sz w:val="20"/>
+          <w:lang w:eastAsia="en-US"/>
+        </w:rPr>
+        <w:t xml:space="preserve">, o(a) </w:t>
+      </w:r>
+      <w:r>
+        <w:rPr>
+          <w:rFonts w:ascii="Calibri" w:eastAsia="Aptos" w:hAnsi="Calibri" w:cs="Calibri"/>
+          <w:b/>
+          <w:bCs/>
+          <w:sz w:val="20"/>
+          <w:lang w:eastAsia="en-US"/>
+        </w:rPr>
+        <w:t>Cliente</w:t>
+      </w:r>
+      <w:r>
+        <w:rPr>
+          <w:rFonts w:ascii="Calibri" w:eastAsia="Aptos" w:hAnsi="Calibri" w:cs="Calibri"/>
+          <w:sz w:val="20"/>
+          <w:lang w:eastAsia="en-US"/>
+        </w:rPr>
+        <w:t xml:space="preserve"> compromete-se, em caráter irrevogável e irretratável, sob pena de responsabilidade civil e criminal, a </w:t>
+      </w:r>
+      <w:r>
+        <w:rPr>
+          <w:rFonts w:ascii="Calibri" w:eastAsia="Aptos" w:hAnsi="Calibri" w:cs="Calibri"/>
+          <w:b/>
+          <w:bCs/>
+          <w:sz w:val="20"/>
+          <w:u w:val="single"/>
+          <w:lang w:eastAsia="en-US"/>
+        </w:rPr>
+        <w:t>NÃO</w:t>
+      </w:r>
+      <w:r>
+        <w:rPr>
+          <w:rFonts w:ascii="Calibri" w:eastAsia="Aptos" w:hAnsi="Calibri" w:cs="Calibri"/>
+          <w:sz w:val="20"/>
+          <w:lang w:eastAsia="en-US"/>
+        </w:rPr>
+        <w:t xml:space="preserve"> revogar o acesso a </w:t>
+      </w:r>
     </w:p>
     <w:p>
       <w:pPr>
@@ -10210,8 +10316,6 @@
         <w:jc w:val="both"/>
         <w:rPr>
           <w:rFonts w:ascii="Calibri" w:eastAsia="Aptos" w:hAnsi="Calibri" w:cs="Calibri"/>
-          <w:b/>
-          <w:bCs/>
           <w:sz w:val="20"/>
           <w:lang w:eastAsia="en-US"/>
         </w:rPr>
@@ -10224,12 +10328,90 @@
         <w:jc w:val="both"/>
         <w:rPr>
           <w:rFonts w:ascii="Calibri" w:eastAsia="Aptos" w:hAnsi="Calibri" w:cs="Calibri"/>
-          <w:b/>
-          <w:bCs/>
-          <w:sz w:val="20"/>
-          <w:lang w:eastAsia="en-US"/>
-        </w:rPr>
-      </w:pPr>
+          <w:sz w:val="20"/>
+          <w:lang w:eastAsia="en-US"/>
+        </w:rPr>
+      </w:pPr>
+      <w:r>
+        <w:rPr>
+          <w:rFonts w:ascii="Calibri" w:eastAsia="Aptos" w:hAnsi="Calibri" w:cs="Calibri"/>
+          <w:sz w:val="20"/>
+          <w:lang w:eastAsia="en-US"/>
+        </w:rPr>
+        <w:t xml:space="preserve">senhas e/ou tokens para fins de consultas, reserva de margem consignável e/ou averbações junto à entidade </w:t>
+      </w:r>
+      <w:r>
+        <w:rPr>
+          <w:rFonts w:ascii="Calibri" w:eastAsia="Aptos" w:hAnsi="Calibri" w:cs="Calibri"/>
+          <w:b/>
+          <w:bCs/>
+          <w:sz w:val="20"/>
+          <w:lang w:eastAsia="en-US"/>
+        </w:rPr>
+        <w:t>Averbadora do Sistema de Consignação</w:t>
+      </w:r>
+      <w:r>
+        <w:rPr>
+          <w:rFonts w:ascii="Calibri" w:eastAsia="Aptos" w:hAnsi="Calibri" w:cs="Calibri"/>
+          <w:sz w:val="20"/>
+          <w:lang w:eastAsia="en-US"/>
+        </w:rPr>
+        <w:t xml:space="preserve"> (</w:t>
+      </w:r>
+      <w:r>
+        <w:rPr>
+          <w:rFonts w:ascii="Calibri" w:eastAsia="Aptos" w:hAnsi="Calibri" w:cs="Calibri"/>
+          <w:b/>
+          <w:bCs/>
+          <w:sz w:val="20"/>
+          <w:lang w:eastAsia="en-US"/>
+        </w:rPr>
+        <w:t>Gestora de Imagem</w:t>
+      </w:r>
+      <w:r>
+        <w:rPr>
+          <w:rFonts w:ascii="Calibri" w:eastAsia="Aptos" w:hAnsi="Calibri" w:cs="Calibri"/>
+          <w:sz w:val="20"/>
+          <w:lang w:eastAsia="en-US"/>
+        </w:rPr>
+        <w:t xml:space="preserve">), sem prévia e expressa comunicação ao </w:t>
+      </w:r>
+      <w:r>
+        <w:rPr>
+          <w:rFonts w:ascii="Calibri" w:eastAsia="Aptos" w:hAnsi="Calibri" w:cs="Calibri"/>
+          <w:b/>
+          <w:bCs/>
+          <w:sz w:val="20"/>
+          <w:lang w:eastAsia="en-US"/>
+        </w:rPr>
+        <w:t>Correspondente</w:t>
+      </w:r>
+      <w:r>
+        <w:rPr>
+          <w:rFonts w:ascii="Calibri" w:eastAsia="Aptos" w:hAnsi="Calibri" w:cs="Calibri"/>
+          <w:sz w:val="20"/>
+          <w:lang w:eastAsia="en-US"/>
+        </w:rPr>
+        <w:t xml:space="preserve"> </w:t>
+      </w:r>
+      <w:r>
+        <w:rPr>
+          <w:rFonts w:ascii="Calibri" w:eastAsia="Aptos" w:hAnsi="Calibri" w:cs="Calibri"/>
+          <w:b/>
+          <w:bCs/>
+          <w:sz w:val="20"/>
+          <w:lang w:eastAsia="en-US"/>
+        </w:rPr>
+        <w:t>Bancário</w:t>
+      </w:r>
+      <w:r>
+        <w:rPr>
+          <w:rFonts w:ascii="Calibri" w:eastAsia="Aptos" w:hAnsi="Calibri" w:cs="Calibri"/>
+          <w:sz w:val="20"/>
+          <w:lang w:eastAsia="en-US"/>
+        </w:rPr>
+        <w:t>.</w:t>
+      </w:r>
     </w:p>
     <w:p>
       <w:pPr>
@@ -10238,12 +10420,209 @@
         <w:jc w:val="both"/>
         <w:rPr>
           <w:rFonts w:ascii="Calibri" w:eastAsia="Aptos" w:hAnsi="Calibri" w:cs="Calibri"/>
-          <w:b/>
-          <w:bCs/>
-          <w:sz w:val="20"/>
-          <w:lang w:eastAsia="en-US"/>
-        </w:rPr>
-      </w:pPr>
+          <w:sz w:val="20"/>
+          <w:lang w:eastAsia="en-US"/>
+        </w:rPr>
+      </w:pPr>
+      <w:r>
+        <w:rPr>
+          <w:rFonts w:ascii="Calibri" w:eastAsia="Aptos" w:hAnsi="Calibri" w:cs="Calibri"/>
+          <w:b/>
+          <w:bCs/>
+          <w:sz w:val="20"/>
+          <w:lang w:eastAsia="en-US"/>
+        </w:rPr>
+        <w:t>PARÁGRAFO SEGUNDO</w:t>
+      </w:r>
+      <w:r>
+        <w:rPr>
+          <w:rFonts w:ascii="Calibri" w:eastAsia="Aptos" w:hAnsi="Calibri" w:cs="Calibri"/>
+          <w:sz w:val="20"/>
+          <w:lang w:eastAsia="en-US"/>
+        </w:rPr>
+        <w:t xml:space="preserve">: Caso aceite a </w:t>
+      </w:r>
+      <w:r>
+        <w:rPr>
+          <w:rFonts w:ascii="Calibri" w:eastAsia="Aptos" w:hAnsi="Calibri" w:cs="Calibri"/>
+          <w:b/>
+          <w:bCs/>
+          <w:sz w:val="20"/>
+          <w:lang w:eastAsia="en-US"/>
+        </w:rPr>
+        <w:t>Proposta</w:t>
+      </w:r>
+      <w:r>
+        <w:rPr>
+          <w:rFonts w:ascii="Calibri" w:eastAsia="Aptos" w:hAnsi="Calibri" w:cs="Calibri"/>
+          <w:sz w:val="20"/>
+          <w:lang w:eastAsia="en-US"/>
+        </w:rPr>
+        <w:t xml:space="preserve"> e formalize a operação de crédito junto à </w:t>
+      </w:r>
+      <w:r>
+        <w:rPr>
+          <w:rFonts w:ascii="Calibri" w:eastAsia="Aptos" w:hAnsi="Calibri" w:cs="Calibri"/>
+          <w:b/>
+          <w:bCs/>
+          <w:sz w:val="20"/>
+          <w:lang w:eastAsia="en-US"/>
+        </w:rPr>
+        <w:t>Instituição</w:t>
+      </w:r>
+      <w:r>
+        <w:rPr>
+          <w:rFonts w:ascii="Calibri" w:eastAsia="Aptos" w:hAnsi="Calibri" w:cs="Calibri"/>
+          <w:sz w:val="20"/>
+          <w:lang w:eastAsia="en-US"/>
+        </w:rPr>
+        <w:t xml:space="preserve"> </w:t>
+      </w:r>
+      <w:r>
+        <w:rPr>
+          <w:rFonts w:ascii="Calibri" w:eastAsia="Aptos" w:hAnsi="Calibri" w:cs="Calibri"/>
+          <w:b/>
+          <w:bCs/>
+          <w:sz w:val="20"/>
+          <w:lang w:eastAsia="en-US"/>
+        </w:rPr>
+        <w:t>Financeira</w:t>
+      </w:r>
+      <w:r>
+        <w:rPr>
+          <w:rFonts w:ascii="Calibri" w:eastAsia="Aptos" w:hAnsi="Calibri" w:cs="Calibri"/>
+          <w:sz w:val="20"/>
+          <w:lang w:eastAsia="en-US"/>
+        </w:rPr>
+        <w:t xml:space="preserve">, o(a) </w:t>
+      </w:r>
+      <w:r>
+        <w:rPr>
+          <w:rFonts w:ascii="Calibri" w:eastAsia="Aptos" w:hAnsi="Calibri" w:cs="Calibri"/>
+          <w:b/>
+          <w:bCs/>
+          <w:sz w:val="20"/>
+          <w:lang w:eastAsia="en-US"/>
+        </w:rPr>
+        <w:t>Cliente</w:t>
+      </w:r>
+      <w:r>
+        <w:rPr>
+          <w:rFonts w:ascii="Calibri" w:eastAsia="Aptos" w:hAnsi="Calibri" w:cs="Calibri"/>
+          <w:sz w:val="20"/>
+          <w:lang w:eastAsia="en-US"/>
+        </w:rPr>
+        <w:t xml:space="preserve"> compromete-se, em caráter irrevogável e irretratável, sob pena de responsabilidade civil e criminal, a </w:t>
+      </w:r>
+      <w:r>
+        <w:rPr>
+          <w:rFonts w:ascii="Calibri" w:eastAsia="Aptos" w:hAnsi="Calibri" w:cs="Calibri"/>
+          <w:b/>
+          <w:bCs/>
+          <w:sz w:val="20"/>
+          <w:u w:val="single"/>
+          <w:lang w:eastAsia="en-US"/>
+        </w:rPr>
+        <w:t>NÃO</w:t>
+      </w:r>
+      <w:r>
+        <w:rPr>
+          <w:rFonts w:ascii="Calibri" w:eastAsia="Aptos" w:hAnsi="Calibri" w:cs="Calibri"/>
+          <w:sz w:val="20"/>
+          <w:lang w:eastAsia="en-US"/>
+        </w:rPr>
+        <w:t xml:space="preserve"> fornecer a outras entidades, instituições financeiras, correspondentes bancários, entre outros, (i) autorização de acesso a quaisquer tipos de consultas junto à entidade </w:t>
+      </w:r>
+      <w:r>
+        <w:rPr>
+          <w:rFonts w:ascii="Calibri" w:eastAsia="Aptos" w:hAnsi="Calibri" w:cs="Calibri"/>
+          <w:b/>
+          <w:bCs/>
+          <w:sz w:val="20"/>
+          <w:lang w:eastAsia="en-US"/>
+        </w:rPr>
+        <w:t>Averbadora do Sistema de Consignação</w:t>
+      </w:r>
+      <w:r>
+        <w:rPr>
+          <w:rFonts w:ascii="Calibri" w:eastAsia="Aptos" w:hAnsi="Calibri" w:cs="Calibri"/>
+          <w:sz w:val="20"/>
+          <w:lang w:eastAsia="en-US"/>
+        </w:rPr>
+        <w:t xml:space="preserve"> (</w:t>
+      </w:r>
+      <w:r>
+        <w:rPr>
+          <w:rFonts w:ascii="Calibri" w:eastAsia="Aptos" w:hAnsi="Calibri" w:cs="Calibri"/>
+          <w:b/>
+          <w:bCs/>
+          <w:sz w:val="20"/>
+          <w:lang w:eastAsia="en-US"/>
+        </w:rPr>
+        <w:t>Gestora de Imagem</w:t>
+      </w:r>
+      <w:r>
+        <w:rPr>
+          <w:rFonts w:ascii="Calibri" w:eastAsia="Aptos" w:hAnsi="Calibri" w:cs="Calibri"/>
+          <w:sz w:val="20"/>
+          <w:lang w:eastAsia="en-US"/>
+        </w:rPr>
+        <w:t>) e (</w:t>
+      </w:r>
+      <w:proofErr w:type="spellStart"/>
+      <w:r>
+        <w:rPr>
+          <w:rFonts w:ascii="Calibri" w:eastAsia="Aptos" w:hAnsi="Calibri" w:cs="Calibri"/>
+          <w:sz w:val="20"/>
+          <w:lang w:eastAsia="en-US"/>
+        </w:rPr>
+        <w:t>ii</w:t>
+      </w:r>
+      <w:proofErr w:type="spellEnd"/>
+      <w:r>
+        <w:rPr>
+          <w:rFonts w:ascii="Calibri" w:eastAsia="Aptos" w:hAnsi="Calibri" w:cs="Calibri"/>
+          <w:sz w:val="20"/>
+          <w:lang w:eastAsia="en-US"/>
+        </w:rPr>
+        <w:t xml:space="preserve">) acesso a senhas e/ou tokens para fins de consultas, reserva de margem consignável e/ou averbações junto à entidade </w:t>
+      </w:r>
+      <w:r>
+        <w:rPr>
+          <w:rFonts w:ascii="Calibri" w:eastAsia="Aptos" w:hAnsi="Calibri" w:cs="Calibri"/>
+          <w:b/>
+          <w:bCs/>
+          <w:sz w:val="20"/>
+          <w:lang w:eastAsia="en-US"/>
+        </w:rPr>
+        <w:t>Averbadora do Sistema de Consignação</w:t>
+      </w:r>
+      <w:r>
+        <w:rPr>
+          <w:rFonts w:ascii="Calibri" w:eastAsia="Aptos" w:hAnsi="Calibri" w:cs="Calibri"/>
+          <w:sz w:val="20"/>
+          <w:lang w:eastAsia="en-US"/>
+        </w:rPr>
+        <w:t xml:space="preserve"> (</w:t>
+      </w:r>
+      <w:r>
+        <w:rPr>
+          <w:rFonts w:ascii="Calibri" w:eastAsia="Aptos" w:hAnsi="Calibri" w:cs="Calibri"/>
+          <w:b/>
+          <w:bCs/>
+          <w:sz w:val="20"/>
+          <w:lang w:eastAsia="en-US"/>
+        </w:rPr>
+        <w:t>Gestora de Imagem</w:t>
+      </w:r>
+      <w:r>
+        <w:rPr>
+          <w:rFonts w:ascii="Calibri" w:eastAsia="Aptos" w:hAnsi="Calibri" w:cs="Calibri"/>
+          <w:sz w:val="20"/>
+          <w:lang w:eastAsia="en-US"/>
+        </w:rPr>
+        <w:t>).</w:t>
+      </w:r>
     </w:p>
     <w:p>
       <w:pPr>
@@ -10252,12 +10631,154 @@
         <w:jc w:val="both"/>
         <w:rPr>
           <w:rFonts w:ascii="Calibri" w:eastAsia="Aptos" w:hAnsi="Calibri" w:cs="Calibri"/>
-          <w:b/>
-          <w:bCs/>
-          <w:sz w:val="20"/>
-          <w:lang w:eastAsia="en-US"/>
-        </w:rPr>
-      </w:pPr>
+          <w:sz w:val="20"/>
+          <w:lang w:eastAsia="en-US"/>
+        </w:rPr>
+      </w:pPr>
+      <w:r>
+        <w:rPr>
+          <w:rFonts w:ascii="Calibri" w:eastAsia="Aptos" w:hAnsi="Calibri" w:cs="Calibri"/>
+          <w:b/>
+          <w:bCs/>
+          <w:sz w:val="20"/>
+          <w:lang w:eastAsia="en-US"/>
+        </w:rPr>
+        <w:t>CLÁSULA SÉTIMA</w:t>
+      </w:r>
+      <w:r>
+        <w:rPr>
+          <w:rFonts w:ascii="Calibri" w:eastAsia="Aptos" w:hAnsi="Calibri" w:cs="Calibri"/>
+          <w:sz w:val="20"/>
+          <w:lang w:eastAsia="en-US"/>
+        </w:rPr>
+        <w:t xml:space="preserve">: Caso aceite a </w:t>
+      </w:r>
+      <w:r>
+        <w:rPr>
+          <w:rFonts w:ascii="Calibri" w:eastAsia="Aptos" w:hAnsi="Calibri" w:cs="Calibri"/>
+          <w:b/>
+          <w:bCs/>
+          <w:sz w:val="20"/>
+          <w:lang w:eastAsia="en-US"/>
+        </w:rPr>
+        <w:t>Proposta</w:t>
+      </w:r>
+      <w:r>
+        <w:rPr>
+          <w:rFonts w:ascii="Calibri" w:eastAsia="Aptos" w:hAnsi="Calibri" w:cs="Calibri"/>
+          <w:sz w:val="20"/>
+          <w:lang w:eastAsia="en-US"/>
+        </w:rPr>
+        <w:t xml:space="preserve"> e formalize a operação de crédito junto à </w:t>
+      </w:r>
+      <w:r>
+        <w:rPr>
+          <w:rFonts w:ascii="Calibri" w:eastAsia="Aptos" w:hAnsi="Calibri" w:cs="Calibri"/>
+          <w:b/>
+          <w:bCs/>
+          <w:sz w:val="20"/>
+          <w:lang w:eastAsia="en-US"/>
+        </w:rPr>
+        <w:t>Instituição</w:t>
+      </w:r>
+      <w:r>
+        <w:rPr>
+          <w:rFonts w:ascii="Calibri" w:eastAsia="Aptos" w:hAnsi="Calibri" w:cs="Calibri"/>
+          <w:sz w:val="20"/>
+          <w:lang w:eastAsia="en-US"/>
+        </w:rPr>
+        <w:t xml:space="preserve"> </w:t>
+      </w:r>
+      <w:r>
+        <w:rPr>
+          <w:rFonts w:ascii="Calibri" w:eastAsia="Aptos" w:hAnsi="Calibri" w:cs="Calibri"/>
+          <w:b/>
+          <w:bCs/>
+          <w:sz w:val="20"/>
+          <w:lang w:eastAsia="en-US"/>
+        </w:rPr>
+        <w:t>Financeira</w:t>
+      </w:r>
+      <w:r>
+        <w:rPr>
+          <w:rFonts w:ascii="Calibri" w:eastAsia="Aptos" w:hAnsi="Calibri" w:cs="Calibri"/>
+          <w:sz w:val="20"/>
+          <w:lang w:eastAsia="en-US"/>
+        </w:rPr>
+        <w:t xml:space="preserve">, o(a) </w:t>
+      </w:r>
+      <w:r>
+        <w:rPr>
+          <w:rFonts w:ascii="Calibri" w:eastAsia="Aptos" w:hAnsi="Calibri" w:cs="Calibri"/>
+          <w:b/>
+          <w:bCs/>
+          <w:sz w:val="20"/>
+          <w:lang w:eastAsia="en-US"/>
+        </w:rPr>
+        <w:t>Cliente</w:t>
+      </w:r>
+      <w:r>
+        <w:rPr>
+          <w:rFonts w:ascii="Calibri" w:eastAsia="Aptos" w:hAnsi="Calibri" w:cs="Calibri"/>
+          <w:sz w:val="20"/>
+          <w:lang w:eastAsia="en-US"/>
+        </w:rPr>
+        <w:t xml:space="preserve"> compromete-se, em caráter irrevogável e irretratável, a gerar autorização de averbação para o </w:t>
+      </w:r>
+      <w:r>
+        <w:rPr>
+          <w:rFonts w:ascii="Calibri" w:eastAsia="Aptos" w:hAnsi="Calibri" w:cs="Calibri"/>
+          <w:b/>
+          <w:bCs/>
+          <w:sz w:val="20"/>
+          <w:lang w:eastAsia="en-US"/>
+        </w:rPr>
+        <w:t>Correspondente</w:t>
+      </w:r>
+      <w:r>
+        <w:rPr>
+          <w:rFonts w:ascii="Calibri" w:eastAsia="Aptos" w:hAnsi="Calibri" w:cs="Calibri"/>
+          <w:sz w:val="20"/>
+          <w:lang w:eastAsia="en-US"/>
+        </w:rPr>
+        <w:t xml:space="preserve"> </w:t>
+      </w:r>
+      <w:r>
+        <w:rPr>
+          <w:rFonts w:ascii="Calibri" w:eastAsia="Aptos" w:hAnsi="Calibri" w:cs="Calibri"/>
+          <w:b/>
+          <w:bCs/>
+          <w:sz w:val="20"/>
+          <w:lang w:eastAsia="en-US"/>
+        </w:rPr>
+        <w:t>Bancário</w:t>
+      </w:r>
+      <w:r>
+        <w:rPr>
+          <w:rFonts w:ascii="Calibri" w:eastAsia="Aptos" w:hAnsi="Calibri" w:cs="Calibri"/>
+          <w:sz w:val="20"/>
+          <w:lang w:eastAsia="en-US"/>
+        </w:rPr>
+        <w:t xml:space="preserve">, tantas e quantas vezes se fizerem necessárias, para efetivação da operação de crédito da </w:t>
+      </w:r>
+      <w:r>
+        <w:rPr>
+          <w:rFonts w:ascii="Calibri" w:eastAsia="Aptos" w:hAnsi="Calibri" w:cs="Calibri"/>
+          <w:b/>
+          <w:bCs/>
+          <w:sz w:val="20"/>
+          <w:lang w:eastAsia="en-US"/>
+        </w:rPr>
+        <w:t>Proposta</w:t>
+      </w:r>
+      <w:r>
+        <w:rPr>
+          <w:rFonts w:ascii="Calibri" w:eastAsia="Aptos" w:hAnsi="Calibri" w:cs="Calibri"/>
+          <w:sz w:val="20"/>
+          <w:lang w:eastAsia="en-US"/>
+        </w:rPr>
+        <w:t>.</w:t>
+      </w:r>
     </w:p>
     <w:p>
       <w:pPr>
@@ -10266,12 +10787,75 @@
         <w:jc w:val="both"/>
         <w:rPr>
           <w:rFonts w:ascii="Calibri" w:eastAsia="Aptos" w:hAnsi="Calibri" w:cs="Calibri"/>
-          <w:b/>
-          <w:bCs/>
-          <w:sz w:val="20"/>
-          <w:lang w:eastAsia="en-US"/>
-        </w:rPr>
-      </w:pPr>
+          <w:sz w:val="20"/>
+          <w:lang w:eastAsia="en-US"/>
+        </w:rPr>
+      </w:pPr>
+      <w:r>
+        <w:rPr>
+          <w:rFonts w:ascii="Calibri" w:eastAsia="Aptos" w:hAnsi="Calibri" w:cs="Calibri"/>
+          <w:b/>
+          <w:bCs/>
+          <w:sz w:val="20"/>
+          <w:lang w:eastAsia="en-US"/>
+        </w:rPr>
+        <w:t>CLÁUSULA OITAVA:</w:t>
+      </w:r>
+      <w:r>
+        <w:rPr>
+          <w:rFonts w:ascii="Calibri" w:eastAsia="Aptos" w:hAnsi="Calibri" w:cs="Calibri"/>
+          <w:sz w:val="20"/>
+          <w:lang w:eastAsia="en-US"/>
+        </w:rPr>
+        <w:t xml:space="preserve"> </w:t>
+      </w:r>
+      <w:bookmarkStart w:id="4" w:name="_Hlk129089262"/>
+      <w:r>
+        <w:rPr>
+          <w:rFonts w:ascii="Calibri" w:eastAsia="Aptos" w:hAnsi="Calibri" w:cs="Calibri"/>
+          <w:sz w:val="20"/>
+          <w:lang w:eastAsia="en-US"/>
+        </w:rPr>
+        <w:t xml:space="preserve">O(a) </w:t>
+      </w:r>
+      <w:r>
+        <w:rPr>
+          <w:rFonts w:ascii="Calibri" w:eastAsia="Aptos" w:hAnsi="Calibri" w:cs="Calibri"/>
+          <w:b/>
+          <w:bCs/>
+          <w:sz w:val="20"/>
+          <w:lang w:eastAsia="en-US"/>
+        </w:rPr>
+        <w:t>Cliente</w:t>
+      </w:r>
+      <w:r>
+        <w:rPr>
+          <w:rFonts w:ascii="Calibri" w:eastAsia="Aptos" w:hAnsi="Calibri" w:cs="Calibri"/>
+          <w:sz w:val="20"/>
+          <w:lang w:eastAsia="en-US"/>
+        </w:rPr>
+        <w:t xml:space="preserve"> ratifica, em caráter irrevogável e irretratável, como válida a sua assinatura desta </w:t>
+      </w:r>
+      <w:r>
+        <w:rPr>
+          <w:rFonts w:ascii="Calibri" w:eastAsia="Aptos" w:hAnsi="Calibri" w:cs="Calibri"/>
+          <w:b/>
+          <w:bCs/>
+          <w:sz w:val="20"/>
+          <w:lang w:eastAsia="en-US"/>
+        </w:rPr>
+        <w:t>Proposta</w:t>
+      </w:r>
+      <w:r>
+        <w:rPr>
+          <w:rFonts w:ascii="Calibri" w:eastAsia="Aptos" w:hAnsi="Calibri" w:cs="Calibri"/>
+          <w:sz w:val="20"/>
+          <w:lang w:eastAsia="en-US"/>
+        </w:rPr>
+        <w:t>, pelo meio físico, e/ou pelo meio de assinatura eletrônica, e/ou pelo meio digitalizado, e/ou pelo meio de gravação de voz, e/ou, e ainda por último, mas não menos válido, por WhatsApp.</w:t>
+      </w:r>
+      <w:bookmarkStart w:id="5" w:name="_Hlk129089348"/>
+      <w:bookmarkEnd w:id="4"/>
     </w:p>
     <w:p>
       <w:pPr>
@@ -10280,12 +10864,82 @@
         <w:jc w:val="both"/>
         <w:rPr>
           <w:rFonts w:ascii="Calibri" w:eastAsia="Aptos" w:hAnsi="Calibri" w:cs="Calibri"/>
-          <w:b/>
-          <w:bCs/>
-          <w:sz w:val="20"/>
-          <w:lang w:eastAsia="en-US"/>
-        </w:rPr>
-      </w:pPr>
+          <w:sz w:val="20"/>
+          <w:lang w:eastAsia="en-US"/>
+        </w:rPr>
+      </w:pPr>
+      <w:r>
+        <w:rPr>
+          <w:rFonts w:ascii="Calibri" w:eastAsia="Aptos" w:hAnsi="Calibri" w:cs="Calibri"/>
+          <w:b/>
+          <w:bCs/>
+          <w:sz w:val="20"/>
+          <w:lang w:eastAsia="en-US"/>
+        </w:rPr>
+        <w:t>CLÁUSULA NONA</w:t>
+      </w:r>
+      <w:r>
+        <w:rPr>
+          <w:rFonts w:ascii="Calibri" w:eastAsia="Aptos" w:hAnsi="Calibri" w:cs="Calibri"/>
+          <w:sz w:val="20"/>
+          <w:lang w:eastAsia="en-US"/>
+        </w:rPr>
+        <w:t xml:space="preserve">: O(a) </w:t>
+      </w:r>
+      <w:r>
+        <w:rPr>
+          <w:rFonts w:ascii="Calibri" w:eastAsia="Aptos" w:hAnsi="Calibri" w:cs="Calibri"/>
+          <w:b/>
+          <w:bCs/>
+          <w:sz w:val="20"/>
+          <w:lang w:eastAsia="en-US"/>
+        </w:rPr>
+        <w:t>Cliente</w:t>
+      </w:r>
+      <w:r>
+        <w:rPr>
+          <w:rFonts w:ascii="Calibri" w:eastAsia="Aptos" w:hAnsi="Calibri" w:cs="Calibri"/>
+          <w:sz w:val="20"/>
+          <w:lang w:eastAsia="en-US"/>
+        </w:rPr>
+        <w:t xml:space="preserve"> declara que leu previamente a presente </w:t>
+      </w:r>
+      <w:r>
+        <w:rPr>
+          <w:rFonts w:ascii="Calibri" w:eastAsia="Aptos" w:hAnsi="Calibri" w:cs="Calibri"/>
+          <w:b/>
+          <w:bCs/>
+          <w:sz w:val="20"/>
+          <w:lang w:eastAsia="en-US"/>
+        </w:rPr>
+        <w:t>Proposta</w:t>
+      </w:r>
+      <w:r>
+        <w:rPr>
+          <w:rFonts w:ascii="Calibri" w:eastAsia="Aptos" w:hAnsi="Calibri" w:cs="Calibri"/>
+          <w:sz w:val="20"/>
+          <w:lang w:eastAsia="en-US"/>
+        </w:rPr>
+        <w:t xml:space="preserve"> e os demais instrumentos que a integram, recebendo uma cópia. Declara ainda que não possui dúvidas sobre qualquer cláusula, bem como sobre os </w:t>
+      </w:r>
+      <w:r>
+        <w:rPr>
+          <w:rFonts w:ascii="Calibri" w:eastAsia="Aptos" w:hAnsi="Calibri" w:cs="Calibri"/>
+          <w:b/>
+          <w:bCs/>
+          <w:sz w:val="20"/>
+          <w:lang w:eastAsia="en-US"/>
+        </w:rPr>
+        <w:t>Dados da Operação</w:t>
+      </w:r>
+      <w:r>
+        <w:rPr>
+          <w:rFonts w:ascii="Calibri" w:eastAsia="Aptos" w:hAnsi="Calibri" w:cs="Calibri"/>
+          <w:sz w:val="20"/>
+          <w:lang w:eastAsia="en-US"/>
+        </w:rPr>
+        <w:t>.</w:t>
+      </w:r>
     </w:p>
     <w:p>
       <w:pPr>
@@ -10294,12 +10948,47 @@
         <w:jc w:val="both"/>
         <w:rPr>
           <w:rFonts w:ascii="Calibri" w:eastAsia="Aptos" w:hAnsi="Calibri" w:cs="Calibri"/>
-          <w:b/>
-          <w:bCs/>
-          <w:sz w:val="20"/>
-          <w:lang w:eastAsia="en-US"/>
-        </w:rPr>
-      </w:pPr>
+          <w:sz w:val="20"/>
+          <w:lang w:eastAsia="en-US"/>
+        </w:rPr>
+      </w:pPr>
+      <w:r>
+        <w:rPr>
+          <w:rFonts w:ascii="Calibri" w:eastAsia="Aptos" w:hAnsi="Calibri" w:cs="Calibri"/>
+          <w:b/>
+          <w:bCs/>
+          <w:sz w:val="20"/>
+          <w:lang w:eastAsia="en-US"/>
+        </w:rPr>
+        <w:t>CLÁUSULA DÉCIMA</w:t>
+      </w:r>
+      <w:r>
+        <w:rPr>
+          <w:rFonts w:ascii="Calibri" w:eastAsia="Aptos" w:hAnsi="Calibri" w:cs="Calibri"/>
+          <w:sz w:val="20"/>
+          <w:lang w:eastAsia="en-US"/>
+        </w:rPr>
+        <w:t xml:space="preserve">: As partes elegem o Foro da Comarca de São Paulo para dirimir quaisquer questões resultantes desta </w:t>
+      </w:r>
+      <w:r>
+        <w:rPr>
+          <w:rFonts w:ascii="Calibri" w:eastAsia="Aptos" w:hAnsi="Calibri" w:cs="Calibri"/>
+          <w:b/>
+          <w:bCs/>
+          <w:sz w:val="20"/>
+          <w:lang w:eastAsia="en-US"/>
+        </w:rPr>
+        <w:t>Proposta</w:t>
+      </w:r>
+      <w:r>
+        <w:rPr>
+          <w:rFonts w:ascii="Calibri" w:eastAsia="Aptos" w:hAnsi="Calibri" w:cs="Calibri"/>
+          <w:sz w:val="20"/>
+          <w:lang w:eastAsia="en-US"/>
+        </w:rPr>
+        <w:t>.</w:t>
+      </w:r>
+      <w:bookmarkEnd w:id="5"/>
     </w:p>
     <w:p>
       <w:pPr>
@@ -10308,12 +10997,52 @@
         <w:jc w:val="both"/>
         <w:rPr>
           <w:rFonts w:ascii="Calibri" w:eastAsia="Aptos" w:hAnsi="Calibri" w:cs="Calibri"/>
-          <w:b/>
-          <w:bCs/>
-          <w:sz w:val="20"/>
-          <w:lang w:eastAsia="en-US"/>
-        </w:rPr>
-      </w:pPr>
+          <w:color w:val="000000"/>
+          <w:spacing w:val="-3"/>
+          <w:sz w:val="20"/>
+          <w:lang w:eastAsia="en-US"/>
+        </w:rPr>
+      </w:pPr>
+      <w:r>
+        <w:rPr>
+          <w:rFonts w:ascii="Calibri" w:eastAsia="Aptos" w:hAnsi="Calibri" w:cs="Calibri"/>
+          <w:color w:val="000000"/>
+          <w:spacing w:val="-3"/>
+          <w:sz w:val="20"/>
+          <w:lang w:eastAsia="en-US"/>
+        </w:rPr>
+        <w:t xml:space="preserve">E por estarem assim, justas e contratadas, assinam as Partes o presente </w:t>
+      </w:r>
+      <w:r>
+        <w:rPr>
+          <w:rFonts w:ascii="Calibri" w:eastAsia="Aptos" w:hAnsi="Calibri" w:cs="Calibri"/>
+          <w:b/>
+          <w:bCs/>
+          <w:color w:val="000000"/>
+          <w:sz w:val="20"/>
+          <w:lang w:eastAsia="en-US"/>
+        </w:rPr>
+        <w:t>proposta</w:t>
+      </w:r>
+      <w:r>
+        <w:rPr>
+          <w:rFonts w:ascii="Calibri" w:eastAsia="Aptos" w:hAnsi="Calibri" w:cs="Calibri"/>
+          <w:color w:val="000000"/>
+          <w:sz w:val="20"/>
+          <w:lang w:eastAsia="en-US"/>
+        </w:rPr>
+        <w:t xml:space="preserve"> </w:t>
+      </w:r>
+      <w:r>
+        <w:rPr>
+          <w:rFonts w:ascii="Calibri" w:eastAsia="Aptos" w:hAnsi="Calibri" w:cs="Calibri"/>
+          <w:color w:val="000000"/>
+          <w:spacing w:val="-3"/>
+          <w:sz w:val="20"/>
+          <w:lang w:eastAsia="en-US"/>
+        </w:rPr>
+        <w:t>por meio eletrônico, dispensada a assinatura de testemunhas na forma do artigo 784, §4º do Código de Processo Civil.</w:t>
+      </w:r>
     </w:p>
     <w:p>
       <w:pPr>
@@ -10322,8 +11051,8 @@
         <w:jc w:val="both"/>
         <w:rPr>
           <w:rFonts w:ascii="Calibri" w:eastAsia="Aptos" w:hAnsi="Calibri" w:cs="Calibri"/>
-          <w:b/>
-          <w:bCs/>
+          <w:color w:val="000000"/>
+          <w:spacing w:val="-3"/>
           <w:sz w:val="20"/>
           <w:lang w:eastAsia="en-US"/>
         </w:rPr>
@@ -10336,8 +11065,6 @@
         <w:jc w:val="both"/>
         <w:rPr>
           <w:rFonts w:ascii="Calibri" w:eastAsia="Aptos" w:hAnsi="Calibri" w:cs="Calibri"/>
-          <w:b/>
-          <w:bCs/>
           <w:sz w:val="20"/>
           <w:lang w:eastAsia="en-US"/>
         </w:rPr>
@@ -10356,6 +11083,18 @@
           <w:lang w:eastAsia="en-US"/>
         </w:rPr>
       </w:pPr>
+      <w:r>
+        <w:rPr>
+          <w:rFonts w:ascii="Calibri" w:eastAsia="Aptos" w:hAnsi="Calibri" w:cs="Calibri"/>
+          <w:b/>
+          <w:bCs/>
+          <w:kern w:val="2"/>
+          <w:sz w:val="20"/>
+          <w:lang w:eastAsia="en-US"/>
+          <w14:ligatures w14:val="standardContextual"/>
+        </w:rPr>
+        <w:t>DOCUMENTO ASSINADO ELETRONICAMENTE</w:t>
+      </w:r>
     </w:p>
     <w:p>
       <w:pPr>
@@ -10434,119 +11173,12 @@
         <w:jc w:val="both"/>
         <w:rPr>
           <w:rFonts w:ascii="Calibri" w:eastAsia="Aptos" w:hAnsi="Calibri" w:cs="Calibri"/>
-          <w:sz w:val="20"/>
-          <w:lang w:eastAsia="en-US"/>
-        </w:rPr>
-      </w:pPr>
-      <w:r>
-        <w:rPr>
-          <w:rFonts w:ascii="Calibri" w:eastAsia="Aptos" w:hAnsi="Calibri" w:cs="Calibri"/>
-          <w:b/>
-          <w:bCs/>
-          <w:sz w:val="20"/>
-          <w:lang w:eastAsia="en-US"/>
-        </w:rPr>
-        <w:t>PARÁGRAFO PRIMEIRO</w:t>
-      </w:r>
-      <w:r>
-        <w:rPr>
-          <w:rFonts w:ascii="Calibri" w:eastAsia="Aptos" w:hAnsi="Calibri" w:cs="Calibri"/>
-          <w:sz w:val="20"/>
-          <w:lang w:eastAsia="en-US"/>
-        </w:rPr>
-        <w:t xml:space="preserve">: Caso aceite a </w:t>
-      </w:r>
-      <w:r>
-        <w:rPr>
-          <w:rFonts w:ascii="Calibri" w:eastAsia="Aptos" w:hAnsi="Calibri" w:cs="Calibri"/>
-          <w:b/>
-          <w:bCs/>
-          <w:sz w:val="20"/>
-          <w:lang w:eastAsia="en-US"/>
-        </w:rPr>
-        <w:t>Proposta</w:t>
-      </w:r>
-      <w:r>
-        <w:rPr>
-          <w:rFonts w:ascii="Calibri" w:eastAsia="Aptos" w:hAnsi="Calibri" w:cs="Calibri"/>
-          <w:sz w:val="20"/>
-          <w:lang w:eastAsia="en-US"/>
-        </w:rPr>
-        <w:t xml:space="preserve"> e formalize a operação de crédito junto à </w:t>
-      </w:r>
-      <w:r>
-        <w:rPr>
-          <w:rFonts w:ascii="Calibri" w:eastAsia="Aptos" w:hAnsi="Calibri" w:cs="Calibri"/>
-          <w:b/>
-          <w:bCs/>
-          <w:sz w:val="20"/>
-          <w:lang w:eastAsia="en-US"/>
-        </w:rPr>
-        <w:t>Instituição</w:t>
-      </w:r>
-      <w:r>
-        <w:rPr>
-          <w:rFonts w:ascii="Calibri" w:eastAsia="Aptos" w:hAnsi="Calibri" w:cs="Calibri"/>
-          <w:sz w:val="20"/>
-          <w:lang w:eastAsia="en-US"/>
-        </w:rPr>
-        <w:t xml:space="preserve"> </w:t>
-      </w:r>
-      <w:r>
-        <w:rPr>
-          <w:rFonts w:ascii="Calibri" w:eastAsia="Aptos" w:hAnsi="Calibri" w:cs="Calibri"/>
-          <w:b/>
-          <w:bCs/>
-          <w:sz w:val="20"/>
-          <w:lang w:eastAsia="en-US"/>
-        </w:rPr>
-        <w:t>Financeira</w:t>
-      </w:r>
-      <w:r>
-        <w:rPr>
-          <w:rFonts w:ascii="Calibri" w:eastAsia="Aptos" w:hAnsi="Calibri" w:cs="Calibri"/>
-          <w:sz w:val="20"/>
-          <w:lang w:eastAsia="en-US"/>
-        </w:rPr>
-        <w:t xml:space="preserve">, o(a) </w:t>
-      </w:r>
-      <w:r>
-        <w:rPr>
-          <w:rFonts w:ascii="Calibri" w:eastAsia="Aptos" w:hAnsi="Calibri" w:cs="Calibri"/>
-          <w:b/>
-          <w:bCs/>
-          <w:sz w:val="20"/>
-          <w:lang w:eastAsia="en-US"/>
-        </w:rPr>
-        <w:t>Cliente</w:t>
-      </w:r>
-      <w:r>
-        <w:rPr>
-          <w:rFonts w:ascii="Calibri" w:eastAsia="Aptos" w:hAnsi="Calibri" w:cs="Calibri"/>
-          <w:sz w:val="20"/>
-          <w:lang w:eastAsia="en-US"/>
-        </w:rPr>
-        <w:t xml:space="preserve"> compromete-se, em caráter irrevogável e irretratável, sob pena de responsabilidade civil e criminal, a </w:t>
-      </w:r>
-      <w:r>
-        <w:rPr>
-          <w:rFonts w:ascii="Calibri" w:eastAsia="Aptos" w:hAnsi="Calibri" w:cs="Calibri"/>
-          <w:b/>
-          <w:bCs/>
-          <w:sz w:val="20"/>
-          <w:u w:val="single"/>
-          <w:lang w:eastAsia="en-US"/>
-        </w:rPr>
-        <w:t>NÃO</w:t>
-      </w:r>
-      <w:r>
-        <w:rPr>
-          <w:rFonts w:ascii="Calibri" w:eastAsia="Aptos" w:hAnsi="Calibri" w:cs="Calibri"/>
-          <w:sz w:val="20"/>
-          <w:lang w:eastAsia="en-US"/>
-        </w:rPr>
-        <w:t xml:space="preserve"> revogar o acesso a </w:t>
-      </w:r>
+          <w:b/>
+          <w:bCs/>
+          <w:sz w:val="20"/>
+          <w:lang w:eastAsia="en-US"/>
+        </w:rPr>
+      </w:pPr>
     </w:p>
     <w:p>
       <w:pPr>
@@ -10555,6 +11187,8 @@
         <w:jc w:val="both"/>
         <w:rPr>
           <w:rFonts w:ascii="Calibri" w:eastAsia="Aptos" w:hAnsi="Calibri" w:cs="Calibri"/>
+          <w:b/>
+          <w:bCs/>
           <w:sz w:val="20"/>
           <w:lang w:eastAsia="en-US"/>
         </w:rPr>
@@ -10567,90 +11201,12 @@
         <w:jc w:val="both"/>
         <w:rPr>
           <w:rFonts w:ascii="Calibri" w:eastAsia="Aptos" w:hAnsi="Calibri" w:cs="Calibri"/>
-          <w:sz w:val="20"/>
-          <w:lang w:eastAsia="en-US"/>
-        </w:rPr>
-      </w:pPr>
-      <w:r>
-        <w:rPr>
-          <w:rFonts w:ascii="Calibri" w:eastAsia="Aptos" w:hAnsi="Calibri" w:cs="Calibri"/>
-          <w:sz w:val="20"/>
-          <w:lang w:eastAsia="en-US"/>
-        </w:rPr>
-        <w:t xml:space="preserve">senhas e/ou tokens para fins de consultas, reserva de margem consignável e/ou averbações junto à entidade </w:t>
-      </w:r>
-      <w:r>
-        <w:rPr>
-          <w:rFonts w:ascii="Calibri" w:eastAsia="Aptos" w:hAnsi="Calibri" w:cs="Calibri"/>
-          <w:b/>
-          <w:bCs/>
-          <w:sz w:val="20"/>
-          <w:lang w:eastAsia="en-US"/>
-        </w:rPr>
-        <w:t>Averbadora do Sistema de Consignação</w:t>
-      </w:r>
-      <w:r>
-        <w:rPr>
-          <w:rFonts w:ascii="Calibri" w:eastAsia="Aptos" w:hAnsi="Calibri" w:cs="Calibri"/>
-          <w:sz w:val="20"/>
-          <w:lang w:eastAsia="en-US"/>
-        </w:rPr>
-        <w:t xml:space="preserve"> (</w:t>
-      </w:r>
-      <w:r>
-        <w:rPr>
-          <w:rFonts w:ascii="Calibri" w:eastAsia="Aptos" w:hAnsi="Calibri" w:cs="Calibri"/>
-          <w:b/>
-          <w:bCs/>
-          <w:sz w:val="20"/>
-          <w:lang w:eastAsia="en-US"/>
-        </w:rPr>
-        <w:t>Gestora de Imagem</w:t>
-      </w:r>
-      <w:r>
-        <w:rPr>
-          <w:rFonts w:ascii="Calibri" w:eastAsia="Aptos" w:hAnsi="Calibri" w:cs="Calibri"/>
-          <w:sz w:val="20"/>
-          <w:lang w:eastAsia="en-US"/>
-        </w:rPr>
-        <w:t xml:space="preserve">), sem prévia e expressa comunicação ao </w:t>
-      </w:r>
-      <w:r>
-        <w:rPr>
-          <w:rFonts w:ascii="Calibri" w:eastAsia="Aptos" w:hAnsi="Calibri" w:cs="Calibri"/>
-          <w:b/>
-          <w:bCs/>
-          <w:sz w:val="20"/>
-          <w:lang w:eastAsia="en-US"/>
-        </w:rPr>
-        <w:t>Correspondente</w:t>
-      </w:r>
-      <w:r>
-        <w:rPr>
-          <w:rFonts w:ascii="Calibri" w:eastAsia="Aptos" w:hAnsi="Calibri" w:cs="Calibri"/>
-          <w:sz w:val="20"/>
-          <w:lang w:eastAsia="en-US"/>
-        </w:rPr>
-        <w:t xml:space="preserve"> </w:t>
-      </w:r>
-      <w:r>
-        <w:rPr>
-          <w:rFonts w:ascii="Calibri" w:eastAsia="Aptos" w:hAnsi="Calibri" w:cs="Calibri"/>
-          <w:b/>
-          <w:bCs/>
-          <w:sz w:val="20"/>
-          <w:lang w:eastAsia="en-US"/>
-        </w:rPr>
-        <w:t>Bancário</w:t>
-      </w:r>
-      <w:r>
-        <w:rPr>
-          <w:rFonts w:ascii="Calibri" w:eastAsia="Aptos" w:hAnsi="Calibri" w:cs="Calibri"/>
-          <w:sz w:val="20"/>
-          <w:lang w:eastAsia="en-US"/>
-        </w:rPr>
-        <w:t>.</w:t>
-      </w:r>
+          <w:b/>
+          <w:bCs/>
+          <w:sz w:val="20"/>
+          <w:lang w:eastAsia="en-US"/>
+        </w:rPr>
+      </w:pPr>
     </w:p>
     <w:p>
       <w:pPr>
@@ -10659,209 +11215,12 @@
         <w:jc w:val="both"/>
         <w:rPr>
           <w:rFonts w:ascii="Calibri" w:eastAsia="Aptos" w:hAnsi="Calibri" w:cs="Calibri"/>
-          <w:sz w:val="20"/>
-          <w:lang w:eastAsia="en-US"/>
-        </w:rPr>
-      </w:pPr>
-      <w:r>
-        <w:rPr>
-          <w:rFonts w:ascii="Calibri" w:eastAsia="Aptos" w:hAnsi="Calibri" w:cs="Calibri"/>
-          <w:b/>
-          <w:bCs/>
-          <w:sz w:val="20"/>
-          <w:lang w:eastAsia="en-US"/>
-        </w:rPr>
-        <w:t>PARÁGRAFO SEGUNDO</w:t>
-      </w:r>
-      <w:r>
-        <w:rPr>
-          <w:rFonts w:ascii="Calibri" w:eastAsia="Aptos" w:hAnsi="Calibri" w:cs="Calibri"/>
-          <w:sz w:val="20"/>
-          <w:lang w:eastAsia="en-US"/>
-        </w:rPr>
-        <w:t xml:space="preserve">: Caso aceite a </w:t>
-      </w:r>
-      <w:r>
-        <w:rPr>
-          <w:rFonts w:ascii="Calibri" w:eastAsia="Aptos" w:hAnsi="Calibri" w:cs="Calibri"/>
-          <w:b/>
-          <w:bCs/>
-          <w:sz w:val="20"/>
-          <w:lang w:eastAsia="en-US"/>
-        </w:rPr>
-        <w:t>Proposta</w:t>
-      </w:r>
-      <w:r>
-        <w:rPr>
-          <w:rFonts w:ascii="Calibri" w:eastAsia="Aptos" w:hAnsi="Calibri" w:cs="Calibri"/>
-          <w:sz w:val="20"/>
-          <w:lang w:eastAsia="en-US"/>
-        </w:rPr>
-        <w:t xml:space="preserve"> e formalize a operação de crédito junto à </w:t>
-      </w:r>
-      <w:r>
-        <w:rPr>
-          <w:rFonts w:ascii="Calibri" w:eastAsia="Aptos" w:hAnsi="Calibri" w:cs="Calibri"/>
-          <w:b/>
-          <w:bCs/>
-          <w:sz w:val="20"/>
-          <w:lang w:eastAsia="en-US"/>
-        </w:rPr>
-        <w:t>Instituição</w:t>
-      </w:r>
-      <w:r>
-        <w:rPr>
-          <w:rFonts w:ascii="Calibri" w:eastAsia="Aptos" w:hAnsi="Calibri" w:cs="Calibri"/>
-          <w:sz w:val="20"/>
-          <w:lang w:eastAsia="en-US"/>
-        </w:rPr>
-        <w:t xml:space="preserve"> </w:t>
-      </w:r>
-      <w:r>
-        <w:rPr>
-          <w:rFonts w:ascii="Calibri" w:eastAsia="Aptos" w:hAnsi="Calibri" w:cs="Calibri"/>
-          <w:b/>
-          <w:bCs/>
-          <w:sz w:val="20"/>
-          <w:lang w:eastAsia="en-US"/>
-        </w:rPr>
-        <w:t>Financeira</w:t>
-      </w:r>
-      <w:r>
-        <w:rPr>
-          <w:rFonts w:ascii="Calibri" w:eastAsia="Aptos" w:hAnsi="Calibri" w:cs="Calibri"/>
-          <w:sz w:val="20"/>
-          <w:lang w:eastAsia="en-US"/>
-        </w:rPr>
-        <w:t xml:space="preserve">, o(a) </w:t>
-      </w:r>
-      <w:r>
-        <w:rPr>
-          <w:rFonts w:ascii="Calibri" w:eastAsia="Aptos" w:hAnsi="Calibri" w:cs="Calibri"/>
-          <w:b/>
-          <w:bCs/>
-          <w:sz w:val="20"/>
-          <w:lang w:eastAsia="en-US"/>
-        </w:rPr>
-        <w:t>Cliente</w:t>
-      </w:r>
-      <w:r>
-        <w:rPr>
-          <w:rFonts w:ascii="Calibri" w:eastAsia="Aptos" w:hAnsi="Calibri" w:cs="Calibri"/>
-          <w:sz w:val="20"/>
-          <w:lang w:eastAsia="en-US"/>
-        </w:rPr>
-        <w:t xml:space="preserve"> compromete-se, em caráter irrevogável e irretratável, sob pena de responsabilidade civil e criminal, a </w:t>
-      </w:r>
-      <w:r>
-        <w:rPr>
-          <w:rFonts w:ascii="Calibri" w:eastAsia="Aptos" w:hAnsi="Calibri" w:cs="Calibri"/>
-          <w:b/>
-          <w:bCs/>
-          <w:sz w:val="20"/>
-          <w:u w:val="single"/>
-          <w:lang w:eastAsia="en-US"/>
-        </w:rPr>
-        <w:t>NÃO</w:t>
-      </w:r>
-      <w:r>
-        <w:rPr>
-          <w:rFonts w:ascii="Calibri" w:eastAsia="Aptos" w:hAnsi="Calibri" w:cs="Calibri"/>
-          <w:sz w:val="20"/>
-          <w:lang w:eastAsia="en-US"/>
-        </w:rPr>
-        <w:t xml:space="preserve"> fornecer a outras entidades, instituições financeiras, correspondentes bancários, entre outros, (i) autorização de acesso a quaisquer tipos de consultas junto à entidade </w:t>
-      </w:r>
-      <w:r>
-        <w:rPr>
-          <w:rFonts w:ascii="Calibri" w:eastAsia="Aptos" w:hAnsi="Calibri" w:cs="Calibri"/>
-          <w:b/>
-          <w:bCs/>
-          <w:sz w:val="20"/>
-          <w:lang w:eastAsia="en-US"/>
-        </w:rPr>
-        <w:t>Averbadora do Sistema de Consignação</w:t>
-      </w:r>
-      <w:r>
-        <w:rPr>
-          <w:rFonts w:ascii="Calibri" w:eastAsia="Aptos" w:hAnsi="Calibri" w:cs="Calibri"/>
-          <w:sz w:val="20"/>
-          <w:lang w:eastAsia="en-US"/>
-        </w:rPr>
-        <w:t xml:space="preserve"> (</w:t>
-      </w:r>
-      <w:r>
-        <w:rPr>
-          <w:rFonts w:ascii="Calibri" w:eastAsia="Aptos" w:hAnsi="Calibri" w:cs="Calibri"/>
-          <w:b/>
-          <w:bCs/>
-          <w:sz w:val="20"/>
-          <w:lang w:eastAsia="en-US"/>
-        </w:rPr>
-        <w:t>Gestora de Imagem</w:t>
-      </w:r>
-      <w:r>
-        <w:rPr>
-          <w:rFonts w:ascii="Calibri" w:eastAsia="Aptos" w:hAnsi="Calibri" w:cs="Calibri"/>
-          <w:sz w:val="20"/>
-          <w:lang w:eastAsia="en-US"/>
-        </w:rPr>
-        <w:t>) e (</w:t>
-      </w:r>
-      <w:proofErr w:type="spellStart"/>
-      <w:r>
-        <w:rPr>
-          <w:rFonts w:ascii="Calibri" w:eastAsia="Aptos" w:hAnsi="Calibri" w:cs="Calibri"/>
-          <w:sz w:val="20"/>
-          <w:lang w:eastAsia="en-US"/>
-        </w:rPr>
-        <w:t>ii</w:t>
-      </w:r>
-      <w:proofErr w:type="spellEnd"/>
-      <w:r>
-        <w:rPr>
-          <w:rFonts w:ascii="Calibri" w:eastAsia="Aptos" w:hAnsi="Calibri" w:cs="Calibri"/>
-          <w:sz w:val="20"/>
-          <w:lang w:eastAsia="en-US"/>
-        </w:rPr>
-        <w:t xml:space="preserve">) acesso a senhas e/ou tokens para fins de consultas, reserva de margem consignável e/ou averbações junto à entidade </w:t>
-      </w:r>
-      <w:r>
-        <w:rPr>
-          <w:rFonts w:ascii="Calibri" w:eastAsia="Aptos" w:hAnsi="Calibri" w:cs="Calibri"/>
-          <w:b/>
-          <w:bCs/>
-          <w:sz w:val="20"/>
-          <w:lang w:eastAsia="en-US"/>
-        </w:rPr>
-        <w:t>Averbadora do Sistema de Consignação</w:t>
-      </w:r>
-      <w:r>
-        <w:rPr>
-          <w:rFonts w:ascii="Calibri" w:eastAsia="Aptos" w:hAnsi="Calibri" w:cs="Calibri"/>
-          <w:sz w:val="20"/>
-          <w:lang w:eastAsia="en-US"/>
-        </w:rPr>
-        <w:t xml:space="preserve"> (</w:t>
-      </w:r>
-      <w:r>
-        <w:rPr>
-          <w:rFonts w:ascii="Calibri" w:eastAsia="Aptos" w:hAnsi="Calibri" w:cs="Calibri"/>
-          <w:b/>
-          <w:bCs/>
-          <w:sz w:val="20"/>
-          <w:lang w:eastAsia="en-US"/>
-        </w:rPr>
-        <w:t>Gestora de Imagem</w:t>
-      </w:r>
-      <w:r>
-        <w:rPr>
-          <w:rFonts w:ascii="Calibri" w:eastAsia="Aptos" w:hAnsi="Calibri" w:cs="Calibri"/>
-          <w:sz w:val="20"/>
-          <w:lang w:eastAsia="en-US"/>
-        </w:rPr>
-        <w:t>).</w:t>
-      </w:r>
+          <w:b/>
+          <w:bCs/>
+          <w:sz w:val="20"/>
+          <w:lang w:eastAsia="en-US"/>
+        </w:rPr>
+      </w:pPr>
     </w:p>
     <w:p>
       <w:pPr>
@@ -10870,154 +11229,12 @@
         <w:jc w:val="both"/>
         <w:rPr>
           <w:rFonts w:ascii="Calibri" w:eastAsia="Aptos" w:hAnsi="Calibri" w:cs="Calibri"/>
-          <w:sz w:val="20"/>
-          <w:lang w:eastAsia="en-US"/>
-        </w:rPr>
-      </w:pPr>
-      <w:r>
-        <w:rPr>
-          <w:rFonts w:ascii="Calibri" w:eastAsia="Aptos" w:hAnsi="Calibri" w:cs="Calibri"/>
-          <w:b/>
-          <w:bCs/>
-          <w:sz w:val="20"/>
-          <w:lang w:eastAsia="en-US"/>
-        </w:rPr>
-        <w:t>CLÁSULA SÉTIMA</w:t>
-      </w:r>
-      <w:r>
-        <w:rPr>
-          <w:rFonts w:ascii="Calibri" w:eastAsia="Aptos" w:hAnsi="Calibri" w:cs="Calibri"/>
-          <w:sz w:val="20"/>
-          <w:lang w:eastAsia="en-US"/>
-        </w:rPr>
-        <w:t xml:space="preserve">: Caso aceite a </w:t>
-      </w:r>
-      <w:r>
-        <w:rPr>
-          <w:rFonts w:ascii="Calibri" w:eastAsia="Aptos" w:hAnsi="Calibri" w:cs="Calibri"/>
-          <w:b/>
-          <w:bCs/>
-          <w:sz w:val="20"/>
-          <w:lang w:eastAsia="en-US"/>
-        </w:rPr>
-        <w:t>Proposta</w:t>
-      </w:r>
-      <w:r>
-        <w:rPr>
-          <w:rFonts w:ascii="Calibri" w:eastAsia="Aptos" w:hAnsi="Calibri" w:cs="Calibri"/>
-          <w:sz w:val="20"/>
-          <w:lang w:eastAsia="en-US"/>
-        </w:rPr>
-        <w:t xml:space="preserve"> e formalize a operação de crédito junto à </w:t>
-      </w:r>
-      <w:r>
-        <w:rPr>
-          <w:rFonts w:ascii="Calibri" w:eastAsia="Aptos" w:hAnsi="Calibri" w:cs="Calibri"/>
-          <w:b/>
-          <w:bCs/>
-          <w:sz w:val="20"/>
-          <w:lang w:eastAsia="en-US"/>
-        </w:rPr>
-        <w:t>Instituição</w:t>
-      </w:r>
-      <w:r>
-        <w:rPr>
-          <w:rFonts w:ascii="Calibri" w:eastAsia="Aptos" w:hAnsi="Calibri" w:cs="Calibri"/>
-          <w:sz w:val="20"/>
-          <w:lang w:eastAsia="en-US"/>
-        </w:rPr>
-        <w:t xml:space="preserve"> </w:t>
-      </w:r>
-      <w:r>
-        <w:rPr>
-          <w:rFonts w:ascii="Calibri" w:eastAsia="Aptos" w:hAnsi="Calibri" w:cs="Calibri"/>
-          <w:b/>
-          <w:bCs/>
-          <w:sz w:val="20"/>
-          <w:lang w:eastAsia="en-US"/>
-        </w:rPr>
-        <w:t>Financeira</w:t>
-      </w:r>
-      <w:r>
-        <w:rPr>
-          <w:rFonts w:ascii="Calibri" w:eastAsia="Aptos" w:hAnsi="Calibri" w:cs="Calibri"/>
-          <w:sz w:val="20"/>
-          <w:lang w:eastAsia="en-US"/>
-        </w:rPr>
-        <w:t xml:space="preserve">, o(a) </w:t>
-      </w:r>
-      <w:r>
-        <w:rPr>
-          <w:rFonts w:ascii="Calibri" w:eastAsia="Aptos" w:hAnsi="Calibri" w:cs="Calibri"/>
-          <w:b/>
-          <w:bCs/>
-          <w:sz w:val="20"/>
-          <w:lang w:eastAsia="en-US"/>
-        </w:rPr>
-        <w:t>Cliente</w:t>
-      </w:r>
-      <w:r>
-        <w:rPr>
-          <w:rFonts w:ascii="Calibri" w:eastAsia="Aptos" w:hAnsi="Calibri" w:cs="Calibri"/>
-          <w:sz w:val="20"/>
-          <w:lang w:eastAsia="en-US"/>
-        </w:rPr>
-        <w:t xml:space="preserve"> compromete-se, em caráter irrevogável e irretratável, a gerar autorização de averbação para o </w:t>
-      </w:r>
-      <w:r>
-        <w:rPr>
-          <w:rFonts w:ascii="Calibri" w:eastAsia="Aptos" w:hAnsi="Calibri" w:cs="Calibri"/>
-          <w:b/>
-          <w:bCs/>
-          <w:sz w:val="20"/>
-          <w:lang w:eastAsia="en-US"/>
-        </w:rPr>
-        <w:t>Correspondente</w:t>
-      </w:r>
-      <w:r>
-        <w:rPr>
-          <w:rFonts w:ascii="Calibri" w:eastAsia="Aptos" w:hAnsi="Calibri" w:cs="Calibri"/>
-          <w:sz w:val="20"/>
-          <w:lang w:eastAsia="en-US"/>
-        </w:rPr>
-        <w:t xml:space="preserve"> </w:t>
-      </w:r>
-      <w:r>
-        <w:rPr>
-          <w:rFonts w:ascii="Calibri" w:eastAsia="Aptos" w:hAnsi="Calibri" w:cs="Calibri"/>
-          <w:b/>
-          <w:bCs/>
-          <w:sz w:val="20"/>
-          <w:lang w:eastAsia="en-US"/>
-        </w:rPr>
-        <w:t>Bancário</w:t>
-      </w:r>
-      <w:r>
-        <w:rPr>
-          <w:rFonts w:ascii="Calibri" w:eastAsia="Aptos" w:hAnsi="Calibri" w:cs="Calibri"/>
-          <w:sz w:val="20"/>
-          <w:lang w:eastAsia="en-US"/>
-        </w:rPr>
-        <w:t xml:space="preserve">, tantas e quantas vezes se fizerem necessárias, para efetivação da operação de crédito da </w:t>
-      </w:r>
-      <w:r>
-        <w:rPr>
-          <w:rFonts w:ascii="Calibri" w:eastAsia="Aptos" w:hAnsi="Calibri" w:cs="Calibri"/>
-          <w:b/>
-          <w:bCs/>
-          <w:sz w:val="20"/>
-          <w:lang w:eastAsia="en-US"/>
-        </w:rPr>
-        <w:t>Proposta</w:t>
-      </w:r>
-      <w:r>
-        <w:rPr>
-          <w:rFonts w:ascii="Calibri" w:eastAsia="Aptos" w:hAnsi="Calibri" w:cs="Calibri"/>
-          <w:sz w:val="20"/>
-          <w:lang w:eastAsia="en-US"/>
-        </w:rPr>
-        <w:t>.</w:t>
-      </w:r>
+          <w:b/>
+          <w:bCs/>
+          <w:sz w:val="20"/>
+          <w:lang w:eastAsia="en-US"/>
+        </w:rPr>
+      </w:pPr>
     </w:p>
     <w:p>
       <w:pPr>
@@ -11026,75 +11243,12 @@
         <w:jc w:val="both"/>
         <w:rPr>
           <w:rFonts w:ascii="Calibri" w:eastAsia="Aptos" w:hAnsi="Calibri" w:cs="Calibri"/>
-          <w:sz w:val="20"/>
-          <w:lang w:eastAsia="en-US"/>
-        </w:rPr>
-      </w:pPr>
-      <w:r>
-        <w:rPr>
-          <w:rFonts w:ascii="Calibri" w:eastAsia="Aptos" w:hAnsi="Calibri" w:cs="Calibri"/>
-          <w:b/>
-          <w:bCs/>
-          <w:sz w:val="20"/>
-          <w:lang w:eastAsia="en-US"/>
-        </w:rPr>
-        <w:t>CLÁUSULA OITAVA:</w:t>
-      </w:r>
-      <w:r>
-        <w:rPr>
-          <w:rFonts w:ascii="Calibri" w:eastAsia="Aptos" w:hAnsi="Calibri" w:cs="Calibri"/>
-          <w:sz w:val="20"/>
-          <w:lang w:eastAsia="en-US"/>
-        </w:rPr>
-        <w:t xml:space="preserve"> </w:t>
-      </w:r>
-      <w:bookmarkStart w:id="4" w:name="_Hlk129089262"/>
-      <w:r>
-        <w:rPr>
-          <w:rFonts w:ascii="Calibri" w:eastAsia="Aptos" w:hAnsi="Calibri" w:cs="Calibri"/>
-          <w:sz w:val="20"/>
-          <w:lang w:eastAsia="en-US"/>
-        </w:rPr>
-        <w:t xml:space="preserve">O(a) </w:t>
-      </w:r>
-      <w:r>
-        <w:rPr>
-          <w:rFonts w:ascii="Calibri" w:eastAsia="Aptos" w:hAnsi="Calibri" w:cs="Calibri"/>
-          <w:b/>
-          <w:bCs/>
-          <w:sz w:val="20"/>
-          <w:lang w:eastAsia="en-US"/>
-        </w:rPr>
-        <w:t>Cliente</w:t>
-      </w:r>
-      <w:r>
-        <w:rPr>
-          <w:rFonts w:ascii="Calibri" w:eastAsia="Aptos" w:hAnsi="Calibri" w:cs="Calibri"/>
-          <w:sz w:val="20"/>
-          <w:lang w:eastAsia="en-US"/>
-        </w:rPr>
-        <w:t xml:space="preserve"> ratifica, em caráter irrevogável e irretratável, como válida a sua assinatura desta </w:t>
-      </w:r>
-      <w:r>
-        <w:rPr>
-          <w:rFonts w:ascii="Calibri" w:eastAsia="Aptos" w:hAnsi="Calibri" w:cs="Calibri"/>
-          <w:b/>
-          <w:bCs/>
-          <w:sz w:val="20"/>
-          <w:lang w:eastAsia="en-US"/>
-        </w:rPr>
-        <w:t>Proposta</w:t>
-      </w:r>
-      <w:r>
-        <w:rPr>
-          <w:rFonts w:ascii="Calibri" w:eastAsia="Aptos" w:hAnsi="Calibri" w:cs="Calibri"/>
-          <w:sz w:val="20"/>
-          <w:lang w:eastAsia="en-US"/>
-        </w:rPr>
-        <w:t>, pelo meio físico, e/ou pelo meio de assinatura eletrônica, e/ou pelo meio digitalizado, e/ou pelo meio de gravação de voz, e/ou, e ainda por último, mas não menos válido, por WhatsApp.</w:t>
-      </w:r>
-      <w:bookmarkStart w:id="5" w:name="_Hlk129089348"/>
-      <w:bookmarkEnd w:id="4"/>
+          <w:b/>
+          <w:bCs/>
+          <w:sz w:val="20"/>
+          <w:lang w:eastAsia="en-US"/>
+        </w:rPr>
+      </w:pPr>
     </w:p>
     <w:p>
       <w:pPr>
@@ -11103,82 +11257,12 @@
         <w:jc w:val="both"/>
         <w:rPr>
           <w:rFonts w:ascii="Calibri" w:eastAsia="Aptos" w:hAnsi="Calibri" w:cs="Calibri"/>
-          <w:sz w:val="20"/>
-          <w:lang w:eastAsia="en-US"/>
-        </w:rPr>
-      </w:pPr>
-      <w:r>
-        <w:rPr>
-          <w:rFonts w:ascii="Calibri" w:eastAsia="Aptos" w:hAnsi="Calibri" w:cs="Calibri"/>
-          <w:b/>
-          <w:bCs/>
-          <w:sz w:val="20"/>
-          <w:lang w:eastAsia="en-US"/>
-        </w:rPr>
-        <w:t>CLÁUSULA NONA</w:t>
-      </w:r>
-      <w:r>
-        <w:rPr>
-          <w:rFonts w:ascii="Calibri" w:eastAsia="Aptos" w:hAnsi="Calibri" w:cs="Calibri"/>
-          <w:sz w:val="20"/>
-          <w:lang w:eastAsia="en-US"/>
-        </w:rPr>
-        <w:t xml:space="preserve">: O(a) </w:t>
-      </w:r>
-      <w:r>
-        <w:rPr>
-          <w:rFonts w:ascii="Calibri" w:eastAsia="Aptos" w:hAnsi="Calibri" w:cs="Calibri"/>
-          <w:b/>
-          <w:bCs/>
-          <w:sz w:val="20"/>
-          <w:lang w:eastAsia="en-US"/>
-        </w:rPr>
-        <w:t>Cliente</w:t>
-      </w:r>
-      <w:r>
-        <w:rPr>
-          <w:rFonts w:ascii="Calibri" w:eastAsia="Aptos" w:hAnsi="Calibri" w:cs="Calibri"/>
-          <w:sz w:val="20"/>
-          <w:lang w:eastAsia="en-US"/>
-        </w:rPr>
-        <w:t xml:space="preserve"> declara que leu previamente a presente </w:t>
-      </w:r>
-      <w:r>
-        <w:rPr>
-          <w:rFonts w:ascii="Calibri" w:eastAsia="Aptos" w:hAnsi="Calibri" w:cs="Calibri"/>
-          <w:b/>
-          <w:bCs/>
-          <w:sz w:val="20"/>
-          <w:lang w:eastAsia="en-US"/>
-        </w:rPr>
-        <w:t>Proposta</w:t>
-      </w:r>
-      <w:r>
-        <w:rPr>
-          <w:rFonts w:ascii="Calibri" w:eastAsia="Aptos" w:hAnsi="Calibri" w:cs="Calibri"/>
-          <w:sz w:val="20"/>
-          <w:lang w:eastAsia="en-US"/>
-        </w:rPr>
-        <w:t xml:space="preserve"> e os demais instrumentos que a integram, recebendo uma cópia. Declara ainda que não possui dúvidas sobre qualquer cláusula, bem como sobre os </w:t>
-      </w:r>
-      <w:r>
-        <w:rPr>
-          <w:rFonts w:ascii="Calibri" w:eastAsia="Aptos" w:hAnsi="Calibri" w:cs="Calibri"/>
-          <w:b/>
-          <w:bCs/>
-          <w:sz w:val="20"/>
-          <w:lang w:eastAsia="en-US"/>
-        </w:rPr>
-        <w:t>Dados da Operação</w:t>
-      </w:r>
-      <w:r>
-        <w:rPr>
-          <w:rFonts w:ascii="Calibri" w:eastAsia="Aptos" w:hAnsi="Calibri" w:cs="Calibri"/>
-          <w:sz w:val="20"/>
-          <w:lang w:eastAsia="en-US"/>
-        </w:rPr>
-        <w:t>.</w:t>
-      </w:r>
+          <w:b/>
+          <w:bCs/>
+          <w:sz w:val="20"/>
+          <w:lang w:eastAsia="en-US"/>
+        </w:rPr>
+      </w:pPr>
     </w:p>
     <w:p>
       <w:pPr>
@@ -11187,47 +11271,12 @@
         <w:jc w:val="both"/>
         <w:rPr>
           <w:rFonts w:ascii="Calibri" w:eastAsia="Aptos" w:hAnsi="Calibri" w:cs="Calibri"/>
-          <w:sz w:val="20"/>
-          <w:lang w:eastAsia="en-US"/>
-        </w:rPr>
-      </w:pPr>
-      <w:r>
-        <w:rPr>
-          <w:rFonts w:ascii="Calibri" w:eastAsia="Aptos" w:hAnsi="Calibri" w:cs="Calibri"/>
-          <w:b/>
-          <w:bCs/>
-          <w:sz w:val="20"/>
-          <w:lang w:eastAsia="en-US"/>
-        </w:rPr>
-        <w:t>CLÁUSULA DÉCIMA</w:t>
-      </w:r>
-      <w:r>
-        <w:rPr>
-          <w:rFonts w:ascii="Calibri" w:eastAsia="Aptos" w:hAnsi="Calibri" w:cs="Calibri"/>
-          <w:sz w:val="20"/>
-          <w:lang w:eastAsia="en-US"/>
-        </w:rPr>
-        <w:t xml:space="preserve">: As partes elegem o Foro da Comarca de São Paulo para dirimir quaisquer questões resultantes desta </w:t>
-      </w:r>
-      <w:r>
-        <w:rPr>
-          <w:rFonts w:ascii="Calibri" w:eastAsia="Aptos" w:hAnsi="Calibri" w:cs="Calibri"/>
-          <w:b/>
-          <w:bCs/>
-          <w:sz w:val="20"/>
-          <w:lang w:eastAsia="en-US"/>
-        </w:rPr>
-        <w:t>Proposta</w:t>
-      </w:r>
-      <w:r>
-        <w:rPr>
-          <w:rFonts w:ascii="Calibri" w:eastAsia="Aptos" w:hAnsi="Calibri" w:cs="Calibri"/>
-          <w:sz w:val="20"/>
-          <w:lang w:eastAsia="en-US"/>
-        </w:rPr>
-        <w:t>.</w:t>
-      </w:r>
-      <w:bookmarkEnd w:id="5"/>
+          <w:b/>
+          <w:bCs/>
+          <w:sz w:val="20"/>
+          <w:lang w:eastAsia="en-US"/>
+        </w:rPr>
+      </w:pPr>
     </w:p>
     <w:p>
       <w:pPr>
@@ -11236,52 +11285,12 @@
         <w:jc w:val="both"/>
         <w:rPr>
           <w:rFonts w:ascii="Calibri" w:eastAsia="Aptos" w:hAnsi="Calibri" w:cs="Calibri"/>
-          <w:color w:val="000000"/>
-          <w:spacing w:val="-3"/>
-          <w:sz w:val="20"/>
-          <w:lang w:eastAsia="en-US"/>
-        </w:rPr>
-      </w:pPr>
-      <w:r>
-        <w:rPr>
-          <w:rFonts w:ascii="Calibri" w:eastAsia="Aptos" w:hAnsi="Calibri" w:cs="Calibri"/>
-          <w:color w:val="000000"/>
-          <w:spacing w:val="-3"/>
-          <w:sz w:val="20"/>
-          <w:lang w:eastAsia="en-US"/>
-        </w:rPr>
-        <w:t xml:space="preserve">E por estarem assim, justas e contratadas, assinam as Partes o presente </w:t>
-      </w:r>
-      <w:r>
-        <w:rPr>
-          <w:rFonts w:ascii="Calibri" w:eastAsia="Aptos" w:hAnsi="Calibri" w:cs="Calibri"/>
-          <w:b/>
-          <w:bCs/>
-          <w:color w:val="000000"/>
-          <w:sz w:val="20"/>
-          <w:lang w:eastAsia="en-US"/>
-        </w:rPr>
-        <w:t>proposta</w:t>
-      </w:r>
-      <w:r>
-        <w:rPr>
-          <w:rFonts w:ascii="Calibri" w:eastAsia="Aptos" w:hAnsi="Calibri" w:cs="Calibri"/>
-          <w:color w:val="000000"/>
-          <w:sz w:val="20"/>
-          <w:lang w:eastAsia="en-US"/>
-        </w:rPr>
-        <w:t xml:space="preserve"> </w:t>
-      </w:r>
-      <w:r>
-        <w:rPr>
-          <w:rFonts w:ascii="Calibri" w:eastAsia="Aptos" w:hAnsi="Calibri" w:cs="Calibri"/>
-          <w:color w:val="000000"/>
-          <w:spacing w:val="-3"/>
-          <w:sz w:val="20"/>
-          <w:lang w:eastAsia="en-US"/>
-        </w:rPr>
-        <w:t>por meio eletrônico, dispensada a assinatura de testemunhas na forma do artigo 784, §4º do Código de Processo Civil.</w:t>
-      </w:r>
+          <w:b/>
+          <w:bCs/>
+          <w:sz w:val="20"/>
+          <w:lang w:eastAsia="en-US"/>
+        </w:rPr>
+      </w:pPr>
     </w:p>
     <w:p>
       <w:pPr>
@@ -11290,8 +11299,8 @@
         <w:jc w:val="both"/>
         <w:rPr>
           <w:rFonts w:ascii="Calibri" w:eastAsia="Aptos" w:hAnsi="Calibri" w:cs="Calibri"/>
-          <w:color w:val="000000"/>
-          <w:spacing w:val="-3"/>
+          <w:b/>
+          <w:bCs/>
           <w:sz w:val="20"/>
           <w:lang w:eastAsia="en-US"/>
         </w:rPr>
@@ -11304,6 +11313,8 @@
         <w:jc w:val="both"/>
         <w:rPr>
           <w:rFonts w:ascii="Calibri" w:eastAsia="Aptos" w:hAnsi="Calibri" w:cs="Calibri"/>
+          <w:b/>
+          <w:bCs/>
           <w:sz w:val="20"/>
           <w:lang w:eastAsia="en-US"/>
         </w:rPr>
@@ -11322,18 +11333,6 @@
           <w:lang w:eastAsia="en-US"/>
         </w:rPr>
       </w:pPr>
-      <w:r>
-        <w:rPr>
-          <w:rFonts w:ascii="Calibri" w:eastAsia="Aptos" w:hAnsi="Calibri" w:cs="Calibri"/>
-          <w:b/>
-          <w:bCs/>
-          <w:kern w:val="2"/>
-          <w:sz w:val="20"/>
-          <w:lang w:eastAsia="en-US"/>
-          <w14:ligatures w14:val="standardContextual"/>
-        </w:rPr>
-        <w:t>DOCUMENTO ASSINADO ELETRONICAMENTE</w:t>
-      </w:r>
     </w:p>
     <w:p>
       <w:pPr>
@@ -11408,329 +11407,7 @@
     <w:p>
       <w:pPr>
         <w:spacing w:line="259" w:lineRule="auto"/>
-        <w:ind w:left="-674" w:right="-567"/>
-        <w:jc w:val="both"/>
-        <w:rPr>
-          <w:rFonts w:ascii="Calibri" w:eastAsia="Aptos" w:hAnsi="Calibri" w:cs="Calibri"/>
-          <w:b/>
-          <w:bCs/>
-          <w:sz w:val="20"/>
-          <w:lang w:eastAsia="en-US"/>
-        </w:rPr>
-      </w:pPr>
-    </w:p>
-    <w:p>
-      <w:pPr>
-        <w:spacing w:line="259" w:lineRule="auto"/>
-        <w:ind w:left="-674" w:right="-567"/>
-        <w:jc w:val="both"/>
-        <w:rPr>
-          <w:rFonts w:ascii="Calibri" w:eastAsia="Aptos" w:hAnsi="Calibri" w:cs="Calibri"/>
-          <w:b/>
-          <w:bCs/>
-          <w:sz w:val="20"/>
-          <w:lang w:eastAsia="en-US"/>
-        </w:rPr>
-      </w:pPr>
-    </w:p>
-    <w:p>
-      <w:pPr>
-        <w:spacing w:line="259" w:lineRule="auto"/>
-        <w:ind w:left="-674" w:right="-567"/>
-        <w:jc w:val="both"/>
-        <w:rPr>
-          <w:rFonts w:ascii="Calibri" w:eastAsia="Aptos" w:hAnsi="Calibri" w:cs="Calibri"/>
-          <w:b/>
-          <w:bCs/>
-          <w:sz w:val="20"/>
-          <w:lang w:eastAsia="en-US"/>
-        </w:rPr>
-      </w:pPr>
-    </w:p>
-    <w:p>
-      <w:pPr>
-        <w:spacing w:line="259" w:lineRule="auto"/>
-        <w:ind w:left="-674" w:right="-567"/>
-        <w:jc w:val="both"/>
-        <w:rPr>
-          <w:rFonts w:ascii="Calibri" w:eastAsia="Aptos" w:hAnsi="Calibri" w:cs="Calibri"/>
-          <w:b/>
-          <w:bCs/>
-          <w:sz w:val="20"/>
-          <w:lang w:eastAsia="en-US"/>
-        </w:rPr>
-      </w:pPr>
-    </w:p>
-    <w:p>
-      <w:pPr>
-        <w:spacing w:line="259" w:lineRule="auto"/>
-        <w:ind w:left="-674" w:right="-567"/>
-        <w:jc w:val="both"/>
-        <w:rPr>
-          <w:rFonts w:ascii="Calibri" w:eastAsia="Aptos" w:hAnsi="Calibri" w:cs="Calibri"/>
-          <w:b/>
-          <w:bCs/>
-          <w:sz w:val="20"/>
-          <w:lang w:eastAsia="en-US"/>
-        </w:rPr>
-      </w:pPr>
-    </w:p>
-    <w:p>
-      <w:pPr>
-        <w:spacing w:line="259" w:lineRule="auto"/>
-        <w:ind w:left="-674" w:right="-567"/>
-        <w:jc w:val="both"/>
-        <w:rPr>
-          <w:rFonts w:ascii="Calibri" w:eastAsia="Aptos" w:hAnsi="Calibri" w:cs="Calibri"/>
-          <w:b/>
-          <w:bCs/>
-          <w:sz w:val="20"/>
-          <w:lang w:eastAsia="en-US"/>
-        </w:rPr>
-      </w:pPr>
-    </w:p>
-    <w:p>
-      <w:pPr>
-        <w:spacing w:line="259" w:lineRule="auto"/>
-        <w:ind w:left="-674" w:right="-567"/>
-        <w:jc w:val="both"/>
-        <w:rPr>
-          <w:rFonts w:ascii="Calibri" w:eastAsia="Aptos" w:hAnsi="Calibri" w:cs="Calibri"/>
-          <w:b/>
-          <w:bCs/>
-          <w:sz w:val="20"/>
-          <w:lang w:eastAsia="en-US"/>
-        </w:rPr>
-      </w:pPr>
-    </w:p>
-    <w:p>
-      <w:pPr>
-        <w:spacing w:line="259" w:lineRule="auto"/>
-        <w:ind w:left="-674" w:right="-567"/>
-        <w:jc w:val="both"/>
-        <w:rPr>
-          <w:rFonts w:ascii="Calibri" w:eastAsia="Aptos" w:hAnsi="Calibri" w:cs="Calibri"/>
-          <w:b/>
-          <w:bCs/>
-          <w:sz w:val="20"/>
-          <w:lang w:eastAsia="en-US"/>
-        </w:rPr>
-      </w:pPr>
-    </w:p>
-    <w:p>
-      <w:pPr>
-        <w:spacing w:line="259" w:lineRule="auto"/>
-        <w:ind w:left="-674" w:right="-567"/>
-        <w:jc w:val="both"/>
-        <w:rPr>
-          <w:rFonts w:ascii="Calibri" w:eastAsia="Aptos" w:hAnsi="Calibri" w:cs="Calibri"/>
-          <w:b/>
-          <w:bCs/>
-          <w:sz w:val="20"/>
-          <w:lang w:eastAsia="en-US"/>
-        </w:rPr>
-      </w:pPr>
-    </w:p>
-    <w:p>
-      <w:pPr>
-        <w:spacing w:line="259" w:lineRule="auto"/>
-        <w:ind w:left="-674" w:right="-567"/>
-        <w:jc w:val="both"/>
-        <w:rPr>
-          <w:rFonts w:ascii="Calibri" w:eastAsia="Aptos" w:hAnsi="Calibri" w:cs="Calibri"/>
-          <w:b/>
-          <w:bCs/>
-          <w:sz w:val="20"/>
-          <w:lang w:eastAsia="en-US"/>
-        </w:rPr>
-      </w:pPr>
-    </w:p>
-    <w:p>
-      <w:pPr>
-        <w:spacing w:line="259" w:lineRule="auto"/>
-        <w:ind w:left="-674" w:right="-567"/>
-        <w:jc w:val="both"/>
-        <w:rPr>
-          <w:rFonts w:ascii="Calibri" w:eastAsia="Aptos" w:hAnsi="Calibri" w:cs="Calibri"/>
-          <w:b/>
-          <w:bCs/>
-          <w:sz w:val="20"/>
-          <w:lang w:eastAsia="en-US"/>
-        </w:rPr>
-      </w:pPr>
-    </w:p>
-    <w:p>
-      <w:pPr>
-        <w:spacing w:line="259" w:lineRule="auto"/>
-        <w:ind w:left="-674" w:right="-567"/>
-        <w:jc w:val="both"/>
-        <w:rPr>
-          <w:rFonts w:ascii="Calibri" w:eastAsia="Aptos" w:hAnsi="Calibri" w:cs="Calibri"/>
-          <w:b/>
-          <w:bCs/>
-          <w:sz w:val="20"/>
-          <w:lang w:eastAsia="en-US"/>
-        </w:rPr>
-      </w:pPr>
-    </w:p>
-    <w:p>
-      <w:pPr>
-        <w:spacing w:line="259" w:lineRule="auto"/>
-        <w:ind w:left="-674" w:right="-567"/>
-        <w:jc w:val="both"/>
-        <w:rPr>
-          <w:rFonts w:ascii="Calibri" w:eastAsia="Aptos" w:hAnsi="Calibri" w:cs="Calibri"/>
-          <w:b/>
-          <w:bCs/>
-          <w:sz w:val="20"/>
-          <w:lang w:eastAsia="en-US"/>
-        </w:rPr>
-      </w:pPr>
-    </w:p>
-    <w:p>
-      <w:pPr>
-        <w:spacing w:line="259" w:lineRule="auto"/>
-        <w:ind w:left="-674" w:right="-567"/>
-        <w:jc w:val="both"/>
-        <w:rPr>
-          <w:rFonts w:ascii="Calibri" w:eastAsia="Aptos" w:hAnsi="Calibri" w:cs="Calibri"/>
-          <w:b/>
-          <w:bCs/>
-          <w:sz w:val="20"/>
-          <w:lang w:eastAsia="en-US"/>
-        </w:rPr>
-      </w:pPr>
-    </w:p>
-    <w:p>
-      <w:pPr>
-        <w:spacing w:line="259" w:lineRule="auto"/>
-        <w:ind w:left="-674" w:right="-567"/>
-        <w:jc w:val="both"/>
-        <w:rPr>
-          <w:rFonts w:ascii="Calibri" w:eastAsia="Aptos" w:hAnsi="Calibri" w:cs="Calibri"/>
-          <w:b/>
-          <w:bCs/>
-          <w:sz w:val="20"/>
-          <w:lang w:eastAsia="en-US"/>
-        </w:rPr>
-      </w:pPr>
-    </w:p>
-    <w:p>
-      <w:pPr>
-        <w:spacing w:line="259" w:lineRule="auto"/>
-        <w:ind w:left="-674" w:right="-567"/>
-        <w:jc w:val="both"/>
-        <w:rPr>
-          <w:rFonts w:ascii="Calibri" w:eastAsia="Aptos" w:hAnsi="Calibri" w:cs="Calibri"/>
-          <w:b/>
-          <w:bCs/>
-          <w:sz w:val="20"/>
-          <w:lang w:eastAsia="en-US"/>
-        </w:rPr>
-      </w:pPr>
-    </w:p>
-    <w:p>
-      <w:pPr>
-        <w:spacing w:line="259" w:lineRule="auto"/>
-        <w:ind w:left="-674" w:right="-567"/>
-        <w:jc w:val="both"/>
-        <w:rPr>
-          <w:rFonts w:ascii="Calibri" w:eastAsia="Aptos" w:hAnsi="Calibri" w:cs="Calibri"/>
-          <w:b/>
-          <w:bCs/>
-          <w:sz w:val="20"/>
-          <w:lang w:eastAsia="en-US"/>
-        </w:rPr>
-      </w:pPr>
-    </w:p>
-    <w:p>
-      <w:pPr>
-        <w:spacing w:line="259" w:lineRule="auto"/>
-        <w:ind w:left="-674" w:right="-567"/>
-        <w:jc w:val="both"/>
-        <w:rPr>
-          <w:rFonts w:ascii="Calibri" w:eastAsia="Aptos" w:hAnsi="Calibri" w:cs="Calibri"/>
-          <w:b/>
-          <w:bCs/>
-          <w:sz w:val="20"/>
-          <w:lang w:eastAsia="en-US"/>
-        </w:rPr>
-      </w:pPr>
-    </w:p>
-    <w:p>
-      <w:pPr>
-        <w:spacing w:line="259" w:lineRule="auto"/>
-        <w:ind w:left="-674" w:right="-567"/>
-        <w:jc w:val="both"/>
-        <w:rPr>
-          <w:rFonts w:ascii="Calibri" w:eastAsia="Aptos" w:hAnsi="Calibri" w:cs="Calibri"/>
-          <w:b/>
-          <w:bCs/>
-          <w:sz w:val="20"/>
-          <w:lang w:eastAsia="en-US"/>
-        </w:rPr>
-      </w:pPr>
-    </w:p>
-    <w:p>
-      <w:pPr>
-        <w:spacing w:line="259" w:lineRule="auto"/>
-        <w:ind w:left="-674" w:right="-567"/>
-        <w:jc w:val="both"/>
-        <w:rPr>
-          <w:rFonts w:ascii="Calibri" w:eastAsia="Aptos" w:hAnsi="Calibri" w:cs="Calibri"/>
-          <w:b/>
-          <w:bCs/>
-          <w:sz w:val="20"/>
-          <w:lang w:eastAsia="en-US"/>
-        </w:rPr>
-      </w:pPr>
-    </w:p>
-    <w:p>
-      <w:pPr>
-        <w:spacing w:line="259" w:lineRule="auto"/>
-        <w:ind w:left="-674" w:right="-567"/>
-        <w:jc w:val="both"/>
-        <w:rPr>
-          <w:rFonts w:ascii="Calibri" w:eastAsia="Aptos" w:hAnsi="Calibri" w:cs="Calibri"/>
-          <w:b/>
-          <w:bCs/>
-          <w:sz w:val="20"/>
-          <w:lang w:eastAsia="en-US"/>
-        </w:rPr>
-      </w:pPr>
-    </w:p>
-    <w:p>
-      <w:pPr>
-        <w:spacing w:line="259" w:lineRule="auto"/>
-        <w:ind w:left="-674" w:right="-567"/>
-        <w:jc w:val="both"/>
-        <w:rPr>
-          <w:rFonts w:ascii="Calibri" w:eastAsia="Aptos" w:hAnsi="Calibri" w:cs="Calibri"/>
-          <w:b/>
-          <w:bCs/>
-          <w:sz w:val="20"/>
-          <w:lang w:eastAsia="en-US"/>
-        </w:rPr>
-      </w:pPr>
-    </w:p>
-    <w:p>
-      <w:pPr>
-        <w:spacing w:line="259" w:lineRule="auto"/>
-        <w:ind w:left="-674" w:right="-567"/>
-        <w:jc w:val="both"/>
-        <w:rPr>
-          <w:rFonts w:ascii="Calibri" w:eastAsia="Aptos" w:hAnsi="Calibri" w:cs="Calibri"/>
-          <w:b/>
-          <w:bCs/>
-          <w:sz w:val="20"/>
-          <w:lang w:eastAsia="en-US"/>
-        </w:rPr>
-      </w:pPr>
-    </w:p>
-    <w:p>
-      <w:pPr>
-        <w:spacing w:line="259" w:lineRule="auto"/>
-        <w:ind w:left="-674" w:right="-567"/>
+        <w:ind w:right="-567"/>
         <w:jc w:val="both"/>
         <w:rPr>
           <w:rFonts w:ascii="Calibri" w:eastAsia="Aptos" w:hAnsi="Calibri" w:cs="Calibri"/>

</xml_diff>

<commit_message>
teste compra alvo - 08/09 - 14:51
teste compra alvo - 08/09 - 14:51
</commit_message>
<xml_diff>
--- a/DocumentoMutuo3.docx
+++ b/DocumentoMutuo3.docx
@@ -22,7 +22,7 @@
           <w:szCs w:val="24"/>
         </w:rPr>
         <w:drawing>
-          <wp:anchor distT="0" distB="0" distL="114300" distR="114300" simplePos="0" relativeHeight="251659264" behindDoc="0" locked="0" layoutInCell="1" allowOverlap="1" wp14:anchorId="7D4AE543" wp14:editId="43557C43">
+          <wp:anchor distT="0" distB="0" distL="114300" distR="114300" simplePos="0" relativeHeight="251659264" behindDoc="0" locked="0" layoutInCell="1" allowOverlap="1" wp14:anchorId="7D4AE543" wp14:editId="28F558DB">
             <wp:simplePos x="0" y="0"/>
             <wp:positionH relativeFrom="margin">
               <wp:posOffset>-826135</wp:posOffset>
@@ -5445,61 +5445,7 @@
           <w:sz w:val="20"/>
           <w:lang w:eastAsia="en-US"/>
         </w:rPr>
-        <w:t xml:space="preserve"> </w:t>
-      </w:r>
-      <w:proofErr w:type="gramStart"/>
-      <w:r>
-        <w:rPr>
-          <w:rFonts w:ascii="Calibri" w:eastAsia="Aptos" w:hAnsi="Calibri" w:cs="Calibri"/>
-          <w:sz w:val="20"/>
-          <w:lang w:eastAsia="en-US"/>
-        </w:rPr>
-        <w:t>[ ]</w:t>
-      </w:r>
-      <w:proofErr w:type="gramEnd"/>
-      <w:r>
-        <w:rPr>
-          <w:rFonts w:ascii="Calibri" w:eastAsia="Aptos" w:hAnsi="Calibri" w:cs="Calibri"/>
-          <w:sz w:val="20"/>
-          <w:lang w:eastAsia="en-US"/>
-        </w:rPr>
-        <w:t xml:space="preserve"> Cartão de Crédito Consignado </w:t>
-      </w:r>
-      <w:proofErr w:type="gramStart"/>
-      <w:r>
-        <w:rPr>
-          <w:rFonts w:ascii="Calibri" w:eastAsia="Aptos" w:hAnsi="Calibri" w:cs="Calibri"/>
-          <w:sz w:val="20"/>
-          <w:lang w:eastAsia="en-US"/>
-        </w:rPr>
-        <w:t>[ ]</w:t>
-      </w:r>
-      <w:proofErr w:type="gramEnd"/>
-      <w:r>
-        <w:rPr>
-          <w:rFonts w:ascii="Calibri" w:eastAsia="Aptos" w:hAnsi="Calibri" w:cs="Calibri"/>
-          <w:sz w:val="20"/>
-          <w:lang w:eastAsia="en-US"/>
-        </w:rPr>
-        <w:t xml:space="preserve"> Cartão Benefício Consignado </w:t>
-      </w:r>
-      <w:proofErr w:type="gramStart"/>
-      <w:r>
-        <w:rPr>
-          <w:rFonts w:ascii="Calibri" w:eastAsia="Aptos" w:hAnsi="Calibri" w:cs="Calibri"/>
-          <w:sz w:val="20"/>
-          <w:lang w:eastAsia="en-US"/>
-        </w:rPr>
-        <w:t>[ ]</w:t>
-      </w:r>
-      <w:proofErr w:type="gramEnd"/>
-      <w:r>
-        <w:rPr>
-          <w:rFonts w:ascii="Calibri" w:eastAsia="Aptos" w:hAnsi="Calibri" w:cs="Calibri"/>
-          <w:sz w:val="20"/>
-          <w:lang w:eastAsia="en-US"/>
-        </w:rPr>
-        <w:t xml:space="preserve"> Cartão de Adiantamento Salarial</w:t>
+        <w:t xml:space="preserve"> [ ] Cartão de Crédito Consignado [ ] Cartão Benefício Consignado [ ] Cartão de Adiantamento Salarial</w:t>
       </w:r>
       <w:r>
         <w:rPr>
@@ -5525,61 +5471,7 @@
           <w:sz w:val="20"/>
           <w:lang w:eastAsia="en-US"/>
         </w:rPr>
-        <w:t xml:space="preserve"> </w:t>
-      </w:r>
-      <w:proofErr w:type="gramStart"/>
-      <w:r>
-        <w:rPr>
-          <w:rFonts w:ascii="Calibri" w:eastAsia="Aptos" w:hAnsi="Calibri" w:cs="Calibri"/>
-          <w:sz w:val="20"/>
-          <w:lang w:eastAsia="en-US"/>
-        </w:rPr>
-        <w:t>[ ]</w:t>
-      </w:r>
-      <w:proofErr w:type="gramEnd"/>
-      <w:r>
-        <w:rPr>
-          <w:rFonts w:ascii="Calibri" w:eastAsia="Aptos" w:hAnsi="Calibri" w:cs="Calibri"/>
-          <w:sz w:val="20"/>
-          <w:lang w:eastAsia="en-US"/>
-        </w:rPr>
-        <w:t xml:space="preserve"> Saque </w:t>
-      </w:r>
-      <w:proofErr w:type="gramStart"/>
-      <w:r>
-        <w:rPr>
-          <w:rFonts w:ascii="Calibri" w:eastAsia="Aptos" w:hAnsi="Calibri" w:cs="Calibri"/>
-          <w:sz w:val="20"/>
-          <w:lang w:eastAsia="en-US"/>
-        </w:rPr>
-        <w:t>[ ]</w:t>
-      </w:r>
-      <w:proofErr w:type="gramEnd"/>
-      <w:r>
-        <w:rPr>
-          <w:rFonts w:ascii="Calibri" w:eastAsia="Aptos" w:hAnsi="Calibri" w:cs="Calibri"/>
-          <w:sz w:val="20"/>
-          <w:lang w:eastAsia="en-US"/>
-        </w:rPr>
-        <w:t xml:space="preserve"> Saque Refinanciamento </w:t>
-      </w:r>
-      <w:proofErr w:type="gramStart"/>
-      <w:r>
-        <w:rPr>
-          <w:rFonts w:ascii="Calibri" w:eastAsia="Aptos" w:hAnsi="Calibri" w:cs="Calibri"/>
-          <w:sz w:val="20"/>
-          <w:lang w:eastAsia="en-US"/>
-        </w:rPr>
-        <w:t>[ ]</w:t>
-      </w:r>
-      <w:proofErr w:type="gramEnd"/>
-      <w:r>
-        <w:rPr>
-          <w:rFonts w:ascii="Calibri" w:eastAsia="Aptos" w:hAnsi="Calibri" w:cs="Calibri"/>
-          <w:sz w:val="20"/>
-          <w:lang w:eastAsia="en-US"/>
-        </w:rPr>
-        <w:t xml:space="preserve"> Transferência de Dívida</w:t>
+        <w:t xml:space="preserve"> [ ] Saque [ ] Saque Refinanciamento [ ] Transferência de Dívida</w:t>
       </w:r>
       <w:r>
         <w:rPr>
@@ -6287,7 +6179,6 @@
               <w:t>cpf</w:t>
             </w:r>
             <w:proofErr w:type="spellEnd"/>
-            <w:proofErr w:type="gramStart"/>
             <w:r>
               <w:rPr>
                 <w:rFonts w:ascii="Calibri" w:eastAsia="Aptos" w:hAnsi="Calibri" w:cs="Calibri"/>
@@ -6303,16 +6194,7 @@
                 <w:sz w:val="20"/>
                 <w:lang w:eastAsia="en-US"/>
               </w:rPr>
-              <w:t xml:space="preserve">   </w:t>
-            </w:r>
-            <w:proofErr w:type="gramEnd"/>
-            <w:r>
-              <w:rPr>
-                <w:rFonts w:ascii="Calibri" w:eastAsia="Aptos" w:hAnsi="Calibri" w:cs="Calibri"/>
-                <w:sz w:val="20"/>
-                <w:lang w:eastAsia="en-US"/>
-              </w:rPr>
-              <w:t xml:space="preserve"> </w:t>
+              <w:t xml:space="preserve">    </w:t>
             </w:r>
           </w:p>
         </w:tc>
@@ -6371,7 +6253,6 @@
               <w:t>rg</w:t>
             </w:r>
             <w:proofErr w:type="spellEnd"/>
-            <w:proofErr w:type="gramStart"/>
             <w:r>
               <w:rPr>
                 <w:rFonts w:ascii="Calibri" w:eastAsia="Aptos" w:hAnsi="Calibri" w:cs="Calibri"/>
@@ -6387,16 +6268,7 @@
                 <w:sz w:val="20"/>
                 <w:lang w:eastAsia="en-US"/>
               </w:rPr>
-              <w:t xml:space="preserve">   </w:t>
-            </w:r>
-            <w:proofErr w:type="gramEnd"/>
-            <w:r>
-              <w:rPr>
-                <w:rFonts w:ascii="Calibri" w:eastAsia="Aptos" w:hAnsi="Calibri" w:cs="Calibri"/>
-                <w:sz w:val="20"/>
-                <w:lang w:eastAsia="en-US"/>
-              </w:rPr>
-              <w:t xml:space="preserve">                                                                  </w:t>
+              <w:t xml:space="preserve">                                                                     </w:t>
             </w:r>
           </w:p>
         </w:tc>
@@ -6456,7 +6328,6 @@
               <w:t>ufRG</w:t>
             </w:r>
             <w:proofErr w:type="spellEnd"/>
-            <w:proofErr w:type="gramStart"/>
             <w:r>
               <w:rPr>
                 <w:rFonts w:ascii="Calibri" w:eastAsia="Aptos" w:hAnsi="Calibri" w:cs="Calibri"/>
@@ -6472,16 +6343,7 @@
                 <w:sz w:val="20"/>
                 <w:lang w:eastAsia="en-US"/>
               </w:rPr>
-              <w:t xml:space="preserve">   </w:t>
-            </w:r>
-            <w:proofErr w:type="gramEnd"/>
-            <w:r>
-              <w:rPr>
-                <w:rFonts w:ascii="Calibri" w:eastAsia="Aptos" w:hAnsi="Calibri" w:cs="Calibri"/>
-                <w:sz w:val="20"/>
-                <w:lang w:eastAsia="en-US"/>
-              </w:rPr>
-              <w:t xml:space="preserve">                             </w:t>
+              <w:t xml:space="preserve">                                </w:t>
             </w:r>
           </w:p>
         </w:tc>
@@ -6580,17 +6442,7 @@
                 <w:highlight w:val="yellow"/>
                 <w:lang w:eastAsia="en-US"/>
               </w:rPr>
-              <w:t>{{nacionalidade</w:t>
-            </w:r>
-            <w:proofErr w:type="gramStart"/>
-            <w:r>
-              <w:rPr>
-                <w:rFonts w:ascii="Calibri" w:eastAsia="Aptos" w:hAnsi="Calibri" w:cs="Calibri"/>
-                <w:sz w:val="20"/>
-                <w:highlight w:val="yellow"/>
-                <w:lang w:eastAsia="en-US"/>
-              </w:rPr>
-              <w:t>}}</w:t>
+              <w:t>{{nacionalidade}}</w:t>
             </w:r>
             <w:r>
               <w:rPr>
@@ -6598,16 +6450,7 @@
                 <w:sz w:val="20"/>
                 <w:lang w:eastAsia="en-US"/>
               </w:rPr>
-              <w:t xml:space="preserve">   </w:t>
-            </w:r>
-            <w:proofErr w:type="gramEnd"/>
-            <w:r>
-              <w:rPr>
-                <w:rFonts w:ascii="Calibri" w:eastAsia="Aptos" w:hAnsi="Calibri" w:cs="Calibri"/>
-                <w:sz w:val="20"/>
-                <w:lang w:eastAsia="en-US"/>
-              </w:rPr>
-              <w:t xml:space="preserve">                       </w:t>
+              <w:t xml:space="preserve">                          </w:t>
             </w:r>
           </w:p>
         </w:tc>
@@ -6700,17 +6543,7 @@
                 <w:highlight w:val="yellow"/>
                 <w:lang w:eastAsia="en-US"/>
               </w:rPr>
-              <w:t>{{whatsapp</w:t>
-            </w:r>
-            <w:proofErr w:type="gramStart"/>
-            <w:r>
-              <w:rPr>
-                <w:rFonts w:ascii="Calibri" w:eastAsia="Aptos" w:hAnsi="Calibri" w:cs="Calibri"/>
-                <w:sz w:val="20"/>
-                <w:highlight w:val="yellow"/>
-                <w:lang w:eastAsia="en-US"/>
-              </w:rPr>
-              <w:t>}}</w:t>
+              <w:t>{{whatsapp}}</w:t>
             </w:r>
             <w:r>
               <w:rPr>
@@ -6718,16 +6551,7 @@
                 <w:sz w:val="20"/>
                 <w:lang w:eastAsia="en-US"/>
               </w:rPr>
-              <w:t xml:space="preserve">   </w:t>
-            </w:r>
-            <w:proofErr w:type="gramEnd"/>
-            <w:r>
-              <w:rPr>
-                <w:rFonts w:ascii="Calibri" w:eastAsia="Aptos" w:hAnsi="Calibri" w:cs="Calibri"/>
-                <w:sz w:val="20"/>
-                <w:lang w:eastAsia="en-US"/>
-              </w:rPr>
-              <w:t xml:space="preserve">                                </w:t>
+              <w:t xml:space="preserve">                                   </w:t>
             </w:r>
           </w:p>
         </w:tc>
@@ -6896,20 +6720,9 @@
                 <w:highlight w:val="yellow"/>
                 <w:lang w:eastAsia="en-US"/>
               </w:rPr>
-              <w:t>logradouro_</w:t>
-            </w:r>
-            <w:proofErr w:type="gramStart"/>
-            <w:r>
-              <w:rPr>
-                <w:rFonts w:ascii="Calibri" w:eastAsia="Aptos" w:hAnsi="Calibri" w:cs="Calibri"/>
-                <w:sz w:val="20"/>
-                <w:highlight w:val="yellow"/>
-                <w:lang w:eastAsia="en-US"/>
-              </w:rPr>
-              <w:t>numero</w:t>
+              <w:t>logradouro_numero</w:t>
             </w:r>
             <w:proofErr w:type="spellEnd"/>
-            <w:proofErr w:type="gramEnd"/>
             <w:r>
               <w:rPr>
                 <w:rFonts w:ascii="Calibri" w:eastAsia="Aptos" w:hAnsi="Calibri" w:cs="Calibri"/>
@@ -6947,7 +6760,6 @@
               <w:t>logradouro_complemento</w:t>
             </w:r>
             <w:proofErr w:type="spellEnd"/>
-            <w:proofErr w:type="gramStart"/>
             <w:r>
               <w:rPr>
                 <w:rFonts w:ascii="Calibri" w:eastAsia="Aptos" w:hAnsi="Calibri" w:cs="Calibri"/>
@@ -6963,16 +6775,7 @@
                 <w:sz w:val="20"/>
                 <w:lang w:eastAsia="en-US"/>
               </w:rPr>
-              <w:t xml:space="preserve">   </w:t>
-            </w:r>
-            <w:proofErr w:type="gramEnd"/>
-            <w:r>
-              <w:rPr>
-                <w:rFonts w:ascii="Calibri" w:eastAsia="Aptos" w:hAnsi="Calibri" w:cs="Calibri"/>
-                <w:sz w:val="20"/>
-                <w:lang w:eastAsia="en-US"/>
-              </w:rPr>
-              <w:t xml:space="preserve">                            </w:t>
+              <w:t xml:space="preserve">                               </w:t>
             </w:r>
           </w:p>
         </w:tc>
@@ -7037,7 +6840,6 @@
               <w:t>logradouro_cep</w:t>
             </w:r>
             <w:proofErr w:type="spellEnd"/>
-            <w:proofErr w:type="gramStart"/>
             <w:r>
               <w:rPr>
                 <w:rFonts w:ascii="Calibri" w:eastAsia="Aptos" w:hAnsi="Calibri" w:cs="Calibri"/>
@@ -7053,16 +6855,7 @@
                 <w:sz w:val="20"/>
                 <w:lang w:eastAsia="en-US"/>
               </w:rPr>
-              <w:t xml:space="preserve">   </w:t>
-            </w:r>
-            <w:proofErr w:type="gramEnd"/>
-            <w:r>
-              <w:rPr>
-                <w:rFonts w:ascii="Calibri" w:eastAsia="Aptos" w:hAnsi="Calibri" w:cs="Calibri"/>
-                <w:sz w:val="20"/>
-                <w:lang w:eastAsia="en-US"/>
-              </w:rPr>
-              <w:t xml:space="preserve">        </w:t>
+              <w:t xml:space="preserve">           </w:t>
             </w:r>
           </w:p>
         </w:tc>
@@ -7188,7 +6981,6 @@
               <w:t>logradouro_uf</w:t>
             </w:r>
             <w:proofErr w:type="spellEnd"/>
-            <w:proofErr w:type="gramStart"/>
             <w:r>
               <w:rPr>
                 <w:rFonts w:ascii="Calibri" w:eastAsia="Aptos" w:hAnsi="Calibri" w:cs="Calibri"/>
@@ -7204,16 +6996,7 @@
                 <w:sz w:val="20"/>
                 <w:lang w:eastAsia="en-US"/>
               </w:rPr>
-              <w:t xml:space="preserve">   </w:t>
-            </w:r>
-            <w:proofErr w:type="gramEnd"/>
-            <w:r>
-              <w:rPr>
-                <w:rFonts w:ascii="Calibri" w:eastAsia="Aptos" w:hAnsi="Calibri" w:cs="Calibri"/>
-                <w:sz w:val="20"/>
-                <w:lang w:eastAsia="en-US"/>
-              </w:rPr>
-              <w:t xml:space="preserve">                                    </w:t>
+              <w:t xml:space="preserve">                                       </w:t>
             </w:r>
           </w:p>
         </w:tc>
@@ -7432,14 +7215,12 @@
                 <w:highlight w:val="yellow"/>
                 <w:lang w:eastAsia="en-US"/>
               </w:rPr>
-              <w:t>{{empregador</w:t>
+              <w:t>{{empregador}</w:t>
             </w:r>
-            <w:proofErr w:type="gramStart"/>
             <w:r>
               <w:rPr>
                 <w:rFonts w:ascii="Calibri" w:eastAsia="Aptos" w:hAnsi="Calibri" w:cs="Calibri"/>
                 <w:sz w:val="20"/>
-                <w:highlight w:val="yellow"/>
                 <w:lang w:eastAsia="en-US"/>
               </w:rPr>
               <w:t>}</w:t>
@@ -7450,24 +7231,7 @@
                 <w:sz w:val="20"/>
                 <w:lang w:eastAsia="en-US"/>
               </w:rPr>
-              <w:t>}</w:t>
-            </w:r>
-            <w:r>
-              <w:rPr>
-                <w:rFonts w:ascii="Calibri" w:eastAsia="Aptos" w:hAnsi="Calibri" w:cs="Calibri"/>
-                <w:sz w:val="20"/>
-                <w:lang w:eastAsia="en-US"/>
-              </w:rPr>
-              <w:t xml:space="preserve">   </w:t>
-            </w:r>
-            <w:proofErr w:type="gramEnd"/>
-            <w:r>
-              <w:rPr>
-                <w:rFonts w:ascii="Calibri" w:eastAsia="Aptos" w:hAnsi="Calibri" w:cs="Calibri"/>
-                <w:sz w:val="20"/>
-                <w:lang w:eastAsia="en-US"/>
-              </w:rPr>
-              <w:t xml:space="preserve">    </w:t>
+              <w:t xml:space="preserve">       </w:t>
             </w:r>
           </w:p>
         </w:tc>
@@ -7513,17 +7277,7 @@
                 <w:highlight w:val="yellow"/>
                 <w:lang w:eastAsia="en-US"/>
               </w:rPr>
-              <w:t>{{</w:t>
-            </w:r>
-            <w:proofErr w:type="gramStart"/>
-            <w:r>
-              <w:rPr>
-                <w:rFonts w:ascii="Calibri" w:eastAsia="Aptos" w:hAnsi="Calibri" w:cs="Calibri"/>
-                <w:sz w:val="20"/>
-                <w:highlight w:val="yellow"/>
-                <w:lang w:eastAsia="en-US"/>
-              </w:rPr>
-              <w:t>matricula}}</w:t>
+              <w:t>{{matricula}}</w:t>
             </w:r>
             <w:r>
               <w:rPr>
@@ -7531,16 +7285,7 @@
                 <w:sz w:val="20"/>
                 <w:lang w:eastAsia="en-US"/>
               </w:rPr>
-              <w:t xml:space="preserve">   </w:t>
-            </w:r>
-            <w:proofErr w:type="gramEnd"/>
-            <w:r>
-              <w:rPr>
-                <w:rFonts w:ascii="Calibri" w:eastAsia="Aptos" w:hAnsi="Calibri" w:cs="Calibri"/>
-                <w:sz w:val="20"/>
-                <w:lang w:eastAsia="en-US"/>
-              </w:rPr>
-              <w:t xml:space="preserve">                     </w:t>
+              <w:t xml:space="preserve">                        </w:t>
             </w:r>
           </w:p>
         </w:tc>
@@ -10094,43 +9839,6 @@
           <w:lang w:eastAsia="en-US"/>
         </w:rPr>
       </w:pPr>
-      <w:r>
-        <w:rPr>
-          <w:rFonts w:ascii="Calibri" w:eastAsia="Aptos" w:hAnsi="Calibri" w:cs="Calibri"/>
-          <w:b/>
-          <w:bCs/>
-          <w:sz w:val="20"/>
-          <w:lang w:eastAsia="en-US"/>
-        </w:rPr>
-        <w:lastRenderedPageBreak/>
-        <w:br/>
-      </w:r>
-      <w:r>
-        <w:rPr>
-          <w:rFonts w:ascii="Calibri" w:hAnsi="Calibri" w:cs="Calibri"/>
-          <w:sz w:val="20"/>
-          <w:highlight w:val="yellow"/>
-        </w:rPr>
-        <w:t>{{</w:t>
-      </w:r>
-      <w:proofErr w:type="spellStart"/>
-      <w:r>
-        <w:rPr>
-          <w:rFonts w:ascii="Calibri" w:hAnsi="Calibri" w:cs="Calibri"/>
-          <w:sz w:val="20"/>
-          <w:highlight w:val="yellow"/>
-        </w:rPr>
-        <w:t>local_data</w:t>
-      </w:r>
-      <w:proofErr w:type="spellEnd"/>
-      <w:r>
-        <w:rPr>
-          <w:rFonts w:ascii="Calibri" w:hAnsi="Calibri" w:cs="Calibri"/>
-          <w:sz w:val="20"/>
-          <w:highlight w:val="yellow"/>
-        </w:rPr>
-        <w:t>}}</w:t>
-      </w:r>
     </w:p>
     <w:p>
       <w:pPr>
@@ -10139,12 +9847,120 @@
         <w:jc w:val="both"/>
         <w:rPr>
           <w:rFonts w:ascii="Calibri" w:eastAsia="Aptos" w:hAnsi="Calibri" w:cs="Calibri"/>
-          <w:b/>
-          <w:bCs/>
-          <w:sz w:val="20"/>
-          <w:lang w:eastAsia="en-US"/>
-        </w:rPr>
-      </w:pPr>
+          <w:sz w:val="20"/>
+          <w:lang w:eastAsia="en-US"/>
+        </w:rPr>
+      </w:pPr>
+      <w:r>
+        <w:rPr>
+          <w:rFonts w:ascii="Calibri" w:eastAsia="Aptos" w:hAnsi="Calibri" w:cs="Calibri"/>
+          <w:b/>
+          <w:bCs/>
+          <w:sz w:val="20"/>
+          <w:lang w:eastAsia="en-US"/>
+        </w:rPr>
+        <w:lastRenderedPageBreak/>
+        <w:t>PARÁGRAFO PRIMEIRO</w:t>
+      </w:r>
+      <w:r>
+        <w:rPr>
+          <w:rFonts w:ascii="Calibri" w:eastAsia="Aptos" w:hAnsi="Calibri" w:cs="Calibri"/>
+          <w:sz w:val="20"/>
+          <w:lang w:eastAsia="en-US"/>
+        </w:rPr>
+        <w:t xml:space="preserve">: Caso aceite a </w:t>
+      </w:r>
+      <w:r>
+        <w:rPr>
+          <w:rFonts w:ascii="Calibri" w:eastAsia="Aptos" w:hAnsi="Calibri" w:cs="Calibri"/>
+          <w:b/>
+          <w:bCs/>
+          <w:sz w:val="20"/>
+          <w:lang w:eastAsia="en-US"/>
+        </w:rPr>
+        <w:t>Proposta</w:t>
+      </w:r>
+      <w:r>
+        <w:rPr>
+          <w:rFonts w:ascii="Calibri" w:eastAsia="Aptos" w:hAnsi="Calibri" w:cs="Calibri"/>
+          <w:sz w:val="20"/>
+          <w:lang w:eastAsia="en-US"/>
+        </w:rPr>
+        <w:t xml:space="preserve"> e formalize a operação de crédito junto à </w:t>
+      </w:r>
+      <w:r>
+        <w:rPr>
+          <w:rFonts w:ascii="Calibri" w:eastAsia="Aptos" w:hAnsi="Calibri" w:cs="Calibri"/>
+          <w:b/>
+          <w:bCs/>
+          <w:sz w:val="20"/>
+          <w:lang w:eastAsia="en-US"/>
+        </w:rPr>
+        <w:t>Instituição</w:t>
+      </w:r>
+      <w:r>
+        <w:rPr>
+          <w:rFonts w:ascii="Calibri" w:eastAsia="Aptos" w:hAnsi="Calibri" w:cs="Calibri"/>
+          <w:sz w:val="20"/>
+          <w:lang w:eastAsia="en-US"/>
+        </w:rPr>
+        <w:t xml:space="preserve"> </w:t>
+      </w:r>
+      <w:r>
+        <w:rPr>
+          <w:rFonts w:ascii="Calibri" w:eastAsia="Aptos" w:hAnsi="Calibri" w:cs="Calibri"/>
+          <w:b/>
+          <w:bCs/>
+          <w:sz w:val="20"/>
+          <w:lang w:eastAsia="en-US"/>
+        </w:rPr>
+        <w:t>Financeira</w:t>
+      </w:r>
+      <w:r>
+        <w:rPr>
+          <w:rFonts w:ascii="Calibri" w:eastAsia="Aptos" w:hAnsi="Calibri" w:cs="Calibri"/>
+          <w:sz w:val="20"/>
+          <w:lang w:eastAsia="en-US"/>
+        </w:rPr>
+        <w:t xml:space="preserve">, o(a) </w:t>
+      </w:r>
+      <w:r>
+        <w:rPr>
+          <w:rFonts w:ascii="Calibri" w:eastAsia="Aptos" w:hAnsi="Calibri" w:cs="Calibri"/>
+          <w:b/>
+          <w:bCs/>
+          <w:sz w:val="20"/>
+          <w:lang w:eastAsia="en-US"/>
+        </w:rPr>
+        <w:t>Cliente</w:t>
+      </w:r>
+      <w:r>
+        <w:rPr>
+          <w:rFonts w:ascii="Calibri" w:eastAsia="Aptos" w:hAnsi="Calibri" w:cs="Calibri"/>
+          <w:sz w:val="20"/>
+          <w:lang w:eastAsia="en-US"/>
+        </w:rPr>
+        <w:t xml:space="preserve"> compromete-se, em caráter irrevogável e irretratável, sob pena de responsabilidade civil e criminal, a </w:t>
+      </w:r>
+      <w:r>
+        <w:rPr>
+          <w:rFonts w:ascii="Calibri" w:eastAsia="Aptos" w:hAnsi="Calibri" w:cs="Calibri"/>
+          <w:b/>
+          <w:bCs/>
+          <w:sz w:val="20"/>
+          <w:u w:val="single"/>
+          <w:lang w:eastAsia="en-US"/>
+        </w:rPr>
+        <w:t>NÃO</w:t>
+      </w:r>
+      <w:r>
+        <w:rPr>
+          <w:rFonts w:ascii="Calibri" w:eastAsia="Aptos" w:hAnsi="Calibri" w:cs="Calibri"/>
+          <w:sz w:val="20"/>
+          <w:lang w:eastAsia="en-US"/>
+        </w:rPr>
+        <w:t xml:space="preserve"> revogar o acesso a </w:t>
+      </w:r>
     </w:p>
     <w:p>
       <w:pPr>
@@ -10153,8 +9969,6 @@
         <w:jc w:val="both"/>
         <w:rPr>
           <w:rFonts w:ascii="Calibri" w:eastAsia="Aptos" w:hAnsi="Calibri" w:cs="Calibri"/>
-          <w:b/>
-          <w:bCs/>
           <w:sz w:val="20"/>
           <w:lang w:eastAsia="en-US"/>
         </w:rPr>
@@ -10167,12 +9981,90 @@
         <w:jc w:val="both"/>
         <w:rPr>
           <w:rFonts w:ascii="Calibri" w:eastAsia="Aptos" w:hAnsi="Calibri" w:cs="Calibri"/>
-          <w:b/>
-          <w:bCs/>
-          <w:sz w:val="20"/>
-          <w:lang w:eastAsia="en-US"/>
-        </w:rPr>
-      </w:pPr>
+          <w:sz w:val="20"/>
+          <w:lang w:eastAsia="en-US"/>
+        </w:rPr>
+      </w:pPr>
+      <w:r>
+        <w:rPr>
+          <w:rFonts w:ascii="Calibri" w:eastAsia="Aptos" w:hAnsi="Calibri" w:cs="Calibri"/>
+          <w:sz w:val="20"/>
+          <w:lang w:eastAsia="en-US"/>
+        </w:rPr>
+        <w:t xml:space="preserve">senhas e/ou tokens para fins de consultas, reserva de margem consignável e/ou averbações junto à entidade </w:t>
+      </w:r>
+      <w:r>
+        <w:rPr>
+          <w:rFonts w:ascii="Calibri" w:eastAsia="Aptos" w:hAnsi="Calibri" w:cs="Calibri"/>
+          <w:b/>
+          <w:bCs/>
+          <w:sz w:val="20"/>
+          <w:lang w:eastAsia="en-US"/>
+        </w:rPr>
+        <w:t>Averbadora do Sistema de Consignação</w:t>
+      </w:r>
+      <w:r>
+        <w:rPr>
+          <w:rFonts w:ascii="Calibri" w:eastAsia="Aptos" w:hAnsi="Calibri" w:cs="Calibri"/>
+          <w:sz w:val="20"/>
+          <w:lang w:eastAsia="en-US"/>
+        </w:rPr>
+        <w:t xml:space="preserve"> (</w:t>
+      </w:r>
+      <w:r>
+        <w:rPr>
+          <w:rFonts w:ascii="Calibri" w:eastAsia="Aptos" w:hAnsi="Calibri" w:cs="Calibri"/>
+          <w:b/>
+          <w:bCs/>
+          <w:sz w:val="20"/>
+          <w:lang w:eastAsia="en-US"/>
+        </w:rPr>
+        <w:t>Gestora de Imagem</w:t>
+      </w:r>
+      <w:r>
+        <w:rPr>
+          <w:rFonts w:ascii="Calibri" w:eastAsia="Aptos" w:hAnsi="Calibri" w:cs="Calibri"/>
+          <w:sz w:val="20"/>
+          <w:lang w:eastAsia="en-US"/>
+        </w:rPr>
+        <w:t xml:space="preserve">), sem prévia e expressa comunicação ao </w:t>
+      </w:r>
+      <w:r>
+        <w:rPr>
+          <w:rFonts w:ascii="Calibri" w:eastAsia="Aptos" w:hAnsi="Calibri" w:cs="Calibri"/>
+          <w:b/>
+          <w:bCs/>
+          <w:sz w:val="20"/>
+          <w:lang w:eastAsia="en-US"/>
+        </w:rPr>
+        <w:t>Correspondente</w:t>
+      </w:r>
+      <w:r>
+        <w:rPr>
+          <w:rFonts w:ascii="Calibri" w:eastAsia="Aptos" w:hAnsi="Calibri" w:cs="Calibri"/>
+          <w:sz w:val="20"/>
+          <w:lang w:eastAsia="en-US"/>
+        </w:rPr>
+        <w:t xml:space="preserve"> </w:t>
+      </w:r>
+      <w:r>
+        <w:rPr>
+          <w:rFonts w:ascii="Calibri" w:eastAsia="Aptos" w:hAnsi="Calibri" w:cs="Calibri"/>
+          <w:b/>
+          <w:bCs/>
+          <w:sz w:val="20"/>
+          <w:lang w:eastAsia="en-US"/>
+        </w:rPr>
+        <w:t>Bancário</w:t>
+      </w:r>
+      <w:r>
+        <w:rPr>
+          <w:rFonts w:ascii="Calibri" w:eastAsia="Aptos" w:hAnsi="Calibri" w:cs="Calibri"/>
+          <w:sz w:val="20"/>
+          <w:lang w:eastAsia="en-US"/>
+        </w:rPr>
+        <w:t>.</w:t>
+      </w:r>
     </w:p>
     <w:p>
       <w:pPr>
@@ -10181,12 +10073,209 @@
         <w:jc w:val="both"/>
         <w:rPr>
           <w:rFonts w:ascii="Calibri" w:eastAsia="Aptos" w:hAnsi="Calibri" w:cs="Calibri"/>
-          <w:b/>
-          <w:bCs/>
-          <w:sz w:val="20"/>
-          <w:lang w:eastAsia="en-US"/>
-        </w:rPr>
-      </w:pPr>
+          <w:sz w:val="20"/>
+          <w:lang w:eastAsia="en-US"/>
+        </w:rPr>
+      </w:pPr>
+      <w:r>
+        <w:rPr>
+          <w:rFonts w:ascii="Calibri" w:eastAsia="Aptos" w:hAnsi="Calibri" w:cs="Calibri"/>
+          <w:b/>
+          <w:bCs/>
+          <w:sz w:val="20"/>
+          <w:lang w:eastAsia="en-US"/>
+        </w:rPr>
+        <w:t>PARÁGRAFO SEGUNDO</w:t>
+      </w:r>
+      <w:r>
+        <w:rPr>
+          <w:rFonts w:ascii="Calibri" w:eastAsia="Aptos" w:hAnsi="Calibri" w:cs="Calibri"/>
+          <w:sz w:val="20"/>
+          <w:lang w:eastAsia="en-US"/>
+        </w:rPr>
+        <w:t xml:space="preserve">: Caso aceite a </w:t>
+      </w:r>
+      <w:r>
+        <w:rPr>
+          <w:rFonts w:ascii="Calibri" w:eastAsia="Aptos" w:hAnsi="Calibri" w:cs="Calibri"/>
+          <w:b/>
+          <w:bCs/>
+          <w:sz w:val="20"/>
+          <w:lang w:eastAsia="en-US"/>
+        </w:rPr>
+        <w:t>Proposta</w:t>
+      </w:r>
+      <w:r>
+        <w:rPr>
+          <w:rFonts w:ascii="Calibri" w:eastAsia="Aptos" w:hAnsi="Calibri" w:cs="Calibri"/>
+          <w:sz w:val="20"/>
+          <w:lang w:eastAsia="en-US"/>
+        </w:rPr>
+        <w:t xml:space="preserve"> e formalize a operação de crédito junto à </w:t>
+      </w:r>
+      <w:r>
+        <w:rPr>
+          <w:rFonts w:ascii="Calibri" w:eastAsia="Aptos" w:hAnsi="Calibri" w:cs="Calibri"/>
+          <w:b/>
+          <w:bCs/>
+          <w:sz w:val="20"/>
+          <w:lang w:eastAsia="en-US"/>
+        </w:rPr>
+        <w:t>Instituição</w:t>
+      </w:r>
+      <w:r>
+        <w:rPr>
+          <w:rFonts w:ascii="Calibri" w:eastAsia="Aptos" w:hAnsi="Calibri" w:cs="Calibri"/>
+          <w:sz w:val="20"/>
+          <w:lang w:eastAsia="en-US"/>
+        </w:rPr>
+        <w:t xml:space="preserve"> </w:t>
+      </w:r>
+      <w:r>
+        <w:rPr>
+          <w:rFonts w:ascii="Calibri" w:eastAsia="Aptos" w:hAnsi="Calibri" w:cs="Calibri"/>
+          <w:b/>
+          <w:bCs/>
+          <w:sz w:val="20"/>
+          <w:lang w:eastAsia="en-US"/>
+        </w:rPr>
+        <w:t>Financeira</w:t>
+      </w:r>
+      <w:r>
+        <w:rPr>
+          <w:rFonts w:ascii="Calibri" w:eastAsia="Aptos" w:hAnsi="Calibri" w:cs="Calibri"/>
+          <w:sz w:val="20"/>
+          <w:lang w:eastAsia="en-US"/>
+        </w:rPr>
+        <w:t xml:space="preserve">, o(a) </w:t>
+      </w:r>
+      <w:r>
+        <w:rPr>
+          <w:rFonts w:ascii="Calibri" w:eastAsia="Aptos" w:hAnsi="Calibri" w:cs="Calibri"/>
+          <w:b/>
+          <w:bCs/>
+          <w:sz w:val="20"/>
+          <w:lang w:eastAsia="en-US"/>
+        </w:rPr>
+        <w:t>Cliente</w:t>
+      </w:r>
+      <w:r>
+        <w:rPr>
+          <w:rFonts w:ascii="Calibri" w:eastAsia="Aptos" w:hAnsi="Calibri" w:cs="Calibri"/>
+          <w:sz w:val="20"/>
+          <w:lang w:eastAsia="en-US"/>
+        </w:rPr>
+        <w:t xml:space="preserve"> compromete-se, em caráter irrevogável e irretratável, sob pena de responsabilidade civil e criminal, a </w:t>
+      </w:r>
+      <w:r>
+        <w:rPr>
+          <w:rFonts w:ascii="Calibri" w:eastAsia="Aptos" w:hAnsi="Calibri" w:cs="Calibri"/>
+          <w:b/>
+          <w:bCs/>
+          <w:sz w:val="20"/>
+          <w:u w:val="single"/>
+          <w:lang w:eastAsia="en-US"/>
+        </w:rPr>
+        <w:t>NÃO</w:t>
+      </w:r>
+      <w:r>
+        <w:rPr>
+          <w:rFonts w:ascii="Calibri" w:eastAsia="Aptos" w:hAnsi="Calibri" w:cs="Calibri"/>
+          <w:sz w:val="20"/>
+          <w:lang w:eastAsia="en-US"/>
+        </w:rPr>
+        <w:t xml:space="preserve"> fornecer a outras entidades, instituições financeiras, correspondentes bancários, entre outros, (i) autorização de acesso a quaisquer tipos de consultas junto à entidade </w:t>
+      </w:r>
+      <w:r>
+        <w:rPr>
+          <w:rFonts w:ascii="Calibri" w:eastAsia="Aptos" w:hAnsi="Calibri" w:cs="Calibri"/>
+          <w:b/>
+          <w:bCs/>
+          <w:sz w:val="20"/>
+          <w:lang w:eastAsia="en-US"/>
+        </w:rPr>
+        <w:t>Averbadora do Sistema de Consignação</w:t>
+      </w:r>
+      <w:r>
+        <w:rPr>
+          <w:rFonts w:ascii="Calibri" w:eastAsia="Aptos" w:hAnsi="Calibri" w:cs="Calibri"/>
+          <w:sz w:val="20"/>
+          <w:lang w:eastAsia="en-US"/>
+        </w:rPr>
+        <w:t xml:space="preserve"> (</w:t>
+      </w:r>
+      <w:r>
+        <w:rPr>
+          <w:rFonts w:ascii="Calibri" w:eastAsia="Aptos" w:hAnsi="Calibri" w:cs="Calibri"/>
+          <w:b/>
+          <w:bCs/>
+          <w:sz w:val="20"/>
+          <w:lang w:eastAsia="en-US"/>
+        </w:rPr>
+        <w:t>Gestora de Imagem</w:t>
+      </w:r>
+      <w:r>
+        <w:rPr>
+          <w:rFonts w:ascii="Calibri" w:eastAsia="Aptos" w:hAnsi="Calibri" w:cs="Calibri"/>
+          <w:sz w:val="20"/>
+          <w:lang w:eastAsia="en-US"/>
+        </w:rPr>
+        <w:t>) e (</w:t>
+      </w:r>
+      <w:proofErr w:type="spellStart"/>
+      <w:r>
+        <w:rPr>
+          <w:rFonts w:ascii="Calibri" w:eastAsia="Aptos" w:hAnsi="Calibri" w:cs="Calibri"/>
+          <w:sz w:val="20"/>
+          <w:lang w:eastAsia="en-US"/>
+        </w:rPr>
+        <w:t>ii</w:t>
+      </w:r>
+      <w:proofErr w:type="spellEnd"/>
+      <w:r>
+        <w:rPr>
+          <w:rFonts w:ascii="Calibri" w:eastAsia="Aptos" w:hAnsi="Calibri" w:cs="Calibri"/>
+          <w:sz w:val="20"/>
+          <w:lang w:eastAsia="en-US"/>
+        </w:rPr>
+        <w:t xml:space="preserve">) acesso a senhas e/ou tokens para fins de consultas, reserva de margem consignável e/ou averbações junto à entidade </w:t>
+      </w:r>
+      <w:r>
+        <w:rPr>
+          <w:rFonts w:ascii="Calibri" w:eastAsia="Aptos" w:hAnsi="Calibri" w:cs="Calibri"/>
+          <w:b/>
+          <w:bCs/>
+          <w:sz w:val="20"/>
+          <w:lang w:eastAsia="en-US"/>
+        </w:rPr>
+        <w:t>Averbadora do Sistema de Consignação</w:t>
+      </w:r>
+      <w:r>
+        <w:rPr>
+          <w:rFonts w:ascii="Calibri" w:eastAsia="Aptos" w:hAnsi="Calibri" w:cs="Calibri"/>
+          <w:sz w:val="20"/>
+          <w:lang w:eastAsia="en-US"/>
+        </w:rPr>
+        <w:t xml:space="preserve"> (</w:t>
+      </w:r>
+      <w:r>
+        <w:rPr>
+          <w:rFonts w:ascii="Calibri" w:eastAsia="Aptos" w:hAnsi="Calibri" w:cs="Calibri"/>
+          <w:b/>
+          <w:bCs/>
+          <w:sz w:val="20"/>
+          <w:lang w:eastAsia="en-US"/>
+        </w:rPr>
+        <w:t>Gestora de Imagem</w:t>
+      </w:r>
+      <w:r>
+        <w:rPr>
+          <w:rFonts w:ascii="Calibri" w:eastAsia="Aptos" w:hAnsi="Calibri" w:cs="Calibri"/>
+          <w:sz w:val="20"/>
+          <w:lang w:eastAsia="en-US"/>
+        </w:rPr>
+        <w:t>).</w:t>
+      </w:r>
     </w:p>
     <w:p>
       <w:pPr>
@@ -10201,112 +10290,29 @@
       </w:pPr>
       <w:r>
         <w:rPr>
-          <w:rFonts w:ascii="Calibri" w:eastAsia="Aptos" w:hAnsi="Calibri" w:cs="Calibri"/>
-          <w:b/>
-          <w:bCs/>
-          <w:sz w:val="20"/>
-          <w:lang w:eastAsia="en-US"/>
-        </w:rPr>
-        <w:t>PARÁGRAFO PRIMEIRO</w:t>
-      </w:r>
-      <w:r>
-        <w:rPr>
-          <w:rFonts w:ascii="Calibri" w:eastAsia="Aptos" w:hAnsi="Calibri" w:cs="Calibri"/>
-          <w:sz w:val="20"/>
-          <w:lang w:eastAsia="en-US"/>
-        </w:rPr>
-        <w:t xml:space="preserve">: Caso aceite a </w:t>
-      </w:r>
-      <w:r>
-        <w:rPr>
-          <w:rFonts w:ascii="Calibri" w:eastAsia="Aptos" w:hAnsi="Calibri" w:cs="Calibri"/>
-          <w:b/>
-          <w:bCs/>
-          <w:sz w:val="20"/>
-          <w:lang w:eastAsia="en-US"/>
-        </w:rPr>
-        <w:t>Proposta</w:t>
-      </w:r>
-      <w:r>
-        <w:rPr>
-          <w:rFonts w:ascii="Calibri" w:eastAsia="Aptos" w:hAnsi="Calibri" w:cs="Calibri"/>
-          <w:sz w:val="20"/>
-          <w:lang w:eastAsia="en-US"/>
-        </w:rPr>
-        <w:t xml:space="preserve"> e formalize a operação de crédito junto à </w:t>
-      </w:r>
-      <w:r>
-        <w:rPr>
-          <w:rFonts w:ascii="Calibri" w:eastAsia="Aptos" w:hAnsi="Calibri" w:cs="Calibri"/>
-          <w:b/>
-          <w:bCs/>
-          <w:sz w:val="20"/>
-          <w:lang w:eastAsia="en-US"/>
-        </w:rPr>
-        <w:t>Instituição</w:t>
-      </w:r>
-      <w:r>
-        <w:rPr>
-          <w:rFonts w:ascii="Calibri" w:eastAsia="Aptos" w:hAnsi="Calibri" w:cs="Calibri"/>
-          <w:sz w:val="20"/>
-          <w:lang w:eastAsia="en-US"/>
-        </w:rPr>
-        <w:t xml:space="preserve"> </w:t>
-      </w:r>
-      <w:r>
-        <w:rPr>
-          <w:rFonts w:ascii="Calibri" w:eastAsia="Aptos" w:hAnsi="Calibri" w:cs="Calibri"/>
-          <w:b/>
-          <w:bCs/>
-          <w:sz w:val="20"/>
-          <w:lang w:eastAsia="en-US"/>
-        </w:rPr>
-        <w:t>Financeira</w:t>
-      </w:r>
-      <w:r>
-        <w:rPr>
-          <w:rFonts w:ascii="Calibri" w:eastAsia="Aptos" w:hAnsi="Calibri" w:cs="Calibri"/>
-          <w:sz w:val="20"/>
-          <w:lang w:eastAsia="en-US"/>
-        </w:rPr>
-        <w:t xml:space="preserve">, o(a) </w:t>
-      </w:r>
-      <w:r>
-        <w:rPr>
-          <w:rFonts w:ascii="Calibri" w:eastAsia="Aptos" w:hAnsi="Calibri" w:cs="Calibri"/>
-          <w:b/>
-          <w:bCs/>
-          <w:sz w:val="20"/>
-          <w:lang w:eastAsia="en-US"/>
-        </w:rPr>
-        <w:t>Cliente</w:t>
-      </w:r>
-      <w:r>
-        <w:rPr>
-          <w:rFonts w:ascii="Calibri" w:eastAsia="Aptos" w:hAnsi="Calibri" w:cs="Calibri"/>
-          <w:sz w:val="20"/>
-          <w:lang w:eastAsia="en-US"/>
-        </w:rPr>
-        <w:t xml:space="preserve"> compromete-se, em caráter irrevogável e irretratável, sob pena de responsabilidade civil e criminal, a </w:t>
-      </w:r>
-      <w:r>
-        <w:rPr>
-          <w:rFonts w:ascii="Calibri" w:eastAsia="Aptos" w:hAnsi="Calibri" w:cs="Calibri"/>
-          <w:b/>
-          <w:bCs/>
-          <w:sz w:val="20"/>
-          <w:u w:val="single"/>
-          <w:lang w:eastAsia="en-US"/>
-        </w:rPr>
-        <w:t>NÃO</w:t>
-      </w:r>
-      <w:r>
-        <w:rPr>
-          <w:rFonts w:ascii="Calibri" w:eastAsia="Aptos" w:hAnsi="Calibri" w:cs="Calibri"/>
-          <w:sz w:val="20"/>
-          <w:lang w:eastAsia="en-US"/>
-        </w:rPr>
-        <w:t xml:space="preserve"> revogar o acesso a </w:t>
+          <w:rFonts w:ascii="Calibri" w:hAnsi="Calibri" w:cs="Calibri"/>
+          <w:sz w:val="20"/>
+          <w:highlight w:val="yellow"/>
+        </w:rPr>
+        <w:t>{{</w:t>
+      </w:r>
+      <w:proofErr w:type="spellStart"/>
+      <w:r>
+        <w:rPr>
+          <w:rFonts w:ascii="Calibri" w:hAnsi="Calibri" w:cs="Calibri"/>
+          <w:sz w:val="20"/>
+          <w:highlight w:val="yellow"/>
+        </w:rPr>
+        <w:t>local_data</w:t>
+      </w:r>
+      <w:proofErr w:type="spellEnd"/>
+      <w:r>
+        <w:rPr>
+          <w:rFonts w:ascii="Calibri" w:hAnsi="Calibri" w:cs="Calibri"/>
+          <w:sz w:val="20"/>
+          <w:highlight w:val="yellow"/>
+        </w:rPr>
+        <w:t>}}</w:t>
       </w:r>
     </w:p>
     <w:p>
@@ -10320,309 +10326,6 @@
           <w:lang w:eastAsia="en-US"/>
         </w:rPr>
       </w:pPr>
-    </w:p>
-    <w:p>
-      <w:pPr>
-        <w:spacing w:line="259" w:lineRule="auto"/>
-        <w:ind w:left="-674" w:right="-567"/>
-        <w:jc w:val="both"/>
-        <w:rPr>
-          <w:rFonts w:ascii="Calibri" w:eastAsia="Aptos" w:hAnsi="Calibri" w:cs="Calibri"/>
-          <w:sz w:val="20"/>
-          <w:lang w:eastAsia="en-US"/>
-        </w:rPr>
-      </w:pPr>
-      <w:r>
-        <w:rPr>
-          <w:rFonts w:ascii="Calibri" w:eastAsia="Aptos" w:hAnsi="Calibri" w:cs="Calibri"/>
-          <w:sz w:val="20"/>
-          <w:lang w:eastAsia="en-US"/>
-        </w:rPr>
-        <w:t xml:space="preserve">senhas e/ou tokens para fins de consultas, reserva de margem consignável e/ou averbações junto à entidade </w:t>
-      </w:r>
-      <w:r>
-        <w:rPr>
-          <w:rFonts w:ascii="Calibri" w:eastAsia="Aptos" w:hAnsi="Calibri" w:cs="Calibri"/>
-          <w:b/>
-          <w:bCs/>
-          <w:sz w:val="20"/>
-          <w:lang w:eastAsia="en-US"/>
-        </w:rPr>
-        <w:t>Averbadora do Sistema de Consignação</w:t>
-      </w:r>
-      <w:r>
-        <w:rPr>
-          <w:rFonts w:ascii="Calibri" w:eastAsia="Aptos" w:hAnsi="Calibri" w:cs="Calibri"/>
-          <w:sz w:val="20"/>
-          <w:lang w:eastAsia="en-US"/>
-        </w:rPr>
-        <w:t xml:space="preserve"> (</w:t>
-      </w:r>
-      <w:r>
-        <w:rPr>
-          <w:rFonts w:ascii="Calibri" w:eastAsia="Aptos" w:hAnsi="Calibri" w:cs="Calibri"/>
-          <w:b/>
-          <w:bCs/>
-          <w:sz w:val="20"/>
-          <w:lang w:eastAsia="en-US"/>
-        </w:rPr>
-        <w:t>Gestora de Imagem</w:t>
-      </w:r>
-      <w:r>
-        <w:rPr>
-          <w:rFonts w:ascii="Calibri" w:eastAsia="Aptos" w:hAnsi="Calibri" w:cs="Calibri"/>
-          <w:sz w:val="20"/>
-          <w:lang w:eastAsia="en-US"/>
-        </w:rPr>
-        <w:t xml:space="preserve">), sem prévia e expressa comunicação ao </w:t>
-      </w:r>
-      <w:r>
-        <w:rPr>
-          <w:rFonts w:ascii="Calibri" w:eastAsia="Aptos" w:hAnsi="Calibri" w:cs="Calibri"/>
-          <w:b/>
-          <w:bCs/>
-          <w:sz w:val="20"/>
-          <w:lang w:eastAsia="en-US"/>
-        </w:rPr>
-        <w:t>Correspondente</w:t>
-      </w:r>
-      <w:r>
-        <w:rPr>
-          <w:rFonts w:ascii="Calibri" w:eastAsia="Aptos" w:hAnsi="Calibri" w:cs="Calibri"/>
-          <w:sz w:val="20"/>
-          <w:lang w:eastAsia="en-US"/>
-        </w:rPr>
-        <w:t xml:space="preserve"> </w:t>
-      </w:r>
-      <w:r>
-        <w:rPr>
-          <w:rFonts w:ascii="Calibri" w:eastAsia="Aptos" w:hAnsi="Calibri" w:cs="Calibri"/>
-          <w:b/>
-          <w:bCs/>
-          <w:sz w:val="20"/>
-          <w:lang w:eastAsia="en-US"/>
-        </w:rPr>
-        <w:t>Bancário</w:t>
-      </w:r>
-      <w:r>
-        <w:rPr>
-          <w:rFonts w:ascii="Calibri" w:eastAsia="Aptos" w:hAnsi="Calibri" w:cs="Calibri"/>
-          <w:sz w:val="20"/>
-          <w:lang w:eastAsia="en-US"/>
-        </w:rPr>
-        <w:t>.</w:t>
-      </w:r>
-    </w:p>
-    <w:p>
-      <w:pPr>
-        <w:spacing w:line="259" w:lineRule="auto"/>
-        <w:ind w:left="-674" w:right="-567"/>
-        <w:jc w:val="both"/>
-        <w:rPr>
-          <w:rFonts w:ascii="Calibri" w:eastAsia="Aptos" w:hAnsi="Calibri" w:cs="Calibri"/>
-          <w:sz w:val="20"/>
-          <w:lang w:eastAsia="en-US"/>
-        </w:rPr>
-      </w:pPr>
-      <w:r>
-        <w:rPr>
-          <w:rFonts w:ascii="Calibri" w:eastAsia="Aptos" w:hAnsi="Calibri" w:cs="Calibri"/>
-          <w:b/>
-          <w:bCs/>
-          <w:sz w:val="20"/>
-          <w:lang w:eastAsia="en-US"/>
-        </w:rPr>
-        <w:t>PARÁGRAFO SEGUNDO</w:t>
-      </w:r>
-      <w:r>
-        <w:rPr>
-          <w:rFonts w:ascii="Calibri" w:eastAsia="Aptos" w:hAnsi="Calibri" w:cs="Calibri"/>
-          <w:sz w:val="20"/>
-          <w:lang w:eastAsia="en-US"/>
-        </w:rPr>
-        <w:t xml:space="preserve">: Caso aceite a </w:t>
-      </w:r>
-      <w:r>
-        <w:rPr>
-          <w:rFonts w:ascii="Calibri" w:eastAsia="Aptos" w:hAnsi="Calibri" w:cs="Calibri"/>
-          <w:b/>
-          <w:bCs/>
-          <w:sz w:val="20"/>
-          <w:lang w:eastAsia="en-US"/>
-        </w:rPr>
-        <w:t>Proposta</w:t>
-      </w:r>
-      <w:r>
-        <w:rPr>
-          <w:rFonts w:ascii="Calibri" w:eastAsia="Aptos" w:hAnsi="Calibri" w:cs="Calibri"/>
-          <w:sz w:val="20"/>
-          <w:lang w:eastAsia="en-US"/>
-        </w:rPr>
-        <w:t xml:space="preserve"> e formalize a operação de crédito junto à </w:t>
-      </w:r>
-      <w:r>
-        <w:rPr>
-          <w:rFonts w:ascii="Calibri" w:eastAsia="Aptos" w:hAnsi="Calibri" w:cs="Calibri"/>
-          <w:b/>
-          <w:bCs/>
-          <w:sz w:val="20"/>
-          <w:lang w:eastAsia="en-US"/>
-        </w:rPr>
-        <w:t>Instituição</w:t>
-      </w:r>
-      <w:r>
-        <w:rPr>
-          <w:rFonts w:ascii="Calibri" w:eastAsia="Aptos" w:hAnsi="Calibri" w:cs="Calibri"/>
-          <w:sz w:val="20"/>
-          <w:lang w:eastAsia="en-US"/>
-        </w:rPr>
-        <w:t xml:space="preserve"> </w:t>
-      </w:r>
-      <w:r>
-        <w:rPr>
-          <w:rFonts w:ascii="Calibri" w:eastAsia="Aptos" w:hAnsi="Calibri" w:cs="Calibri"/>
-          <w:b/>
-          <w:bCs/>
-          <w:sz w:val="20"/>
-          <w:lang w:eastAsia="en-US"/>
-        </w:rPr>
-        <w:t>Financeira</w:t>
-      </w:r>
-      <w:r>
-        <w:rPr>
-          <w:rFonts w:ascii="Calibri" w:eastAsia="Aptos" w:hAnsi="Calibri" w:cs="Calibri"/>
-          <w:sz w:val="20"/>
-          <w:lang w:eastAsia="en-US"/>
-        </w:rPr>
-        <w:t xml:space="preserve">, o(a) </w:t>
-      </w:r>
-      <w:r>
-        <w:rPr>
-          <w:rFonts w:ascii="Calibri" w:eastAsia="Aptos" w:hAnsi="Calibri" w:cs="Calibri"/>
-          <w:b/>
-          <w:bCs/>
-          <w:sz w:val="20"/>
-          <w:lang w:eastAsia="en-US"/>
-        </w:rPr>
-        <w:t>Cliente</w:t>
-      </w:r>
-      <w:r>
-        <w:rPr>
-          <w:rFonts w:ascii="Calibri" w:eastAsia="Aptos" w:hAnsi="Calibri" w:cs="Calibri"/>
-          <w:sz w:val="20"/>
-          <w:lang w:eastAsia="en-US"/>
-        </w:rPr>
-        <w:t xml:space="preserve"> compromete-se, em caráter irrevogável e irretratável, sob pena de responsabilidade civil e criminal, a </w:t>
-      </w:r>
-      <w:r>
-        <w:rPr>
-          <w:rFonts w:ascii="Calibri" w:eastAsia="Aptos" w:hAnsi="Calibri" w:cs="Calibri"/>
-          <w:b/>
-          <w:bCs/>
-          <w:sz w:val="20"/>
-          <w:u w:val="single"/>
-          <w:lang w:eastAsia="en-US"/>
-        </w:rPr>
-        <w:t>NÃO</w:t>
-      </w:r>
-      <w:r>
-        <w:rPr>
-          <w:rFonts w:ascii="Calibri" w:eastAsia="Aptos" w:hAnsi="Calibri" w:cs="Calibri"/>
-          <w:sz w:val="20"/>
-          <w:lang w:eastAsia="en-US"/>
-        </w:rPr>
-        <w:t xml:space="preserve"> fornecer a outras entidades, instituições financeiras, correspondentes bancários, entre outros, (i) autorização de acesso a quaisquer tipos de consultas junto à entidade </w:t>
-      </w:r>
-      <w:r>
-        <w:rPr>
-          <w:rFonts w:ascii="Calibri" w:eastAsia="Aptos" w:hAnsi="Calibri" w:cs="Calibri"/>
-          <w:b/>
-          <w:bCs/>
-          <w:sz w:val="20"/>
-          <w:lang w:eastAsia="en-US"/>
-        </w:rPr>
-        <w:t>Averbadora do Sistema de Consignação</w:t>
-      </w:r>
-      <w:r>
-        <w:rPr>
-          <w:rFonts w:ascii="Calibri" w:eastAsia="Aptos" w:hAnsi="Calibri" w:cs="Calibri"/>
-          <w:sz w:val="20"/>
-          <w:lang w:eastAsia="en-US"/>
-        </w:rPr>
-        <w:t xml:space="preserve"> (</w:t>
-      </w:r>
-      <w:r>
-        <w:rPr>
-          <w:rFonts w:ascii="Calibri" w:eastAsia="Aptos" w:hAnsi="Calibri" w:cs="Calibri"/>
-          <w:b/>
-          <w:bCs/>
-          <w:sz w:val="20"/>
-          <w:lang w:eastAsia="en-US"/>
-        </w:rPr>
-        <w:t>Gestora de Imagem</w:t>
-      </w:r>
-      <w:r>
-        <w:rPr>
-          <w:rFonts w:ascii="Calibri" w:eastAsia="Aptos" w:hAnsi="Calibri" w:cs="Calibri"/>
-          <w:sz w:val="20"/>
-          <w:lang w:eastAsia="en-US"/>
-        </w:rPr>
-        <w:t>) e (</w:t>
-      </w:r>
-      <w:proofErr w:type="spellStart"/>
-      <w:r>
-        <w:rPr>
-          <w:rFonts w:ascii="Calibri" w:eastAsia="Aptos" w:hAnsi="Calibri" w:cs="Calibri"/>
-          <w:sz w:val="20"/>
-          <w:lang w:eastAsia="en-US"/>
-        </w:rPr>
-        <w:t>ii</w:t>
-      </w:r>
-      <w:proofErr w:type="spellEnd"/>
-      <w:r>
-        <w:rPr>
-          <w:rFonts w:ascii="Calibri" w:eastAsia="Aptos" w:hAnsi="Calibri" w:cs="Calibri"/>
-          <w:sz w:val="20"/>
-          <w:lang w:eastAsia="en-US"/>
-        </w:rPr>
-        <w:t xml:space="preserve">) acesso a senhas e/ou tokens para fins de consultas, reserva de margem consignável e/ou averbações junto à entidade </w:t>
-      </w:r>
-      <w:r>
-        <w:rPr>
-          <w:rFonts w:ascii="Calibri" w:eastAsia="Aptos" w:hAnsi="Calibri" w:cs="Calibri"/>
-          <w:b/>
-          <w:bCs/>
-          <w:sz w:val="20"/>
-          <w:lang w:eastAsia="en-US"/>
-        </w:rPr>
-        <w:t>Averbadora do Sistema de Consignação</w:t>
-      </w:r>
-      <w:r>
-        <w:rPr>
-          <w:rFonts w:ascii="Calibri" w:eastAsia="Aptos" w:hAnsi="Calibri" w:cs="Calibri"/>
-          <w:sz w:val="20"/>
-          <w:lang w:eastAsia="en-US"/>
-        </w:rPr>
-        <w:t xml:space="preserve"> (</w:t>
-      </w:r>
-      <w:r>
-        <w:rPr>
-          <w:rFonts w:ascii="Calibri" w:eastAsia="Aptos" w:hAnsi="Calibri" w:cs="Calibri"/>
-          <w:b/>
-          <w:bCs/>
-          <w:sz w:val="20"/>
-          <w:lang w:eastAsia="en-US"/>
-        </w:rPr>
-        <w:t>Gestora de Imagem</w:t>
-      </w:r>
-      <w:r>
-        <w:rPr>
-          <w:rFonts w:ascii="Calibri" w:eastAsia="Aptos" w:hAnsi="Calibri" w:cs="Calibri"/>
-          <w:sz w:val="20"/>
-          <w:lang w:eastAsia="en-US"/>
-        </w:rPr>
-        <w:t>).</w:t>
-      </w:r>
     </w:p>
     <w:p>
       <w:pPr>

</xml_diff>

<commit_message>
teste compra alvo - 08/09 - 15:05
teste compra alvo - 08/09 - 15:05
</commit_message>
<xml_diff>
--- a/DocumentoMutuo3.docx
+++ b/DocumentoMutuo3.docx
@@ -22,7 +22,7 @@
           <w:szCs w:val="24"/>
         </w:rPr>
         <w:drawing>
-          <wp:anchor distT="0" distB="0" distL="114300" distR="114300" simplePos="0" relativeHeight="251659264" behindDoc="0" locked="0" layoutInCell="1" allowOverlap="1" wp14:anchorId="7D4AE543" wp14:editId="28F558DB">
+          <wp:anchor distT="0" distB="0" distL="114300" distR="114300" simplePos="0" relativeHeight="251659264" behindDoc="0" locked="0" layoutInCell="1" allowOverlap="1" wp14:anchorId="7D4AE543" wp14:editId="5EA447F9">
             <wp:simplePos x="0" y="0"/>
             <wp:positionH relativeFrom="margin">
               <wp:posOffset>-826135</wp:posOffset>
@@ -5445,7 +5445,61 @@
           <w:sz w:val="20"/>
           <w:lang w:eastAsia="en-US"/>
         </w:rPr>
-        <w:t xml:space="preserve"> [ ] Cartão de Crédito Consignado [ ] Cartão Benefício Consignado [ ] Cartão de Adiantamento Salarial</w:t>
+        <w:t xml:space="preserve"> </w:t>
+      </w:r>
+      <w:proofErr w:type="gramStart"/>
+      <w:r>
+        <w:rPr>
+          <w:rFonts w:ascii="Calibri" w:eastAsia="Aptos" w:hAnsi="Calibri" w:cs="Calibri"/>
+          <w:sz w:val="20"/>
+          <w:lang w:eastAsia="en-US"/>
+        </w:rPr>
+        <w:t>[ ]</w:t>
+      </w:r>
+      <w:proofErr w:type="gramEnd"/>
+      <w:r>
+        <w:rPr>
+          <w:rFonts w:ascii="Calibri" w:eastAsia="Aptos" w:hAnsi="Calibri" w:cs="Calibri"/>
+          <w:sz w:val="20"/>
+          <w:lang w:eastAsia="en-US"/>
+        </w:rPr>
+        <w:t xml:space="preserve"> Cartão de Crédito Consignado </w:t>
+      </w:r>
+      <w:proofErr w:type="gramStart"/>
+      <w:r>
+        <w:rPr>
+          <w:rFonts w:ascii="Calibri" w:eastAsia="Aptos" w:hAnsi="Calibri" w:cs="Calibri"/>
+          <w:sz w:val="20"/>
+          <w:lang w:eastAsia="en-US"/>
+        </w:rPr>
+        <w:t>[ ]</w:t>
+      </w:r>
+      <w:proofErr w:type="gramEnd"/>
+      <w:r>
+        <w:rPr>
+          <w:rFonts w:ascii="Calibri" w:eastAsia="Aptos" w:hAnsi="Calibri" w:cs="Calibri"/>
+          <w:sz w:val="20"/>
+          <w:lang w:eastAsia="en-US"/>
+        </w:rPr>
+        <w:t xml:space="preserve"> Cartão Benefício Consignado </w:t>
+      </w:r>
+      <w:proofErr w:type="gramStart"/>
+      <w:r>
+        <w:rPr>
+          <w:rFonts w:ascii="Calibri" w:eastAsia="Aptos" w:hAnsi="Calibri" w:cs="Calibri"/>
+          <w:sz w:val="20"/>
+          <w:lang w:eastAsia="en-US"/>
+        </w:rPr>
+        <w:t>[ ]</w:t>
+      </w:r>
+      <w:proofErr w:type="gramEnd"/>
+      <w:r>
+        <w:rPr>
+          <w:rFonts w:ascii="Calibri" w:eastAsia="Aptos" w:hAnsi="Calibri" w:cs="Calibri"/>
+          <w:sz w:val="20"/>
+          <w:lang w:eastAsia="en-US"/>
+        </w:rPr>
+        <w:t xml:space="preserve"> Cartão de Adiantamento Salarial</w:t>
       </w:r>
       <w:r>
         <w:rPr>
@@ -5471,7 +5525,61 @@
           <w:sz w:val="20"/>
           <w:lang w:eastAsia="en-US"/>
         </w:rPr>
-        <w:t xml:space="preserve"> [ ] Saque [ ] Saque Refinanciamento [ ] Transferência de Dívida</w:t>
+        <w:t xml:space="preserve"> </w:t>
+      </w:r>
+      <w:proofErr w:type="gramStart"/>
+      <w:r>
+        <w:rPr>
+          <w:rFonts w:ascii="Calibri" w:eastAsia="Aptos" w:hAnsi="Calibri" w:cs="Calibri"/>
+          <w:sz w:val="20"/>
+          <w:lang w:eastAsia="en-US"/>
+        </w:rPr>
+        <w:t>[ ]</w:t>
+      </w:r>
+      <w:proofErr w:type="gramEnd"/>
+      <w:r>
+        <w:rPr>
+          <w:rFonts w:ascii="Calibri" w:eastAsia="Aptos" w:hAnsi="Calibri" w:cs="Calibri"/>
+          <w:sz w:val="20"/>
+          <w:lang w:eastAsia="en-US"/>
+        </w:rPr>
+        <w:t xml:space="preserve"> Saque </w:t>
+      </w:r>
+      <w:proofErr w:type="gramStart"/>
+      <w:r>
+        <w:rPr>
+          <w:rFonts w:ascii="Calibri" w:eastAsia="Aptos" w:hAnsi="Calibri" w:cs="Calibri"/>
+          <w:sz w:val="20"/>
+          <w:lang w:eastAsia="en-US"/>
+        </w:rPr>
+        <w:t>[ ]</w:t>
+      </w:r>
+      <w:proofErr w:type="gramEnd"/>
+      <w:r>
+        <w:rPr>
+          <w:rFonts w:ascii="Calibri" w:eastAsia="Aptos" w:hAnsi="Calibri" w:cs="Calibri"/>
+          <w:sz w:val="20"/>
+          <w:lang w:eastAsia="en-US"/>
+        </w:rPr>
+        <w:t xml:space="preserve"> Saque Refinanciamento </w:t>
+      </w:r>
+      <w:proofErr w:type="gramStart"/>
+      <w:r>
+        <w:rPr>
+          <w:rFonts w:ascii="Calibri" w:eastAsia="Aptos" w:hAnsi="Calibri" w:cs="Calibri"/>
+          <w:sz w:val="20"/>
+          <w:lang w:eastAsia="en-US"/>
+        </w:rPr>
+        <w:t>[ ]</w:t>
+      </w:r>
+      <w:proofErr w:type="gramEnd"/>
+      <w:r>
+        <w:rPr>
+          <w:rFonts w:ascii="Calibri" w:eastAsia="Aptos" w:hAnsi="Calibri" w:cs="Calibri"/>
+          <w:sz w:val="20"/>
+          <w:lang w:eastAsia="en-US"/>
+        </w:rPr>
+        <w:t xml:space="preserve"> Transferência de Dívida</w:t>
       </w:r>
       <w:r>
         <w:rPr>
@@ -6179,6 +6287,7 @@
               <w:t>cpf</w:t>
             </w:r>
             <w:proofErr w:type="spellEnd"/>
+            <w:proofErr w:type="gramStart"/>
             <w:r>
               <w:rPr>
                 <w:rFonts w:ascii="Calibri" w:eastAsia="Aptos" w:hAnsi="Calibri" w:cs="Calibri"/>
@@ -6194,7 +6303,16 @@
                 <w:sz w:val="20"/>
                 <w:lang w:eastAsia="en-US"/>
               </w:rPr>
-              <w:t xml:space="preserve">    </w:t>
+              <w:t xml:space="preserve">   </w:t>
+            </w:r>
+            <w:proofErr w:type="gramEnd"/>
+            <w:r>
+              <w:rPr>
+                <w:rFonts w:ascii="Calibri" w:eastAsia="Aptos" w:hAnsi="Calibri" w:cs="Calibri"/>
+                <w:sz w:val="20"/>
+                <w:lang w:eastAsia="en-US"/>
+              </w:rPr>
+              <w:t xml:space="preserve"> </w:t>
             </w:r>
           </w:p>
         </w:tc>
@@ -6253,6 +6371,7 @@
               <w:t>rg</w:t>
             </w:r>
             <w:proofErr w:type="spellEnd"/>
+            <w:proofErr w:type="gramStart"/>
             <w:r>
               <w:rPr>
                 <w:rFonts w:ascii="Calibri" w:eastAsia="Aptos" w:hAnsi="Calibri" w:cs="Calibri"/>
@@ -6268,7 +6387,16 @@
                 <w:sz w:val="20"/>
                 <w:lang w:eastAsia="en-US"/>
               </w:rPr>
-              <w:t xml:space="preserve">                                                                     </w:t>
+              <w:t xml:space="preserve">   </w:t>
+            </w:r>
+            <w:proofErr w:type="gramEnd"/>
+            <w:r>
+              <w:rPr>
+                <w:rFonts w:ascii="Calibri" w:eastAsia="Aptos" w:hAnsi="Calibri" w:cs="Calibri"/>
+                <w:sz w:val="20"/>
+                <w:lang w:eastAsia="en-US"/>
+              </w:rPr>
+              <w:t xml:space="preserve">                                                                  </w:t>
             </w:r>
           </w:p>
         </w:tc>
@@ -6328,6 +6456,7 @@
               <w:t>ufRG</w:t>
             </w:r>
             <w:proofErr w:type="spellEnd"/>
+            <w:proofErr w:type="gramStart"/>
             <w:r>
               <w:rPr>
                 <w:rFonts w:ascii="Calibri" w:eastAsia="Aptos" w:hAnsi="Calibri" w:cs="Calibri"/>
@@ -6343,7 +6472,16 @@
                 <w:sz w:val="20"/>
                 <w:lang w:eastAsia="en-US"/>
               </w:rPr>
-              <w:t xml:space="preserve">                                </w:t>
+              <w:t xml:space="preserve">   </w:t>
+            </w:r>
+            <w:proofErr w:type="gramEnd"/>
+            <w:r>
+              <w:rPr>
+                <w:rFonts w:ascii="Calibri" w:eastAsia="Aptos" w:hAnsi="Calibri" w:cs="Calibri"/>
+                <w:sz w:val="20"/>
+                <w:lang w:eastAsia="en-US"/>
+              </w:rPr>
+              <w:t xml:space="preserve">                             </w:t>
             </w:r>
           </w:p>
         </w:tc>
@@ -6442,7 +6580,17 @@
                 <w:highlight w:val="yellow"/>
                 <w:lang w:eastAsia="en-US"/>
               </w:rPr>
-              <w:t>{{nacionalidade}}</w:t>
+              <w:t>{{nacionalidade</w:t>
+            </w:r>
+            <w:proofErr w:type="gramStart"/>
+            <w:r>
+              <w:rPr>
+                <w:rFonts w:ascii="Calibri" w:eastAsia="Aptos" w:hAnsi="Calibri" w:cs="Calibri"/>
+                <w:sz w:val="20"/>
+                <w:highlight w:val="yellow"/>
+                <w:lang w:eastAsia="en-US"/>
+              </w:rPr>
+              <w:t>}}</w:t>
             </w:r>
             <w:r>
               <w:rPr>
@@ -6450,7 +6598,16 @@
                 <w:sz w:val="20"/>
                 <w:lang w:eastAsia="en-US"/>
               </w:rPr>
-              <w:t xml:space="preserve">                          </w:t>
+              <w:t xml:space="preserve">   </w:t>
+            </w:r>
+            <w:proofErr w:type="gramEnd"/>
+            <w:r>
+              <w:rPr>
+                <w:rFonts w:ascii="Calibri" w:eastAsia="Aptos" w:hAnsi="Calibri" w:cs="Calibri"/>
+                <w:sz w:val="20"/>
+                <w:lang w:eastAsia="en-US"/>
+              </w:rPr>
+              <w:t xml:space="preserve">                       </w:t>
             </w:r>
           </w:p>
         </w:tc>
@@ -6543,7 +6700,17 @@
                 <w:highlight w:val="yellow"/>
                 <w:lang w:eastAsia="en-US"/>
               </w:rPr>
-              <w:t>{{whatsapp}}</w:t>
+              <w:t>{{whatsapp</w:t>
+            </w:r>
+            <w:proofErr w:type="gramStart"/>
+            <w:r>
+              <w:rPr>
+                <w:rFonts w:ascii="Calibri" w:eastAsia="Aptos" w:hAnsi="Calibri" w:cs="Calibri"/>
+                <w:sz w:val="20"/>
+                <w:highlight w:val="yellow"/>
+                <w:lang w:eastAsia="en-US"/>
+              </w:rPr>
+              <w:t>}}</w:t>
             </w:r>
             <w:r>
               <w:rPr>
@@ -6551,7 +6718,16 @@
                 <w:sz w:val="20"/>
                 <w:lang w:eastAsia="en-US"/>
               </w:rPr>
-              <w:t xml:space="preserve">                                   </w:t>
+              <w:t xml:space="preserve">   </w:t>
+            </w:r>
+            <w:proofErr w:type="gramEnd"/>
+            <w:r>
+              <w:rPr>
+                <w:rFonts w:ascii="Calibri" w:eastAsia="Aptos" w:hAnsi="Calibri" w:cs="Calibri"/>
+                <w:sz w:val="20"/>
+                <w:lang w:eastAsia="en-US"/>
+              </w:rPr>
+              <w:t xml:space="preserve">                                </w:t>
             </w:r>
           </w:p>
         </w:tc>
@@ -6720,9 +6896,20 @@
                 <w:highlight w:val="yellow"/>
                 <w:lang w:eastAsia="en-US"/>
               </w:rPr>
-              <w:t>logradouro_numero</w:t>
+              <w:t>logradouro_</w:t>
+            </w:r>
+            <w:proofErr w:type="gramStart"/>
+            <w:r>
+              <w:rPr>
+                <w:rFonts w:ascii="Calibri" w:eastAsia="Aptos" w:hAnsi="Calibri" w:cs="Calibri"/>
+                <w:sz w:val="20"/>
+                <w:highlight w:val="yellow"/>
+                <w:lang w:eastAsia="en-US"/>
+              </w:rPr>
+              <w:t>numero</w:t>
             </w:r>
             <w:proofErr w:type="spellEnd"/>
+            <w:proofErr w:type="gramEnd"/>
             <w:r>
               <w:rPr>
                 <w:rFonts w:ascii="Calibri" w:eastAsia="Aptos" w:hAnsi="Calibri" w:cs="Calibri"/>
@@ -6760,6 +6947,7 @@
               <w:t>logradouro_complemento</w:t>
             </w:r>
             <w:proofErr w:type="spellEnd"/>
+            <w:proofErr w:type="gramStart"/>
             <w:r>
               <w:rPr>
                 <w:rFonts w:ascii="Calibri" w:eastAsia="Aptos" w:hAnsi="Calibri" w:cs="Calibri"/>
@@ -6775,7 +6963,16 @@
                 <w:sz w:val="20"/>
                 <w:lang w:eastAsia="en-US"/>
               </w:rPr>
-              <w:t xml:space="preserve">                               </w:t>
+              <w:t xml:space="preserve">   </w:t>
+            </w:r>
+            <w:proofErr w:type="gramEnd"/>
+            <w:r>
+              <w:rPr>
+                <w:rFonts w:ascii="Calibri" w:eastAsia="Aptos" w:hAnsi="Calibri" w:cs="Calibri"/>
+                <w:sz w:val="20"/>
+                <w:lang w:eastAsia="en-US"/>
+              </w:rPr>
+              <w:t xml:space="preserve">                            </w:t>
             </w:r>
           </w:p>
         </w:tc>
@@ -6840,6 +7037,7 @@
               <w:t>logradouro_cep</w:t>
             </w:r>
             <w:proofErr w:type="spellEnd"/>
+            <w:proofErr w:type="gramStart"/>
             <w:r>
               <w:rPr>
                 <w:rFonts w:ascii="Calibri" w:eastAsia="Aptos" w:hAnsi="Calibri" w:cs="Calibri"/>
@@ -6855,7 +7053,16 @@
                 <w:sz w:val="20"/>
                 <w:lang w:eastAsia="en-US"/>
               </w:rPr>
-              <w:t xml:space="preserve">           </w:t>
+              <w:t xml:space="preserve">   </w:t>
+            </w:r>
+            <w:proofErr w:type="gramEnd"/>
+            <w:r>
+              <w:rPr>
+                <w:rFonts w:ascii="Calibri" w:eastAsia="Aptos" w:hAnsi="Calibri" w:cs="Calibri"/>
+                <w:sz w:val="20"/>
+                <w:lang w:eastAsia="en-US"/>
+              </w:rPr>
+              <w:t xml:space="preserve">        </w:t>
             </w:r>
           </w:p>
         </w:tc>
@@ -6981,6 +7188,7 @@
               <w:t>logradouro_uf</w:t>
             </w:r>
             <w:proofErr w:type="spellEnd"/>
+            <w:proofErr w:type="gramStart"/>
             <w:r>
               <w:rPr>
                 <w:rFonts w:ascii="Calibri" w:eastAsia="Aptos" w:hAnsi="Calibri" w:cs="Calibri"/>
@@ -6996,7 +7204,16 @@
                 <w:sz w:val="20"/>
                 <w:lang w:eastAsia="en-US"/>
               </w:rPr>
-              <w:t xml:space="preserve">                                       </w:t>
+              <w:t xml:space="preserve">   </w:t>
+            </w:r>
+            <w:proofErr w:type="gramEnd"/>
+            <w:r>
+              <w:rPr>
+                <w:rFonts w:ascii="Calibri" w:eastAsia="Aptos" w:hAnsi="Calibri" w:cs="Calibri"/>
+                <w:sz w:val="20"/>
+                <w:lang w:eastAsia="en-US"/>
+              </w:rPr>
+              <w:t xml:space="preserve">                                    </w:t>
             </w:r>
           </w:p>
         </w:tc>
@@ -7215,12 +7432,14 @@
                 <w:highlight w:val="yellow"/>
                 <w:lang w:eastAsia="en-US"/>
               </w:rPr>
-              <w:t>{{empregador}</w:t>
+              <w:t>{{empregador</w:t>
             </w:r>
+            <w:proofErr w:type="gramStart"/>
             <w:r>
               <w:rPr>
                 <w:rFonts w:ascii="Calibri" w:eastAsia="Aptos" w:hAnsi="Calibri" w:cs="Calibri"/>
                 <w:sz w:val="20"/>
+                <w:highlight w:val="yellow"/>
                 <w:lang w:eastAsia="en-US"/>
               </w:rPr>
               <w:t>}</w:t>
@@ -7231,7 +7450,24 @@
                 <w:sz w:val="20"/>
                 <w:lang w:eastAsia="en-US"/>
               </w:rPr>
-              <w:t xml:space="preserve">       </w:t>
+              <w:t>}</w:t>
+            </w:r>
+            <w:r>
+              <w:rPr>
+                <w:rFonts w:ascii="Calibri" w:eastAsia="Aptos" w:hAnsi="Calibri" w:cs="Calibri"/>
+                <w:sz w:val="20"/>
+                <w:lang w:eastAsia="en-US"/>
+              </w:rPr>
+              <w:t xml:space="preserve">   </w:t>
+            </w:r>
+            <w:proofErr w:type="gramEnd"/>
+            <w:r>
+              <w:rPr>
+                <w:rFonts w:ascii="Calibri" w:eastAsia="Aptos" w:hAnsi="Calibri" w:cs="Calibri"/>
+                <w:sz w:val="20"/>
+                <w:lang w:eastAsia="en-US"/>
+              </w:rPr>
+              <w:t xml:space="preserve">    </w:t>
             </w:r>
           </w:p>
         </w:tc>
@@ -7277,7 +7513,17 @@
                 <w:highlight w:val="yellow"/>
                 <w:lang w:eastAsia="en-US"/>
               </w:rPr>
-              <w:t>{{matricula}}</w:t>
+              <w:t>{{</w:t>
+            </w:r>
+            <w:proofErr w:type="gramStart"/>
+            <w:r>
+              <w:rPr>
+                <w:rFonts w:ascii="Calibri" w:eastAsia="Aptos" w:hAnsi="Calibri" w:cs="Calibri"/>
+                <w:sz w:val="20"/>
+                <w:highlight w:val="yellow"/>
+                <w:lang w:eastAsia="en-US"/>
+              </w:rPr>
+              <w:t>matricula}}</w:t>
             </w:r>
             <w:r>
               <w:rPr>
@@ -7285,7 +7531,16 @@
                 <w:sz w:val="20"/>
                 <w:lang w:eastAsia="en-US"/>
               </w:rPr>
-              <w:t xml:space="preserve">                        </w:t>
+              <w:t xml:space="preserve">   </w:t>
+            </w:r>
+            <w:proofErr w:type="gramEnd"/>
+            <w:r>
+              <w:rPr>
+                <w:rFonts w:ascii="Calibri" w:eastAsia="Aptos" w:hAnsi="Calibri" w:cs="Calibri"/>
+                <w:sz w:val="20"/>
+                <w:lang w:eastAsia="en-US"/>
+              </w:rPr>
+              <w:t xml:space="preserve">                     </w:t>
             </w:r>
           </w:p>
         </w:tc>
@@ -10276,6 +10531,54 @@
         </w:rPr>
         <w:t>).</w:t>
       </w:r>
+    </w:p>
+    <w:p>
+      <w:pPr>
+        <w:spacing w:line="259" w:lineRule="auto"/>
+        <w:ind w:left="-674" w:right="-567"/>
+        <w:jc w:val="both"/>
+        <w:rPr>
+          <w:rFonts w:ascii="Calibri" w:eastAsia="Aptos" w:hAnsi="Calibri" w:cs="Calibri"/>
+          <w:sz w:val="20"/>
+          <w:lang w:eastAsia="en-US"/>
+        </w:rPr>
+      </w:pPr>
+    </w:p>
+    <w:p>
+      <w:pPr>
+        <w:spacing w:line="259" w:lineRule="auto"/>
+        <w:ind w:left="-674" w:right="-567"/>
+        <w:jc w:val="both"/>
+        <w:rPr>
+          <w:rFonts w:ascii="Calibri" w:eastAsia="Aptos" w:hAnsi="Calibri" w:cs="Calibri"/>
+          <w:sz w:val="20"/>
+          <w:lang w:eastAsia="en-US"/>
+        </w:rPr>
+      </w:pPr>
+    </w:p>
+    <w:p>
+      <w:pPr>
+        <w:spacing w:line="259" w:lineRule="auto"/>
+        <w:ind w:left="-674" w:right="-567"/>
+        <w:jc w:val="both"/>
+        <w:rPr>
+          <w:rFonts w:ascii="Calibri" w:eastAsia="Aptos" w:hAnsi="Calibri" w:cs="Calibri"/>
+          <w:sz w:val="20"/>
+          <w:lang w:eastAsia="en-US"/>
+        </w:rPr>
+      </w:pPr>
+    </w:p>
+    <w:p>
+      <w:pPr>
+        <w:spacing w:line="259" w:lineRule="auto"/>
+        <w:ind w:left="-674" w:right="-567"/>
+        <w:jc w:val="both"/>
+        <w:rPr>
+          <w:rFonts w:ascii="Calibri" w:eastAsia="Aptos" w:hAnsi="Calibri" w:cs="Calibri"/>
+          <w:sz w:val="20"/>
+          <w:lang w:eastAsia="en-US"/>
+        </w:rPr>
+      </w:pPr>
     </w:p>
     <w:p>
       <w:pPr>

</xml_diff>

<commit_message>
teste compra - 08/09 - 16:36
teste compra - 08/09 - 16:36
</commit_message>
<xml_diff>
--- a/DocumentoMutuo3.docx
+++ b/DocumentoMutuo3.docx
@@ -22,7 +22,7 @@
           <w:szCs w:val="24"/>
         </w:rPr>
         <w:drawing>
-          <wp:anchor distT="0" distB="0" distL="114300" distR="114300" simplePos="0" relativeHeight="251659264" behindDoc="0" locked="0" layoutInCell="1" allowOverlap="1" wp14:anchorId="7D4AE543" wp14:editId="5EA447F9">
+          <wp:anchor distT="0" distB="0" distL="114300" distR="114300" simplePos="0" relativeHeight="251659264" behindDoc="0" locked="0" layoutInCell="1" allowOverlap="1" wp14:anchorId="7D4AE543" wp14:editId="0D3325CF">
             <wp:simplePos x="0" y="0"/>
             <wp:positionH relativeFrom="margin">
               <wp:posOffset>-826135</wp:posOffset>
@@ -8207,6 +8207,126 @@
                 <w:sz w:val="20"/>
               </w:rPr>
             </w:pPr>
+          </w:p>
+        </w:tc>
+        <w:tc>
+          <w:tcPr>
+            <w:tcW w:w="1559" w:type="dxa"/>
+            <w:tcBorders>
+              <w:top w:val="nil"/>
+              <w:left w:val="nil"/>
+              <w:bottom w:val="single" w:sz="8" w:space="0" w:color="A6A6A6"/>
+              <w:right w:val="single" w:sz="8" w:space="0" w:color="A6A6A6"/>
+            </w:tcBorders>
+            <w:hideMark/>
+          </w:tcPr>
+          <w:p>
+            <w:pPr>
+              <w:rPr>
+                <w:rFonts w:ascii="Calibri" w:hAnsi="Calibri" w:cs="Calibri"/>
+                <w:color w:val="000000"/>
+                <w:sz w:val="20"/>
+              </w:rPr>
+            </w:pPr>
+            <w:r>
+              <w:rPr>
+                <w:rFonts w:ascii="Calibri" w:hAnsi="Calibri" w:cs="Calibri"/>
+                <w:color w:val="000000"/>
+                <w:sz w:val="20"/>
+              </w:rPr>
+              <w:t>5.11 - Seguro Prestamista R$:</w:t>
+            </w:r>
+          </w:p>
+          <w:p>
+            <w:pPr>
+              <w:rPr>
+                <w:rFonts w:ascii="Calibri" w:hAnsi="Calibri" w:cs="Calibri"/>
+                <w:color w:val="000000"/>
+                <w:sz w:val="20"/>
+              </w:rPr>
+            </w:pPr>
+          </w:p>
+        </w:tc>
+      </w:tr>
+      <w:tr>
+        <w:trPr>
+          <w:trHeight w:val="479"/>
+        </w:trPr>
+        <w:tc>
+          <w:tcPr>
+            <w:tcW w:w="5339" w:type="dxa"/>
+            <w:tcBorders>
+              <w:top w:val="single" w:sz="8" w:space="0" w:color="A6A6A6"/>
+              <w:left w:val="single" w:sz="8" w:space="0" w:color="A6A6A6"/>
+              <w:bottom w:val="single" w:sz="8" w:space="0" w:color="A6A6A6"/>
+              <w:right w:val="single" w:sz="8" w:space="0" w:color="A6A6A6"/>
+            </w:tcBorders>
+            <w:noWrap/>
+            <w:hideMark/>
+          </w:tcPr>
+          <w:p>
+            <w:pPr>
+              <w:rPr>
+                <w:rFonts w:ascii="Calibri" w:hAnsi="Calibri" w:cs="Calibri"/>
+                <w:color w:val="000000"/>
+                <w:sz w:val="20"/>
+              </w:rPr>
+            </w:pPr>
+            <w:r>
+              <w:rPr>
+                <w:rFonts w:ascii="Calibri" w:hAnsi="Calibri" w:cs="Calibri"/>
+                <w:color w:val="000000"/>
+                <w:sz w:val="20"/>
+              </w:rPr>
+              <w:t>5.12- Outros (R$)</w:t>
+            </w:r>
+          </w:p>
+          <w:p>
+            <w:pPr>
+              <w:rPr>
+                <w:rFonts w:ascii="Calibri" w:hAnsi="Calibri" w:cs="Calibri"/>
+                <w:color w:val="000000"/>
+                <w:sz w:val="20"/>
+              </w:rPr>
+            </w:pPr>
+          </w:p>
+        </w:tc>
+        <w:tc>
+          <w:tcPr>
+            <w:tcW w:w="2600" w:type="dxa"/>
+            <w:tcBorders>
+              <w:top w:val="nil"/>
+              <w:left w:val="nil"/>
+              <w:bottom w:val="single" w:sz="8" w:space="0" w:color="A6A6A6"/>
+              <w:right w:val="single" w:sz="8" w:space="0" w:color="A6A6A6"/>
+            </w:tcBorders>
+            <w:hideMark/>
+          </w:tcPr>
+          <w:p>
+            <w:pPr>
+              <w:rPr>
+                <w:rFonts w:ascii="Calibri" w:hAnsi="Calibri" w:cs="Calibri"/>
+                <w:color w:val="000000"/>
+                <w:sz w:val="20"/>
+              </w:rPr>
+            </w:pPr>
+            <w:r>
+              <w:rPr>
+                <w:rFonts w:ascii="Calibri" w:hAnsi="Calibri" w:cs="Calibri"/>
+                <w:color w:val="000000"/>
+                <w:sz w:val="20"/>
+              </w:rPr>
+              <w:t xml:space="preserve">5.13: CET Mensal (%): </w:t>
+            </w:r>
+          </w:p>
+          <w:p>
+            <w:pPr>
+              <w:rPr>
+                <w:rFonts w:ascii="Calibri" w:hAnsi="Calibri" w:cs="Calibri"/>
+                <w:color w:val="000000"/>
+                <w:sz w:val="20"/>
+              </w:rPr>
+            </w:pPr>
             <w:r>
               <w:rPr>
                 <w:rFonts w:ascii="Calibri" w:hAnsi="Calibri" w:cs="Calibri"/>
@@ -8243,7 +8363,7 @@
                 <w:color w:val="000000"/>
                 <w:sz w:val="20"/>
               </w:rPr>
-              <w:t>5.11 - Seguro Prestamista R$:</w:t>
+              <w:t xml:space="preserve">5.14 CET Anual (%) </w:t>
             </w:r>
           </w:p>
           <w:p>
@@ -8296,7 +8416,7 @@
                 <w:color w:val="000000"/>
                 <w:sz w:val="20"/>
               </w:rPr>
-              <w:t>5.12- Outros (R$)</w:t>
+              <w:t xml:space="preserve">5.15 Vencimento 1ª Parcela: </w:t>
             </w:r>
           </w:p>
           <w:p>
@@ -8343,7 +8463,7 @@
                 <w:color w:val="000000"/>
                 <w:sz w:val="20"/>
               </w:rPr>
-              <w:t xml:space="preserve">5.13: CET Mensal (%): </w:t>
+              <w:t xml:space="preserve">5.16 Vencimento da Última Parcela: </w:t>
             </w:r>
           </w:p>
           <w:p>
@@ -8361,6 +8481,7 @@
                 <w:sz w:val="20"/>
                 <w:highlight w:val="yellow"/>
               </w:rPr>
+              <w:lastRenderedPageBreak/>
               <w:t>{{chave}}</w:t>
             </w:r>
           </w:p>
@@ -8390,7 +8511,8 @@
                 <w:color w:val="000000"/>
                 <w:sz w:val="20"/>
               </w:rPr>
-              <w:t xml:space="preserve">5.14 CET Anual (%) </w:t>
+              <w:lastRenderedPageBreak/>
+              <w:t xml:space="preserve">5.17 Data do 1º Repasse </w:t>
             </w:r>
           </w:p>
           <w:p>
@@ -8408,6 +8530,7 @@
                 <w:sz w:val="20"/>
                 <w:highlight w:val="yellow"/>
               </w:rPr>
+              <w:lastRenderedPageBreak/>
               <w:t>{{chave}}</w:t>
             </w:r>
           </w:p>
@@ -8444,153 +8567,6 @@
                 <w:sz w:val="20"/>
               </w:rPr>
               <w:lastRenderedPageBreak/>
-              <w:t xml:space="preserve">5.15 Vencimento 1ª Parcela: </w:t>
-            </w:r>
-          </w:p>
-          <w:p>
-            <w:pPr>
-              <w:rPr>
-                <w:rFonts w:ascii="Calibri" w:hAnsi="Calibri" w:cs="Calibri"/>
-                <w:color w:val="000000"/>
-                <w:sz w:val="20"/>
-              </w:rPr>
-            </w:pPr>
-            <w:r>
-              <w:rPr>
-                <w:rFonts w:ascii="Calibri" w:hAnsi="Calibri" w:cs="Calibri"/>
-                <w:color w:val="000000"/>
-                <w:sz w:val="20"/>
-                <w:highlight w:val="yellow"/>
-              </w:rPr>
-              <w:t>{{chave}}</w:t>
-            </w:r>
-          </w:p>
-        </w:tc>
-        <w:tc>
-          <w:tcPr>
-            <w:tcW w:w="2600" w:type="dxa"/>
-            <w:tcBorders>
-              <w:top w:val="nil"/>
-              <w:left w:val="nil"/>
-              <w:bottom w:val="single" w:sz="8" w:space="0" w:color="A6A6A6"/>
-              <w:right w:val="single" w:sz="8" w:space="0" w:color="A6A6A6"/>
-            </w:tcBorders>
-            <w:hideMark/>
-          </w:tcPr>
-          <w:p>
-            <w:pPr>
-              <w:rPr>
-                <w:rFonts w:ascii="Calibri" w:hAnsi="Calibri" w:cs="Calibri"/>
-                <w:color w:val="000000"/>
-                <w:sz w:val="20"/>
-              </w:rPr>
-            </w:pPr>
-            <w:r>
-              <w:rPr>
-                <w:rFonts w:ascii="Calibri" w:hAnsi="Calibri" w:cs="Calibri"/>
-                <w:color w:val="000000"/>
-                <w:sz w:val="20"/>
-              </w:rPr>
-              <w:t xml:space="preserve">5.16 Vencimento da Última Parcela: </w:t>
-            </w:r>
-          </w:p>
-          <w:p>
-            <w:pPr>
-              <w:rPr>
-                <w:rFonts w:ascii="Calibri" w:hAnsi="Calibri" w:cs="Calibri"/>
-                <w:color w:val="000000"/>
-                <w:sz w:val="20"/>
-              </w:rPr>
-            </w:pPr>
-            <w:r>
-              <w:rPr>
-                <w:rFonts w:ascii="Calibri" w:hAnsi="Calibri" w:cs="Calibri"/>
-                <w:color w:val="000000"/>
-                <w:sz w:val="20"/>
-                <w:highlight w:val="yellow"/>
-              </w:rPr>
-              <w:t>{{chave}}</w:t>
-            </w:r>
-          </w:p>
-        </w:tc>
-        <w:tc>
-          <w:tcPr>
-            <w:tcW w:w="1559" w:type="dxa"/>
-            <w:tcBorders>
-              <w:top w:val="nil"/>
-              <w:left w:val="nil"/>
-              <w:bottom w:val="single" w:sz="8" w:space="0" w:color="A6A6A6"/>
-              <w:right w:val="single" w:sz="8" w:space="0" w:color="A6A6A6"/>
-            </w:tcBorders>
-            <w:hideMark/>
-          </w:tcPr>
-          <w:p>
-            <w:pPr>
-              <w:rPr>
-                <w:rFonts w:ascii="Calibri" w:hAnsi="Calibri" w:cs="Calibri"/>
-                <w:color w:val="000000"/>
-                <w:sz w:val="20"/>
-              </w:rPr>
-            </w:pPr>
-            <w:r>
-              <w:rPr>
-                <w:rFonts w:ascii="Calibri" w:hAnsi="Calibri" w:cs="Calibri"/>
-                <w:color w:val="000000"/>
-                <w:sz w:val="20"/>
-              </w:rPr>
-              <w:t xml:space="preserve">5.17 Data do 1º Repasse </w:t>
-            </w:r>
-          </w:p>
-          <w:p>
-            <w:pPr>
-              <w:rPr>
-                <w:rFonts w:ascii="Calibri" w:hAnsi="Calibri" w:cs="Calibri"/>
-                <w:color w:val="000000"/>
-                <w:sz w:val="20"/>
-              </w:rPr>
-            </w:pPr>
-            <w:r>
-              <w:rPr>
-                <w:rFonts w:ascii="Calibri" w:hAnsi="Calibri" w:cs="Calibri"/>
-                <w:color w:val="000000"/>
-                <w:sz w:val="20"/>
-                <w:highlight w:val="yellow"/>
-              </w:rPr>
-              <w:t>{{chave}}</w:t>
-            </w:r>
-          </w:p>
-        </w:tc>
-      </w:tr>
-      <w:tr>
-        <w:trPr>
-          <w:trHeight w:val="479"/>
-        </w:trPr>
-        <w:tc>
-          <w:tcPr>
-            <w:tcW w:w="5339" w:type="dxa"/>
-            <w:tcBorders>
-              <w:top w:val="single" w:sz="8" w:space="0" w:color="A6A6A6"/>
-              <w:left w:val="single" w:sz="8" w:space="0" w:color="A6A6A6"/>
-              <w:bottom w:val="single" w:sz="8" w:space="0" w:color="A6A6A6"/>
-              <w:right w:val="single" w:sz="8" w:space="0" w:color="A6A6A6"/>
-            </w:tcBorders>
-            <w:noWrap/>
-            <w:hideMark/>
-          </w:tcPr>
-          <w:p>
-            <w:pPr>
-              <w:rPr>
-                <w:rFonts w:ascii="Calibri" w:hAnsi="Calibri" w:cs="Calibri"/>
-                <w:color w:val="000000"/>
-                <w:sz w:val="20"/>
-              </w:rPr>
-            </w:pPr>
-            <w:r>
-              <w:rPr>
-                <w:rFonts w:ascii="Calibri" w:hAnsi="Calibri" w:cs="Calibri"/>
-                <w:color w:val="000000"/>
-                <w:sz w:val="20"/>
-              </w:rPr>
               <w:t xml:space="preserve">5.18. Data do Último Repasse </w:t>
             </w:r>
           </w:p>
@@ -8602,15 +8578,6 @@
                 <w:sz w:val="20"/>
               </w:rPr>
             </w:pPr>
-            <w:r>
-              <w:rPr>
-                <w:rFonts w:ascii="Calibri" w:hAnsi="Calibri" w:cs="Calibri"/>
-                <w:color w:val="000000"/>
-                <w:sz w:val="20"/>
-                <w:highlight w:val="yellow"/>
-              </w:rPr>
-              <w:t>{{chave}}</w:t>
-            </w:r>
           </w:p>
         </w:tc>
         <w:tc>
@@ -8650,15 +8617,6 @@
                 <w:sz w:val="20"/>
               </w:rPr>
             </w:pPr>
-            <w:r>
-              <w:rPr>
-                <w:rFonts w:ascii="Calibri" w:hAnsi="Calibri" w:cs="Calibri"/>
-                <w:color w:val="000000"/>
-                <w:sz w:val="20"/>
-                <w:highlight w:val="yellow"/>
-              </w:rPr>
-              <w:t>{{chave}}</w:t>
-            </w:r>
           </w:p>
         </w:tc>
       </w:tr>
@@ -10214,7 +10172,79 @@
           <w:sz w:val="20"/>
           <w:lang w:eastAsia="en-US"/>
         </w:rPr>
-        <w:t xml:space="preserve"> revogar o acesso a </w:t>
+        <w:t xml:space="preserve"> revogar o acesso a senhas e/ou tokens para fins de consultas, reserva de margem consignável e/ou averbações junto à entidade </w:t>
+      </w:r>
+      <w:r>
+        <w:rPr>
+          <w:rFonts w:ascii="Calibri" w:eastAsia="Aptos" w:hAnsi="Calibri" w:cs="Calibri"/>
+          <w:b/>
+          <w:bCs/>
+          <w:sz w:val="20"/>
+          <w:lang w:eastAsia="en-US"/>
+        </w:rPr>
+        <w:t>Averbadora do Sistema de Consignação</w:t>
+      </w:r>
+      <w:r>
+        <w:rPr>
+          <w:rFonts w:ascii="Calibri" w:eastAsia="Aptos" w:hAnsi="Calibri" w:cs="Calibri"/>
+          <w:sz w:val="20"/>
+          <w:lang w:eastAsia="en-US"/>
+        </w:rPr>
+        <w:t xml:space="preserve"> (</w:t>
+      </w:r>
+      <w:r>
+        <w:rPr>
+          <w:rFonts w:ascii="Calibri" w:eastAsia="Aptos" w:hAnsi="Calibri" w:cs="Calibri"/>
+          <w:b/>
+          <w:bCs/>
+          <w:sz w:val="20"/>
+          <w:lang w:eastAsia="en-US"/>
+        </w:rPr>
+        <w:t>Gestora de Imagem</w:t>
+      </w:r>
+      <w:r>
+        <w:rPr>
+          <w:rFonts w:ascii="Calibri" w:eastAsia="Aptos" w:hAnsi="Calibri" w:cs="Calibri"/>
+          <w:sz w:val="20"/>
+          <w:lang w:eastAsia="en-US"/>
+        </w:rPr>
+        <w:t xml:space="preserve">), sem prévia e expressa comunicação ao </w:t>
+      </w:r>
+      <w:r>
+        <w:rPr>
+          <w:rFonts w:ascii="Calibri" w:eastAsia="Aptos" w:hAnsi="Calibri" w:cs="Calibri"/>
+          <w:b/>
+          <w:bCs/>
+          <w:sz w:val="20"/>
+          <w:lang w:eastAsia="en-US"/>
+        </w:rPr>
+        <w:t>Correspondente</w:t>
+      </w:r>
+      <w:r>
+        <w:rPr>
+          <w:rFonts w:ascii="Calibri" w:eastAsia="Aptos" w:hAnsi="Calibri" w:cs="Calibri"/>
+          <w:sz w:val="20"/>
+          <w:lang w:eastAsia="en-US"/>
+        </w:rPr>
+        <w:t xml:space="preserve"> </w:t>
+      </w:r>
+      <w:r>
+        <w:rPr>
+          <w:rFonts w:ascii="Calibri" w:eastAsia="Aptos" w:hAnsi="Calibri" w:cs="Calibri"/>
+          <w:b/>
+          <w:bCs/>
+          <w:sz w:val="20"/>
+          <w:lang w:eastAsia="en-US"/>
+        </w:rPr>
+        <w:t>Bancário</w:t>
+      </w:r>
+      <w:r>
+        <w:rPr>
+          <w:rFonts w:ascii="Calibri" w:eastAsia="Aptos" w:hAnsi="Calibri" w:cs="Calibri"/>
+          <w:sz w:val="20"/>
+          <w:lang w:eastAsia="en-US"/>
+        </w:rPr>
+        <w:t>.</w:t>
       </w:r>
     </w:p>
     <w:p>
@@ -10228,6 +10258,205 @@
           <w:lang w:eastAsia="en-US"/>
         </w:rPr>
       </w:pPr>
+      <w:r>
+        <w:rPr>
+          <w:rFonts w:ascii="Calibri" w:eastAsia="Aptos" w:hAnsi="Calibri" w:cs="Calibri"/>
+          <w:b/>
+          <w:bCs/>
+          <w:sz w:val="20"/>
+          <w:lang w:eastAsia="en-US"/>
+        </w:rPr>
+        <w:t>PARÁGRAFO SEGUNDO</w:t>
+      </w:r>
+      <w:r>
+        <w:rPr>
+          <w:rFonts w:ascii="Calibri" w:eastAsia="Aptos" w:hAnsi="Calibri" w:cs="Calibri"/>
+          <w:sz w:val="20"/>
+          <w:lang w:eastAsia="en-US"/>
+        </w:rPr>
+        <w:t xml:space="preserve">: Caso aceite a </w:t>
+      </w:r>
+      <w:r>
+        <w:rPr>
+          <w:rFonts w:ascii="Calibri" w:eastAsia="Aptos" w:hAnsi="Calibri" w:cs="Calibri"/>
+          <w:b/>
+          <w:bCs/>
+          <w:sz w:val="20"/>
+          <w:lang w:eastAsia="en-US"/>
+        </w:rPr>
+        <w:t>Proposta</w:t>
+      </w:r>
+      <w:r>
+        <w:rPr>
+          <w:rFonts w:ascii="Calibri" w:eastAsia="Aptos" w:hAnsi="Calibri" w:cs="Calibri"/>
+          <w:sz w:val="20"/>
+          <w:lang w:eastAsia="en-US"/>
+        </w:rPr>
+        <w:t xml:space="preserve"> e formalize a operação de crédito junto à </w:t>
+      </w:r>
+      <w:r>
+        <w:rPr>
+          <w:rFonts w:ascii="Calibri" w:eastAsia="Aptos" w:hAnsi="Calibri" w:cs="Calibri"/>
+          <w:b/>
+          <w:bCs/>
+          <w:sz w:val="20"/>
+          <w:lang w:eastAsia="en-US"/>
+        </w:rPr>
+        <w:t>Instituição</w:t>
+      </w:r>
+      <w:r>
+        <w:rPr>
+          <w:rFonts w:ascii="Calibri" w:eastAsia="Aptos" w:hAnsi="Calibri" w:cs="Calibri"/>
+          <w:sz w:val="20"/>
+          <w:lang w:eastAsia="en-US"/>
+        </w:rPr>
+        <w:t xml:space="preserve"> </w:t>
+      </w:r>
+      <w:r>
+        <w:rPr>
+          <w:rFonts w:ascii="Calibri" w:eastAsia="Aptos" w:hAnsi="Calibri" w:cs="Calibri"/>
+          <w:b/>
+          <w:bCs/>
+          <w:sz w:val="20"/>
+          <w:lang w:eastAsia="en-US"/>
+        </w:rPr>
+        <w:t>Financeira</w:t>
+      </w:r>
+      <w:r>
+        <w:rPr>
+          <w:rFonts w:ascii="Calibri" w:eastAsia="Aptos" w:hAnsi="Calibri" w:cs="Calibri"/>
+          <w:sz w:val="20"/>
+          <w:lang w:eastAsia="en-US"/>
+        </w:rPr>
+        <w:t xml:space="preserve">, o(a) </w:t>
+      </w:r>
+      <w:r>
+        <w:rPr>
+          <w:rFonts w:ascii="Calibri" w:eastAsia="Aptos" w:hAnsi="Calibri" w:cs="Calibri"/>
+          <w:b/>
+          <w:bCs/>
+          <w:sz w:val="20"/>
+          <w:lang w:eastAsia="en-US"/>
+        </w:rPr>
+        <w:t>Cliente</w:t>
+      </w:r>
+      <w:r>
+        <w:rPr>
+          <w:rFonts w:ascii="Calibri" w:eastAsia="Aptos" w:hAnsi="Calibri" w:cs="Calibri"/>
+          <w:sz w:val="20"/>
+          <w:lang w:eastAsia="en-US"/>
+        </w:rPr>
+        <w:t xml:space="preserve"> compromete-se, em caráter irrevogável e irretratável, sob pena de responsabilidade civil e criminal, a </w:t>
+      </w:r>
+      <w:r>
+        <w:rPr>
+          <w:rFonts w:ascii="Calibri" w:eastAsia="Aptos" w:hAnsi="Calibri" w:cs="Calibri"/>
+          <w:b/>
+          <w:bCs/>
+          <w:sz w:val="20"/>
+          <w:u w:val="single"/>
+          <w:lang w:eastAsia="en-US"/>
+        </w:rPr>
+        <w:t>NÃO</w:t>
+      </w:r>
+      <w:r>
+        <w:rPr>
+          <w:rFonts w:ascii="Calibri" w:eastAsia="Aptos" w:hAnsi="Calibri" w:cs="Calibri"/>
+          <w:sz w:val="20"/>
+          <w:lang w:eastAsia="en-US"/>
+        </w:rPr>
+        <w:t xml:space="preserve"> fornecer a outras entidades, instituições financeiras, correspondentes bancários, entre outros, (i) autorização de acesso a quaisquer tipos de consultas junto à entidade </w:t>
+      </w:r>
+      <w:r>
+        <w:rPr>
+          <w:rFonts w:ascii="Calibri" w:eastAsia="Aptos" w:hAnsi="Calibri" w:cs="Calibri"/>
+          <w:b/>
+          <w:bCs/>
+          <w:sz w:val="20"/>
+          <w:lang w:eastAsia="en-US"/>
+        </w:rPr>
+        <w:t>Averbadora do Sistema de Consignação</w:t>
+      </w:r>
+      <w:r>
+        <w:rPr>
+          <w:rFonts w:ascii="Calibri" w:eastAsia="Aptos" w:hAnsi="Calibri" w:cs="Calibri"/>
+          <w:sz w:val="20"/>
+          <w:lang w:eastAsia="en-US"/>
+        </w:rPr>
+        <w:t xml:space="preserve"> (</w:t>
+      </w:r>
+      <w:r>
+        <w:rPr>
+          <w:rFonts w:ascii="Calibri" w:eastAsia="Aptos" w:hAnsi="Calibri" w:cs="Calibri"/>
+          <w:b/>
+          <w:bCs/>
+          <w:sz w:val="20"/>
+          <w:lang w:eastAsia="en-US"/>
+        </w:rPr>
+        <w:t>Gestora de Imagem</w:t>
+      </w:r>
+      <w:r>
+        <w:rPr>
+          <w:rFonts w:ascii="Calibri" w:eastAsia="Aptos" w:hAnsi="Calibri" w:cs="Calibri"/>
+          <w:sz w:val="20"/>
+          <w:lang w:eastAsia="en-US"/>
+        </w:rPr>
+        <w:t>) e (</w:t>
+      </w:r>
+      <w:proofErr w:type="spellStart"/>
+      <w:r>
+        <w:rPr>
+          <w:rFonts w:ascii="Calibri" w:eastAsia="Aptos" w:hAnsi="Calibri" w:cs="Calibri"/>
+          <w:sz w:val="20"/>
+          <w:lang w:eastAsia="en-US"/>
+        </w:rPr>
+        <w:t>ii</w:t>
+      </w:r>
+      <w:proofErr w:type="spellEnd"/>
+      <w:r>
+        <w:rPr>
+          <w:rFonts w:ascii="Calibri" w:eastAsia="Aptos" w:hAnsi="Calibri" w:cs="Calibri"/>
+          <w:sz w:val="20"/>
+          <w:lang w:eastAsia="en-US"/>
+        </w:rPr>
+        <w:t xml:space="preserve">) acesso a senhas e/ou tokens para fins de consultas, reserva de margem consignável e/ou averbações junto à entidade </w:t>
+      </w:r>
+      <w:r>
+        <w:rPr>
+          <w:rFonts w:ascii="Calibri" w:eastAsia="Aptos" w:hAnsi="Calibri" w:cs="Calibri"/>
+          <w:b/>
+          <w:bCs/>
+          <w:sz w:val="20"/>
+          <w:lang w:eastAsia="en-US"/>
+        </w:rPr>
+        <w:t>Averbadora do Sistema de Consignação</w:t>
+      </w:r>
+      <w:r>
+        <w:rPr>
+          <w:rFonts w:ascii="Calibri" w:eastAsia="Aptos" w:hAnsi="Calibri" w:cs="Calibri"/>
+          <w:sz w:val="20"/>
+          <w:lang w:eastAsia="en-US"/>
+        </w:rPr>
+        <w:t xml:space="preserve"> (</w:t>
+      </w:r>
+      <w:r>
+        <w:rPr>
+          <w:rFonts w:ascii="Calibri" w:eastAsia="Aptos" w:hAnsi="Calibri" w:cs="Calibri"/>
+          <w:b/>
+          <w:bCs/>
+          <w:sz w:val="20"/>
+          <w:lang w:eastAsia="en-US"/>
+        </w:rPr>
+        <w:t>Gestora de Imagem</w:t>
+      </w:r>
+      <w:r>
+        <w:rPr>
+          <w:rFonts w:ascii="Calibri" w:eastAsia="Aptos" w:hAnsi="Calibri" w:cs="Calibri"/>
+          <w:sz w:val="20"/>
+          <w:lang w:eastAsia="en-US"/>
+        </w:rPr>
+        <w:t>).</w:t>
+      </w:r>
     </w:p>
     <w:p>
       <w:pPr>
@@ -10240,297 +10469,6 @@
           <w:lang w:eastAsia="en-US"/>
         </w:rPr>
       </w:pPr>
-      <w:r>
-        <w:rPr>
-          <w:rFonts w:ascii="Calibri" w:eastAsia="Aptos" w:hAnsi="Calibri" w:cs="Calibri"/>
-          <w:sz w:val="20"/>
-          <w:lang w:eastAsia="en-US"/>
-        </w:rPr>
-        <w:t xml:space="preserve">senhas e/ou tokens para fins de consultas, reserva de margem consignável e/ou averbações junto à entidade </w:t>
-      </w:r>
-      <w:r>
-        <w:rPr>
-          <w:rFonts w:ascii="Calibri" w:eastAsia="Aptos" w:hAnsi="Calibri" w:cs="Calibri"/>
-          <w:b/>
-          <w:bCs/>
-          <w:sz w:val="20"/>
-          <w:lang w:eastAsia="en-US"/>
-        </w:rPr>
-        <w:t>Averbadora do Sistema de Consignação</w:t>
-      </w:r>
-      <w:r>
-        <w:rPr>
-          <w:rFonts w:ascii="Calibri" w:eastAsia="Aptos" w:hAnsi="Calibri" w:cs="Calibri"/>
-          <w:sz w:val="20"/>
-          <w:lang w:eastAsia="en-US"/>
-        </w:rPr>
-        <w:t xml:space="preserve"> (</w:t>
-      </w:r>
-      <w:r>
-        <w:rPr>
-          <w:rFonts w:ascii="Calibri" w:eastAsia="Aptos" w:hAnsi="Calibri" w:cs="Calibri"/>
-          <w:b/>
-          <w:bCs/>
-          <w:sz w:val="20"/>
-          <w:lang w:eastAsia="en-US"/>
-        </w:rPr>
-        <w:t>Gestora de Imagem</w:t>
-      </w:r>
-      <w:r>
-        <w:rPr>
-          <w:rFonts w:ascii="Calibri" w:eastAsia="Aptos" w:hAnsi="Calibri" w:cs="Calibri"/>
-          <w:sz w:val="20"/>
-          <w:lang w:eastAsia="en-US"/>
-        </w:rPr>
-        <w:t xml:space="preserve">), sem prévia e expressa comunicação ao </w:t>
-      </w:r>
-      <w:r>
-        <w:rPr>
-          <w:rFonts w:ascii="Calibri" w:eastAsia="Aptos" w:hAnsi="Calibri" w:cs="Calibri"/>
-          <w:b/>
-          <w:bCs/>
-          <w:sz w:val="20"/>
-          <w:lang w:eastAsia="en-US"/>
-        </w:rPr>
-        <w:t>Correspondente</w:t>
-      </w:r>
-      <w:r>
-        <w:rPr>
-          <w:rFonts w:ascii="Calibri" w:eastAsia="Aptos" w:hAnsi="Calibri" w:cs="Calibri"/>
-          <w:sz w:val="20"/>
-          <w:lang w:eastAsia="en-US"/>
-        </w:rPr>
-        <w:t xml:space="preserve"> </w:t>
-      </w:r>
-      <w:r>
-        <w:rPr>
-          <w:rFonts w:ascii="Calibri" w:eastAsia="Aptos" w:hAnsi="Calibri" w:cs="Calibri"/>
-          <w:b/>
-          <w:bCs/>
-          <w:sz w:val="20"/>
-          <w:lang w:eastAsia="en-US"/>
-        </w:rPr>
-        <w:t>Bancário</w:t>
-      </w:r>
-      <w:r>
-        <w:rPr>
-          <w:rFonts w:ascii="Calibri" w:eastAsia="Aptos" w:hAnsi="Calibri" w:cs="Calibri"/>
-          <w:sz w:val="20"/>
-          <w:lang w:eastAsia="en-US"/>
-        </w:rPr>
-        <w:t>.</w:t>
-      </w:r>
-    </w:p>
-    <w:p>
-      <w:pPr>
-        <w:spacing w:line="259" w:lineRule="auto"/>
-        <w:ind w:left="-674" w:right="-567"/>
-        <w:jc w:val="both"/>
-        <w:rPr>
-          <w:rFonts w:ascii="Calibri" w:eastAsia="Aptos" w:hAnsi="Calibri" w:cs="Calibri"/>
-          <w:sz w:val="20"/>
-          <w:lang w:eastAsia="en-US"/>
-        </w:rPr>
-      </w:pPr>
-      <w:r>
-        <w:rPr>
-          <w:rFonts w:ascii="Calibri" w:eastAsia="Aptos" w:hAnsi="Calibri" w:cs="Calibri"/>
-          <w:b/>
-          <w:bCs/>
-          <w:sz w:val="20"/>
-          <w:lang w:eastAsia="en-US"/>
-        </w:rPr>
-        <w:t>PARÁGRAFO SEGUNDO</w:t>
-      </w:r>
-      <w:r>
-        <w:rPr>
-          <w:rFonts w:ascii="Calibri" w:eastAsia="Aptos" w:hAnsi="Calibri" w:cs="Calibri"/>
-          <w:sz w:val="20"/>
-          <w:lang w:eastAsia="en-US"/>
-        </w:rPr>
-        <w:t xml:space="preserve">: Caso aceite a </w:t>
-      </w:r>
-      <w:r>
-        <w:rPr>
-          <w:rFonts w:ascii="Calibri" w:eastAsia="Aptos" w:hAnsi="Calibri" w:cs="Calibri"/>
-          <w:b/>
-          <w:bCs/>
-          <w:sz w:val="20"/>
-          <w:lang w:eastAsia="en-US"/>
-        </w:rPr>
-        <w:t>Proposta</w:t>
-      </w:r>
-      <w:r>
-        <w:rPr>
-          <w:rFonts w:ascii="Calibri" w:eastAsia="Aptos" w:hAnsi="Calibri" w:cs="Calibri"/>
-          <w:sz w:val="20"/>
-          <w:lang w:eastAsia="en-US"/>
-        </w:rPr>
-        <w:t xml:space="preserve"> e formalize a operação de crédito junto à </w:t>
-      </w:r>
-      <w:r>
-        <w:rPr>
-          <w:rFonts w:ascii="Calibri" w:eastAsia="Aptos" w:hAnsi="Calibri" w:cs="Calibri"/>
-          <w:b/>
-          <w:bCs/>
-          <w:sz w:val="20"/>
-          <w:lang w:eastAsia="en-US"/>
-        </w:rPr>
-        <w:t>Instituição</w:t>
-      </w:r>
-      <w:r>
-        <w:rPr>
-          <w:rFonts w:ascii="Calibri" w:eastAsia="Aptos" w:hAnsi="Calibri" w:cs="Calibri"/>
-          <w:sz w:val="20"/>
-          <w:lang w:eastAsia="en-US"/>
-        </w:rPr>
-        <w:t xml:space="preserve"> </w:t>
-      </w:r>
-      <w:r>
-        <w:rPr>
-          <w:rFonts w:ascii="Calibri" w:eastAsia="Aptos" w:hAnsi="Calibri" w:cs="Calibri"/>
-          <w:b/>
-          <w:bCs/>
-          <w:sz w:val="20"/>
-          <w:lang w:eastAsia="en-US"/>
-        </w:rPr>
-        <w:t>Financeira</w:t>
-      </w:r>
-      <w:r>
-        <w:rPr>
-          <w:rFonts w:ascii="Calibri" w:eastAsia="Aptos" w:hAnsi="Calibri" w:cs="Calibri"/>
-          <w:sz w:val="20"/>
-          <w:lang w:eastAsia="en-US"/>
-        </w:rPr>
-        <w:t xml:space="preserve">, o(a) </w:t>
-      </w:r>
-      <w:r>
-        <w:rPr>
-          <w:rFonts w:ascii="Calibri" w:eastAsia="Aptos" w:hAnsi="Calibri" w:cs="Calibri"/>
-          <w:b/>
-          <w:bCs/>
-          <w:sz w:val="20"/>
-          <w:lang w:eastAsia="en-US"/>
-        </w:rPr>
-        <w:t>Cliente</w:t>
-      </w:r>
-      <w:r>
-        <w:rPr>
-          <w:rFonts w:ascii="Calibri" w:eastAsia="Aptos" w:hAnsi="Calibri" w:cs="Calibri"/>
-          <w:sz w:val="20"/>
-          <w:lang w:eastAsia="en-US"/>
-        </w:rPr>
-        <w:t xml:space="preserve"> compromete-se, em caráter irrevogável e irretratável, sob pena de responsabilidade civil e criminal, a </w:t>
-      </w:r>
-      <w:r>
-        <w:rPr>
-          <w:rFonts w:ascii="Calibri" w:eastAsia="Aptos" w:hAnsi="Calibri" w:cs="Calibri"/>
-          <w:b/>
-          <w:bCs/>
-          <w:sz w:val="20"/>
-          <w:u w:val="single"/>
-          <w:lang w:eastAsia="en-US"/>
-        </w:rPr>
-        <w:t>NÃO</w:t>
-      </w:r>
-      <w:r>
-        <w:rPr>
-          <w:rFonts w:ascii="Calibri" w:eastAsia="Aptos" w:hAnsi="Calibri" w:cs="Calibri"/>
-          <w:sz w:val="20"/>
-          <w:lang w:eastAsia="en-US"/>
-        </w:rPr>
-        <w:t xml:space="preserve"> fornecer a outras entidades, instituições financeiras, correspondentes bancários, entre outros, (i) autorização de acesso a quaisquer tipos de consultas junto à entidade </w:t>
-      </w:r>
-      <w:r>
-        <w:rPr>
-          <w:rFonts w:ascii="Calibri" w:eastAsia="Aptos" w:hAnsi="Calibri" w:cs="Calibri"/>
-          <w:b/>
-          <w:bCs/>
-          <w:sz w:val="20"/>
-          <w:lang w:eastAsia="en-US"/>
-        </w:rPr>
-        <w:t>Averbadora do Sistema de Consignação</w:t>
-      </w:r>
-      <w:r>
-        <w:rPr>
-          <w:rFonts w:ascii="Calibri" w:eastAsia="Aptos" w:hAnsi="Calibri" w:cs="Calibri"/>
-          <w:sz w:val="20"/>
-          <w:lang w:eastAsia="en-US"/>
-        </w:rPr>
-        <w:t xml:space="preserve"> (</w:t>
-      </w:r>
-      <w:r>
-        <w:rPr>
-          <w:rFonts w:ascii="Calibri" w:eastAsia="Aptos" w:hAnsi="Calibri" w:cs="Calibri"/>
-          <w:b/>
-          <w:bCs/>
-          <w:sz w:val="20"/>
-          <w:lang w:eastAsia="en-US"/>
-        </w:rPr>
-        <w:t>Gestora de Imagem</w:t>
-      </w:r>
-      <w:r>
-        <w:rPr>
-          <w:rFonts w:ascii="Calibri" w:eastAsia="Aptos" w:hAnsi="Calibri" w:cs="Calibri"/>
-          <w:sz w:val="20"/>
-          <w:lang w:eastAsia="en-US"/>
-        </w:rPr>
-        <w:t>) e (</w:t>
-      </w:r>
-      <w:proofErr w:type="spellStart"/>
-      <w:r>
-        <w:rPr>
-          <w:rFonts w:ascii="Calibri" w:eastAsia="Aptos" w:hAnsi="Calibri" w:cs="Calibri"/>
-          <w:sz w:val="20"/>
-          <w:lang w:eastAsia="en-US"/>
-        </w:rPr>
-        <w:t>ii</w:t>
-      </w:r>
-      <w:proofErr w:type="spellEnd"/>
-      <w:r>
-        <w:rPr>
-          <w:rFonts w:ascii="Calibri" w:eastAsia="Aptos" w:hAnsi="Calibri" w:cs="Calibri"/>
-          <w:sz w:val="20"/>
-          <w:lang w:eastAsia="en-US"/>
-        </w:rPr>
-        <w:t xml:space="preserve">) acesso a senhas e/ou tokens para fins de consultas, reserva de margem consignável e/ou averbações junto à entidade </w:t>
-      </w:r>
-      <w:r>
-        <w:rPr>
-          <w:rFonts w:ascii="Calibri" w:eastAsia="Aptos" w:hAnsi="Calibri" w:cs="Calibri"/>
-          <w:b/>
-          <w:bCs/>
-          <w:sz w:val="20"/>
-          <w:lang w:eastAsia="en-US"/>
-        </w:rPr>
-        <w:t>Averbadora do Sistema de Consignação</w:t>
-      </w:r>
-      <w:r>
-        <w:rPr>
-          <w:rFonts w:ascii="Calibri" w:eastAsia="Aptos" w:hAnsi="Calibri" w:cs="Calibri"/>
-          <w:sz w:val="20"/>
-          <w:lang w:eastAsia="en-US"/>
-        </w:rPr>
-        <w:t xml:space="preserve"> (</w:t>
-      </w:r>
-      <w:r>
-        <w:rPr>
-          <w:rFonts w:ascii="Calibri" w:eastAsia="Aptos" w:hAnsi="Calibri" w:cs="Calibri"/>
-          <w:b/>
-          <w:bCs/>
-          <w:sz w:val="20"/>
-          <w:lang w:eastAsia="en-US"/>
-        </w:rPr>
-        <w:t>Gestora de Imagem</w:t>
-      </w:r>
-      <w:r>
-        <w:rPr>
-          <w:rFonts w:ascii="Calibri" w:eastAsia="Aptos" w:hAnsi="Calibri" w:cs="Calibri"/>
-          <w:sz w:val="20"/>
-          <w:lang w:eastAsia="en-US"/>
-        </w:rPr>
-        <w:t>).</w:t>
-      </w:r>
     </w:p>
     <w:p>
       <w:pPr>

</xml_diff>

<commit_message>
termo compra alvo - 09/09 - 09:06
termo compra alvo - 09/09 - 09:06
</commit_message>
<xml_diff>
--- a/DocumentoMutuo3.docx
+++ b/DocumentoMutuo3.docx
@@ -22,7 +22,7 @@
           <w:szCs w:val="24"/>
         </w:rPr>
         <w:drawing>
-          <wp:anchor distT="0" distB="0" distL="114300" distR="114300" simplePos="0" relativeHeight="251659264" behindDoc="0" locked="0" layoutInCell="1" allowOverlap="1" wp14:anchorId="7D4AE543" wp14:editId="0D3325CF">
+          <wp:anchor distT="0" distB="0" distL="114300" distR="114300" simplePos="0" relativeHeight="251659264" behindDoc="0" locked="0" layoutInCell="1" allowOverlap="1" wp14:anchorId="7D4AE543" wp14:editId="4214E2F2">
             <wp:simplePos x="0" y="0"/>
             <wp:positionH relativeFrom="margin">
               <wp:posOffset>-826135</wp:posOffset>
@@ -1410,6 +1410,7 @@
           <w:sz w:val="20"/>
           <w:lang w:eastAsia="en-US"/>
         </w:rPr>
+        <w:lastRenderedPageBreak/>
         <w:t>1.1</w:t>
       </w:r>
       <w:r>
@@ -2695,6 +2696,7 @@
           <w:bCs/>
           <w:sz w:val="20"/>
         </w:rPr>
+        <w:lastRenderedPageBreak/>
         <w:t>2</w:t>
       </w:r>
       <w:r>
@@ -3234,6 +3236,7 @@
           <w:bCs/>
           <w:sz w:val="20"/>
         </w:rPr>
+        <w:lastRenderedPageBreak/>
         <w:t>2</w:t>
       </w:r>
       <w:r>
@@ -4122,6 +4125,7 @@
           <w:sz w:val="20"/>
           <w:highlight w:val="yellow"/>
         </w:rPr>
+        <w:lastRenderedPageBreak/>
         <w:t>{{</w:t>
       </w:r>
       <w:proofErr w:type="spellStart"/>
@@ -6139,6 +6143,7 @@
                 <w:sz w:val="20"/>
                 <w:lang w:eastAsia="en-US"/>
               </w:rPr>
+              <w:lastRenderedPageBreak/>
               <w:t>CLÁUSULA PRIMEIRA: DADOS PESSOIAIS DO(A) CLIENTE (EMITENTE/ADERENTE)</w:t>
             </w:r>
           </w:p>
@@ -7764,7 +7769,27 @@
                 <w:sz w:val="20"/>
                 <w:highlight w:val="yellow"/>
               </w:rPr>
-              <w:t>{{chave}}</w:t>
+              <w:t>{{</w:t>
+            </w:r>
+            <w:proofErr w:type="spellStart"/>
+            <w:r>
+              <w:rPr>
+                <w:rFonts w:ascii="Calibri" w:hAnsi="Calibri" w:cs="Calibri"/>
+                <w:color w:val="000000"/>
+                <w:sz w:val="20"/>
+                <w:highlight w:val="yellow"/>
+              </w:rPr>
+              <w:t>Compra_Valorquitação</w:t>
+            </w:r>
+            <w:proofErr w:type="spellEnd"/>
+            <w:r>
+              <w:rPr>
+                <w:rFonts w:ascii="Calibri" w:hAnsi="Calibri" w:cs="Calibri"/>
+                <w:color w:val="000000"/>
+                <w:sz w:val="20"/>
+                <w:highlight w:val="yellow"/>
+              </w:rPr>
+              <w:t>}}</w:t>
             </w:r>
           </w:p>
         </w:tc>
@@ -7812,7 +7837,27 @@
                 <w:sz w:val="20"/>
                 <w:highlight w:val="yellow"/>
               </w:rPr>
-              <w:t>{{chave}}</w:t>
+              <w:t>{{</w:t>
+            </w:r>
+            <w:proofErr w:type="spellStart"/>
+            <w:r>
+              <w:rPr>
+                <w:rFonts w:ascii="Calibri" w:hAnsi="Calibri" w:cs="Calibri"/>
+                <w:color w:val="000000"/>
+                <w:sz w:val="20"/>
+                <w:highlight w:val="yellow"/>
+              </w:rPr>
+              <w:t>compra_valorquitacao</w:t>
+            </w:r>
+            <w:proofErr w:type="spellEnd"/>
+            <w:r>
+              <w:rPr>
+                <w:rFonts w:ascii="Calibri" w:hAnsi="Calibri" w:cs="Calibri"/>
+                <w:color w:val="000000"/>
+                <w:sz w:val="20"/>
+                <w:highlight w:val="yellow"/>
+              </w:rPr>
+              <w:t>}}</w:t>
             </w:r>
           </w:p>
         </w:tc>
@@ -7865,7 +7910,27 @@
                 <w:sz w:val="20"/>
                 <w:highlight w:val="yellow"/>
               </w:rPr>
-              <w:t>{{chave}}</w:t>
+              <w:t>{{</w:t>
+            </w:r>
+            <w:proofErr w:type="spellStart"/>
+            <w:r>
+              <w:rPr>
+                <w:rFonts w:ascii="Calibri" w:hAnsi="Calibri" w:cs="Calibri"/>
+                <w:color w:val="000000"/>
+                <w:sz w:val="20"/>
+                <w:highlight w:val="yellow"/>
+              </w:rPr>
+              <w:t>valoriof</w:t>
+            </w:r>
+            <w:proofErr w:type="spellEnd"/>
+            <w:r>
+              <w:rPr>
+                <w:rFonts w:ascii="Calibri" w:hAnsi="Calibri" w:cs="Calibri"/>
+                <w:color w:val="000000"/>
+                <w:sz w:val="20"/>
+                <w:highlight w:val="yellow"/>
+              </w:rPr>
+              <w:t>}}</w:t>
             </w:r>
           </w:p>
         </w:tc>
@@ -7914,7 +7979,27 @@
                 <w:sz w:val="20"/>
                 <w:highlight w:val="yellow"/>
               </w:rPr>
-              <w:t>{{chave}}</w:t>
+              <w:t>{{</w:t>
+            </w:r>
+            <w:proofErr w:type="spellStart"/>
+            <w:r>
+              <w:rPr>
+                <w:rFonts w:ascii="Calibri" w:hAnsi="Calibri" w:cs="Calibri"/>
+                <w:color w:val="000000"/>
+                <w:sz w:val="20"/>
+                <w:highlight w:val="yellow"/>
+              </w:rPr>
+              <w:t>valorfinanciado</w:t>
+            </w:r>
+            <w:proofErr w:type="spellEnd"/>
+            <w:r>
+              <w:rPr>
+                <w:rFonts w:ascii="Calibri" w:hAnsi="Calibri" w:cs="Calibri"/>
+                <w:color w:val="000000"/>
+                <w:sz w:val="20"/>
+                <w:highlight w:val="yellow"/>
+              </w:rPr>
+              <w:t>}}</w:t>
             </w:r>
           </w:p>
         </w:tc>
@@ -7967,7 +8052,27 @@
                 <w:sz w:val="20"/>
                 <w:highlight w:val="yellow"/>
               </w:rPr>
-              <w:t>{{chave}}</w:t>
+              <w:t>{{</w:t>
+            </w:r>
+            <w:proofErr w:type="spellStart"/>
+            <w:r>
+              <w:rPr>
+                <w:rFonts w:ascii="Calibri" w:hAnsi="Calibri" w:cs="Calibri"/>
+                <w:color w:val="000000"/>
+                <w:sz w:val="20"/>
+                <w:highlight w:val="yellow"/>
+              </w:rPr>
+              <w:t>valorliberado</w:t>
+            </w:r>
+            <w:proofErr w:type="spellEnd"/>
+            <w:r>
+              <w:rPr>
+                <w:rFonts w:ascii="Calibri" w:hAnsi="Calibri" w:cs="Calibri"/>
+                <w:color w:val="000000"/>
+                <w:sz w:val="20"/>
+                <w:highlight w:val="yellow"/>
+              </w:rPr>
+              <w:t>}}</w:t>
             </w:r>
           </w:p>
         </w:tc>
@@ -8015,7 +8120,27 @@
                 <w:sz w:val="20"/>
                 <w:highlight w:val="yellow"/>
               </w:rPr>
-              <w:t>{{chave}}</w:t>
+              <w:t>{{</w:t>
+            </w:r>
+            <w:proofErr w:type="spellStart"/>
+            <w:r>
+              <w:rPr>
+                <w:rFonts w:ascii="Calibri" w:hAnsi="Calibri" w:cs="Calibri"/>
+                <w:color w:val="000000"/>
+                <w:sz w:val="20"/>
+                <w:highlight w:val="yellow"/>
+              </w:rPr>
+              <w:t>pmt</w:t>
+            </w:r>
+            <w:proofErr w:type="spellEnd"/>
+            <w:r>
+              <w:rPr>
+                <w:rFonts w:ascii="Calibri" w:hAnsi="Calibri" w:cs="Calibri"/>
+                <w:color w:val="000000"/>
+                <w:sz w:val="20"/>
+                <w:highlight w:val="yellow"/>
+              </w:rPr>
+              <w:t>}}</w:t>
             </w:r>
           </w:p>
         </w:tc>
@@ -8067,7 +8192,25 @@
                 <w:sz w:val="20"/>
                 <w:highlight w:val="yellow"/>
               </w:rPr>
-              <w:t>{{chave}}</w:t>
+              <w:t>{{</w:t>
+            </w:r>
+            <w:r>
+              <w:rPr>
+                <w:rFonts w:ascii="Calibri" w:hAnsi="Calibri" w:cs="Calibri"/>
+                <w:color w:val="000000"/>
+                <w:sz w:val="20"/>
+                <w:highlight w:val="yellow"/>
+              </w:rPr>
+              <w:t>prazo</w:t>
+            </w:r>
+            <w:r>
+              <w:rPr>
+                <w:rFonts w:ascii="Calibri" w:hAnsi="Calibri" w:cs="Calibri"/>
+                <w:color w:val="000000"/>
+                <w:sz w:val="20"/>
+                <w:highlight w:val="yellow"/>
+              </w:rPr>
+              <w:t>}}</w:t>
             </w:r>
           </w:p>
         </w:tc>
@@ -8115,7 +8258,27 @@
                 <w:sz w:val="20"/>
                 <w:highlight w:val="yellow"/>
               </w:rPr>
-              <w:t>{{chave}}</w:t>
+              <w:t>{{</w:t>
+            </w:r>
+            <w:proofErr w:type="spellStart"/>
+            <w:r>
+              <w:rPr>
+                <w:rFonts w:ascii="Calibri" w:hAnsi="Calibri" w:cs="Calibri"/>
+                <w:color w:val="000000"/>
+                <w:sz w:val="20"/>
+                <w:highlight w:val="yellow"/>
+              </w:rPr>
+              <w:t>taxaam</w:t>
+            </w:r>
+            <w:proofErr w:type="spellEnd"/>
+            <w:r>
+              <w:rPr>
+                <w:rFonts w:ascii="Calibri" w:hAnsi="Calibri" w:cs="Calibri"/>
+                <w:color w:val="000000"/>
+                <w:sz w:val="20"/>
+                <w:highlight w:val="yellow"/>
+              </w:rPr>
+              <w:t>}}</w:t>
             </w:r>
           </w:p>
         </w:tc>
@@ -8160,15 +8323,6 @@
                 <w:sz w:val="20"/>
               </w:rPr>
             </w:pPr>
-            <w:r>
-              <w:rPr>
-                <w:rFonts w:ascii="Calibri" w:hAnsi="Calibri" w:cs="Calibri"/>
-                <w:color w:val="000000"/>
-                <w:sz w:val="20"/>
-                <w:highlight w:val="yellow"/>
-              </w:rPr>
-              <w:t>{{chave}}</w:t>
-            </w:r>
           </w:p>
         </w:tc>
         <w:tc>
@@ -8278,6 +8432,7 @@
                 <w:color w:val="000000"/>
                 <w:sz w:val="20"/>
               </w:rPr>
+              <w:lastRenderedPageBreak/>
               <w:t>5.12- Outros (R$)</w:t>
             </w:r>
           </w:p>
@@ -8334,7 +8489,27 @@
                 <w:sz w:val="20"/>
                 <w:highlight w:val="yellow"/>
               </w:rPr>
-              <w:t>{{chave}}</w:t>
+              <w:t>{{</w:t>
+            </w:r>
+            <w:proofErr w:type="spellStart"/>
+            <w:r>
+              <w:rPr>
+                <w:rFonts w:ascii="Calibri" w:hAnsi="Calibri" w:cs="Calibri"/>
+                <w:color w:val="000000"/>
+                <w:sz w:val="20"/>
+                <w:highlight w:val="yellow"/>
+              </w:rPr>
+              <w:t>CetMensal</w:t>
+            </w:r>
+            <w:proofErr w:type="spellEnd"/>
+            <w:r>
+              <w:rPr>
+                <w:rFonts w:ascii="Calibri" w:hAnsi="Calibri" w:cs="Calibri"/>
+                <w:color w:val="000000"/>
+                <w:sz w:val="20"/>
+                <w:highlight w:val="yellow"/>
+              </w:rPr>
+              <w:t>}}</w:t>
             </w:r>
           </w:p>
         </w:tc>
@@ -8381,7 +8556,27 @@
                 <w:sz w:val="20"/>
                 <w:highlight w:val="yellow"/>
               </w:rPr>
-              <w:t>{{chave}}</w:t>
+              <w:t>{{</w:t>
+            </w:r>
+            <w:proofErr w:type="spellStart"/>
+            <w:r>
+              <w:rPr>
+                <w:rFonts w:ascii="Calibri" w:hAnsi="Calibri" w:cs="Calibri"/>
+                <w:color w:val="000000"/>
+                <w:sz w:val="20"/>
+                <w:highlight w:val="yellow"/>
+              </w:rPr>
+              <w:t>CetAnual</w:t>
+            </w:r>
+            <w:proofErr w:type="spellEnd"/>
+            <w:r>
+              <w:rPr>
+                <w:rFonts w:ascii="Calibri" w:hAnsi="Calibri" w:cs="Calibri"/>
+                <w:color w:val="000000"/>
+                <w:sz w:val="20"/>
+                <w:highlight w:val="yellow"/>
+              </w:rPr>
+              <w:t>}}</w:t>
             </w:r>
           </w:p>
         </w:tc>
@@ -8434,7 +8629,27 @@
                 <w:sz w:val="20"/>
                 <w:highlight w:val="yellow"/>
               </w:rPr>
-              <w:t>{{chave}}</w:t>
+              <w:t>{{</w:t>
+            </w:r>
+            <w:proofErr w:type="spellStart"/>
+            <w:r>
+              <w:rPr>
+                <w:rFonts w:ascii="Calibri" w:hAnsi="Calibri" w:cs="Calibri"/>
+                <w:color w:val="000000"/>
+                <w:sz w:val="20"/>
+                <w:highlight w:val="yellow"/>
+              </w:rPr>
+              <w:t>primeirovencimento</w:t>
+            </w:r>
+            <w:proofErr w:type="spellEnd"/>
+            <w:r>
+              <w:rPr>
+                <w:rFonts w:ascii="Calibri" w:hAnsi="Calibri" w:cs="Calibri"/>
+                <w:color w:val="000000"/>
+                <w:sz w:val="20"/>
+                <w:highlight w:val="yellow"/>
+              </w:rPr>
+              <w:t>}}</w:t>
             </w:r>
           </w:p>
         </w:tc>
@@ -8474,16 +8689,6 @@
                 <w:sz w:val="20"/>
               </w:rPr>
             </w:pPr>
-            <w:r>
-              <w:rPr>
-                <w:rFonts w:ascii="Calibri" w:hAnsi="Calibri" w:cs="Calibri"/>
-                <w:color w:val="000000"/>
-                <w:sz w:val="20"/>
-                <w:highlight w:val="yellow"/>
-              </w:rPr>
-              <w:lastRenderedPageBreak/>
-              <w:t>{{chave}}</w:t>
-            </w:r>
           </w:p>
         </w:tc>
         <w:tc>
@@ -8511,7 +8716,6 @@
                 <w:color w:val="000000"/>
                 <w:sz w:val="20"/>
               </w:rPr>
-              <w:lastRenderedPageBreak/>
               <w:t xml:space="preserve">5.17 Data do 1º Repasse </w:t>
             </w:r>
           </w:p>
@@ -8523,16 +8727,6 @@
                 <w:sz w:val="20"/>
               </w:rPr>
             </w:pPr>
-            <w:r>
-              <w:rPr>
-                <w:rFonts w:ascii="Calibri" w:hAnsi="Calibri" w:cs="Calibri"/>
-                <w:color w:val="000000"/>
-                <w:sz w:val="20"/>
-                <w:highlight w:val="yellow"/>
-              </w:rPr>
-              <w:lastRenderedPageBreak/>
-              <w:t>{{chave}}</w:t>
-            </w:r>
           </w:p>
         </w:tc>
       </w:tr>
@@ -8566,7 +8760,6 @@
                 <w:color w:val="000000"/>
                 <w:sz w:val="20"/>
               </w:rPr>
-              <w:lastRenderedPageBreak/>
               <w:t xml:space="preserve">5.18. Data do Último Repasse </w:t>
             </w:r>
           </w:p>
@@ -8617,6 +8810,44 @@
                 <w:sz w:val="20"/>
               </w:rPr>
             </w:pPr>
+            <w:r>
+              <w:rPr>
+                <w:rFonts w:ascii="Calibri" w:hAnsi="Calibri" w:cs="Calibri"/>
+                <w:color w:val="000000"/>
+                <w:sz w:val="20"/>
+                <w:highlight w:val="yellow"/>
+              </w:rPr>
+              <w:t>{{</w:t>
+            </w:r>
+            <w:proofErr w:type="spellStart"/>
+            <w:r>
+              <w:rPr>
+                <w:rFonts w:ascii="Calibri" w:hAnsi="Calibri" w:cs="Calibri"/>
+                <w:color w:val="000000"/>
+                <w:sz w:val="20"/>
+                <w:highlight w:val="yellow"/>
+              </w:rPr>
+              <w:t>valorfinal</w:t>
+            </w:r>
+            <w:proofErr w:type="spellEnd"/>
+            <w:r>
+              <w:rPr>
+                <w:rFonts w:ascii="Calibri" w:hAnsi="Calibri" w:cs="Calibri"/>
+                <w:color w:val="000000"/>
+                <w:sz w:val="20"/>
+                <w:highlight w:val="yellow"/>
+              </w:rPr>
+              <w:t>}}</w:t>
+            </w:r>
+          </w:p>
+          <w:p>
+            <w:pPr>
+              <w:rPr>
+                <w:rFonts w:ascii="Calibri" w:hAnsi="Calibri" w:cs="Calibri"/>
+                <w:color w:val="000000"/>
+                <w:sz w:val="20"/>
+              </w:rPr>
+            </w:pPr>
           </w:p>
         </w:tc>
       </w:tr>
@@ -8979,7 +9210,16 @@
           <w:sz w:val="20"/>
           <w:lang w:eastAsia="en-US"/>
         </w:rPr>
-        <w:t xml:space="preserve"> a incluir, em parcelas iguais, fixas, mensais e sucessivas, o valor descrito em </w:t>
+        <w:t xml:space="preserve"> a incluir, em parcelas iguais, fixas, mensais e sucessivas, </w:t>
+      </w:r>
+      <w:r>
+        <w:rPr>
+          <w:rFonts w:ascii="Calibri" w:eastAsia="Aptos" w:hAnsi="Calibri" w:cs="Calibri"/>
+          <w:sz w:val="20"/>
+          <w:lang w:eastAsia="en-US"/>
+        </w:rPr>
+        <w:lastRenderedPageBreak/>
+        <w:t xml:space="preserve">o valor descrito em </w:t>
       </w:r>
       <w:r>
         <w:rPr>
@@ -9682,6 +9922,7 @@
           <w:sz w:val="20"/>
           <w:lang w:eastAsia="en-US"/>
         </w:rPr>
+        <w:lastRenderedPageBreak/>
         <w:t>PARÁGRAFO SEGUNDO</w:t>
       </w:r>
       <w:r>
@@ -10072,7 +10313,6 @@
           <w:sz w:val="20"/>
           <w:lang w:eastAsia="en-US"/>
         </w:rPr>
-        <w:lastRenderedPageBreak/>
         <w:t>PARÁGRAFO PRIMEIRO</w:t>
       </w:r>
       <w:r>

</xml_diff>

<commit_message>
teste compra - 09/09 - 09:25
teste compra - 09/09 - 09:25
</commit_message>
<xml_diff>
--- a/DocumentoMutuo3.docx
+++ b/DocumentoMutuo3.docx
@@ -22,7 +22,7 @@
           <w:szCs w:val="24"/>
         </w:rPr>
         <w:drawing>
-          <wp:anchor distT="0" distB="0" distL="114300" distR="114300" simplePos="0" relativeHeight="251659264" behindDoc="0" locked="0" layoutInCell="1" allowOverlap="1" wp14:anchorId="7D4AE543" wp14:editId="4214E2F2">
+          <wp:anchor distT="0" distB="0" distL="114300" distR="114300" simplePos="0" relativeHeight="251659264" behindDoc="0" locked="0" layoutInCell="1" allowOverlap="1" wp14:anchorId="7D4AE543" wp14:editId="066B493B">
             <wp:simplePos x="0" y="0"/>
             <wp:positionH relativeFrom="margin">
               <wp:posOffset>-826135</wp:posOffset>
@@ -1410,7 +1410,6 @@
           <w:sz w:val="20"/>
           <w:lang w:eastAsia="en-US"/>
         </w:rPr>
-        <w:lastRenderedPageBreak/>
         <w:t>1.1</w:t>
       </w:r>
       <w:r>
@@ -2696,7 +2695,6 @@
           <w:bCs/>
           <w:sz w:val="20"/>
         </w:rPr>
-        <w:lastRenderedPageBreak/>
         <w:t>2</w:t>
       </w:r>
       <w:r>
@@ -3236,7 +3234,6 @@
           <w:bCs/>
           <w:sz w:val="20"/>
         </w:rPr>
-        <w:lastRenderedPageBreak/>
         <w:t>2</w:t>
       </w:r>
       <w:r>
@@ -4125,7 +4122,6 @@
           <w:sz w:val="20"/>
           <w:highlight w:val="yellow"/>
         </w:rPr>
-        <w:lastRenderedPageBreak/>
         <w:t>{{</w:t>
       </w:r>
       <w:proofErr w:type="spellStart"/>
@@ -4435,10 +4431,35 @@
               <w:jc w:val="center"/>
               <w:rPr>
                 <w:rFonts w:ascii="Calibri" w:hAnsi="Calibri" w:cs="Calibri"/>
-                <w:b/>
-                <w:bCs/>
+                <w:color w:val="000000"/>
               </w:rPr>
             </w:pPr>
+            <w:r>
+              <w:rPr>
+                <w:rFonts w:ascii="Calibri" w:hAnsi="Calibri" w:cs="Calibri"/>
+                <w:color w:val="000000"/>
+                <w:highlight w:val="yellow"/>
+              </w:rPr>
+              <w:t>{{</w:t>
+            </w:r>
+            <w:proofErr w:type="spellStart"/>
+            <w:r>
+              <w:rPr>
+                <w:rFonts w:ascii="Calibri" w:hAnsi="Calibri" w:cs="Calibri"/>
+                <w:color w:val="000000"/>
+                <w:highlight w:val="yellow"/>
+              </w:rPr>
+              <w:t>valorfinal</w:t>
+            </w:r>
+            <w:proofErr w:type="spellEnd"/>
+            <w:r>
+              <w:rPr>
+                <w:rFonts w:ascii="Calibri" w:hAnsi="Calibri" w:cs="Calibri"/>
+                <w:color w:val="000000"/>
+                <w:highlight w:val="yellow"/>
+              </w:rPr>
+              <w:t>}}</w:t>
+            </w:r>
           </w:p>
         </w:tc>
         <w:tc>
@@ -6143,7 +6164,6 @@
                 <w:sz w:val="20"/>
                 <w:lang w:eastAsia="en-US"/>
               </w:rPr>
-              <w:lastRenderedPageBreak/>
               <w:t>CLÁUSULA PRIMEIRA: DADOS PESSOIAIS DO(A) CLIENTE (EMITENTE/ADERENTE)</w:t>
             </w:r>
           </w:p>
@@ -8432,7 +8452,6 @@
                 <w:color w:val="000000"/>
                 <w:sz w:val="20"/>
               </w:rPr>
-              <w:lastRenderedPageBreak/>
               <w:t>5.12- Outros (R$)</w:t>
             </w:r>
           </w:p>
@@ -8760,6 +8779,7 @@
                 <w:color w:val="000000"/>
                 <w:sz w:val="20"/>
               </w:rPr>
+              <w:lastRenderedPageBreak/>
               <w:t xml:space="preserve">5.18. Data do Último Repasse </w:t>
             </w:r>
           </w:p>
@@ -9210,16 +9230,7 @@
           <w:sz w:val="20"/>
           <w:lang w:eastAsia="en-US"/>
         </w:rPr>
-        <w:t xml:space="preserve"> a incluir, em parcelas iguais, fixas, mensais e sucessivas, </w:t>
-      </w:r>
-      <w:r>
-        <w:rPr>
-          <w:rFonts w:ascii="Calibri" w:eastAsia="Aptos" w:hAnsi="Calibri" w:cs="Calibri"/>
-          <w:sz w:val="20"/>
-          <w:lang w:eastAsia="en-US"/>
-        </w:rPr>
-        <w:lastRenderedPageBreak/>
-        <w:t xml:space="preserve">o valor descrito em </w:t>
+        <w:t xml:space="preserve"> a incluir, em parcelas iguais, fixas, mensais e sucessivas, o valor descrito em </w:t>
       </w:r>
       <w:r>
         <w:rPr>
@@ -9922,7 +9933,6 @@
           <w:sz w:val="20"/>
           <w:lang w:eastAsia="en-US"/>
         </w:rPr>
-        <w:lastRenderedPageBreak/>
         <w:t>PARÁGRAFO SEGUNDO</w:t>
       </w:r>
       <w:r>
@@ -10412,7 +10422,16 @@
           <w:sz w:val="20"/>
           <w:lang w:eastAsia="en-US"/>
         </w:rPr>
-        <w:t xml:space="preserve"> revogar o acesso a senhas e/ou tokens para fins de consultas, reserva de margem consignável e/ou averbações junto à entidade </w:t>
+        <w:t xml:space="preserve"> revogar o acesso a </w:t>
+      </w:r>
+      <w:r>
+        <w:rPr>
+          <w:rFonts w:ascii="Calibri" w:eastAsia="Aptos" w:hAnsi="Calibri" w:cs="Calibri"/>
+          <w:sz w:val="20"/>
+          <w:lang w:eastAsia="en-US"/>
+        </w:rPr>
+        <w:lastRenderedPageBreak/>
+        <w:t xml:space="preserve">senhas e/ou tokens para fins de consultas, reserva de margem consignável e/ou averbações junto à entidade </w:t>
       </w:r>
       <w:r>
         <w:rPr>
@@ -13895,7 +13914,7 @@
   <w:style w:type="paragraph" w:default="1" w:styleId="Normal">
     <w:name w:val="Normal"/>
     <w:qFormat/>
-    <w:rsid w:val="005B3572"/>
+    <w:rsid w:val="007E01BC"/>
     <w:rPr>
       <w:rFonts w:ascii="Century Gothic" w:eastAsia="Times New Roman" w:hAnsi="Century Gothic" w:cs="Times New Roman"/>
       <w:kern w:val="0"/>

</xml_diff>

<commit_message>
teste compra - 09/09 - 09:40
teste compra - 09/09 - 09:40
</commit_message>
<xml_diff>
--- a/DocumentoMutuo3.docx
+++ b/DocumentoMutuo3.docx
@@ -22,7 +22,7 @@
           <w:szCs w:val="24"/>
         </w:rPr>
         <w:drawing>
-          <wp:anchor distT="0" distB="0" distL="114300" distR="114300" simplePos="0" relativeHeight="251659264" behindDoc="0" locked="0" layoutInCell="1" allowOverlap="1" wp14:anchorId="7D4AE543" wp14:editId="066B493B">
+          <wp:anchor distT="0" distB="0" distL="114300" distR="114300" simplePos="0" relativeHeight="251659264" behindDoc="0" locked="0" layoutInCell="1" allowOverlap="1" wp14:anchorId="7D4AE543" wp14:editId="1B7F612B">
             <wp:simplePos x="0" y="0"/>
             <wp:positionH relativeFrom="margin">
               <wp:posOffset>-826135</wp:posOffset>
@@ -10756,19 +10756,7 @@
     <w:p>
       <w:pPr>
         <w:spacing w:line="259" w:lineRule="auto"/>
-        <w:ind w:left="-674" w:right="-567"/>
-        <w:jc w:val="both"/>
-        <w:rPr>
-          <w:rFonts w:ascii="Calibri" w:eastAsia="Aptos" w:hAnsi="Calibri" w:cs="Calibri"/>
-          <w:sz w:val="20"/>
-          <w:lang w:eastAsia="en-US"/>
-        </w:rPr>
-      </w:pPr>
-    </w:p>
-    <w:p>
-      <w:pPr>
-        <w:spacing w:line="259" w:lineRule="auto"/>
-        <w:ind w:left="-674" w:right="-567"/>
+        <w:ind w:right="-567"/>
         <w:jc w:val="both"/>
         <w:rPr>
           <w:rFonts w:ascii="Calibri" w:eastAsia="Aptos" w:hAnsi="Calibri" w:cs="Calibri"/>

</xml_diff>

<commit_message>
teste compra - 09/09 - 10:17
teste compra - 09/09 - 10:17
</commit_message>
<xml_diff>
--- a/DocumentoMutuo3.docx
+++ b/DocumentoMutuo3.docx
@@ -22,7 +22,7 @@
           <w:szCs w:val="24"/>
         </w:rPr>
         <w:drawing>
-          <wp:anchor distT="0" distB="0" distL="114300" distR="114300" simplePos="0" relativeHeight="251659264" behindDoc="0" locked="0" layoutInCell="1" allowOverlap="1" wp14:anchorId="7D4AE543" wp14:editId="1B7F612B">
+          <wp:anchor distT="0" distB="0" distL="114300" distR="114300" simplePos="0" relativeHeight="251659264" behindDoc="0" locked="0" layoutInCell="1" allowOverlap="1" wp14:anchorId="7D4AE543" wp14:editId="402BAB13">
             <wp:simplePos x="0" y="0"/>
             <wp:positionH relativeFrom="margin">
               <wp:posOffset>-826135</wp:posOffset>
@@ -8518,7 +8518,7 @@
                 <w:sz w:val="20"/>
                 <w:highlight w:val="yellow"/>
               </w:rPr>
-              <w:t>CetMensal</w:t>
+              <w:t>cetMensal</w:t>
             </w:r>
             <w:proofErr w:type="spellEnd"/>
             <w:r>
@@ -8585,7 +8585,16 @@
                 <w:sz w:val="20"/>
                 <w:highlight w:val="yellow"/>
               </w:rPr>
-              <w:t>CetAnual</w:t>
+              <w:t>cetAnual</w:t>
+            </w:r>
+            <w:r>
+              <w:rPr>
+                <w:rFonts w:ascii="Calibri" w:hAnsi="Calibri" w:cs="Calibri"/>
+                <w:color w:val="000000"/>
+                <w:sz w:val="20"/>
+                <w:highlight w:val="yellow"/>
+              </w:rPr>
+              <w:t>l</w:t>
             </w:r>
             <w:proofErr w:type="spellEnd"/>
             <w:r>

</xml_diff>

<commit_message>
teste compra alvo - 09/09 - 10:28
teste compra alvo - 09/09 - 10:28
</commit_message>
<xml_diff>
--- a/DocumentoMutuo3.docx
+++ b/DocumentoMutuo3.docx
@@ -22,7 +22,7 @@
           <w:szCs w:val="24"/>
         </w:rPr>
         <w:drawing>
-          <wp:anchor distT="0" distB="0" distL="114300" distR="114300" simplePos="0" relativeHeight="251659264" behindDoc="0" locked="0" layoutInCell="1" allowOverlap="1" wp14:anchorId="7D4AE543" wp14:editId="402BAB13">
+          <wp:anchor distT="0" distB="0" distL="114300" distR="114300" simplePos="0" relativeHeight="251659264" behindDoc="0" locked="0" layoutInCell="1" allowOverlap="1" wp14:anchorId="7D4AE543" wp14:editId="33DBD916">
             <wp:simplePos x="0" y="0"/>
             <wp:positionH relativeFrom="margin">
               <wp:posOffset>-826135</wp:posOffset>
@@ -297,7 +297,6 @@
         </w:rPr>
         <w:t>{{</w:t>
       </w:r>
-      <w:proofErr w:type="spellStart"/>
       <w:r>
         <w:rPr>
           <w:rFonts w:ascii="Calibri" w:eastAsia="Calibri" w:hAnsi="Calibri" w:cs="Calibri"/>
@@ -306,7 +305,6 @@
         </w:rPr>
         <w:t>estado_civil</w:t>
       </w:r>
-      <w:proofErr w:type="spellEnd"/>
       <w:r>
         <w:rPr>
           <w:rFonts w:ascii="Calibri" w:eastAsia="Calibri" w:hAnsi="Calibri" w:cs="Calibri"/>
@@ -330,27 +328,7 @@
           <w:sz w:val="20"/>
           <w:highlight w:val="yellow"/>
         </w:rPr>
-        <w:t>{{</w:t>
-      </w:r>
-      <w:proofErr w:type="spellStart"/>
-      <w:r>
-        <w:rPr>
-          <w:rFonts w:ascii="Calibri" w:eastAsia="Calibri" w:hAnsi="Calibri" w:cs="Calibri"/>
-          <w:spacing w:val="-4"/>
-          <w:sz w:val="20"/>
-          <w:highlight w:val="yellow"/>
-        </w:rPr>
-        <w:t>cpf</w:t>
-      </w:r>
-      <w:proofErr w:type="spellEnd"/>
-      <w:r>
-        <w:rPr>
-          <w:rFonts w:ascii="Calibri" w:eastAsia="Calibri" w:hAnsi="Calibri" w:cs="Calibri"/>
-          <w:spacing w:val="-4"/>
-          <w:sz w:val="20"/>
-          <w:highlight w:val="yellow"/>
-        </w:rPr>
-        <w:t>}}</w:t>
+        <w:t>{{cpf}}</w:t>
       </w:r>
       <w:r>
         <w:rPr>
@@ -892,23 +870,7 @@
           <w:rFonts w:ascii="Calibri" w:eastAsia="Calibri" w:hAnsi="Calibri" w:cs="Calibri"/>
           <w:sz w:val="20"/>
         </w:rPr>
-        <w:t>(</w:t>
-      </w:r>
-      <w:proofErr w:type="spellStart"/>
-      <w:r>
-        <w:rPr>
-          <w:rFonts w:ascii="Calibri" w:eastAsia="Calibri" w:hAnsi="Calibri" w:cs="Calibri"/>
-          <w:sz w:val="20"/>
-        </w:rPr>
-        <w:t>ões</w:t>
-      </w:r>
-      <w:proofErr w:type="spellEnd"/>
-      <w:r>
-        <w:rPr>
-          <w:rFonts w:ascii="Calibri" w:eastAsia="Calibri" w:hAnsi="Calibri" w:cs="Calibri"/>
-          <w:sz w:val="20"/>
-        </w:rPr>
-        <w:t>)</w:t>
+        <w:t>(ões)</w:t>
       </w:r>
       <w:r>
         <w:rPr>
@@ -2989,25 +2951,7 @@
           <w:sz w:val="20"/>
           <w:highlight w:val="yellow"/>
         </w:rPr>
-        <w:t>{{</w:t>
-      </w:r>
-      <w:proofErr w:type="spellStart"/>
-      <w:r>
-        <w:rPr>
-          <w:rFonts w:ascii="Calibri" w:hAnsi="Calibri" w:cs="Calibri"/>
-          <w:sz w:val="20"/>
-          <w:highlight w:val="yellow"/>
-        </w:rPr>
-        <w:t>local_data</w:t>
-      </w:r>
-      <w:proofErr w:type="spellEnd"/>
-      <w:r>
-        <w:rPr>
-          <w:rFonts w:ascii="Calibri" w:hAnsi="Calibri" w:cs="Calibri"/>
-          <w:sz w:val="20"/>
-          <w:highlight w:val="yellow"/>
-        </w:rPr>
-        <w:t>}}</w:t>
+        <w:t>{{local_data}}</w:t>
       </w:r>
     </w:p>
     <w:p>
@@ -4122,25 +4066,7 @@
           <w:sz w:val="20"/>
           <w:highlight w:val="yellow"/>
         </w:rPr>
-        <w:t>{{</w:t>
-      </w:r>
-      <w:proofErr w:type="spellStart"/>
-      <w:r>
-        <w:rPr>
-          <w:rFonts w:ascii="Calibri" w:hAnsi="Calibri" w:cs="Calibri"/>
-          <w:sz w:val="20"/>
-          <w:highlight w:val="yellow"/>
-        </w:rPr>
-        <w:t>local_data</w:t>
-      </w:r>
-      <w:proofErr w:type="spellEnd"/>
-      <w:r>
-        <w:rPr>
-          <w:rFonts w:ascii="Calibri" w:hAnsi="Calibri" w:cs="Calibri"/>
-          <w:sz w:val="20"/>
-          <w:highlight w:val="yellow"/>
-        </w:rPr>
-        <w:t>}}</w:t>
+        <w:t>{{local_data}}</w:t>
       </w:r>
     </w:p>
     <w:p>
@@ -4440,25 +4366,7 @@
                 <w:color w:val="000000"/>
                 <w:highlight w:val="yellow"/>
               </w:rPr>
-              <w:t>{{</w:t>
-            </w:r>
-            <w:proofErr w:type="spellStart"/>
-            <w:r>
-              <w:rPr>
-                <w:rFonts w:ascii="Calibri" w:hAnsi="Calibri" w:cs="Calibri"/>
-                <w:color w:val="000000"/>
-                <w:highlight w:val="yellow"/>
-              </w:rPr>
-              <w:t>valorfinal</w:t>
-            </w:r>
-            <w:proofErr w:type="spellEnd"/>
-            <w:r>
-              <w:rPr>
-                <w:rFonts w:ascii="Calibri" w:hAnsi="Calibri" w:cs="Calibri"/>
-                <w:color w:val="000000"/>
-                <w:highlight w:val="yellow"/>
-              </w:rPr>
-              <w:t>}}</w:t>
+              <w:t>{{valorfinal}}</w:t>
             </w:r>
           </w:p>
         </w:tc>
@@ -5300,25 +5208,7 @@
           <w:sz w:val="20"/>
           <w:highlight w:val="yellow"/>
         </w:rPr>
-        <w:t>{{</w:t>
-      </w:r>
-      <w:proofErr w:type="spellStart"/>
-      <w:r>
-        <w:rPr>
-          <w:rFonts w:ascii="Calibri" w:hAnsi="Calibri" w:cs="Calibri"/>
-          <w:sz w:val="20"/>
-          <w:highlight w:val="yellow"/>
-        </w:rPr>
-        <w:t>local_data</w:t>
-      </w:r>
-      <w:proofErr w:type="spellEnd"/>
-      <w:r>
-        <w:rPr>
-          <w:rFonts w:ascii="Calibri" w:hAnsi="Calibri" w:cs="Calibri"/>
-          <w:sz w:val="20"/>
-          <w:highlight w:val="yellow"/>
-        </w:rPr>
-        <w:t>}}</w:t>
+        <w:t>{{local_data}}</w:t>
       </w:r>
     </w:p>
     <w:p>
@@ -5470,61 +5360,7 @@
           <w:sz w:val="20"/>
           <w:lang w:eastAsia="en-US"/>
         </w:rPr>
-        <w:t xml:space="preserve"> </w:t>
-      </w:r>
-      <w:proofErr w:type="gramStart"/>
-      <w:r>
-        <w:rPr>
-          <w:rFonts w:ascii="Calibri" w:eastAsia="Aptos" w:hAnsi="Calibri" w:cs="Calibri"/>
-          <w:sz w:val="20"/>
-          <w:lang w:eastAsia="en-US"/>
-        </w:rPr>
-        <w:t>[ ]</w:t>
-      </w:r>
-      <w:proofErr w:type="gramEnd"/>
-      <w:r>
-        <w:rPr>
-          <w:rFonts w:ascii="Calibri" w:eastAsia="Aptos" w:hAnsi="Calibri" w:cs="Calibri"/>
-          <w:sz w:val="20"/>
-          <w:lang w:eastAsia="en-US"/>
-        </w:rPr>
-        <w:t xml:space="preserve"> Cartão de Crédito Consignado </w:t>
-      </w:r>
-      <w:proofErr w:type="gramStart"/>
-      <w:r>
-        <w:rPr>
-          <w:rFonts w:ascii="Calibri" w:eastAsia="Aptos" w:hAnsi="Calibri" w:cs="Calibri"/>
-          <w:sz w:val="20"/>
-          <w:lang w:eastAsia="en-US"/>
-        </w:rPr>
-        <w:t>[ ]</w:t>
-      </w:r>
-      <w:proofErr w:type="gramEnd"/>
-      <w:r>
-        <w:rPr>
-          <w:rFonts w:ascii="Calibri" w:eastAsia="Aptos" w:hAnsi="Calibri" w:cs="Calibri"/>
-          <w:sz w:val="20"/>
-          <w:lang w:eastAsia="en-US"/>
-        </w:rPr>
-        <w:t xml:space="preserve"> Cartão Benefício Consignado </w:t>
-      </w:r>
-      <w:proofErr w:type="gramStart"/>
-      <w:r>
-        <w:rPr>
-          <w:rFonts w:ascii="Calibri" w:eastAsia="Aptos" w:hAnsi="Calibri" w:cs="Calibri"/>
-          <w:sz w:val="20"/>
-          <w:lang w:eastAsia="en-US"/>
-        </w:rPr>
-        <w:t>[ ]</w:t>
-      </w:r>
-      <w:proofErr w:type="gramEnd"/>
-      <w:r>
-        <w:rPr>
-          <w:rFonts w:ascii="Calibri" w:eastAsia="Aptos" w:hAnsi="Calibri" w:cs="Calibri"/>
-          <w:sz w:val="20"/>
-          <w:lang w:eastAsia="en-US"/>
-        </w:rPr>
-        <w:t xml:space="preserve"> Cartão de Adiantamento Salarial</w:t>
+        <w:t xml:space="preserve"> [ ] Cartão de Crédito Consignado [ ] Cartão Benefício Consignado [ ] Cartão de Adiantamento Salarial</w:t>
       </w:r>
       <w:r>
         <w:rPr>
@@ -5550,61 +5386,7 @@
           <w:sz w:val="20"/>
           <w:lang w:eastAsia="en-US"/>
         </w:rPr>
-        <w:t xml:space="preserve"> </w:t>
-      </w:r>
-      <w:proofErr w:type="gramStart"/>
-      <w:r>
-        <w:rPr>
-          <w:rFonts w:ascii="Calibri" w:eastAsia="Aptos" w:hAnsi="Calibri" w:cs="Calibri"/>
-          <w:sz w:val="20"/>
-          <w:lang w:eastAsia="en-US"/>
-        </w:rPr>
-        <w:t>[ ]</w:t>
-      </w:r>
-      <w:proofErr w:type="gramEnd"/>
-      <w:r>
-        <w:rPr>
-          <w:rFonts w:ascii="Calibri" w:eastAsia="Aptos" w:hAnsi="Calibri" w:cs="Calibri"/>
-          <w:sz w:val="20"/>
-          <w:lang w:eastAsia="en-US"/>
-        </w:rPr>
-        <w:t xml:space="preserve"> Saque </w:t>
-      </w:r>
-      <w:proofErr w:type="gramStart"/>
-      <w:r>
-        <w:rPr>
-          <w:rFonts w:ascii="Calibri" w:eastAsia="Aptos" w:hAnsi="Calibri" w:cs="Calibri"/>
-          <w:sz w:val="20"/>
-          <w:lang w:eastAsia="en-US"/>
-        </w:rPr>
-        <w:t>[ ]</w:t>
-      </w:r>
-      <w:proofErr w:type="gramEnd"/>
-      <w:r>
-        <w:rPr>
-          <w:rFonts w:ascii="Calibri" w:eastAsia="Aptos" w:hAnsi="Calibri" w:cs="Calibri"/>
-          <w:sz w:val="20"/>
-          <w:lang w:eastAsia="en-US"/>
-        </w:rPr>
-        <w:t xml:space="preserve"> Saque Refinanciamento </w:t>
-      </w:r>
-      <w:proofErr w:type="gramStart"/>
-      <w:r>
-        <w:rPr>
-          <w:rFonts w:ascii="Calibri" w:eastAsia="Aptos" w:hAnsi="Calibri" w:cs="Calibri"/>
-          <w:sz w:val="20"/>
-          <w:lang w:eastAsia="en-US"/>
-        </w:rPr>
-        <w:t>[ ]</w:t>
-      </w:r>
-      <w:proofErr w:type="gramEnd"/>
-      <w:r>
-        <w:rPr>
-          <w:rFonts w:ascii="Calibri" w:eastAsia="Aptos" w:hAnsi="Calibri" w:cs="Calibri"/>
-          <w:sz w:val="20"/>
-          <w:lang w:eastAsia="en-US"/>
-        </w:rPr>
-        <w:t xml:space="preserve"> Transferência de Dívida</w:t>
+        <w:t xml:space="preserve"> [ ] Saque [ ] Saque Refinanciamento [ ] Transferência de Dívida</w:t>
       </w:r>
       <w:r>
         <w:rPr>
@@ -6299,28 +6081,7 @@
                 <w:highlight w:val="yellow"/>
                 <w:lang w:eastAsia="en-US"/>
               </w:rPr>
-              <w:t>{{</w:t>
-            </w:r>
-            <w:proofErr w:type="spellStart"/>
-            <w:r>
-              <w:rPr>
-                <w:rFonts w:ascii="Calibri" w:eastAsia="Aptos" w:hAnsi="Calibri" w:cs="Calibri"/>
-                <w:sz w:val="20"/>
-                <w:highlight w:val="yellow"/>
-                <w:lang w:eastAsia="en-US"/>
-              </w:rPr>
-              <w:t>cpf</w:t>
-            </w:r>
-            <w:proofErr w:type="spellEnd"/>
-            <w:proofErr w:type="gramStart"/>
-            <w:r>
-              <w:rPr>
-                <w:rFonts w:ascii="Calibri" w:eastAsia="Aptos" w:hAnsi="Calibri" w:cs="Calibri"/>
-                <w:sz w:val="20"/>
-                <w:highlight w:val="yellow"/>
-                <w:lang w:eastAsia="en-US"/>
-              </w:rPr>
-              <w:t>}}</w:t>
+              <w:t>{{cpf}}</w:t>
             </w:r>
             <w:r>
               <w:rPr>
@@ -6328,16 +6089,7 @@
                 <w:sz w:val="20"/>
                 <w:lang w:eastAsia="en-US"/>
               </w:rPr>
-              <w:t xml:space="preserve">   </w:t>
-            </w:r>
-            <w:proofErr w:type="gramEnd"/>
-            <w:r>
-              <w:rPr>
-                <w:rFonts w:ascii="Calibri" w:eastAsia="Aptos" w:hAnsi="Calibri" w:cs="Calibri"/>
-                <w:sz w:val="20"/>
-                <w:lang w:eastAsia="en-US"/>
-              </w:rPr>
-              <w:t xml:space="preserve"> </w:t>
+              <w:t xml:space="preserve">    </w:t>
             </w:r>
           </w:p>
         </w:tc>
@@ -6383,28 +6135,7 @@
                 <w:highlight w:val="yellow"/>
                 <w:lang w:eastAsia="en-US"/>
               </w:rPr>
-              <w:t>{{</w:t>
-            </w:r>
-            <w:proofErr w:type="spellStart"/>
-            <w:r>
-              <w:rPr>
-                <w:rFonts w:ascii="Calibri" w:eastAsia="Aptos" w:hAnsi="Calibri" w:cs="Calibri"/>
-                <w:sz w:val="20"/>
-                <w:highlight w:val="yellow"/>
-                <w:lang w:eastAsia="en-US"/>
-              </w:rPr>
-              <w:t>rg</w:t>
-            </w:r>
-            <w:proofErr w:type="spellEnd"/>
-            <w:proofErr w:type="gramStart"/>
-            <w:r>
-              <w:rPr>
-                <w:rFonts w:ascii="Calibri" w:eastAsia="Aptos" w:hAnsi="Calibri" w:cs="Calibri"/>
-                <w:sz w:val="20"/>
-                <w:highlight w:val="yellow"/>
-                <w:lang w:eastAsia="en-US"/>
-              </w:rPr>
-              <w:t>}}</w:t>
+              <w:t>{{rg}}</w:t>
             </w:r>
             <w:r>
               <w:rPr>
@@ -6412,16 +6143,7 @@
                 <w:sz w:val="20"/>
                 <w:lang w:eastAsia="en-US"/>
               </w:rPr>
-              <w:t xml:space="preserve">   </w:t>
-            </w:r>
-            <w:proofErr w:type="gramEnd"/>
-            <w:r>
-              <w:rPr>
-                <w:rFonts w:ascii="Calibri" w:eastAsia="Aptos" w:hAnsi="Calibri" w:cs="Calibri"/>
-                <w:sz w:val="20"/>
-                <w:lang w:eastAsia="en-US"/>
-              </w:rPr>
-              <w:t xml:space="preserve">                                                                  </w:t>
+              <w:t xml:space="preserve">                                                                     </w:t>
             </w:r>
           </w:p>
         </w:tc>
@@ -6468,28 +6190,7 @@
                 <w:highlight w:val="yellow"/>
                 <w:lang w:eastAsia="en-US"/>
               </w:rPr>
-              <w:t>{{</w:t>
-            </w:r>
-            <w:proofErr w:type="spellStart"/>
-            <w:r>
-              <w:rPr>
-                <w:rFonts w:ascii="Calibri" w:eastAsia="Aptos" w:hAnsi="Calibri" w:cs="Calibri"/>
-                <w:sz w:val="20"/>
-                <w:highlight w:val="yellow"/>
-                <w:lang w:eastAsia="en-US"/>
-              </w:rPr>
-              <w:t>ufRG</w:t>
-            </w:r>
-            <w:proofErr w:type="spellEnd"/>
-            <w:proofErr w:type="gramStart"/>
-            <w:r>
-              <w:rPr>
-                <w:rFonts w:ascii="Calibri" w:eastAsia="Aptos" w:hAnsi="Calibri" w:cs="Calibri"/>
-                <w:sz w:val="20"/>
-                <w:highlight w:val="yellow"/>
-                <w:lang w:eastAsia="en-US"/>
-              </w:rPr>
-              <w:t>}}</w:t>
+              <w:t>{{ufRG}}</w:t>
             </w:r>
             <w:r>
               <w:rPr>
@@ -6497,16 +6198,7 @@
                 <w:sz w:val="20"/>
                 <w:lang w:eastAsia="en-US"/>
               </w:rPr>
-              <w:t xml:space="preserve">   </w:t>
-            </w:r>
-            <w:proofErr w:type="gramEnd"/>
-            <w:r>
-              <w:rPr>
-                <w:rFonts w:ascii="Calibri" w:eastAsia="Aptos" w:hAnsi="Calibri" w:cs="Calibri"/>
-                <w:sz w:val="20"/>
-                <w:lang w:eastAsia="en-US"/>
-              </w:rPr>
-              <w:t xml:space="preserve">                             </w:t>
+              <w:t xml:space="preserve">                                </w:t>
             </w:r>
           </w:p>
         </w:tc>
@@ -6605,17 +6297,7 @@
                 <w:highlight w:val="yellow"/>
                 <w:lang w:eastAsia="en-US"/>
               </w:rPr>
-              <w:t>{{nacionalidade</w:t>
-            </w:r>
-            <w:proofErr w:type="gramStart"/>
-            <w:r>
-              <w:rPr>
-                <w:rFonts w:ascii="Calibri" w:eastAsia="Aptos" w:hAnsi="Calibri" w:cs="Calibri"/>
-                <w:sz w:val="20"/>
-                <w:highlight w:val="yellow"/>
-                <w:lang w:eastAsia="en-US"/>
-              </w:rPr>
-              <w:t>}}</w:t>
+              <w:t>{{nacionalidade}}</w:t>
             </w:r>
             <w:r>
               <w:rPr>
@@ -6623,16 +6305,7 @@
                 <w:sz w:val="20"/>
                 <w:lang w:eastAsia="en-US"/>
               </w:rPr>
-              <w:t xml:space="preserve">   </w:t>
-            </w:r>
-            <w:proofErr w:type="gramEnd"/>
-            <w:r>
-              <w:rPr>
-                <w:rFonts w:ascii="Calibri" w:eastAsia="Aptos" w:hAnsi="Calibri" w:cs="Calibri"/>
-                <w:sz w:val="20"/>
-                <w:lang w:eastAsia="en-US"/>
-              </w:rPr>
-              <w:t xml:space="preserve">                       </w:t>
+              <w:t xml:space="preserve">                          </w:t>
             </w:r>
           </w:p>
         </w:tc>
@@ -6725,17 +6398,7 @@
                 <w:highlight w:val="yellow"/>
                 <w:lang w:eastAsia="en-US"/>
               </w:rPr>
-              <w:t>{{whatsapp</w:t>
-            </w:r>
-            <w:proofErr w:type="gramStart"/>
-            <w:r>
-              <w:rPr>
-                <w:rFonts w:ascii="Calibri" w:eastAsia="Aptos" w:hAnsi="Calibri" w:cs="Calibri"/>
-                <w:sz w:val="20"/>
-                <w:highlight w:val="yellow"/>
-                <w:lang w:eastAsia="en-US"/>
-              </w:rPr>
-              <w:t>}}</w:t>
+              <w:t>{{whatsapp}}</w:t>
             </w:r>
             <w:r>
               <w:rPr>
@@ -6743,16 +6406,7 @@
                 <w:sz w:val="20"/>
                 <w:lang w:eastAsia="en-US"/>
               </w:rPr>
-              <w:t xml:space="preserve">   </w:t>
-            </w:r>
-            <w:proofErr w:type="gramEnd"/>
-            <w:r>
-              <w:rPr>
-                <w:rFonts w:ascii="Calibri" w:eastAsia="Aptos" w:hAnsi="Calibri" w:cs="Calibri"/>
-                <w:sz w:val="20"/>
-                <w:lang w:eastAsia="en-US"/>
-              </w:rPr>
-              <w:t xml:space="preserve">                                </w:t>
+              <w:t xml:space="preserve">                                   </w:t>
             </w:r>
           </w:p>
         </w:tc>
@@ -6806,27 +6460,7 @@
                 <w:highlight w:val="yellow"/>
                 <w:lang w:eastAsia="en-US"/>
               </w:rPr>
-              <w:t>{{</w:t>
-            </w:r>
-            <w:proofErr w:type="spellStart"/>
-            <w:r>
-              <w:rPr>
-                <w:rFonts w:ascii="Calibri" w:eastAsia="Aptos" w:hAnsi="Calibri" w:cs="Calibri"/>
-                <w:sz w:val="20"/>
-                <w:highlight w:val="yellow"/>
-                <w:lang w:eastAsia="en-US"/>
-              </w:rPr>
-              <w:t>email</w:t>
-            </w:r>
-            <w:proofErr w:type="spellEnd"/>
-            <w:r>
-              <w:rPr>
-                <w:rFonts w:ascii="Calibri" w:eastAsia="Aptos" w:hAnsi="Calibri" w:cs="Calibri"/>
-                <w:sz w:val="20"/>
-                <w:highlight w:val="yellow"/>
-                <w:lang w:eastAsia="en-US"/>
-              </w:rPr>
-              <w:t>}}</w:t>
+              <w:t>{{email}}</w:t>
             </w:r>
           </w:p>
         </w:tc>
@@ -6874,27 +6508,7 @@
                 <w:highlight w:val="yellow"/>
                 <w:lang w:eastAsia="en-US"/>
               </w:rPr>
-              <w:t>{{</w:t>
-            </w:r>
-            <w:proofErr w:type="spellStart"/>
-            <w:r>
-              <w:rPr>
-                <w:rFonts w:ascii="Calibri" w:eastAsia="Aptos" w:hAnsi="Calibri" w:cs="Calibri"/>
-                <w:sz w:val="20"/>
-                <w:highlight w:val="yellow"/>
-                <w:lang w:eastAsia="en-US"/>
-              </w:rPr>
-              <w:t>logradouro_endereco</w:t>
-            </w:r>
-            <w:proofErr w:type="spellEnd"/>
-            <w:r>
-              <w:rPr>
-                <w:rFonts w:ascii="Calibri" w:eastAsia="Aptos" w:hAnsi="Calibri" w:cs="Calibri"/>
-                <w:sz w:val="20"/>
-                <w:highlight w:val="yellow"/>
-                <w:lang w:eastAsia="en-US"/>
-              </w:rPr>
-              <w:t>}}</w:t>
+              <w:t>{{logradouro_endereco}}</w:t>
             </w:r>
             <w:r>
               <w:rPr>
@@ -6911,38 +6525,7 @@
                 <w:highlight w:val="yellow"/>
                 <w:lang w:eastAsia="en-US"/>
               </w:rPr>
-              <w:t>{{</w:t>
-            </w:r>
-            <w:proofErr w:type="spellStart"/>
-            <w:r>
-              <w:rPr>
-                <w:rFonts w:ascii="Calibri" w:eastAsia="Aptos" w:hAnsi="Calibri" w:cs="Calibri"/>
-                <w:sz w:val="20"/>
-                <w:highlight w:val="yellow"/>
-                <w:lang w:eastAsia="en-US"/>
-              </w:rPr>
-              <w:t>logradouro_</w:t>
-            </w:r>
-            <w:proofErr w:type="gramStart"/>
-            <w:r>
-              <w:rPr>
-                <w:rFonts w:ascii="Calibri" w:eastAsia="Aptos" w:hAnsi="Calibri" w:cs="Calibri"/>
-                <w:sz w:val="20"/>
-                <w:highlight w:val="yellow"/>
-                <w:lang w:eastAsia="en-US"/>
-              </w:rPr>
-              <w:t>numero</w:t>
-            </w:r>
-            <w:proofErr w:type="spellEnd"/>
-            <w:proofErr w:type="gramEnd"/>
-            <w:r>
-              <w:rPr>
-                <w:rFonts w:ascii="Calibri" w:eastAsia="Aptos" w:hAnsi="Calibri" w:cs="Calibri"/>
-                <w:sz w:val="20"/>
-                <w:highlight w:val="yellow"/>
-                <w:lang w:eastAsia="en-US"/>
-              </w:rPr>
-              <w:t>}}</w:t>
+              <w:t>{{logradouro_numero}}</w:t>
             </w:r>
             <w:r>
               <w:rPr>
@@ -6959,28 +6542,7 @@
                 <w:highlight w:val="yellow"/>
                 <w:lang w:eastAsia="en-US"/>
               </w:rPr>
-              <w:t>{{</w:t>
-            </w:r>
-            <w:proofErr w:type="spellStart"/>
-            <w:r>
-              <w:rPr>
-                <w:rFonts w:ascii="Calibri" w:eastAsia="Aptos" w:hAnsi="Calibri" w:cs="Calibri"/>
-                <w:sz w:val="20"/>
-                <w:highlight w:val="yellow"/>
-                <w:lang w:eastAsia="en-US"/>
-              </w:rPr>
-              <w:t>logradouro_complemento</w:t>
-            </w:r>
-            <w:proofErr w:type="spellEnd"/>
-            <w:proofErr w:type="gramStart"/>
-            <w:r>
-              <w:rPr>
-                <w:rFonts w:ascii="Calibri" w:eastAsia="Aptos" w:hAnsi="Calibri" w:cs="Calibri"/>
-                <w:sz w:val="20"/>
-                <w:highlight w:val="yellow"/>
-                <w:lang w:eastAsia="en-US"/>
-              </w:rPr>
-              <w:t>}}</w:t>
+              <w:t>{{logradouro_complemento}}</w:t>
             </w:r>
             <w:r>
               <w:rPr>
@@ -6988,16 +6550,7 @@
                 <w:sz w:val="20"/>
                 <w:lang w:eastAsia="en-US"/>
               </w:rPr>
-              <w:t xml:space="preserve">   </w:t>
-            </w:r>
-            <w:proofErr w:type="gramEnd"/>
-            <w:r>
-              <w:rPr>
-                <w:rFonts w:ascii="Calibri" w:eastAsia="Aptos" w:hAnsi="Calibri" w:cs="Calibri"/>
-                <w:sz w:val="20"/>
-                <w:lang w:eastAsia="en-US"/>
-              </w:rPr>
-              <w:t xml:space="preserve">                            </w:t>
+              <w:t xml:space="preserve">                               </w:t>
             </w:r>
           </w:p>
         </w:tc>
@@ -7049,28 +6602,7 @@
                 <w:highlight w:val="yellow"/>
                 <w:lang w:eastAsia="en-US"/>
               </w:rPr>
-              <w:t>{{</w:t>
-            </w:r>
-            <w:proofErr w:type="spellStart"/>
-            <w:r>
-              <w:rPr>
-                <w:rFonts w:ascii="Calibri" w:eastAsia="Aptos" w:hAnsi="Calibri" w:cs="Calibri"/>
-                <w:sz w:val="20"/>
-                <w:highlight w:val="yellow"/>
-                <w:lang w:eastAsia="en-US"/>
-              </w:rPr>
-              <w:t>logradouro_cep</w:t>
-            </w:r>
-            <w:proofErr w:type="spellEnd"/>
-            <w:proofErr w:type="gramStart"/>
-            <w:r>
-              <w:rPr>
-                <w:rFonts w:ascii="Calibri" w:eastAsia="Aptos" w:hAnsi="Calibri" w:cs="Calibri"/>
-                <w:sz w:val="20"/>
-                <w:highlight w:val="yellow"/>
-                <w:lang w:eastAsia="en-US"/>
-              </w:rPr>
-              <w:t>}}</w:t>
+              <w:t>{{logradouro_cep}}</w:t>
             </w:r>
             <w:r>
               <w:rPr>
@@ -7078,16 +6610,7 @@
                 <w:sz w:val="20"/>
                 <w:lang w:eastAsia="en-US"/>
               </w:rPr>
-              <w:t xml:space="preserve">   </w:t>
-            </w:r>
-            <w:proofErr w:type="gramEnd"/>
-            <w:r>
-              <w:rPr>
-                <w:rFonts w:ascii="Calibri" w:eastAsia="Aptos" w:hAnsi="Calibri" w:cs="Calibri"/>
-                <w:sz w:val="20"/>
-                <w:lang w:eastAsia="en-US"/>
-              </w:rPr>
-              <w:t xml:space="preserve">        </w:t>
+              <w:t xml:space="preserve">           </w:t>
             </w:r>
           </w:p>
         </w:tc>
@@ -7133,27 +6656,7 @@
                 <w:highlight w:val="yellow"/>
                 <w:lang w:eastAsia="en-US"/>
               </w:rPr>
-              <w:t>{{</w:t>
-            </w:r>
-            <w:proofErr w:type="spellStart"/>
-            <w:r>
-              <w:rPr>
-                <w:rFonts w:ascii="Calibri" w:eastAsia="Aptos" w:hAnsi="Calibri" w:cs="Calibri"/>
-                <w:sz w:val="20"/>
-                <w:highlight w:val="yellow"/>
-                <w:lang w:eastAsia="en-US"/>
-              </w:rPr>
-              <w:t>logradouro_cidade</w:t>
-            </w:r>
-            <w:proofErr w:type="spellEnd"/>
-            <w:r>
-              <w:rPr>
-                <w:rFonts w:ascii="Calibri" w:eastAsia="Aptos" w:hAnsi="Calibri" w:cs="Calibri"/>
-                <w:sz w:val="20"/>
-                <w:highlight w:val="yellow"/>
-                <w:lang w:eastAsia="en-US"/>
-              </w:rPr>
-              <w:t>}}</w:t>
+              <w:t>{{logradouro_cidade}}</w:t>
             </w:r>
           </w:p>
         </w:tc>
@@ -7200,28 +6703,7 @@
                 <w:highlight w:val="yellow"/>
                 <w:lang w:eastAsia="en-US"/>
               </w:rPr>
-              <w:t>{{</w:t>
-            </w:r>
-            <w:proofErr w:type="spellStart"/>
-            <w:r>
-              <w:rPr>
-                <w:rFonts w:ascii="Calibri" w:eastAsia="Aptos" w:hAnsi="Calibri" w:cs="Calibri"/>
-                <w:sz w:val="20"/>
-                <w:highlight w:val="yellow"/>
-                <w:lang w:eastAsia="en-US"/>
-              </w:rPr>
-              <w:t>logradouro_uf</w:t>
-            </w:r>
-            <w:proofErr w:type="spellEnd"/>
-            <w:proofErr w:type="gramStart"/>
-            <w:r>
-              <w:rPr>
-                <w:rFonts w:ascii="Calibri" w:eastAsia="Aptos" w:hAnsi="Calibri" w:cs="Calibri"/>
-                <w:sz w:val="20"/>
-                <w:highlight w:val="yellow"/>
-                <w:lang w:eastAsia="en-US"/>
-              </w:rPr>
-              <w:t>}}</w:t>
+              <w:t>{{logradouro_uf}}</w:t>
             </w:r>
             <w:r>
               <w:rPr>
@@ -7229,16 +6711,7 @@
                 <w:sz w:val="20"/>
                 <w:lang w:eastAsia="en-US"/>
               </w:rPr>
-              <w:t xml:space="preserve">   </w:t>
-            </w:r>
-            <w:proofErr w:type="gramEnd"/>
-            <w:r>
-              <w:rPr>
-                <w:rFonts w:ascii="Calibri" w:eastAsia="Aptos" w:hAnsi="Calibri" w:cs="Calibri"/>
-                <w:sz w:val="20"/>
-                <w:lang w:eastAsia="en-US"/>
-              </w:rPr>
-              <w:t xml:space="preserve">                                    </w:t>
+              <w:t xml:space="preserve">                                       </w:t>
             </w:r>
           </w:p>
         </w:tc>
@@ -7285,27 +6758,7 @@
                 <w:highlight w:val="yellow"/>
                 <w:lang w:eastAsia="en-US"/>
               </w:rPr>
-              <w:t>{{</w:t>
-            </w:r>
-            <w:proofErr w:type="spellStart"/>
-            <w:r>
-              <w:rPr>
-                <w:rFonts w:ascii="Calibri" w:eastAsia="Aptos" w:hAnsi="Calibri" w:cs="Calibri"/>
-                <w:sz w:val="20"/>
-                <w:highlight w:val="yellow"/>
-                <w:lang w:eastAsia="en-US"/>
-              </w:rPr>
-              <w:t>logradouro_bairro</w:t>
-            </w:r>
-            <w:proofErr w:type="spellEnd"/>
-            <w:r>
-              <w:rPr>
-                <w:rFonts w:ascii="Calibri" w:eastAsia="Aptos" w:hAnsi="Calibri" w:cs="Calibri"/>
-                <w:sz w:val="20"/>
-                <w:highlight w:val="yellow"/>
-                <w:lang w:eastAsia="en-US"/>
-              </w:rPr>
-              <w:t>}}</w:t>
+              <w:t>{{logradouro_bairro}}</w:t>
             </w:r>
           </w:p>
         </w:tc>
@@ -7457,14 +6910,12 @@
                 <w:highlight w:val="yellow"/>
                 <w:lang w:eastAsia="en-US"/>
               </w:rPr>
-              <w:t>{{empregador</w:t>
+              <w:t>{{empregador}</w:t>
             </w:r>
-            <w:proofErr w:type="gramStart"/>
             <w:r>
               <w:rPr>
                 <w:rFonts w:ascii="Calibri" w:eastAsia="Aptos" w:hAnsi="Calibri" w:cs="Calibri"/>
                 <w:sz w:val="20"/>
-                <w:highlight w:val="yellow"/>
                 <w:lang w:eastAsia="en-US"/>
               </w:rPr>
               <w:t>}</w:t>
@@ -7475,24 +6926,7 @@
                 <w:sz w:val="20"/>
                 <w:lang w:eastAsia="en-US"/>
               </w:rPr>
-              <w:t>}</w:t>
-            </w:r>
-            <w:r>
-              <w:rPr>
-                <w:rFonts w:ascii="Calibri" w:eastAsia="Aptos" w:hAnsi="Calibri" w:cs="Calibri"/>
-                <w:sz w:val="20"/>
-                <w:lang w:eastAsia="en-US"/>
-              </w:rPr>
-              <w:t xml:space="preserve">   </w:t>
-            </w:r>
-            <w:proofErr w:type="gramEnd"/>
-            <w:r>
-              <w:rPr>
-                <w:rFonts w:ascii="Calibri" w:eastAsia="Aptos" w:hAnsi="Calibri" w:cs="Calibri"/>
-                <w:sz w:val="20"/>
-                <w:lang w:eastAsia="en-US"/>
-              </w:rPr>
-              <w:t xml:space="preserve">    </w:t>
+              <w:t xml:space="preserve">       </w:t>
             </w:r>
           </w:p>
         </w:tc>
@@ -7538,17 +6972,7 @@
                 <w:highlight w:val="yellow"/>
                 <w:lang w:eastAsia="en-US"/>
               </w:rPr>
-              <w:t>{{</w:t>
-            </w:r>
-            <w:proofErr w:type="gramStart"/>
-            <w:r>
-              <w:rPr>
-                <w:rFonts w:ascii="Calibri" w:eastAsia="Aptos" w:hAnsi="Calibri" w:cs="Calibri"/>
-                <w:sz w:val="20"/>
-                <w:highlight w:val="yellow"/>
-                <w:lang w:eastAsia="en-US"/>
-              </w:rPr>
-              <w:t>matricula}}</w:t>
+              <w:t>{{matricula}}</w:t>
             </w:r>
             <w:r>
               <w:rPr>
@@ -7556,16 +6980,7 @@
                 <w:sz w:val="20"/>
                 <w:lang w:eastAsia="en-US"/>
               </w:rPr>
-              <w:t xml:space="preserve">   </w:t>
-            </w:r>
-            <w:proofErr w:type="gramEnd"/>
-            <w:r>
-              <w:rPr>
-                <w:rFonts w:ascii="Calibri" w:eastAsia="Aptos" w:hAnsi="Calibri" w:cs="Calibri"/>
-                <w:sz w:val="20"/>
-                <w:lang w:eastAsia="en-US"/>
-              </w:rPr>
-              <w:t xml:space="preserve">                     </w:t>
+              <w:t xml:space="preserve">                        </w:t>
             </w:r>
           </w:p>
         </w:tc>
@@ -7791,7 +7206,6 @@
               </w:rPr>
               <w:t>{{</w:t>
             </w:r>
-            <w:proofErr w:type="spellStart"/>
             <w:r>
               <w:rPr>
                 <w:rFonts w:ascii="Calibri" w:hAnsi="Calibri" w:cs="Calibri"/>
@@ -7801,7 +7215,6 @@
               </w:rPr>
               <w:t>Compra_Valorquitação</w:t>
             </w:r>
-            <w:proofErr w:type="spellEnd"/>
             <w:r>
               <w:rPr>
                 <w:rFonts w:ascii="Calibri" w:hAnsi="Calibri" w:cs="Calibri"/>
@@ -7859,7 +7272,6 @@
               </w:rPr>
               <w:t>{{</w:t>
             </w:r>
-            <w:proofErr w:type="spellStart"/>
             <w:r>
               <w:rPr>
                 <w:rFonts w:ascii="Calibri" w:hAnsi="Calibri" w:cs="Calibri"/>
@@ -7869,7 +7281,6 @@
               </w:rPr>
               <w:t>compra_valorquitacao</w:t>
             </w:r>
-            <w:proofErr w:type="spellEnd"/>
             <w:r>
               <w:rPr>
                 <w:rFonts w:ascii="Calibri" w:hAnsi="Calibri" w:cs="Calibri"/>
@@ -7932,7 +7343,6 @@
               </w:rPr>
               <w:t>{{</w:t>
             </w:r>
-            <w:proofErr w:type="spellStart"/>
             <w:r>
               <w:rPr>
                 <w:rFonts w:ascii="Calibri" w:hAnsi="Calibri" w:cs="Calibri"/>
@@ -7942,7 +7352,6 @@
               </w:rPr>
               <w:t>valoriof</w:t>
             </w:r>
-            <w:proofErr w:type="spellEnd"/>
             <w:r>
               <w:rPr>
                 <w:rFonts w:ascii="Calibri" w:hAnsi="Calibri" w:cs="Calibri"/>
@@ -8001,7 +7410,6 @@
               </w:rPr>
               <w:t>{{</w:t>
             </w:r>
-            <w:proofErr w:type="spellStart"/>
             <w:r>
               <w:rPr>
                 <w:rFonts w:ascii="Calibri" w:hAnsi="Calibri" w:cs="Calibri"/>
@@ -8011,7 +7419,6 @@
               </w:rPr>
               <w:t>valorfinanciado</w:t>
             </w:r>
-            <w:proofErr w:type="spellEnd"/>
             <w:r>
               <w:rPr>
                 <w:rFonts w:ascii="Calibri" w:hAnsi="Calibri" w:cs="Calibri"/>
@@ -8074,7 +7481,6 @@
               </w:rPr>
               <w:t>{{</w:t>
             </w:r>
-            <w:proofErr w:type="spellStart"/>
             <w:r>
               <w:rPr>
                 <w:rFonts w:ascii="Calibri" w:hAnsi="Calibri" w:cs="Calibri"/>
@@ -8084,7 +7490,6 @@
               </w:rPr>
               <w:t>valorliberado</w:t>
             </w:r>
-            <w:proofErr w:type="spellEnd"/>
             <w:r>
               <w:rPr>
                 <w:rFonts w:ascii="Calibri" w:hAnsi="Calibri" w:cs="Calibri"/>
@@ -8142,7 +7547,6 @@
               </w:rPr>
               <w:t>{{</w:t>
             </w:r>
-            <w:proofErr w:type="spellStart"/>
             <w:r>
               <w:rPr>
                 <w:rFonts w:ascii="Calibri" w:hAnsi="Calibri" w:cs="Calibri"/>
@@ -8152,7 +7556,6 @@
               </w:rPr>
               <w:t>pmt</w:t>
             </w:r>
-            <w:proofErr w:type="spellEnd"/>
             <w:r>
               <w:rPr>
                 <w:rFonts w:ascii="Calibri" w:hAnsi="Calibri" w:cs="Calibri"/>
@@ -8280,7 +7683,6 @@
               </w:rPr>
               <w:t>{{</w:t>
             </w:r>
-            <w:proofErr w:type="spellStart"/>
             <w:r>
               <w:rPr>
                 <w:rFonts w:ascii="Calibri" w:hAnsi="Calibri" w:cs="Calibri"/>
@@ -8290,7 +7692,6 @@
               </w:rPr>
               <w:t>taxaam</w:t>
             </w:r>
-            <w:proofErr w:type="spellEnd"/>
             <w:r>
               <w:rPr>
                 <w:rFonts w:ascii="Calibri" w:hAnsi="Calibri" w:cs="Calibri"/>
@@ -8510,7 +7911,6 @@
               </w:rPr>
               <w:t>{{</w:t>
             </w:r>
-            <w:proofErr w:type="spellStart"/>
             <w:r>
               <w:rPr>
                 <w:rFonts w:ascii="Calibri" w:hAnsi="Calibri" w:cs="Calibri"/>
@@ -8520,7 +7920,6 @@
               </w:rPr>
               <w:t>cetMensal</w:t>
             </w:r>
-            <w:proofErr w:type="spellEnd"/>
             <w:r>
               <w:rPr>
                 <w:rFonts w:ascii="Calibri" w:hAnsi="Calibri" w:cs="Calibri"/>
@@ -8577,7 +7976,6 @@
               </w:rPr>
               <w:t>{{</w:t>
             </w:r>
-            <w:proofErr w:type="spellStart"/>
             <w:r>
               <w:rPr>
                 <w:rFonts w:ascii="Calibri" w:hAnsi="Calibri" w:cs="Calibri"/>
@@ -8587,16 +7985,6 @@
               </w:rPr>
               <w:t>cetAnual</w:t>
             </w:r>
-            <w:r>
-              <w:rPr>
-                <w:rFonts w:ascii="Calibri" w:hAnsi="Calibri" w:cs="Calibri"/>
-                <w:color w:val="000000"/>
-                <w:sz w:val="20"/>
-                <w:highlight w:val="yellow"/>
-              </w:rPr>
-              <w:t>l</w:t>
-            </w:r>
-            <w:proofErr w:type="spellEnd"/>
             <w:r>
               <w:rPr>
                 <w:rFonts w:ascii="Calibri" w:hAnsi="Calibri" w:cs="Calibri"/>
@@ -8659,7 +8047,6 @@
               </w:rPr>
               <w:t>{{</w:t>
             </w:r>
-            <w:proofErr w:type="spellStart"/>
             <w:r>
               <w:rPr>
                 <w:rFonts w:ascii="Calibri" w:hAnsi="Calibri" w:cs="Calibri"/>
@@ -8669,7 +8056,6 @@
               </w:rPr>
               <w:t>primeirovencimento</w:t>
             </w:r>
-            <w:proofErr w:type="spellEnd"/>
             <w:r>
               <w:rPr>
                 <w:rFonts w:ascii="Calibri" w:hAnsi="Calibri" w:cs="Calibri"/>
@@ -8846,27 +8232,7 @@
                 <w:sz w:val="20"/>
                 <w:highlight w:val="yellow"/>
               </w:rPr>
-              <w:t>{{</w:t>
-            </w:r>
-            <w:proofErr w:type="spellStart"/>
-            <w:r>
-              <w:rPr>
-                <w:rFonts w:ascii="Calibri" w:hAnsi="Calibri" w:cs="Calibri"/>
-                <w:color w:val="000000"/>
-                <w:sz w:val="20"/>
-                <w:highlight w:val="yellow"/>
-              </w:rPr>
-              <w:t>valorfinal</w:t>
-            </w:r>
-            <w:proofErr w:type="spellEnd"/>
-            <w:r>
-              <w:rPr>
-                <w:rFonts w:ascii="Calibri" w:hAnsi="Calibri" w:cs="Calibri"/>
-                <w:color w:val="000000"/>
-                <w:sz w:val="20"/>
-                <w:highlight w:val="yellow"/>
-              </w:rPr>
-              <w:t>}}</w:t>
+              <w:t>{{valorfinal}}</w:t>
             </w:r>
           </w:p>
           <w:p>
@@ -9405,25 +8771,7 @@
           <w:sz w:val="20"/>
           <w:lang w:eastAsia="en-US"/>
         </w:rPr>
-        <w:t>, poderão sofrer variações de acordo com (i) o valor de margem disponível, (</w:t>
-      </w:r>
-      <w:proofErr w:type="spellStart"/>
-      <w:r>
-        <w:rPr>
-          <w:rFonts w:ascii="Calibri" w:eastAsia="Aptos" w:hAnsi="Calibri" w:cs="Calibri"/>
-          <w:sz w:val="20"/>
-          <w:lang w:eastAsia="en-US"/>
-        </w:rPr>
-        <w:t>ii</w:t>
-      </w:r>
-      <w:proofErr w:type="spellEnd"/>
-      <w:r>
-        <w:rPr>
-          <w:rFonts w:ascii="Calibri" w:eastAsia="Aptos" w:hAnsi="Calibri" w:cs="Calibri"/>
-          <w:sz w:val="20"/>
-          <w:lang w:eastAsia="en-US"/>
-        </w:rPr>
-        <w:t xml:space="preserve">) a data da concessão do crédito pela </w:t>
+        <w:t xml:space="preserve">, poderão sofrer variações de acordo com (i) o valor de margem disponível, (ii) a data da concessão do crédito pela </w:t>
       </w:r>
       <w:r>
         <w:rPr>
@@ -9458,25 +8806,7 @@
           <w:sz w:val="20"/>
           <w:lang w:eastAsia="en-US"/>
         </w:rPr>
-        <w:t>e/ou (</w:t>
-      </w:r>
-      <w:proofErr w:type="spellStart"/>
-      <w:r>
-        <w:rPr>
-          <w:rFonts w:ascii="Calibri" w:eastAsia="Aptos" w:hAnsi="Calibri" w:cs="Calibri"/>
-          <w:sz w:val="20"/>
-          <w:lang w:eastAsia="en-US"/>
-        </w:rPr>
-        <w:t>iii</w:t>
-      </w:r>
-      <w:proofErr w:type="spellEnd"/>
-      <w:r>
-        <w:rPr>
-          <w:rFonts w:ascii="Calibri" w:eastAsia="Aptos" w:hAnsi="Calibri" w:cs="Calibri"/>
-          <w:sz w:val="20"/>
-          <w:lang w:eastAsia="en-US"/>
-        </w:rPr>
-        <w:t>) a data do primeiro desconto a ser realizado.</w:t>
+        <w:t>e/ou (iii) a data do primeiro desconto a ser realizado.</w:t>
       </w:r>
     </w:p>
     <w:p>
@@ -10232,25 +9562,7 @@
           <w:sz w:val="20"/>
           <w:lang w:eastAsia="en-US"/>
         </w:rPr>
-        <w:t>) e (</w:t>
-      </w:r>
-      <w:proofErr w:type="spellStart"/>
-      <w:r>
-        <w:rPr>
-          <w:rFonts w:ascii="Calibri" w:eastAsia="Aptos" w:hAnsi="Calibri" w:cs="Calibri"/>
-          <w:sz w:val="20"/>
-          <w:lang w:eastAsia="en-US"/>
-        </w:rPr>
-        <w:t>ii</w:t>
-      </w:r>
-      <w:proofErr w:type="spellEnd"/>
-      <w:r>
-        <w:rPr>
-          <w:rFonts w:ascii="Calibri" w:eastAsia="Aptos" w:hAnsi="Calibri" w:cs="Calibri"/>
-          <w:sz w:val="20"/>
-          <w:lang w:eastAsia="en-US"/>
-        </w:rPr>
-        <w:t xml:space="preserve">) acesso a senhas e/ou tokens para fins de consultas, reserva de margem consignável e/ou averbações junto à entidade </w:t>
+        <w:t xml:space="preserve">) e (ii) acesso a senhas e/ou tokens para fins de consultas, reserva de margem consignável e/ou averbações junto à entidade </w:t>
       </w:r>
       <w:r>
         <w:rPr>
@@ -10669,25 +9981,7 @@
           <w:sz w:val="20"/>
           <w:lang w:eastAsia="en-US"/>
         </w:rPr>
-        <w:t>) e (</w:t>
-      </w:r>
-      <w:proofErr w:type="spellStart"/>
-      <w:r>
-        <w:rPr>
-          <w:rFonts w:ascii="Calibri" w:eastAsia="Aptos" w:hAnsi="Calibri" w:cs="Calibri"/>
-          <w:sz w:val="20"/>
-          <w:lang w:eastAsia="en-US"/>
-        </w:rPr>
-        <w:t>ii</w:t>
-      </w:r>
-      <w:proofErr w:type="spellEnd"/>
-      <w:r>
-        <w:rPr>
-          <w:rFonts w:ascii="Calibri" w:eastAsia="Aptos" w:hAnsi="Calibri" w:cs="Calibri"/>
-          <w:sz w:val="20"/>
-          <w:lang w:eastAsia="en-US"/>
-        </w:rPr>
-        <w:t xml:space="preserve">) acesso a senhas e/ou tokens para fins de consultas, reserva de margem consignável e/ou averbações junto à entidade </w:t>
+        <w:t xml:space="preserve">) e (ii) acesso a senhas e/ou tokens para fins de consultas, reserva de margem consignável e/ou averbações junto à entidade </w:t>
       </w:r>
       <w:r>
         <w:rPr>
@@ -10791,25 +10085,7 @@
           <w:sz w:val="20"/>
           <w:highlight w:val="yellow"/>
         </w:rPr>
-        <w:t>{{</w:t>
-      </w:r>
-      <w:proofErr w:type="spellStart"/>
-      <w:r>
-        <w:rPr>
-          <w:rFonts w:ascii="Calibri" w:hAnsi="Calibri" w:cs="Calibri"/>
-          <w:sz w:val="20"/>
-          <w:highlight w:val="yellow"/>
-        </w:rPr>
-        <w:t>local_data</w:t>
-      </w:r>
-      <w:proofErr w:type="spellEnd"/>
-      <w:r>
-        <w:rPr>
-          <w:rFonts w:ascii="Calibri" w:hAnsi="Calibri" w:cs="Calibri"/>
-          <w:sz w:val="20"/>
-          <w:highlight w:val="yellow"/>
-        </w:rPr>
-        <w:t>}}</w:t>
+        <w:t>{{local_data}}</w:t>
       </w:r>
     </w:p>
     <w:p>
@@ -11637,25 +10913,7 @@
           <w:sz w:val="20"/>
           <w:highlight w:val="yellow"/>
         </w:rPr>
-        <w:t>{{</w:t>
-      </w:r>
-      <w:proofErr w:type="spellStart"/>
-      <w:r>
-        <w:rPr>
-          <w:rFonts w:ascii="Calibri" w:hAnsi="Calibri" w:cs="Calibri"/>
-          <w:sz w:val="20"/>
-          <w:highlight w:val="yellow"/>
-        </w:rPr>
-        <w:t>local_data</w:t>
-      </w:r>
-      <w:proofErr w:type="spellEnd"/>
-      <w:r>
-        <w:rPr>
-          <w:rFonts w:ascii="Calibri" w:hAnsi="Calibri" w:cs="Calibri"/>
-          <w:sz w:val="20"/>
-          <w:highlight w:val="yellow"/>
-        </w:rPr>
-        <w:t>}}</w:t>
+        <w:t>{{local_data}}</w:t>
       </w:r>
     </w:p>
     <w:sectPr>

</xml_diff>

<commit_message>
teste compra - 09/09 - 13:27
teste compra - 09/09 - 13:27
</commit_message>
<xml_diff>
--- a/DocumentoMutuo3.docx
+++ b/DocumentoMutuo3.docx
@@ -22,7 +22,7 @@
           <w:szCs w:val="24"/>
         </w:rPr>
         <w:drawing>
-          <wp:anchor distT="0" distB="0" distL="114300" distR="114300" simplePos="0" relativeHeight="251659264" behindDoc="0" locked="0" layoutInCell="1" allowOverlap="1" wp14:anchorId="7D4AE543" wp14:editId="33DBD916">
+          <wp:anchor distT="0" distB="0" distL="114300" distR="114300" simplePos="0" relativeHeight="251659264" behindDoc="0" locked="0" layoutInCell="1" allowOverlap="1" wp14:anchorId="7D4AE543" wp14:editId="3DE74A59">
             <wp:simplePos x="0" y="0"/>
             <wp:positionH relativeFrom="margin">
               <wp:posOffset>-826135</wp:posOffset>
@@ -297,6 +297,7 @@
         </w:rPr>
         <w:t>{{</w:t>
       </w:r>
+      <w:proofErr w:type="spellStart"/>
       <w:r>
         <w:rPr>
           <w:rFonts w:ascii="Calibri" w:eastAsia="Calibri" w:hAnsi="Calibri" w:cs="Calibri"/>
@@ -305,6 +306,7 @@
         </w:rPr>
         <w:t>estado_civil</w:t>
       </w:r>
+      <w:proofErr w:type="spellEnd"/>
       <w:r>
         <w:rPr>
           <w:rFonts w:ascii="Calibri" w:eastAsia="Calibri" w:hAnsi="Calibri" w:cs="Calibri"/>
@@ -328,7 +330,27 @@
           <w:sz w:val="20"/>
           <w:highlight w:val="yellow"/>
         </w:rPr>
-        <w:t>{{cpf}}</w:t>
+        <w:t>{{</w:t>
+      </w:r>
+      <w:proofErr w:type="spellStart"/>
+      <w:r>
+        <w:rPr>
+          <w:rFonts w:ascii="Calibri" w:eastAsia="Calibri" w:hAnsi="Calibri" w:cs="Calibri"/>
+          <w:spacing w:val="-4"/>
+          <w:sz w:val="20"/>
+          <w:highlight w:val="yellow"/>
+        </w:rPr>
+        <w:t>cpf</w:t>
+      </w:r>
+      <w:proofErr w:type="spellEnd"/>
+      <w:r>
+        <w:rPr>
+          <w:rFonts w:ascii="Calibri" w:eastAsia="Calibri" w:hAnsi="Calibri" w:cs="Calibri"/>
+          <w:spacing w:val="-4"/>
+          <w:sz w:val="20"/>
+          <w:highlight w:val="yellow"/>
+        </w:rPr>
+        <w:t>}}</w:t>
       </w:r>
       <w:r>
         <w:rPr>
@@ -870,7 +892,23 @@
           <w:rFonts w:ascii="Calibri" w:eastAsia="Calibri" w:hAnsi="Calibri" w:cs="Calibri"/>
           <w:sz w:val="20"/>
         </w:rPr>
-        <w:t>(ões)</w:t>
+        <w:t>(</w:t>
+      </w:r>
+      <w:proofErr w:type="spellStart"/>
+      <w:r>
+        <w:rPr>
+          <w:rFonts w:ascii="Calibri" w:eastAsia="Calibri" w:hAnsi="Calibri" w:cs="Calibri"/>
+          <w:sz w:val="20"/>
+        </w:rPr>
+        <w:t>ões</w:t>
+      </w:r>
+      <w:proofErr w:type="spellEnd"/>
+      <w:r>
+        <w:rPr>
+          <w:rFonts w:ascii="Calibri" w:eastAsia="Calibri" w:hAnsi="Calibri" w:cs="Calibri"/>
+          <w:sz w:val="20"/>
+        </w:rPr>
+        <w:t>)</w:t>
       </w:r>
       <w:r>
         <w:rPr>
@@ -2951,7 +2989,25 @@
           <w:sz w:val="20"/>
           <w:highlight w:val="yellow"/>
         </w:rPr>
-        <w:t>{{local_data}}</w:t>
+        <w:t>{{</w:t>
+      </w:r>
+      <w:proofErr w:type="spellStart"/>
+      <w:r>
+        <w:rPr>
+          <w:rFonts w:ascii="Calibri" w:hAnsi="Calibri" w:cs="Calibri"/>
+          <w:sz w:val="20"/>
+          <w:highlight w:val="yellow"/>
+        </w:rPr>
+        <w:t>local_data</w:t>
+      </w:r>
+      <w:proofErr w:type="spellEnd"/>
+      <w:r>
+        <w:rPr>
+          <w:rFonts w:ascii="Calibri" w:hAnsi="Calibri" w:cs="Calibri"/>
+          <w:sz w:val="20"/>
+          <w:highlight w:val="yellow"/>
+        </w:rPr>
+        <w:t>}}</w:t>
       </w:r>
     </w:p>
     <w:p>
@@ -4066,7 +4122,25 @@
           <w:sz w:val="20"/>
           <w:highlight w:val="yellow"/>
         </w:rPr>
-        <w:t>{{local_data}}</w:t>
+        <w:t>{{</w:t>
+      </w:r>
+      <w:proofErr w:type="spellStart"/>
+      <w:r>
+        <w:rPr>
+          <w:rFonts w:ascii="Calibri" w:hAnsi="Calibri" w:cs="Calibri"/>
+          <w:sz w:val="20"/>
+          <w:highlight w:val="yellow"/>
+        </w:rPr>
+        <w:t>local_data</w:t>
+      </w:r>
+      <w:proofErr w:type="spellEnd"/>
+      <w:r>
+        <w:rPr>
+          <w:rFonts w:ascii="Calibri" w:hAnsi="Calibri" w:cs="Calibri"/>
+          <w:sz w:val="20"/>
+          <w:highlight w:val="yellow"/>
+        </w:rPr>
+        <w:t>}}</w:t>
       </w:r>
     </w:p>
     <w:p>
@@ -4366,7 +4440,25 @@
                 <w:color w:val="000000"/>
                 <w:highlight w:val="yellow"/>
               </w:rPr>
-              <w:t>{{valorfinal}}</w:t>
+              <w:t>{{</w:t>
+            </w:r>
+            <w:proofErr w:type="spellStart"/>
+            <w:r>
+              <w:rPr>
+                <w:rFonts w:ascii="Calibri" w:hAnsi="Calibri" w:cs="Calibri"/>
+                <w:color w:val="000000"/>
+                <w:highlight w:val="yellow"/>
+              </w:rPr>
+              <w:t>valorfinal</w:t>
+            </w:r>
+            <w:proofErr w:type="spellEnd"/>
+            <w:r>
+              <w:rPr>
+                <w:rFonts w:ascii="Calibri" w:hAnsi="Calibri" w:cs="Calibri"/>
+                <w:color w:val="000000"/>
+                <w:highlight w:val="yellow"/>
+              </w:rPr>
+              <w:t>}}</w:t>
             </w:r>
           </w:p>
         </w:tc>
@@ -5208,7 +5300,25 @@
           <w:sz w:val="20"/>
           <w:highlight w:val="yellow"/>
         </w:rPr>
-        <w:t>{{local_data}}</w:t>
+        <w:t>{{</w:t>
+      </w:r>
+      <w:proofErr w:type="spellStart"/>
+      <w:r>
+        <w:rPr>
+          <w:rFonts w:ascii="Calibri" w:hAnsi="Calibri" w:cs="Calibri"/>
+          <w:sz w:val="20"/>
+          <w:highlight w:val="yellow"/>
+        </w:rPr>
+        <w:t>local_data</w:t>
+      </w:r>
+      <w:proofErr w:type="spellEnd"/>
+      <w:r>
+        <w:rPr>
+          <w:rFonts w:ascii="Calibri" w:hAnsi="Calibri" w:cs="Calibri"/>
+          <w:sz w:val="20"/>
+          <w:highlight w:val="yellow"/>
+        </w:rPr>
+        <w:t>}}</w:t>
       </w:r>
     </w:p>
     <w:p>
@@ -5360,7 +5470,61 @@
           <w:sz w:val="20"/>
           <w:lang w:eastAsia="en-US"/>
         </w:rPr>
-        <w:t xml:space="preserve"> [ ] Cartão de Crédito Consignado [ ] Cartão Benefício Consignado [ ] Cartão de Adiantamento Salarial</w:t>
+        <w:t xml:space="preserve"> </w:t>
+      </w:r>
+      <w:proofErr w:type="gramStart"/>
+      <w:r>
+        <w:rPr>
+          <w:rFonts w:ascii="Calibri" w:eastAsia="Aptos" w:hAnsi="Calibri" w:cs="Calibri"/>
+          <w:sz w:val="20"/>
+          <w:lang w:eastAsia="en-US"/>
+        </w:rPr>
+        <w:t>[ ]</w:t>
+      </w:r>
+      <w:proofErr w:type="gramEnd"/>
+      <w:r>
+        <w:rPr>
+          <w:rFonts w:ascii="Calibri" w:eastAsia="Aptos" w:hAnsi="Calibri" w:cs="Calibri"/>
+          <w:sz w:val="20"/>
+          <w:lang w:eastAsia="en-US"/>
+        </w:rPr>
+        <w:t xml:space="preserve"> Cartão de Crédito Consignado </w:t>
+      </w:r>
+      <w:proofErr w:type="gramStart"/>
+      <w:r>
+        <w:rPr>
+          <w:rFonts w:ascii="Calibri" w:eastAsia="Aptos" w:hAnsi="Calibri" w:cs="Calibri"/>
+          <w:sz w:val="20"/>
+          <w:lang w:eastAsia="en-US"/>
+        </w:rPr>
+        <w:t>[ ]</w:t>
+      </w:r>
+      <w:proofErr w:type="gramEnd"/>
+      <w:r>
+        <w:rPr>
+          <w:rFonts w:ascii="Calibri" w:eastAsia="Aptos" w:hAnsi="Calibri" w:cs="Calibri"/>
+          <w:sz w:val="20"/>
+          <w:lang w:eastAsia="en-US"/>
+        </w:rPr>
+        <w:t xml:space="preserve"> Cartão Benefício Consignado </w:t>
+      </w:r>
+      <w:proofErr w:type="gramStart"/>
+      <w:r>
+        <w:rPr>
+          <w:rFonts w:ascii="Calibri" w:eastAsia="Aptos" w:hAnsi="Calibri" w:cs="Calibri"/>
+          <w:sz w:val="20"/>
+          <w:lang w:eastAsia="en-US"/>
+        </w:rPr>
+        <w:t>[ ]</w:t>
+      </w:r>
+      <w:proofErr w:type="gramEnd"/>
+      <w:r>
+        <w:rPr>
+          <w:rFonts w:ascii="Calibri" w:eastAsia="Aptos" w:hAnsi="Calibri" w:cs="Calibri"/>
+          <w:sz w:val="20"/>
+          <w:lang w:eastAsia="en-US"/>
+        </w:rPr>
+        <w:t xml:space="preserve"> Cartão de Adiantamento Salarial</w:t>
       </w:r>
       <w:r>
         <w:rPr>
@@ -5386,7 +5550,61 @@
           <w:sz w:val="20"/>
           <w:lang w:eastAsia="en-US"/>
         </w:rPr>
-        <w:t xml:space="preserve"> [ ] Saque [ ] Saque Refinanciamento [ ] Transferência de Dívida</w:t>
+        <w:t xml:space="preserve"> </w:t>
+      </w:r>
+      <w:proofErr w:type="gramStart"/>
+      <w:r>
+        <w:rPr>
+          <w:rFonts w:ascii="Calibri" w:eastAsia="Aptos" w:hAnsi="Calibri" w:cs="Calibri"/>
+          <w:sz w:val="20"/>
+          <w:lang w:eastAsia="en-US"/>
+        </w:rPr>
+        <w:t>[ ]</w:t>
+      </w:r>
+      <w:proofErr w:type="gramEnd"/>
+      <w:r>
+        <w:rPr>
+          <w:rFonts w:ascii="Calibri" w:eastAsia="Aptos" w:hAnsi="Calibri" w:cs="Calibri"/>
+          <w:sz w:val="20"/>
+          <w:lang w:eastAsia="en-US"/>
+        </w:rPr>
+        <w:t xml:space="preserve"> Saque </w:t>
+      </w:r>
+      <w:proofErr w:type="gramStart"/>
+      <w:r>
+        <w:rPr>
+          <w:rFonts w:ascii="Calibri" w:eastAsia="Aptos" w:hAnsi="Calibri" w:cs="Calibri"/>
+          <w:sz w:val="20"/>
+          <w:lang w:eastAsia="en-US"/>
+        </w:rPr>
+        <w:t>[ ]</w:t>
+      </w:r>
+      <w:proofErr w:type="gramEnd"/>
+      <w:r>
+        <w:rPr>
+          <w:rFonts w:ascii="Calibri" w:eastAsia="Aptos" w:hAnsi="Calibri" w:cs="Calibri"/>
+          <w:sz w:val="20"/>
+          <w:lang w:eastAsia="en-US"/>
+        </w:rPr>
+        <w:t xml:space="preserve"> Saque Refinanciamento </w:t>
+      </w:r>
+      <w:proofErr w:type="gramStart"/>
+      <w:r>
+        <w:rPr>
+          <w:rFonts w:ascii="Calibri" w:eastAsia="Aptos" w:hAnsi="Calibri" w:cs="Calibri"/>
+          <w:sz w:val="20"/>
+          <w:lang w:eastAsia="en-US"/>
+        </w:rPr>
+        <w:t>[ ]</w:t>
+      </w:r>
+      <w:proofErr w:type="gramEnd"/>
+      <w:r>
+        <w:rPr>
+          <w:rFonts w:ascii="Calibri" w:eastAsia="Aptos" w:hAnsi="Calibri" w:cs="Calibri"/>
+          <w:sz w:val="20"/>
+          <w:lang w:eastAsia="en-US"/>
+        </w:rPr>
+        <w:t xml:space="preserve"> Transferência de Dívida</w:t>
       </w:r>
       <w:r>
         <w:rPr>
@@ -6081,7 +6299,28 @@
                 <w:highlight w:val="yellow"/>
                 <w:lang w:eastAsia="en-US"/>
               </w:rPr>
-              <w:t>{{cpf}}</w:t>
+              <w:t>{{</w:t>
+            </w:r>
+            <w:proofErr w:type="spellStart"/>
+            <w:r>
+              <w:rPr>
+                <w:rFonts w:ascii="Calibri" w:eastAsia="Aptos" w:hAnsi="Calibri" w:cs="Calibri"/>
+                <w:sz w:val="20"/>
+                <w:highlight w:val="yellow"/>
+                <w:lang w:eastAsia="en-US"/>
+              </w:rPr>
+              <w:t>cpf</w:t>
+            </w:r>
+            <w:proofErr w:type="spellEnd"/>
+            <w:proofErr w:type="gramStart"/>
+            <w:r>
+              <w:rPr>
+                <w:rFonts w:ascii="Calibri" w:eastAsia="Aptos" w:hAnsi="Calibri" w:cs="Calibri"/>
+                <w:sz w:val="20"/>
+                <w:highlight w:val="yellow"/>
+                <w:lang w:eastAsia="en-US"/>
+              </w:rPr>
+              <w:t>}}</w:t>
             </w:r>
             <w:r>
               <w:rPr>
@@ -6089,7 +6328,16 @@
                 <w:sz w:val="20"/>
                 <w:lang w:eastAsia="en-US"/>
               </w:rPr>
-              <w:t xml:space="preserve">    </w:t>
+              <w:t xml:space="preserve">   </w:t>
+            </w:r>
+            <w:proofErr w:type="gramEnd"/>
+            <w:r>
+              <w:rPr>
+                <w:rFonts w:ascii="Calibri" w:eastAsia="Aptos" w:hAnsi="Calibri" w:cs="Calibri"/>
+                <w:sz w:val="20"/>
+                <w:lang w:eastAsia="en-US"/>
+              </w:rPr>
+              <w:t xml:space="preserve"> </w:t>
             </w:r>
           </w:p>
         </w:tc>
@@ -6135,7 +6383,28 @@
                 <w:highlight w:val="yellow"/>
                 <w:lang w:eastAsia="en-US"/>
               </w:rPr>
-              <w:t>{{rg}}</w:t>
+              <w:t>{{</w:t>
+            </w:r>
+            <w:proofErr w:type="spellStart"/>
+            <w:r>
+              <w:rPr>
+                <w:rFonts w:ascii="Calibri" w:eastAsia="Aptos" w:hAnsi="Calibri" w:cs="Calibri"/>
+                <w:sz w:val="20"/>
+                <w:highlight w:val="yellow"/>
+                <w:lang w:eastAsia="en-US"/>
+              </w:rPr>
+              <w:t>rg</w:t>
+            </w:r>
+            <w:proofErr w:type="spellEnd"/>
+            <w:proofErr w:type="gramStart"/>
+            <w:r>
+              <w:rPr>
+                <w:rFonts w:ascii="Calibri" w:eastAsia="Aptos" w:hAnsi="Calibri" w:cs="Calibri"/>
+                <w:sz w:val="20"/>
+                <w:highlight w:val="yellow"/>
+                <w:lang w:eastAsia="en-US"/>
+              </w:rPr>
+              <w:t>}}</w:t>
             </w:r>
             <w:r>
               <w:rPr>
@@ -6143,7 +6412,16 @@
                 <w:sz w:val="20"/>
                 <w:lang w:eastAsia="en-US"/>
               </w:rPr>
-              <w:t xml:space="preserve">                                                                     </w:t>
+              <w:t xml:space="preserve">   </w:t>
+            </w:r>
+            <w:proofErr w:type="gramEnd"/>
+            <w:r>
+              <w:rPr>
+                <w:rFonts w:ascii="Calibri" w:eastAsia="Aptos" w:hAnsi="Calibri" w:cs="Calibri"/>
+                <w:sz w:val="20"/>
+                <w:lang w:eastAsia="en-US"/>
+              </w:rPr>
+              <w:t xml:space="preserve">                                                                  </w:t>
             </w:r>
           </w:p>
         </w:tc>
@@ -6190,7 +6468,28 @@
                 <w:highlight w:val="yellow"/>
                 <w:lang w:eastAsia="en-US"/>
               </w:rPr>
-              <w:t>{{ufRG}}</w:t>
+              <w:t>{{</w:t>
+            </w:r>
+            <w:proofErr w:type="spellStart"/>
+            <w:r>
+              <w:rPr>
+                <w:rFonts w:ascii="Calibri" w:eastAsia="Aptos" w:hAnsi="Calibri" w:cs="Calibri"/>
+                <w:sz w:val="20"/>
+                <w:highlight w:val="yellow"/>
+                <w:lang w:eastAsia="en-US"/>
+              </w:rPr>
+              <w:t>ufRG</w:t>
+            </w:r>
+            <w:proofErr w:type="spellEnd"/>
+            <w:proofErr w:type="gramStart"/>
+            <w:r>
+              <w:rPr>
+                <w:rFonts w:ascii="Calibri" w:eastAsia="Aptos" w:hAnsi="Calibri" w:cs="Calibri"/>
+                <w:sz w:val="20"/>
+                <w:highlight w:val="yellow"/>
+                <w:lang w:eastAsia="en-US"/>
+              </w:rPr>
+              <w:t>}}</w:t>
             </w:r>
             <w:r>
               <w:rPr>
@@ -6198,7 +6497,16 @@
                 <w:sz w:val="20"/>
                 <w:lang w:eastAsia="en-US"/>
               </w:rPr>
-              <w:t xml:space="preserve">                                </w:t>
+              <w:t xml:space="preserve">   </w:t>
+            </w:r>
+            <w:proofErr w:type="gramEnd"/>
+            <w:r>
+              <w:rPr>
+                <w:rFonts w:ascii="Calibri" w:eastAsia="Aptos" w:hAnsi="Calibri" w:cs="Calibri"/>
+                <w:sz w:val="20"/>
+                <w:lang w:eastAsia="en-US"/>
+              </w:rPr>
+              <w:t xml:space="preserve">                             </w:t>
             </w:r>
           </w:p>
         </w:tc>
@@ -6297,7 +6605,17 @@
                 <w:highlight w:val="yellow"/>
                 <w:lang w:eastAsia="en-US"/>
               </w:rPr>
-              <w:t>{{nacionalidade}}</w:t>
+              <w:t>{{nacionalidade</w:t>
+            </w:r>
+            <w:proofErr w:type="gramStart"/>
+            <w:r>
+              <w:rPr>
+                <w:rFonts w:ascii="Calibri" w:eastAsia="Aptos" w:hAnsi="Calibri" w:cs="Calibri"/>
+                <w:sz w:val="20"/>
+                <w:highlight w:val="yellow"/>
+                <w:lang w:eastAsia="en-US"/>
+              </w:rPr>
+              <w:t>}}</w:t>
             </w:r>
             <w:r>
               <w:rPr>
@@ -6305,7 +6623,16 @@
                 <w:sz w:val="20"/>
                 <w:lang w:eastAsia="en-US"/>
               </w:rPr>
-              <w:t xml:space="preserve">                          </w:t>
+              <w:t xml:space="preserve">   </w:t>
+            </w:r>
+            <w:proofErr w:type="gramEnd"/>
+            <w:r>
+              <w:rPr>
+                <w:rFonts w:ascii="Calibri" w:eastAsia="Aptos" w:hAnsi="Calibri" w:cs="Calibri"/>
+                <w:sz w:val="20"/>
+                <w:lang w:eastAsia="en-US"/>
+              </w:rPr>
+              <w:t xml:space="preserve">                       </w:t>
             </w:r>
           </w:p>
         </w:tc>
@@ -6398,7 +6725,17 @@
                 <w:highlight w:val="yellow"/>
                 <w:lang w:eastAsia="en-US"/>
               </w:rPr>
-              <w:t>{{whatsapp}}</w:t>
+              <w:t>{{whatsapp</w:t>
+            </w:r>
+            <w:proofErr w:type="gramStart"/>
+            <w:r>
+              <w:rPr>
+                <w:rFonts w:ascii="Calibri" w:eastAsia="Aptos" w:hAnsi="Calibri" w:cs="Calibri"/>
+                <w:sz w:val="20"/>
+                <w:highlight w:val="yellow"/>
+                <w:lang w:eastAsia="en-US"/>
+              </w:rPr>
+              <w:t>}}</w:t>
             </w:r>
             <w:r>
               <w:rPr>
@@ -6406,7 +6743,16 @@
                 <w:sz w:val="20"/>
                 <w:lang w:eastAsia="en-US"/>
               </w:rPr>
-              <w:t xml:space="preserve">                                   </w:t>
+              <w:t xml:space="preserve">   </w:t>
+            </w:r>
+            <w:proofErr w:type="gramEnd"/>
+            <w:r>
+              <w:rPr>
+                <w:rFonts w:ascii="Calibri" w:eastAsia="Aptos" w:hAnsi="Calibri" w:cs="Calibri"/>
+                <w:sz w:val="20"/>
+                <w:lang w:eastAsia="en-US"/>
+              </w:rPr>
+              <w:t xml:space="preserve">                                </w:t>
             </w:r>
           </w:p>
         </w:tc>
@@ -6460,7 +6806,27 @@
                 <w:highlight w:val="yellow"/>
                 <w:lang w:eastAsia="en-US"/>
               </w:rPr>
-              <w:t>{{email}}</w:t>
+              <w:t>{{</w:t>
+            </w:r>
+            <w:proofErr w:type="spellStart"/>
+            <w:r>
+              <w:rPr>
+                <w:rFonts w:ascii="Calibri" w:eastAsia="Aptos" w:hAnsi="Calibri" w:cs="Calibri"/>
+                <w:sz w:val="20"/>
+                <w:highlight w:val="yellow"/>
+                <w:lang w:eastAsia="en-US"/>
+              </w:rPr>
+              <w:t>email</w:t>
+            </w:r>
+            <w:proofErr w:type="spellEnd"/>
+            <w:r>
+              <w:rPr>
+                <w:rFonts w:ascii="Calibri" w:eastAsia="Aptos" w:hAnsi="Calibri" w:cs="Calibri"/>
+                <w:sz w:val="20"/>
+                <w:highlight w:val="yellow"/>
+                <w:lang w:eastAsia="en-US"/>
+              </w:rPr>
+              <w:t>}}</w:t>
             </w:r>
           </w:p>
         </w:tc>
@@ -6508,7 +6874,27 @@
                 <w:highlight w:val="yellow"/>
                 <w:lang w:eastAsia="en-US"/>
               </w:rPr>
-              <w:t>{{logradouro_endereco}}</w:t>
+              <w:t>{{</w:t>
+            </w:r>
+            <w:proofErr w:type="spellStart"/>
+            <w:r>
+              <w:rPr>
+                <w:rFonts w:ascii="Calibri" w:eastAsia="Aptos" w:hAnsi="Calibri" w:cs="Calibri"/>
+                <w:sz w:val="20"/>
+                <w:highlight w:val="yellow"/>
+                <w:lang w:eastAsia="en-US"/>
+              </w:rPr>
+              <w:t>logradouro_endereco</w:t>
+            </w:r>
+            <w:proofErr w:type="spellEnd"/>
+            <w:r>
+              <w:rPr>
+                <w:rFonts w:ascii="Calibri" w:eastAsia="Aptos" w:hAnsi="Calibri" w:cs="Calibri"/>
+                <w:sz w:val="20"/>
+                <w:highlight w:val="yellow"/>
+                <w:lang w:eastAsia="en-US"/>
+              </w:rPr>
+              <w:t>}}</w:t>
             </w:r>
             <w:r>
               <w:rPr>
@@ -6525,7 +6911,38 @@
                 <w:highlight w:val="yellow"/>
                 <w:lang w:eastAsia="en-US"/>
               </w:rPr>
-              <w:t>{{logradouro_numero}}</w:t>
+              <w:t>{{</w:t>
+            </w:r>
+            <w:proofErr w:type="spellStart"/>
+            <w:r>
+              <w:rPr>
+                <w:rFonts w:ascii="Calibri" w:eastAsia="Aptos" w:hAnsi="Calibri" w:cs="Calibri"/>
+                <w:sz w:val="20"/>
+                <w:highlight w:val="yellow"/>
+                <w:lang w:eastAsia="en-US"/>
+              </w:rPr>
+              <w:t>logradouro_</w:t>
+            </w:r>
+            <w:proofErr w:type="gramStart"/>
+            <w:r>
+              <w:rPr>
+                <w:rFonts w:ascii="Calibri" w:eastAsia="Aptos" w:hAnsi="Calibri" w:cs="Calibri"/>
+                <w:sz w:val="20"/>
+                <w:highlight w:val="yellow"/>
+                <w:lang w:eastAsia="en-US"/>
+              </w:rPr>
+              <w:t>numero</w:t>
+            </w:r>
+            <w:proofErr w:type="spellEnd"/>
+            <w:proofErr w:type="gramEnd"/>
+            <w:r>
+              <w:rPr>
+                <w:rFonts w:ascii="Calibri" w:eastAsia="Aptos" w:hAnsi="Calibri" w:cs="Calibri"/>
+                <w:sz w:val="20"/>
+                <w:highlight w:val="yellow"/>
+                <w:lang w:eastAsia="en-US"/>
+              </w:rPr>
+              <w:t>}}</w:t>
             </w:r>
             <w:r>
               <w:rPr>
@@ -6542,7 +6959,28 @@
                 <w:highlight w:val="yellow"/>
                 <w:lang w:eastAsia="en-US"/>
               </w:rPr>
-              <w:t>{{logradouro_complemento}}</w:t>
+              <w:t>{{</w:t>
+            </w:r>
+            <w:proofErr w:type="spellStart"/>
+            <w:r>
+              <w:rPr>
+                <w:rFonts w:ascii="Calibri" w:eastAsia="Aptos" w:hAnsi="Calibri" w:cs="Calibri"/>
+                <w:sz w:val="20"/>
+                <w:highlight w:val="yellow"/>
+                <w:lang w:eastAsia="en-US"/>
+              </w:rPr>
+              <w:t>logradouro_complemento</w:t>
+            </w:r>
+            <w:proofErr w:type="spellEnd"/>
+            <w:proofErr w:type="gramStart"/>
+            <w:r>
+              <w:rPr>
+                <w:rFonts w:ascii="Calibri" w:eastAsia="Aptos" w:hAnsi="Calibri" w:cs="Calibri"/>
+                <w:sz w:val="20"/>
+                <w:highlight w:val="yellow"/>
+                <w:lang w:eastAsia="en-US"/>
+              </w:rPr>
+              <w:t>}}</w:t>
             </w:r>
             <w:r>
               <w:rPr>
@@ -6550,7 +6988,16 @@
                 <w:sz w:val="20"/>
                 <w:lang w:eastAsia="en-US"/>
               </w:rPr>
-              <w:t xml:space="preserve">                               </w:t>
+              <w:t xml:space="preserve">   </w:t>
+            </w:r>
+            <w:proofErr w:type="gramEnd"/>
+            <w:r>
+              <w:rPr>
+                <w:rFonts w:ascii="Calibri" w:eastAsia="Aptos" w:hAnsi="Calibri" w:cs="Calibri"/>
+                <w:sz w:val="20"/>
+                <w:lang w:eastAsia="en-US"/>
+              </w:rPr>
+              <w:t xml:space="preserve">                            </w:t>
             </w:r>
           </w:p>
         </w:tc>
@@ -6602,7 +7049,28 @@
                 <w:highlight w:val="yellow"/>
                 <w:lang w:eastAsia="en-US"/>
               </w:rPr>
-              <w:t>{{logradouro_cep}}</w:t>
+              <w:t>{{</w:t>
+            </w:r>
+            <w:proofErr w:type="spellStart"/>
+            <w:r>
+              <w:rPr>
+                <w:rFonts w:ascii="Calibri" w:eastAsia="Aptos" w:hAnsi="Calibri" w:cs="Calibri"/>
+                <w:sz w:val="20"/>
+                <w:highlight w:val="yellow"/>
+                <w:lang w:eastAsia="en-US"/>
+              </w:rPr>
+              <w:t>logradouro_cep</w:t>
+            </w:r>
+            <w:proofErr w:type="spellEnd"/>
+            <w:proofErr w:type="gramStart"/>
+            <w:r>
+              <w:rPr>
+                <w:rFonts w:ascii="Calibri" w:eastAsia="Aptos" w:hAnsi="Calibri" w:cs="Calibri"/>
+                <w:sz w:val="20"/>
+                <w:highlight w:val="yellow"/>
+                <w:lang w:eastAsia="en-US"/>
+              </w:rPr>
+              <w:t>}}</w:t>
             </w:r>
             <w:r>
               <w:rPr>
@@ -6610,7 +7078,16 @@
                 <w:sz w:val="20"/>
                 <w:lang w:eastAsia="en-US"/>
               </w:rPr>
-              <w:t xml:space="preserve">           </w:t>
+              <w:t xml:space="preserve">   </w:t>
+            </w:r>
+            <w:proofErr w:type="gramEnd"/>
+            <w:r>
+              <w:rPr>
+                <w:rFonts w:ascii="Calibri" w:eastAsia="Aptos" w:hAnsi="Calibri" w:cs="Calibri"/>
+                <w:sz w:val="20"/>
+                <w:lang w:eastAsia="en-US"/>
+              </w:rPr>
+              <w:t xml:space="preserve">        </w:t>
             </w:r>
           </w:p>
         </w:tc>
@@ -6656,7 +7133,27 @@
                 <w:highlight w:val="yellow"/>
                 <w:lang w:eastAsia="en-US"/>
               </w:rPr>
-              <w:t>{{logradouro_cidade}}</w:t>
+              <w:t>{{</w:t>
+            </w:r>
+            <w:proofErr w:type="spellStart"/>
+            <w:r>
+              <w:rPr>
+                <w:rFonts w:ascii="Calibri" w:eastAsia="Aptos" w:hAnsi="Calibri" w:cs="Calibri"/>
+                <w:sz w:val="20"/>
+                <w:highlight w:val="yellow"/>
+                <w:lang w:eastAsia="en-US"/>
+              </w:rPr>
+              <w:t>logradouro_cidade</w:t>
+            </w:r>
+            <w:proofErr w:type="spellEnd"/>
+            <w:r>
+              <w:rPr>
+                <w:rFonts w:ascii="Calibri" w:eastAsia="Aptos" w:hAnsi="Calibri" w:cs="Calibri"/>
+                <w:sz w:val="20"/>
+                <w:highlight w:val="yellow"/>
+                <w:lang w:eastAsia="en-US"/>
+              </w:rPr>
+              <w:t>}}</w:t>
             </w:r>
           </w:p>
         </w:tc>
@@ -6703,7 +7200,28 @@
                 <w:highlight w:val="yellow"/>
                 <w:lang w:eastAsia="en-US"/>
               </w:rPr>
-              <w:t>{{logradouro_uf}}</w:t>
+              <w:t>{{</w:t>
+            </w:r>
+            <w:proofErr w:type="spellStart"/>
+            <w:r>
+              <w:rPr>
+                <w:rFonts w:ascii="Calibri" w:eastAsia="Aptos" w:hAnsi="Calibri" w:cs="Calibri"/>
+                <w:sz w:val="20"/>
+                <w:highlight w:val="yellow"/>
+                <w:lang w:eastAsia="en-US"/>
+              </w:rPr>
+              <w:t>logradouro_uf</w:t>
+            </w:r>
+            <w:proofErr w:type="spellEnd"/>
+            <w:proofErr w:type="gramStart"/>
+            <w:r>
+              <w:rPr>
+                <w:rFonts w:ascii="Calibri" w:eastAsia="Aptos" w:hAnsi="Calibri" w:cs="Calibri"/>
+                <w:sz w:val="20"/>
+                <w:highlight w:val="yellow"/>
+                <w:lang w:eastAsia="en-US"/>
+              </w:rPr>
+              <w:t>}}</w:t>
             </w:r>
             <w:r>
               <w:rPr>
@@ -6711,7 +7229,16 @@
                 <w:sz w:val="20"/>
                 <w:lang w:eastAsia="en-US"/>
               </w:rPr>
-              <w:t xml:space="preserve">                                       </w:t>
+              <w:t xml:space="preserve">   </w:t>
+            </w:r>
+            <w:proofErr w:type="gramEnd"/>
+            <w:r>
+              <w:rPr>
+                <w:rFonts w:ascii="Calibri" w:eastAsia="Aptos" w:hAnsi="Calibri" w:cs="Calibri"/>
+                <w:sz w:val="20"/>
+                <w:lang w:eastAsia="en-US"/>
+              </w:rPr>
+              <w:t xml:space="preserve">                                    </w:t>
             </w:r>
           </w:p>
         </w:tc>
@@ -6758,7 +7285,27 @@
                 <w:highlight w:val="yellow"/>
                 <w:lang w:eastAsia="en-US"/>
               </w:rPr>
-              <w:t>{{logradouro_bairro}}</w:t>
+              <w:t>{{</w:t>
+            </w:r>
+            <w:proofErr w:type="spellStart"/>
+            <w:r>
+              <w:rPr>
+                <w:rFonts w:ascii="Calibri" w:eastAsia="Aptos" w:hAnsi="Calibri" w:cs="Calibri"/>
+                <w:sz w:val="20"/>
+                <w:highlight w:val="yellow"/>
+                <w:lang w:eastAsia="en-US"/>
+              </w:rPr>
+              <w:t>logradouro_bairro</w:t>
+            </w:r>
+            <w:proofErr w:type="spellEnd"/>
+            <w:r>
+              <w:rPr>
+                <w:rFonts w:ascii="Calibri" w:eastAsia="Aptos" w:hAnsi="Calibri" w:cs="Calibri"/>
+                <w:sz w:val="20"/>
+                <w:highlight w:val="yellow"/>
+                <w:lang w:eastAsia="en-US"/>
+              </w:rPr>
+              <w:t>}}</w:t>
             </w:r>
           </w:p>
         </w:tc>
@@ -6910,12 +7457,14 @@
                 <w:highlight w:val="yellow"/>
                 <w:lang w:eastAsia="en-US"/>
               </w:rPr>
-              <w:t>{{empregador}</w:t>
+              <w:t>{{empregador</w:t>
             </w:r>
+            <w:proofErr w:type="gramStart"/>
             <w:r>
               <w:rPr>
                 <w:rFonts w:ascii="Calibri" w:eastAsia="Aptos" w:hAnsi="Calibri" w:cs="Calibri"/>
                 <w:sz w:val="20"/>
+                <w:highlight w:val="yellow"/>
                 <w:lang w:eastAsia="en-US"/>
               </w:rPr>
               <w:t>}</w:t>
@@ -6926,7 +7475,24 @@
                 <w:sz w:val="20"/>
                 <w:lang w:eastAsia="en-US"/>
               </w:rPr>
-              <w:t xml:space="preserve">       </w:t>
+              <w:t>}</w:t>
+            </w:r>
+            <w:r>
+              <w:rPr>
+                <w:rFonts w:ascii="Calibri" w:eastAsia="Aptos" w:hAnsi="Calibri" w:cs="Calibri"/>
+                <w:sz w:val="20"/>
+                <w:lang w:eastAsia="en-US"/>
+              </w:rPr>
+              <w:t xml:space="preserve">   </w:t>
+            </w:r>
+            <w:proofErr w:type="gramEnd"/>
+            <w:r>
+              <w:rPr>
+                <w:rFonts w:ascii="Calibri" w:eastAsia="Aptos" w:hAnsi="Calibri" w:cs="Calibri"/>
+                <w:sz w:val="20"/>
+                <w:lang w:eastAsia="en-US"/>
+              </w:rPr>
+              <w:t xml:space="preserve">    </w:t>
             </w:r>
           </w:p>
         </w:tc>
@@ -6972,7 +7538,17 @@
                 <w:highlight w:val="yellow"/>
                 <w:lang w:eastAsia="en-US"/>
               </w:rPr>
-              <w:t>{{matricula}}</w:t>
+              <w:t>{{</w:t>
+            </w:r>
+            <w:proofErr w:type="gramStart"/>
+            <w:r>
+              <w:rPr>
+                <w:rFonts w:ascii="Calibri" w:eastAsia="Aptos" w:hAnsi="Calibri" w:cs="Calibri"/>
+                <w:sz w:val="20"/>
+                <w:highlight w:val="yellow"/>
+                <w:lang w:eastAsia="en-US"/>
+              </w:rPr>
+              <w:t>matricula}}</w:t>
             </w:r>
             <w:r>
               <w:rPr>
@@ -6980,7 +7556,16 @@
                 <w:sz w:val="20"/>
                 <w:lang w:eastAsia="en-US"/>
               </w:rPr>
-              <w:t xml:space="preserve">                        </w:t>
+              <w:t xml:space="preserve">   </w:t>
+            </w:r>
+            <w:proofErr w:type="gramEnd"/>
+            <w:r>
+              <w:rPr>
+                <w:rFonts w:ascii="Calibri" w:eastAsia="Aptos" w:hAnsi="Calibri" w:cs="Calibri"/>
+                <w:sz w:val="20"/>
+                <w:lang w:eastAsia="en-US"/>
+              </w:rPr>
+              <w:t xml:space="preserve">                     </w:t>
             </w:r>
           </w:p>
         </w:tc>
@@ -7202,25 +7787,27 @@
                 <w:rFonts w:ascii="Calibri" w:hAnsi="Calibri" w:cs="Calibri"/>
                 <w:color w:val="000000"/>
                 <w:sz w:val="20"/>
-                <w:highlight w:val="yellow"/>
+                <w:highlight w:val="red"/>
               </w:rPr>
               <w:t>{{</w:t>
             </w:r>
+            <w:proofErr w:type="spellStart"/>
             <w:r>
               <w:rPr>
                 <w:rFonts w:ascii="Calibri" w:hAnsi="Calibri" w:cs="Calibri"/>
                 <w:color w:val="000000"/>
                 <w:sz w:val="20"/>
-                <w:highlight w:val="yellow"/>
+                <w:highlight w:val="red"/>
               </w:rPr>
               <w:t>Compra_Valorquitação</w:t>
             </w:r>
+            <w:proofErr w:type="spellEnd"/>
             <w:r>
               <w:rPr>
                 <w:rFonts w:ascii="Calibri" w:hAnsi="Calibri" w:cs="Calibri"/>
                 <w:color w:val="000000"/>
                 <w:sz w:val="20"/>
-                <w:highlight w:val="yellow"/>
+                <w:highlight w:val="red"/>
               </w:rPr>
               <w:t>}}</w:t>
             </w:r>
@@ -7272,6 +7859,7 @@
               </w:rPr>
               <w:t>{{</w:t>
             </w:r>
+            <w:proofErr w:type="spellStart"/>
             <w:r>
               <w:rPr>
                 <w:rFonts w:ascii="Calibri" w:hAnsi="Calibri" w:cs="Calibri"/>
@@ -7281,6 +7869,7 @@
               </w:rPr>
               <w:t>compra_valorquitacao</w:t>
             </w:r>
+            <w:proofErr w:type="spellEnd"/>
             <w:r>
               <w:rPr>
                 <w:rFonts w:ascii="Calibri" w:hAnsi="Calibri" w:cs="Calibri"/>
@@ -7343,6 +7932,7 @@
               </w:rPr>
               <w:t>{{</w:t>
             </w:r>
+            <w:proofErr w:type="spellStart"/>
             <w:r>
               <w:rPr>
                 <w:rFonts w:ascii="Calibri" w:hAnsi="Calibri" w:cs="Calibri"/>
@@ -7352,6 +7942,7 @@
               </w:rPr>
               <w:t>valoriof</w:t>
             </w:r>
+            <w:proofErr w:type="spellEnd"/>
             <w:r>
               <w:rPr>
                 <w:rFonts w:ascii="Calibri" w:hAnsi="Calibri" w:cs="Calibri"/>
@@ -7410,6 +8001,7 @@
               </w:rPr>
               <w:t>{{</w:t>
             </w:r>
+            <w:proofErr w:type="spellStart"/>
             <w:r>
               <w:rPr>
                 <w:rFonts w:ascii="Calibri" w:hAnsi="Calibri" w:cs="Calibri"/>
@@ -7419,6 +8011,7 @@
               </w:rPr>
               <w:t>valorfinanciado</w:t>
             </w:r>
+            <w:proofErr w:type="spellEnd"/>
             <w:r>
               <w:rPr>
                 <w:rFonts w:ascii="Calibri" w:hAnsi="Calibri" w:cs="Calibri"/>
@@ -7481,6 +8074,7 @@
               </w:rPr>
               <w:t>{{</w:t>
             </w:r>
+            <w:proofErr w:type="spellStart"/>
             <w:r>
               <w:rPr>
                 <w:rFonts w:ascii="Calibri" w:hAnsi="Calibri" w:cs="Calibri"/>
@@ -7490,6 +8084,7 @@
               </w:rPr>
               <w:t>valorliberado</w:t>
             </w:r>
+            <w:proofErr w:type="spellEnd"/>
             <w:r>
               <w:rPr>
                 <w:rFonts w:ascii="Calibri" w:hAnsi="Calibri" w:cs="Calibri"/>
@@ -7547,6 +8142,7 @@
               </w:rPr>
               <w:t>{{</w:t>
             </w:r>
+            <w:proofErr w:type="spellStart"/>
             <w:r>
               <w:rPr>
                 <w:rFonts w:ascii="Calibri" w:hAnsi="Calibri" w:cs="Calibri"/>
@@ -7556,6 +8152,7 @@
               </w:rPr>
               <w:t>pmt</w:t>
             </w:r>
+            <w:proofErr w:type="spellEnd"/>
             <w:r>
               <w:rPr>
                 <w:rFonts w:ascii="Calibri" w:hAnsi="Calibri" w:cs="Calibri"/>
@@ -7683,6 +8280,7 @@
               </w:rPr>
               <w:t>{{</w:t>
             </w:r>
+            <w:proofErr w:type="spellStart"/>
             <w:r>
               <w:rPr>
                 <w:rFonts w:ascii="Calibri" w:hAnsi="Calibri" w:cs="Calibri"/>
@@ -7692,6 +8290,7 @@
               </w:rPr>
               <w:t>taxaam</w:t>
             </w:r>
+            <w:proofErr w:type="spellEnd"/>
             <w:r>
               <w:rPr>
                 <w:rFonts w:ascii="Calibri" w:hAnsi="Calibri" w:cs="Calibri"/>
@@ -7911,6 +8510,7 @@
               </w:rPr>
               <w:t>{{</w:t>
             </w:r>
+            <w:proofErr w:type="spellStart"/>
             <w:r>
               <w:rPr>
                 <w:rFonts w:ascii="Calibri" w:hAnsi="Calibri" w:cs="Calibri"/>
@@ -7920,6 +8520,7 @@
               </w:rPr>
               <w:t>cetMensal</w:t>
             </w:r>
+            <w:proofErr w:type="spellEnd"/>
             <w:r>
               <w:rPr>
                 <w:rFonts w:ascii="Calibri" w:hAnsi="Calibri" w:cs="Calibri"/>
@@ -7976,6 +8577,7 @@
               </w:rPr>
               <w:t>{{</w:t>
             </w:r>
+            <w:proofErr w:type="spellStart"/>
             <w:r>
               <w:rPr>
                 <w:rFonts w:ascii="Calibri" w:hAnsi="Calibri" w:cs="Calibri"/>
@@ -7985,6 +8587,7 @@
               </w:rPr>
               <w:t>cetAnual</w:t>
             </w:r>
+            <w:proofErr w:type="spellEnd"/>
             <w:r>
               <w:rPr>
                 <w:rFonts w:ascii="Calibri" w:hAnsi="Calibri" w:cs="Calibri"/>
@@ -8047,6 +8650,7 @@
               </w:rPr>
               <w:t>{{</w:t>
             </w:r>
+            <w:proofErr w:type="spellStart"/>
             <w:r>
               <w:rPr>
                 <w:rFonts w:ascii="Calibri" w:hAnsi="Calibri" w:cs="Calibri"/>
@@ -8056,6 +8660,7 @@
               </w:rPr>
               <w:t>primeirovencimento</w:t>
             </w:r>
+            <w:proofErr w:type="spellEnd"/>
             <w:r>
               <w:rPr>
                 <w:rFonts w:ascii="Calibri" w:hAnsi="Calibri" w:cs="Calibri"/>
@@ -8232,7 +8837,27 @@
                 <w:sz w:val="20"/>
                 <w:highlight w:val="yellow"/>
               </w:rPr>
-              <w:t>{{valorfinal}}</w:t>
+              <w:t>{{</w:t>
+            </w:r>
+            <w:proofErr w:type="spellStart"/>
+            <w:r>
+              <w:rPr>
+                <w:rFonts w:ascii="Calibri" w:hAnsi="Calibri" w:cs="Calibri"/>
+                <w:color w:val="000000"/>
+                <w:sz w:val="20"/>
+                <w:highlight w:val="yellow"/>
+              </w:rPr>
+              <w:t>valorfinal</w:t>
+            </w:r>
+            <w:proofErr w:type="spellEnd"/>
+            <w:r>
+              <w:rPr>
+                <w:rFonts w:ascii="Calibri" w:hAnsi="Calibri" w:cs="Calibri"/>
+                <w:color w:val="000000"/>
+                <w:sz w:val="20"/>
+                <w:highlight w:val="yellow"/>
+              </w:rPr>
+              <w:t>}}</w:t>
             </w:r>
           </w:p>
           <w:p>
@@ -8771,7 +9396,25 @@
           <w:sz w:val="20"/>
           <w:lang w:eastAsia="en-US"/>
         </w:rPr>
-        <w:t xml:space="preserve">, poderão sofrer variações de acordo com (i) o valor de margem disponível, (ii) a data da concessão do crédito pela </w:t>
+        <w:t>, poderão sofrer variações de acordo com (i) o valor de margem disponível, (</w:t>
+      </w:r>
+      <w:proofErr w:type="spellStart"/>
+      <w:r>
+        <w:rPr>
+          <w:rFonts w:ascii="Calibri" w:eastAsia="Aptos" w:hAnsi="Calibri" w:cs="Calibri"/>
+          <w:sz w:val="20"/>
+          <w:lang w:eastAsia="en-US"/>
+        </w:rPr>
+        <w:t>ii</w:t>
+      </w:r>
+      <w:proofErr w:type="spellEnd"/>
+      <w:r>
+        <w:rPr>
+          <w:rFonts w:ascii="Calibri" w:eastAsia="Aptos" w:hAnsi="Calibri" w:cs="Calibri"/>
+          <w:sz w:val="20"/>
+          <w:lang w:eastAsia="en-US"/>
+        </w:rPr>
+        <w:t xml:space="preserve">) a data da concessão do crédito pela </w:t>
       </w:r>
       <w:r>
         <w:rPr>
@@ -8806,7 +9449,25 @@
           <w:sz w:val="20"/>
           <w:lang w:eastAsia="en-US"/>
         </w:rPr>
-        <w:t>e/ou (iii) a data do primeiro desconto a ser realizado.</w:t>
+        <w:t>e/ou (</w:t>
+      </w:r>
+      <w:proofErr w:type="spellStart"/>
+      <w:r>
+        <w:rPr>
+          <w:rFonts w:ascii="Calibri" w:eastAsia="Aptos" w:hAnsi="Calibri" w:cs="Calibri"/>
+          <w:sz w:val="20"/>
+          <w:lang w:eastAsia="en-US"/>
+        </w:rPr>
+        <w:t>iii</w:t>
+      </w:r>
+      <w:proofErr w:type="spellEnd"/>
+      <w:r>
+        <w:rPr>
+          <w:rFonts w:ascii="Calibri" w:eastAsia="Aptos" w:hAnsi="Calibri" w:cs="Calibri"/>
+          <w:sz w:val="20"/>
+          <w:lang w:eastAsia="en-US"/>
+        </w:rPr>
+        <w:t>) a data do primeiro desconto a ser realizado.</w:t>
       </w:r>
     </w:p>
     <w:p>
@@ -9562,7 +10223,25 @@
           <w:sz w:val="20"/>
           <w:lang w:eastAsia="en-US"/>
         </w:rPr>
-        <w:t xml:space="preserve">) e (ii) acesso a senhas e/ou tokens para fins de consultas, reserva de margem consignável e/ou averbações junto à entidade </w:t>
+        <w:t>) e (</w:t>
+      </w:r>
+      <w:proofErr w:type="spellStart"/>
+      <w:r>
+        <w:rPr>
+          <w:rFonts w:ascii="Calibri" w:eastAsia="Aptos" w:hAnsi="Calibri" w:cs="Calibri"/>
+          <w:sz w:val="20"/>
+          <w:lang w:eastAsia="en-US"/>
+        </w:rPr>
+        <w:t>ii</w:t>
+      </w:r>
+      <w:proofErr w:type="spellEnd"/>
+      <w:r>
+        <w:rPr>
+          <w:rFonts w:ascii="Calibri" w:eastAsia="Aptos" w:hAnsi="Calibri" w:cs="Calibri"/>
+          <w:sz w:val="20"/>
+          <w:lang w:eastAsia="en-US"/>
+        </w:rPr>
+        <w:t xml:space="preserve">) acesso a senhas e/ou tokens para fins de consultas, reserva de margem consignável e/ou averbações junto à entidade </w:t>
       </w:r>
       <w:r>
         <w:rPr>
@@ -9981,7 +10660,25 @@
           <w:sz w:val="20"/>
           <w:lang w:eastAsia="en-US"/>
         </w:rPr>
-        <w:t xml:space="preserve">) e (ii) acesso a senhas e/ou tokens para fins de consultas, reserva de margem consignável e/ou averbações junto à entidade </w:t>
+        <w:t>) e (</w:t>
+      </w:r>
+      <w:proofErr w:type="spellStart"/>
+      <w:r>
+        <w:rPr>
+          <w:rFonts w:ascii="Calibri" w:eastAsia="Aptos" w:hAnsi="Calibri" w:cs="Calibri"/>
+          <w:sz w:val="20"/>
+          <w:lang w:eastAsia="en-US"/>
+        </w:rPr>
+        <w:t>ii</w:t>
+      </w:r>
+      <w:proofErr w:type="spellEnd"/>
+      <w:r>
+        <w:rPr>
+          <w:rFonts w:ascii="Calibri" w:eastAsia="Aptos" w:hAnsi="Calibri" w:cs="Calibri"/>
+          <w:sz w:val="20"/>
+          <w:lang w:eastAsia="en-US"/>
+        </w:rPr>
+        <w:t xml:space="preserve">) acesso a senhas e/ou tokens para fins de consultas, reserva de margem consignável e/ou averbações junto à entidade </w:t>
       </w:r>
       <w:r>
         <w:rPr>
@@ -10085,7 +10782,25 @@
           <w:sz w:val="20"/>
           <w:highlight w:val="yellow"/>
         </w:rPr>
-        <w:t>{{local_data}}</w:t>
+        <w:t>{{</w:t>
+      </w:r>
+      <w:proofErr w:type="spellStart"/>
+      <w:r>
+        <w:rPr>
+          <w:rFonts w:ascii="Calibri" w:hAnsi="Calibri" w:cs="Calibri"/>
+          <w:sz w:val="20"/>
+          <w:highlight w:val="yellow"/>
+        </w:rPr>
+        <w:t>local_data</w:t>
+      </w:r>
+      <w:proofErr w:type="spellEnd"/>
+      <w:r>
+        <w:rPr>
+          <w:rFonts w:ascii="Calibri" w:hAnsi="Calibri" w:cs="Calibri"/>
+          <w:sz w:val="20"/>
+          <w:highlight w:val="yellow"/>
+        </w:rPr>
+        <w:t>}}</w:t>
       </w:r>
     </w:p>
     <w:p>
@@ -10913,7 +11628,25 @@
           <w:sz w:val="20"/>
           <w:highlight w:val="yellow"/>
         </w:rPr>
-        <w:t>{{local_data}}</w:t>
+        <w:t>{{</w:t>
+      </w:r>
+      <w:proofErr w:type="spellStart"/>
+      <w:r>
+        <w:rPr>
+          <w:rFonts w:ascii="Calibri" w:hAnsi="Calibri" w:cs="Calibri"/>
+          <w:sz w:val="20"/>
+          <w:highlight w:val="yellow"/>
+        </w:rPr>
+        <w:t>local_data</w:t>
+      </w:r>
+      <w:proofErr w:type="spellEnd"/>
+      <w:r>
+        <w:rPr>
+          <w:rFonts w:ascii="Calibri" w:hAnsi="Calibri" w:cs="Calibri"/>
+          <w:sz w:val="20"/>
+          <w:highlight w:val="yellow"/>
+        </w:rPr>
+        <w:t>}}</w:t>
       </w:r>
     </w:p>
     <w:sectPr>

</xml_diff>

<commit_message>
teste compra - 11/09 - 15:51
teste compra - 11/09 - 15:51
</commit_message>
<xml_diff>
--- a/DocumentoMutuo3.docx
+++ b/DocumentoMutuo3.docx
@@ -22,7 +22,7 @@
           <w:szCs w:val="24"/>
         </w:rPr>
         <w:drawing>
-          <wp:anchor distT="0" distB="0" distL="114300" distR="114300" simplePos="0" relativeHeight="251659264" behindDoc="0" locked="0" layoutInCell="1" allowOverlap="1" wp14:anchorId="7D4AE543" wp14:editId="36ABB592">
+          <wp:anchor distT="0" distB="0" distL="114300" distR="114300" simplePos="0" relativeHeight="251659264" behindDoc="0" locked="0" layoutInCell="1" allowOverlap="1" wp14:anchorId="7D4AE543" wp14:editId="10875C28">
             <wp:simplePos x="0" y="0"/>
             <wp:positionH relativeFrom="margin">
               <wp:posOffset>-826135</wp:posOffset>
@@ -248,9 +248,15 @@
         <w:rPr>
           <w:rFonts w:ascii="Calibri" w:eastAsia="Calibri" w:hAnsi="Calibri" w:cs="Calibri"/>
           <w:sz w:val="20"/>
-          <w:highlight w:val="yellow"/>
-        </w:rPr>
-        <w:t>{{nome}}</w:t>
+        </w:rPr>
+        <w:t xml:space="preserve">{{nome}}, </w:t>
+      </w:r>
+      <w:r>
+        <w:rPr>
+          <w:rFonts w:ascii="Calibri" w:eastAsia="Calibri" w:hAnsi="Calibri" w:cs="Calibri"/>
+          <w:sz w:val="20"/>
+        </w:rPr>
+        <w:t>{{nacionalidade}}</w:t>
       </w:r>
       <w:r>
         <w:rPr>
@@ -263,37 +269,13 @@
         <w:rPr>
           <w:rFonts w:ascii="Calibri" w:eastAsia="Calibri" w:hAnsi="Calibri" w:cs="Calibri"/>
           <w:sz w:val="20"/>
-          <w:highlight w:val="yellow"/>
-        </w:rPr>
-        <w:t>{{nacionalidade}}</w:t>
-      </w:r>
-      <w:r>
-        <w:rPr>
-          <w:rFonts w:ascii="Calibri" w:eastAsia="Calibri" w:hAnsi="Calibri" w:cs="Calibri"/>
-          <w:sz w:val="20"/>
-        </w:rPr>
-        <w:t xml:space="preserve">, </w:t>
-      </w:r>
-      <w:r>
-        <w:rPr>
-          <w:rFonts w:ascii="Calibri" w:eastAsia="Calibri" w:hAnsi="Calibri" w:cs="Calibri"/>
-          <w:sz w:val="20"/>
-          <w:highlight w:val="yellow"/>
-        </w:rPr>
-        <w:t>{{cargo}}</w:t>
-      </w:r>
-      <w:r>
-        <w:rPr>
-          <w:rFonts w:ascii="Calibri" w:eastAsia="Calibri" w:hAnsi="Calibri" w:cs="Calibri"/>
-          <w:sz w:val="20"/>
-        </w:rPr>
-        <w:t xml:space="preserve">, </w:t>
-      </w:r>
-      <w:r>
-        <w:rPr>
-          <w:rFonts w:ascii="Calibri" w:eastAsia="Calibri" w:hAnsi="Calibri" w:cs="Calibri"/>
-          <w:sz w:val="20"/>
-          <w:highlight w:val="yellow"/>
+        </w:rPr>
+        <w:t xml:space="preserve">{{cargo}}, </w:t>
+      </w:r>
+      <w:r>
+        <w:rPr>
+          <w:rFonts w:ascii="Calibri" w:eastAsia="Calibri" w:hAnsi="Calibri" w:cs="Calibri"/>
+          <w:sz w:val="20"/>
         </w:rPr>
         <w:t>{{</w:t>
       </w:r>
@@ -302,7 +284,6 @@
         <w:rPr>
           <w:rFonts w:ascii="Calibri" w:eastAsia="Calibri" w:hAnsi="Calibri" w:cs="Calibri"/>
           <w:sz w:val="20"/>
-          <w:highlight w:val="yellow"/>
         </w:rPr>
         <w:t>estado_civil</w:t>
       </w:r>
@@ -311,7 +292,6 @@
         <w:rPr>
           <w:rFonts w:ascii="Calibri" w:eastAsia="Calibri" w:hAnsi="Calibri" w:cs="Calibri"/>
           <w:sz w:val="20"/>
-          <w:highlight w:val="yellow"/>
         </w:rPr>
         <w:t>}}</w:t>
       </w:r>
@@ -328,7 +308,6 @@
           <w:rFonts w:ascii="Calibri" w:eastAsia="Calibri" w:hAnsi="Calibri" w:cs="Calibri"/>
           <w:spacing w:val="-4"/>
           <w:sz w:val="20"/>
-          <w:highlight w:val="yellow"/>
         </w:rPr>
         <w:t>{{</w:t>
       </w:r>
@@ -338,7 +317,6 @@
           <w:rFonts w:ascii="Calibri" w:eastAsia="Calibri" w:hAnsi="Calibri" w:cs="Calibri"/>
           <w:spacing w:val="-4"/>
           <w:sz w:val="20"/>
-          <w:highlight w:val="yellow"/>
         </w:rPr>
         <w:t>cpf</w:t>
       </w:r>
@@ -348,7 +326,6 @@
           <w:rFonts w:ascii="Calibri" w:eastAsia="Calibri" w:hAnsi="Calibri" w:cs="Calibri"/>
           <w:spacing w:val="-4"/>
           <w:sz w:val="20"/>
-          <w:highlight w:val="yellow"/>
         </w:rPr>
         <w:t>}}</w:t>
       </w:r>
@@ -366,7 +343,6 @@
           <w:spacing w:val="-2"/>
           <w:w w:val="105"/>
           <w:sz w:val="20"/>
-          <w:highlight w:val="yellow"/>
         </w:rPr>
         <w:t>{{nascimento}}</w:t>
       </w:r>
@@ -382,7 +358,6 @@
         <w:rPr>
           <w:rFonts w:ascii="Calibri" w:eastAsia="Calibri" w:hAnsi="Calibri" w:cs="Calibri"/>
           <w:sz w:val="20"/>
-          <w:highlight w:val="yellow"/>
           <w:lang w:val="pt-PT" w:eastAsia="en-US"/>
         </w:rPr>
         <w:t>{{whatsapp}}</w:t>
@@ -399,7 +374,6 @@
         <w:rPr>
           <w:rFonts w:ascii="Calibri" w:eastAsia="Calibri" w:hAnsi="Calibri" w:cs="Calibri"/>
           <w:sz w:val="20"/>
-          <w:highlight w:val="yellow"/>
           <w:lang w:val="pt-PT" w:eastAsia="en-US"/>
         </w:rPr>
         <w:t>{{email}}</w:t>
@@ -418,16 +392,15 @@
           <w:sz w:val="20"/>
           <w:lang w:val="pt-PT" w:eastAsia="en-US"/>
         </w:rPr>
-        <w:t xml:space="preserve"> </w:t>
-      </w:r>
-      <w:r>
-        <w:rPr>
-          <w:rFonts w:ascii="Calibri" w:eastAsia="Calibri" w:hAnsi="Calibri" w:cs="Calibri"/>
-          <w:sz w:val="20"/>
-          <w:highlight w:val="yellow"/>
+        <w:t xml:space="preserve"> {{logradouro_endereco}}</w:t>
+      </w:r>
+      <w:r>
+        <w:rPr>
+          <w:rFonts w:ascii="Calibri" w:eastAsia="Calibri" w:hAnsi="Calibri" w:cs="Calibri"/>
+          <w:sz w:val="20"/>
           <w:lang w:val="pt-PT" w:eastAsia="en-US"/>
         </w:rPr>
-        <w:t>{{logradouro_endereco}}</w:t>
+        <w:t xml:space="preserve">, nº </w:t>
       </w:r>
       <w:r>
         <w:rPr>
@@ -435,16 +408,15 @@
           <w:sz w:val="20"/>
           <w:lang w:val="pt-PT" w:eastAsia="en-US"/>
         </w:rPr>
-        <w:t xml:space="preserve">, nº </w:t>
-      </w:r>
-      <w:r>
-        <w:rPr>
-          <w:rFonts w:ascii="Calibri" w:eastAsia="Calibri" w:hAnsi="Calibri" w:cs="Calibri"/>
-          <w:sz w:val="20"/>
-          <w:highlight w:val="yellow"/>
+        <w:t>{{logradouro_numero}}</w:t>
+      </w:r>
+      <w:r>
+        <w:rPr>
+          <w:rFonts w:ascii="Calibri" w:eastAsia="Calibri" w:hAnsi="Calibri" w:cs="Calibri"/>
+          <w:sz w:val="20"/>
           <w:lang w:val="pt-PT" w:eastAsia="en-US"/>
         </w:rPr>
-        <w:t>{{logradouro_numero}}</w:t>
+        <w:t xml:space="preserve">, </w:t>
       </w:r>
       <w:r>
         <w:rPr>
@@ -452,16 +424,15 @@
           <w:sz w:val="20"/>
           <w:lang w:val="pt-PT" w:eastAsia="en-US"/>
         </w:rPr>
-        <w:t xml:space="preserve">, </w:t>
-      </w:r>
-      <w:r>
-        <w:rPr>
-          <w:rFonts w:ascii="Calibri" w:eastAsia="Calibri" w:hAnsi="Calibri" w:cs="Calibri"/>
-          <w:sz w:val="20"/>
-          <w:highlight w:val="yellow"/>
+        <w:t>{{logradouro_complemento}}</w:t>
+      </w:r>
+      <w:r>
+        <w:rPr>
+          <w:rFonts w:ascii="Calibri" w:eastAsia="Calibri" w:hAnsi="Calibri" w:cs="Calibri"/>
+          <w:sz w:val="20"/>
           <w:lang w:val="pt-PT" w:eastAsia="en-US"/>
         </w:rPr>
-        <w:t>{{logradouro_complemento}}</w:t>
+        <w:t xml:space="preserve">, no Município de </w:t>
       </w:r>
       <w:r>
         <w:rPr>
@@ -469,16 +440,15 @@
           <w:sz w:val="20"/>
           <w:lang w:val="pt-PT" w:eastAsia="en-US"/>
         </w:rPr>
-        <w:t xml:space="preserve">, no Município de </w:t>
-      </w:r>
-      <w:r>
-        <w:rPr>
-          <w:rFonts w:ascii="Calibri" w:eastAsia="Calibri" w:hAnsi="Calibri" w:cs="Calibri"/>
-          <w:sz w:val="20"/>
-          <w:highlight w:val="yellow"/>
+        <w:t>{{logradouro_cidade}}</w:t>
+      </w:r>
+      <w:r>
+        <w:rPr>
+          <w:rFonts w:ascii="Calibri" w:eastAsia="Calibri" w:hAnsi="Calibri" w:cs="Calibri"/>
+          <w:sz w:val="20"/>
           <w:lang w:val="pt-PT" w:eastAsia="en-US"/>
         </w:rPr>
-        <w:t>{{logradouro_cidade}}</w:t>
+        <w:t xml:space="preserve">, Estado </w:t>
       </w:r>
       <w:r>
         <w:rPr>
@@ -486,30 +456,20 @@
           <w:sz w:val="20"/>
           <w:lang w:val="pt-PT" w:eastAsia="en-US"/>
         </w:rPr>
-        <w:t xml:space="preserve">, Estado </w:t>
-      </w:r>
-      <w:r>
-        <w:rPr>
-          <w:rFonts w:ascii="Calibri" w:eastAsia="Calibri" w:hAnsi="Calibri" w:cs="Calibri"/>
-          <w:sz w:val="20"/>
-          <w:highlight w:val="yellow"/>
+        <w:t>{{logradouro_uf}}</w:t>
+      </w:r>
+      <w:r>
+        <w:rPr>
+          <w:rFonts w:ascii="Calibri" w:eastAsia="Calibri" w:hAnsi="Calibri" w:cs="Calibri"/>
+          <w:sz w:val="20"/>
           <w:lang w:val="pt-PT" w:eastAsia="en-US"/>
         </w:rPr>
-        <w:t>{{logradouro_uf}}</w:t>
-      </w:r>
-      <w:r>
-        <w:rPr>
-          <w:rFonts w:ascii="Calibri" w:eastAsia="Calibri" w:hAnsi="Calibri" w:cs="Calibri"/>
-          <w:sz w:val="20"/>
-          <w:lang w:val="pt-PT" w:eastAsia="en-US"/>
-        </w:rPr>
         <w:t xml:space="preserve">, CEP </w:t>
       </w:r>
       <w:r>
         <w:rPr>
           <w:rFonts w:ascii="Calibri" w:eastAsia="Calibri" w:hAnsi="Calibri" w:cs="Calibri"/>
           <w:sz w:val="20"/>
-          <w:highlight w:val="yellow"/>
           <w:lang w:val="pt-PT" w:eastAsia="en-US"/>
         </w:rPr>
         <w:t>{{logradouro_cep}}</w:t>
@@ -2987,7 +2947,6 @@
         <w:rPr>
           <w:rFonts w:ascii="Calibri" w:hAnsi="Calibri" w:cs="Calibri"/>
           <w:sz w:val="20"/>
-          <w:highlight w:val="yellow"/>
         </w:rPr>
         <w:t>{{</w:t>
       </w:r>
@@ -2996,7 +2955,6 @@
         <w:rPr>
           <w:rFonts w:ascii="Calibri" w:hAnsi="Calibri" w:cs="Calibri"/>
           <w:sz w:val="20"/>
-          <w:highlight w:val="yellow"/>
         </w:rPr>
         <w:t>local_data</w:t>
       </w:r>
@@ -3005,7 +2963,6 @@
         <w:rPr>
           <w:rFonts w:ascii="Calibri" w:hAnsi="Calibri" w:cs="Calibri"/>
           <w:sz w:val="20"/>
-          <w:highlight w:val="yellow"/>
         </w:rPr>
         <w:t>}}</w:t>
       </w:r>
@@ -4120,7 +4077,6 @@
         <w:rPr>
           <w:rFonts w:ascii="Calibri" w:hAnsi="Calibri" w:cs="Calibri"/>
           <w:sz w:val="20"/>
-          <w:highlight w:val="yellow"/>
         </w:rPr>
         <w:t>{{</w:t>
       </w:r>
@@ -4129,7 +4085,6 @@
         <w:rPr>
           <w:rFonts w:ascii="Calibri" w:hAnsi="Calibri" w:cs="Calibri"/>
           <w:sz w:val="20"/>
-          <w:highlight w:val="yellow"/>
         </w:rPr>
         <w:t>local_data</w:t>
       </w:r>
@@ -4138,7 +4093,6 @@
         <w:rPr>
           <w:rFonts w:ascii="Calibri" w:hAnsi="Calibri" w:cs="Calibri"/>
           <w:sz w:val="20"/>
-          <w:highlight w:val="yellow"/>
         </w:rPr>
         <w:t>}}</w:t>
       </w:r>
@@ -4438,7 +4392,6 @@
               <w:rPr>
                 <w:rFonts w:ascii="Calibri" w:hAnsi="Calibri" w:cs="Calibri"/>
                 <w:color w:val="000000"/>
-                <w:highlight w:val="yellow"/>
               </w:rPr>
               <w:t>{{</w:t>
             </w:r>
@@ -4447,7 +4400,6 @@
               <w:rPr>
                 <w:rFonts w:ascii="Calibri" w:hAnsi="Calibri" w:cs="Calibri"/>
                 <w:color w:val="000000"/>
-                <w:highlight w:val="yellow"/>
               </w:rPr>
               <w:t>valorfinal</w:t>
             </w:r>
@@ -4456,7 +4408,6 @@
               <w:rPr>
                 <w:rFonts w:ascii="Calibri" w:hAnsi="Calibri" w:cs="Calibri"/>
                 <w:color w:val="000000"/>
-                <w:highlight w:val="yellow"/>
               </w:rPr>
               <w:t>}}</w:t>
             </w:r>
@@ -5298,7 +5249,6 @@
         <w:rPr>
           <w:rFonts w:ascii="Calibri" w:hAnsi="Calibri" w:cs="Calibri"/>
           <w:sz w:val="20"/>
-          <w:highlight w:val="yellow"/>
         </w:rPr>
         <w:t>{{</w:t>
       </w:r>
@@ -5307,7 +5257,6 @@
         <w:rPr>
           <w:rFonts w:ascii="Calibri" w:hAnsi="Calibri" w:cs="Calibri"/>
           <w:sz w:val="20"/>
-          <w:highlight w:val="yellow"/>
         </w:rPr>
         <w:t>local_data</w:t>
       </w:r>
@@ -5316,7 +5265,6 @@
         <w:rPr>
           <w:rFonts w:ascii="Calibri" w:hAnsi="Calibri" w:cs="Calibri"/>
           <w:sz w:val="20"/>
-          <w:highlight w:val="yellow"/>
         </w:rPr>
         <w:t>}}</w:t>
       </w:r>
@@ -5353,7 +5301,7 @@
           <w:lang w:val="pt-PT"/>
         </w:rPr>
         <w:lastRenderedPageBreak/>
-        <w:t xml:space="preserve">PROPOSTA DE OPERAÇÃO DE  CARTÃO DE CRÉDITO COM GARANTIA DE DESCONTO NA FOLHA DE </w:t>
+        <w:t>PROPOSTA DE OPERAÇÃO DE  CARTÃO DE CRÉDITO COM GARANTIA DE DESCONTO NA FOLHA DE PAGAMENTO (CONSIGNADO) Nº</w:t>
       </w:r>
       <w:r>
         <w:rPr>
@@ -5364,7 +5312,7 @@
           <w:sz w:val="20"/>
           <w:lang w:val="pt-PT"/>
         </w:rPr>
-        <w:t xml:space="preserve">PAGAMENTO (CONSIGNADO) </w:t>
+        <w:t xml:space="preserve"> {{</w:t>
       </w:r>
       <w:r>
         <w:rPr>
@@ -5373,10 +5321,9 @@
           <w:bCs/>
           <w:color w:val="000000"/>
           <w:sz w:val="20"/>
-          <w:highlight w:val="yellow"/>
           <w:lang w:val="pt-PT"/>
         </w:rPr>
-        <w:t>Nº</w:t>
+        <w:t>ccb</w:t>
       </w:r>
       <w:r>
         <w:rPr>
@@ -5385,31 +5332,6 @@
           <w:bCs/>
           <w:color w:val="000000"/>
           <w:sz w:val="20"/>
-          <w:highlight w:val="yellow"/>
-          <w:lang w:val="pt-PT"/>
-        </w:rPr>
-        <w:t xml:space="preserve"> {{</w:t>
-      </w:r>
-      <w:r>
-        <w:rPr>
-          <w:rFonts w:ascii="Calibri" w:hAnsi="Calibri" w:cs="Calibri"/>
-          <w:b/>
-          <w:bCs/>
-          <w:color w:val="000000"/>
-          <w:sz w:val="20"/>
-          <w:highlight w:val="yellow"/>
-          <w:lang w:val="pt-PT"/>
-        </w:rPr>
-        <w:t>ccb</w:t>
-      </w:r>
-      <w:r>
-        <w:rPr>
-          <w:rFonts w:ascii="Calibri" w:hAnsi="Calibri" w:cs="Calibri"/>
-          <w:b/>
-          <w:bCs/>
-          <w:color w:val="000000"/>
-          <w:sz w:val="20"/>
-          <w:highlight w:val="yellow"/>
           <w:lang w:val="pt-PT"/>
         </w:rPr>
         <w:t>}}</w:t>
@@ -5470,61 +5392,7 @@
           <w:sz w:val="20"/>
           <w:lang w:eastAsia="en-US"/>
         </w:rPr>
-        <w:t xml:space="preserve"> </w:t>
-      </w:r>
-      <w:proofErr w:type="gramStart"/>
-      <w:r>
-        <w:rPr>
-          <w:rFonts w:ascii="Calibri" w:eastAsia="Aptos" w:hAnsi="Calibri" w:cs="Calibri"/>
-          <w:sz w:val="20"/>
-          <w:lang w:eastAsia="en-US"/>
-        </w:rPr>
-        <w:t>[ ]</w:t>
-      </w:r>
-      <w:proofErr w:type="gramEnd"/>
-      <w:r>
-        <w:rPr>
-          <w:rFonts w:ascii="Calibri" w:eastAsia="Aptos" w:hAnsi="Calibri" w:cs="Calibri"/>
-          <w:sz w:val="20"/>
-          <w:lang w:eastAsia="en-US"/>
-        </w:rPr>
-        <w:t xml:space="preserve"> Cartão de Crédito Consignado </w:t>
-      </w:r>
-      <w:proofErr w:type="gramStart"/>
-      <w:r>
-        <w:rPr>
-          <w:rFonts w:ascii="Calibri" w:eastAsia="Aptos" w:hAnsi="Calibri" w:cs="Calibri"/>
-          <w:sz w:val="20"/>
-          <w:lang w:eastAsia="en-US"/>
-        </w:rPr>
-        <w:t>[ ]</w:t>
-      </w:r>
-      <w:proofErr w:type="gramEnd"/>
-      <w:r>
-        <w:rPr>
-          <w:rFonts w:ascii="Calibri" w:eastAsia="Aptos" w:hAnsi="Calibri" w:cs="Calibri"/>
-          <w:sz w:val="20"/>
-          <w:lang w:eastAsia="en-US"/>
-        </w:rPr>
-        <w:t xml:space="preserve"> Cartão Benefício Consignado </w:t>
-      </w:r>
-      <w:proofErr w:type="gramStart"/>
-      <w:r>
-        <w:rPr>
-          <w:rFonts w:ascii="Calibri" w:eastAsia="Aptos" w:hAnsi="Calibri" w:cs="Calibri"/>
-          <w:sz w:val="20"/>
-          <w:lang w:eastAsia="en-US"/>
-        </w:rPr>
-        <w:t>[ ]</w:t>
-      </w:r>
-      <w:proofErr w:type="gramEnd"/>
-      <w:r>
-        <w:rPr>
-          <w:rFonts w:ascii="Calibri" w:eastAsia="Aptos" w:hAnsi="Calibri" w:cs="Calibri"/>
-          <w:sz w:val="20"/>
-          <w:lang w:eastAsia="en-US"/>
-        </w:rPr>
-        <w:t xml:space="preserve"> Cartão de Adiantamento Salarial</w:t>
+        <w:t xml:space="preserve"> [ ] Cartão de Crédito Consignado [ ] Cartão Benefício Consignado [ ] Cartão de Adiantamento Salarial</w:t>
       </w:r>
       <w:r>
         <w:rPr>
@@ -5550,61 +5418,7 @@
           <w:sz w:val="20"/>
           <w:lang w:eastAsia="en-US"/>
         </w:rPr>
-        <w:t xml:space="preserve"> </w:t>
-      </w:r>
-      <w:proofErr w:type="gramStart"/>
-      <w:r>
-        <w:rPr>
-          <w:rFonts w:ascii="Calibri" w:eastAsia="Aptos" w:hAnsi="Calibri" w:cs="Calibri"/>
-          <w:sz w:val="20"/>
-          <w:lang w:eastAsia="en-US"/>
-        </w:rPr>
-        <w:t>[ ]</w:t>
-      </w:r>
-      <w:proofErr w:type="gramEnd"/>
-      <w:r>
-        <w:rPr>
-          <w:rFonts w:ascii="Calibri" w:eastAsia="Aptos" w:hAnsi="Calibri" w:cs="Calibri"/>
-          <w:sz w:val="20"/>
-          <w:lang w:eastAsia="en-US"/>
-        </w:rPr>
-        <w:t xml:space="preserve"> Saque </w:t>
-      </w:r>
-      <w:proofErr w:type="gramStart"/>
-      <w:r>
-        <w:rPr>
-          <w:rFonts w:ascii="Calibri" w:eastAsia="Aptos" w:hAnsi="Calibri" w:cs="Calibri"/>
-          <w:sz w:val="20"/>
-          <w:lang w:eastAsia="en-US"/>
-        </w:rPr>
-        <w:t>[ ]</w:t>
-      </w:r>
-      <w:proofErr w:type="gramEnd"/>
-      <w:r>
-        <w:rPr>
-          <w:rFonts w:ascii="Calibri" w:eastAsia="Aptos" w:hAnsi="Calibri" w:cs="Calibri"/>
-          <w:sz w:val="20"/>
-          <w:lang w:eastAsia="en-US"/>
-        </w:rPr>
-        <w:t xml:space="preserve"> Saque Refinanciamento </w:t>
-      </w:r>
-      <w:proofErr w:type="gramStart"/>
-      <w:r>
-        <w:rPr>
-          <w:rFonts w:ascii="Calibri" w:eastAsia="Aptos" w:hAnsi="Calibri" w:cs="Calibri"/>
-          <w:sz w:val="20"/>
-          <w:lang w:eastAsia="en-US"/>
-        </w:rPr>
-        <w:t>[ ]</w:t>
-      </w:r>
-      <w:proofErr w:type="gramEnd"/>
-      <w:r>
-        <w:rPr>
-          <w:rFonts w:ascii="Calibri" w:eastAsia="Aptos" w:hAnsi="Calibri" w:cs="Calibri"/>
-          <w:sz w:val="20"/>
-          <w:lang w:eastAsia="en-US"/>
-        </w:rPr>
-        <w:t xml:space="preserve"> Transferência de Dívida</w:t>
+        <w:t xml:space="preserve"> [ ] Saque [ ] Saque Refinanciamento [ ] Transferência de Dívida</w:t>
       </w:r>
       <w:r>
         <w:rPr>
@@ -6250,7 +6064,6 @@
               <w:rPr>
                 <w:rFonts w:ascii="Calibri" w:eastAsia="Aptos" w:hAnsi="Calibri" w:cs="Calibri"/>
                 <w:sz w:val="20"/>
-                <w:highlight w:val="yellow"/>
                 <w:lang w:eastAsia="en-US"/>
               </w:rPr>
               <w:t>{{nome}}</w:t>
@@ -6296,7 +6109,6 @@
               <w:rPr>
                 <w:rFonts w:ascii="Calibri" w:eastAsia="Aptos" w:hAnsi="Calibri" w:cs="Calibri"/>
                 <w:sz w:val="20"/>
-                <w:highlight w:val="yellow"/>
                 <w:lang w:eastAsia="en-US"/>
               </w:rPr>
               <w:t>{{</w:t>
@@ -6306,38 +6118,18 @@
               <w:rPr>
                 <w:rFonts w:ascii="Calibri" w:eastAsia="Aptos" w:hAnsi="Calibri" w:cs="Calibri"/>
                 <w:sz w:val="20"/>
-                <w:highlight w:val="yellow"/>
                 <w:lang w:eastAsia="en-US"/>
               </w:rPr>
               <w:t>cpf</w:t>
             </w:r>
             <w:proofErr w:type="spellEnd"/>
-            <w:proofErr w:type="gramStart"/>
             <w:r>
               <w:rPr>
                 <w:rFonts w:ascii="Calibri" w:eastAsia="Aptos" w:hAnsi="Calibri" w:cs="Calibri"/>
                 <w:sz w:val="20"/>
-                <w:highlight w:val="yellow"/>
                 <w:lang w:eastAsia="en-US"/>
               </w:rPr>
-              <w:t>}}</w:t>
-            </w:r>
-            <w:r>
-              <w:rPr>
-                <w:rFonts w:ascii="Calibri" w:eastAsia="Aptos" w:hAnsi="Calibri" w:cs="Calibri"/>
-                <w:sz w:val="20"/>
-                <w:lang w:eastAsia="en-US"/>
-              </w:rPr>
-              <w:t xml:space="preserve">   </w:t>
-            </w:r>
-            <w:proofErr w:type="gramEnd"/>
-            <w:r>
-              <w:rPr>
-                <w:rFonts w:ascii="Calibri" w:eastAsia="Aptos" w:hAnsi="Calibri" w:cs="Calibri"/>
-                <w:sz w:val="20"/>
-                <w:lang w:eastAsia="en-US"/>
-              </w:rPr>
-              <w:t xml:space="preserve"> </w:t>
+              <w:t xml:space="preserve">}}    </w:t>
             </w:r>
           </w:p>
         </w:tc>
@@ -6380,7 +6172,6 @@
               <w:rPr>
                 <w:rFonts w:ascii="Calibri" w:eastAsia="Aptos" w:hAnsi="Calibri" w:cs="Calibri"/>
                 <w:sz w:val="20"/>
-                <w:highlight w:val="yellow"/>
                 <w:lang w:eastAsia="en-US"/>
               </w:rPr>
               <w:t>{{</w:t>
@@ -6390,38 +6181,18 @@
               <w:rPr>
                 <w:rFonts w:ascii="Calibri" w:eastAsia="Aptos" w:hAnsi="Calibri" w:cs="Calibri"/>
                 <w:sz w:val="20"/>
-                <w:highlight w:val="yellow"/>
                 <w:lang w:eastAsia="en-US"/>
               </w:rPr>
               <w:t>rg</w:t>
             </w:r>
             <w:proofErr w:type="spellEnd"/>
-            <w:proofErr w:type="gramStart"/>
             <w:r>
               <w:rPr>
                 <w:rFonts w:ascii="Calibri" w:eastAsia="Aptos" w:hAnsi="Calibri" w:cs="Calibri"/>
                 <w:sz w:val="20"/>
-                <w:highlight w:val="yellow"/>
                 <w:lang w:eastAsia="en-US"/>
               </w:rPr>
-              <w:t>}}</w:t>
-            </w:r>
-            <w:r>
-              <w:rPr>
-                <w:rFonts w:ascii="Calibri" w:eastAsia="Aptos" w:hAnsi="Calibri" w:cs="Calibri"/>
-                <w:sz w:val="20"/>
-                <w:lang w:eastAsia="en-US"/>
-              </w:rPr>
-              <w:t xml:space="preserve">   </w:t>
-            </w:r>
-            <w:proofErr w:type="gramEnd"/>
-            <w:r>
-              <w:rPr>
-                <w:rFonts w:ascii="Calibri" w:eastAsia="Aptos" w:hAnsi="Calibri" w:cs="Calibri"/>
-                <w:sz w:val="20"/>
-                <w:lang w:eastAsia="en-US"/>
-              </w:rPr>
-              <w:t xml:space="preserve">                                                                  </w:t>
+              <w:t xml:space="preserve">}}                                                                     </w:t>
             </w:r>
           </w:p>
         </w:tc>
@@ -6465,7 +6236,6 @@
               <w:rPr>
                 <w:rFonts w:ascii="Calibri" w:eastAsia="Aptos" w:hAnsi="Calibri" w:cs="Calibri"/>
                 <w:sz w:val="20"/>
-                <w:highlight w:val="yellow"/>
                 <w:lang w:eastAsia="en-US"/>
               </w:rPr>
               <w:t>{{</w:t>
@@ -6475,38 +6245,18 @@
               <w:rPr>
                 <w:rFonts w:ascii="Calibri" w:eastAsia="Aptos" w:hAnsi="Calibri" w:cs="Calibri"/>
                 <w:sz w:val="20"/>
-                <w:highlight w:val="yellow"/>
                 <w:lang w:eastAsia="en-US"/>
               </w:rPr>
               <w:t>ufRG</w:t>
             </w:r>
             <w:proofErr w:type="spellEnd"/>
-            <w:proofErr w:type="gramStart"/>
             <w:r>
               <w:rPr>
                 <w:rFonts w:ascii="Calibri" w:eastAsia="Aptos" w:hAnsi="Calibri" w:cs="Calibri"/>
                 <w:sz w:val="20"/>
-                <w:highlight w:val="yellow"/>
                 <w:lang w:eastAsia="en-US"/>
               </w:rPr>
-              <w:t>}}</w:t>
-            </w:r>
-            <w:r>
-              <w:rPr>
-                <w:rFonts w:ascii="Calibri" w:eastAsia="Aptos" w:hAnsi="Calibri" w:cs="Calibri"/>
-                <w:sz w:val="20"/>
-                <w:lang w:eastAsia="en-US"/>
-              </w:rPr>
-              <w:t xml:space="preserve">   </w:t>
-            </w:r>
-            <w:proofErr w:type="gramEnd"/>
-            <w:r>
-              <w:rPr>
-                <w:rFonts w:ascii="Calibri" w:eastAsia="Aptos" w:hAnsi="Calibri" w:cs="Calibri"/>
-                <w:sz w:val="20"/>
-                <w:lang w:eastAsia="en-US"/>
-              </w:rPr>
-              <w:t xml:space="preserve">                             </w:t>
+              <w:t xml:space="preserve">}}                                </w:t>
             </w:r>
           </w:p>
         </w:tc>
@@ -6556,7 +6306,6 @@
               <w:rPr>
                 <w:rFonts w:ascii="Calibri" w:eastAsia="Aptos" w:hAnsi="Calibri" w:cs="Calibri"/>
                 <w:sz w:val="20"/>
-                <w:highlight w:val="yellow"/>
                 <w:lang w:eastAsia="en-US"/>
               </w:rPr>
               <w:t>{{naturalidade}}</w:t>
@@ -6602,37 +6351,9 @@
               <w:rPr>
                 <w:rFonts w:ascii="Calibri" w:eastAsia="Aptos" w:hAnsi="Calibri" w:cs="Calibri"/>
                 <w:sz w:val="20"/>
-                <w:highlight w:val="yellow"/>
                 <w:lang w:eastAsia="en-US"/>
               </w:rPr>
-              <w:t>{{nacionalidade</w:t>
-            </w:r>
-            <w:proofErr w:type="gramStart"/>
-            <w:r>
-              <w:rPr>
-                <w:rFonts w:ascii="Calibri" w:eastAsia="Aptos" w:hAnsi="Calibri" w:cs="Calibri"/>
-                <w:sz w:val="20"/>
-                <w:highlight w:val="yellow"/>
-                <w:lang w:eastAsia="en-US"/>
-              </w:rPr>
-              <w:t>}}</w:t>
-            </w:r>
-            <w:r>
-              <w:rPr>
-                <w:rFonts w:ascii="Calibri" w:eastAsia="Aptos" w:hAnsi="Calibri" w:cs="Calibri"/>
-                <w:sz w:val="20"/>
-                <w:lang w:eastAsia="en-US"/>
-              </w:rPr>
-              <w:t xml:space="preserve">   </w:t>
-            </w:r>
-            <w:proofErr w:type="gramEnd"/>
-            <w:r>
-              <w:rPr>
-                <w:rFonts w:ascii="Calibri" w:eastAsia="Aptos" w:hAnsi="Calibri" w:cs="Calibri"/>
-                <w:sz w:val="20"/>
-                <w:lang w:eastAsia="en-US"/>
-              </w:rPr>
-              <w:t xml:space="preserve">                       </w:t>
+              <w:t xml:space="preserve">{{nacionalidade}}                          </w:t>
             </w:r>
           </w:p>
         </w:tc>
@@ -6675,7 +6396,6 @@
               <w:rPr>
                 <w:rFonts w:ascii="Calibri" w:eastAsia="Aptos" w:hAnsi="Calibri" w:cs="Calibri"/>
                 <w:sz w:val="20"/>
-                <w:highlight w:val="yellow"/>
                 <w:lang w:eastAsia="en-US"/>
               </w:rPr>
               <w:t>{{nascimento}}</w:t>
@@ -6722,37 +6442,9 @@
               <w:rPr>
                 <w:rFonts w:ascii="Calibri" w:eastAsia="Aptos" w:hAnsi="Calibri" w:cs="Calibri"/>
                 <w:sz w:val="20"/>
-                <w:highlight w:val="yellow"/>
                 <w:lang w:eastAsia="en-US"/>
               </w:rPr>
-              <w:t>{{whatsapp</w:t>
-            </w:r>
-            <w:proofErr w:type="gramStart"/>
-            <w:r>
-              <w:rPr>
-                <w:rFonts w:ascii="Calibri" w:eastAsia="Aptos" w:hAnsi="Calibri" w:cs="Calibri"/>
-                <w:sz w:val="20"/>
-                <w:highlight w:val="yellow"/>
-                <w:lang w:eastAsia="en-US"/>
-              </w:rPr>
-              <w:t>}}</w:t>
-            </w:r>
-            <w:r>
-              <w:rPr>
-                <w:rFonts w:ascii="Calibri" w:eastAsia="Aptos" w:hAnsi="Calibri" w:cs="Calibri"/>
-                <w:sz w:val="20"/>
-                <w:lang w:eastAsia="en-US"/>
-              </w:rPr>
-              <w:t xml:space="preserve">   </w:t>
-            </w:r>
-            <w:proofErr w:type="gramEnd"/>
-            <w:r>
-              <w:rPr>
-                <w:rFonts w:ascii="Calibri" w:eastAsia="Aptos" w:hAnsi="Calibri" w:cs="Calibri"/>
-                <w:sz w:val="20"/>
-                <w:lang w:eastAsia="en-US"/>
-              </w:rPr>
-              <w:t xml:space="preserve">                                </w:t>
+              <w:t xml:space="preserve">{{whatsapp}}                                   </w:t>
             </w:r>
           </w:p>
         </w:tc>
@@ -6803,7 +6495,6 @@
               <w:rPr>
                 <w:rFonts w:ascii="Calibri" w:eastAsia="Aptos" w:hAnsi="Calibri" w:cs="Calibri"/>
                 <w:sz w:val="20"/>
-                <w:highlight w:val="yellow"/>
                 <w:lang w:eastAsia="en-US"/>
               </w:rPr>
               <w:t>{{</w:t>
@@ -6813,7 +6504,6 @@
               <w:rPr>
                 <w:rFonts w:ascii="Calibri" w:eastAsia="Aptos" w:hAnsi="Calibri" w:cs="Calibri"/>
                 <w:sz w:val="20"/>
-                <w:highlight w:val="yellow"/>
                 <w:lang w:eastAsia="en-US"/>
               </w:rPr>
               <w:t>email</w:t>
@@ -6823,7 +6513,6 @@
               <w:rPr>
                 <w:rFonts w:ascii="Calibri" w:eastAsia="Aptos" w:hAnsi="Calibri" w:cs="Calibri"/>
                 <w:sz w:val="20"/>
-                <w:highlight w:val="yellow"/>
                 <w:lang w:eastAsia="en-US"/>
               </w:rPr>
               <w:t>}}</w:t>
@@ -6871,7 +6560,6 @@
               <w:rPr>
                 <w:rFonts w:ascii="Calibri" w:eastAsia="Aptos" w:hAnsi="Calibri" w:cs="Calibri"/>
                 <w:sz w:val="20"/>
-                <w:highlight w:val="yellow"/>
                 <w:lang w:eastAsia="en-US"/>
               </w:rPr>
               <w:t>{{</w:t>
@@ -6881,7 +6569,6 @@
               <w:rPr>
                 <w:rFonts w:ascii="Calibri" w:eastAsia="Aptos" w:hAnsi="Calibri" w:cs="Calibri"/>
                 <w:sz w:val="20"/>
-                <w:highlight w:val="yellow"/>
                 <w:lang w:eastAsia="en-US"/>
               </w:rPr>
               <w:t>logradouro_endereco</w:t>
@@ -6891,113 +6578,45 @@
               <w:rPr>
                 <w:rFonts w:ascii="Calibri" w:eastAsia="Aptos" w:hAnsi="Calibri" w:cs="Calibri"/>
                 <w:sz w:val="20"/>
-                <w:highlight w:val="yellow"/>
                 <w:lang w:eastAsia="en-US"/>
               </w:rPr>
-              <w:t>}}</w:t>
-            </w:r>
-            <w:r>
-              <w:rPr>
-                <w:rFonts w:ascii="Calibri" w:eastAsia="Aptos" w:hAnsi="Calibri" w:cs="Calibri"/>
-                <w:sz w:val="20"/>
-                <w:lang w:eastAsia="en-US"/>
-              </w:rPr>
-              <w:t xml:space="preserve">, </w:t>
-            </w:r>
-            <w:r>
-              <w:rPr>
-                <w:rFonts w:ascii="Calibri" w:eastAsia="Aptos" w:hAnsi="Calibri" w:cs="Calibri"/>
-                <w:sz w:val="20"/>
-                <w:highlight w:val="yellow"/>
-                <w:lang w:eastAsia="en-US"/>
-              </w:rPr>
-              <w:t>{{</w:t>
+              <w:t>}}, {{</w:t>
             </w:r>
             <w:proofErr w:type="spellStart"/>
             <w:r>
               <w:rPr>
                 <w:rFonts w:ascii="Calibri" w:eastAsia="Aptos" w:hAnsi="Calibri" w:cs="Calibri"/>
                 <w:sz w:val="20"/>
-                <w:highlight w:val="yellow"/>
                 <w:lang w:eastAsia="en-US"/>
               </w:rPr>
-              <w:t>logradouro_</w:t>
-            </w:r>
-            <w:proofErr w:type="gramStart"/>
-            <w:r>
-              <w:rPr>
-                <w:rFonts w:ascii="Calibri" w:eastAsia="Aptos" w:hAnsi="Calibri" w:cs="Calibri"/>
-                <w:sz w:val="20"/>
-                <w:highlight w:val="yellow"/>
-                <w:lang w:eastAsia="en-US"/>
-              </w:rPr>
-              <w:t>numero</w:t>
+              <w:t>logradouro_numero</w:t>
             </w:r>
             <w:proofErr w:type="spellEnd"/>
-            <w:proofErr w:type="gramEnd"/>
             <w:r>
               <w:rPr>
                 <w:rFonts w:ascii="Calibri" w:eastAsia="Aptos" w:hAnsi="Calibri" w:cs="Calibri"/>
                 <w:sz w:val="20"/>
-                <w:highlight w:val="yellow"/>
                 <w:lang w:eastAsia="en-US"/>
               </w:rPr>
-              <w:t>}}</w:t>
-            </w:r>
-            <w:r>
-              <w:rPr>
-                <w:rFonts w:ascii="Calibri" w:eastAsia="Aptos" w:hAnsi="Calibri" w:cs="Calibri"/>
-                <w:sz w:val="20"/>
-                <w:lang w:eastAsia="en-US"/>
-              </w:rPr>
-              <w:t xml:space="preserve"> - </w:t>
-            </w:r>
-            <w:r>
-              <w:rPr>
-                <w:rFonts w:ascii="Calibri" w:eastAsia="Aptos" w:hAnsi="Calibri" w:cs="Calibri"/>
-                <w:sz w:val="20"/>
-                <w:highlight w:val="yellow"/>
-                <w:lang w:eastAsia="en-US"/>
-              </w:rPr>
-              <w:t>{{</w:t>
+              <w:t>}} - {{</w:t>
             </w:r>
             <w:proofErr w:type="spellStart"/>
             <w:r>
               <w:rPr>
                 <w:rFonts w:ascii="Calibri" w:eastAsia="Aptos" w:hAnsi="Calibri" w:cs="Calibri"/>
                 <w:sz w:val="20"/>
-                <w:highlight w:val="yellow"/>
                 <w:lang w:eastAsia="en-US"/>
               </w:rPr>
               <w:t>logradouro_complemento</w:t>
             </w:r>
             <w:proofErr w:type="spellEnd"/>
-            <w:proofErr w:type="gramStart"/>
             <w:r>
               <w:rPr>
                 <w:rFonts w:ascii="Calibri" w:eastAsia="Aptos" w:hAnsi="Calibri" w:cs="Calibri"/>
                 <w:sz w:val="20"/>
-                <w:highlight w:val="yellow"/>
                 <w:lang w:eastAsia="en-US"/>
               </w:rPr>
-              <w:t>}}</w:t>
-            </w:r>
-            <w:r>
-              <w:rPr>
-                <w:rFonts w:ascii="Calibri" w:eastAsia="Aptos" w:hAnsi="Calibri" w:cs="Calibri"/>
-                <w:sz w:val="20"/>
-                <w:lang w:eastAsia="en-US"/>
-              </w:rPr>
-              <w:t xml:space="preserve">   </w:t>
-            </w:r>
-            <w:proofErr w:type="gramEnd"/>
-            <w:r>
-              <w:rPr>
-                <w:rFonts w:ascii="Calibri" w:eastAsia="Aptos" w:hAnsi="Calibri" w:cs="Calibri"/>
-                <w:sz w:val="20"/>
-                <w:lang w:eastAsia="en-US"/>
-              </w:rPr>
-              <w:t xml:space="preserve">                            </w:t>
+              <w:t xml:space="preserve">}}                               </w:t>
             </w:r>
           </w:p>
         </w:tc>
@@ -7046,7 +6665,6 @@
               <w:rPr>
                 <w:rFonts w:ascii="Calibri" w:eastAsia="Aptos" w:hAnsi="Calibri" w:cs="Calibri"/>
                 <w:sz w:val="20"/>
-                <w:highlight w:val="yellow"/>
                 <w:lang w:eastAsia="en-US"/>
               </w:rPr>
               <w:t>{{</w:t>
@@ -7056,38 +6674,18 @@
               <w:rPr>
                 <w:rFonts w:ascii="Calibri" w:eastAsia="Aptos" w:hAnsi="Calibri" w:cs="Calibri"/>
                 <w:sz w:val="20"/>
-                <w:highlight w:val="yellow"/>
                 <w:lang w:eastAsia="en-US"/>
               </w:rPr>
               <w:t>logradouro_cep</w:t>
             </w:r>
             <w:proofErr w:type="spellEnd"/>
-            <w:proofErr w:type="gramStart"/>
             <w:r>
               <w:rPr>
                 <w:rFonts w:ascii="Calibri" w:eastAsia="Aptos" w:hAnsi="Calibri" w:cs="Calibri"/>
                 <w:sz w:val="20"/>
-                <w:highlight w:val="yellow"/>
                 <w:lang w:eastAsia="en-US"/>
               </w:rPr>
-              <w:t>}}</w:t>
-            </w:r>
-            <w:r>
-              <w:rPr>
-                <w:rFonts w:ascii="Calibri" w:eastAsia="Aptos" w:hAnsi="Calibri" w:cs="Calibri"/>
-                <w:sz w:val="20"/>
-                <w:lang w:eastAsia="en-US"/>
-              </w:rPr>
-              <w:t xml:space="preserve">   </w:t>
-            </w:r>
-            <w:proofErr w:type="gramEnd"/>
-            <w:r>
-              <w:rPr>
-                <w:rFonts w:ascii="Calibri" w:eastAsia="Aptos" w:hAnsi="Calibri" w:cs="Calibri"/>
-                <w:sz w:val="20"/>
-                <w:lang w:eastAsia="en-US"/>
-              </w:rPr>
-              <w:t xml:space="preserve">        </w:t>
+              <w:t xml:space="preserve">}}           </w:t>
             </w:r>
           </w:p>
         </w:tc>
@@ -7130,7 +6728,6 @@
               <w:rPr>
                 <w:rFonts w:ascii="Calibri" w:eastAsia="Aptos" w:hAnsi="Calibri" w:cs="Calibri"/>
                 <w:sz w:val="20"/>
-                <w:highlight w:val="yellow"/>
                 <w:lang w:eastAsia="en-US"/>
               </w:rPr>
               <w:t>{{</w:t>
@@ -7140,7 +6737,6 @@
               <w:rPr>
                 <w:rFonts w:ascii="Calibri" w:eastAsia="Aptos" w:hAnsi="Calibri" w:cs="Calibri"/>
                 <w:sz w:val="20"/>
-                <w:highlight w:val="yellow"/>
                 <w:lang w:eastAsia="en-US"/>
               </w:rPr>
               <w:t>logradouro_cidade</w:t>
@@ -7150,7 +6746,6 @@
               <w:rPr>
                 <w:rFonts w:ascii="Calibri" w:eastAsia="Aptos" w:hAnsi="Calibri" w:cs="Calibri"/>
                 <w:sz w:val="20"/>
-                <w:highlight w:val="yellow"/>
                 <w:lang w:eastAsia="en-US"/>
               </w:rPr>
               <w:t>}}</w:t>
@@ -7197,7 +6792,6 @@
               <w:rPr>
                 <w:rFonts w:ascii="Calibri" w:eastAsia="Aptos" w:hAnsi="Calibri" w:cs="Calibri"/>
                 <w:sz w:val="20"/>
-                <w:highlight w:val="yellow"/>
                 <w:lang w:eastAsia="en-US"/>
               </w:rPr>
               <w:t>{{</w:t>
@@ -7207,38 +6801,18 @@
               <w:rPr>
                 <w:rFonts w:ascii="Calibri" w:eastAsia="Aptos" w:hAnsi="Calibri" w:cs="Calibri"/>
                 <w:sz w:val="20"/>
-                <w:highlight w:val="yellow"/>
                 <w:lang w:eastAsia="en-US"/>
               </w:rPr>
               <w:t>logradouro_uf</w:t>
             </w:r>
             <w:proofErr w:type="spellEnd"/>
-            <w:proofErr w:type="gramStart"/>
             <w:r>
               <w:rPr>
                 <w:rFonts w:ascii="Calibri" w:eastAsia="Aptos" w:hAnsi="Calibri" w:cs="Calibri"/>
                 <w:sz w:val="20"/>
-                <w:highlight w:val="yellow"/>
                 <w:lang w:eastAsia="en-US"/>
               </w:rPr>
-              <w:t>}}</w:t>
-            </w:r>
-            <w:r>
-              <w:rPr>
-                <w:rFonts w:ascii="Calibri" w:eastAsia="Aptos" w:hAnsi="Calibri" w:cs="Calibri"/>
-                <w:sz w:val="20"/>
-                <w:lang w:eastAsia="en-US"/>
-              </w:rPr>
-              <w:t xml:space="preserve">   </w:t>
-            </w:r>
-            <w:proofErr w:type="gramEnd"/>
-            <w:r>
-              <w:rPr>
-                <w:rFonts w:ascii="Calibri" w:eastAsia="Aptos" w:hAnsi="Calibri" w:cs="Calibri"/>
-                <w:sz w:val="20"/>
-                <w:lang w:eastAsia="en-US"/>
-              </w:rPr>
-              <w:t xml:space="preserve">                                    </w:t>
+              <w:t xml:space="preserve">}}                                       </w:t>
             </w:r>
           </w:p>
         </w:tc>
@@ -7282,7 +6856,6 @@
               <w:rPr>
                 <w:rFonts w:ascii="Calibri" w:eastAsia="Aptos" w:hAnsi="Calibri" w:cs="Calibri"/>
                 <w:sz w:val="20"/>
-                <w:highlight w:val="yellow"/>
                 <w:lang w:eastAsia="en-US"/>
               </w:rPr>
               <w:t>{{</w:t>
@@ -7292,7 +6865,6 @@
               <w:rPr>
                 <w:rFonts w:ascii="Calibri" w:eastAsia="Aptos" w:hAnsi="Calibri" w:cs="Calibri"/>
                 <w:sz w:val="20"/>
-                <w:highlight w:val="yellow"/>
                 <w:lang w:eastAsia="en-US"/>
               </w:rPr>
               <w:t>logradouro_bairro</w:t>
@@ -7302,7 +6874,6 @@
               <w:rPr>
                 <w:rFonts w:ascii="Calibri" w:eastAsia="Aptos" w:hAnsi="Calibri" w:cs="Calibri"/>
                 <w:sz w:val="20"/>
-                <w:highlight w:val="yellow"/>
                 <w:lang w:eastAsia="en-US"/>
               </w:rPr>
               <w:t>}}</w:t>
@@ -7454,45 +7025,9 @@
               <w:rPr>
                 <w:rFonts w:ascii="Calibri" w:eastAsia="Aptos" w:hAnsi="Calibri" w:cs="Calibri"/>
                 <w:sz w:val="20"/>
-                <w:highlight w:val="yellow"/>
                 <w:lang w:eastAsia="en-US"/>
               </w:rPr>
-              <w:t>{{empregador</w:t>
-            </w:r>
-            <w:proofErr w:type="gramStart"/>
-            <w:r>
-              <w:rPr>
-                <w:rFonts w:ascii="Calibri" w:eastAsia="Aptos" w:hAnsi="Calibri" w:cs="Calibri"/>
-                <w:sz w:val="20"/>
-                <w:highlight w:val="yellow"/>
-                <w:lang w:eastAsia="en-US"/>
-              </w:rPr>
-              <w:t>}</w:t>
-            </w:r>
-            <w:r>
-              <w:rPr>
-                <w:rFonts w:ascii="Calibri" w:eastAsia="Aptos" w:hAnsi="Calibri" w:cs="Calibri"/>
-                <w:sz w:val="20"/>
-                <w:lang w:eastAsia="en-US"/>
-              </w:rPr>
-              <w:t>}</w:t>
-            </w:r>
-            <w:r>
-              <w:rPr>
-                <w:rFonts w:ascii="Calibri" w:eastAsia="Aptos" w:hAnsi="Calibri" w:cs="Calibri"/>
-                <w:sz w:val="20"/>
-                <w:lang w:eastAsia="en-US"/>
-              </w:rPr>
-              <w:t xml:space="preserve">   </w:t>
-            </w:r>
-            <w:proofErr w:type="gramEnd"/>
-            <w:r>
-              <w:rPr>
-                <w:rFonts w:ascii="Calibri" w:eastAsia="Aptos" w:hAnsi="Calibri" w:cs="Calibri"/>
-                <w:sz w:val="20"/>
-                <w:lang w:eastAsia="en-US"/>
-              </w:rPr>
-              <w:t xml:space="preserve">    </w:t>
+              <w:t xml:space="preserve">{{empregador}}       </w:t>
             </w:r>
           </w:p>
         </w:tc>
@@ -7535,37 +7070,9 @@
               <w:rPr>
                 <w:rFonts w:ascii="Calibri" w:eastAsia="Aptos" w:hAnsi="Calibri" w:cs="Calibri"/>
                 <w:sz w:val="20"/>
-                <w:highlight w:val="yellow"/>
                 <w:lang w:eastAsia="en-US"/>
               </w:rPr>
-              <w:t>{{</w:t>
-            </w:r>
-            <w:proofErr w:type="gramStart"/>
-            <w:r>
-              <w:rPr>
-                <w:rFonts w:ascii="Calibri" w:eastAsia="Aptos" w:hAnsi="Calibri" w:cs="Calibri"/>
-                <w:sz w:val="20"/>
-                <w:highlight w:val="yellow"/>
-                <w:lang w:eastAsia="en-US"/>
-              </w:rPr>
-              <w:t>matricula}}</w:t>
-            </w:r>
-            <w:r>
-              <w:rPr>
-                <w:rFonts w:ascii="Calibri" w:eastAsia="Aptos" w:hAnsi="Calibri" w:cs="Calibri"/>
-                <w:sz w:val="20"/>
-                <w:lang w:eastAsia="en-US"/>
-              </w:rPr>
-              <w:t xml:space="preserve">   </w:t>
-            </w:r>
-            <w:proofErr w:type="gramEnd"/>
-            <w:r>
-              <w:rPr>
-                <w:rFonts w:ascii="Calibri" w:eastAsia="Aptos" w:hAnsi="Calibri" w:cs="Calibri"/>
-                <w:sz w:val="20"/>
-                <w:lang w:eastAsia="en-US"/>
-              </w:rPr>
-              <w:t xml:space="preserve">                     </w:t>
+              <w:t xml:space="preserve">{{matricula}}                        </w:t>
             </w:r>
           </w:p>
         </w:tc>
@@ -7611,16 +7118,7 @@
                 <w:sz w:val="20"/>
                 <w:lang w:eastAsia="en-US"/>
               </w:rPr>
-              <w:t xml:space="preserve"> </w:t>
-            </w:r>
-            <w:r>
-              <w:rPr>
-                <w:rFonts w:ascii="Calibri" w:eastAsia="Aptos" w:hAnsi="Calibri" w:cs="Calibri"/>
-                <w:sz w:val="20"/>
-                <w:highlight w:val="yellow"/>
-                <w:lang w:eastAsia="en-US"/>
-              </w:rPr>
-              <w:t>{{cargo}}</w:t>
+              <w:t xml:space="preserve"> {{cargo}}</w:t>
             </w:r>
           </w:p>
         </w:tc>
@@ -7691,17 +7189,7 @@
                 <w:color w:val="000000"/>
                 <w:sz w:val="20"/>
               </w:rPr>
-              <w:t xml:space="preserve">5 - </w:t>
-            </w:r>
-            <w:r>
-              <w:rPr>
-                <w:rFonts w:ascii="Calibri" w:hAnsi="Calibri" w:cs="Calibri"/>
-                <w:b/>
-                <w:bCs/>
-                <w:color w:val="000000"/>
-                <w:sz w:val="20"/>
-              </w:rPr>
-              <w:t xml:space="preserve">DADOS DA OPERAÇÃO DE TRANSFERENCIA DE DÍVIDA DO CARTÃO DE CRÉDITO COM GARANTIA DE DESCONTO EM FOLHA DE PAGAMENTO </w:t>
+              <w:t xml:space="preserve">5 - DADOS DA OPERAÇÃO DE TRANSFERENCIA DE DÍVIDA DO CARTÃO DE CRÉDITO COM GARANTIA DE DESCONTO EM FOLHA DE PAGAMENTO </w:t>
             </w:r>
           </w:p>
           <w:p>
@@ -7782,35 +7270,6 @@
                 <w:sz w:val="20"/>
               </w:rPr>
             </w:pPr>
-            <w:r>
-              <w:rPr>
-                <w:rFonts w:ascii="Calibri" w:hAnsi="Calibri" w:cs="Calibri"/>
-                <w:color w:val="000000"/>
-                <w:sz w:val="20"/>
-                <w:highlight w:val="yellow"/>
-              </w:rPr>
-              <w:t>{{</w:t>
-            </w:r>
-            <w:proofErr w:type="spellStart"/>
-            <w:r>
-              <w:rPr>
-                <w:rFonts w:ascii="Calibri" w:hAnsi="Calibri" w:cs="Calibri"/>
-                <w:color w:val="000000"/>
-                <w:sz w:val="20"/>
-                <w:highlight w:val="yellow"/>
-              </w:rPr>
-              <w:t>compra_valorquitacao</w:t>
-            </w:r>
-            <w:proofErr w:type="spellEnd"/>
-            <w:r>
-              <w:rPr>
-                <w:rFonts w:ascii="Calibri" w:hAnsi="Calibri" w:cs="Calibri"/>
-                <w:color w:val="000000"/>
-                <w:sz w:val="20"/>
-                <w:highlight w:val="yellow"/>
-              </w:rPr>
-              <w:t>}}</w:t>
-            </w:r>
           </w:p>
         </w:tc>
         <w:tc>
@@ -7855,7 +7314,6 @@
                 <w:rFonts w:ascii="Calibri" w:hAnsi="Calibri" w:cs="Calibri"/>
                 <w:color w:val="000000"/>
                 <w:sz w:val="20"/>
-                <w:highlight w:val="yellow"/>
               </w:rPr>
               <w:t>{{</w:t>
             </w:r>
@@ -7865,7 +7323,6 @@
                 <w:rFonts w:ascii="Calibri" w:hAnsi="Calibri" w:cs="Calibri"/>
                 <w:color w:val="000000"/>
                 <w:sz w:val="20"/>
-                <w:highlight w:val="yellow"/>
               </w:rPr>
               <w:t>compra_valorquitacao</w:t>
             </w:r>
@@ -7875,7 +7332,151 @@
                 <w:rFonts w:ascii="Calibri" w:hAnsi="Calibri" w:cs="Calibri"/>
                 <w:color w:val="000000"/>
                 <w:sz w:val="20"/>
-                <w:highlight w:val="yellow"/>
+              </w:rPr>
+              <w:t>}}</w:t>
+            </w:r>
+          </w:p>
+          <w:p>
+            <w:pPr>
+              <w:rPr>
+                <w:rFonts w:ascii="Calibri" w:hAnsi="Calibri" w:cs="Calibri"/>
+                <w:color w:val="000000"/>
+                <w:sz w:val="20"/>
+              </w:rPr>
+            </w:pPr>
+          </w:p>
+        </w:tc>
+      </w:tr>
+      <w:tr>
+        <w:trPr>
+          <w:trHeight w:val="479"/>
+        </w:trPr>
+        <w:tc>
+          <w:tcPr>
+            <w:tcW w:w="5339" w:type="dxa"/>
+            <w:tcBorders>
+              <w:top w:val="single" w:sz="8" w:space="0" w:color="A6A6A6"/>
+              <w:left w:val="single" w:sz="8" w:space="0" w:color="A6A6A6"/>
+              <w:bottom w:val="single" w:sz="8" w:space="0" w:color="A6A6A6"/>
+              <w:right w:val="single" w:sz="8" w:space="0" w:color="A6A6A6"/>
+            </w:tcBorders>
+            <w:noWrap/>
+            <w:hideMark/>
+          </w:tcPr>
+          <w:p>
+            <w:pPr>
+              <w:rPr>
+                <w:rFonts w:ascii="Calibri" w:hAnsi="Calibri" w:cs="Calibri"/>
+                <w:color w:val="000000"/>
+                <w:sz w:val="20"/>
+              </w:rPr>
+            </w:pPr>
+            <w:r>
+              <w:rPr>
+                <w:rFonts w:ascii="Calibri" w:hAnsi="Calibri" w:cs="Calibri"/>
+                <w:color w:val="000000"/>
+                <w:sz w:val="20"/>
+              </w:rPr>
+              <w:t xml:space="preserve">5.3 - IOF sobre o Valor Solicitado  </w:t>
+            </w:r>
+          </w:p>
+          <w:p>
+            <w:pPr>
+              <w:rPr>
+                <w:rFonts w:ascii="Calibri" w:hAnsi="Calibri" w:cs="Calibri"/>
+                <w:color w:val="000000"/>
+                <w:sz w:val="20"/>
+              </w:rPr>
+            </w:pPr>
+            <w:r>
+              <w:rPr>
+                <w:rFonts w:ascii="Calibri" w:hAnsi="Calibri" w:cs="Calibri"/>
+                <w:color w:val="000000"/>
+                <w:sz w:val="20"/>
+              </w:rPr>
+              <w:t>{{</w:t>
+            </w:r>
+            <w:proofErr w:type="spellStart"/>
+            <w:r>
+              <w:rPr>
+                <w:rFonts w:ascii="Calibri" w:hAnsi="Calibri" w:cs="Calibri"/>
+                <w:color w:val="000000"/>
+                <w:sz w:val="20"/>
+              </w:rPr>
+              <w:t>valoriof</w:t>
+            </w:r>
+            <w:proofErr w:type="spellEnd"/>
+            <w:r>
+              <w:rPr>
+                <w:rFonts w:ascii="Calibri" w:hAnsi="Calibri" w:cs="Calibri"/>
+                <w:color w:val="000000"/>
+                <w:sz w:val="20"/>
+              </w:rPr>
+              <w:t>}}</w:t>
+            </w:r>
+          </w:p>
+        </w:tc>
+        <w:tc>
+          <w:tcPr>
+            <w:tcW w:w="4159" w:type="dxa"/>
+            <w:gridSpan w:val="2"/>
+            <w:tcBorders>
+              <w:top w:val="single" w:sz="8" w:space="0" w:color="A6A6A6"/>
+              <w:left w:val="nil"/>
+              <w:bottom w:val="single" w:sz="8" w:space="0" w:color="A6A6A6"/>
+              <w:right w:val="single" w:sz="8" w:space="0" w:color="A6A6A6"/>
+            </w:tcBorders>
+            <w:noWrap/>
+            <w:hideMark/>
+          </w:tcPr>
+          <w:p>
+            <w:pPr>
+              <w:rPr>
+                <w:rFonts w:ascii="Calibri" w:hAnsi="Calibri" w:cs="Calibri"/>
+                <w:color w:val="000000"/>
+                <w:sz w:val="20"/>
+              </w:rPr>
+            </w:pPr>
+            <w:r>
+              <w:rPr>
+                <w:rFonts w:ascii="Calibri" w:hAnsi="Calibri" w:cs="Calibri"/>
+                <w:color w:val="000000"/>
+                <w:sz w:val="20"/>
+              </w:rPr>
+              <w:t xml:space="preserve">5.4 - Valor do Saque Financiado (Principal + IOF): R$ </w:t>
+            </w:r>
+          </w:p>
+          <w:p>
+            <w:pPr>
+              <w:rPr>
+                <w:rFonts w:ascii="Calibri" w:hAnsi="Calibri" w:cs="Calibri"/>
+                <w:color w:val="000000"/>
+                <w:sz w:val="20"/>
+              </w:rPr>
+            </w:pPr>
+            <w:r>
+              <w:rPr>
+                <w:rFonts w:ascii="Calibri" w:hAnsi="Calibri" w:cs="Calibri"/>
+                <w:color w:val="000000"/>
+                <w:sz w:val="20"/>
+              </w:rPr>
+              <w:t>{{</w:t>
+            </w:r>
+            <w:proofErr w:type="spellStart"/>
+            <w:r>
+              <w:rPr>
+                <w:rFonts w:ascii="Calibri" w:hAnsi="Calibri" w:cs="Calibri"/>
+                <w:color w:val="000000"/>
+                <w:sz w:val="20"/>
+              </w:rPr>
+              <w:t>valorfinanciado</w:t>
+            </w:r>
+            <w:proofErr w:type="spellEnd"/>
+            <w:r>
+              <w:rPr>
+                <w:rFonts w:ascii="Calibri" w:hAnsi="Calibri" w:cs="Calibri"/>
+                <w:color w:val="000000"/>
+                <w:sz w:val="20"/>
               </w:rPr>
               <w:t>}}</w:t>
             </w:r>
@@ -7912,7 +7513,7 @@
                 <w:color w:val="000000"/>
                 <w:sz w:val="20"/>
               </w:rPr>
-              <w:t xml:space="preserve">5.3 - IOF sobre o Valor Solicitado  </w:t>
+              <w:t xml:space="preserve">5.5 - Valor Líquido creditado ao Cliente R$ </w:t>
             </w:r>
           </w:p>
           <w:p>
@@ -7928,7 +7529,6 @@
                 <w:rFonts w:ascii="Calibri" w:hAnsi="Calibri" w:cs="Calibri"/>
                 <w:color w:val="000000"/>
                 <w:sz w:val="20"/>
-                <w:highlight w:val="yellow"/>
               </w:rPr>
               <w:t>{{</w:t>
             </w:r>
@@ -7938,9 +7538,8 @@
                 <w:rFonts w:ascii="Calibri" w:hAnsi="Calibri" w:cs="Calibri"/>
                 <w:color w:val="000000"/>
                 <w:sz w:val="20"/>
-                <w:highlight w:val="yellow"/>
-              </w:rPr>
-              <w:t>valoriof</w:t>
+              </w:rPr>
+              <w:t>valorliberado</w:t>
             </w:r>
             <w:proofErr w:type="spellEnd"/>
             <w:r>
@@ -7948,7 +7547,6 @@
                 <w:rFonts w:ascii="Calibri" w:hAnsi="Calibri" w:cs="Calibri"/>
                 <w:color w:val="000000"/>
                 <w:sz w:val="20"/>
-                <w:highlight w:val="yellow"/>
               </w:rPr>
               <w:t>}}</w:t>
             </w:r>
@@ -7964,6 +7562,326 @@
               <w:bottom w:val="single" w:sz="8" w:space="0" w:color="A6A6A6"/>
               <w:right w:val="single" w:sz="8" w:space="0" w:color="A6A6A6"/>
             </w:tcBorders>
+            <w:hideMark/>
+          </w:tcPr>
+          <w:p>
+            <w:pPr>
+              <w:rPr>
+                <w:rFonts w:ascii="Calibri" w:hAnsi="Calibri" w:cs="Calibri"/>
+                <w:color w:val="000000"/>
+                <w:sz w:val="20"/>
+              </w:rPr>
+            </w:pPr>
+            <w:r>
+              <w:rPr>
+                <w:rFonts w:ascii="Calibri" w:hAnsi="Calibri" w:cs="Calibri"/>
+                <w:color w:val="000000"/>
+                <w:sz w:val="20"/>
+              </w:rPr>
+              <w:t xml:space="preserve">5.6- Valor da Parcela R$: </w:t>
+            </w:r>
+          </w:p>
+          <w:p>
+            <w:pPr>
+              <w:rPr>
+                <w:rFonts w:ascii="Calibri" w:hAnsi="Calibri" w:cs="Calibri"/>
+                <w:color w:val="000000"/>
+                <w:sz w:val="20"/>
+              </w:rPr>
+            </w:pPr>
+            <w:r>
+              <w:rPr>
+                <w:rFonts w:ascii="Calibri" w:hAnsi="Calibri" w:cs="Calibri"/>
+                <w:color w:val="000000"/>
+                <w:sz w:val="20"/>
+              </w:rPr>
+              <w:t>{{</w:t>
+            </w:r>
+            <w:proofErr w:type="spellStart"/>
+            <w:r>
+              <w:rPr>
+                <w:rFonts w:ascii="Calibri" w:hAnsi="Calibri" w:cs="Calibri"/>
+                <w:color w:val="000000"/>
+                <w:sz w:val="20"/>
+              </w:rPr>
+              <w:t>pmt</w:t>
+            </w:r>
+            <w:proofErr w:type="spellEnd"/>
+            <w:r>
+              <w:rPr>
+                <w:rFonts w:ascii="Calibri" w:hAnsi="Calibri" w:cs="Calibri"/>
+                <w:color w:val="000000"/>
+                <w:sz w:val="20"/>
+              </w:rPr>
+              <w:t>}}</w:t>
+            </w:r>
+          </w:p>
+        </w:tc>
+      </w:tr>
+      <w:tr>
+        <w:trPr>
+          <w:trHeight w:val="479"/>
+        </w:trPr>
+        <w:tc>
+          <w:tcPr>
+            <w:tcW w:w="5339" w:type="dxa"/>
+            <w:tcBorders>
+              <w:top w:val="single" w:sz="8" w:space="0" w:color="A6A6A6"/>
+              <w:left w:val="single" w:sz="8" w:space="0" w:color="A6A6A6"/>
+              <w:bottom w:val="single" w:sz="8" w:space="0" w:color="A6A6A6"/>
+              <w:right w:val="single" w:sz="8" w:space="0" w:color="A6A6A6"/>
+            </w:tcBorders>
+            <w:hideMark/>
+          </w:tcPr>
+          <w:p>
+            <w:pPr>
+              <w:rPr>
+                <w:rFonts w:ascii="Calibri" w:hAnsi="Calibri" w:cs="Calibri"/>
+                <w:color w:val="000000"/>
+                <w:sz w:val="20"/>
+              </w:rPr>
+            </w:pPr>
+            <w:r>
+              <w:rPr>
+                <w:rFonts w:ascii="Calibri" w:hAnsi="Calibri" w:cs="Calibri"/>
+                <w:color w:val="000000"/>
+                <w:sz w:val="20"/>
+              </w:rPr>
+              <w:t xml:space="preserve">5.7-Quantidade de Parcelas </w:t>
+            </w:r>
+          </w:p>
+          <w:p>
+            <w:pPr>
+              <w:rPr>
+                <w:rFonts w:ascii="Calibri" w:hAnsi="Calibri" w:cs="Calibri"/>
+                <w:color w:val="000000"/>
+                <w:sz w:val="20"/>
+              </w:rPr>
+            </w:pPr>
+            <w:r>
+              <w:rPr>
+                <w:rFonts w:ascii="Calibri" w:hAnsi="Calibri" w:cs="Calibri"/>
+                <w:color w:val="000000"/>
+                <w:sz w:val="20"/>
+              </w:rPr>
+              <w:t>{{</w:t>
+            </w:r>
+            <w:r>
+              <w:rPr>
+                <w:rFonts w:ascii="Calibri" w:hAnsi="Calibri" w:cs="Calibri"/>
+                <w:color w:val="000000"/>
+                <w:sz w:val="20"/>
+              </w:rPr>
+              <w:t>prazo</w:t>
+            </w:r>
+            <w:r>
+              <w:rPr>
+                <w:rFonts w:ascii="Calibri" w:hAnsi="Calibri" w:cs="Calibri"/>
+                <w:color w:val="000000"/>
+                <w:sz w:val="20"/>
+              </w:rPr>
+              <w:t>}}</w:t>
+            </w:r>
+          </w:p>
+        </w:tc>
+        <w:tc>
+          <w:tcPr>
+            <w:tcW w:w="4159" w:type="dxa"/>
+            <w:gridSpan w:val="2"/>
+            <w:tcBorders>
+              <w:top w:val="single" w:sz="8" w:space="0" w:color="A6A6A6"/>
+              <w:left w:val="nil"/>
+              <w:bottom w:val="single" w:sz="8" w:space="0" w:color="A6A6A6"/>
+              <w:right w:val="single" w:sz="8" w:space="0" w:color="A6A6A6"/>
+            </w:tcBorders>
+            <w:hideMark/>
+          </w:tcPr>
+          <w:p>
+            <w:pPr>
+              <w:rPr>
+                <w:rFonts w:ascii="Calibri" w:hAnsi="Calibri" w:cs="Calibri"/>
+                <w:color w:val="000000"/>
+                <w:sz w:val="20"/>
+              </w:rPr>
+            </w:pPr>
+            <w:r>
+              <w:rPr>
+                <w:rFonts w:ascii="Calibri" w:hAnsi="Calibri" w:cs="Calibri"/>
+                <w:color w:val="000000"/>
+                <w:sz w:val="20"/>
+              </w:rPr>
+              <w:t xml:space="preserve">5.8-Taxa de Juros Efetiva Mensal (%) </w:t>
+            </w:r>
+          </w:p>
+          <w:p>
+            <w:pPr>
+              <w:rPr>
+                <w:rFonts w:ascii="Calibri" w:hAnsi="Calibri" w:cs="Calibri"/>
+                <w:color w:val="000000"/>
+                <w:sz w:val="20"/>
+              </w:rPr>
+            </w:pPr>
+            <w:r>
+              <w:rPr>
+                <w:rFonts w:ascii="Calibri" w:hAnsi="Calibri" w:cs="Calibri"/>
+                <w:color w:val="000000"/>
+                <w:sz w:val="20"/>
+              </w:rPr>
+              <w:t>{{</w:t>
+            </w:r>
+            <w:proofErr w:type="spellStart"/>
+            <w:r>
+              <w:rPr>
+                <w:rFonts w:ascii="Calibri" w:hAnsi="Calibri" w:cs="Calibri"/>
+                <w:color w:val="000000"/>
+                <w:sz w:val="20"/>
+              </w:rPr>
+              <w:t>taxaam</w:t>
+            </w:r>
+            <w:proofErr w:type="spellEnd"/>
+            <w:r>
+              <w:rPr>
+                <w:rFonts w:ascii="Calibri" w:hAnsi="Calibri" w:cs="Calibri"/>
+                <w:color w:val="000000"/>
+                <w:sz w:val="20"/>
+              </w:rPr>
+              <w:t>}}</w:t>
+            </w:r>
+          </w:p>
+        </w:tc>
+      </w:tr>
+      <w:tr>
+        <w:trPr>
+          <w:trHeight w:val="479"/>
+        </w:trPr>
+        <w:tc>
+          <w:tcPr>
+            <w:tcW w:w="5339" w:type="dxa"/>
+            <w:tcBorders>
+              <w:top w:val="single" w:sz="8" w:space="0" w:color="A6A6A6"/>
+              <w:left w:val="single" w:sz="8" w:space="0" w:color="A6A6A6"/>
+              <w:bottom w:val="single" w:sz="8" w:space="0" w:color="A6A6A6"/>
+              <w:right w:val="single" w:sz="8" w:space="0" w:color="A6A6A6"/>
+            </w:tcBorders>
+            <w:hideMark/>
+          </w:tcPr>
+          <w:p>
+            <w:pPr>
+              <w:rPr>
+                <w:rFonts w:ascii="Calibri" w:hAnsi="Calibri" w:cs="Calibri"/>
+                <w:color w:val="000000"/>
+                <w:sz w:val="20"/>
+              </w:rPr>
+            </w:pPr>
+            <w:r>
+              <w:rPr>
+                <w:rFonts w:ascii="Calibri" w:hAnsi="Calibri" w:cs="Calibri"/>
+                <w:color w:val="000000"/>
+                <w:sz w:val="20"/>
+              </w:rPr>
+              <w:t xml:space="preserve">5.9- Taxa Efetiva Anual (%) </w:t>
+            </w:r>
+          </w:p>
+          <w:p>
+            <w:pPr>
+              <w:rPr>
+                <w:rFonts w:ascii="Calibri" w:hAnsi="Calibri" w:cs="Calibri"/>
+                <w:color w:val="000000"/>
+                <w:sz w:val="20"/>
+              </w:rPr>
+            </w:pPr>
+          </w:p>
+        </w:tc>
+        <w:tc>
+          <w:tcPr>
+            <w:tcW w:w="2600" w:type="dxa"/>
+            <w:tcBorders>
+              <w:top w:val="nil"/>
+              <w:left w:val="nil"/>
+              <w:bottom w:val="single" w:sz="8" w:space="0" w:color="A6A6A6"/>
+              <w:right w:val="single" w:sz="8" w:space="0" w:color="A6A6A6"/>
+            </w:tcBorders>
+            <w:hideMark/>
+          </w:tcPr>
+          <w:p>
+            <w:pPr>
+              <w:rPr>
+                <w:rFonts w:ascii="Calibri" w:hAnsi="Calibri" w:cs="Calibri"/>
+                <w:color w:val="000000"/>
+                <w:sz w:val="20"/>
+              </w:rPr>
+            </w:pPr>
+            <w:r>
+              <w:rPr>
+                <w:rFonts w:ascii="Calibri" w:hAnsi="Calibri" w:cs="Calibri"/>
+                <w:color w:val="000000"/>
+                <w:sz w:val="20"/>
+              </w:rPr>
+              <w:t>5.10 - Tarifa de Cadastro R$:</w:t>
+            </w:r>
+          </w:p>
+          <w:p>
+            <w:pPr>
+              <w:rPr>
+                <w:rFonts w:ascii="Calibri" w:hAnsi="Calibri" w:cs="Calibri"/>
+                <w:color w:val="000000"/>
+                <w:sz w:val="20"/>
+              </w:rPr>
+            </w:pPr>
+          </w:p>
+        </w:tc>
+        <w:tc>
+          <w:tcPr>
+            <w:tcW w:w="1559" w:type="dxa"/>
+            <w:tcBorders>
+              <w:top w:val="nil"/>
+              <w:left w:val="nil"/>
+              <w:bottom w:val="single" w:sz="8" w:space="0" w:color="A6A6A6"/>
+              <w:right w:val="single" w:sz="8" w:space="0" w:color="A6A6A6"/>
+            </w:tcBorders>
+            <w:hideMark/>
+          </w:tcPr>
+          <w:p>
+            <w:pPr>
+              <w:rPr>
+                <w:rFonts w:ascii="Calibri" w:hAnsi="Calibri" w:cs="Calibri"/>
+                <w:color w:val="000000"/>
+                <w:sz w:val="20"/>
+              </w:rPr>
+            </w:pPr>
+            <w:r>
+              <w:rPr>
+                <w:rFonts w:ascii="Calibri" w:hAnsi="Calibri" w:cs="Calibri"/>
+                <w:color w:val="000000"/>
+                <w:sz w:val="20"/>
+              </w:rPr>
+              <w:t>5.11 - Seguro Prestamista R$:</w:t>
+            </w:r>
+          </w:p>
+          <w:p>
+            <w:pPr>
+              <w:rPr>
+                <w:rFonts w:ascii="Calibri" w:hAnsi="Calibri" w:cs="Calibri"/>
+                <w:color w:val="000000"/>
+                <w:sz w:val="20"/>
+              </w:rPr>
+            </w:pPr>
+          </w:p>
+        </w:tc>
+      </w:tr>
+      <w:tr>
+        <w:trPr>
+          <w:trHeight w:val="479"/>
+        </w:trPr>
+        <w:tc>
+          <w:tcPr>
+            <w:tcW w:w="5339" w:type="dxa"/>
+            <w:tcBorders>
+              <w:top w:val="single" w:sz="8" w:space="0" w:color="A6A6A6"/>
+              <w:left w:val="single" w:sz="8" w:space="0" w:color="A6A6A6"/>
+              <w:bottom w:val="single" w:sz="8" w:space="0" w:color="A6A6A6"/>
+              <w:right w:val="single" w:sz="8" w:space="0" w:color="A6A6A6"/>
+            </w:tcBorders>
             <w:noWrap/>
             <w:hideMark/>
           </w:tcPr>
@@ -7981,7 +7899,7 @@
                 <w:color w:val="000000"/>
                 <w:sz w:val="20"/>
               </w:rPr>
-              <w:t xml:space="preserve">5.4 - Valor do Saque Financiado (Principal + IOF): R$ </w:t>
+              <w:t>5.12- Outros (R$)</w:t>
             </w:r>
           </w:p>
           <w:p>
@@ -7992,12 +7910,49 @@
                 <w:sz w:val="20"/>
               </w:rPr>
             </w:pPr>
-            <w:r>
+          </w:p>
+        </w:tc>
+        <w:tc>
+          <w:tcPr>
+            <w:tcW w:w="2600" w:type="dxa"/>
+            <w:tcBorders>
+              <w:top w:val="nil"/>
+              <w:left w:val="nil"/>
+              <w:bottom w:val="single" w:sz="8" w:space="0" w:color="A6A6A6"/>
+              <w:right w:val="single" w:sz="8" w:space="0" w:color="A6A6A6"/>
+            </w:tcBorders>
+            <w:hideMark/>
+          </w:tcPr>
+          <w:p>
+            <w:pPr>
               <w:rPr>
                 <w:rFonts w:ascii="Calibri" w:hAnsi="Calibri" w:cs="Calibri"/>
                 <w:color w:val="000000"/>
                 <w:sz w:val="20"/>
-                <w:highlight w:val="yellow"/>
+              </w:rPr>
+            </w:pPr>
+            <w:r>
+              <w:rPr>
+                <w:rFonts w:ascii="Calibri" w:hAnsi="Calibri" w:cs="Calibri"/>
+                <w:color w:val="000000"/>
+                <w:sz w:val="20"/>
+              </w:rPr>
+              <w:t xml:space="preserve">5.13: CET Mensal (%): </w:t>
+            </w:r>
+          </w:p>
+          <w:p>
+            <w:pPr>
+              <w:rPr>
+                <w:rFonts w:ascii="Calibri" w:hAnsi="Calibri" w:cs="Calibri"/>
+                <w:color w:val="000000"/>
+                <w:sz w:val="20"/>
+              </w:rPr>
+            </w:pPr>
+            <w:r>
+              <w:rPr>
+                <w:rFonts w:ascii="Calibri" w:hAnsi="Calibri" w:cs="Calibri"/>
+                <w:color w:val="000000"/>
+                <w:sz w:val="20"/>
               </w:rPr>
               <w:t>{{</w:t>
             </w:r>
@@ -8007,9 +7962,8 @@
                 <w:rFonts w:ascii="Calibri" w:hAnsi="Calibri" w:cs="Calibri"/>
                 <w:color w:val="000000"/>
                 <w:sz w:val="20"/>
-                <w:highlight w:val="yellow"/>
-              </w:rPr>
-              <w:t>valorfinanciado</w:t>
+              </w:rPr>
+              <w:t>cetMensal</w:t>
             </w:r>
             <w:proofErr w:type="spellEnd"/>
             <w:r>
@@ -8017,7 +7971,70 @@
                 <w:rFonts w:ascii="Calibri" w:hAnsi="Calibri" w:cs="Calibri"/>
                 <w:color w:val="000000"/>
                 <w:sz w:val="20"/>
-                <w:highlight w:val="yellow"/>
+              </w:rPr>
+              <w:t>}}</w:t>
+            </w:r>
+          </w:p>
+        </w:tc>
+        <w:tc>
+          <w:tcPr>
+            <w:tcW w:w="1559" w:type="dxa"/>
+            <w:tcBorders>
+              <w:top w:val="nil"/>
+              <w:left w:val="nil"/>
+              <w:bottom w:val="single" w:sz="8" w:space="0" w:color="A6A6A6"/>
+              <w:right w:val="single" w:sz="8" w:space="0" w:color="A6A6A6"/>
+            </w:tcBorders>
+            <w:hideMark/>
+          </w:tcPr>
+          <w:p>
+            <w:pPr>
+              <w:rPr>
+                <w:rFonts w:ascii="Calibri" w:hAnsi="Calibri" w:cs="Calibri"/>
+                <w:color w:val="000000"/>
+                <w:sz w:val="20"/>
+              </w:rPr>
+            </w:pPr>
+            <w:r>
+              <w:rPr>
+                <w:rFonts w:ascii="Calibri" w:hAnsi="Calibri" w:cs="Calibri"/>
+                <w:color w:val="000000"/>
+                <w:sz w:val="20"/>
+              </w:rPr>
+              <w:t xml:space="preserve">5.14 CET Anual (%) </w:t>
+            </w:r>
+          </w:p>
+          <w:p>
+            <w:pPr>
+              <w:rPr>
+                <w:rFonts w:ascii="Calibri" w:hAnsi="Calibri" w:cs="Calibri"/>
+                <w:color w:val="000000"/>
+                <w:sz w:val="20"/>
+              </w:rPr>
+            </w:pPr>
+            <w:r>
+              <w:rPr>
+                <w:rFonts w:ascii="Calibri" w:hAnsi="Calibri" w:cs="Calibri"/>
+                <w:color w:val="000000"/>
+                <w:sz w:val="20"/>
+              </w:rPr>
+              <w:t>{{</w:t>
+            </w:r>
+            <w:proofErr w:type="spellStart"/>
+            <w:r>
+              <w:rPr>
+                <w:rFonts w:ascii="Calibri" w:hAnsi="Calibri" w:cs="Calibri"/>
+                <w:color w:val="000000"/>
+                <w:sz w:val="20"/>
+              </w:rPr>
+              <w:t>cetAnual</w:t>
+            </w:r>
+            <w:proofErr w:type="spellEnd"/>
+            <w:r>
+              <w:rPr>
+                <w:rFonts w:ascii="Calibri" w:hAnsi="Calibri" w:cs="Calibri"/>
+                <w:color w:val="000000"/>
+                <w:sz w:val="20"/>
               </w:rPr>
               <w:t>}}</w:t>
             </w:r>
@@ -8054,7 +8071,7 @@
                 <w:color w:val="000000"/>
                 <w:sz w:val="20"/>
               </w:rPr>
-              <w:t xml:space="preserve">5.5 - Valor Líquido creditado ao Cliente R$ </w:t>
+              <w:t xml:space="preserve">5.15 Vencimento 1ª Parcela: </w:t>
             </w:r>
           </w:p>
           <w:p>
@@ -8070,7 +8087,6 @@
                 <w:rFonts w:ascii="Calibri" w:hAnsi="Calibri" w:cs="Calibri"/>
                 <w:color w:val="000000"/>
                 <w:sz w:val="20"/>
-                <w:highlight w:val="yellow"/>
               </w:rPr>
               <w:t>{{</w:t>
             </w:r>
@@ -8080,9 +8096,8 @@
                 <w:rFonts w:ascii="Calibri" w:hAnsi="Calibri" w:cs="Calibri"/>
                 <w:color w:val="000000"/>
                 <w:sz w:val="20"/>
-                <w:highlight w:val="yellow"/>
-              </w:rPr>
-              <w:t>valorliberado</w:t>
+              </w:rPr>
+              <w:t>primeirovencimento</w:t>
             </w:r>
             <w:proofErr w:type="spellEnd"/>
             <w:r>
@@ -8090,259 +8105,9 @@
                 <w:rFonts w:ascii="Calibri" w:hAnsi="Calibri" w:cs="Calibri"/>
                 <w:color w:val="000000"/>
                 <w:sz w:val="20"/>
-                <w:highlight w:val="yellow"/>
               </w:rPr>
               <w:t>}}</w:t>
             </w:r>
-          </w:p>
-        </w:tc>
-        <w:tc>
-          <w:tcPr>
-            <w:tcW w:w="4159" w:type="dxa"/>
-            <w:gridSpan w:val="2"/>
-            <w:tcBorders>
-              <w:top w:val="single" w:sz="8" w:space="0" w:color="A6A6A6"/>
-              <w:left w:val="nil"/>
-              <w:bottom w:val="single" w:sz="8" w:space="0" w:color="A6A6A6"/>
-              <w:right w:val="single" w:sz="8" w:space="0" w:color="A6A6A6"/>
-            </w:tcBorders>
-            <w:hideMark/>
-          </w:tcPr>
-          <w:p>
-            <w:pPr>
-              <w:rPr>
-                <w:rFonts w:ascii="Calibri" w:hAnsi="Calibri" w:cs="Calibri"/>
-                <w:color w:val="000000"/>
-                <w:sz w:val="20"/>
-              </w:rPr>
-            </w:pPr>
-            <w:r>
-              <w:rPr>
-                <w:rFonts w:ascii="Calibri" w:hAnsi="Calibri" w:cs="Calibri"/>
-                <w:color w:val="000000"/>
-                <w:sz w:val="20"/>
-              </w:rPr>
-              <w:t xml:space="preserve">5.6- Valor da Parcela R$: </w:t>
-            </w:r>
-          </w:p>
-          <w:p>
-            <w:pPr>
-              <w:rPr>
-                <w:rFonts w:ascii="Calibri" w:hAnsi="Calibri" w:cs="Calibri"/>
-                <w:color w:val="000000"/>
-                <w:sz w:val="20"/>
-              </w:rPr>
-            </w:pPr>
-            <w:r>
-              <w:rPr>
-                <w:rFonts w:ascii="Calibri" w:hAnsi="Calibri" w:cs="Calibri"/>
-                <w:color w:val="000000"/>
-                <w:sz w:val="20"/>
-                <w:highlight w:val="yellow"/>
-              </w:rPr>
-              <w:t>{{</w:t>
-            </w:r>
-            <w:proofErr w:type="spellStart"/>
-            <w:r>
-              <w:rPr>
-                <w:rFonts w:ascii="Calibri" w:hAnsi="Calibri" w:cs="Calibri"/>
-                <w:color w:val="000000"/>
-                <w:sz w:val="20"/>
-                <w:highlight w:val="yellow"/>
-              </w:rPr>
-              <w:t>pmt</w:t>
-            </w:r>
-            <w:proofErr w:type="spellEnd"/>
-            <w:r>
-              <w:rPr>
-                <w:rFonts w:ascii="Calibri" w:hAnsi="Calibri" w:cs="Calibri"/>
-                <w:color w:val="000000"/>
-                <w:sz w:val="20"/>
-                <w:highlight w:val="yellow"/>
-              </w:rPr>
-              <w:t>}}</w:t>
-            </w:r>
-          </w:p>
-        </w:tc>
-      </w:tr>
-      <w:tr>
-        <w:trPr>
-          <w:trHeight w:val="479"/>
-        </w:trPr>
-        <w:tc>
-          <w:tcPr>
-            <w:tcW w:w="5339" w:type="dxa"/>
-            <w:tcBorders>
-              <w:top w:val="single" w:sz="8" w:space="0" w:color="A6A6A6"/>
-              <w:left w:val="single" w:sz="8" w:space="0" w:color="A6A6A6"/>
-              <w:bottom w:val="single" w:sz="8" w:space="0" w:color="A6A6A6"/>
-              <w:right w:val="single" w:sz="8" w:space="0" w:color="A6A6A6"/>
-            </w:tcBorders>
-            <w:hideMark/>
-          </w:tcPr>
-          <w:p>
-            <w:pPr>
-              <w:rPr>
-                <w:rFonts w:ascii="Calibri" w:hAnsi="Calibri" w:cs="Calibri"/>
-                <w:color w:val="000000"/>
-                <w:sz w:val="20"/>
-              </w:rPr>
-            </w:pPr>
-            <w:r>
-              <w:rPr>
-                <w:rFonts w:ascii="Calibri" w:hAnsi="Calibri" w:cs="Calibri"/>
-                <w:color w:val="000000"/>
-                <w:sz w:val="20"/>
-              </w:rPr>
-              <w:t xml:space="preserve">5.7-Quantidade de Parcelas </w:t>
-            </w:r>
-          </w:p>
-          <w:p>
-            <w:pPr>
-              <w:rPr>
-                <w:rFonts w:ascii="Calibri" w:hAnsi="Calibri" w:cs="Calibri"/>
-                <w:color w:val="000000"/>
-                <w:sz w:val="20"/>
-              </w:rPr>
-            </w:pPr>
-            <w:r>
-              <w:rPr>
-                <w:rFonts w:ascii="Calibri" w:hAnsi="Calibri" w:cs="Calibri"/>
-                <w:color w:val="000000"/>
-                <w:sz w:val="20"/>
-                <w:highlight w:val="yellow"/>
-              </w:rPr>
-              <w:t>{{</w:t>
-            </w:r>
-            <w:r>
-              <w:rPr>
-                <w:rFonts w:ascii="Calibri" w:hAnsi="Calibri" w:cs="Calibri"/>
-                <w:color w:val="000000"/>
-                <w:sz w:val="20"/>
-                <w:highlight w:val="yellow"/>
-              </w:rPr>
-              <w:t>prazo</w:t>
-            </w:r>
-            <w:r>
-              <w:rPr>
-                <w:rFonts w:ascii="Calibri" w:hAnsi="Calibri" w:cs="Calibri"/>
-                <w:color w:val="000000"/>
-                <w:sz w:val="20"/>
-                <w:highlight w:val="yellow"/>
-              </w:rPr>
-              <w:t>}}</w:t>
-            </w:r>
-          </w:p>
-        </w:tc>
-        <w:tc>
-          <w:tcPr>
-            <w:tcW w:w="4159" w:type="dxa"/>
-            <w:gridSpan w:val="2"/>
-            <w:tcBorders>
-              <w:top w:val="single" w:sz="8" w:space="0" w:color="A6A6A6"/>
-              <w:left w:val="nil"/>
-              <w:bottom w:val="single" w:sz="8" w:space="0" w:color="A6A6A6"/>
-              <w:right w:val="single" w:sz="8" w:space="0" w:color="A6A6A6"/>
-            </w:tcBorders>
-            <w:hideMark/>
-          </w:tcPr>
-          <w:p>
-            <w:pPr>
-              <w:rPr>
-                <w:rFonts w:ascii="Calibri" w:hAnsi="Calibri" w:cs="Calibri"/>
-                <w:color w:val="000000"/>
-                <w:sz w:val="20"/>
-              </w:rPr>
-            </w:pPr>
-            <w:r>
-              <w:rPr>
-                <w:rFonts w:ascii="Calibri" w:hAnsi="Calibri" w:cs="Calibri"/>
-                <w:color w:val="000000"/>
-                <w:sz w:val="20"/>
-              </w:rPr>
-              <w:t xml:space="preserve">5.8-Taxa de Juros Efetiva Mensal (%) </w:t>
-            </w:r>
-          </w:p>
-          <w:p>
-            <w:pPr>
-              <w:rPr>
-                <w:rFonts w:ascii="Calibri" w:hAnsi="Calibri" w:cs="Calibri"/>
-                <w:color w:val="000000"/>
-                <w:sz w:val="20"/>
-              </w:rPr>
-            </w:pPr>
-            <w:r>
-              <w:rPr>
-                <w:rFonts w:ascii="Calibri" w:hAnsi="Calibri" w:cs="Calibri"/>
-                <w:color w:val="000000"/>
-                <w:sz w:val="20"/>
-                <w:highlight w:val="yellow"/>
-              </w:rPr>
-              <w:t>{{</w:t>
-            </w:r>
-            <w:proofErr w:type="spellStart"/>
-            <w:r>
-              <w:rPr>
-                <w:rFonts w:ascii="Calibri" w:hAnsi="Calibri" w:cs="Calibri"/>
-                <w:color w:val="000000"/>
-                <w:sz w:val="20"/>
-                <w:highlight w:val="yellow"/>
-              </w:rPr>
-              <w:t>taxaam</w:t>
-            </w:r>
-            <w:proofErr w:type="spellEnd"/>
-            <w:r>
-              <w:rPr>
-                <w:rFonts w:ascii="Calibri" w:hAnsi="Calibri" w:cs="Calibri"/>
-                <w:color w:val="000000"/>
-                <w:sz w:val="20"/>
-                <w:highlight w:val="yellow"/>
-              </w:rPr>
-              <w:t>}}</w:t>
-            </w:r>
-          </w:p>
-        </w:tc>
-      </w:tr>
-      <w:tr>
-        <w:trPr>
-          <w:trHeight w:val="479"/>
-        </w:trPr>
-        <w:tc>
-          <w:tcPr>
-            <w:tcW w:w="5339" w:type="dxa"/>
-            <w:tcBorders>
-              <w:top w:val="single" w:sz="8" w:space="0" w:color="A6A6A6"/>
-              <w:left w:val="single" w:sz="8" w:space="0" w:color="A6A6A6"/>
-              <w:bottom w:val="single" w:sz="8" w:space="0" w:color="A6A6A6"/>
-              <w:right w:val="single" w:sz="8" w:space="0" w:color="A6A6A6"/>
-            </w:tcBorders>
-            <w:hideMark/>
-          </w:tcPr>
-          <w:p>
-            <w:pPr>
-              <w:rPr>
-                <w:rFonts w:ascii="Calibri" w:hAnsi="Calibri" w:cs="Calibri"/>
-                <w:color w:val="000000"/>
-                <w:sz w:val="20"/>
-              </w:rPr>
-            </w:pPr>
-            <w:r>
-              <w:rPr>
-                <w:rFonts w:ascii="Calibri" w:hAnsi="Calibri" w:cs="Calibri"/>
-                <w:color w:val="000000"/>
-                <w:sz w:val="20"/>
-              </w:rPr>
-              <w:t xml:space="preserve">5.9- Taxa Efetiva Anual (%) </w:t>
-            </w:r>
-          </w:p>
-          <w:p>
-            <w:pPr>
-              <w:rPr>
-                <w:rFonts w:ascii="Calibri" w:hAnsi="Calibri" w:cs="Calibri"/>
-                <w:color w:val="000000"/>
-                <w:sz w:val="20"/>
-              </w:rPr>
-            </w:pPr>
           </w:p>
         </w:tc>
         <w:tc>
@@ -8370,7 +8135,7 @@
                 <w:color w:val="000000"/>
                 <w:sz w:val="20"/>
               </w:rPr>
-              <w:t>5.10 - Tarifa de Cadastro R$:</w:t>
+              <w:t xml:space="preserve">5.16 Vencimento da Última Parcela: </w:t>
             </w:r>
           </w:p>
           <w:p>
@@ -8408,7 +8173,7 @@
                 <w:color w:val="000000"/>
                 <w:sz w:val="20"/>
               </w:rPr>
-              <w:t>5.11 - Seguro Prestamista R$:</w:t>
+              <w:t xml:space="preserve">5.17 Data do 1º Repasse </w:t>
             </w:r>
           </w:p>
           <w:p>
@@ -8452,333 +8217,6 @@
                 <w:color w:val="000000"/>
                 <w:sz w:val="20"/>
               </w:rPr>
-              <w:t>5.12- Outros (R$)</w:t>
-            </w:r>
-          </w:p>
-          <w:p>
-            <w:pPr>
-              <w:rPr>
-                <w:rFonts w:ascii="Calibri" w:hAnsi="Calibri" w:cs="Calibri"/>
-                <w:color w:val="000000"/>
-                <w:sz w:val="20"/>
-              </w:rPr>
-            </w:pPr>
-          </w:p>
-        </w:tc>
-        <w:tc>
-          <w:tcPr>
-            <w:tcW w:w="2600" w:type="dxa"/>
-            <w:tcBorders>
-              <w:top w:val="nil"/>
-              <w:left w:val="nil"/>
-              <w:bottom w:val="single" w:sz="8" w:space="0" w:color="A6A6A6"/>
-              <w:right w:val="single" w:sz="8" w:space="0" w:color="A6A6A6"/>
-            </w:tcBorders>
-            <w:hideMark/>
-          </w:tcPr>
-          <w:p>
-            <w:pPr>
-              <w:rPr>
-                <w:rFonts w:ascii="Calibri" w:hAnsi="Calibri" w:cs="Calibri"/>
-                <w:color w:val="000000"/>
-                <w:sz w:val="20"/>
-              </w:rPr>
-            </w:pPr>
-            <w:r>
-              <w:rPr>
-                <w:rFonts w:ascii="Calibri" w:hAnsi="Calibri" w:cs="Calibri"/>
-                <w:color w:val="000000"/>
-                <w:sz w:val="20"/>
-              </w:rPr>
-              <w:t xml:space="preserve">5.13: CET Mensal (%): </w:t>
-            </w:r>
-          </w:p>
-          <w:p>
-            <w:pPr>
-              <w:rPr>
-                <w:rFonts w:ascii="Calibri" w:hAnsi="Calibri" w:cs="Calibri"/>
-                <w:color w:val="000000"/>
-                <w:sz w:val="20"/>
-              </w:rPr>
-            </w:pPr>
-            <w:r>
-              <w:rPr>
-                <w:rFonts w:ascii="Calibri" w:hAnsi="Calibri" w:cs="Calibri"/>
-                <w:color w:val="000000"/>
-                <w:sz w:val="20"/>
-                <w:highlight w:val="yellow"/>
-              </w:rPr>
-              <w:t>{{</w:t>
-            </w:r>
-            <w:proofErr w:type="spellStart"/>
-            <w:r>
-              <w:rPr>
-                <w:rFonts w:ascii="Calibri" w:hAnsi="Calibri" w:cs="Calibri"/>
-                <w:color w:val="000000"/>
-                <w:sz w:val="20"/>
-                <w:highlight w:val="yellow"/>
-              </w:rPr>
-              <w:t>cetMensal</w:t>
-            </w:r>
-            <w:proofErr w:type="spellEnd"/>
-            <w:r>
-              <w:rPr>
-                <w:rFonts w:ascii="Calibri" w:hAnsi="Calibri" w:cs="Calibri"/>
-                <w:color w:val="000000"/>
-                <w:sz w:val="20"/>
-                <w:highlight w:val="yellow"/>
-              </w:rPr>
-              <w:t>}}</w:t>
-            </w:r>
-          </w:p>
-        </w:tc>
-        <w:tc>
-          <w:tcPr>
-            <w:tcW w:w="1559" w:type="dxa"/>
-            <w:tcBorders>
-              <w:top w:val="nil"/>
-              <w:left w:val="nil"/>
-              <w:bottom w:val="single" w:sz="8" w:space="0" w:color="A6A6A6"/>
-              <w:right w:val="single" w:sz="8" w:space="0" w:color="A6A6A6"/>
-            </w:tcBorders>
-            <w:hideMark/>
-          </w:tcPr>
-          <w:p>
-            <w:pPr>
-              <w:rPr>
-                <w:rFonts w:ascii="Calibri" w:hAnsi="Calibri" w:cs="Calibri"/>
-                <w:color w:val="000000"/>
-                <w:sz w:val="20"/>
-              </w:rPr>
-            </w:pPr>
-            <w:r>
-              <w:rPr>
-                <w:rFonts w:ascii="Calibri" w:hAnsi="Calibri" w:cs="Calibri"/>
-                <w:color w:val="000000"/>
-                <w:sz w:val="20"/>
-              </w:rPr>
-              <w:t xml:space="preserve">5.14 CET Anual (%) </w:t>
-            </w:r>
-          </w:p>
-          <w:p>
-            <w:pPr>
-              <w:rPr>
-                <w:rFonts w:ascii="Calibri" w:hAnsi="Calibri" w:cs="Calibri"/>
-                <w:color w:val="000000"/>
-                <w:sz w:val="20"/>
-              </w:rPr>
-            </w:pPr>
-            <w:r>
-              <w:rPr>
-                <w:rFonts w:ascii="Calibri" w:hAnsi="Calibri" w:cs="Calibri"/>
-                <w:color w:val="000000"/>
-                <w:sz w:val="20"/>
-                <w:highlight w:val="yellow"/>
-              </w:rPr>
-              <w:t>{{</w:t>
-            </w:r>
-            <w:proofErr w:type="spellStart"/>
-            <w:r>
-              <w:rPr>
-                <w:rFonts w:ascii="Calibri" w:hAnsi="Calibri" w:cs="Calibri"/>
-                <w:color w:val="000000"/>
-                <w:sz w:val="20"/>
-                <w:highlight w:val="yellow"/>
-              </w:rPr>
-              <w:t>cetAnual</w:t>
-            </w:r>
-            <w:proofErr w:type="spellEnd"/>
-            <w:r>
-              <w:rPr>
-                <w:rFonts w:ascii="Calibri" w:hAnsi="Calibri" w:cs="Calibri"/>
-                <w:color w:val="000000"/>
-                <w:sz w:val="20"/>
-                <w:highlight w:val="yellow"/>
-              </w:rPr>
-              <w:t>}}</w:t>
-            </w:r>
-          </w:p>
-        </w:tc>
-      </w:tr>
-      <w:tr>
-        <w:trPr>
-          <w:trHeight w:val="479"/>
-        </w:trPr>
-        <w:tc>
-          <w:tcPr>
-            <w:tcW w:w="5339" w:type="dxa"/>
-            <w:tcBorders>
-              <w:top w:val="single" w:sz="8" w:space="0" w:color="A6A6A6"/>
-              <w:left w:val="single" w:sz="8" w:space="0" w:color="A6A6A6"/>
-              <w:bottom w:val="single" w:sz="8" w:space="0" w:color="A6A6A6"/>
-              <w:right w:val="single" w:sz="8" w:space="0" w:color="A6A6A6"/>
-            </w:tcBorders>
-            <w:noWrap/>
-            <w:hideMark/>
-          </w:tcPr>
-          <w:p>
-            <w:pPr>
-              <w:rPr>
-                <w:rFonts w:ascii="Calibri" w:hAnsi="Calibri" w:cs="Calibri"/>
-                <w:color w:val="000000"/>
-                <w:sz w:val="20"/>
-              </w:rPr>
-            </w:pPr>
-            <w:r>
-              <w:rPr>
-                <w:rFonts w:ascii="Calibri" w:hAnsi="Calibri" w:cs="Calibri"/>
-                <w:color w:val="000000"/>
-                <w:sz w:val="20"/>
-              </w:rPr>
-              <w:t xml:space="preserve">5.15 Vencimento 1ª Parcela: </w:t>
-            </w:r>
-          </w:p>
-          <w:p>
-            <w:pPr>
-              <w:rPr>
-                <w:rFonts w:ascii="Calibri" w:hAnsi="Calibri" w:cs="Calibri"/>
-                <w:color w:val="000000"/>
-                <w:sz w:val="20"/>
-              </w:rPr>
-            </w:pPr>
-            <w:r>
-              <w:rPr>
-                <w:rFonts w:ascii="Calibri" w:hAnsi="Calibri" w:cs="Calibri"/>
-                <w:color w:val="000000"/>
-                <w:sz w:val="20"/>
-                <w:highlight w:val="yellow"/>
-              </w:rPr>
-              <w:t>{{</w:t>
-            </w:r>
-            <w:proofErr w:type="spellStart"/>
-            <w:r>
-              <w:rPr>
-                <w:rFonts w:ascii="Calibri" w:hAnsi="Calibri" w:cs="Calibri"/>
-                <w:color w:val="000000"/>
-                <w:sz w:val="20"/>
-                <w:highlight w:val="yellow"/>
-              </w:rPr>
-              <w:t>primeirovencimento</w:t>
-            </w:r>
-            <w:proofErr w:type="spellEnd"/>
-            <w:r>
-              <w:rPr>
-                <w:rFonts w:ascii="Calibri" w:hAnsi="Calibri" w:cs="Calibri"/>
-                <w:color w:val="000000"/>
-                <w:sz w:val="20"/>
-                <w:highlight w:val="yellow"/>
-              </w:rPr>
-              <w:t>}}</w:t>
-            </w:r>
-          </w:p>
-        </w:tc>
-        <w:tc>
-          <w:tcPr>
-            <w:tcW w:w="2600" w:type="dxa"/>
-            <w:tcBorders>
-              <w:top w:val="nil"/>
-              <w:left w:val="nil"/>
-              <w:bottom w:val="single" w:sz="8" w:space="0" w:color="A6A6A6"/>
-              <w:right w:val="single" w:sz="8" w:space="0" w:color="A6A6A6"/>
-            </w:tcBorders>
-            <w:hideMark/>
-          </w:tcPr>
-          <w:p>
-            <w:pPr>
-              <w:rPr>
-                <w:rFonts w:ascii="Calibri" w:hAnsi="Calibri" w:cs="Calibri"/>
-                <w:color w:val="000000"/>
-                <w:sz w:val="20"/>
-              </w:rPr>
-            </w:pPr>
-            <w:r>
-              <w:rPr>
-                <w:rFonts w:ascii="Calibri" w:hAnsi="Calibri" w:cs="Calibri"/>
-                <w:color w:val="000000"/>
-                <w:sz w:val="20"/>
-              </w:rPr>
-              <w:t xml:space="preserve">5.16 Vencimento da Última Parcela: </w:t>
-            </w:r>
-          </w:p>
-          <w:p>
-            <w:pPr>
-              <w:rPr>
-                <w:rFonts w:ascii="Calibri" w:hAnsi="Calibri" w:cs="Calibri"/>
-                <w:color w:val="000000"/>
-                <w:sz w:val="20"/>
-              </w:rPr>
-            </w:pPr>
-          </w:p>
-        </w:tc>
-        <w:tc>
-          <w:tcPr>
-            <w:tcW w:w="1559" w:type="dxa"/>
-            <w:tcBorders>
-              <w:top w:val="nil"/>
-              <w:left w:val="nil"/>
-              <w:bottom w:val="single" w:sz="8" w:space="0" w:color="A6A6A6"/>
-              <w:right w:val="single" w:sz="8" w:space="0" w:color="A6A6A6"/>
-            </w:tcBorders>
-            <w:hideMark/>
-          </w:tcPr>
-          <w:p>
-            <w:pPr>
-              <w:rPr>
-                <w:rFonts w:ascii="Calibri" w:hAnsi="Calibri" w:cs="Calibri"/>
-                <w:color w:val="000000"/>
-                <w:sz w:val="20"/>
-              </w:rPr>
-            </w:pPr>
-            <w:r>
-              <w:rPr>
-                <w:rFonts w:ascii="Calibri" w:hAnsi="Calibri" w:cs="Calibri"/>
-                <w:color w:val="000000"/>
-                <w:sz w:val="20"/>
-              </w:rPr>
-              <w:t xml:space="preserve">5.17 Data do 1º Repasse </w:t>
-            </w:r>
-          </w:p>
-          <w:p>
-            <w:pPr>
-              <w:rPr>
-                <w:rFonts w:ascii="Calibri" w:hAnsi="Calibri" w:cs="Calibri"/>
-                <w:color w:val="000000"/>
-                <w:sz w:val="20"/>
-              </w:rPr>
-            </w:pPr>
-          </w:p>
-        </w:tc>
-      </w:tr>
-      <w:tr>
-        <w:trPr>
-          <w:trHeight w:val="479"/>
-        </w:trPr>
-        <w:tc>
-          <w:tcPr>
-            <w:tcW w:w="5339" w:type="dxa"/>
-            <w:tcBorders>
-              <w:top w:val="single" w:sz="8" w:space="0" w:color="A6A6A6"/>
-              <w:left w:val="single" w:sz="8" w:space="0" w:color="A6A6A6"/>
-              <w:bottom w:val="single" w:sz="8" w:space="0" w:color="A6A6A6"/>
-              <w:right w:val="single" w:sz="8" w:space="0" w:color="A6A6A6"/>
-            </w:tcBorders>
-            <w:noWrap/>
-            <w:hideMark/>
-          </w:tcPr>
-          <w:p>
-            <w:pPr>
-              <w:rPr>
-                <w:rFonts w:ascii="Calibri" w:hAnsi="Calibri" w:cs="Calibri"/>
-                <w:color w:val="000000"/>
-                <w:sz w:val="20"/>
-              </w:rPr>
-            </w:pPr>
-            <w:r>
-              <w:rPr>
-                <w:rFonts w:ascii="Calibri" w:hAnsi="Calibri" w:cs="Calibri"/>
-                <w:color w:val="000000"/>
-                <w:sz w:val="20"/>
-              </w:rPr>
               <w:lastRenderedPageBreak/>
               <w:t xml:space="preserve">5.18. Data do Último Repasse </w:t>
             </w:r>
@@ -8835,7 +8273,6 @@
                 <w:rFonts w:ascii="Calibri" w:hAnsi="Calibri" w:cs="Calibri"/>
                 <w:color w:val="000000"/>
                 <w:sz w:val="20"/>
-                <w:highlight w:val="yellow"/>
               </w:rPr>
               <w:t>{{</w:t>
             </w:r>
@@ -8845,7 +8282,6 @@
                 <w:rFonts w:ascii="Calibri" w:hAnsi="Calibri" w:cs="Calibri"/>
                 <w:color w:val="000000"/>
                 <w:sz w:val="20"/>
-                <w:highlight w:val="yellow"/>
               </w:rPr>
               <w:t>valorfinal</w:t>
             </w:r>
@@ -8855,7 +8291,6 @@
                 <w:rFonts w:ascii="Calibri" w:hAnsi="Calibri" w:cs="Calibri"/>
                 <w:color w:val="000000"/>
                 <w:sz w:val="20"/>
-                <w:highlight w:val="yellow"/>
               </w:rPr>
               <w:t>}}</w:t>
             </w:r>
@@ -10780,7 +10215,6 @@
         <w:rPr>
           <w:rFonts w:ascii="Calibri" w:hAnsi="Calibri" w:cs="Calibri"/>
           <w:sz w:val="20"/>
-          <w:highlight w:val="yellow"/>
         </w:rPr>
         <w:t>{{</w:t>
       </w:r>
@@ -10789,7 +10223,6 @@
         <w:rPr>
           <w:rFonts w:ascii="Calibri" w:hAnsi="Calibri" w:cs="Calibri"/>
           <w:sz w:val="20"/>
-          <w:highlight w:val="yellow"/>
         </w:rPr>
         <w:t>local_data</w:t>
       </w:r>
@@ -10798,7 +10231,6 @@
         <w:rPr>
           <w:rFonts w:ascii="Calibri" w:hAnsi="Calibri" w:cs="Calibri"/>
           <w:sz w:val="20"/>
-          <w:highlight w:val="yellow"/>
         </w:rPr>
         <w:t>}}</w:t>
       </w:r>
@@ -11626,7 +11058,6 @@
         <w:rPr>
           <w:rFonts w:ascii="Calibri" w:hAnsi="Calibri" w:cs="Calibri"/>
           <w:sz w:val="20"/>
-          <w:highlight w:val="yellow"/>
         </w:rPr>
         <w:t>{{</w:t>
       </w:r>
@@ -11635,7 +11066,6 @@
         <w:rPr>
           <w:rFonts w:ascii="Calibri" w:hAnsi="Calibri" w:cs="Calibri"/>
           <w:sz w:val="20"/>
-          <w:highlight w:val="yellow"/>
         </w:rPr>
         <w:t>local_data</w:t>
       </w:r>
@@ -11644,7 +11074,6 @@
         <w:rPr>
           <w:rFonts w:ascii="Calibri" w:hAnsi="Calibri" w:cs="Calibri"/>
           <w:sz w:val="20"/>
-          <w:highlight w:val="yellow"/>
         </w:rPr>
         <w:t>}}</w:t>
       </w:r>

</xml_diff>

<commit_message>
teste compra -  11/09 - 17:03
teste compra -  11/09 - 17:03
</commit_message>
<xml_diff>
--- a/DocumentoMutuo3.docx
+++ b/DocumentoMutuo3.docx
@@ -22,7 +22,7 @@
           <w:szCs w:val="24"/>
         </w:rPr>
         <w:drawing>
-          <wp:anchor distT="0" distB="0" distL="114300" distR="114300" simplePos="0" relativeHeight="251659264" behindDoc="0" locked="0" layoutInCell="1" allowOverlap="1" wp14:anchorId="7D4AE543" wp14:editId="10875C28">
+          <wp:anchor distT="0" distB="0" distL="114300" distR="114300" simplePos="0" relativeHeight="251659264" behindDoc="0" locked="0" layoutInCell="1" allowOverlap="1" wp14:anchorId="7D4AE543" wp14:editId="4D252DE3">
             <wp:simplePos x="0" y="0"/>
             <wp:positionH relativeFrom="margin">
               <wp:posOffset>-826135</wp:posOffset>
@@ -279,7 +279,6 @@
         </w:rPr>
         <w:t>{{</w:t>
       </w:r>
-      <w:proofErr w:type="spellStart"/>
       <w:r>
         <w:rPr>
           <w:rFonts w:ascii="Calibri" w:eastAsia="Calibri" w:hAnsi="Calibri" w:cs="Calibri"/>
@@ -287,7 +286,6 @@
         </w:rPr>
         <w:t>estado_civil</w:t>
       </w:r>
-      <w:proofErr w:type="spellEnd"/>
       <w:r>
         <w:rPr>
           <w:rFonts w:ascii="Calibri" w:eastAsia="Calibri" w:hAnsi="Calibri" w:cs="Calibri"/>
@@ -309,25 +307,7 @@
           <w:spacing w:val="-4"/>
           <w:sz w:val="20"/>
         </w:rPr>
-        <w:t>{{</w:t>
-      </w:r>
-      <w:proofErr w:type="spellStart"/>
-      <w:r>
-        <w:rPr>
-          <w:rFonts w:ascii="Calibri" w:eastAsia="Calibri" w:hAnsi="Calibri" w:cs="Calibri"/>
-          <w:spacing w:val="-4"/>
-          <w:sz w:val="20"/>
-        </w:rPr>
-        <w:t>cpf</w:t>
-      </w:r>
-      <w:proofErr w:type="spellEnd"/>
-      <w:r>
-        <w:rPr>
-          <w:rFonts w:ascii="Calibri" w:eastAsia="Calibri" w:hAnsi="Calibri" w:cs="Calibri"/>
-          <w:spacing w:val="-4"/>
-          <w:sz w:val="20"/>
-        </w:rPr>
-        <w:t>}}</w:t>
+        <w:t>{{cpf}}</w:t>
       </w:r>
       <w:r>
         <w:rPr>
@@ -852,23 +832,7 @@
           <w:rFonts w:ascii="Calibri" w:eastAsia="Calibri" w:hAnsi="Calibri" w:cs="Calibri"/>
           <w:sz w:val="20"/>
         </w:rPr>
-        <w:t>(</w:t>
-      </w:r>
-      <w:proofErr w:type="spellStart"/>
-      <w:r>
-        <w:rPr>
-          <w:rFonts w:ascii="Calibri" w:eastAsia="Calibri" w:hAnsi="Calibri" w:cs="Calibri"/>
-          <w:sz w:val="20"/>
-        </w:rPr>
-        <w:t>ões</w:t>
-      </w:r>
-      <w:proofErr w:type="spellEnd"/>
-      <w:r>
-        <w:rPr>
-          <w:rFonts w:ascii="Calibri" w:eastAsia="Calibri" w:hAnsi="Calibri" w:cs="Calibri"/>
-          <w:sz w:val="20"/>
-        </w:rPr>
-        <w:t>)</w:t>
+        <w:t>(ões)</w:t>
       </w:r>
       <w:r>
         <w:rPr>
@@ -2948,23 +2912,7 @@
           <w:rFonts w:ascii="Calibri" w:hAnsi="Calibri" w:cs="Calibri"/>
           <w:sz w:val="20"/>
         </w:rPr>
-        <w:t>{{</w:t>
-      </w:r>
-      <w:proofErr w:type="spellStart"/>
-      <w:r>
-        <w:rPr>
-          <w:rFonts w:ascii="Calibri" w:hAnsi="Calibri" w:cs="Calibri"/>
-          <w:sz w:val="20"/>
-        </w:rPr>
-        <w:t>local_data</w:t>
-      </w:r>
-      <w:proofErr w:type="spellEnd"/>
-      <w:r>
-        <w:rPr>
-          <w:rFonts w:ascii="Calibri" w:hAnsi="Calibri" w:cs="Calibri"/>
-          <w:sz w:val="20"/>
-        </w:rPr>
-        <w:t>}}</w:t>
+        <w:t>{{local_data}}</w:t>
       </w:r>
     </w:p>
     <w:p>
@@ -4078,23 +4026,7 @@
           <w:rFonts w:ascii="Calibri" w:hAnsi="Calibri" w:cs="Calibri"/>
           <w:sz w:val="20"/>
         </w:rPr>
-        <w:t>{{</w:t>
-      </w:r>
-      <w:proofErr w:type="spellStart"/>
-      <w:r>
-        <w:rPr>
-          <w:rFonts w:ascii="Calibri" w:hAnsi="Calibri" w:cs="Calibri"/>
-          <w:sz w:val="20"/>
-        </w:rPr>
-        <w:t>local_data</w:t>
-      </w:r>
-      <w:proofErr w:type="spellEnd"/>
-      <w:r>
-        <w:rPr>
-          <w:rFonts w:ascii="Calibri" w:hAnsi="Calibri" w:cs="Calibri"/>
-          <w:sz w:val="20"/>
-        </w:rPr>
-        <w:t>}}</w:t>
+        <w:t>{{local_data}}</w:t>
       </w:r>
     </w:p>
     <w:p>
@@ -4393,23 +4325,7 @@
                 <w:rFonts w:ascii="Calibri" w:hAnsi="Calibri" w:cs="Calibri"/>
                 <w:color w:val="000000"/>
               </w:rPr>
-              <w:t>{{</w:t>
-            </w:r>
-            <w:proofErr w:type="spellStart"/>
-            <w:r>
-              <w:rPr>
-                <w:rFonts w:ascii="Calibri" w:hAnsi="Calibri" w:cs="Calibri"/>
-                <w:color w:val="000000"/>
-              </w:rPr>
-              <w:t>valorfinal</w:t>
-            </w:r>
-            <w:proofErr w:type="spellEnd"/>
-            <w:r>
-              <w:rPr>
-                <w:rFonts w:ascii="Calibri" w:hAnsi="Calibri" w:cs="Calibri"/>
-                <w:color w:val="000000"/>
-              </w:rPr>
-              <w:t>}}</w:t>
+              <w:t>{{valorfinal}}</w:t>
             </w:r>
           </w:p>
         </w:tc>
@@ -5250,23 +5166,7 @@
           <w:rFonts w:ascii="Calibri" w:hAnsi="Calibri" w:cs="Calibri"/>
           <w:sz w:val="20"/>
         </w:rPr>
-        <w:t>{{</w:t>
-      </w:r>
-      <w:proofErr w:type="spellStart"/>
-      <w:r>
-        <w:rPr>
-          <w:rFonts w:ascii="Calibri" w:hAnsi="Calibri" w:cs="Calibri"/>
-          <w:sz w:val="20"/>
-        </w:rPr>
-        <w:t>local_data</w:t>
-      </w:r>
-      <w:proofErr w:type="spellEnd"/>
-      <w:r>
-        <w:rPr>
-          <w:rFonts w:ascii="Calibri" w:hAnsi="Calibri" w:cs="Calibri"/>
-          <w:sz w:val="20"/>
-        </w:rPr>
-        <w:t>}}</w:t>
+        <w:t>{{local_data}}</w:t>
       </w:r>
     </w:p>
     <w:p>
@@ -6111,25 +6011,7 @@
                 <w:sz w:val="20"/>
                 <w:lang w:eastAsia="en-US"/>
               </w:rPr>
-              <w:t>{{</w:t>
-            </w:r>
-            <w:proofErr w:type="spellStart"/>
-            <w:r>
-              <w:rPr>
-                <w:rFonts w:ascii="Calibri" w:eastAsia="Aptos" w:hAnsi="Calibri" w:cs="Calibri"/>
-                <w:sz w:val="20"/>
-                <w:lang w:eastAsia="en-US"/>
-              </w:rPr>
-              <w:t>cpf</w:t>
-            </w:r>
-            <w:proofErr w:type="spellEnd"/>
-            <w:r>
-              <w:rPr>
-                <w:rFonts w:ascii="Calibri" w:eastAsia="Aptos" w:hAnsi="Calibri" w:cs="Calibri"/>
-                <w:sz w:val="20"/>
-                <w:lang w:eastAsia="en-US"/>
-              </w:rPr>
-              <w:t xml:space="preserve">}}    </w:t>
+              <w:t xml:space="preserve">{{cpf}}    </w:t>
             </w:r>
           </w:p>
         </w:tc>
@@ -6174,25 +6056,7 @@
                 <w:sz w:val="20"/>
                 <w:lang w:eastAsia="en-US"/>
               </w:rPr>
-              <w:t>{{</w:t>
-            </w:r>
-            <w:proofErr w:type="spellStart"/>
-            <w:r>
-              <w:rPr>
-                <w:rFonts w:ascii="Calibri" w:eastAsia="Aptos" w:hAnsi="Calibri" w:cs="Calibri"/>
-                <w:sz w:val="20"/>
-                <w:lang w:eastAsia="en-US"/>
-              </w:rPr>
-              <w:t>rg</w:t>
-            </w:r>
-            <w:proofErr w:type="spellEnd"/>
-            <w:r>
-              <w:rPr>
-                <w:rFonts w:ascii="Calibri" w:eastAsia="Aptos" w:hAnsi="Calibri" w:cs="Calibri"/>
-                <w:sz w:val="20"/>
-                <w:lang w:eastAsia="en-US"/>
-              </w:rPr>
-              <w:t xml:space="preserve">}}                                                                     </w:t>
+              <w:t xml:space="preserve">{{rg}}                                                                     </w:t>
             </w:r>
           </w:p>
         </w:tc>
@@ -6238,25 +6102,7 @@
                 <w:sz w:val="20"/>
                 <w:lang w:eastAsia="en-US"/>
               </w:rPr>
-              <w:t>{{</w:t>
-            </w:r>
-            <w:proofErr w:type="spellStart"/>
-            <w:r>
-              <w:rPr>
-                <w:rFonts w:ascii="Calibri" w:eastAsia="Aptos" w:hAnsi="Calibri" w:cs="Calibri"/>
-                <w:sz w:val="20"/>
-                <w:lang w:eastAsia="en-US"/>
-              </w:rPr>
-              <w:t>ufRG</w:t>
-            </w:r>
-            <w:proofErr w:type="spellEnd"/>
-            <w:r>
-              <w:rPr>
-                <w:rFonts w:ascii="Calibri" w:eastAsia="Aptos" w:hAnsi="Calibri" w:cs="Calibri"/>
-                <w:sz w:val="20"/>
-                <w:lang w:eastAsia="en-US"/>
-              </w:rPr>
-              <w:t xml:space="preserve">}}                                </w:t>
+              <w:t xml:space="preserve">{{ufRG}}                                </w:t>
             </w:r>
           </w:p>
         </w:tc>
@@ -6497,25 +6343,7 @@
                 <w:sz w:val="20"/>
                 <w:lang w:eastAsia="en-US"/>
               </w:rPr>
-              <w:t>{{</w:t>
-            </w:r>
-            <w:proofErr w:type="spellStart"/>
-            <w:r>
-              <w:rPr>
-                <w:rFonts w:ascii="Calibri" w:eastAsia="Aptos" w:hAnsi="Calibri" w:cs="Calibri"/>
-                <w:sz w:val="20"/>
-                <w:lang w:eastAsia="en-US"/>
-              </w:rPr>
-              <w:t>email</w:t>
-            </w:r>
-            <w:proofErr w:type="spellEnd"/>
-            <w:r>
-              <w:rPr>
-                <w:rFonts w:ascii="Calibri" w:eastAsia="Aptos" w:hAnsi="Calibri" w:cs="Calibri"/>
-                <w:sz w:val="20"/>
-                <w:lang w:eastAsia="en-US"/>
-              </w:rPr>
-              <w:t>}}</w:t>
+              <w:t>{{email}}</w:t>
             </w:r>
           </w:p>
         </w:tc>
@@ -6562,61 +6390,7 @@
                 <w:sz w:val="20"/>
                 <w:lang w:eastAsia="en-US"/>
               </w:rPr>
-              <w:t>{{</w:t>
-            </w:r>
-            <w:proofErr w:type="spellStart"/>
-            <w:r>
-              <w:rPr>
-                <w:rFonts w:ascii="Calibri" w:eastAsia="Aptos" w:hAnsi="Calibri" w:cs="Calibri"/>
-                <w:sz w:val="20"/>
-                <w:lang w:eastAsia="en-US"/>
-              </w:rPr>
-              <w:t>logradouro_endereco</w:t>
-            </w:r>
-            <w:proofErr w:type="spellEnd"/>
-            <w:r>
-              <w:rPr>
-                <w:rFonts w:ascii="Calibri" w:eastAsia="Aptos" w:hAnsi="Calibri" w:cs="Calibri"/>
-                <w:sz w:val="20"/>
-                <w:lang w:eastAsia="en-US"/>
-              </w:rPr>
-              <w:t>}}, {{</w:t>
-            </w:r>
-            <w:proofErr w:type="spellStart"/>
-            <w:r>
-              <w:rPr>
-                <w:rFonts w:ascii="Calibri" w:eastAsia="Aptos" w:hAnsi="Calibri" w:cs="Calibri"/>
-                <w:sz w:val="20"/>
-                <w:lang w:eastAsia="en-US"/>
-              </w:rPr>
-              <w:t>logradouro_numero</w:t>
-            </w:r>
-            <w:proofErr w:type="spellEnd"/>
-            <w:r>
-              <w:rPr>
-                <w:rFonts w:ascii="Calibri" w:eastAsia="Aptos" w:hAnsi="Calibri" w:cs="Calibri"/>
-                <w:sz w:val="20"/>
-                <w:lang w:eastAsia="en-US"/>
-              </w:rPr>
-              <w:t>}} - {{</w:t>
-            </w:r>
-            <w:proofErr w:type="spellStart"/>
-            <w:r>
-              <w:rPr>
-                <w:rFonts w:ascii="Calibri" w:eastAsia="Aptos" w:hAnsi="Calibri" w:cs="Calibri"/>
-                <w:sz w:val="20"/>
-                <w:lang w:eastAsia="en-US"/>
-              </w:rPr>
-              <w:t>logradouro_complemento</w:t>
-            </w:r>
-            <w:proofErr w:type="spellEnd"/>
-            <w:r>
-              <w:rPr>
-                <w:rFonts w:ascii="Calibri" w:eastAsia="Aptos" w:hAnsi="Calibri" w:cs="Calibri"/>
-                <w:sz w:val="20"/>
-                <w:lang w:eastAsia="en-US"/>
-              </w:rPr>
-              <w:t xml:space="preserve">}}                               </w:t>
+              <w:t xml:space="preserve">{{logradouro_endereco}}, {{logradouro_numero}} - {{logradouro_complemento}}                               </w:t>
             </w:r>
           </w:p>
         </w:tc>
@@ -6667,25 +6441,7 @@
                 <w:sz w:val="20"/>
                 <w:lang w:eastAsia="en-US"/>
               </w:rPr>
-              <w:t>{{</w:t>
-            </w:r>
-            <w:proofErr w:type="spellStart"/>
-            <w:r>
-              <w:rPr>
-                <w:rFonts w:ascii="Calibri" w:eastAsia="Aptos" w:hAnsi="Calibri" w:cs="Calibri"/>
-                <w:sz w:val="20"/>
-                <w:lang w:eastAsia="en-US"/>
-              </w:rPr>
-              <w:t>logradouro_cep</w:t>
-            </w:r>
-            <w:proofErr w:type="spellEnd"/>
-            <w:r>
-              <w:rPr>
-                <w:rFonts w:ascii="Calibri" w:eastAsia="Aptos" w:hAnsi="Calibri" w:cs="Calibri"/>
-                <w:sz w:val="20"/>
-                <w:lang w:eastAsia="en-US"/>
-              </w:rPr>
-              <w:t xml:space="preserve">}}           </w:t>
+              <w:t xml:space="preserve">{{logradouro_cep}}           </w:t>
             </w:r>
           </w:p>
         </w:tc>
@@ -6730,25 +6486,7 @@
                 <w:sz w:val="20"/>
                 <w:lang w:eastAsia="en-US"/>
               </w:rPr>
-              <w:t>{{</w:t>
-            </w:r>
-            <w:proofErr w:type="spellStart"/>
-            <w:r>
-              <w:rPr>
-                <w:rFonts w:ascii="Calibri" w:eastAsia="Aptos" w:hAnsi="Calibri" w:cs="Calibri"/>
-                <w:sz w:val="20"/>
-                <w:lang w:eastAsia="en-US"/>
-              </w:rPr>
-              <w:t>logradouro_cidade</w:t>
-            </w:r>
-            <w:proofErr w:type="spellEnd"/>
-            <w:r>
-              <w:rPr>
-                <w:rFonts w:ascii="Calibri" w:eastAsia="Aptos" w:hAnsi="Calibri" w:cs="Calibri"/>
-                <w:sz w:val="20"/>
-                <w:lang w:eastAsia="en-US"/>
-              </w:rPr>
-              <w:t>}}</w:t>
+              <w:t>{{logradouro_cidade}}</w:t>
             </w:r>
           </w:p>
         </w:tc>
@@ -6794,25 +6532,7 @@
                 <w:sz w:val="20"/>
                 <w:lang w:eastAsia="en-US"/>
               </w:rPr>
-              <w:t>{{</w:t>
-            </w:r>
-            <w:proofErr w:type="spellStart"/>
-            <w:r>
-              <w:rPr>
-                <w:rFonts w:ascii="Calibri" w:eastAsia="Aptos" w:hAnsi="Calibri" w:cs="Calibri"/>
-                <w:sz w:val="20"/>
-                <w:lang w:eastAsia="en-US"/>
-              </w:rPr>
-              <w:t>logradouro_uf</w:t>
-            </w:r>
-            <w:proofErr w:type="spellEnd"/>
-            <w:r>
-              <w:rPr>
-                <w:rFonts w:ascii="Calibri" w:eastAsia="Aptos" w:hAnsi="Calibri" w:cs="Calibri"/>
-                <w:sz w:val="20"/>
-                <w:lang w:eastAsia="en-US"/>
-              </w:rPr>
-              <w:t xml:space="preserve">}}                                       </w:t>
+              <w:t xml:space="preserve">{{logradouro_uf}}                                       </w:t>
             </w:r>
           </w:p>
         </w:tc>
@@ -6858,25 +6578,7 @@
                 <w:sz w:val="20"/>
                 <w:lang w:eastAsia="en-US"/>
               </w:rPr>
-              <w:t>{{</w:t>
-            </w:r>
-            <w:proofErr w:type="spellStart"/>
-            <w:r>
-              <w:rPr>
-                <w:rFonts w:ascii="Calibri" w:eastAsia="Aptos" w:hAnsi="Calibri" w:cs="Calibri"/>
-                <w:sz w:val="20"/>
-                <w:lang w:eastAsia="en-US"/>
-              </w:rPr>
-              <w:t>logradouro_bairro</w:t>
-            </w:r>
-            <w:proofErr w:type="spellEnd"/>
-            <w:r>
-              <w:rPr>
-                <w:rFonts w:ascii="Calibri" w:eastAsia="Aptos" w:hAnsi="Calibri" w:cs="Calibri"/>
-                <w:sz w:val="20"/>
-                <w:lang w:eastAsia="en-US"/>
-              </w:rPr>
-              <w:t>}}</w:t>
+              <w:t>{{logradouro_bairro}}</w:t>
             </w:r>
           </w:p>
         </w:tc>
@@ -7270,6 +6972,39 @@
                 <w:sz w:val="20"/>
               </w:rPr>
             </w:pPr>
+            <w:r>
+              <w:rPr>
+                <w:rFonts w:ascii="Calibri" w:hAnsi="Calibri" w:cs="Calibri"/>
+                <w:color w:val="000000"/>
+                <w:sz w:val="20"/>
+              </w:rPr>
+              <w:t>{{</w:t>
+            </w:r>
+            <w:r>
+              <w:rPr>
+                <w:rFonts w:ascii="Calibri" w:hAnsi="Calibri" w:cs="Calibri"/>
+                <w:color w:val="000000"/>
+                <w:sz w:val="20"/>
+              </w:rPr>
+              <w:t>valorsolicitadocompra</w:t>
+            </w:r>
+            <w:r>
+              <w:rPr>
+                <w:rFonts w:ascii="Calibri" w:hAnsi="Calibri" w:cs="Calibri"/>
+                <w:color w:val="000000"/>
+                <w:sz w:val="20"/>
+              </w:rPr>
+              <w:t>}}</w:t>
+            </w:r>
+          </w:p>
+          <w:p>
+            <w:pPr>
+              <w:rPr>
+                <w:rFonts w:ascii="Calibri" w:hAnsi="Calibri" w:cs="Calibri"/>
+                <w:color w:val="000000"/>
+                <w:sz w:val="20"/>
+              </w:rPr>
+            </w:pPr>
           </w:p>
         </w:tc>
         <w:tc>
@@ -7315,25 +7050,7 @@
                 <w:color w:val="000000"/>
                 <w:sz w:val="20"/>
               </w:rPr>
-              <w:t>{{</w:t>
-            </w:r>
-            <w:proofErr w:type="spellStart"/>
-            <w:r>
-              <w:rPr>
-                <w:rFonts w:ascii="Calibri" w:hAnsi="Calibri" w:cs="Calibri"/>
-                <w:color w:val="000000"/>
-                <w:sz w:val="20"/>
-              </w:rPr>
-              <w:t>compra_valorquitacao</w:t>
-            </w:r>
-            <w:proofErr w:type="spellEnd"/>
-            <w:r>
-              <w:rPr>
-                <w:rFonts w:ascii="Calibri" w:hAnsi="Calibri" w:cs="Calibri"/>
-                <w:color w:val="000000"/>
-                <w:sz w:val="20"/>
-              </w:rPr>
-              <w:t>}}</w:t>
+              <w:t>{{compra_valorquitacao}}</w:t>
             </w:r>
           </w:p>
           <w:p>
@@ -7396,7 +7113,6 @@
               </w:rPr>
               <w:t>{{</w:t>
             </w:r>
-            <w:proofErr w:type="spellStart"/>
             <w:r>
               <w:rPr>
                 <w:rFonts w:ascii="Calibri" w:hAnsi="Calibri" w:cs="Calibri"/>
@@ -7405,7 +7121,6 @@
               </w:rPr>
               <w:t>valoriof</w:t>
             </w:r>
-            <w:proofErr w:type="spellEnd"/>
             <w:r>
               <w:rPr>
                 <w:rFonts w:ascii="Calibri" w:hAnsi="Calibri" w:cs="Calibri"/>
@@ -7462,7 +7177,6 @@
               </w:rPr>
               <w:t>{{</w:t>
             </w:r>
-            <w:proofErr w:type="spellStart"/>
             <w:r>
               <w:rPr>
                 <w:rFonts w:ascii="Calibri" w:hAnsi="Calibri" w:cs="Calibri"/>
@@ -7471,7 +7185,6 @@
               </w:rPr>
               <w:t>valorfinanciado</w:t>
             </w:r>
-            <w:proofErr w:type="spellEnd"/>
             <w:r>
               <w:rPr>
                 <w:rFonts w:ascii="Calibri" w:hAnsi="Calibri" w:cs="Calibri"/>
@@ -7532,7 +7245,6 @@
               </w:rPr>
               <w:t>{{</w:t>
             </w:r>
-            <w:proofErr w:type="spellStart"/>
             <w:r>
               <w:rPr>
                 <w:rFonts w:ascii="Calibri" w:hAnsi="Calibri" w:cs="Calibri"/>
@@ -7541,7 +7253,6 @@
               </w:rPr>
               <w:t>valorliberado</w:t>
             </w:r>
-            <w:proofErr w:type="spellEnd"/>
             <w:r>
               <w:rPr>
                 <w:rFonts w:ascii="Calibri" w:hAnsi="Calibri" w:cs="Calibri"/>
@@ -7597,7 +7308,6 @@
               </w:rPr>
               <w:t>{{</w:t>
             </w:r>
-            <w:proofErr w:type="spellStart"/>
             <w:r>
               <w:rPr>
                 <w:rFonts w:ascii="Calibri" w:hAnsi="Calibri" w:cs="Calibri"/>
@@ -7606,7 +7316,6 @@
               </w:rPr>
               <w:t>pmt</w:t>
             </w:r>
-            <w:proofErr w:type="spellEnd"/>
             <w:r>
               <w:rPr>
                 <w:rFonts w:ascii="Calibri" w:hAnsi="Calibri" w:cs="Calibri"/>
@@ -7729,7 +7438,6 @@
               </w:rPr>
               <w:t>{{</w:t>
             </w:r>
-            <w:proofErr w:type="spellStart"/>
             <w:r>
               <w:rPr>
                 <w:rFonts w:ascii="Calibri" w:hAnsi="Calibri" w:cs="Calibri"/>
@@ -7738,7 +7446,6 @@
               </w:rPr>
               <w:t>taxaam</w:t>
             </w:r>
-            <w:proofErr w:type="spellEnd"/>
             <w:r>
               <w:rPr>
                 <w:rFonts w:ascii="Calibri" w:hAnsi="Calibri" w:cs="Calibri"/>
@@ -7956,7 +7663,6 @@
               </w:rPr>
               <w:t>{{</w:t>
             </w:r>
-            <w:proofErr w:type="spellStart"/>
             <w:r>
               <w:rPr>
                 <w:rFonts w:ascii="Calibri" w:hAnsi="Calibri" w:cs="Calibri"/>
@@ -7965,7 +7671,6 @@
               </w:rPr>
               <w:t>cetMensal</w:t>
             </w:r>
-            <w:proofErr w:type="spellEnd"/>
             <w:r>
               <w:rPr>
                 <w:rFonts w:ascii="Calibri" w:hAnsi="Calibri" w:cs="Calibri"/>
@@ -8020,7 +7725,6 @@
               </w:rPr>
               <w:t>{{</w:t>
             </w:r>
-            <w:proofErr w:type="spellStart"/>
             <w:r>
               <w:rPr>
                 <w:rFonts w:ascii="Calibri" w:hAnsi="Calibri" w:cs="Calibri"/>
@@ -8029,7 +7733,6 @@
               </w:rPr>
               <w:t>cetAnual</w:t>
             </w:r>
-            <w:proofErr w:type="spellEnd"/>
             <w:r>
               <w:rPr>
                 <w:rFonts w:ascii="Calibri" w:hAnsi="Calibri" w:cs="Calibri"/>
@@ -8090,7 +7793,6 @@
               </w:rPr>
               <w:t>{{</w:t>
             </w:r>
-            <w:proofErr w:type="spellStart"/>
             <w:r>
               <w:rPr>
                 <w:rFonts w:ascii="Calibri" w:hAnsi="Calibri" w:cs="Calibri"/>
@@ -8099,7 +7801,6 @@
               </w:rPr>
               <w:t>primeirovencimento</w:t>
             </w:r>
-            <w:proofErr w:type="spellEnd"/>
             <w:r>
               <w:rPr>
                 <w:rFonts w:ascii="Calibri" w:hAnsi="Calibri" w:cs="Calibri"/>
@@ -8274,25 +7975,7 @@
                 <w:color w:val="000000"/>
                 <w:sz w:val="20"/>
               </w:rPr>
-              <w:t>{{</w:t>
-            </w:r>
-            <w:proofErr w:type="spellStart"/>
-            <w:r>
-              <w:rPr>
-                <w:rFonts w:ascii="Calibri" w:hAnsi="Calibri" w:cs="Calibri"/>
-                <w:color w:val="000000"/>
-                <w:sz w:val="20"/>
-              </w:rPr>
-              <w:t>valorfinal</w:t>
-            </w:r>
-            <w:proofErr w:type="spellEnd"/>
-            <w:r>
-              <w:rPr>
-                <w:rFonts w:ascii="Calibri" w:hAnsi="Calibri" w:cs="Calibri"/>
-                <w:color w:val="000000"/>
-                <w:sz w:val="20"/>
-              </w:rPr>
-              <w:t>}}</w:t>
+              <w:t>{{valorfinal}}</w:t>
             </w:r>
           </w:p>
           <w:p>
@@ -8831,25 +8514,7 @@
           <w:sz w:val="20"/>
           <w:lang w:eastAsia="en-US"/>
         </w:rPr>
-        <w:t>, poderão sofrer variações de acordo com (i) o valor de margem disponível, (</w:t>
-      </w:r>
-      <w:proofErr w:type="spellStart"/>
-      <w:r>
-        <w:rPr>
-          <w:rFonts w:ascii="Calibri" w:eastAsia="Aptos" w:hAnsi="Calibri" w:cs="Calibri"/>
-          <w:sz w:val="20"/>
-          <w:lang w:eastAsia="en-US"/>
-        </w:rPr>
-        <w:t>ii</w:t>
-      </w:r>
-      <w:proofErr w:type="spellEnd"/>
-      <w:r>
-        <w:rPr>
-          <w:rFonts w:ascii="Calibri" w:eastAsia="Aptos" w:hAnsi="Calibri" w:cs="Calibri"/>
-          <w:sz w:val="20"/>
-          <w:lang w:eastAsia="en-US"/>
-        </w:rPr>
-        <w:t xml:space="preserve">) a data da concessão do crédito pela </w:t>
+        <w:t xml:space="preserve">, poderão sofrer variações de acordo com (i) o valor de margem disponível, (ii) a data da concessão do crédito pela </w:t>
       </w:r>
       <w:r>
         <w:rPr>
@@ -8884,25 +8549,7 @@
           <w:sz w:val="20"/>
           <w:lang w:eastAsia="en-US"/>
         </w:rPr>
-        <w:t>e/ou (</w:t>
-      </w:r>
-      <w:proofErr w:type="spellStart"/>
-      <w:r>
-        <w:rPr>
-          <w:rFonts w:ascii="Calibri" w:eastAsia="Aptos" w:hAnsi="Calibri" w:cs="Calibri"/>
-          <w:sz w:val="20"/>
-          <w:lang w:eastAsia="en-US"/>
-        </w:rPr>
-        <w:t>iii</w:t>
-      </w:r>
-      <w:proofErr w:type="spellEnd"/>
-      <w:r>
-        <w:rPr>
-          <w:rFonts w:ascii="Calibri" w:eastAsia="Aptos" w:hAnsi="Calibri" w:cs="Calibri"/>
-          <w:sz w:val="20"/>
-          <w:lang w:eastAsia="en-US"/>
-        </w:rPr>
-        <w:t>) a data do primeiro desconto a ser realizado.</w:t>
+        <w:t>e/ou (iii) a data do primeiro desconto a ser realizado.</w:t>
       </w:r>
     </w:p>
     <w:p>
@@ -9658,25 +9305,7 @@
           <w:sz w:val="20"/>
           <w:lang w:eastAsia="en-US"/>
         </w:rPr>
-        <w:t>) e (</w:t>
-      </w:r>
-      <w:proofErr w:type="spellStart"/>
-      <w:r>
-        <w:rPr>
-          <w:rFonts w:ascii="Calibri" w:eastAsia="Aptos" w:hAnsi="Calibri" w:cs="Calibri"/>
-          <w:sz w:val="20"/>
-          <w:lang w:eastAsia="en-US"/>
-        </w:rPr>
-        <w:t>ii</w:t>
-      </w:r>
-      <w:proofErr w:type="spellEnd"/>
-      <w:r>
-        <w:rPr>
-          <w:rFonts w:ascii="Calibri" w:eastAsia="Aptos" w:hAnsi="Calibri" w:cs="Calibri"/>
-          <w:sz w:val="20"/>
-          <w:lang w:eastAsia="en-US"/>
-        </w:rPr>
-        <w:t xml:space="preserve">) acesso a senhas e/ou tokens para fins de consultas, reserva de margem consignável e/ou averbações junto à entidade </w:t>
+        <w:t xml:space="preserve">) e (ii) acesso a senhas e/ou tokens para fins de consultas, reserva de margem consignável e/ou averbações junto à entidade </w:t>
       </w:r>
       <w:r>
         <w:rPr>
@@ -10095,25 +9724,7 @@
           <w:sz w:val="20"/>
           <w:lang w:eastAsia="en-US"/>
         </w:rPr>
-        <w:t>) e (</w:t>
-      </w:r>
-      <w:proofErr w:type="spellStart"/>
-      <w:r>
-        <w:rPr>
-          <w:rFonts w:ascii="Calibri" w:eastAsia="Aptos" w:hAnsi="Calibri" w:cs="Calibri"/>
-          <w:sz w:val="20"/>
-          <w:lang w:eastAsia="en-US"/>
-        </w:rPr>
-        <w:t>ii</w:t>
-      </w:r>
-      <w:proofErr w:type="spellEnd"/>
-      <w:r>
-        <w:rPr>
-          <w:rFonts w:ascii="Calibri" w:eastAsia="Aptos" w:hAnsi="Calibri" w:cs="Calibri"/>
-          <w:sz w:val="20"/>
-          <w:lang w:eastAsia="en-US"/>
-        </w:rPr>
-        <w:t xml:space="preserve">) acesso a senhas e/ou tokens para fins de consultas, reserva de margem consignável e/ou averbações junto à entidade </w:t>
+        <w:t xml:space="preserve">) e (ii) acesso a senhas e/ou tokens para fins de consultas, reserva de margem consignável e/ou averbações junto à entidade </w:t>
       </w:r>
       <w:r>
         <w:rPr>
@@ -10216,23 +9827,7 @@
           <w:rFonts w:ascii="Calibri" w:hAnsi="Calibri" w:cs="Calibri"/>
           <w:sz w:val="20"/>
         </w:rPr>
-        <w:t>{{</w:t>
-      </w:r>
-      <w:proofErr w:type="spellStart"/>
-      <w:r>
-        <w:rPr>
-          <w:rFonts w:ascii="Calibri" w:hAnsi="Calibri" w:cs="Calibri"/>
-          <w:sz w:val="20"/>
-        </w:rPr>
-        <w:t>local_data</w:t>
-      </w:r>
-      <w:proofErr w:type="spellEnd"/>
-      <w:r>
-        <w:rPr>
-          <w:rFonts w:ascii="Calibri" w:hAnsi="Calibri" w:cs="Calibri"/>
-          <w:sz w:val="20"/>
-        </w:rPr>
-        <w:t>}}</w:t>
+        <w:t>{{local_data}}</w:t>
       </w:r>
     </w:p>
     <w:p>
@@ -11059,23 +10654,7 @@
           <w:rFonts w:ascii="Calibri" w:hAnsi="Calibri" w:cs="Calibri"/>
           <w:sz w:val="20"/>
         </w:rPr>
-        <w:t>{{</w:t>
-      </w:r>
-      <w:proofErr w:type="spellStart"/>
-      <w:r>
-        <w:rPr>
-          <w:rFonts w:ascii="Calibri" w:hAnsi="Calibri" w:cs="Calibri"/>
-          <w:sz w:val="20"/>
-        </w:rPr>
-        <w:t>local_data</w:t>
-      </w:r>
-      <w:proofErr w:type="spellEnd"/>
-      <w:r>
-        <w:rPr>
-          <w:rFonts w:ascii="Calibri" w:hAnsi="Calibri" w:cs="Calibri"/>
-          <w:sz w:val="20"/>
-        </w:rPr>
-        <w:t>}}</w:t>
+        <w:t>{{local_data}}</w:t>
       </w:r>
     </w:p>
     <w:sectPr>
@@ -13528,7 +13107,6 @@
   <w:style w:type="character" w:default="1" w:styleId="Fontepargpadro">
     <w:name w:val="Default Paragraph Font"/>
     <w:uiPriority w:val="1"/>
-    <w:semiHidden/>
     <w:unhideWhenUsed/>
   </w:style>
   <w:style w:type="table" w:default="1" w:styleId="Tabelanormal">

</xml_diff>

<commit_message>
teste compra - 11/09 - 18:09
teste compra - 11/09 - 18:09
</commit_message>
<xml_diff>
--- a/DocumentoMutuo3.docx
+++ b/DocumentoMutuo3.docx
@@ -22,7 +22,7 @@
           <w:szCs w:val="24"/>
         </w:rPr>
         <w:drawing>
-          <wp:anchor distT="0" distB="0" distL="114300" distR="114300" simplePos="0" relativeHeight="251659264" behindDoc="0" locked="0" layoutInCell="1" allowOverlap="1" wp14:anchorId="7D4AE543" wp14:editId="4D252DE3">
+          <wp:anchor distT="0" distB="0" distL="114300" distR="114300" simplePos="0" relativeHeight="251659264" behindDoc="0" locked="0" layoutInCell="1" allowOverlap="1" wp14:anchorId="7D4AE543" wp14:editId="284F2963">
             <wp:simplePos x="0" y="0"/>
             <wp:positionH relativeFrom="margin">
               <wp:posOffset>-826135</wp:posOffset>
@@ -279,6 +279,7 @@
         </w:rPr>
         <w:t>{{</w:t>
       </w:r>
+      <w:proofErr w:type="spellStart"/>
       <w:r>
         <w:rPr>
           <w:rFonts w:ascii="Calibri" w:eastAsia="Calibri" w:hAnsi="Calibri" w:cs="Calibri"/>
@@ -286,6 +287,7 @@
         </w:rPr>
         <w:t>estado_civil</w:t>
       </w:r>
+      <w:proofErr w:type="spellEnd"/>
       <w:r>
         <w:rPr>
           <w:rFonts w:ascii="Calibri" w:eastAsia="Calibri" w:hAnsi="Calibri" w:cs="Calibri"/>
@@ -307,7 +309,25 @@
           <w:spacing w:val="-4"/>
           <w:sz w:val="20"/>
         </w:rPr>
-        <w:t>{{cpf}}</w:t>
+        <w:t>{{</w:t>
+      </w:r>
+      <w:proofErr w:type="spellStart"/>
+      <w:r>
+        <w:rPr>
+          <w:rFonts w:ascii="Calibri" w:eastAsia="Calibri" w:hAnsi="Calibri" w:cs="Calibri"/>
+          <w:spacing w:val="-4"/>
+          <w:sz w:val="20"/>
+        </w:rPr>
+        <w:t>cpf</w:t>
+      </w:r>
+      <w:proofErr w:type="spellEnd"/>
+      <w:r>
+        <w:rPr>
+          <w:rFonts w:ascii="Calibri" w:eastAsia="Calibri" w:hAnsi="Calibri" w:cs="Calibri"/>
+          <w:spacing w:val="-4"/>
+          <w:sz w:val="20"/>
+        </w:rPr>
+        <w:t>}}</w:t>
       </w:r>
       <w:r>
         <w:rPr>
@@ -832,7 +852,23 @@
           <w:rFonts w:ascii="Calibri" w:eastAsia="Calibri" w:hAnsi="Calibri" w:cs="Calibri"/>
           <w:sz w:val="20"/>
         </w:rPr>
-        <w:t>(ões)</w:t>
+        <w:t>(</w:t>
+      </w:r>
+      <w:proofErr w:type="spellStart"/>
+      <w:r>
+        <w:rPr>
+          <w:rFonts w:ascii="Calibri" w:eastAsia="Calibri" w:hAnsi="Calibri" w:cs="Calibri"/>
+          <w:sz w:val="20"/>
+        </w:rPr>
+        <w:t>ões</w:t>
+      </w:r>
+      <w:proofErr w:type="spellEnd"/>
+      <w:r>
+        <w:rPr>
+          <w:rFonts w:ascii="Calibri" w:eastAsia="Calibri" w:hAnsi="Calibri" w:cs="Calibri"/>
+          <w:sz w:val="20"/>
+        </w:rPr>
+        <w:t>)</w:t>
       </w:r>
       <w:r>
         <w:rPr>
@@ -2912,7 +2948,23 @@
           <w:rFonts w:ascii="Calibri" w:hAnsi="Calibri" w:cs="Calibri"/>
           <w:sz w:val="20"/>
         </w:rPr>
-        <w:t>{{local_data}}</w:t>
+        <w:t>{{</w:t>
+      </w:r>
+      <w:proofErr w:type="spellStart"/>
+      <w:r>
+        <w:rPr>
+          <w:rFonts w:ascii="Calibri" w:hAnsi="Calibri" w:cs="Calibri"/>
+          <w:sz w:val="20"/>
+        </w:rPr>
+        <w:t>local_data</w:t>
+      </w:r>
+      <w:proofErr w:type="spellEnd"/>
+      <w:r>
+        <w:rPr>
+          <w:rFonts w:ascii="Calibri" w:hAnsi="Calibri" w:cs="Calibri"/>
+          <w:sz w:val="20"/>
+        </w:rPr>
+        <w:t>}}</w:t>
       </w:r>
     </w:p>
     <w:p>
@@ -4026,7 +4078,23 @@
           <w:rFonts w:ascii="Calibri" w:hAnsi="Calibri" w:cs="Calibri"/>
           <w:sz w:val="20"/>
         </w:rPr>
-        <w:t>{{local_data}}</w:t>
+        <w:t>{{</w:t>
+      </w:r>
+      <w:proofErr w:type="spellStart"/>
+      <w:r>
+        <w:rPr>
+          <w:rFonts w:ascii="Calibri" w:hAnsi="Calibri" w:cs="Calibri"/>
+          <w:sz w:val="20"/>
+        </w:rPr>
+        <w:t>local_data</w:t>
+      </w:r>
+      <w:proofErr w:type="spellEnd"/>
+      <w:r>
+        <w:rPr>
+          <w:rFonts w:ascii="Calibri" w:hAnsi="Calibri" w:cs="Calibri"/>
+          <w:sz w:val="20"/>
+        </w:rPr>
+        <w:t>}}</w:t>
       </w:r>
     </w:p>
     <w:p>
@@ -4325,7 +4393,23 @@
                 <w:rFonts w:ascii="Calibri" w:hAnsi="Calibri" w:cs="Calibri"/>
                 <w:color w:val="000000"/>
               </w:rPr>
-              <w:t>{{valorfinal}}</w:t>
+              <w:t>{{</w:t>
+            </w:r>
+            <w:proofErr w:type="spellStart"/>
+            <w:r>
+              <w:rPr>
+                <w:rFonts w:ascii="Calibri" w:hAnsi="Calibri" w:cs="Calibri"/>
+                <w:color w:val="000000"/>
+              </w:rPr>
+              <w:t>valorfinal</w:t>
+            </w:r>
+            <w:proofErr w:type="spellEnd"/>
+            <w:r>
+              <w:rPr>
+                <w:rFonts w:ascii="Calibri" w:hAnsi="Calibri" w:cs="Calibri"/>
+                <w:color w:val="000000"/>
+              </w:rPr>
+              <w:t>}}</w:t>
             </w:r>
           </w:p>
         </w:tc>
@@ -5166,7 +5250,23 @@
           <w:rFonts w:ascii="Calibri" w:hAnsi="Calibri" w:cs="Calibri"/>
           <w:sz w:val="20"/>
         </w:rPr>
-        <w:t>{{local_data}}</w:t>
+        <w:t>{{</w:t>
+      </w:r>
+      <w:proofErr w:type="spellStart"/>
+      <w:r>
+        <w:rPr>
+          <w:rFonts w:ascii="Calibri" w:hAnsi="Calibri" w:cs="Calibri"/>
+          <w:sz w:val="20"/>
+        </w:rPr>
+        <w:t>local_data</w:t>
+      </w:r>
+      <w:proofErr w:type="spellEnd"/>
+      <w:r>
+        <w:rPr>
+          <w:rFonts w:ascii="Calibri" w:hAnsi="Calibri" w:cs="Calibri"/>
+          <w:sz w:val="20"/>
+        </w:rPr>
+        <w:t>}}</w:t>
       </w:r>
     </w:p>
     <w:p>
@@ -5292,7 +5392,61 @@
           <w:sz w:val="20"/>
           <w:lang w:eastAsia="en-US"/>
         </w:rPr>
-        <w:t xml:space="preserve"> [ ] Cartão de Crédito Consignado [ ] Cartão Benefício Consignado [ ] Cartão de Adiantamento Salarial</w:t>
+        <w:t xml:space="preserve"> </w:t>
+      </w:r>
+      <w:proofErr w:type="gramStart"/>
+      <w:r>
+        <w:rPr>
+          <w:rFonts w:ascii="Calibri" w:eastAsia="Aptos" w:hAnsi="Calibri" w:cs="Calibri"/>
+          <w:sz w:val="20"/>
+          <w:lang w:eastAsia="en-US"/>
+        </w:rPr>
+        <w:t>[ ]</w:t>
+      </w:r>
+      <w:proofErr w:type="gramEnd"/>
+      <w:r>
+        <w:rPr>
+          <w:rFonts w:ascii="Calibri" w:eastAsia="Aptos" w:hAnsi="Calibri" w:cs="Calibri"/>
+          <w:sz w:val="20"/>
+          <w:lang w:eastAsia="en-US"/>
+        </w:rPr>
+        <w:t xml:space="preserve"> Cartão de Crédito Consignado </w:t>
+      </w:r>
+      <w:proofErr w:type="gramStart"/>
+      <w:r>
+        <w:rPr>
+          <w:rFonts w:ascii="Calibri" w:eastAsia="Aptos" w:hAnsi="Calibri" w:cs="Calibri"/>
+          <w:sz w:val="20"/>
+          <w:lang w:eastAsia="en-US"/>
+        </w:rPr>
+        <w:t>[ ]</w:t>
+      </w:r>
+      <w:proofErr w:type="gramEnd"/>
+      <w:r>
+        <w:rPr>
+          <w:rFonts w:ascii="Calibri" w:eastAsia="Aptos" w:hAnsi="Calibri" w:cs="Calibri"/>
+          <w:sz w:val="20"/>
+          <w:lang w:eastAsia="en-US"/>
+        </w:rPr>
+        <w:t xml:space="preserve"> Cartão Benefício Consignado </w:t>
+      </w:r>
+      <w:proofErr w:type="gramStart"/>
+      <w:r>
+        <w:rPr>
+          <w:rFonts w:ascii="Calibri" w:eastAsia="Aptos" w:hAnsi="Calibri" w:cs="Calibri"/>
+          <w:sz w:val="20"/>
+          <w:lang w:eastAsia="en-US"/>
+        </w:rPr>
+        <w:t>[ ]</w:t>
+      </w:r>
+      <w:proofErr w:type="gramEnd"/>
+      <w:r>
+        <w:rPr>
+          <w:rFonts w:ascii="Calibri" w:eastAsia="Aptos" w:hAnsi="Calibri" w:cs="Calibri"/>
+          <w:sz w:val="20"/>
+          <w:lang w:eastAsia="en-US"/>
+        </w:rPr>
+        <w:t xml:space="preserve"> Cartão de Adiantamento Salarial</w:t>
       </w:r>
       <w:r>
         <w:rPr>
@@ -5318,7 +5472,61 @@
           <w:sz w:val="20"/>
           <w:lang w:eastAsia="en-US"/>
         </w:rPr>
-        <w:t xml:space="preserve"> [ ] Saque [ ] Saque Refinanciamento [ ] Transferência de Dívida</w:t>
+        <w:t xml:space="preserve"> </w:t>
+      </w:r>
+      <w:proofErr w:type="gramStart"/>
+      <w:r>
+        <w:rPr>
+          <w:rFonts w:ascii="Calibri" w:eastAsia="Aptos" w:hAnsi="Calibri" w:cs="Calibri"/>
+          <w:sz w:val="20"/>
+          <w:lang w:eastAsia="en-US"/>
+        </w:rPr>
+        <w:t>[ ]</w:t>
+      </w:r>
+      <w:proofErr w:type="gramEnd"/>
+      <w:r>
+        <w:rPr>
+          <w:rFonts w:ascii="Calibri" w:eastAsia="Aptos" w:hAnsi="Calibri" w:cs="Calibri"/>
+          <w:sz w:val="20"/>
+          <w:lang w:eastAsia="en-US"/>
+        </w:rPr>
+        <w:t xml:space="preserve"> Saque </w:t>
+      </w:r>
+      <w:proofErr w:type="gramStart"/>
+      <w:r>
+        <w:rPr>
+          <w:rFonts w:ascii="Calibri" w:eastAsia="Aptos" w:hAnsi="Calibri" w:cs="Calibri"/>
+          <w:sz w:val="20"/>
+          <w:lang w:eastAsia="en-US"/>
+        </w:rPr>
+        <w:t>[ ]</w:t>
+      </w:r>
+      <w:proofErr w:type="gramEnd"/>
+      <w:r>
+        <w:rPr>
+          <w:rFonts w:ascii="Calibri" w:eastAsia="Aptos" w:hAnsi="Calibri" w:cs="Calibri"/>
+          <w:sz w:val="20"/>
+          <w:lang w:eastAsia="en-US"/>
+        </w:rPr>
+        <w:t xml:space="preserve"> Saque Refinanciamento </w:t>
+      </w:r>
+      <w:proofErr w:type="gramStart"/>
+      <w:r>
+        <w:rPr>
+          <w:rFonts w:ascii="Calibri" w:eastAsia="Aptos" w:hAnsi="Calibri" w:cs="Calibri"/>
+          <w:sz w:val="20"/>
+          <w:lang w:eastAsia="en-US"/>
+        </w:rPr>
+        <w:t>[ ]</w:t>
+      </w:r>
+      <w:proofErr w:type="gramEnd"/>
+      <w:r>
+        <w:rPr>
+          <w:rFonts w:ascii="Calibri" w:eastAsia="Aptos" w:hAnsi="Calibri" w:cs="Calibri"/>
+          <w:sz w:val="20"/>
+          <w:lang w:eastAsia="en-US"/>
+        </w:rPr>
+        <w:t xml:space="preserve"> Transferência de Dívida</w:t>
       </w:r>
       <w:r>
         <w:rPr>
@@ -6011,7 +6219,35 @@
                 <w:sz w:val="20"/>
                 <w:lang w:eastAsia="en-US"/>
               </w:rPr>
-              <w:t xml:space="preserve">{{cpf}}    </w:t>
+              <w:t>{{</w:t>
+            </w:r>
+            <w:proofErr w:type="spellStart"/>
+            <w:r>
+              <w:rPr>
+                <w:rFonts w:ascii="Calibri" w:eastAsia="Aptos" w:hAnsi="Calibri" w:cs="Calibri"/>
+                <w:sz w:val="20"/>
+                <w:lang w:eastAsia="en-US"/>
+              </w:rPr>
+              <w:t>cpf</w:t>
+            </w:r>
+            <w:proofErr w:type="spellEnd"/>
+            <w:proofErr w:type="gramStart"/>
+            <w:r>
+              <w:rPr>
+                <w:rFonts w:ascii="Calibri" w:eastAsia="Aptos" w:hAnsi="Calibri" w:cs="Calibri"/>
+                <w:sz w:val="20"/>
+                <w:lang w:eastAsia="en-US"/>
+              </w:rPr>
+              <w:t xml:space="preserve">}}   </w:t>
+            </w:r>
+            <w:proofErr w:type="gramEnd"/>
+            <w:r>
+              <w:rPr>
+                <w:rFonts w:ascii="Calibri" w:eastAsia="Aptos" w:hAnsi="Calibri" w:cs="Calibri"/>
+                <w:sz w:val="20"/>
+                <w:lang w:eastAsia="en-US"/>
+              </w:rPr>
+              <w:t xml:space="preserve"> </w:t>
             </w:r>
           </w:p>
         </w:tc>
@@ -6056,7 +6292,35 @@
                 <w:sz w:val="20"/>
                 <w:lang w:eastAsia="en-US"/>
               </w:rPr>
-              <w:t xml:space="preserve">{{rg}}                                                                     </w:t>
+              <w:t>{{</w:t>
+            </w:r>
+            <w:proofErr w:type="spellStart"/>
+            <w:r>
+              <w:rPr>
+                <w:rFonts w:ascii="Calibri" w:eastAsia="Aptos" w:hAnsi="Calibri" w:cs="Calibri"/>
+                <w:sz w:val="20"/>
+                <w:lang w:eastAsia="en-US"/>
+              </w:rPr>
+              <w:t>rg</w:t>
+            </w:r>
+            <w:proofErr w:type="spellEnd"/>
+            <w:proofErr w:type="gramStart"/>
+            <w:r>
+              <w:rPr>
+                <w:rFonts w:ascii="Calibri" w:eastAsia="Aptos" w:hAnsi="Calibri" w:cs="Calibri"/>
+                <w:sz w:val="20"/>
+                <w:lang w:eastAsia="en-US"/>
+              </w:rPr>
+              <w:t xml:space="preserve">}}   </w:t>
+            </w:r>
+            <w:proofErr w:type="gramEnd"/>
+            <w:r>
+              <w:rPr>
+                <w:rFonts w:ascii="Calibri" w:eastAsia="Aptos" w:hAnsi="Calibri" w:cs="Calibri"/>
+                <w:sz w:val="20"/>
+                <w:lang w:eastAsia="en-US"/>
+              </w:rPr>
+              <w:t xml:space="preserve">                                                                  </w:t>
             </w:r>
           </w:p>
         </w:tc>
@@ -6102,7 +6366,35 @@
                 <w:sz w:val="20"/>
                 <w:lang w:eastAsia="en-US"/>
               </w:rPr>
-              <w:t xml:space="preserve">{{ufRG}}                                </w:t>
+              <w:t>{{</w:t>
+            </w:r>
+            <w:proofErr w:type="spellStart"/>
+            <w:r>
+              <w:rPr>
+                <w:rFonts w:ascii="Calibri" w:eastAsia="Aptos" w:hAnsi="Calibri" w:cs="Calibri"/>
+                <w:sz w:val="20"/>
+                <w:lang w:eastAsia="en-US"/>
+              </w:rPr>
+              <w:t>ufRG</w:t>
+            </w:r>
+            <w:proofErr w:type="spellEnd"/>
+            <w:proofErr w:type="gramStart"/>
+            <w:r>
+              <w:rPr>
+                <w:rFonts w:ascii="Calibri" w:eastAsia="Aptos" w:hAnsi="Calibri" w:cs="Calibri"/>
+                <w:sz w:val="20"/>
+                <w:lang w:eastAsia="en-US"/>
+              </w:rPr>
+              <w:t xml:space="preserve">}}   </w:t>
+            </w:r>
+            <w:proofErr w:type="gramEnd"/>
+            <w:r>
+              <w:rPr>
+                <w:rFonts w:ascii="Calibri" w:eastAsia="Aptos" w:hAnsi="Calibri" w:cs="Calibri"/>
+                <w:sz w:val="20"/>
+                <w:lang w:eastAsia="en-US"/>
+              </w:rPr>
+              <w:t xml:space="preserve">                             </w:t>
             </w:r>
           </w:p>
         </w:tc>
@@ -6199,7 +6491,25 @@
                 <w:sz w:val="20"/>
                 <w:lang w:eastAsia="en-US"/>
               </w:rPr>
-              <w:t xml:space="preserve">{{nacionalidade}}                          </w:t>
+              <w:t>{{nacionalidade</w:t>
+            </w:r>
+            <w:proofErr w:type="gramStart"/>
+            <w:r>
+              <w:rPr>
+                <w:rFonts w:ascii="Calibri" w:eastAsia="Aptos" w:hAnsi="Calibri" w:cs="Calibri"/>
+                <w:sz w:val="20"/>
+                <w:lang w:eastAsia="en-US"/>
+              </w:rPr>
+              <w:t xml:space="preserve">}}   </w:t>
+            </w:r>
+            <w:proofErr w:type="gramEnd"/>
+            <w:r>
+              <w:rPr>
+                <w:rFonts w:ascii="Calibri" w:eastAsia="Aptos" w:hAnsi="Calibri" w:cs="Calibri"/>
+                <w:sz w:val="20"/>
+                <w:lang w:eastAsia="en-US"/>
+              </w:rPr>
+              <w:t xml:space="preserve">                       </w:t>
             </w:r>
           </w:p>
         </w:tc>
@@ -6290,7 +6600,25 @@
                 <w:sz w:val="20"/>
                 <w:lang w:eastAsia="en-US"/>
               </w:rPr>
-              <w:t xml:space="preserve">{{whatsapp}}                                   </w:t>
+              <w:t>{{whatsapp</w:t>
+            </w:r>
+            <w:proofErr w:type="gramStart"/>
+            <w:r>
+              <w:rPr>
+                <w:rFonts w:ascii="Calibri" w:eastAsia="Aptos" w:hAnsi="Calibri" w:cs="Calibri"/>
+                <w:sz w:val="20"/>
+                <w:lang w:eastAsia="en-US"/>
+              </w:rPr>
+              <w:t xml:space="preserve">}}   </w:t>
+            </w:r>
+            <w:proofErr w:type="gramEnd"/>
+            <w:r>
+              <w:rPr>
+                <w:rFonts w:ascii="Calibri" w:eastAsia="Aptos" w:hAnsi="Calibri" w:cs="Calibri"/>
+                <w:sz w:val="20"/>
+                <w:lang w:eastAsia="en-US"/>
+              </w:rPr>
+              <w:t xml:space="preserve">                                </w:t>
             </w:r>
           </w:p>
         </w:tc>
@@ -6343,7 +6671,25 @@
                 <w:sz w:val="20"/>
                 <w:lang w:eastAsia="en-US"/>
               </w:rPr>
-              <w:t>{{email}}</w:t>
+              <w:t>{{</w:t>
+            </w:r>
+            <w:proofErr w:type="spellStart"/>
+            <w:r>
+              <w:rPr>
+                <w:rFonts w:ascii="Calibri" w:eastAsia="Aptos" w:hAnsi="Calibri" w:cs="Calibri"/>
+                <w:sz w:val="20"/>
+                <w:lang w:eastAsia="en-US"/>
+              </w:rPr>
+              <w:t>email</w:t>
+            </w:r>
+            <w:proofErr w:type="spellEnd"/>
+            <w:r>
+              <w:rPr>
+                <w:rFonts w:ascii="Calibri" w:eastAsia="Aptos" w:hAnsi="Calibri" w:cs="Calibri"/>
+                <w:sz w:val="20"/>
+                <w:lang w:eastAsia="en-US"/>
+              </w:rPr>
+              <w:t>}}</w:t>
             </w:r>
           </w:p>
         </w:tc>
@@ -6390,7 +6736,81 @@
                 <w:sz w:val="20"/>
                 <w:lang w:eastAsia="en-US"/>
               </w:rPr>
-              <w:t xml:space="preserve">{{logradouro_endereco}}, {{logradouro_numero}} - {{logradouro_complemento}}                               </w:t>
+              <w:t>{{</w:t>
+            </w:r>
+            <w:proofErr w:type="spellStart"/>
+            <w:r>
+              <w:rPr>
+                <w:rFonts w:ascii="Calibri" w:eastAsia="Aptos" w:hAnsi="Calibri" w:cs="Calibri"/>
+                <w:sz w:val="20"/>
+                <w:lang w:eastAsia="en-US"/>
+              </w:rPr>
+              <w:t>logradouro_endereco</w:t>
+            </w:r>
+            <w:proofErr w:type="spellEnd"/>
+            <w:r>
+              <w:rPr>
+                <w:rFonts w:ascii="Calibri" w:eastAsia="Aptos" w:hAnsi="Calibri" w:cs="Calibri"/>
+                <w:sz w:val="20"/>
+                <w:lang w:eastAsia="en-US"/>
+              </w:rPr>
+              <w:t>}}, {{</w:t>
+            </w:r>
+            <w:proofErr w:type="spellStart"/>
+            <w:r>
+              <w:rPr>
+                <w:rFonts w:ascii="Calibri" w:eastAsia="Aptos" w:hAnsi="Calibri" w:cs="Calibri"/>
+                <w:sz w:val="20"/>
+                <w:lang w:eastAsia="en-US"/>
+              </w:rPr>
+              <w:t>logradouro_</w:t>
+            </w:r>
+            <w:proofErr w:type="gramStart"/>
+            <w:r>
+              <w:rPr>
+                <w:rFonts w:ascii="Calibri" w:eastAsia="Aptos" w:hAnsi="Calibri" w:cs="Calibri"/>
+                <w:sz w:val="20"/>
+                <w:lang w:eastAsia="en-US"/>
+              </w:rPr>
+              <w:t>numero</w:t>
+            </w:r>
+            <w:proofErr w:type="spellEnd"/>
+            <w:proofErr w:type="gramEnd"/>
+            <w:r>
+              <w:rPr>
+                <w:rFonts w:ascii="Calibri" w:eastAsia="Aptos" w:hAnsi="Calibri" w:cs="Calibri"/>
+                <w:sz w:val="20"/>
+                <w:lang w:eastAsia="en-US"/>
+              </w:rPr>
+              <w:t>}} - {{</w:t>
+            </w:r>
+            <w:proofErr w:type="spellStart"/>
+            <w:r>
+              <w:rPr>
+                <w:rFonts w:ascii="Calibri" w:eastAsia="Aptos" w:hAnsi="Calibri" w:cs="Calibri"/>
+                <w:sz w:val="20"/>
+                <w:lang w:eastAsia="en-US"/>
+              </w:rPr>
+              <w:t>logradouro_complemento</w:t>
+            </w:r>
+            <w:proofErr w:type="spellEnd"/>
+            <w:proofErr w:type="gramStart"/>
+            <w:r>
+              <w:rPr>
+                <w:rFonts w:ascii="Calibri" w:eastAsia="Aptos" w:hAnsi="Calibri" w:cs="Calibri"/>
+                <w:sz w:val="20"/>
+                <w:lang w:eastAsia="en-US"/>
+              </w:rPr>
+              <w:t xml:space="preserve">}}   </w:t>
+            </w:r>
+            <w:proofErr w:type="gramEnd"/>
+            <w:r>
+              <w:rPr>
+                <w:rFonts w:ascii="Calibri" w:eastAsia="Aptos" w:hAnsi="Calibri" w:cs="Calibri"/>
+                <w:sz w:val="20"/>
+                <w:lang w:eastAsia="en-US"/>
+              </w:rPr>
+              <w:t xml:space="preserve">                            </w:t>
             </w:r>
           </w:p>
         </w:tc>
@@ -6441,7 +6861,35 @@
                 <w:sz w:val="20"/>
                 <w:lang w:eastAsia="en-US"/>
               </w:rPr>
-              <w:t xml:space="preserve">{{logradouro_cep}}           </w:t>
+              <w:t>{{</w:t>
+            </w:r>
+            <w:proofErr w:type="spellStart"/>
+            <w:r>
+              <w:rPr>
+                <w:rFonts w:ascii="Calibri" w:eastAsia="Aptos" w:hAnsi="Calibri" w:cs="Calibri"/>
+                <w:sz w:val="20"/>
+                <w:lang w:eastAsia="en-US"/>
+              </w:rPr>
+              <w:t>logradouro_cep</w:t>
+            </w:r>
+            <w:proofErr w:type="spellEnd"/>
+            <w:proofErr w:type="gramStart"/>
+            <w:r>
+              <w:rPr>
+                <w:rFonts w:ascii="Calibri" w:eastAsia="Aptos" w:hAnsi="Calibri" w:cs="Calibri"/>
+                <w:sz w:val="20"/>
+                <w:lang w:eastAsia="en-US"/>
+              </w:rPr>
+              <w:t xml:space="preserve">}}   </w:t>
+            </w:r>
+            <w:proofErr w:type="gramEnd"/>
+            <w:r>
+              <w:rPr>
+                <w:rFonts w:ascii="Calibri" w:eastAsia="Aptos" w:hAnsi="Calibri" w:cs="Calibri"/>
+                <w:sz w:val="20"/>
+                <w:lang w:eastAsia="en-US"/>
+              </w:rPr>
+              <w:t xml:space="preserve">        </w:t>
             </w:r>
           </w:p>
         </w:tc>
@@ -6486,7 +6934,25 @@
                 <w:sz w:val="20"/>
                 <w:lang w:eastAsia="en-US"/>
               </w:rPr>
-              <w:t>{{logradouro_cidade}}</w:t>
+              <w:t>{{</w:t>
+            </w:r>
+            <w:proofErr w:type="spellStart"/>
+            <w:r>
+              <w:rPr>
+                <w:rFonts w:ascii="Calibri" w:eastAsia="Aptos" w:hAnsi="Calibri" w:cs="Calibri"/>
+                <w:sz w:val="20"/>
+                <w:lang w:eastAsia="en-US"/>
+              </w:rPr>
+              <w:t>logradouro_cidade</w:t>
+            </w:r>
+            <w:proofErr w:type="spellEnd"/>
+            <w:r>
+              <w:rPr>
+                <w:rFonts w:ascii="Calibri" w:eastAsia="Aptos" w:hAnsi="Calibri" w:cs="Calibri"/>
+                <w:sz w:val="20"/>
+                <w:lang w:eastAsia="en-US"/>
+              </w:rPr>
+              <w:t>}}</w:t>
             </w:r>
           </w:p>
         </w:tc>
@@ -6532,7 +6998,35 @@
                 <w:sz w:val="20"/>
                 <w:lang w:eastAsia="en-US"/>
               </w:rPr>
-              <w:t xml:space="preserve">{{logradouro_uf}}                                       </w:t>
+              <w:t>{{</w:t>
+            </w:r>
+            <w:proofErr w:type="spellStart"/>
+            <w:r>
+              <w:rPr>
+                <w:rFonts w:ascii="Calibri" w:eastAsia="Aptos" w:hAnsi="Calibri" w:cs="Calibri"/>
+                <w:sz w:val="20"/>
+                <w:lang w:eastAsia="en-US"/>
+              </w:rPr>
+              <w:t>logradouro_uf</w:t>
+            </w:r>
+            <w:proofErr w:type="spellEnd"/>
+            <w:proofErr w:type="gramStart"/>
+            <w:r>
+              <w:rPr>
+                <w:rFonts w:ascii="Calibri" w:eastAsia="Aptos" w:hAnsi="Calibri" w:cs="Calibri"/>
+                <w:sz w:val="20"/>
+                <w:lang w:eastAsia="en-US"/>
+              </w:rPr>
+              <w:t xml:space="preserve">}}   </w:t>
+            </w:r>
+            <w:proofErr w:type="gramEnd"/>
+            <w:r>
+              <w:rPr>
+                <w:rFonts w:ascii="Calibri" w:eastAsia="Aptos" w:hAnsi="Calibri" w:cs="Calibri"/>
+                <w:sz w:val="20"/>
+                <w:lang w:eastAsia="en-US"/>
+              </w:rPr>
+              <w:t xml:space="preserve">                                    </w:t>
             </w:r>
           </w:p>
         </w:tc>
@@ -6578,7 +7072,25 @@
                 <w:sz w:val="20"/>
                 <w:lang w:eastAsia="en-US"/>
               </w:rPr>
-              <w:t>{{logradouro_bairro}}</w:t>
+              <w:t>{{</w:t>
+            </w:r>
+            <w:proofErr w:type="spellStart"/>
+            <w:r>
+              <w:rPr>
+                <w:rFonts w:ascii="Calibri" w:eastAsia="Aptos" w:hAnsi="Calibri" w:cs="Calibri"/>
+                <w:sz w:val="20"/>
+                <w:lang w:eastAsia="en-US"/>
+              </w:rPr>
+              <w:t>logradouro_bairro</w:t>
+            </w:r>
+            <w:proofErr w:type="spellEnd"/>
+            <w:r>
+              <w:rPr>
+                <w:rFonts w:ascii="Calibri" w:eastAsia="Aptos" w:hAnsi="Calibri" w:cs="Calibri"/>
+                <w:sz w:val="20"/>
+                <w:lang w:eastAsia="en-US"/>
+              </w:rPr>
+              <w:t>}}</w:t>
             </w:r>
           </w:p>
         </w:tc>
@@ -6729,7 +7241,25 @@
                 <w:sz w:val="20"/>
                 <w:lang w:eastAsia="en-US"/>
               </w:rPr>
-              <w:t xml:space="preserve">{{empregador}}       </w:t>
+              <w:t>{{empregador</w:t>
+            </w:r>
+            <w:proofErr w:type="gramStart"/>
+            <w:r>
+              <w:rPr>
+                <w:rFonts w:ascii="Calibri" w:eastAsia="Aptos" w:hAnsi="Calibri" w:cs="Calibri"/>
+                <w:sz w:val="20"/>
+                <w:lang w:eastAsia="en-US"/>
+              </w:rPr>
+              <w:t xml:space="preserve">}}   </w:t>
+            </w:r>
+            <w:proofErr w:type="gramEnd"/>
+            <w:r>
+              <w:rPr>
+                <w:rFonts w:ascii="Calibri" w:eastAsia="Aptos" w:hAnsi="Calibri" w:cs="Calibri"/>
+                <w:sz w:val="20"/>
+                <w:lang w:eastAsia="en-US"/>
+              </w:rPr>
+              <w:t xml:space="preserve">    </w:t>
             </w:r>
           </w:p>
         </w:tc>
@@ -6774,7 +7304,25 @@
                 <w:sz w:val="20"/>
                 <w:lang w:eastAsia="en-US"/>
               </w:rPr>
-              <w:t xml:space="preserve">{{matricula}}                        </w:t>
+              <w:t>{{</w:t>
+            </w:r>
+            <w:proofErr w:type="gramStart"/>
+            <w:r>
+              <w:rPr>
+                <w:rFonts w:ascii="Calibri" w:eastAsia="Aptos" w:hAnsi="Calibri" w:cs="Calibri"/>
+                <w:sz w:val="20"/>
+                <w:lang w:eastAsia="en-US"/>
+              </w:rPr>
+              <w:t xml:space="preserve">matricula}}   </w:t>
+            </w:r>
+            <w:proofErr w:type="gramEnd"/>
+            <w:r>
+              <w:rPr>
+                <w:rFonts w:ascii="Calibri" w:eastAsia="Aptos" w:hAnsi="Calibri" w:cs="Calibri"/>
+                <w:sz w:val="20"/>
+                <w:lang w:eastAsia="en-US"/>
+              </w:rPr>
+              <w:t xml:space="preserve">                     </w:t>
             </w:r>
           </w:p>
         </w:tc>
@@ -6980,14 +7528,16 @@
               </w:rPr>
               <w:t>{{</w:t>
             </w:r>
+            <w:proofErr w:type="spellStart"/>
             <w:r>
               <w:rPr>
                 <w:rFonts w:ascii="Calibri" w:hAnsi="Calibri" w:cs="Calibri"/>
                 <w:color w:val="000000"/>
                 <w:sz w:val="20"/>
               </w:rPr>
-              <w:t>valorsolicitadocompra</w:t>
+              <w:t>valorliberado</w:t>
             </w:r>
+            <w:proofErr w:type="spellEnd"/>
             <w:r>
               <w:rPr>
                 <w:rFonts w:ascii="Calibri" w:hAnsi="Calibri" w:cs="Calibri"/>
@@ -7050,7 +7600,25 @@
                 <w:color w:val="000000"/>
                 <w:sz w:val="20"/>
               </w:rPr>
-              <w:t>{{compra_valorquitacao}}</w:t>
+              <w:t>{{</w:t>
+            </w:r>
+            <w:proofErr w:type="spellStart"/>
+            <w:r>
+              <w:rPr>
+                <w:rFonts w:ascii="Calibri" w:hAnsi="Calibri" w:cs="Calibri"/>
+                <w:color w:val="000000"/>
+                <w:sz w:val="20"/>
+              </w:rPr>
+              <w:t>compra_valorquitacao</w:t>
+            </w:r>
+            <w:proofErr w:type="spellEnd"/>
+            <w:r>
+              <w:rPr>
+                <w:rFonts w:ascii="Calibri" w:hAnsi="Calibri" w:cs="Calibri"/>
+                <w:color w:val="000000"/>
+                <w:sz w:val="20"/>
+              </w:rPr>
+              <w:t>}}</w:t>
             </w:r>
           </w:p>
           <w:p>
@@ -7113,6 +7681,7 @@
               </w:rPr>
               <w:t>{{</w:t>
             </w:r>
+            <w:proofErr w:type="spellStart"/>
             <w:r>
               <w:rPr>
                 <w:rFonts w:ascii="Calibri" w:hAnsi="Calibri" w:cs="Calibri"/>
@@ -7121,6 +7690,7 @@
               </w:rPr>
               <w:t>valoriof</w:t>
             </w:r>
+            <w:proofErr w:type="spellEnd"/>
             <w:r>
               <w:rPr>
                 <w:rFonts w:ascii="Calibri" w:hAnsi="Calibri" w:cs="Calibri"/>
@@ -7177,6 +7747,7 @@
               </w:rPr>
               <w:t>{{</w:t>
             </w:r>
+            <w:proofErr w:type="spellStart"/>
             <w:r>
               <w:rPr>
                 <w:rFonts w:ascii="Calibri" w:hAnsi="Calibri" w:cs="Calibri"/>
@@ -7185,6 +7756,7 @@
               </w:rPr>
               <w:t>valorfinanciado</w:t>
             </w:r>
+            <w:proofErr w:type="spellEnd"/>
             <w:r>
               <w:rPr>
                 <w:rFonts w:ascii="Calibri" w:hAnsi="Calibri" w:cs="Calibri"/>
@@ -7245,6 +7817,7 @@
               </w:rPr>
               <w:t>{{</w:t>
             </w:r>
+            <w:proofErr w:type="spellStart"/>
             <w:r>
               <w:rPr>
                 <w:rFonts w:ascii="Calibri" w:hAnsi="Calibri" w:cs="Calibri"/>
@@ -7253,6 +7826,7 @@
               </w:rPr>
               <w:t>valorliberado</w:t>
             </w:r>
+            <w:proofErr w:type="spellEnd"/>
             <w:r>
               <w:rPr>
                 <w:rFonts w:ascii="Calibri" w:hAnsi="Calibri" w:cs="Calibri"/>
@@ -7308,6 +7882,7 @@
               </w:rPr>
               <w:t>{{</w:t>
             </w:r>
+            <w:proofErr w:type="spellStart"/>
             <w:r>
               <w:rPr>
                 <w:rFonts w:ascii="Calibri" w:hAnsi="Calibri" w:cs="Calibri"/>
@@ -7316,6 +7891,7 @@
               </w:rPr>
               <w:t>pmt</w:t>
             </w:r>
+            <w:proofErr w:type="spellEnd"/>
             <w:r>
               <w:rPr>
                 <w:rFonts w:ascii="Calibri" w:hAnsi="Calibri" w:cs="Calibri"/>
@@ -7438,6 +8014,7 @@
               </w:rPr>
               <w:t>{{</w:t>
             </w:r>
+            <w:proofErr w:type="spellStart"/>
             <w:r>
               <w:rPr>
                 <w:rFonts w:ascii="Calibri" w:hAnsi="Calibri" w:cs="Calibri"/>
@@ -7446,6 +8023,7 @@
               </w:rPr>
               <w:t>taxaam</w:t>
             </w:r>
+            <w:proofErr w:type="spellEnd"/>
             <w:r>
               <w:rPr>
                 <w:rFonts w:ascii="Calibri" w:hAnsi="Calibri" w:cs="Calibri"/>
@@ -7663,6 +8241,7 @@
               </w:rPr>
               <w:t>{{</w:t>
             </w:r>
+            <w:proofErr w:type="spellStart"/>
             <w:r>
               <w:rPr>
                 <w:rFonts w:ascii="Calibri" w:hAnsi="Calibri" w:cs="Calibri"/>
@@ -7671,6 +8250,7 @@
               </w:rPr>
               <w:t>cetMensal</w:t>
             </w:r>
+            <w:proofErr w:type="spellEnd"/>
             <w:r>
               <w:rPr>
                 <w:rFonts w:ascii="Calibri" w:hAnsi="Calibri" w:cs="Calibri"/>
@@ -7725,6 +8305,7 @@
               </w:rPr>
               <w:t>{{</w:t>
             </w:r>
+            <w:proofErr w:type="spellStart"/>
             <w:r>
               <w:rPr>
                 <w:rFonts w:ascii="Calibri" w:hAnsi="Calibri" w:cs="Calibri"/>
@@ -7733,6 +8314,7 @@
               </w:rPr>
               <w:t>cetAnual</w:t>
             </w:r>
+            <w:proofErr w:type="spellEnd"/>
             <w:r>
               <w:rPr>
                 <w:rFonts w:ascii="Calibri" w:hAnsi="Calibri" w:cs="Calibri"/>
@@ -7793,6 +8375,7 @@
               </w:rPr>
               <w:t>{{</w:t>
             </w:r>
+            <w:proofErr w:type="spellStart"/>
             <w:r>
               <w:rPr>
                 <w:rFonts w:ascii="Calibri" w:hAnsi="Calibri" w:cs="Calibri"/>
@@ -7801,6 +8384,7 @@
               </w:rPr>
               <w:t>primeirovencimento</w:t>
             </w:r>
+            <w:proofErr w:type="spellEnd"/>
             <w:r>
               <w:rPr>
                 <w:rFonts w:ascii="Calibri" w:hAnsi="Calibri" w:cs="Calibri"/>
@@ -7975,7 +8559,25 @@
                 <w:color w:val="000000"/>
                 <w:sz w:val="20"/>
               </w:rPr>
-              <w:t>{{valorfinal}}</w:t>
+              <w:t>{{</w:t>
+            </w:r>
+            <w:proofErr w:type="spellStart"/>
+            <w:r>
+              <w:rPr>
+                <w:rFonts w:ascii="Calibri" w:hAnsi="Calibri" w:cs="Calibri"/>
+                <w:color w:val="000000"/>
+                <w:sz w:val="20"/>
+              </w:rPr>
+              <w:t>valorfinal</w:t>
+            </w:r>
+            <w:proofErr w:type="spellEnd"/>
+            <w:r>
+              <w:rPr>
+                <w:rFonts w:ascii="Calibri" w:hAnsi="Calibri" w:cs="Calibri"/>
+                <w:color w:val="000000"/>
+                <w:sz w:val="20"/>
+              </w:rPr>
+              <w:t>}}</w:t>
             </w:r>
           </w:p>
           <w:p>
@@ -8514,7 +9116,25 @@
           <w:sz w:val="20"/>
           <w:lang w:eastAsia="en-US"/>
         </w:rPr>
-        <w:t xml:space="preserve">, poderão sofrer variações de acordo com (i) o valor de margem disponível, (ii) a data da concessão do crédito pela </w:t>
+        <w:t>, poderão sofrer variações de acordo com (i) o valor de margem disponível, (</w:t>
+      </w:r>
+      <w:proofErr w:type="spellStart"/>
+      <w:r>
+        <w:rPr>
+          <w:rFonts w:ascii="Calibri" w:eastAsia="Aptos" w:hAnsi="Calibri" w:cs="Calibri"/>
+          <w:sz w:val="20"/>
+          <w:lang w:eastAsia="en-US"/>
+        </w:rPr>
+        <w:t>ii</w:t>
+      </w:r>
+      <w:proofErr w:type="spellEnd"/>
+      <w:r>
+        <w:rPr>
+          <w:rFonts w:ascii="Calibri" w:eastAsia="Aptos" w:hAnsi="Calibri" w:cs="Calibri"/>
+          <w:sz w:val="20"/>
+          <w:lang w:eastAsia="en-US"/>
+        </w:rPr>
+        <w:t xml:space="preserve">) a data da concessão do crédito pela </w:t>
       </w:r>
       <w:r>
         <w:rPr>
@@ -8549,7 +9169,25 @@
           <w:sz w:val="20"/>
           <w:lang w:eastAsia="en-US"/>
         </w:rPr>
-        <w:t>e/ou (iii) a data do primeiro desconto a ser realizado.</w:t>
+        <w:t>e/ou (</w:t>
+      </w:r>
+      <w:proofErr w:type="spellStart"/>
+      <w:r>
+        <w:rPr>
+          <w:rFonts w:ascii="Calibri" w:eastAsia="Aptos" w:hAnsi="Calibri" w:cs="Calibri"/>
+          <w:sz w:val="20"/>
+          <w:lang w:eastAsia="en-US"/>
+        </w:rPr>
+        <w:t>iii</w:t>
+      </w:r>
+      <w:proofErr w:type="spellEnd"/>
+      <w:r>
+        <w:rPr>
+          <w:rFonts w:ascii="Calibri" w:eastAsia="Aptos" w:hAnsi="Calibri" w:cs="Calibri"/>
+          <w:sz w:val="20"/>
+          <w:lang w:eastAsia="en-US"/>
+        </w:rPr>
+        <w:t>) a data do primeiro desconto a ser realizado.</w:t>
       </w:r>
     </w:p>
     <w:p>
@@ -9305,7 +9943,25 @@
           <w:sz w:val="20"/>
           <w:lang w:eastAsia="en-US"/>
         </w:rPr>
-        <w:t xml:space="preserve">) e (ii) acesso a senhas e/ou tokens para fins de consultas, reserva de margem consignável e/ou averbações junto à entidade </w:t>
+        <w:t>) e (</w:t>
+      </w:r>
+      <w:proofErr w:type="spellStart"/>
+      <w:r>
+        <w:rPr>
+          <w:rFonts w:ascii="Calibri" w:eastAsia="Aptos" w:hAnsi="Calibri" w:cs="Calibri"/>
+          <w:sz w:val="20"/>
+          <w:lang w:eastAsia="en-US"/>
+        </w:rPr>
+        <w:t>ii</w:t>
+      </w:r>
+      <w:proofErr w:type="spellEnd"/>
+      <w:r>
+        <w:rPr>
+          <w:rFonts w:ascii="Calibri" w:eastAsia="Aptos" w:hAnsi="Calibri" w:cs="Calibri"/>
+          <w:sz w:val="20"/>
+          <w:lang w:eastAsia="en-US"/>
+        </w:rPr>
+        <w:t xml:space="preserve">) acesso a senhas e/ou tokens para fins de consultas, reserva de margem consignável e/ou averbações junto à entidade </w:t>
       </w:r>
       <w:r>
         <w:rPr>
@@ -9724,7 +10380,25 @@
           <w:sz w:val="20"/>
           <w:lang w:eastAsia="en-US"/>
         </w:rPr>
-        <w:t xml:space="preserve">) e (ii) acesso a senhas e/ou tokens para fins de consultas, reserva de margem consignável e/ou averbações junto à entidade </w:t>
+        <w:t>) e (</w:t>
+      </w:r>
+      <w:proofErr w:type="spellStart"/>
+      <w:r>
+        <w:rPr>
+          <w:rFonts w:ascii="Calibri" w:eastAsia="Aptos" w:hAnsi="Calibri" w:cs="Calibri"/>
+          <w:sz w:val="20"/>
+          <w:lang w:eastAsia="en-US"/>
+        </w:rPr>
+        <w:t>ii</w:t>
+      </w:r>
+      <w:proofErr w:type="spellEnd"/>
+      <w:r>
+        <w:rPr>
+          <w:rFonts w:ascii="Calibri" w:eastAsia="Aptos" w:hAnsi="Calibri" w:cs="Calibri"/>
+          <w:sz w:val="20"/>
+          <w:lang w:eastAsia="en-US"/>
+        </w:rPr>
+        <w:t xml:space="preserve">) acesso a senhas e/ou tokens para fins de consultas, reserva de margem consignável e/ou averbações junto à entidade </w:t>
       </w:r>
       <w:r>
         <w:rPr>
@@ -9827,7 +10501,23 @@
           <w:rFonts w:ascii="Calibri" w:hAnsi="Calibri" w:cs="Calibri"/>
           <w:sz w:val="20"/>
         </w:rPr>
-        <w:t>{{local_data}}</w:t>
+        <w:t>{{</w:t>
+      </w:r>
+      <w:proofErr w:type="spellStart"/>
+      <w:r>
+        <w:rPr>
+          <w:rFonts w:ascii="Calibri" w:hAnsi="Calibri" w:cs="Calibri"/>
+          <w:sz w:val="20"/>
+        </w:rPr>
+        <w:t>local_data</w:t>
+      </w:r>
+      <w:proofErr w:type="spellEnd"/>
+      <w:r>
+        <w:rPr>
+          <w:rFonts w:ascii="Calibri" w:hAnsi="Calibri" w:cs="Calibri"/>
+          <w:sz w:val="20"/>
+        </w:rPr>
+        <w:t>}}</w:t>
       </w:r>
     </w:p>
     <w:p>
@@ -10654,7 +11344,23 @@
           <w:rFonts w:ascii="Calibri" w:hAnsi="Calibri" w:cs="Calibri"/>
           <w:sz w:val="20"/>
         </w:rPr>
-        <w:t>{{local_data}}</w:t>
+        <w:t>{{</w:t>
+      </w:r>
+      <w:proofErr w:type="spellStart"/>
+      <w:r>
+        <w:rPr>
+          <w:rFonts w:ascii="Calibri" w:hAnsi="Calibri" w:cs="Calibri"/>
+          <w:sz w:val="20"/>
+        </w:rPr>
+        <w:t>local_data</w:t>
+      </w:r>
+      <w:proofErr w:type="spellEnd"/>
+      <w:r>
+        <w:rPr>
+          <w:rFonts w:ascii="Calibri" w:hAnsi="Calibri" w:cs="Calibri"/>
+          <w:sz w:val="20"/>
+        </w:rPr>
+        <w:t>}}</w:t>
       </w:r>
     </w:p>
     <w:sectPr>

</xml_diff>

<commit_message>
teste compra - 11/09 -  18:52
teste compra - 11/09 -  18:52
</commit_message>
<xml_diff>
--- a/DocumentoMutuo3.docx
+++ b/DocumentoMutuo3.docx
@@ -22,7 +22,7 @@
           <w:szCs w:val="24"/>
         </w:rPr>
         <w:drawing>
-          <wp:anchor distT="0" distB="0" distL="114300" distR="114300" simplePos="0" relativeHeight="251659264" behindDoc="0" locked="0" layoutInCell="1" allowOverlap="1" wp14:anchorId="7D4AE543" wp14:editId="284F2963">
+          <wp:anchor distT="0" distB="0" distL="114300" distR="114300" simplePos="0" relativeHeight="251659264" behindDoc="0" locked="0" layoutInCell="1" allowOverlap="1" wp14:anchorId="7D4AE543" wp14:editId="33BCA21A">
             <wp:simplePos x="0" y="0"/>
             <wp:positionH relativeFrom="margin">
               <wp:posOffset>-826135</wp:posOffset>
@@ -7535,7 +7535,7 @@
                 <w:color w:val="000000"/>
                 <w:sz w:val="20"/>
               </w:rPr>
-              <w:t>valorliberado</w:t>
+              <w:t>valorsolicitadocompra</w:t>
             </w:r>
             <w:proofErr w:type="spellEnd"/>
             <w:r>

</xml_diff>

<commit_message>
teste compra - 11/09 - 19:19
teste compra - 11/09 - 19:19
</commit_message>
<xml_diff>
--- a/DocumentoMutuo3.docx
+++ b/DocumentoMutuo3.docx
@@ -22,7 +22,7 @@
           <w:szCs w:val="24"/>
         </w:rPr>
         <w:drawing>
-          <wp:anchor distT="0" distB="0" distL="114300" distR="114300" simplePos="0" relativeHeight="251659264" behindDoc="0" locked="0" layoutInCell="1" allowOverlap="1" wp14:anchorId="7D4AE543" wp14:editId="33BCA21A">
+          <wp:anchor distT="0" distB="0" distL="114300" distR="114300" simplePos="0" relativeHeight="251659264" behindDoc="0" locked="0" layoutInCell="1" allowOverlap="1" wp14:anchorId="7D4AE543" wp14:editId="2C2B2754">
             <wp:simplePos x="0" y="0"/>
             <wp:positionH relativeFrom="margin">
               <wp:posOffset>-826135</wp:posOffset>
@@ -7535,7 +7535,7 @@
                 <w:color w:val="000000"/>
                 <w:sz w:val="20"/>
               </w:rPr>
-              <w:t>valorsolicitadocompra</w:t>
+              <w:t>vlrSolicitado</w:t>
             </w:r>
             <w:proofErr w:type="spellEnd"/>
             <w:r>

</xml_diff>

<commit_message>
teste compra - 11/09 - 19:21
teste compra - 11/09 - 19:21
</commit_message>
<xml_diff>
--- a/DocumentoMutuo3.docx
+++ b/DocumentoMutuo3.docx
@@ -22,7 +22,7 @@
           <w:szCs w:val="24"/>
         </w:rPr>
         <w:drawing>
-          <wp:anchor distT="0" distB="0" distL="114300" distR="114300" simplePos="0" relativeHeight="251659264" behindDoc="0" locked="0" layoutInCell="1" allowOverlap="1" wp14:anchorId="7D4AE543" wp14:editId="2C2B2754">
+          <wp:anchor distT="0" distB="0" distL="114300" distR="114300" simplePos="0" relativeHeight="251659264" behindDoc="0" locked="0" layoutInCell="1" allowOverlap="1" wp14:anchorId="7D4AE543" wp14:editId="412773DA">
             <wp:simplePos x="0" y="0"/>
             <wp:positionH relativeFrom="margin">
               <wp:posOffset>-826135</wp:posOffset>
@@ -7602,16 +7602,14 @@
               </w:rPr>
               <w:t>{{</w:t>
             </w:r>
-            <w:proofErr w:type="spellStart"/>
             <w:r>
               <w:rPr>
                 <w:rFonts w:ascii="Calibri" w:hAnsi="Calibri" w:cs="Calibri"/>
                 <w:color w:val="000000"/>
                 <w:sz w:val="20"/>
               </w:rPr>
-              <w:t>compra_valorquitacao</w:t>
+              <w:t>saldo</w:t>
             </w:r>
-            <w:proofErr w:type="spellEnd"/>
             <w:r>
               <w:rPr>
                 <w:rFonts w:ascii="Calibri" w:hAnsi="Calibri" w:cs="Calibri"/>

</xml_diff>

<commit_message>
teste compra alvo - 12/09 - 09:49
teste compra alvo - 12/09 - 09:49
</commit_message>
<xml_diff>
--- a/DocumentoMutuo3.docx
+++ b/DocumentoMutuo3.docx
@@ -22,7 +22,7 @@
           <w:szCs w:val="24"/>
         </w:rPr>
         <w:drawing>
-          <wp:anchor distT="0" distB="0" distL="114300" distR="114300" simplePos="0" relativeHeight="251659264" behindDoc="0" locked="0" layoutInCell="1" allowOverlap="1" wp14:anchorId="7D4AE543" wp14:editId="3F8DBAB4">
+          <wp:anchor distT="0" distB="0" distL="114300" distR="114300" simplePos="0" relativeHeight="251659264" behindDoc="0" locked="0" layoutInCell="1" allowOverlap="1" wp14:anchorId="7D4AE543" wp14:editId="571CC7BC">
             <wp:simplePos x="0" y="0"/>
             <wp:positionH relativeFrom="margin">
               <wp:posOffset>-826135</wp:posOffset>
@@ -279,6 +279,7 @@
         </w:rPr>
         <w:t>{{</w:t>
       </w:r>
+      <w:proofErr w:type="spellStart"/>
       <w:r>
         <w:rPr>
           <w:rFonts w:ascii="Calibri" w:eastAsia="Calibri" w:hAnsi="Calibri" w:cs="Calibri"/>
@@ -286,6 +287,7 @@
         </w:rPr>
         <w:t>estado_civil</w:t>
       </w:r>
+      <w:proofErr w:type="spellEnd"/>
       <w:r>
         <w:rPr>
           <w:rFonts w:ascii="Calibri" w:eastAsia="Calibri" w:hAnsi="Calibri" w:cs="Calibri"/>
@@ -307,7 +309,25 @@
           <w:spacing w:val="-4"/>
           <w:sz w:val="20"/>
         </w:rPr>
-        <w:t>{{cpf}}</w:t>
+        <w:t>{{</w:t>
+      </w:r>
+      <w:proofErr w:type="spellStart"/>
+      <w:r>
+        <w:rPr>
+          <w:rFonts w:ascii="Calibri" w:eastAsia="Calibri" w:hAnsi="Calibri" w:cs="Calibri"/>
+          <w:spacing w:val="-4"/>
+          <w:sz w:val="20"/>
+        </w:rPr>
+        <w:t>cpf</w:t>
+      </w:r>
+      <w:proofErr w:type="spellEnd"/>
+      <w:r>
+        <w:rPr>
+          <w:rFonts w:ascii="Calibri" w:eastAsia="Calibri" w:hAnsi="Calibri" w:cs="Calibri"/>
+          <w:spacing w:val="-4"/>
+          <w:sz w:val="20"/>
+        </w:rPr>
+        <w:t>}}</w:t>
       </w:r>
       <w:r>
         <w:rPr>
@@ -832,7 +852,23 @@
           <w:rFonts w:ascii="Calibri" w:eastAsia="Calibri" w:hAnsi="Calibri" w:cs="Calibri"/>
           <w:sz w:val="20"/>
         </w:rPr>
-        <w:t>(ões)</w:t>
+        <w:t>(</w:t>
+      </w:r>
+      <w:proofErr w:type="spellStart"/>
+      <w:r>
+        <w:rPr>
+          <w:rFonts w:ascii="Calibri" w:eastAsia="Calibri" w:hAnsi="Calibri" w:cs="Calibri"/>
+          <w:sz w:val="20"/>
+        </w:rPr>
+        <w:t>ões</w:t>
+      </w:r>
+      <w:proofErr w:type="spellEnd"/>
+      <w:r>
+        <w:rPr>
+          <w:rFonts w:ascii="Calibri" w:eastAsia="Calibri" w:hAnsi="Calibri" w:cs="Calibri"/>
+          <w:sz w:val="20"/>
+        </w:rPr>
+        <w:t>)</w:t>
       </w:r>
       <w:r>
         <w:rPr>
@@ -2912,7 +2948,23 @@
           <w:rFonts w:ascii="Calibri" w:hAnsi="Calibri" w:cs="Calibri"/>
           <w:sz w:val="20"/>
         </w:rPr>
-        <w:t>{{local_data}}</w:t>
+        <w:t>{{</w:t>
+      </w:r>
+      <w:proofErr w:type="spellStart"/>
+      <w:r>
+        <w:rPr>
+          <w:rFonts w:ascii="Calibri" w:hAnsi="Calibri" w:cs="Calibri"/>
+          <w:sz w:val="20"/>
+        </w:rPr>
+        <w:t>local_data</w:t>
+      </w:r>
+      <w:proofErr w:type="spellEnd"/>
+      <w:r>
+        <w:rPr>
+          <w:rFonts w:ascii="Calibri" w:hAnsi="Calibri" w:cs="Calibri"/>
+          <w:sz w:val="20"/>
+        </w:rPr>
+        <w:t>}}</w:t>
       </w:r>
     </w:p>
     <w:p>
@@ -4026,7 +4078,23 @@
           <w:rFonts w:ascii="Calibri" w:hAnsi="Calibri" w:cs="Calibri"/>
           <w:sz w:val="20"/>
         </w:rPr>
-        <w:t>{{local_data}}</w:t>
+        <w:t>{{</w:t>
+      </w:r>
+      <w:proofErr w:type="spellStart"/>
+      <w:r>
+        <w:rPr>
+          <w:rFonts w:ascii="Calibri" w:hAnsi="Calibri" w:cs="Calibri"/>
+          <w:sz w:val="20"/>
+        </w:rPr>
+        <w:t>local_data</w:t>
+      </w:r>
+      <w:proofErr w:type="spellEnd"/>
+      <w:r>
+        <w:rPr>
+          <w:rFonts w:ascii="Calibri" w:hAnsi="Calibri" w:cs="Calibri"/>
+          <w:sz w:val="20"/>
+        </w:rPr>
+        <w:t>}}</w:t>
       </w:r>
     </w:p>
     <w:p>
@@ -4325,7 +4393,23 @@
                 <w:rFonts w:ascii="Calibri" w:hAnsi="Calibri" w:cs="Calibri"/>
                 <w:color w:val="000000"/>
               </w:rPr>
-              <w:t>{{valorfinal}}</w:t>
+              <w:t>{{</w:t>
+            </w:r>
+            <w:proofErr w:type="spellStart"/>
+            <w:r>
+              <w:rPr>
+                <w:rFonts w:ascii="Calibri" w:hAnsi="Calibri" w:cs="Calibri"/>
+                <w:color w:val="000000"/>
+              </w:rPr>
+              <w:t>valorfinal</w:t>
+            </w:r>
+            <w:proofErr w:type="spellEnd"/>
+            <w:r>
+              <w:rPr>
+                <w:rFonts w:ascii="Calibri" w:hAnsi="Calibri" w:cs="Calibri"/>
+                <w:color w:val="000000"/>
+              </w:rPr>
+              <w:t>}}</w:t>
             </w:r>
           </w:p>
         </w:tc>
@@ -5166,7 +5250,23 @@
           <w:rFonts w:ascii="Calibri" w:hAnsi="Calibri" w:cs="Calibri"/>
           <w:sz w:val="20"/>
         </w:rPr>
-        <w:t>{{local_data}}</w:t>
+        <w:t>{{</w:t>
+      </w:r>
+      <w:proofErr w:type="spellStart"/>
+      <w:r>
+        <w:rPr>
+          <w:rFonts w:ascii="Calibri" w:hAnsi="Calibri" w:cs="Calibri"/>
+          <w:sz w:val="20"/>
+        </w:rPr>
+        <w:t>local_data</w:t>
+      </w:r>
+      <w:proofErr w:type="spellEnd"/>
+      <w:r>
+        <w:rPr>
+          <w:rFonts w:ascii="Calibri" w:hAnsi="Calibri" w:cs="Calibri"/>
+          <w:sz w:val="20"/>
+        </w:rPr>
+        <w:t>}}</w:t>
       </w:r>
     </w:p>
     <w:p>
@@ -5292,7 +5392,61 @@
           <w:sz w:val="20"/>
           <w:lang w:eastAsia="en-US"/>
         </w:rPr>
-        <w:t xml:space="preserve"> [ ] Cartão de Crédito Consignado [ ] Cartão Benefício Consignado [ ] Cartão de Adiantamento Salarial</w:t>
+        <w:t xml:space="preserve"> </w:t>
+      </w:r>
+      <w:proofErr w:type="gramStart"/>
+      <w:r>
+        <w:rPr>
+          <w:rFonts w:ascii="Calibri" w:eastAsia="Aptos" w:hAnsi="Calibri" w:cs="Calibri"/>
+          <w:sz w:val="20"/>
+          <w:lang w:eastAsia="en-US"/>
+        </w:rPr>
+        <w:t>[ ]</w:t>
+      </w:r>
+      <w:proofErr w:type="gramEnd"/>
+      <w:r>
+        <w:rPr>
+          <w:rFonts w:ascii="Calibri" w:eastAsia="Aptos" w:hAnsi="Calibri" w:cs="Calibri"/>
+          <w:sz w:val="20"/>
+          <w:lang w:eastAsia="en-US"/>
+        </w:rPr>
+        <w:t xml:space="preserve"> Cartão de Crédito Consignado </w:t>
+      </w:r>
+      <w:proofErr w:type="gramStart"/>
+      <w:r>
+        <w:rPr>
+          <w:rFonts w:ascii="Calibri" w:eastAsia="Aptos" w:hAnsi="Calibri" w:cs="Calibri"/>
+          <w:sz w:val="20"/>
+          <w:lang w:eastAsia="en-US"/>
+        </w:rPr>
+        <w:t>[ ]</w:t>
+      </w:r>
+      <w:proofErr w:type="gramEnd"/>
+      <w:r>
+        <w:rPr>
+          <w:rFonts w:ascii="Calibri" w:eastAsia="Aptos" w:hAnsi="Calibri" w:cs="Calibri"/>
+          <w:sz w:val="20"/>
+          <w:lang w:eastAsia="en-US"/>
+        </w:rPr>
+        <w:t xml:space="preserve"> Cartão Benefício Consignado </w:t>
+      </w:r>
+      <w:proofErr w:type="gramStart"/>
+      <w:r>
+        <w:rPr>
+          <w:rFonts w:ascii="Calibri" w:eastAsia="Aptos" w:hAnsi="Calibri" w:cs="Calibri"/>
+          <w:sz w:val="20"/>
+          <w:lang w:eastAsia="en-US"/>
+        </w:rPr>
+        <w:t>[ ]</w:t>
+      </w:r>
+      <w:proofErr w:type="gramEnd"/>
+      <w:r>
+        <w:rPr>
+          <w:rFonts w:ascii="Calibri" w:eastAsia="Aptos" w:hAnsi="Calibri" w:cs="Calibri"/>
+          <w:sz w:val="20"/>
+          <w:lang w:eastAsia="en-US"/>
+        </w:rPr>
+        <w:t xml:space="preserve"> Cartão de Adiantamento Salarial</w:t>
       </w:r>
       <w:r>
         <w:rPr>
@@ -5318,7 +5472,61 @@
           <w:sz w:val="20"/>
           <w:lang w:eastAsia="en-US"/>
         </w:rPr>
-        <w:t xml:space="preserve"> [ ] Saque [ ] Saque Refinanciamento [ ] Transferência de Dívida</w:t>
+        <w:t xml:space="preserve"> </w:t>
+      </w:r>
+      <w:proofErr w:type="gramStart"/>
+      <w:r>
+        <w:rPr>
+          <w:rFonts w:ascii="Calibri" w:eastAsia="Aptos" w:hAnsi="Calibri" w:cs="Calibri"/>
+          <w:sz w:val="20"/>
+          <w:lang w:eastAsia="en-US"/>
+        </w:rPr>
+        <w:t>[ ]</w:t>
+      </w:r>
+      <w:proofErr w:type="gramEnd"/>
+      <w:r>
+        <w:rPr>
+          <w:rFonts w:ascii="Calibri" w:eastAsia="Aptos" w:hAnsi="Calibri" w:cs="Calibri"/>
+          <w:sz w:val="20"/>
+          <w:lang w:eastAsia="en-US"/>
+        </w:rPr>
+        <w:t xml:space="preserve"> Saque </w:t>
+      </w:r>
+      <w:proofErr w:type="gramStart"/>
+      <w:r>
+        <w:rPr>
+          <w:rFonts w:ascii="Calibri" w:eastAsia="Aptos" w:hAnsi="Calibri" w:cs="Calibri"/>
+          <w:sz w:val="20"/>
+          <w:lang w:eastAsia="en-US"/>
+        </w:rPr>
+        <w:t>[ ]</w:t>
+      </w:r>
+      <w:proofErr w:type="gramEnd"/>
+      <w:r>
+        <w:rPr>
+          <w:rFonts w:ascii="Calibri" w:eastAsia="Aptos" w:hAnsi="Calibri" w:cs="Calibri"/>
+          <w:sz w:val="20"/>
+          <w:lang w:eastAsia="en-US"/>
+        </w:rPr>
+        <w:t xml:space="preserve"> Saque Refinanciamento </w:t>
+      </w:r>
+      <w:proofErr w:type="gramStart"/>
+      <w:r>
+        <w:rPr>
+          <w:rFonts w:ascii="Calibri" w:eastAsia="Aptos" w:hAnsi="Calibri" w:cs="Calibri"/>
+          <w:sz w:val="20"/>
+          <w:lang w:eastAsia="en-US"/>
+        </w:rPr>
+        <w:t>[ ]</w:t>
+      </w:r>
+      <w:proofErr w:type="gramEnd"/>
+      <w:r>
+        <w:rPr>
+          <w:rFonts w:ascii="Calibri" w:eastAsia="Aptos" w:hAnsi="Calibri" w:cs="Calibri"/>
+          <w:sz w:val="20"/>
+          <w:lang w:eastAsia="en-US"/>
+        </w:rPr>
+        <w:t xml:space="preserve"> Transferência de Dívida</w:t>
       </w:r>
       <w:r>
         <w:rPr>
@@ -6011,7 +6219,35 @@
                 <w:sz w:val="20"/>
                 <w:lang w:eastAsia="en-US"/>
               </w:rPr>
-              <w:t xml:space="preserve">{{cpf}}    </w:t>
+              <w:t>{{</w:t>
+            </w:r>
+            <w:proofErr w:type="spellStart"/>
+            <w:r>
+              <w:rPr>
+                <w:rFonts w:ascii="Calibri" w:eastAsia="Aptos" w:hAnsi="Calibri" w:cs="Calibri"/>
+                <w:sz w:val="20"/>
+                <w:lang w:eastAsia="en-US"/>
+              </w:rPr>
+              <w:t>cpf</w:t>
+            </w:r>
+            <w:proofErr w:type="spellEnd"/>
+            <w:proofErr w:type="gramStart"/>
+            <w:r>
+              <w:rPr>
+                <w:rFonts w:ascii="Calibri" w:eastAsia="Aptos" w:hAnsi="Calibri" w:cs="Calibri"/>
+                <w:sz w:val="20"/>
+                <w:lang w:eastAsia="en-US"/>
+              </w:rPr>
+              <w:t xml:space="preserve">}}   </w:t>
+            </w:r>
+            <w:proofErr w:type="gramEnd"/>
+            <w:r>
+              <w:rPr>
+                <w:rFonts w:ascii="Calibri" w:eastAsia="Aptos" w:hAnsi="Calibri" w:cs="Calibri"/>
+                <w:sz w:val="20"/>
+                <w:lang w:eastAsia="en-US"/>
+              </w:rPr>
+              <w:t xml:space="preserve"> </w:t>
             </w:r>
           </w:p>
         </w:tc>
@@ -6056,7 +6292,35 @@
                 <w:sz w:val="20"/>
                 <w:lang w:eastAsia="en-US"/>
               </w:rPr>
-              <w:t xml:space="preserve">{{rg}}                                                                     </w:t>
+              <w:t>{{</w:t>
+            </w:r>
+            <w:proofErr w:type="spellStart"/>
+            <w:r>
+              <w:rPr>
+                <w:rFonts w:ascii="Calibri" w:eastAsia="Aptos" w:hAnsi="Calibri" w:cs="Calibri"/>
+                <w:sz w:val="20"/>
+                <w:lang w:eastAsia="en-US"/>
+              </w:rPr>
+              <w:t>rg</w:t>
+            </w:r>
+            <w:proofErr w:type="spellEnd"/>
+            <w:proofErr w:type="gramStart"/>
+            <w:r>
+              <w:rPr>
+                <w:rFonts w:ascii="Calibri" w:eastAsia="Aptos" w:hAnsi="Calibri" w:cs="Calibri"/>
+                <w:sz w:val="20"/>
+                <w:lang w:eastAsia="en-US"/>
+              </w:rPr>
+              <w:t xml:space="preserve">}}   </w:t>
+            </w:r>
+            <w:proofErr w:type="gramEnd"/>
+            <w:r>
+              <w:rPr>
+                <w:rFonts w:ascii="Calibri" w:eastAsia="Aptos" w:hAnsi="Calibri" w:cs="Calibri"/>
+                <w:sz w:val="20"/>
+                <w:lang w:eastAsia="en-US"/>
+              </w:rPr>
+              <w:t xml:space="preserve">                                                                  </w:t>
             </w:r>
           </w:p>
         </w:tc>
@@ -6102,7 +6366,35 @@
                 <w:sz w:val="20"/>
                 <w:lang w:eastAsia="en-US"/>
               </w:rPr>
-              <w:t xml:space="preserve">{{ufRG}}                                </w:t>
+              <w:t>{{</w:t>
+            </w:r>
+            <w:proofErr w:type="spellStart"/>
+            <w:r>
+              <w:rPr>
+                <w:rFonts w:ascii="Calibri" w:eastAsia="Aptos" w:hAnsi="Calibri" w:cs="Calibri"/>
+                <w:sz w:val="20"/>
+                <w:lang w:eastAsia="en-US"/>
+              </w:rPr>
+              <w:t>ufRG</w:t>
+            </w:r>
+            <w:proofErr w:type="spellEnd"/>
+            <w:proofErr w:type="gramStart"/>
+            <w:r>
+              <w:rPr>
+                <w:rFonts w:ascii="Calibri" w:eastAsia="Aptos" w:hAnsi="Calibri" w:cs="Calibri"/>
+                <w:sz w:val="20"/>
+                <w:lang w:eastAsia="en-US"/>
+              </w:rPr>
+              <w:t xml:space="preserve">}}   </w:t>
+            </w:r>
+            <w:proofErr w:type="gramEnd"/>
+            <w:r>
+              <w:rPr>
+                <w:rFonts w:ascii="Calibri" w:eastAsia="Aptos" w:hAnsi="Calibri" w:cs="Calibri"/>
+                <w:sz w:val="20"/>
+                <w:lang w:eastAsia="en-US"/>
+              </w:rPr>
+              <w:t xml:space="preserve">                             </w:t>
             </w:r>
           </w:p>
         </w:tc>
@@ -6199,7 +6491,25 @@
                 <w:sz w:val="20"/>
                 <w:lang w:eastAsia="en-US"/>
               </w:rPr>
-              <w:t xml:space="preserve">{{nacionalidade}}                          </w:t>
+              <w:t>{{nacionalidade</w:t>
+            </w:r>
+            <w:proofErr w:type="gramStart"/>
+            <w:r>
+              <w:rPr>
+                <w:rFonts w:ascii="Calibri" w:eastAsia="Aptos" w:hAnsi="Calibri" w:cs="Calibri"/>
+                <w:sz w:val="20"/>
+                <w:lang w:eastAsia="en-US"/>
+              </w:rPr>
+              <w:t xml:space="preserve">}}   </w:t>
+            </w:r>
+            <w:proofErr w:type="gramEnd"/>
+            <w:r>
+              <w:rPr>
+                <w:rFonts w:ascii="Calibri" w:eastAsia="Aptos" w:hAnsi="Calibri" w:cs="Calibri"/>
+                <w:sz w:val="20"/>
+                <w:lang w:eastAsia="en-US"/>
+              </w:rPr>
+              <w:t xml:space="preserve">                       </w:t>
             </w:r>
           </w:p>
         </w:tc>
@@ -6290,7 +6600,25 @@
                 <w:sz w:val="20"/>
                 <w:lang w:eastAsia="en-US"/>
               </w:rPr>
-              <w:t xml:space="preserve">{{whatsapp}}                                   </w:t>
+              <w:t>{{whatsapp</w:t>
+            </w:r>
+            <w:proofErr w:type="gramStart"/>
+            <w:r>
+              <w:rPr>
+                <w:rFonts w:ascii="Calibri" w:eastAsia="Aptos" w:hAnsi="Calibri" w:cs="Calibri"/>
+                <w:sz w:val="20"/>
+                <w:lang w:eastAsia="en-US"/>
+              </w:rPr>
+              <w:t xml:space="preserve">}}   </w:t>
+            </w:r>
+            <w:proofErr w:type="gramEnd"/>
+            <w:r>
+              <w:rPr>
+                <w:rFonts w:ascii="Calibri" w:eastAsia="Aptos" w:hAnsi="Calibri" w:cs="Calibri"/>
+                <w:sz w:val="20"/>
+                <w:lang w:eastAsia="en-US"/>
+              </w:rPr>
+              <w:t xml:space="preserve">                                </w:t>
             </w:r>
           </w:p>
         </w:tc>
@@ -6343,7 +6671,25 @@
                 <w:sz w:val="20"/>
                 <w:lang w:eastAsia="en-US"/>
               </w:rPr>
-              <w:t>{{email}}</w:t>
+              <w:t>{{</w:t>
+            </w:r>
+            <w:proofErr w:type="spellStart"/>
+            <w:r>
+              <w:rPr>
+                <w:rFonts w:ascii="Calibri" w:eastAsia="Aptos" w:hAnsi="Calibri" w:cs="Calibri"/>
+                <w:sz w:val="20"/>
+                <w:lang w:eastAsia="en-US"/>
+              </w:rPr>
+              <w:t>email</w:t>
+            </w:r>
+            <w:proofErr w:type="spellEnd"/>
+            <w:r>
+              <w:rPr>
+                <w:rFonts w:ascii="Calibri" w:eastAsia="Aptos" w:hAnsi="Calibri" w:cs="Calibri"/>
+                <w:sz w:val="20"/>
+                <w:lang w:eastAsia="en-US"/>
+              </w:rPr>
+              <w:t>}}</w:t>
             </w:r>
           </w:p>
         </w:tc>
@@ -6390,7 +6736,81 @@
                 <w:sz w:val="20"/>
                 <w:lang w:eastAsia="en-US"/>
               </w:rPr>
-              <w:t xml:space="preserve">{{logradouro_endereco}}, {{logradouro_numero}} - {{logradouro_complemento}}                               </w:t>
+              <w:t>{{</w:t>
+            </w:r>
+            <w:proofErr w:type="spellStart"/>
+            <w:r>
+              <w:rPr>
+                <w:rFonts w:ascii="Calibri" w:eastAsia="Aptos" w:hAnsi="Calibri" w:cs="Calibri"/>
+                <w:sz w:val="20"/>
+                <w:lang w:eastAsia="en-US"/>
+              </w:rPr>
+              <w:t>logradouro_endereco</w:t>
+            </w:r>
+            <w:proofErr w:type="spellEnd"/>
+            <w:r>
+              <w:rPr>
+                <w:rFonts w:ascii="Calibri" w:eastAsia="Aptos" w:hAnsi="Calibri" w:cs="Calibri"/>
+                <w:sz w:val="20"/>
+                <w:lang w:eastAsia="en-US"/>
+              </w:rPr>
+              <w:t>}}, {{</w:t>
+            </w:r>
+            <w:proofErr w:type="spellStart"/>
+            <w:r>
+              <w:rPr>
+                <w:rFonts w:ascii="Calibri" w:eastAsia="Aptos" w:hAnsi="Calibri" w:cs="Calibri"/>
+                <w:sz w:val="20"/>
+                <w:lang w:eastAsia="en-US"/>
+              </w:rPr>
+              <w:t>logradouro_</w:t>
+            </w:r>
+            <w:proofErr w:type="gramStart"/>
+            <w:r>
+              <w:rPr>
+                <w:rFonts w:ascii="Calibri" w:eastAsia="Aptos" w:hAnsi="Calibri" w:cs="Calibri"/>
+                <w:sz w:val="20"/>
+                <w:lang w:eastAsia="en-US"/>
+              </w:rPr>
+              <w:t>numero</w:t>
+            </w:r>
+            <w:proofErr w:type="spellEnd"/>
+            <w:proofErr w:type="gramEnd"/>
+            <w:r>
+              <w:rPr>
+                <w:rFonts w:ascii="Calibri" w:eastAsia="Aptos" w:hAnsi="Calibri" w:cs="Calibri"/>
+                <w:sz w:val="20"/>
+                <w:lang w:eastAsia="en-US"/>
+              </w:rPr>
+              <w:t>}} - {{</w:t>
+            </w:r>
+            <w:proofErr w:type="spellStart"/>
+            <w:r>
+              <w:rPr>
+                <w:rFonts w:ascii="Calibri" w:eastAsia="Aptos" w:hAnsi="Calibri" w:cs="Calibri"/>
+                <w:sz w:val="20"/>
+                <w:lang w:eastAsia="en-US"/>
+              </w:rPr>
+              <w:t>logradouro_complemento</w:t>
+            </w:r>
+            <w:proofErr w:type="spellEnd"/>
+            <w:proofErr w:type="gramStart"/>
+            <w:r>
+              <w:rPr>
+                <w:rFonts w:ascii="Calibri" w:eastAsia="Aptos" w:hAnsi="Calibri" w:cs="Calibri"/>
+                <w:sz w:val="20"/>
+                <w:lang w:eastAsia="en-US"/>
+              </w:rPr>
+              <w:t xml:space="preserve">}}   </w:t>
+            </w:r>
+            <w:proofErr w:type="gramEnd"/>
+            <w:r>
+              <w:rPr>
+                <w:rFonts w:ascii="Calibri" w:eastAsia="Aptos" w:hAnsi="Calibri" w:cs="Calibri"/>
+                <w:sz w:val="20"/>
+                <w:lang w:eastAsia="en-US"/>
+              </w:rPr>
+              <w:t xml:space="preserve">                            </w:t>
             </w:r>
           </w:p>
         </w:tc>
@@ -6441,7 +6861,35 @@
                 <w:sz w:val="20"/>
                 <w:lang w:eastAsia="en-US"/>
               </w:rPr>
-              <w:t xml:space="preserve">{{logradouro_cep}}           </w:t>
+              <w:t>{{</w:t>
+            </w:r>
+            <w:proofErr w:type="spellStart"/>
+            <w:r>
+              <w:rPr>
+                <w:rFonts w:ascii="Calibri" w:eastAsia="Aptos" w:hAnsi="Calibri" w:cs="Calibri"/>
+                <w:sz w:val="20"/>
+                <w:lang w:eastAsia="en-US"/>
+              </w:rPr>
+              <w:t>logradouro_cep</w:t>
+            </w:r>
+            <w:proofErr w:type="spellEnd"/>
+            <w:proofErr w:type="gramStart"/>
+            <w:r>
+              <w:rPr>
+                <w:rFonts w:ascii="Calibri" w:eastAsia="Aptos" w:hAnsi="Calibri" w:cs="Calibri"/>
+                <w:sz w:val="20"/>
+                <w:lang w:eastAsia="en-US"/>
+              </w:rPr>
+              <w:t xml:space="preserve">}}   </w:t>
+            </w:r>
+            <w:proofErr w:type="gramEnd"/>
+            <w:r>
+              <w:rPr>
+                <w:rFonts w:ascii="Calibri" w:eastAsia="Aptos" w:hAnsi="Calibri" w:cs="Calibri"/>
+                <w:sz w:val="20"/>
+                <w:lang w:eastAsia="en-US"/>
+              </w:rPr>
+              <w:t xml:space="preserve">        </w:t>
             </w:r>
           </w:p>
         </w:tc>
@@ -6486,7 +6934,25 @@
                 <w:sz w:val="20"/>
                 <w:lang w:eastAsia="en-US"/>
               </w:rPr>
-              <w:t>{{logradouro_cidade}}</w:t>
+              <w:t>{{</w:t>
+            </w:r>
+            <w:proofErr w:type="spellStart"/>
+            <w:r>
+              <w:rPr>
+                <w:rFonts w:ascii="Calibri" w:eastAsia="Aptos" w:hAnsi="Calibri" w:cs="Calibri"/>
+                <w:sz w:val="20"/>
+                <w:lang w:eastAsia="en-US"/>
+              </w:rPr>
+              <w:t>logradouro_cidade</w:t>
+            </w:r>
+            <w:proofErr w:type="spellEnd"/>
+            <w:r>
+              <w:rPr>
+                <w:rFonts w:ascii="Calibri" w:eastAsia="Aptos" w:hAnsi="Calibri" w:cs="Calibri"/>
+                <w:sz w:val="20"/>
+                <w:lang w:eastAsia="en-US"/>
+              </w:rPr>
+              <w:t>}}</w:t>
             </w:r>
           </w:p>
         </w:tc>
@@ -6532,7 +6998,35 @@
                 <w:sz w:val="20"/>
                 <w:lang w:eastAsia="en-US"/>
               </w:rPr>
-              <w:t xml:space="preserve">{{logradouro_uf}}                                       </w:t>
+              <w:t>{{</w:t>
+            </w:r>
+            <w:proofErr w:type="spellStart"/>
+            <w:r>
+              <w:rPr>
+                <w:rFonts w:ascii="Calibri" w:eastAsia="Aptos" w:hAnsi="Calibri" w:cs="Calibri"/>
+                <w:sz w:val="20"/>
+                <w:lang w:eastAsia="en-US"/>
+              </w:rPr>
+              <w:t>logradouro_uf</w:t>
+            </w:r>
+            <w:proofErr w:type="spellEnd"/>
+            <w:proofErr w:type="gramStart"/>
+            <w:r>
+              <w:rPr>
+                <w:rFonts w:ascii="Calibri" w:eastAsia="Aptos" w:hAnsi="Calibri" w:cs="Calibri"/>
+                <w:sz w:val="20"/>
+                <w:lang w:eastAsia="en-US"/>
+              </w:rPr>
+              <w:t xml:space="preserve">}}   </w:t>
+            </w:r>
+            <w:proofErr w:type="gramEnd"/>
+            <w:r>
+              <w:rPr>
+                <w:rFonts w:ascii="Calibri" w:eastAsia="Aptos" w:hAnsi="Calibri" w:cs="Calibri"/>
+                <w:sz w:val="20"/>
+                <w:lang w:eastAsia="en-US"/>
+              </w:rPr>
+              <w:t xml:space="preserve">                                    </w:t>
             </w:r>
           </w:p>
         </w:tc>
@@ -6578,7 +7072,25 @@
                 <w:sz w:val="20"/>
                 <w:lang w:eastAsia="en-US"/>
               </w:rPr>
-              <w:t>{{logradouro_bairro}}</w:t>
+              <w:t>{{</w:t>
+            </w:r>
+            <w:proofErr w:type="spellStart"/>
+            <w:r>
+              <w:rPr>
+                <w:rFonts w:ascii="Calibri" w:eastAsia="Aptos" w:hAnsi="Calibri" w:cs="Calibri"/>
+                <w:sz w:val="20"/>
+                <w:lang w:eastAsia="en-US"/>
+              </w:rPr>
+              <w:t>logradouro_bairro</w:t>
+            </w:r>
+            <w:proofErr w:type="spellEnd"/>
+            <w:r>
+              <w:rPr>
+                <w:rFonts w:ascii="Calibri" w:eastAsia="Aptos" w:hAnsi="Calibri" w:cs="Calibri"/>
+                <w:sz w:val="20"/>
+                <w:lang w:eastAsia="en-US"/>
+              </w:rPr>
+              <w:t>}}</w:t>
             </w:r>
           </w:p>
         </w:tc>
@@ -6729,7 +7241,25 @@
                 <w:sz w:val="20"/>
                 <w:lang w:eastAsia="en-US"/>
               </w:rPr>
-              <w:t xml:space="preserve">{{empregador}}       </w:t>
+              <w:t>{{empregador</w:t>
+            </w:r>
+            <w:proofErr w:type="gramStart"/>
+            <w:r>
+              <w:rPr>
+                <w:rFonts w:ascii="Calibri" w:eastAsia="Aptos" w:hAnsi="Calibri" w:cs="Calibri"/>
+                <w:sz w:val="20"/>
+                <w:lang w:eastAsia="en-US"/>
+              </w:rPr>
+              <w:t xml:space="preserve">}}   </w:t>
+            </w:r>
+            <w:proofErr w:type="gramEnd"/>
+            <w:r>
+              <w:rPr>
+                <w:rFonts w:ascii="Calibri" w:eastAsia="Aptos" w:hAnsi="Calibri" w:cs="Calibri"/>
+                <w:sz w:val="20"/>
+                <w:lang w:eastAsia="en-US"/>
+              </w:rPr>
+              <w:t xml:space="preserve">    </w:t>
             </w:r>
           </w:p>
         </w:tc>
@@ -6774,7 +7304,25 @@
                 <w:sz w:val="20"/>
                 <w:lang w:eastAsia="en-US"/>
               </w:rPr>
-              <w:t xml:space="preserve">{{matricula}}                        </w:t>
+              <w:t>{{</w:t>
+            </w:r>
+            <w:proofErr w:type="gramStart"/>
+            <w:r>
+              <w:rPr>
+                <w:rFonts w:ascii="Calibri" w:eastAsia="Aptos" w:hAnsi="Calibri" w:cs="Calibri"/>
+                <w:sz w:val="20"/>
+                <w:lang w:eastAsia="en-US"/>
+              </w:rPr>
+              <w:t xml:space="preserve">matricula}}   </w:t>
+            </w:r>
+            <w:proofErr w:type="gramEnd"/>
+            <w:r>
+              <w:rPr>
+                <w:rFonts w:ascii="Calibri" w:eastAsia="Aptos" w:hAnsi="Calibri" w:cs="Calibri"/>
+                <w:sz w:val="20"/>
+                <w:lang w:eastAsia="en-US"/>
+              </w:rPr>
+              <w:t xml:space="preserve">                     </w:t>
             </w:r>
           </w:p>
         </w:tc>
@@ -6980,6 +7528,7 @@
               </w:rPr>
               <w:t>{{</w:t>
             </w:r>
+            <w:proofErr w:type="spellStart"/>
             <w:r>
               <w:rPr>
                 <w:rFonts w:ascii="Calibri" w:hAnsi="Calibri" w:cs="Calibri"/>
@@ -6994,8 +7543,9 @@
                 <w:color w:val="000000"/>
                 <w:sz w:val="20"/>
               </w:rPr>
-              <w:t>alorsolicitadocompra</w:t>
+              <w:t>alorsolicitado</w:t>
             </w:r>
+            <w:proofErr w:type="spellEnd"/>
             <w:r>
               <w:rPr>
                 <w:rFonts w:ascii="Calibri" w:hAnsi="Calibri" w:cs="Calibri"/>
@@ -7058,7 +7608,25 @@
                 <w:color w:val="000000"/>
                 <w:sz w:val="20"/>
               </w:rPr>
-              <w:t>{{valorreembolso}}</w:t>
+              <w:t>{{</w:t>
+            </w:r>
+            <w:proofErr w:type="spellStart"/>
+            <w:r>
+              <w:rPr>
+                <w:rFonts w:ascii="Calibri" w:hAnsi="Calibri" w:cs="Calibri"/>
+                <w:color w:val="000000"/>
+                <w:sz w:val="20"/>
+              </w:rPr>
+              <w:t>valorreembolso</w:t>
+            </w:r>
+            <w:proofErr w:type="spellEnd"/>
+            <w:r>
+              <w:rPr>
+                <w:rFonts w:ascii="Calibri" w:hAnsi="Calibri" w:cs="Calibri"/>
+                <w:color w:val="000000"/>
+                <w:sz w:val="20"/>
+              </w:rPr>
+              <w:t>}}</w:t>
             </w:r>
           </w:p>
           <w:p>
@@ -7121,6 +7689,7 @@
               </w:rPr>
               <w:t>{{</w:t>
             </w:r>
+            <w:proofErr w:type="spellStart"/>
             <w:r>
               <w:rPr>
                 <w:rFonts w:ascii="Calibri" w:hAnsi="Calibri" w:cs="Calibri"/>
@@ -7129,6 +7698,7 @@
               </w:rPr>
               <w:t>valoriof</w:t>
             </w:r>
+            <w:proofErr w:type="spellEnd"/>
             <w:r>
               <w:rPr>
                 <w:rFonts w:ascii="Calibri" w:hAnsi="Calibri" w:cs="Calibri"/>
@@ -7185,6 +7755,7 @@
               </w:rPr>
               <w:t>{{</w:t>
             </w:r>
+            <w:proofErr w:type="spellStart"/>
             <w:r>
               <w:rPr>
                 <w:rFonts w:ascii="Calibri" w:hAnsi="Calibri" w:cs="Calibri"/>
@@ -7193,6 +7764,7 @@
               </w:rPr>
               <w:t>valorfinanciado</w:t>
             </w:r>
+            <w:proofErr w:type="spellEnd"/>
             <w:r>
               <w:rPr>
                 <w:rFonts w:ascii="Calibri" w:hAnsi="Calibri" w:cs="Calibri"/>
@@ -7253,6 +7825,7 @@
               </w:rPr>
               <w:t>{{</w:t>
             </w:r>
+            <w:proofErr w:type="spellStart"/>
             <w:r>
               <w:rPr>
                 <w:rFonts w:ascii="Calibri" w:hAnsi="Calibri" w:cs="Calibri"/>
@@ -7261,6 +7834,7 @@
               </w:rPr>
               <w:t>valorliberado</w:t>
             </w:r>
+            <w:proofErr w:type="spellEnd"/>
             <w:r>
               <w:rPr>
                 <w:rFonts w:ascii="Calibri" w:hAnsi="Calibri" w:cs="Calibri"/>
@@ -7316,6 +7890,7 @@
               </w:rPr>
               <w:t>{{</w:t>
             </w:r>
+            <w:proofErr w:type="spellStart"/>
             <w:r>
               <w:rPr>
                 <w:rFonts w:ascii="Calibri" w:hAnsi="Calibri" w:cs="Calibri"/>
@@ -7324,6 +7899,7 @@
               </w:rPr>
               <w:t>pmt</w:t>
             </w:r>
+            <w:proofErr w:type="spellEnd"/>
             <w:r>
               <w:rPr>
                 <w:rFonts w:ascii="Calibri" w:hAnsi="Calibri" w:cs="Calibri"/>
@@ -7446,6 +8022,7 @@
               </w:rPr>
               <w:t>{{</w:t>
             </w:r>
+            <w:proofErr w:type="spellStart"/>
             <w:r>
               <w:rPr>
                 <w:rFonts w:ascii="Calibri" w:hAnsi="Calibri" w:cs="Calibri"/>
@@ -7454,6 +8031,7 @@
               </w:rPr>
               <w:t>taxaam</w:t>
             </w:r>
+            <w:proofErr w:type="spellEnd"/>
             <w:r>
               <w:rPr>
                 <w:rFonts w:ascii="Calibri" w:hAnsi="Calibri" w:cs="Calibri"/>
@@ -7671,6 +8249,7 @@
               </w:rPr>
               <w:t>{{</w:t>
             </w:r>
+            <w:proofErr w:type="spellStart"/>
             <w:r>
               <w:rPr>
                 <w:rFonts w:ascii="Calibri" w:hAnsi="Calibri" w:cs="Calibri"/>
@@ -7679,6 +8258,7 @@
               </w:rPr>
               <w:t>cetMensal</w:t>
             </w:r>
+            <w:proofErr w:type="spellEnd"/>
             <w:r>
               <w:rPr>
                 <w:rFonts w:ascii="Calibri" w:hAnsi="Calibri" w:cs="Calibri"/>
@@ -7733,6 +8313,7 @@
               </w:rPr>
               <w:t>{{</w:t>
             </w:r>
+            <w:proofErr w:type="spellStart"/>
             <w:r>
               <w:rPr>
                 <w:rFonts w:ascii="Calibri" w:hAnsi="Calibri" w:cs="Calibri"/>
@@ -7741,6 +8322,7 @@
               </w:rPr>
               <w:t>cetAnual</w:t>
             </w:r>
+            <w:proofErr w:type="spellEnd"/>
             <w:r>
               <w:rPr>
                 <w:rFonts w:ascii="Calibri" w:hAnsi="Calibri" w:cs="Calibri"/>
@@ -7801,6 +8383,7 @@
               </w:rPr>
               <w:t>{{</w:t>
             </w:r>
+            <w:proofErr w:type="spellStart"/>
             <w:r>
               <w:rPr>
                 <w:rFonts w:ascii="Calibri" w:hAnsi="Calibri" w:cs="Calibri"/>
@@ -7809,6 +8392,7 @@
               </w:rPr>
               <w:t>primeirovencimento</w:t>
             </w:r>
+            <w:proofErr w:type="spellEnd"/>
             <w:r>
               <w:rPr>
                 <w:rFonts w:ascii="Calibri" w:hAnsi="Calibri" w:cs="Calibri"/>
@@ -7983,7 +8567,25 @@
                 <w:color w:val="000000"/>
                 <w:sz w:val="20"/>
               </w:rPr>
-              <w:t>{{valorfinal}}</w:t>
+              <w:t>{{</w:t>
+            </w:r>
+            <w:proofErr w:type="spellStart"/>
+            <w:r>
+              <w:rPr>
+                <w:rFonts w:ascii="Calibri" w:hAnsi="Calibri" w:cs="Calibri"/>
+                <w:color w:val="000000"/>
+                <w:sz w:val="20"/>
+              </w:rPr>
+              <w:t>valorfinal</w:t>
+            </w:r>
+            <w:proofErr w:type="spellEnd"/>
+            <w:r>
+              <w:rPr>
+                <w:rFonts w:ascii="Calibri" w:hAnsi="Calibri" w:cs="Calibri"/>
+                <w:color w:val="000000"/>
+                <w:sz w:val="20"/>
+              </w:rPr>
+              <w:t>}}</w:t>
             </w:r>
           </w:p>
           <w:p>
@@ -8522,7 +9124,25 @@
           <w:sz w:val="20"/>
           <w:lang w:eastAsia="en-US"/>
         </w:rPr>
-        <w:t xml:space="preserve">, poderão sofrer variações de acordo com (i) o valor de margem disponível, (ii) a data da concessão do crédito pela </w:t>
+        <w:t>, poderão sofrer variações de acordo com (i) o valor de margem disponível, (</w:t>
+      </w:r>
+      <w:proofErr w:type="spellStart"/>
+      <w:r>
+        <w:rPr>
+          <w:rFonts w:ascii="Calibri" w:eastAsia="Aptos" w:hAnsi="Calibri" w:cs="Calibri"/>
+          <w:sz w:val="20"/>
+          <w:lang w:eastAsia="en-US"/>
+        </w:rPr>
+        <w:t>ii</w:t>
+      </w:r>
+      <w:proofErr w:type="spellEnd"/>
+      <w:r>
+        <w:rPr>
+          <w:rFonts w:ascii="Calibri" w:eastAsia="Aptos" w:hAnsi="Calibri" w:cs="Calibri"/>
+          <w:sz w:val="20"/>
+          <w:lang w:eastAsia="en-US"/>
+        </w:rPr>
+        <w:t xml:space="preserve">) a data da concessão do crédito pela </w:t>
       </w:r>
       <w:r>
         <w:rPr>
@@ -8557,7 +9177,25 @@
           <w:sz w:val="20"/>
           <w:lang w:eastAsia="en-US"/>
         </w:rPr>
-        <w:t>e/ou (iii) a data do primeiro desconto a ser realizado.</w:t>
+        <w:t>e/ou (</w:t>
+      </w:r>
+      <w:proofErr w:type="spellStart"/>
+      <w:r>
+        <w:rPr>
+          <w:rFonts w:ascii="Calibri" w:eastAsia="Aptos" w:hAnsi="Calibri" w:cs="Calibri"/>
+          <w:sz w:val="20"/>
+          <w:lang w:eastAsia="en-US"/>
+        </w:rPr>
+        <w:t>iii</w:t>
+      </w:r>
+      <w:proofErr w:type="spellEnd"/>
+      <w:r>
+        <w:rPr>
+          <w:rFonts w:ascii="Calibri" w:eastAsia="Aptos" w:hAnsi="Calibri" w:cs="Calibri"/>
+          <w:sz w:val="20"/>
+          <w:lang w:eastAsia="en-US"/>
+        </w:rPr>
+        <w:t>) a data do primeiro desconto a ser realizado.</w:t>
       </w:r>
     </w:p>
     <w:p>
@@ -9313,7 +9951,25 @@
           <w:sz w:val="20"/>
           <w:lang w:eastAsia="en-US"/>
         </w:rPr>
-        <w:t xml:space="preserve">) e (ii) acesso a senhas e/ou tokens para fins de consultas, reserva de margem consignável e/ou averbações junto à entidade </w:t>
+        <w:t>) e (</w:t>
+      </w:r>
+      <w:proofErr w:type="spellStart"/>
+      <w:r>
+        <w:rPr>
+          <w:rFonts w:ascii="Calibri" w:eastAsia="Aptos" w:hAnsi="Calibri" w:cs="Calibri"/>
+          <w:sz w:val="20"/>
+          <w:lang w:eastAsia="en-US"/>
+        </w:rPr>
+        <w:t>ii</w:t>
+      </w:r>
+      <w:proofErr w:type="spellEnd"/>
+      <w:r>
+        <w:rPr>
+          <w:rFonts w:ascii="Calibri" w:eastAsia="Aptos" w:hAnsi="Calibri" w:cs="Calibri"/>
+          <w:sz w:val="20"/>
+          <w:lang w:eastAsia="en-US"/>
+        </w:rPr>
+        <w:t xml:space="preserve">) acesso a senhas e/ou tokens para fins de consultas, reserva de margem consignável e/ou averbações junto à entidade </w:t>
       </w:r>
       <w:r>
         <w:rPr>
@@ -9732,7 +10388,25 @@
           <w:sz w:val="20"/>
           <w:lang w:eastAsia="en-US"/>
         </w:rPr>
-        <w:t xml:space="preserve">) e (ii) acesso a senhas e/ou tokens para fins de consultas, reserva de margem consignável e/ou averbações junto à entidade </w:t>
+        <w:t>) e (</w:t>
+      </w:r>
+      <w:proofErr w:type="spellStart"/>
+      <w:r>
+        <w:rPr>
+          <w:rFonts w:ascii="Calibri" w:eastAsia="Aptos" w:hAnsi="Calibri" w:cs="Calibri"/>
+          <w:sz w:val="20"/>
+          <w:lang w:eastAsia="en-US"/>
+        </w:rPr>
+        <w:t>ii</w:t>
+      </w:r>
+      <w:proofErr w:type="spellEnd"/>
+      <w:r>
+        <w:rPr>
+          <w:rFonts w:ascii="Calibri" w:eastAsia="Aptos" w:hAnsi="Calibri" w:cs="Calibri"/>
+          <w:sz w:val="20"/>
+          <w:lang w:eastAsia="en-US"/>
+        </w:rPr>
+        <w:t xml:space="preserve">) acesso a senhas e/ou tokens para fins de consultas, reserva de margem consignável e/ou averbações junto à entidade </w:t>
       </w:r>
       <w:r>
         <w:rPr>
@@ -9835,7 +10509,23 @@
           <w:rFonts w:ascii="Calibri" w:hAnsi="Calibri" w:cs="Calibri"/>
           <w:sz w:val="20"/>
         </w:rPr>
-        <w:t>{{local_data}}</w:t>
+        <w:t>{{</w:t>
+      </w:r>
+      <w:proofErr w:type="spellStart"/>
+      <w:r>
+        <w:rPr>
+          <w:rFonts w:ascii="Calibri" w:hAnsi="Calibri" w:cs="Calibri"/>
+          <w:sz w:val="20"/>
+        </w:rPr>
+        <w:t>local_data</w:t>
+      </w:r>
+      <w:proofErr w:type="spellEnd"/>
+      <w:r>
+        <w:rPr>
+          <w:rFonts w:ascii="Calibri" w:hAnsi="Calibri" w:cs="Calibri"/>
+          <w:sz w:val="20"/>
+        </w:rPr>
+        <w:t>}}</w:t>
       </w:r>
     </w:p>
     <w:p>
@@ -10662,7 +11352,23 @@
           <w:rFonts w:ascii="Calibri" w:hAnsi="Calibri" w:cs="Calibri"/>
           <w:sz w:val="20"/>
         </w:rPr>
-        <w:t>{{local_data}}</w:t>
+        <w:t>{{</w:t>
+      </w:r>
+      <w:proofErr w:type="spellStart"/>
+      <w:r>
+        <w:rPr>
+          <w:rFonts w:ascii="Calibri" w:hAnsi="Calibri" w:cs="Calibri"/>
+          <w:sz w:val="20"/>
+        </w:rPr>
+        <w:t>local_data</w:t>
+      </w:r>
+      <w:proofErr w:type="spellEnd"/>
+      <w:r>
+        <w:rPr>
+          <w:rFonts w:ascii="Calibri" w:hAnsi="Calibri" w:cs="Calibri"/>
+          <w:sz w:val="20"/>
+        </w:rPr>
+        <w:t>}}</w:t>
       </w:r>
     </w:p>
     <w:sectPr>

</xml_diff>

<commit_message>
compra de divida - 18:25
compra de divida - 18:25
</commit_message>
<xml_diff>
--- a/DocumentoMutuo3.docx
+++ b/DocumentoMutuo3.docx
@@ -22,7 +22,7 @@
           <w:szCs w:val="24"/>
         </w:rPr>
         <w:drawing>
-          <wp:anchor distT="0" distB="0" distL="114300" distR="114300" simplePos="0" relativeHeight="251659264" behindDoc="0" locked="0" layoutInCell="1" allowOverlap="1" wp14:anchorId="7D4AE543" wp14:editId="58CD43E2">
+          <wp:anchor distT="0" distB="0" distL="114300" distR="114300" simplePos="0" relativeHeight="251659264" behindDoc="0" locked="0" layoutInCell="1" allowOverlap="1" wp14:anchorId="7D4AE543" wp14:editId="29087CA9">
             <wp:simplePos x="0" y="0"/>
             <wp:positionH relativeFrom="margin">
               <wp:posOffset>-826135</wp:posOffset>
@@ -279,6 +279,7 @@
         </w:rPr>
         <w:t>{{</w:t>
       </w:r>
+      <w:proofErr w:type="spellStart"/>
       <w:r>
         <w:rPr>
           <w:rFonts w:ascii="Calibri" w:eastAsia="Calibri" w:hAnsi="Calibri" w:cs="Calibri"/>
@@ -286,6 +287,7 @@
         </w:rPr>
         <w:t>estado_civil</w:t>
       </w:r>
+      <w:proofErr w:type="spellEnd"/>
       <w:r>
         <w:rPr>
           <w:rFonts w:ascii="Calibri" w:eastAsia="Calibri" w:hAnsi="Calibri" w:cs="Calibri"/>
@@ -307,7 +309,25 @@
           <w:spacing w:val="-4"/>
           <w:sz w:val="20"/>
         </w:rPr>
-        <w:t>{{cpf}}</w:t>
+        <w:t>{{</w:t>
+      </w:r>
+      <w:proofErr w:type="spellStart"/>
+      <w:r>
+        <w:rPr>
+          <w:rFonts w:ascii="Calibri" w:eastAsia="Calibri" w:hAnsi="Calibri" w:cs="Calibri"/>
+          <w:spacing w:val="-4"/>
+          <w:sz w:val="20"/>
+        </w:rPr>
+        <w:t>cpf</w:t>
+      </w:r>
+      <w:proofErr w:type="spellEnd"/>
+      <w:r>
+        <w:rPr>
+          <w:rFonts w:ascii="Calibri" w:eastAsia="Calibri" w:hAnsi="Calibri" w:cs="Calibri"/>
+          <w:spacing w:val="-4"/>
+          <w:sz w:val="20"/>
+        </w:rPr>
+        <w:t>}}</w:t>
       </w:r>
       <w:r>
         <w:rPr>
@@ -832,7 +852,23 @@
           <w:rFonts w:ascii="Calibri" w:eastAsia="Calibri" w:hAnsi="Calibri" w:cs="Calibri"/>
           <w:sz w:val="20"/>
         </w:rPr>
-        <w:t>(ões)</w:t>
+        <w:t>(</w:t>
+      </w:r>
+      <w:proofErr w:type="spellStart"/>
+      <w:r>
+        <w:rPr>
+          <w:rFonts w:ascii="Calibri" w:eastAsia="Calibri" w:hAnsi="Calibri" w:cs="Calibri"/>
+          <w:sz w:val="20"/>
+        </w:rPr>
+        <w:t>ões</w:t>
+      </w:r>
+      <w:proofErr w:type="spellEnd"/>
+      <w:r>
+        <w:rPr>
+          <w:rFonts w:ascii="Calibri" w:eastAsia="Calibri" w:hAnsi="Calibri" w:cs="Calibri"/>
+          <w:sz w:val="20"/>
+        </w:rPr>
+        <w:t>)</w:t>
       </w:r>
       <w:r>
         <w:rPr>
@@ -2912,7 +2948,23 @@
           <w:rFonts w:ascii="Calibri" w:hAnsi="Calibri" w:cs="Calibri"/>
           <w:sz w:val="20"/>
         </w:rPr>
-        <w:t>{{local_data}}</w:t>
+        <w:t>{{</w:t>
+      </w:r>
+      <w:proofErr w:type="spellStart"/>
+      <w:r>
+        <w:rPr>
+          <w:rFonts w:ascii="Calibri" w:hAnsi="Calibri" w:cs="Calibri"/>
+          <w:sz w:val="20"/>
+        </w:rPr>
+        <w:t>local_data</w:t>
+      </w:r>
+      <w:proofErr w:type="spellEnd"/>
+      <w:r>
+        <w:rPr>
+          <w:rFonts w:ascii="Calibri" w:hAnsi="Calibri" w:cs="Calibri"/>
+          <w:sz w:val="20"/>
+        </w:rPr>
+        <w:t>}}</w:t>
       </w:r>
     </w:p>
     <w:p>
@@ -4026,7 +4078,23 @@
           <w:rFonts w:ascii="Calibri" w:hAnsi="Calibri" w:cs="Calibri"/>
           <w:sz w:val="20"/>
         </w:rPr>
-        <w:t>{{local_data}}</w:t>
+        <w:t>{{</w:t>
+      </w:r>
+      <w:proofErr w:type="spellStart"/>
+      <w:r>
+        <w:rPr>
+          <w:rFonts w:ascii="Calibri" w:hAnsi="Calibri" w:cs="Calibri"/>
+          <w:sz w:val="20"/>
+        </w:rPr>
+        <w:t>local_data</w:t>
+      </w:r>
+      <w:proofErr w:type="spellEnd"/>
+      <w:r>
+        <w:rPr>
+          <w:rFonts w:ascii="Calibri" w:hAnsi="Calibri" w:cs="Calibri"/>
+          <w:sz w:val="20"/>
+        </w:rPr>
+        <w:t>}}</w:t>
       </w:r>
     </w:p>
     <w:p>
@@ -4325,7 +4393,23 @@
                 <w:rFonts w:ascii="Calibri" w:hAnsi="Calibri" w:cs="Calibri"/>
                 <w:color w:val="000000"/>
               </w:rPr>
-              <w:t>{{valorfinal}}</w:t>
+              <w:t>{{</w:t>
+            </w:r>
+            <w:proofErr w:type="spellStart"/>
+            <w:r>
+              <w:rPr>
+                <w:rFonts w:ascii="Calibri" w:hAnsi="Calibri" w:cs="Calibri"/>
+                <w:color w:val="000000"/>
+              </w:rPr>
+              <w:t>valorfinal</w:t>
+            </w:r>
+            <w:proofErr w:type="spellEnd"/>
+            <w:r>
+              <w:rPr>
+                <w:rFonts w:ascii="Calibri" w:hAnsi="Calibri" w:cs="Calibri"/>
+                <w:color w:val="000000"/>
+              </w:rPr>
+              <w:t>}}</w:t>
             </w:r>
           </w:p>
         </w:tc>
@@ -5166,7 +5250,23 @@
           <w:rFonts w:ascii="Calibri" w:hAnsi="Calibri" w:cs="Calibri"/>
           <w:sz w:val="20"/>
         </w:rPr>
-        <w:t>{{local_data}}</w:t>
+        <w:t>{{</w:t>
+      </w:r>
+      <w:proofErr w:type="spellStart"/>
+      <w:r>
+        <w:rPr>
+          <w:rFonts w:ascii="Calibri" w:hAnsi="Calibri" w:cs="Calibri"/>
+          <w:sz w:val="20"/>
+        </w:rPr>
+        <w:t>local_data</w:t>
+      </w:r>
+      <w:proofErr w:type="spellEnd"/>
+      <w:r>
+        <w:rPr>
+          <w:rFonts w:ascii="Calibri" w:hAnsi="Calibri" w:cs="Calibri"/>
+          <w:sz w:val="20"/>
+        </w:rPr>
+        <w:t>}}</w:t>
       </w:r>
     </w:p>
     <w:p>
@@ -6011,7 +6111,25 @@
                 <w:sz w:val="20"/>
                 <w:lang w:eastAsia="en-US"/>
               </w:rPr>
-              <w:t xml:space="preserve">{{cpf}}    </w:t>
+              <w:t>{{</w:t>
+            </w:r>
+            <w:proofErr w:type="spellStart"/>
+            <w:r>
+              <w:rPr>
+                <w:rFonts w:ascii="Calibri" w:eastAsia="Aptos" w:hAnsi="Calibri" w:cs="Calibri"/>
+                <w:sz w:val="20"/>
+                <w:lang w:eastAsia="en-US"/>
+              </w:rPr>
+              <w:t>cpf</w:t>
+            </w:r>
+            <w:proofErr w:type="spellEnd"/>
+            <w:r>
+              <w:rPr>
+                <w:rFonts w:ascii="Calibri" w:eastAsia="Aptos" w:hAnsi="Calibri" w:cs="Calibri"/>
+                <w:sz w:val="20"/>
+                <w:lang w:eastAsia="en-US"/>
+              </w:rPr>
+              <w:t xml:space="preserve">}}    </w:t>
             </w:r>
           </w:p>
         </w:tc>
@@ -6056,7 +6174,25 @@
                 <w:sz w:val="20"/>
                 <w:lang w:eastAsia="en-US"/>
               </w:rPr>
-              <w:t xml:space="preserve">{{rg}}                                                                     </w:t>
+              <w:t>{{</w:t>
+            </w:r>
+            <w:proofErr w:type="spellStart"/>
+            <w:r>
+              <w:rPr>
+                <w:rFonts w:ascii="Calibri" w:eastAsia="Aptos" w:hAnsi="Calibri" w:cs="Calibri"/>
+                <w:sz w:val="20"/>
+                <w:lang w:eastAsia="en-US"/>
+              </w:rPr>
+              <w:t>rg</w:t>
+            </w:r>
+            <w:proofErr w:type="spellEnd"/>
+            <w:r>
+              <w:rPr>
+                <w:rFonts w:ascii="Calibri" w:eastAsia="Aptos" w:hAnsi="Calibri" w:cs="Calibri"/>
+                <w:sz w:val="20"/>
+                <w:lang w:eastAsia="en-US"/>
+              </w:rPr>
+              <w:t xml:space="preserve">}}                                                                     </w:t>
             </w:r>
           </w:p>
         </w:tc>
@@ -6102,7 +6238,25 @@
                 <w:sz w:val="20"/>
                 <w:lang w:eastAsia="en-US"/>
               </w:rPr>
-              <w:t xml:space="preserve">{{ufRG}}                                </w:t>
+              <w:t>{{</w:t>
+            </w:r>
+            <w:proofErr w:type="spellStart"/>
+            <w:r>
+              <w:rPr>
+                <w:rFonts w:ascii="Calibri" w:eastAsia="Aptos" w:hAnsi="Calibri" w:cs="Calibri"/>
+                <w:sz w:val="20"/>
+                <w:lang w:eastAsia="en-US"/>
+              </w:rPr>
+              <w:t>ufRG</w:t>
+            </w:r>
+            <w:proofErr w:type="spellEnd"/>
+            <w:r>
+              <w:rPr>
+                <w:rFonts w:ascii="Calibri" w:eastAsia="Aptos" w:hAnsi="Calibri" w:cs="Calibri"/>
+                <w:sz w:val="20"/>
+                <w:lang w:eastAsia="en-US"/>
+              </w:rPr>
+              <w:t xml:space="preserve">}}                                </w:t>
             </w:r>
           </w:p>
         </w:tc>
@@ -6343,7 +6497,25 @@
                 <w:sz w:val="20"/>
                 <w:lang w:eastAsia="en-US"/>
               </w:rPr>
-              <w:t>{{email}}</w:t>
+              <w:t>{{</w:t>
+            </w:r>
+            <w:proofErr w:type="spellStart"/>
+            <w:r>
+              <w:rPr>
+                <w:rFonts w:ascii="Calibri" w:eastAsia="Aptos" w:hAnsi="Calibri" w:cs="Calibri"/>
+                <w:sz w:val="20"/>
+                <w:lang w:eastAsia="en-US"/>
+              </w:rPr>
+              <w:t>email</w:t>
+            </w:r>
+            <w:proofErr w:type="spellEnd"/>
+            <w:r>
+              <w:rPr>
+                <w:rFonts w:ascii="Calibri" w:eastAsia="Aptos" w:hAnsi="Calibri" w:cs="Calibri"/>
+                <w:sz w:val="20"/>
+                <w:lang w:eastAsia="en-US"/>
+              </w:rPr>
+              <w:t>}}</w:t>
             </w:r>
           </w:p>
         </w:tc>
@@ -6390,7 +6562,61 @@
                 <w:sz w:val="20"/>
                 <w:lang w:eastAsia="en-US"/>
               </w:rPr>
-              <w:t xml:space="preserve">{{logradouro_endereco}}, {{logradouro_numero}} - {{logradouro_complemento}}                               </w:t>
+              <w:t>{{</w:t>
+            </w:r>
+            <w:proofErr w:type="spellStart"/>
+            <w:r>
+              <w:rPr>
+                <w:rFonts w:ascii="Calibri" w:eastAsia="Aptos" w:hAnsi="Calibri" w:cs="Calibri"/>
+                <w:sz w:val="20"/>
+                <w:lang w:eastAsia="en-US"/>
+              </w:rPr>
+              <w:t>logradouro_endereco</w:t>
+            </w:r>
+            <w:proofErr w:type="spellEnd"/>
+            <w:r>
+              <w:rPr>
+                <w:rFonts w:ascii="Calibri" w:eastAsia="Aptos" w:hAnsi="Calibri" w:cs="Calibri"/>
+                <w:sz w:val="20"/>
+                <w:lang w:eastAsia="en-US"/>
+              </w:rPr>
+              <w:t>}}, {{</w:t>
+            </w:r>
+            <w:proofErr w:type="spellStart"/>
+            <w:r>
+              <w:rPr>
+                <w:rFonts w:ascii="Calibri" w:eastAsia="Aptos" w:hAnsi="Calibri" w:cs="Calibri"/>
+                <w:sz w:val="20"/>
+                <w:lang w:eastAsia="en-US"/>
+              </w:rPr>
+              <w:t>logradouro_numero</w:t>
+            </w:r>
+            <w:proofErr w:type="spellEnd"/>
+            <w:r>
+              <w:rPr>
+                <w:rFonts w:ascii="Calibri" w:eastAsia="Aptos" w:hAnsi="Calibri" w:cs="Calibri"/>
+                <w:sz w:val="20"/>
+                <w:lang w:eastAsia="en-US"/>
+              </w:rPr>
+              <w:t>}} - {{</w:t>
+            </w:r>
+            <w:proofErr w:type="spellStart"/>
+            <w:r>
+              <w:rPr>
+                <w:rFonts w:ascii="Calibri" w:eastAsia="Aptos" w:hAnsi="Calibri" w:cs="Calibri"/>
+                <w:sz w:val="20"/>
+                <w:lang w:eastAsia="en-US"/>
+              </w:rPr>
+              <w:t>logradouro_complemento</w:t>
+            </w:r>
+            <w:proofErr w:type="spellEnd"/>
+            <w:r>
+              <w:rPr>
+                <w:rFonts w:ascii="Calibri" w:eastAsia="Aptos" w:hAnsi="Calibri" w:cs="Calibri"/>
+                <w:sz w:val="20"/>
+                <w:lang w:eastAsia="en-US"/>
+              </w:rPr>
+              <w:t xml:space="preserve">}}                               </w:t>
             </w:r>
           </w:p>
         </w:tc>
@@ -6441,7 +6667,25 @@
                 <w:sz w:val="20"/>
                 <w:lang w:eastAsia="en-US"/>
               </w:rPr>
-              <w:t xml:space="preserve">{{logradouro_cep}}           </w:t>
+              <w:t>{{</w:t>
+            </w:r>
+            <w:proofErr w:type="spellStart"/>
+            <w:r>
+              <w:rPr>
+                <w:rFonts w:ascii="Calibri" w:eastAsia="Aptos" w:hAnsi="Calibri" w:cs="Calibri"/>
+                <w:sz w:val="20"/>
+                <w:lang w:eastAsia="en-US"/>
+              </w:rPr>
+              <w:t>logradouro_cep</w:t>
+            </w:r>
+            <w:proofErr w:type="spellEnd"/>
+            <w:r>
+              <w:rPr>
+                <w:rFonts w:ascii="Calibri" w:eastAsia="Aptos" w:hAnsi="Calibri" w:cs="Calibri"/>
+                <w:sz w:val="20"/>
+                <w:lang w:eastAsia="en-US"/>
+              </w:rPr>
+              <w:t xml:space="preserve">}}           </w:t>
             </w:r>
           </w:p>
         </w:tc>
@@ -6486,7 +6730,25 @@
                 <w:sz w:val="20"/>
                 <w:lang w:eastAsia="en-US"/>
               </w:rPr>
-              <w:t>{{logradouro_cidade}}</w:t>
+              <w:t>{{</w:t>
+            </w:r>
+            <w:proofErr w:type="spellStart"/>
+            <w:r>
+              <w:rPr>
+                <w:rFonts w:ascii="Calibri" w:eastAsia="Aptos" w:hAnsi="Calibri" w:cs="Calibri"/>
+                <w:sz w:val="20"/>
+                <w:lang w:eastAsia="en-US"/>
+              </w:rPr>
+              <w:t>logradouro_cidade</w:t>
+            </w:r>
+            <w:proofErr w:type="spellEnd"/>
+            <w:r>
+              <w:rPr>
+                <w:rFonts w:ascii="Calibri" w:eastAsia="Aptos" w:hAnsi="Calibri" w:cs="Calibri"/>
+                <w:sz w:val="20"/>
+                <w:lang w:eastAsia="en-US"/>
+              </w:rPr>
+              <w:t>}}</w:t>
             </w:r>
           </w:p>
         </w:tc>
@@ -6532,7 +6794,25 @@
                 <w:sz w:val="20"/>
                 <w:lang w:eastAsia="en-US"/>
               </w:rPr>
-              <w:t xml:space="preserve">{{logradouro_uf}}                                       </w:t>
+              <w:t>{{</w:t>
+            </w:r>
+            <w:proofErr w:type="spellStart"/>
+            <w:r>
+              <w:rPr>
+                <w:rFonts w:ascii="Calibri" w:eastAsia="Aptos" w:hAnsi="Calibri" w:cs="Calibri"/>
+                <w:sz w:val="20"/>
+                <w:lang w:eastAsia="en-US"/>
+              </w:rPr>
+              <w:t>logradouro_uf</w:t>
+            </w:r>
+            <w:proofErr w:type="spellEnd"/>
+            <w:r>
+              <w:rPr>
+                <w:rFonts w:ascii="Calibri" w:eastAsia="Aptos" w:hAnsi="Calibri" w:cs="Calibri"/>
+                <w:sz w:val="20"/>
+                <w:lang w:eastAsia="en-US"/>
+              </w:rPr>
+              <w:t xml:space="preserve">}}                                       </w:t>
             </w:r>
           </w:p>
         </w:tc>
@@ -6578,7 +6858,25 @@
                 <w:sz w:val="20"/>
                 <w:lang w:eastAsia="en-US"/>
               </w:rPr>
-              <w:t>{{logradouro_bairro}}</w:t>
+              <w:t>{{</w:t>
+            </w:r>
+            <w:proofErr w:type="spellStart"/>
+            <w:r>
+              <w:rPr>
+                <w:rFonts w:ascii="Calibri" w:eastAsia="Aptos" w:hAnsi="Calibri" w:cs="Calibri"/>
+                <w:sz w:val="20"/>
+                <w:lang w:eastAsia="en-US"/>
+              </w:rPr>
+              <w:t>logradouro_bairro</w:t>
+            </w:r>
+            <w:proofErr w:type="spellEnd"/>
+            <w:r>
+              <w:rPr>
+                <w:rFonts w:ascii="Calibri" w:eastAsia="Aptos" w:hAnsi="Calibri" w:cs="Calibri"/>
+                <w:sz w:val="20"/>
+                <w:lang w:eastAsia="en-US"/>
+              </w:rPr>
+              <w:t>}}</w:t>
             </w:r>
           </w:p>
         </w:tc>
@@ -6980,6 +7278,7 @@
               </w:rPr>
               <w:t>{{</w:t>
             </w:r>
+            <w:proofErr w:type="spellStart"/>
             <w:r>
               <w:rPr>
                 <w:rFonts w:ascii="Calibri" w:hAnsi="Calibri" w:cs="Calibri"/>
@@ -6996,6 +7295,7 @@
               </w:rPr>
               <w:t>alorsolicitado</w:t>
             </w:r>
+            <w:proofErr w:type="spellEnd"/>
             <w:r>
               <w:rPr>
                 <w:rFonts w:ascii="Calibri" w:hAnsi="Calibri" w:cs="Calibri"/>
@@ -7058,7 +7358,25 @@
                 <w:color w:val="000000"/>
                 <w:sz w:val="20"/>
               </w:rPr>
-              <w:t>{{valorreembolso}}</w:t>
+              <w:t>{{</w:t>
+            </w:r>
+            <w:proofErr w:type="spellStart"/>
+            <w:r>
+              <w:rPr>
+                <w:rFonts w:ascii="Calibri" w:hAnsi="Calibri" w:cs="Calibri"/>
+                <w:color w:val="000000"/>
+                <w:sz w:val="20"/>
+              </w:rPr>
+              <w:t>valorreembolso</w:t>
+            </w:r>
+            <w:proofErr w:type="spellEnd"/>
+            <w:r>
+              <w:rPr>
+                <w:rFonts w:ascii="Calibri" w:hAnsi="Calibri" w:cs="Calibri"/>
+                <w:color w:val="000000"/>
+                <w:sz w:val="20"/>
+              </w:rPr>
+              <w:t>}}</w:t>
             </w:r>
           </w:p>
           <w:p>
@@ -7121,6 +7439,7 @@
               </w:rPr>
               <w:t>{{</w:t>
             </w:r>
+            <w:proofErr w:type="spellStart"/>
             <w:r>
               <w:rPr>
                 <w:rFonts w:ascii="Calibri" w:hAnsi="Calibri" w:cs="Calibri"/>
@@ -7129,6 +7448,7 @@
               </w:rPr>
               <w:t>valoriof</w:t>
             </w:r>
+            <w:proofErr w:type="spellEnd"/>
             <w:r>
               <w:rPr>
                 <w:rFonts w:ascii="Calibri" w:hAnsi="Calibri" w:cs="Calibri"/>
@@ -7185,6 +7505,7 @@
               </w:rPr>
               <w:t>{{</w:t>
             </w:r>
+            <w:proofErr w:type="spellStart"/>
             <w:r>
               <w:rPr>
                 <w:rFonts w:ascii="Calibri" w:hAnsi="Calibri" w:cs="Calibri"/>
@@ -7193,6 +7514,7 @@
               </w:rPr>
               <w:t>valorfinanciado</w:t>
             </w:r>
+            <w:proofErr w:type="spellEnd"/>
             <w:r>
               <w:rPr>
                 <w:rFonts w:ascii="Calibri" w:hAnsi="Calibri" w:cs="Calibri"/>
@@ -7253,6 +7575,7 @@
               </w:rPr>
               <w:t>{{</w:t>
             </w:r>
+            <w:proofErr w:type="spellStart"/>
             <w:r>
               <w:rPr>
                 <w:rFonts w:ascii="Calibri" w:hAnsi="Calibri" w:cs="Calibri"/>
@@ -7261,6 +7584,7 @@
               </w:rPr>
               <w:t>valorliberado</w:t>
             </w:r>
+            <w:proofErr w:type="spellEnd"/>
             <w:r>
               <w:rPr>
                 <w:rFonts w:ascii="Calibri" w:hAnsi="Calibri" w:cs="Calibri"/>
@@ -7316,6 +7640,7 @@
               </w:rPr>
               <w:t>{{</w:t>
             </w:r>
+            <w:proofErr w:type="spellStart"/>
             <w:r>
               <w:rPr>
                 <w:rFonts w:ascii="Calibri" w:hAnsi="Calibri" w:cs="Calibri"/>
@@ -7324,6 +7649,7 @@
               </w:rPr>
               <w:t>pmt</w:t>
             </w:r>
+            <w:proofErr w:type="spellEnd"/>
             <w:r>
               <w:rPr>
                 <w:rFonts w:ascii="Calibri" w:hAnsi="Calibri" w:cs="Calibri"/>
@@ -7446,6 +7772,7 @@
               </w:rPr>
               <w:t>{{</w:t>
             </w:r>
+            <w:proofErr w:type="spellStart"/>
             <w:r>
               <w:rPr>
                 <w:rFonts w:ascii="Calibri" w:hAnsi="Calibri" w:cs="Calibri"/>
@@ -7454,6 +7781,7 @@
               </w:rPr>
               <w:t>taxaam</w:t>
             </w:r>
+            <w:proofErr w:type="spellEnd"/>
             <w:r>
               <w:rPr>
                 <w:rFonts w:ascii="Calibri" w:hAnsi="Calibri" w:cs="Calibri"/>
@@ -7671,6 +7999,7 @@
               </w:rPr>
               <w:t>{{</w:t>
             </w:r>
+            <w:proofErr w:type="spellStart"/>
             <w:r>
               <w:rPr>
                 <w:rFonts w:ascii="Calibri" w:hAnsi="Calibri" w:cs="Calibri"/>
@@ -7679,6 +8008,7 @@
               </w:rPr>
               <w:t>cetMensal</w:t>
             </w:r>
+            <w:proofErr w:type="spellEnd"/>
             <w:r>
               <w:rPr>
                 <w:rFonts w:ascii="Calibri" w:hAnsi="Calibri" w:cs="Calibri"/>
@@ -7733,6 +8063,7 @@
               </w:rPr>
               <w:t>{{</w:t>
             </w:r>
+            <w:proofErr w:type="spellStart"/>
             <w:r>
               <w:rPr>
                 <w:rFonts w:ascii="Calibri" w:hAnsi="Calibri" w:cs="Calibri"/>
@@ -7741,6 +8072,7 @@
               </w:rPr>
               <w:t>cetAnual</w:t>
             </w:r>
+            <w:proofErr w:type="spellEnd"/>
             <w:r>
               <w:rPr>
                 <w:rFonts w:ascii="Calibri" w:hAnsi="Calibri" w:cs="Calibri"/>
@@ -7801,6 +8133,7 @@
               </w:rPr>
               <w:t>{{</w:t>
             </w:r>
+            <w:proofErr w:type="spellStart"/>
             <w:r>
               <w:rPr>
                 <w:rFonts w:ascii="Calibri" w:hAnsi="Calibri" w:cs="Calibri"/>
@@ -7809,6 +8142,7 @@
               </w:rPr>
               <w:t>primeirovencimento</w:t>
             </w:r>
+            <w:proofErr w:type="spellEnd"/>
             <w:r>
               <w:rPr>
                 <w:rFonts w:ascii="Calibri" w:hAnsi="Calibri" w:cs="Calibri"/>
@@ -7854,6 +8188,7 @@
               </w:rPr>
               <w:t>{{</w:t>
             </w:r>
+            <w:proofErr w:type="spellStart"/>
             <w:r>
               <w:rPr>
                 <w:rFonts w:ascii="Calibri" w:hAnsi="Calibri" w:cs="Calibri"/>
@@ -7862,6 +8197,7 @@
               </w:rPr>
               <w:t>ultimo_vencimento</w:t>
             </w:r>
+            <w:proofErr w:type="spellEnd"/>
             <w:r>
               <w:rPr>
                 <w:rFonts w:ascii="Calibri" w:hAnsi="Calibri" w:cs="Calibri"/>
@@ -8015,7 +8351,25 @@
                 <w:color w:val="000000"/>
                 <w:sz w:val="20"/>
               </w:rPr>
-              <w:t>{{valorfinal}}</w:t>
+              <w:t>{{</w:t>
+            </w:r>
+            <w:proofErr w:type="spellStart"/>
+            <w:r>
+              <w:rPr>
+                <w:rFonts w:ascii="Calibri" w:hAnsi="Calibri" w:cs="Calibri"/>
+                <w:color w:val="000000"/>
+                <w:sz w:val="20"/>
+              </w:rPr>
+              <w:t>valorfinal</w:t>
+            </w:r>
+            <w:proofErr w:type="spellEnd"/>
+            <w:r>
+              <w:rPr>
+                <w:rFonts w:ascii="Calibri" w:hAnsi="Calibri" w:cs="Calibri"/>
+                <w:color w:val="000000"/>
+                <w:sz w:val="20"/>
+              </w:rPr>
+              <w:t>}}</w:t>
             </w:r>
           </w:p>
           <w:p>
@@ -8554,7 +8908,25 @@
           <w:sz w:val="20"/>
           <w:lang w:eastAsia="en-US"/>
         </w:rPr>
-        <w:t xml:space="preserve">, poderão sofrer variações de acordo com (i) o valor de margem disponível, (ii) a data da concessão do crédito pela </w:t>
+        <w:t>, poderão sofrer variações de acordo com (i) o valor de margem disponível, (</w:t>
+      </w:r>
+      <w:proofErr w:type="spellStart"/>
+      <w:r>
+        <w:rPr>
+          <w:rFonts w:ascii="Calibri" w:eastAsia="Aptos" w:hAnsi="Calibri" w:cs="Calibri"/>
+          <w:sz w:val="20"/>
+          <w:lang w:eastAsia="en-US"/>
+        </w:rPr>
+        <w:t>ii</w:t>
+      </w:r>
+      <w:proofErr w:type="spellEnd"/>
+      <w:r>
+        <w:rPr>
+          <w:rFonts w:ascii="Calibri" w:eastAsia="Aptos" w:hAnsi="Calibri" w:cs="Calibri"/>
+          <w:sz w:val="20"/>
+          <w:lang w:eastAsia="en-US"/>
+        </w:rPr>
+        <w:t xml:space="preserve">) a data da concessão do crédito pela </w:t>
       </w:r>
       <w:r>
         <w:rPr>
@@ -8589,7 +8961,25 @@
           <w:sz w:val="20"/>
           <w:lang w:eastAsia="en-US"/>
         </w:rPr>
-        <w:t>e/ou (iii) a data do primeiro desconto a ser realizado.</w:t>
+        <w:t>e/ou (</w:t>
+      </w:r>
+      <w:proofErr w:type="spellStart"/>
+      <w:r>
+        <w:rPr>
+          <w:rFonts w:ascii="Calibri" w:eastAsia="Aptos" w:hAnsi="Calibri" w:cs="Calibri"/>
+          <w:sz w:val="20"/>
+          <w:lang w:eastAsia="en-US"/>
+        </w:rPr>
+        <w:t>iii</w:t>
+      </w:r>
+      <w:proofErr w:type="spellEnd"/>
+      <w:r>
+        <w:rPr>
+          <w:rFonts w:ascii="Calibri" w:eastAsia="Aptos" w:hAnsi="Calibri" w:cs="Calibri"/>
+          <w:sz w:val="20"/>
+          <w:lang w:eastAsia="en-US"/>
+        </w:rPr>
+        <w:t>) a data do primeiro desconto a ser realizado.</w:t>
       </w:r>
     </w:p>
     <w:p>
@@ -9345,7 +9735,25 @@
           <w:sz w:val="20"/>
           <w:lang w:eastAsia="en-US"/>
         </w:rPr>
-        <w:t xml:space="preserve">) e (ii) acesso a senhas e/ou tokens para fins de consultas, reserva de margem consignável e/ou averbações junto à entidade </w:t>
+        <w:t>) e (</w:t>
+      </w:r>
+      <w:proofErr w:type="spellStart"/>
+      <w:r>
+        <w:rPr>
+          <w:rFonts w:ascii="Calibri" w:eastAsia="Aptos" w:hAnsi="Calibri" w:cs="Calibri"/>
+          <w:sz w:val="20"/>
+          <w:lang w:eastAsia="en-US"/>
+        </w:rPr>
+        <w:t>ii</w:t>
+      </w:r>
+      <w:proofErr w:type="spellEnd"/>
+      <w:r>
+        <w:rPr>
+          <w:rFonts w:ascii="Calibri" w:eastAsia="Aptos" w:hAnsi="Calibri" w:cs="Calibri"/>
+          <w:sz w:val="20"/>
+          <w:lang w:eastAsia="en-US"/>
+        </w:rPr>
+        <w:t xml:space="preserve">) acesso a senhas e/ou tokens para fins de consultas, reserva de margem consignável e/ou averbações junto à entidade </w:t>
       </w:r>
       <w:r>
         <w:rPr>
@@ -9764,7 +10172,25 @@
           <w:sz w:val="20"/>
           <w:lang w:eastAsia="en-US"/>
         </w:rPr>
-        <w:t xml:space="preserve">) e (ii) acesso a senhas e/ou tokens para fins de consultas, reserva de margem consignável e/ou averbações junto à entidade </w:t>
+        <w:t>) e (</w:t>
+      </w:r>
+      <w:proofErr w:type="spellStart"/>
+      <w:r>
+        <w:rPr>
+          <w:rFonts w:ascii="Calibri" w:eastAsia="Aptos" w:hAnsi="Calibri" w:cs="Calibri"/>
+          <w:sz w:val="20"/>
+          <w:lang w:eastAsia="en-US"/>
+        </w:rPr>
+        <w:t>ii</w:t>
+      </w:r>
+      <w:proofErr w:type="spellEnd"/>
+      <w:r>
+        <w:rPr>
+          <w:rFonts w:ascii="Calibri" w:eastAsia="Aptos" w:hAnsi="Calibri" w:cs="Calibri"/>
+          <w:sz w:val="20"/>
+          <w:lang w:eastAsia="en-US"/>
+        </w:rPr>
+        <w:t xml:space="preserve">) acesso a senhas e/ou tokens para fins de consultas, reserva de margem consignável e/ou averbações junto à entidade </w:t>
       </w:r>
       <w:r>
         <w:rPr>
@@ -9830,10 +10256,837 @@
     <w:p>
       <w:pPr>
         <w:spacing w:line="259" w:lineRule="auto"/>
+        <w:ind w:right="-567"/>
+        <w:jc w:val="both"/>
+        <w:rPr>
+          <w:rFonts w:ascii="Calibri" w:eastAsia="Aptos" w:hAnsi="Calibri" w:cs="Calibri"/>
+          <w:sz w:val="20"/>
+          <w:lang w:eastAsia="en-US"/>
+        </w:rPr>
+      </w:pPr>
+    </w:p>
+    <w:p>
+      <w:pPr>
+        <w:spacing w:line="259" w:lineRule="auto"/>
         <w:ind w:left="-674" w:right="-567"/>
         <w:jc w:val="both"/>
         <w:rPr>
           <w:rFonts w:ascii="Calibri" w:eastAsia="Aptos" w:hAnsi="Calibri" w:cs="Calibri"/>
+          <w:sz w:val="20"/>
+          <w:lang w:eastAsia="en-US"/>
+        </w:rPr>
+      </w:pPr>
+      <w:r>
+        <w:rPr>
+          <w:rFonts w:ascii="Calibri" w:hAnsi="Calibri" w:cs="Calibri"/>
+          <w:sz w:val="20"/>
+        </w:rPr>
+        <w:t>{{</w:t>
+      </w:r>
+      <w:proofErr w:type="spellStart"/>
+      <w:r>
+        <w:rPr>
+          <w:rFonts w:ascii="Calibri" w:hAnsi="Calibri" w:cs="Calibri"/>
+          <w:sz w:val="20"/>
+        </w:rPr>
+        <w:t>local_data</w:t>
+      </w:r>
+      <w:proofErr w:type="spellEnd"/>
+      <w:r>
+        <w:rPr>
+          <w:rFonts w:ascii="Calibri" w:hAnsi="Calibri" w:cs="Calibri"/>
+          <w:sz w:val="20"/>
+        </w:rPr>
+        <w:t>}}</w:t>
+      </w:r>
+    </w:p>
+    <w:p>
+      <w:pPr>
+        <w:spacing w:line="259" w:lineRule="auto"/>
+        <w:ind w:left="-674" w:right="-567"/>
+        <w:jc w:val="both"/>
+        <w:rPr>
+          <w:rFonts w:ascii="Calibri" w:eastAsia="Aptos" w:hAnsi="Calibri" w:cs="Calibri"/>
+          <w:sz w:val="20"/>
+          <w:lang w:eastAsia="en-US"/>
+        </w:rPr>
+      </w:pPr>
+    </w:p>
+    <w:p>
+      <w:pPr>
+        <w:spacing w:line="259" w:lineRule="auto"/>
+        <w:ind w:left="-674" w:right="-567"/>
+        <w:jc w:val="both"/>
+        <w:rPr>
+          <w:rFonts w:ascii="Calibri" w:eastAsia="Aptos" w:hAnsi="Calibri" w:cs="Calibri"/>
+          <w:sz w:val="20"/>
+          <w:lang w:eastAsia="en-US"/>
+        </w:rPr>
+      </w:pPr>
+      <w:r>
+        <w:rPr>
+          <w:rFonts w:ascii="Calibri" w:eastAsia="Aptos" w:hAnsi="Calibri" w:cs="Calibri"/>
+          <w:b/>
+          <w:bCs/>
+          <w:sz w:val="20"/>
+          <w:lang w:eastAsia="en-US"/>
+        </w:rPr>
+        <w:t>CLÁSULA SÉTIMA</w:t>
+      </w:r>
+      <w:r>
+        <w:rPr>
+          <w:rFonts w:ascii="Calibri" w:eastAsia="Aptos" w:hAnsi="Calibri" w:cs="Calibri"/>
+          <w:sz w:val="20"/>
+          <w:lang w:eastAsia="en-US"/>
+        </w:rPr>
+        <w:t xml:space="preserve">: Caso aceite a </w:t>
+      </w:r>
+      <w:r>
+        <w:rPr>
+          <w:rFonts w:ascii="Calibri" w:eastAsia="Aptos" w:hAnsi="Calibri" w:cs="Calibri"/>
+          <w:b/>
+          <w:bCs/>
+          <w:sz w:val="20"/>
+          <w:lang w:eastAsia="en-US"/>
+        </w:rPr>
+        <w:t>Proposta</w:t>
+      </w:r>
+      <w:r>
+        <w:rPr>
+          <w:rFonts w:ascii="Calibri" w:eastAsia="Aptos" w:hAnsi="Calibri" w:cs="Calibri"/>
+          <w:sz w:val="20"/>
+          <w:lang w:eastAsia="en-US"/>
+        </w:rPr>
+        <w:t xml:space="preserve"> e formalize a operação de crédito junto à </w:t>
+      </w:r>
+      <w:r>
+        <w:rPr>
+          <w:rFonts w:ascii="Calibri" w:eastAsia="Aptos" w:hAnsi="Calibri" w:cs="Calibri"/>
+          <w:b/>
+          <w:bCs/>
+          <w:sz w:val="20"/>
+          <w:lang w:eastAsia="en-US"/>
+        </w:rPr>
+        <w:t>Instituição</w:t>
+      </w:r>
+      <w:r>
+        <w:rPr>
+          <w:rFonts w:ascii="Calibri" w:eastAsia="Aptos" w:hAnsi="Calibri" w:cs="Calibri"/>
+          <w:sz w:val="20"/>
+          <w:lang w:eastAsia="en-US"/>
+        </w:rPr>
+        <w:t xml:space="preserve"> </w:t>
+      </w:r>
+      <w:r>
+        <w:rPr>
+          <w:rFonts w:ascii="Calibri" w:eastAsia="Aptos" w:hAnsi="Calibri" w:cs="Calibri"/>
+          <w:b/>
+          <w:bCs/>
+          <w:sz w:val="20"/>
+          <w:lang w:eastAsia="en-US"/>
+        </w:rPr>
+        <w:t>Financeira</w:t>
+      </w:r>
+      <w:r>
+        <w:rPr>
+          <w:rFonts w:ascii="Calibri" w:eastAsia="Aptos" w:hAnsi="Calibri" w:cs="Calibri"/>
+          <w:sz w:val="20"/>
+          <w:lang w:eastAsia="en-US"/>
+        </w:rPr>
+        <w:t xml:space="preserve">, o(a) </w:t>
+      </w:r>
+      <w:r>
+        <w:rPr>
+          <w:rFonts w:ascii="Calibri" w:eastAsia="Aptos" w:hAnsi="Calibri" w:cs="Calibri"/>
+          <w:b/>
+          <w:bCs/>
+          <w:sz w:val="20"/>
+          <w:lang w:eastAsia="en-US"/>
+        </w:rPr>
+        <w:t>Cliente</w:t>
+      </w:r>
+      <w:r>
+        <w:rPr>
+          <w:rFonts w:ascii="Calibri" w:eastAsia="Aptos" w:hAnsi="Calibri" w:cs="Calibri"/>
+          <w:sz w:val="20"/>
+          <w:lang w:eastAsia="en-US"/>
+        </w:rPr>
+        <w:t xml:space="preserve"> compromete-se, em caráter irrevogável e irretratável, a gerar autorização de averbação para o </w:t>
+      </w:r>
+      <w:r>
+        <w:rPr>
+          <w:rFonts w:ascii="Calibri" w:eastAsia="Aptos" w:hAnsi="Calibri" w:cs="Calibri"/>
+          <w:b/>
+          <w:bCs/>
+          <w:sz w:val="20"/>
+          <w:lang w:eastAsia="en-US"/>
+        </w:rPr>
+        <w:t>Correspondente</w:t>
+      </w:r>
+      <w:r>
+        <w:rPr>
+          <w:rFonts w:ascii="Calibri" w:eastAsia="Aptos" w:hAnsi="Calibri" w:cs="Calibri"/>
+          <w:sz w:val="20"/>
+          <w:lang w:eastAsia="en-US"/>
+        </w:rPr>
+        <w:t xml:space="preserve"> </w:t>
+      </w:r>
+      <w:r>
+        <w:rPr>
+          <w:rFonts w:ascii="Calibri" w:eastAsia="Aptos" w:hAnsi="Calibri" w:cs="Calibri"/>
+          <w:b/>
+          <w:bCs/>
+          <w:sz w:val="20"/>
+          <w:lang w:eastAsia="en-US"/>
+        </w:rPr>
+        <w:t>Bancário</w:t>
+      </w:r>
+      <w:r>
+        <w:rPr>
+          <w:rFonts w:ascii="Calibri" w:eastAsia="Aptos" w:hAnsi="Calibri" w:cs="Calibri"/>
+          <w:sz w:val="20"/>
+          <w:lang w:eastAsia="en-US"/>
+        </w:rPr>
+        <w:t xml:space="preserve">, tantas e quantas vezes se fizerem necessárias, para efetivação da operação de crédito da </w:t>
+      </w:r>
+      <w:r>
+        <w:rPr>
+          <w:rFonts w:ascii="Calibri" w:eastAsia="Aptos" w:hAnsi="Calibri" w:cs="Calibri"/>
+          <w:b/>
+          <w:bCs/>
+          <w:sz w:val="20"/>
+          <w:lang w:eastAsia="en-US"/>
+        </w:rPr>
+        <w:t>Proposta</w:t>
+      </w:r>
+      <w:r>
+        <w:rPr>
+          <w:rFonts w:ascii="Calibri" w:eastAsia="Aptos" w:hAnsi="Calibri" w:cs="Calibri"/>
+          <w:sz w:val="20"/>
+          <w:lang w:eastAsia="en-US"/>
+        </w:rPr>
+        <w:t>.</w:t>
+      </w:r>
+    </w:p>
+    <w:p>
+      <w:pPr>
+        <w:spacing w:line="259" w:lineRule="auto"/>
+        <w:ind w:left="-674" w:right="-567"/>
+        <w:jc w:val="both"/>
+        <w:rPr>
+          <w:rFonts w:ascii="Calibri" w:eastAsia="Aptos" w:hAnsi="Calibri" w:cs="Calibri"/>
+          <w:sz w:val="20"/>
+          <w:lang w:eastAsia="en-US"/>
+        </w:rPr>
+      </w:pPr>
+      <w:r>
+        <w:rPr>
+          <w:rFonts w:ascii="Calibri" w:eastAsia="Aptos" w:hAnsi="Calibri" w:cs="Calibri"/>
+          <w:b/>
+          <w:bCs/>
+          <w:sz w:val="20"/>
+          <w:lang w:eastAsia="en-US"/>
+        </w:rPr>
+        <w:t>CLÁUSULA OITAVA:</w:t>
+      </w:r>
+      <w:r>
+        <w:rPr>
+          <w:rFonts w:ascii="Calibri" w:eastAsia="Aptos" w:hAnsi="Calibri" w:cs="Calibri"/>
+          <w:sz w:val="20"/>
+          <w:lang w:eastAsia="en-US"/>
+        </w:rPr>
+        <w:t xml:space="preserve"> </w:t>
+      </w:r>
+      <w:bookmarkStart w:id="4" w:name="_Hlk129089262"/>
+      <w:r>
+        <w:rPr>
+          <w:rFonts w:ascii="Calibri" w:eastAsia="Aptos" w:hAnsi="Calibri" w:cs="Calibri"/>
+          <w:sz w:val="20"/>
+          <w:lang w:eastAsia="en-US"/>
+        </w:rPr>
+        <w:t xml:space="preserve">O(a) </w:t>
+      </w:r>
+      <w:r>
+        <w:rPr>
+          <w:rFonts w:ascii="Calibri" w:eastAsia="Aptos" w:hAnsi="Calibri" w:cs="Calibri"/>
+          <w:b/>
+          <w:bCs/>
+          <w:sz w:val="20"/>
+          <w:lang w:eastAsia="en-US"/>
+        </w:rPr>
+        <w:t>Cliente</w:t>
+      </w:r>
+      <w:r>
+        <w:rPr>
+          <w:rFonts w:ascii="Calibri" w:eastAsia="Aptos" w:hAnsi="Calibri" w:cs="Calibri"/>
+          <w:sz w:val="20"/>
+          <w:lang w:eastAsia="en-US"/>
+        </w:rPr>
+        <w:t xml:space="preserve"> ratifica, em caráter irrevogável e irretratável, como válida a sua assinatura desta </w:t>
+      </w:r>
+      <w:r>
+        <w:rPr>
+          <w:rFonts w:ascii="Calibri" w:eastAsia="Aptos" w:hAnsi="Calibri" w:cs="Calibri"/>
+          <w:b/>
+          <w:bCs/>
+          <w:sz w:val="20"/>
+          <w:lang w:eastAsia="en-US"/>
+        </w:rPr>
+        <w:t>Proposta</w:t>
+      </w:r>
+      <w:r>
+        <w:rPr>
+          <w:rFonts w:ascii="Calibri" w:eastAsia="Aptos" w:hAnsi="Calibri" w:cs="Calibri"/>
+          <w:sz w:val="20"/>
+          <w:lang w:eastAsia="en-US"/>
+        </w:rPr>
+        <w:t>, pelo meio físico, e/ou pelo meio de assinatura eletrônica, e/ou pelo meio digitalizado, e/ou pelo meio de gravação de voz, e/ou, e ainda por último, mas não menos válido, por WhatsApp.</w:t>
+      </w:r>
+      <w:bookmarkStart w:id="5" w:name="_Hlk129089348"/>
+      <w:bookmarkEnd w:id="4"/>
+    </w:p>
+    <w:p>
+      <w:pPr>
+        <w:spacing w:line="259" w:lineRule="auto"/>
+        <w:ind w:left="-674" w:right="-567"/>
+        <w:jc w:val="both"/>
+        <w:rPr>
+          <w:rFonts w:ascii="Calibri" w:eastAsia="Aptos" w:hAnsi="Calibri" w:cs="Calibri"/>
+          <w:sz w:val="20"/>
+          <w:lang w:eastAsia="en-US"/>
+        </w:rPr>
+      </w:pPr>
+      <w:r>
+        <w:rPr>
+          <w:rFonts w:ascii="Calibri" w:eastAsia="Aptos" w:hAnsi="Calibri" w:cs="Calibri"/>
+          <w:b/>
+          <w:bCs/>
+          <w:sz w:val="20"/>
+          <w:lang w:eastAsia="en-US"/>
+        </w:rPr>
+        <w:t>CLÁUSULA NONA</w:t>
+      </w:r>
+      <w:r>
+        <w:rPr>
+          <w:rFonts w:ascii="Calibri" w:eastAsia="Aptos" w:hAnsi="Calibri" w:cs="Calibri"/>
+          <w:sz w:val="20"/>
+          <w:lang w:eastAsia="en-US"/>
+        </w:rPr>
+        <w:t xml:space="preserve">: O(a) </w:t>
+      </w:r>
+      <w:r>
+        <w:rPr>
+          <w:rFonts w:ascii="Calibri" w:eastAsia="Aptos" w:hAnsi="Calibri" w:cs="Calibri"/>
+          <w:b/>
+          <w:bCs/>
+          <w:sz w:val="20"/>
+          <w:lang w:eastAsia="en-US"/>
+        </w:rPr>
+        <w:t>Cliente</w:t>
+      </w:r>
+      <w:r>
+        <w:rPr>
+          <w:rFonts w:ascii="Calibri" w:eastAsia="Aptos" w:hAnsi="Calibri" w:cs="Calibri"/>
+          <w:sz w:val="20"/>
+          <w:lang w:eastAsia="en-US"/>
+        </w:rPr>
+        <w:t xml:space="preserve"> declara que leu previamente a presente </w:t>
+      </w:r>
+      <w:r>
+        <w:rPr>
+          <w:rFonts w:ascii="Calibri" w:eastAsia="Aptos" w:hAnsi="Calibri" w:cs="Calibri"/>
+          <w:b/>
+          <w:bCs/>
+          <w:sz w:val="20"/>
+          <w:lang w:eastAsia="en-US"/>
+        </w:rPr>
+        <w:t>Proposta</w:t>
+      </w:r>
+      <w:r>
+        <w:rPr>
+          <w:rFonts w:ascii="Calibri" w:eastAsia="Aptos" w:hAnsi="Calibri" w:cs="Calibri"/>
+          <w:sz w:val="20"/>
+          <w:lang w:eastAsia="en-US"/>
+        </w:rPr>
+        <w:t xml:space="preserve"> e os demais instrumentos que a integram, recebendo uma cópia. Declara ainda que não possui dúvidas sobre qualquer cláusula, bem como sobre os </w:t>
+      </w:r>
+      <w:r>
+        <w:rPr>
+          <w:rFonts w:ascii="Calibri" w:eastAsia="Aptos" w:hAnsi="Calibri" w:cs="Calibri"/>
+          <w:b/>
+          <w:bCs/>
+          <w:sz w:val="20"/>
+          <w:lang w:eastAsia="en-US"/>
+        </w:rPr>
+        <w:t>Dados da Operação</w:t>
+      </w:r>
+      <w:r>
+        <w:rPr>
+          <w:rFonts w:ascii="Calibri" w:eastAsia="Aptos" w:hAnsi="Calibri" w:cs="Calibri"/>
+          <w:sz w:val="20"/>
+          <w:lang w:eastAsia="en-US"/>
+        </w:rPr>
+        <w:t>.</w:t>
+      </w:r>
+    </w:p>
+    <w:p>
+      <w:pPr>
+        <w:spacing w:line="259" w:lineRule="auto"/>
+        <w:ind w:left="-674" w:right="-567"/>
+        <w:jc w:val="both"/>
+        <w:rPr>
+          <w:rFonts w:ascii="Calibri" w:eastAsia="Aptos" w:hAnsi="Calibri" w:cs="Calibri"/>
+          <w:sz w:val="20"/>
+          <w:lang w:eastAsia="en-US"/>
+        </w:rPr>
+      </w:pPr>
+      <w:r>
+        <w:rPr>
+          <w:rFonts w:ascii="Calibri" w:eastAsia="Aptos" w:hAnsi="Calibri" w:cs="Calibri"/>
+          <w:b/>
+          <w:bCs/>
+          <w:sz w:val="20"/>
+          <w:lang w:eastAsia="en-US"/>
+        </w:rPr>
+        <w:t>CLÁUSULA DÉCIMA</w:t>
+      </w:r>
+      <w:r>
+        <w:rPr>
+          <w:rFonts w:ascii="Calibri" w:eastAsia="Aptos" w:hAnsi="Calibri" w:cs="Calibri"/>
+          <w:sz w:val="20"/>
+          <w:lang w:eastAsia="en-US"/>
+        </w:rPr>
+        <w:t xml:space="preserve">: As partes elegem o Foro da Comarca de São Paulo para dirimir quaisquer questões resultantes desta </w:t>
+      </w:r>
+      <w:r>
+        <w:rPr>
+          <w:rFonts w:ascii="Calibri" w:eastAsia="Aptos" w:hAnsi="Calibri" w:cs="Calibri"/>
+          <w:b/>
+          <w:bCs/>
+          <w:sz w:val="20"/>
+          <w:lang w:eastAsia="en-US"/>
+        </w:rPr>
+        <w:t>Proposta</w:t>
+      </w:r>
+      <w:r>
+        <w:rPr>
+          <w:rFonts w:ascii="Calibri" w:eastAsia="Aptos" w:hAnsi="Calibri" w:cs="Calibri"/>
+          <w:sz w:val="20"/>
+          <w:lang w:eastAsia="en-US"/>
+        </w:rPr>
+        <w:t>.</w:t>
+      </w:r>
+      <w:bookmarkEnd w:id="5"/>
+    </w:p>
+    <w:p>
+      <w:pPr>
+        <w:spacing w:line="259" w:lineRule="auto"/>
+        <w:ind w:left="-674" w:right="-567"/>
+        <w:jc w:val="both"/>
+        <w:rPr>
+          <w:rFonts w:ascii="Calibri" w:eastAsia="Aptos" w:hAnsi="Calibri" w:cs="Calibri"/>
+          <w:color w:val="000000"/>
+          <w:spacing w:val="-3"/>
+          <w:sz w:val="20"/>
+          <w:lang w:eastAsia="en-US"/>
+        </w:rPr>
+      </w:pPr>
+      <w:r>
+        <w:rPr>
+          <w:rFonts w:ascii="Calibri" w:eastAsia="Aptos" w:hAnsi="Calibri" w:cs="Calibri"/>
+          <w:color w:val="000000"/>
+          <w:spacing w:val="-3"/>
+          <w:sz w:val="20"/>
+          <w:lang w:eastAsia="en-US"/>
+        </w:rPr>
+        <w:t xml:space="preserve">E por estarem assim, justas e contratadas, assinam as Partes o presente </w:t>
+      </w:r>
+      <w:r>
+        <w:rPr>
+          <w:rFonts w:ascii="Calibri" w:eastAsia="Aptos" w:hAnsi="Calibri" w:cs="Calibri"/>
+          <w:b/>
+          <w:bCs/>
+          <w:color w:val="000000"/>
+          <w:sz w:val="20"/>
+          <w:lang w:eastAsia="en-US"/>
+        </w:rPr>
+        <w:t>proposta</w:t>
+      </w:r>
+      <w:r>
+        <w:rPr>
+          <w:rFonts w:ascii="Calibri" w:eastAsia="Aptos" w:hAnsi="Calibri" w:cs="Calibri"/>
+          <w:color w:val="000000"/>
+          <w:sz w:val="20"/>
+          <w:lang w:eastAsia="en-US"/>
+        </w:rPr>
+        <w:t xml:space="preserve"> </w:t>
+      </w:r>
+      <w:r>
+        <w:rPr>
+          <w:rFonts w:ascii="Calibri" w:eastAsia="Aptos" w:hAnsi="Calibri" w:cs="Calibri"/>
+          <w:color w:val="000000"/>
+          <w:spacing w:val="-3"/>
+          <w:sz w:val="20"/>
+          <w:lang w:eastAsia="en-US"/>
+        </w:rPr>
+        <w:t>por meio eletrônico, dispensada a assinatura de testemunhas na forma do artigo 784, §4º do Código de Processo Civil.</w:t>
+      </w:r>
+    </w:p>
+    <w:p>
+      <w:pPr>
+        <w:spacing w:line="259" w:lineRule="auto"/>
+        <w:ind w:left="-674" w:right="-567"/>
+        <w:jc w:val="both"/>
+        <w:rPr>
+          <w:rFonts w:ascii="Calibri" w:eastAsia="Aptos" w:hAnsi="Calibri" w:cs="Calibri"/>
+          <w:color w:val="000000"/>
+          <w:spacing w:val="-3"/>
+          <w:sz w:val="20"/>
+          <w:lang w:eastAsia="en-US"/>
+        </w:rPr>
+      </w:pPr>
+    </w:p>
+    <w:p>
+      <w:pPr>
+        <w:spacing w:line="259" w:lineRule="auto"/>
+        <w:ind w:left="-674" w:right="-567"/>
+        <w:jc w:val="both"/>
+        <w:rPr>
+          <w:rFonts w:ascii="Calibri" w:eastAsia="Aptos" w:hAnsi="Calibri" w:cs="Calibri"/>
+          <w:sz w:val="20"/>
+          <w:lang w:eastAsia="en-US"/>
+        </w:rPr>
+      </w:pPr>
+    </w:p>
+    <w:p>
+      <w:pPr>
+        <w:spacing w:line="259" w:lineRule="auto"/>
+        <w:ind w:left="-674" w:right="-567"/>
+        <w:jc w:val="both"/>
+        <w:rPr>
+          <w:rFonts w:ascii="Calibri" w:eastAsia="Aptos" w:hAnsi="Calibri" w:cs="Calibri"/>
+          <w:b/>
+          <w:bCs/>
+          <w:sz w:val="20"/>
+          <w:lang w:eastAsia="en-US"/>
+        </w:rPr>
+      </w:pPr>
+      <w:r>
+        <w:rPr>
+          <w:rFonts w:ascii="Calibri" w:eastAsia="Aptos" w:hAnsi="Calibri" w:cs="Calibri"/>
+          <w:b/>
+          <w:bCs/>
+          <w:kern w:val="2"/>
+          <w:sz w:val="20"/>
+          <w:lang w:eastAsia="en-US"/>
+          <w14:ligatures w14:val="standardContextual"/>
+        </w:rPr>
+        <w:t>DOCUMENTO ASSINADO ELETRONICAMENTE</w:t>
+      </w:r>
+    </w:p>
+    <w:p>
+      <w:pPr>
+        <w:spacing w:line="259" w:lineRule="auto"/>
+        <w:ind w:left="-674" w:right="-567"/>
+        <w:jc w:val="both"/>
+        <w:rPr>
+          <w:rFonts w:ascii="Calibri" w:eastAsia="Aptos" w:hAnsi="Calibri" w:cs="Calibri"/>
+          <w:b/>
+          <w:bCs/>
+          <w:sz w:val="20"/>
+          <w:lang w:eastAsia="en-US"/>
+        </w:rPr>
+      </w:pPr>
+    </w:p>
+    <w:p>
+      <w:pPr>
+        <w:spacing w:line="259" w:lineRule="auto"/>
+        <w:ind w:left="-674" w:right="-567"/>
+        <w:jc w:val="both"/>
+        <w:rPr>
+          <w:rFonts w:ascii="Calibri" w:eastAsia="Aptos" w:hAnsi="Calibri" w:cs="Calibri"/>
+          <w:b/>
+          <w:bCs/>
+          <w:sz w:val="20"/>
+          <w:lang w:eastAsia="en-US"/>
+        </w:rPr>
+      </w:pPr>
+    </w:p>
+    <w:p>
+      <w:pPr>
+        <w:spacing w:line="259" w:lineRule="auto"/>
+        <w:ind w:left="-674" w:right="-567"/>
+        <w:jc w:val="both"/>
+        <w:rPr>
+          <w:rFonts w:ascii="Calibri" w:eastAsia="Aptos" w:hAnsi="Calibri" w:cs="Calibri"/>
+          <w:b/>
+          <w:bCs/>
+          <w:sz w:val="20"/>
+          <w:lang w:eastAsia="en-US"/>
+        </w:rPr>
+      </w:pPr>
+    </w:p>
+    <w:p>
+      <w:pPr>
+        <w:spacing w:line="259" w:lineRule="auto"/>
+        <w:ind w:left="-674" w:right="-567"/>
+        <w:jc w:val="both"/>
+        <w:rPr>
+          <w:rFonts w:ascii="Calibri" w:eastAsia="Aptos" w:hAnsi="Calibri" w:cs="Calibri"/>
+          <w:b/>
+          <w:bCs/>
+          <w:sz w:val="20"/>
+          <w:lang w:eastAsia="en-US"/>
+        </w:rPr>
+      </w:pPr>
+    </w:p>
+    <w:p>
+      <w:pPr>
+        <w:spacing w:line="259" w:lineRule="auto"/>
+        <w:ind w:left="-674" w:right="-567"/>
+        <w:jc w:val="both"/>
+        <w:rPr>
+          <w:rFonts w:ascii="Calibri" w:eastAsia="Aptos" w:hAnsi="Calibri" w:cs="Calibri"/>
+          <w:b/>
+          <w:bCs/>
+          <w:sz w:val="20"/>
+          <w:lang w:eastAsia="en-US"/>
+        </w:rPr>
+      </w:pPr>
+    </w:p>
+    <w:p>
+      <w:pPr>
+        <w:spacing w:line="259" w:lineRule="auto"/>
+        <w:ind w:left="-674" w:right="-567"/>
+        <w:jc w:val="both"/>
+        <w:rPr>
+          <w:rFonts w:ascii="Calibri" w:eastAsia="Aptos" w:hAnsi="Calibri" w:cs="Calibri"/>
+          <w:b/>
+          <w:bCs/>
+          <w:sz w:val="20"/>
+          <w:lang w:eastAsia="en-US"/>
+        </w:rPr>
+      </w:pPr>
+    </w:p>
+    <w:p>
+      <w:pPr>
+        <w:spacing w:line="259" w:lineRule="auto"/>
+        <w:ind w:left="-674" w:right="-567"/>
+        <w:jc w:val="both"/>
+        <w:rPr>
+          <w:rFonts w:ascii="Calibri" w:eastAsia="Aptos" w:hAnsi="Calibri" w:cs="Calibri"/>
+          <w:b/>
+          <w:bCs/>
+          <w:sz w:val="20"/>
+          <w:lang w:eastAsia="en-US"/>
+        </w:rPr>
+      </w:pPr>
+    </w:p>
+    <w:p>
+      <w:pPr>
+        <w:spacing w:line="259" w:lineRule="auto"/>
+        <w:ind w:left="-674" w:right="-567"/>
+        <w:jc w:val="both"/>
+        <w:rPr>
+          <w:rFonts w:ascii="Calibri" w:eastAsia="Aptos" w:hAnsi="Calibri" w:cs="Calibri"/>
+          <w:b/>
+          <w:bCs/>
+          <w:sz w:val="20"/>
+          <w:lang w:eastAsia="en-US"/>
+        </w:rPr>
+      </w:pPr>
+    </w:p>
+    <w:p>
+      <w:pPr>
+        <w:spacing w:line="259" w:lineRule="auto"/>
+        <w:ind w:left="-674" w:right="-567"/>
+        <w:jc w:val="both"/>
+        <w:rPr>
+          <w:rFonts w:ascii="Calibri" w:eastAsia="Aptos" w:hAnsi="Calibri" w:cs="Calibri"/>
+          <w:b/>
+          <w:bCs/>
+          <w:sz w:val="20"/>
+          <w:lang w:eastAsia="en-US"/>
+        </w:rPr>
+      </w:pPr>
+    </w:p>
+    <w:p>
+      <w:pPr>
+        <w:spacing w:line="259" w:lineRule="auto"/>
+        <w:ind w:left="-674" w:right="-567"/>
+        <w:jc w:val="both"/>
+        <w:rPr>
+          <w:rFonts w:ascii="Calibri" w:eastAsia="Aptos" w:hAnsi="Calibri" w:cs="Calibri"/>
+          <w:b/>
+          <w:bCs/>
+          <w:sz w:val="20"/>
+          <w:lang w:eastAsia="en-US"/>
+        </w:rPr>
+      </w:pPr>
+    </w:p>
+    <w:p>
+      <w:pPr>
+        <w:spacing w:line="259" w:lineRule="auto"/>
+        <w:ind w:left="-674" w:right="-567"/>
+        <w:jc w:val="both"/>
+        <w:rPr>
+          <w:rFonts w:ascii="Calibri" w:eastAsia="Aptos" w:hAnsi="Calibri" w:cs="Calibri"/>
+          <w:b/>
+          <w:bCs/>
+          <w:sz w:val="20"/>
+          <w:lang w:eastAsia="en-US"/>
+        </w:rPr>
+      </w:pPr>
+    </w:p>
+    <w:p>
+      <w:pPr>
+        <w:spacing w:line="259" w:lineRule="auto"/>
+        <w:ind w:left="-674" w:right="-567"/>
+        <w:jc w:val="both"/>
+        <w:rPr>
+          <w:rFonts w:ascii="Calibri" w:eastAsia="Aptos" w:hAnsi="Calibri" w:cs="Calibri"/>
+          <w:b/>
+          <w:bCs/>
+          <w:sz w:val="20"/>
+          <w:lang w:eastAsia="en-US"/>
+        </w:rPr>
+      </w:pPr>
+    </w:p>
+    <w:p>
+      <w:pPr>
+        <w:spacing w:line="259" w:lineRule="auto"/>
+        <w:ind w:left="-674" w:right="-567"/>
+        <w:jc w:val="both"/>
+        <w:rPr>
+          <w:rFonts w:ascii="Calibri" w:eastAsia="Aptos" w:hAnsi="Calibri" w:cs="Calibri"/>
+          <w:b/>
+          <w:bCs/>
+          <w:sz w:val="20"/>
+          <w:lang w:eastAsia="en-US"/>
+        </w:rPr>
+      </w:pPr>
+    </w:p>
+    <w:p>
+      <w:pPr>
+        <w:spacing w:line="259" w:lineRule="auto"/>
+        <w:ind w:left="-674" w:right="-567"/>
+        <w:jc w:val="both"/>
+        <w:rPr>
+          <w:rFonts w:ascii="Calibri" w:eastAsia="Aptos" w:hAnsi="Calibri" w:cs="Calibri"/>
+          <w:b/>
+          <w:bCs/>
+          <w:sz w:val="20"/>
+          <w:lang w:eastAsia="en-US"/>
+        </w:rPr>
+      </w:pPr>
+    </w:p>
+    <w:p>
+      <w:pPr>
+        <w:spacing w:line="259" w:lineRule="auto"/>
+        <w:ind w:left="-674" w:right="-567"/>
+        <w:jc w:val="both"/>
+        <w:rPr>
+          <w:rFonts w:ascii="Calibri" w:eastAsia="Aptos" w:hAnsi="Calibri" w:cs="Calibri"/>
+          <w:b/>
+          <w:bCs/>
+          <w:sz w:val="20"/>
+          <w:lang w:eastAsia="en-US"/>
+        </w:rPr>
+      </w:pPr>
+    </w:p>
+    <w:p>
+      <w:pPr>
+        <w:spacing w:line="259" w:lineRule="auto"/>
+        <w:ind w:left="-674" w:right="-567"/>
+        <w:jc w:val="both"/>
+        <w:rPr>
+          <w:rFonts w:ascii="Calibri" w:eastAsia="Aptos" w:hAnsi="Calibri" w:cs="Calibri"/>
+          <w:b/>
+          <w:bCs/>
+          <w:sz w:val="20"/>
+          <w:lang w:eastAsia="en-US"/>
+        </w:rPr>
+      </w:pPr>
+    </w:p>
+    <w:p>
+      <w:pPr>
+        <w:spacing w:line="259" w:lineRule="auto"/>
+        <w:ind w:left="-674" w:right="-567"/>
+        <w:jc w:val="both"/>
+        <w:rPr>
+          <w:rFonts w:ascii="Calibri" w:eastAsia="Aptos" w:hAnsi="Calibri" w:cs="Calibri"/>
+          <w:b/>
+          <w:bCs/>
+          <w:sz w:val="20"/>
+          <w:lang w:eastAsia="en-US"/>
+        </w:rPr>
+      </w:pPr>
+    </w:p>
+    <w:p>
+      <w:pPr>
+        <w:spacing w:line="259" w:lineRule="auto"/>
+        <w:ind w:left="-674" w:right="-567"/>
+        <w:jc w:val="both"/>
+        <w:rPr>
+          <w:rFonts w:ascii="Calibri" w:eastAsia="Aptos" w:hAnsi="Calibri" w:cs="Calibri"/>
+          <w:b/>
+          <w:bCs/>
+          <w:sz w:val="20"/>
+          <w:lang w:eastAsia="en-US"/>
+        </w:rPr>
+      </w:pPr>
+    </w:p>
+    <w:p>
+      <w:pPr>
+        <w:spacing w:line="259" w:lineRule="auto"/>
+        <w:ind w:left="-674" w:right="-567"/>
+        <w:jc w:val="both"/>
+        <w:rPr>
+          <w:rFonts w:ascii="Calibri" w:eastAsia="Aptos" w:hAnsi="Calibri" w:cs="Calibri"/>
+          <w:b/>
+          <w:bCs/>
+          <w:sz w:val="20"/>
+          <w:lang w:eastAsia="en-US"/>
+        </w:rPr>
+      </w:pPr>
+    </w:p>
+    <w:p>
+      <w:pPr>
+        <w:spacing w:line="259" w:lineRule="auto"/>
+        <w:ind w:left="-674" w:right="-567"/>
+        <w:jc w:val="both"/>
+        <w:rPr>
+          <w:rFonts w:ascii="Calibri" w:eastAsia="Aptos" w:hAnsi="Calibri" w:cs="Calibri"/>
+          <w:b/>
+          <w:bCs/>
+          <w:sz w:val="20"/>
+          <w:lang w:eastAsia="en-US"/>
+        </w:rPr>
+      </w:pPr>
+    </w:p>
+    <w:p>
+      <w:pPr>
+        <w:spacing w:line="259" w:lineRule="auto"/>
+        <w:ind w:left="-674" w:right="-567"/>
+        <w:jc w:val="both"/>
+        <w:rPr>
+          <w:rFonts w:ascii="Calibri" w:eastAsia="Aptos" w:hAnsi="Calibri" w:cs="Calibri"/>
+          <w:b/>
+          <w:bCs/>
+          <w:sz w:val="20"/>
+          <w:lang w:eastAsia="en-US"/>
+        </w:rPr>
+      </w:pPr>
+    </w:p>
+    <w:p>
+      <w:pPr>
+        <w:spacing w:line="259" w:lineRule="auto"/>
+        <w:ind w:left="-674" w:right="-567"/>
+        <w:jc w:val="both"/>
+        <w:rPr>
+          <w:rFonts w:ascii="Calibri" w:eastAsia="Aptos" w:hAnsi="Calibri" w:cs="Calibri"/>
+          <w:b/>
+          <w:bCs/>
           <w:sz w:val="20"/>
           <w:lang w:eastAsia="en-US"/>
         </w:rPr>
@@ -9846,6 +11099,8 @@
         <w:jc w:val="both"/>
         <w:rPr>
           <w:rFonts w:ascii="Calibri" w:eastAsia="Aptos" w:hAnsi="Calibri" w:cs="Calibri"/>
+          <w:b/>
+          <w:bCs/>
           <w:sz w:val="20"/>
           <w:lang w:eastAsia="en-US"/>
         </w:rPr>
@@ -9858,843 +11113,34 @@
         <w:jc w:val="both"/>
         <w:rPr>
           <w:rFonts w:ascii="Calibri" w:eastAsia="Aptos" w:hAnsi="Calibri" w:cs="Calibri"/>
-          <w:sz w:val="20"/>
-          <w:lang w:eastAsia="en-US"/>
-        </w:rPr>
-      </w:pPr>
-      <w:r>
-        <w:rPr>
-          <w:rFonts w:ascii="Calibri" w:hAnsi="Calibri" w:cs="Calibri"/>
-          <w:sz w:val="20"/>
-        </w:rPr>
-        <w:t>{{local_data}}</w:t>
-      </w:r>
-    </w:p>
-    <w:p>
-      <w:pPr>
-        <w:spacing w:line="259" w:lineRule="auto"/>
-        <w:ind w:left="-674" w:right="-567"/>
-        <w:jc w:val="both"/>
-        <w:rPr>
-          <w:rFonts w:ascii="Calibri" w:eastAsia="Aptos" w:hAnsi="Calibri" w:cs="Calibri"/>
-          <w:sz w:val="20"/>
-          <w:lang w:eastAsia="en-US"/>
-        </w:rPr>
-      </w:pPr>
-    </w:p>
-    <w:p>
-      <w:pPr>
-        <w:spacing w:line="259" w:lineRule="auto"/>
-        <w:ind w:left="-674" w:right="-567"/>
-        <w:jc w:val="both"/>
-        <w:rPr>
-          <w:rFonts w:ascii="Calibri" w:eastAsia="Aptos" w:hAnsi="Calibri" w:cs="Calibri"/>
-          <w:sz w:val="20"/>
-          <w:lang w:eastAsia="en-US"/>
-        </w:rPr>
-      </w:pPr>
-      <w:r>
-        <w:rPr>
-          <w:rFonts w:ascii="Calibri" w:eastAsia="Aptos" w:hAnsi="Calibri" w:cs="Calibri"/>
-          <w:b/>
-          <w:bCs/>
-          <w:sz w:val="20"/>
-          <w:lang w:eastAsia="en-US"/>
-        </w:rPr>
-        <w:t>CLÁSULA SÉTIMA</w:t>
-      </w:r>
-      <w:r>
-        <w:rPr>
-          <w:rFonts w:ascii="Calibri" w:eastAsia="Aptos" w:hAnsi="Calibri" w:cs="Calibri"/>
-          <w:sz w:val="20"/>
-          <w:lang w:eastAsia="en-US"/>
-        </w:rPr>
-        <w:t xml:space="preserve">: Caso aceite a </w:t>
-      </w:r>
-      <w:r>
-        <w:rPr>
-          <w:rFonts w:ascii="Calibri" w:eastAsia="Aptos" w:hAnsi="Calibri" w:cs="Calibri"/>
-          <w:b/>
-          <w:bCs/>
-          <w:sz w:val="20"/>
-          <w:lang w:eastAsia="en-US"/>
-        </w:rPr>
-        <w:t>Proposta</w:t>
-      </w:r>
-      <w:r>
-        <w:rPr>
-          <w:rFonts w:ascii="Calibri" w:eastAsia="Aptos" w:hAnsi="Calibri" w:cs="Calibri"/>
-          <w:sz w:val="20"/>
-          <w:lang w:eastAsia="en-US"/>
-        </w:rPr>
-        <w:t xml:space="preserve"> e formalize a operação de crédito junto à </w:t>
-      </w:r>
-      <w:r>
-        <w:rPr>
-          <w:rFonts w:ascii="Calibri" w:eastAsia="Aptos" w:hAnsi="Calibri" w:cs="Calibri"/>
-          <w:b/>
-          <w:bCs/>
-          <w:sz w:val="20"/>
-          <w:lang w:eastAsia="en-US"/>
-        </w:rPr>
-        <w:t>Instituição</w:t>
-      </w:r>
-      <w:r>
-        <w:rPr>
-          <w:rFonts w:ascii="Calibri" w:eastAsia="Aptos" w:hAnsi="Calibri" w:cs="Calibri"/>
-          <w:sz w:val="20"/>
-          <w:lang w:eastAsia="en-US"/>
-        </w:rPr>
-        <w:t xml:space="preserve"> </w:t>
-      </w:r>
-      <w:r>
-        <w:rPr>
-          <w:rFonts w:ascii="Calibri" w:eastAsia="Aptos" w:hAnsi="Calibri" w:cs="Calibri"/>
-          <w:b/>
-          <w:bCs/>
-          <w:sz w:val="20"/>
-          <w:lang w:eastAsia="en-US"/>
-        </w:rPr>
-        <w:t>Financeira</w:t>
-      </w:r>
-      <w:r>
-        <w:rPr>
-          <w:rFonts w:ascii="Calibri" w:eastAsia="Aptos" w:hAnsi="Calibri" w:cs="Calibri"/>
-          <w:sz w:val="20"/>
-          <w:lang w:eastAsia="en-US"/>
-        </w:rPr>
-        <w:t xml:space="preserve">, o(a) </w:t>
-      </w:r>
-      <w:r>
-        <w:rPr>
-          <w:rFonts w:ascii="Calibri" w:eastAsia="Aptos" w:hAnsi="Calibri" w:cs="Calibri"/>
-          <w:b/>
-          <w:bCs/>
-          <w:sz w:val="20"/>
-          <w:lang w:eastAsia="en-US"/>
-        </w:rPr>
-        <w:t>Cliente</w:t>
-      </w:r>
-      <w:r>
-        <w:rPr>
-          <w:rFonts w:ascii="Calibri" w:eastAsia="Aptos" w:hAnsi="Calibri" w:cs="Calibri"/>
-          <w:sz w:val="20"/>
-          <w:lang w:eastAsia="en-US"/>
-        </w:rPr>
-        <w:t xml:space="preserve"> compromete-se, em caráter irrevogável e irretratável, a gerar autorização de averbação para o </w:t>
-      </w:r>
-      <w:r>
-        <w:rPr>
-          <w:rFonts w:ascii="Calibri" w:eastAsia="Aptos" w:hAnsi="Calibri" w:cs="Calibri"/>
-          <w:b/>
-          <w:bCs/>
-          <w:sz w:val="20"/>
-          <w:lang w:eastAsia="en-US"/>
-        </w:rPr>
-        <w:t>Correspondente</w:t>
-      </w:r>
-      <w:r>
-        <w:rPr>
-          <w:rFonts w:ascii="Calibri" w:eastAsia="Aptos" w:hAnsi="Calibri" w:cs="Calibri"/>
-          <w:sz w:val="20"/>
-          <w:lang w:eastAsia="en-US"/>
-        </w:rPr>
-        <w:t xml:space="preserve"> </w:t>
-      </w:r>
-      <w:r>
-        <w:rPr>
-          <w:rFonts w:ascii="Calibri" w:eastAsia="Aptos" w:hAnsi="Calibri" w:cs="Calibri"/>
-          <w:b/>
-          <w:bCs/>
-          <w:sz w:val="20"/>
-          <w:lang w:eastAsia="en-US"/>
-        </w:rPr>
-        <w:t>Bancário</w:t>
-      </w:r>
-      <w:r>
-        <w:rPr>
-          <w:rFonts w:ascii="Calibri" w:eastAsia="Aptos" w:hAnsi="Calibri" w:cs="Calibri"/>
-          <w:sz w:val="20"/>
-          <w:lang w:eastAsia="en-US"/>
-        </w:rPr>
-        <w:t xml:space="preserve">, tantas e quantas vezes se fizerem necessárias, para efetivação da operação de crédito da </w:t>
-      </w:r>
-      <w:r>
-        <w:rPr>
-          <w:rFonts w:ascii="Calibri" w:eastAsia="Aptos" w:hAnsi="Calibri" w:cs="Calibri"/>
-          <w:b/>
-          <w:bCs/>
-          <w:sz w:val="20"/>
-          <w:lang w:eastAsia="en-US"/>
-        </w:rPr>
-        <w:t>Proposta</w:t>
-      </w:r>
-      <w:r>
-        <w:rPr>
-          <w:rFonts w:ascii="Calibri" w:eastAsia="Aptos" w:hAnsi="Calibri" w:cs="Calibri"/>
-          <w:sz w:val="20"/>
-          <w:lang w:eastAsia="en-US"/>
-        </w:rPr>
-        <w:t>.</w:t>
-      </w:r>
-    </w:p>
-    <w:p>
-      <w:pPr>
-        <w:spacing w:line="259" w:lineRule="auto"/>
-        <w:ind w:left="-674" w:right="-567"/>
-        <w:jc w:val="both"/>
-        <w:rPr>
-          <w:rFonts w:ascii="Calibri" w:eastAsia="Aptos" w:hAnsi="Calibri" w:cs="Calibri"/>
-          <w:sz w:val="20"/>
-          <w:lang w:eastAsia="en-US"/>
-        </w:rPr>
-      </w:pPr>
-      <w:r>
-        <w:rPr>
-          <w:rFonts w:ascii="Calibri" w:eastAsia="Aptos" w:hAnsi="Calibri" w:cs="Calibri"/>
-          <w:b/>
-          <w:bCs/>
-          <w:sz w:val="20"/>
-          <w:lang w:eastAsia="en-US"/>
-        </w:rPr>
-        <w:t>CLÁUSULA OITAVA:</w:t>
-      </w:r>
-      <w:r>
-        <w:rPr>
-          <w:rFonts w:ascii="Calibri" w:eastAsia="Aptos" w:hAnsi="Calibri" w:cs="Calibri"/>
-          <w:sz w:val="20"/>
-          <w:lang w:eastAsia="en-US"/>
-        </w:rPr>
-        <w:t xml:space="preserve"> </w:t>
-      </w:r>
-      <w:bookmarkStart w:id="4" w:name="_Hlk129089262"/>
-      <w:r>
-        <w:rPr>
-          <w:rFonts w:ascii="Calibri" w:eastAsia="Aptos" w:hAnsi="Calibri" w:cs="Calibri"/>
-          <w:sz w:val="20"/>
-          <w:lang w:eastAsia="en-US"/>
-        </w:rPr>
-        <w:t xml:space="preserve">O(a) </w:t>
-      </w:r>
-      <w:r>
-        <w:rPr>
-          <w:rFonts w:ascii="Calibri" w:eastAsia="Aptos" w:hAnsi="Calibri" w:cs="Calibri"/>
-          <w:b/>
-          <w:bCs/>
-          <w:sz w:val="20"/>
-          <w:lang w:eastAsia="en-US"/>
-        </w:rPr>
-        <w:t>Cliente</w:t>
-      </w:r>
-      <w:r>
-        <w:rPr>
-          <w:rFonts w:ascii="Calibri" w:eastAsia="Aptos" w:hAnsi="Calibri" w:cs="Calibri"/>
-          <w:sz w:val="20"/>
-          <w:lang w:eastAsia="en-US"/>
-        </w:rPr>
-        <w:t xml:space="preserve"> ratifica, em caráter irrevogável e irretratável, como válida a sua assinatura desta </w:t>
-      </w:r>
-      <w:r>
-        <w:rPr>
-          <w:rFonts w:ascii="Calibri" w:eastAsia="Aptos" w:hAnsi="Calibri" w:cs="Calibri"/>
-          <w:b/>
-          <w:bCs/>
-          <w:sz w:val="20"/>
-          <w:lang w:eastAsia="en-US"/>
-        </w:rPr>
-        <w:t>Proposta</w:t>
-      </w:r>
-      <w:r>
-        <w:rPr>
-          <w:rFonts w:ascii="Calibri" w:eastAsia="Aptos" w:hAnsi="Calibri" w:cs="Calibri"/>
-          <w:sz w:val="20"/>
-          <w:lang w:eastAsia="en-US"/>
-        </w:rPr>
-        <w:t>, pelo meio físico, e/ou pelo meio de assinatura eletrônica, e/ou pelo meio digitalizado, e/ou pelo meio de gravação de voz, e/ou, e ainda por último, mas não menos válido, por WhatsApp.</w:t>
-      </w:r>
-      <w:bookmarkStart w:id="5" w:name="_Hlk129089348"/>
-      <w:bookmarkEnd w:id="4"/>
-    </w:p>
-    <w:p>
-      <w:pPr>
-        <w:spacing w:line="259" w:lineRule="auto"/>
-        <w:ind w:left="-674" w:right="-567"/>
-        <w:jc w:val="both"/>
-        <w:rPr>
-          <w:rFonts w:ascii="Calibri" w:eastAsia="Aptos" w:hAnsi="Calibri" w:cs="Calibri"/>
-          <w:sz w:val="20"/>
-          <w:lang w:eastAsia="en-US"/>
-        </w:rPr>
-      </w:pPr>
-      <w:r>
-        <w:rPr>
-          <w:rFonts w:ascii="Calibri" w:eastAsia="Aptos" w:hAnsi="Calibri" w:cs="Calibri"/>
-          <w:b/>
-          <w:bCs/>
-          <w:sz w:val="20"/>
-          <w:lang w:eastAsia="en-US"/>
-        </w:rPr>
-        <w:t>CLÁUSULA NONA</w:t>
-      </w:r>
-      <w:r>
-        <w:rPr>
-          <w:rFonts w:ascii="Calibri" w:eastAsia="Aptos" w:hAnsi="Calibri" w:cs="Calibri"/>
-          <w:sz w:val="20"/>
-          <w:lang w:eastAsia="en-US"/>
-        </w:rPr>
-        <w:t xml:space="preserve">: O(a) </w:t>
-      </w:r>
-      <w:r>
-        <w:rPr>
-          <w:rFonts w:ascii="Calibri" w:eastAsia="Aptos" w:hAnsi="Calibri" w:cs="Calibri"/>
-          <w:b/>
-          <w:bCs/>
-          <w:sz w:val="20"/>
-          <w:lang w:eastAsia="en-US"/>
-        </w:rPr>
-        <w:t>Cliente</w:t>
-      </w:r>
-      <w:r>
-        <w:rPr>
-          <w:rFonts w:ascii="Calibri" w:eastAsia="Aptos" w:hAnsi="Calibri" w:cs="Calibri"/>
-          <w:sz w:val="20"/>
-          <w:lang w:eastAsia="en-US"/>
-        </w:rPr>
-        <w:t xml:space="preserve"> declara que leu previamente a presente </w:t>
-      </w:r>
-      <w:r>
-        <w:rPr>
-          <w:rFonts w:ascii="Calibri" w:eastAsia="Aptos" w:hAnsi="Calibri" w:cs="Calibri"/>
-          <w:b/>
-          <w:bCs/>
-          <w:sz w:val="20"/>
-          <w:lang w:eastAsia="en-US"/>
-        </w:rPr>
-        <w:t>Proposta</w:t>
-      </w:r>
-      <w:r>
-        <w:rPr>
-          <w:rFonts w:ascii="Calibri" w:eastAsia="Aptos" w:hAnsi="Calibri" w:cs="Calibri"/>
-          <w:sz w:val="20"/>
-          <w:lang w:eastAsia="en-US"/>
-        </w:rPr>
-        <w:t xml:space="preserve"> e os demais instrumentos que a integram, recebendo uma cópia. Declara ainda que não possui dúvidas sobre qualquer cláusula, bem como sobre os </w:t>
-      </w:r>
-      <w:r>
-        <w:rPr>
-          <w:rFonts w:ascii="Calibri" w:eastAsia="Aptos" w:hAnsi="Calibri" w:cs="Calibri"/>
-          <w:b/>
-          <w:bCs/>
-          <w:sz w:val="20"/>
-          <w:lang w:eastAsia="en-US"/>
-        </w:rPr>
-        <w:t>Dados da Operação</w:t>
-      </w:r>
-      <w:r>
-        <w:rPr>
-          <w:rFonts w:ascii="Calibri" w:eastAsia="Aptos" w:hAnsi="Calibri" w:cs="Calibri"/>
-          <w:sz w:val="20"/>
-          <w:lang w:eastAsia="en-US"/>
-        </w:rPr>
-        <w:t>.</w:t>
-      </w:r>
-    </w:p>
-    <w:p>
-      <w:pPr>
-        <w:spacing w:line="259" w:lineRule="auto"/>
-        <w:ind w:left="-674" w:right="-567"/>
-        <w:jc w:val="both"/>
-        <w:rPr>
-          <w:rFonts w:ascii="Calibri" w:eastAsia="Aptos" w:hAnsi="Calibri" w:cs="Calibri"/>
-          <w:sz w:val="20"/>
-          <w:lang w:eastAsia="en-US"/>
-        </w:rPr>
-      </w:pPr>
-      <w:r>
-        <w:rPr>
-          <w:rFonts w:ascii="Calibri" w:eastAsia="Aptos" w:hAnsi="Calibri" w:cs="Calibri"/>
-          <w:b/>
-          <w:bCs/>
-          <w:sz w:val="20"/>
-          <w:lang w:eastAsia="en-US"/>
-        </w:rPr>
-        <w:t>CLÁUSULA DÉCIMA</w:t>
-      </w:r>
-      <w:r>
-        <w:rPr>
-          <w:rFonts w:ascii="Calibri" w:eastAsia="Aptos" w:hAnsi="Calibri" w:cs="Calibri"/>
-          <w:sz w:val="20"/>
-          <w:lang w:eastAsia="en-US"/>
-        </w:rPr>
-        <w:t xml:space="preserve">: As partes elegem o Foro da Comarca de São Paulo para dirimir quaisquer questões resultantes desta </w:t>
-      </w:r>
-      <w:r>
-        <w:rPr>
-          <w:rFonts w:ascii="Calibri" w:eastAsia="Aptos" w:hAnsi="Calibri" w:cs="Calibri"/>
-          <w:b/>
-          <w:bCs/>
-          <w:sz w:val="20"/>
-          <w:lang w:eastAsia="en-US"/>
-        </w:rPr>
-        <w:t>Proposta</w:t>
-      </w:r>
-      <w:r>
-        <w:rPr>
-          <w:rFonts w:ascii="Calibri" w:eastAsia="Aptos" w:hAnsi="Calibri" w:cs="Calibri"/>
-          <w:sz w:val="20"/>
-          <w:lang w:eastAsia="en-US"/>
-        </w:rPr>
-        <w:t>.</w:t>
-      </w:r>
-      <w:bookmarkEnd w:id="5"/>
-    </w:p>
-    <w:p>
-      <w:pPr>
-        <w:spacing w:line="259" w:lineRule="auto"/>
-        <w:ind w:left="-674" w:right="-567"/>
-        <w:jc w:val="both"/>
-        <w:rPr>
-          <w:rFonts w:ascii="Calibri" w:eastAsia="Aptos" w:hAnsi="Calibri" w:cs="Calibri"/>
-          <w:color w:val="000000"/>
-          <w:spacing w:val="-3"/>
-          <w:sz w:val="20"/>
-          <w:lang w:eastAsia="en-US"/>
-        </w:rPr>
-      </w:pPr>
-      <w:r>
-        <w:rPr>
-          <w:rFonts w:ascii="Calibri" w:eastAsia="Aptos" w:hAnsi="Calibri" w:cs="Calibri"/>
-          <w:color w:val="000000"/>
-          <w:spacing w:val="-3"/>
-          <w:sz w:val="20"/>
-          <w:lang w:eastAsia="en-US"/>
-        </w:rPr>
-        <w:t xml:space="preserve">E por estarem assim, justas e contratadas, assinam as Partes o presente </w:t>
-      </w:r>
-      <w:r>
-        <w:rPr>
-          <w:rFonts w:ascii="Calibri" w:eastAsia="Aptos" w:hAnsi="Calibri" w:cs="Calibri"/>
-          <w:b/>
-          <w:bCs/>
-          <w:color w:val="000000"/>
-          <w:sz w:val="20"/>
-          <w:lang w:eastAsia="en-US"/>
-        </w:rPr>
-        <w:t>proposta</w:t>
-      </w:r>
-      <w:r>
-        <w:rPr>
-          <w:rFonts w:ascii="Calibri" w:eastAsia="Aptos" w:hAnsi="Calibri" w:cs="Calibri"/>
-          <w:color w:val="000000"/>
-          <w:sz w:val="20"/>
-          <w:lang w:eastAsia="en-US"/>
-        </w:rPr>
-        <w:t xml:space="preserve"> </w:t>
-      </w:r>
-      <w:r>
-        <w:rPr>
-          <w:rFonts w:ascii="Calibri" w:eastAsia="Aptos" w:hAnsi="Calibri" w:cs="Calibri"/>
-          <w:color w:val="000000"/>
-          <w:spacing w:val="-3"/>
-          <w:sz w:val="20"/>
-          <w:lang w:eastAsia="en-US"/>
-        </w:rPr>
-        <w:t>por meio eletrônico, dispensada a assinatura de testemunhas na forma do artigo 784, §4º do Código de Processo Civil.</w:t>
-      </w:r>
-    </w:p>
-    <w:p>
-      <w:pPr>
-        <w:spacing w:line="259" w:lineRule="auto"/>
-        <w:ind w:left="-674" w:right="-567"/>
-        <w:jc w:val="both"/>
-        <w:rPr>
-          <w:rFonts w:ascii="Calibri" w:eastAsia="Aptos" w:hAnsi="Calibri" w:cs="Calibri"/>
-          <w:color w:val="000000"/>
-          <w:spacing w:val="-3"/>
-          <w:sz w:val="20"/>
-          <w:lang w:eastAsia="en-US"/>
-        </w:rPr>
-      </w:pPr>
-    </w:p>
-    <w:p>
-      <w:pPr>
-        <w:spacing w:line="259" w:lineRule="auto"/>
-        <w:ind w:left="-674" w:right="-567"/>
-        <w:jc w:val="both"/>
-        <w:rPr>
-          <w:rFonts w:ascii="Calibri" w:eastAsia="Aptos" w:hAnsi="Calibri" w:cs="Calibri"/>
-          <w:sz w:val="20"/>
-          <w:lang w:eastAsia="en-US"/>
-        </w:rPr>
-      </w:pPr>
-    </w:p>
-    <w:p>
-      <w:pPr>
-        <w:spacing w:line="259" w:lineRule="auto"/>
-        <w:ind w:left="-674" w:right="-567"/>
-        <w:jc w:val="both"/>
-        <w:rPr>
-          <w:rFonts w:ascii="Calibri" w:eastAsia="Aptos" w:hAnsi="Calibri" w:cs="Calibri"/>
-          <w:b/>
-          <w:bCs/>
-          <w:sz w:val="20"/>
-          <w:lang w:eastAsia="en-US"/>
-        </w:rPr>
-      </w:pPr>
-      <w:r>
-        <w:rPr>
-          <w:rFonts w:ascii="Calibri" w:eastAsia="Aptos" w:hAnsi="Calibri" w:cs="Calibri"/>
-          <w:b/>
-          <w:bCs/>
-          <w:kern w:val="2"/>
-          <w:sz w:val="20"/>
-          <w:lang w:eastAsia="en-US"/>
-          <w14:ligatures w14:val="standardContextual"/>
-        </w:rPr>
-        <w:t>DOCUMENTO ASSINADO ELETRONICAMENTE</w:t>
-      </w:r>
-    </w:p>
-    <w:p>
-      <w:pPr>
-        <w:spacing w:line="259" w:lineRule="auto"/>
-        <w:ind w:left="-674" w:right="-567"/>
-        <w:jc w:val="both"/>
-        <w:rPr>
-          <w:rFonts w:ascii="Calibri" w:eastAsia="Aptos" w:hAnsi="Calibri" w:cs="Calibri"/>
-          <w:b/>
-          <w:bCs/>
-          <w:sz w:val="20"/>
-          <w:lang w:eastAsia="en-US"/>
-        </w:rPr>
-      </w:pPr>
-    </w:p>
-    <w:p>
-      <w:pPr>
-        <w:spacing w:line="259" w:lineRule="auto"/>
-        <w:ind w:left="-674" w:right="-567"/>
-        <w:jc w:val="both"/>
-        <w:rPr>
-          <w:rFonts w:ascii="Calibri" w:eastAsia="Aptos" w:hAnsi="Calibri" w:cs="Calibri"/>
-          <w:b/>
-          <w:bCs/>
-          <w:sz w:val="20"/>
-          <w:lang w:eastAsia="en-US"/>
-        </w:rPr>
-      </w:pPr>
-    </w:p>
-    <w:p>
-      <w:pPr>
-        <w:spacing w:line="259" w:lineRule="auto"/>
-        <w:ind w:left="-674" w:right="-567"/>
-        <w:jc w:val="both"/>
-        <w:rPr>
-          <w:rFonts w:ascii="Calibri" w:eastAsia="Aptos" w:hAnsi="Calibri" w:cs="Calibri"/>
-          <w:b/>
-          <w:bCs/>
-          <w:sz w:val="20"/>
-          <w:lang w:eastAsia="en-US"/>
-        </w:rPr>
-      </w:pPr>
-    </w:p>
-    <w:p>
-      <w:pPr>
-        <w:spacing w:line="259" w:lineRule="auto"/>
-        <w:ind w:left="-674" w:right="-567"/>
-        <w:jc w:val="both"/>
-        <w:rPr>
-          <w:rFonts w:ascii="Calibri" w:eastAsia="Aptos" w:hAnsi="Calibri" w:cs="Calibri"/>
-          <w:b/>
-          <w:bCs/>
-          <w:sz w:val="20"/>
-          <w:lang w:eastAsia="en-US"/>
-        </w:rPr>
-      </w:pPr>
-    </w:p>
-    <w:p>
-      <w:pPr>
-        <w:spacing w:line="259" w:lineRule="auto"/>
-        <w:ind w:left="-674" w:right="-567"/>
-        <w:jc w:val="both"/>
-        <w:rPr>
-          <w:rFonts w:ascii="Calibri" w:eastAsia="Aptos" w:hAnsi="Calibri" w:cs="Calibri"/>
-          <w:b/>
-          <w:bCs/>
-          <w:sz w:val="20"/>
-          <w:lang w:eastAsia="en-US"/>
-        </w:rPr>
-      </w:pPr>
-    </w:p>
-    <w:p>
-      <w:pPr>
-        <w:spacing w:line="259" w:lineRule="auto"/>
-        <w:ind w:left="-674" w:right="-567"/>
-        <w:jc w:val="both"/>
-        <w:rPr>
-          <w:rFonts w:ascii="Calibri" w:eastAsia="Aptos" w:hAnsi="Calibri" w:cs="Calibri"/>
-          <w:b/>
-          <w:bCs/>
-          <w:sz w:val="20"/>
-          <w:lang w:eastAsia="en-US"/>
-        </w:rPr>
-      </w:pPr>
-    </w:p>
-    <w:p>
-      <w:pPr>
-        <w:spacing w:line="259" w:lineRule="auto"/>
-        <w:ind w:left="-674" w:right="-567"/>
-        <w:jc w:val="both"/>
-        <w:rPr>
-          <w:rFonts w:ascii="Calibri" w:eastAsia="Aptos" w:hAnsi="Calibri" w:cs="Calibri"/>
-          <w:b/>
-          <w:bCs/>
-          <w:sz w:val="20"/>
-          <w:lang w:eastAsia="en-US"/>
-        </w:rPr>
-      </w:pPr>
-    </w:p>
-    <w:p>
-      <w:pPr>
-        <w:spacing w:line="259" w:lineRule="auto"/>
-        <w:ind w:left="-674" w:right="-567"/>
-        <w:jc w:val="both"/>
-        <w:rPr>
-          <w:rFonts w:ascii="Calibri" w:eastAsia="Aptos" w:hAnsi="Calibri" w:cs="Calibri"/>
-          <w:b/>
-          <w:bCs/>
-          <w:sz w:val="20"/>
-          <w:lang w:eastAsia="en-US"/>
-        </w:rPr>
-      </w:pPr>
-    </w:p>
-    <w:p>
-      <w:pPr>
-        <w:spacing w:line="259" w:lineRule="auto"/>
-        <w:ind w:left="-674" w:right="-567"/>
-        <w:jc w:val="both"/>
-        <w:rPr>
-          <w:rFonts w:ascii="Calibri" w:eastAsia="Aptos" w:hAnsi="Calibri" w:cs="Calibri"/>
-          <w:b/>
-          <w:bCs/>
-          <w:sz w:val="20"/>
-          <w:lang w:eastAsia="en-US"/>
-        </w:rPr>
-      </w:pPr>
-    </w:p>
-    <w:p>
-      <w:pPr>
-        <w:spacing w:line="259" w:lineRule="auto"/>
-        <w:ind w:left="-674" w:right="-567"/>
-        <w:jc w:val="both"/>
-        <w:rPr>
-          <w:rFonts w:ascii="Calibri" w:eastAsia="Aptos" w:hAnsi="Calibri" w:cs="Calibri"/>
-          <w:b/>
-          <w:bCs/>
-          <w:sz w:val="20"/>
-          <w:lang w:eastAsia="en-US"/>
-        </w:rPr>
-      </w:pPr>
-    </w:p>
-    <w:p>
-      <w:pPr>
-        <w:spacing w:line="259" w:lineRule="auto"/>
-        <w:ind w:left="-674" w:right="-567"/>
-        <w:jc w:val="both"/>
-        <w:rPr>
-          <w:rFonts w:ascii="Calibri" w:eastAsia="Aptos" w:hAnsi="Calibri" w:cs="Calibri"/>
-          <w:b/>
-          <w:bCs/>
-          <w:sz w:val="20"/>
-          <w:lang w:eastAsia="en-US"/>
-        </w:rPr>
-      </w:pPr>
-    </w:p>
-    <w:p>
-      <w:pPr>
-        <w:spacing w:line="259" w:lineRule="auto"/>
-        <w:ind w:left="-674" w:right="-567"/>
-        <w:jc w:val="both"/>
-        <w:rPr>
-          <w:rFonts w:ascii="Calibri" w:eastAsia="Aptos" w:hAnsi="Calibri" w:cs="Calibri"/>
-          <w:b/>
-          <w:bCs/>
-          <w:sz w:val="20"/>
-          <w:lang w:eastAsia="en-US"/>
-        </w:rPr>
-      </w:pPr>
-    </w:p>
-    <w:p>
-      <w:pPr>
-        <w:spacing w:line="259" w:lineRule="auto"/>
-        <w:ind w:left="-674" w:right="-567"/>
-        <w:jc w:val="both"/>
-        <w:rPr>
-          <w:rFonts w:ascii="Calibri" w:eastAsia="Aptos" w:hAnsi="Calibri" w:cs="Calibri"/>
-          <w:b/>
-          <w:bCs/>
-          <w:sz w:val="20"/>
-          <w:lang w:eastAsia="en-US"/>
-        </w:rPr>
-      </w:pPr>
-    </w:p>
-    <w:p>
-      <w:pPr>
-        <w:spacing w:line="259" w:lineRule="auto"/>
-        <w:ind w:left="-674" w:right="-567"/>
-        <w:jc w:val="both"/>
-        <w:rPr>
-          <w:rFonts w:ascii="Calibri" w:eastAsia="Aptos" w:hAnsi="Calibri" w:cs="Calibri"/>
-          <w:b/>
-          <w:bCs/>
-          <w:sz w:val="20"/>
-          <w:lang w:eastAsia="en-US"/>
-        </w:rPr>
-      </w:pPr>
-    </w:p>
-    <w:p>
-      <w:pPr>
-        <w:spacing w:line="259" w:lineRule="auto"/>
-        <w:ind w:left="-674" w:right="-567"/>
-        <w:jc w:val="both"/>
-        <w:rPr>
-          <w:rFonts w:ascii="Calibri" w:eastAsia="Aptos" w:hAnsi="Calibri" w:cs="Calibri"/>
-          <w:b/>
-          <w:bCs/>
-          <w:sz w:val="20"/>
-          <w:lang w:eastAsia="en-US"/>
-        </w:rPr>
-      </w:pPr>
-    </w:p>
-    <w:p>
-      <w:pPr>
-        <w:spacing w:line="259" w:lineRule="auto"/>
-        <w:ind w:left="-674" w:right="-567"/>
-        <w:jc w:val="both"/>
-        <w:rPr>
-          <w:rFonts w:ascii="Calibri" w:eastAsia="Aptos" w:hAnsi="Calibri" w:cs="Calibri"/>
-          <w:b/>
-          <w:bCs/>
-          <w:sz w:val="20"/>
-          <w:lang w:eastAsia="en-US"/>
-        </w:rPr>
-      </w:pPr>
-    </w:p>
-    <w:p>
-      <w:pPr>
-        <w:spacing w:line="259" w:lineRule="auto"/>
-        <w:ind w:left="-674" w:right="-567"/>
-        <w:jc w:val="both"/>
-        <w:rPr>
-          <w:rFonts w:ascii="Calibri" w:eastAsia="Aptos" w:hAnsi="Calibri" w:cs="Calibri"/>
-          <w:b/>
-          <w:bCs/>
-          <w:sz w:val="20"/>
-          <w:lang w:eastAsia="en-US"/>
-        </w:rPr>
-      </w:pPr>
-    </w:p>
-    <w:p>
-      <w:pPr>
-        <w:spacing w:line="259" w:lineRule="auto"/>
-        <w:ind w:left="-674" w:right="-567"/>
-        <w:jc w:val="both"/>
-        <w:rPr>
-          <w:rFonts w:ascii="Calibri" w:eastAsia="Aptos" w:hAnsi="Calibri" w:cs="Calibri"/>
-          <w:b/>
-          <w:bCs/>
-          <w:sz w:val="20"/>
-          <w:lang w:eastAsia="en-US"/>
-        </w:rPr>
-      </w:pPr>
-    </w:p>
-    <w:p>
-      <w:pPr>
-        <w:spacing w:line="259" w:lineRule="auto"/>
-        <w:ind w:left="-674" w:right="-567"/>
-        <w:jc w:val="both"/>
-        <w:rPr>
-          <w:rFonts w:ascii="Calibri" w:eastAsia="Aptos" w:hAnsi="Calibri" w:cs="Calibri"/>
-          <w:b/>
-          <w:bCs/>
-          <w:sz w:val="20"/>
-          <w:lang w:eastAsia="en-US"/>
-        </w:rPr>
-      </w:pPr>
-    </w:p>
-    <w:p>
-      <w:pPr>
-        <w:spacing w:line="259" w:lineRule="auto"/>
-        <w:ind w:left="-674" w:right="-567"/>
-        <w:jc w:val="both"/>
-        <w:rPr>
-          <w:rFonts w:ascii="Calibri" w:eastAsia="Aptos" w:hAnsi="Calibri" w:cs="Calibri"/>
-          <w:b/>
-          <w:bCs/>
-          <w:sz w:val="20"/>
-          <w:lang w:eastAsia="en-US"/>
-        </w:rPr>
-      </w:pPr>
-    </w:p>
-    <w:p>
-      <w:pPr>
-        <w:spacing w:line="259" w:lineRule="auto"/>
-        <w:ind w:left="-674" w:right="-567"/>
-        <w:jc w:val="both"/>
-        <w:rPr>
-          <w:rFonts w:ascii="Calibri" w:eastAsia="Aptos" w:hAnsi="Calibri" w:cs="Calibri"/>
-          <w:b/>
-          <w:bCs/>
-          <w:sz w:val="20"/>
-          <w:lang w:eastAsia="en-US"/>
-        </w:rPr>
-      </w:pPr>
-    </w:p>
-    <w:p>
-      <w:pPr>
-        <w:spacing w:line="259" w:lineRule="auto"/>
-        <w:ind w:left="-674" w:right="-567"/>
-        <w:jc w:val="both"/>
-        <w:rPr>
-          <w:rFonts w:ascii="Calibri" w:eastAsia="Aptos" w:hAnsi="Calibri" w:cs="Calibri"/>
-          <w:b/>
-          <w:bCs/>
-          <w:sz w:val="20"/>
-          <w:lang w:eastAsia="en-US"/>
-        </w:rPr>
-      </w:pPr>
-    </w:p>
-    <w:p>
-      <w:pPr>
-        <w:spacing w:line="259" w:lineRule="auto"/>
-        <w:ind w:right="-567"/>
-        <w:jc w:val="both"/>
-        <w:rPr>
-          <w:rFonts w:ascii="Calibri" w:eastAsia="Aptos" w:hAnsi="Calibri" w:cs="Calibri"/>
-          <w:b/>
-          <w:bCs/>
-          <w:sz w:val="20"/>
-          <w:lang w:eastAsia="en-US"/>
-        </w:rPr>
-      </w:pPr>
-    </w:p>
-    <w:p>
-      <w:pPr>
-        <w:spacing w:line="259" w:lineRule="auto"/>
-        <w:ind w:left="-674" w:right="-567"/>
-        <w:jc w:val="both"/>
-        <w:rPr>
-          <w:rFonts w:ascii="Calibri" w:eastAsia="Aptos" w:hAnsi="Calibri" w:cs="Calibri"/>
-          <w:b/>
-          <w:bCs/>
-          <w:sz w:val="20"/>
-          <w:lang w:eastAsia="en-US"/>
-        </w:rPr>
-      </w:pPr>
-      <w:r>
-        <w:rPr>
-          <w:rFonts w:ascii="Calibri" w:hAnsi="Calibri" w:cs="Calibri"/>
-          <w:sz w:val="20"/>
-        </w:rPr>
-        <w:t>{{local_data}}</w:t>
+          <w:b/>
+          <w:bCs/>
+          <w:sz w:val="20"/>
+          <w:lang w:eastAsia="en-US"/>
+        </w:rPr>
+      </w:pPr>
+      <w:r>
+        <w:rPr>
+          <w:rFonts w:ascii="Calibri" w:hAnsi="Calibri" w:cs="Calibri"/>
+          <w:sz w:val="20"/>
+        </w:rPr>
+        <w:t>{{</w:t>
+      </w:r>
+      <w:proofErr w:type="spellStart"/>
+      <w:r>
+        <w:rPr>
+          <w:rFonts w:ascii="Calibri" w:hAnsi="Calibri" w:cs="Calibri"/>
+          <w:sz w:val="20"/>
+        </w:rPr>
+        <w:t>local_data</w:t>
+      </w:r>
+      <w:proofErr w:type="spellEnd"/>
+      <w:r>
+        <w:rPr>
+          <w:rFonts w:ascii="Calibri" w:hAnsi="Calibri" w:cs="Calibri"/>
+          <w:sz w:val="20"/>
+        </w:rPr>
+        <w:t>}}</w:t>
       </w:r>
     </w:p>
     <w:sectPr>

</xml_diff>